<commit_message>
complete chapter 2 & semantics of headings
</commit_message>
<xml_diff>
--- a/TR_Document.docx
+++ b/TR_Document.docx
@@ -55,10 +55,14 @@
       <w:pPr>
         <w:pStyle w:val="TextBody"/>
         <w:spacing w:lineRule="auto" w:line="360"/>
-        <w:rPr/>
-      </w:pPr>
-      <w:r>
-        <w:rPr/>
+        <w:rPr>
+          <w:rFonts w:ascii="Times New Roman" w:hAnsi="Times New Roman"/>
+        </w:rPr>
+      </w:pPr>
+      <w:r>
+        <w:rPr>
+          <w:rFonts w:ascii="Times New Roman" w:hAnsi="Times New Roman"/>
+        </w:rPr>
       </w:r>
     </w:p>
     <w:p>
@@ -76,6 +80,7 @@
       </w:pPr>
       <w:r>
         <w:rPr>
+          <w:rFonts w:ascii="Times New Roman" w:hAnsi="Times New Roman"/>
           <w:b/>
           <w:bCs/>
           <w:sz w:val="40"/>
@@ -90,7 +95,7 @@
         <w:spacing w:lineRule="auto" w:line="360"/>
         <w:jc w:val="center"/>
         <w:rPr>
-          <w:rFonts w:ascii="FreeSerif" w:hAnsi="FreeSerif"/>
+          <w:rFonts w:ascii="Times New Roman" w:hAnsi="Times New Roman"/>
           <w:b/>
           <w:b/>
           <w:bCs/>
@@ -100,7 +105,7 @@
       </w:pPr>
       <w:r>
         <w:rPr>
-          <w:rFonts w:ascii="FreeSerif" w:hAnsi="FreeSerif"/>
+          <w:rFonts w:ascii="Times New Roman" w:hAnsi="Times New Roman"/>
           <w:b/>
           <w:bCs/>
           <w:sz w:val="40"/>
@@ -124,7 +129,7 @@
       </w:pPr>
       <w:r>
         <w:rPr>
-          <w:rFonts w:ascii="FreeSerif" w:hAnsi="FreeSerif"/>
+          <w:rFonts w:ascii="Times New Roman" w:hAnsi="Times New Roman"/>
           <w:b/>
           <w:bCs/>
           <w:sz w:val="40"/>
@@ -214,11 +219,13 @@
         <w:pStyle w:val="Normal"/>
         <w:spacing w:lineRule="auto" w:line="360"/>
         <w:jc w:val="center"/>
-        <w:rPr/>
-      </w:pPr>
-      <w:r>
-        <w:rPr>
-          <w:rFonts w:ascii="FreeSerif" w:hAnsi="FreeSerif"/>
+        <w:rPr>
+          <w:rFonts w:ascii="Times New Roman" w:hAnsi="Times New Roman"/>
+        </w:rPr>
+      </w:pPr>
+      <w:r>
+        <w:rPr>
+          <w:rFonts w:ascii="Times New Roman" w:hAnsi="Times New Roman"/>
           <w:b/>
           <w:bCs/>
           <w:sz w:val="40"/>
@@ -338,38 +345,60 @@
       </w:pPr>
       <w:r>
         <w:rPr>
-          <w:rFonts w:ascii="FreeSerif" w:hAnsi="FreeSerif"/>
+          <w:rFonts w:ascii="Times New Roman" w:hAnsi="Times New Roman"/>
           <w:b/>
           <w:bCs/>
           <w:sz w:val="40"/>
           <w:szCs w:val="40"/>
         </w:rPr>
         <w:tab/>
-        <w:t>1.3 Purpose &amp; Scope</w:t>
-      </w:r>
-    </w:p>
-    <w:p>
-      <w:pPr>
-        <w:pStyle w:val="Normal"/>
-        <w:spacing w:lineRule="auto" w:line="360"/>
-        <w:jc w:val="center"/>
-        <w:rPr>
-          <w:rFonts w:ascii="FreeSerif" w:hAnsi="FreeSerif"/>
-          <w:b/>
+        <w:t>1.3</w:t>
+      </w:r>
+      <w:bookmarkStart w:id="0" w:name="__DdeLink__614_3546667507"/>
+      <w:r>
+        <w:rPr>
+          <w:rFonts w:ascii="Times New Roman" w:hAnsi="Times New Roman"/>
           <w:b/>
           <w:bCs/>
           <w:sz w:val="40"/>
           <w:szCs w:val="40"/>
         </w:rPr>
-      </w:pPr>
-      <w:r>
-        <w:rPr>
-          <w:rFonts w:ascii="FreeSerif" w:hAnsi="FreeSerif"/>
+        <w:t xml:space="preserve"> </w:t>
+      </w:r>
+      <w:bookmarkEnd w:id="0"/>
+      <w:r>
+        <w:rPr>
+          <w:rFonts w:ascii="Times New Roman" w:hAnsi="Times New Roman"/>
           <w:b/>
           <w:bCs/>
           <w:sz w:val="40"/>
           <w:szCs w:val="40"/>
         </w:rPr>
+        <w:t>Purpose &amp; Scope</w:t>
+      </w:r>
+    </w:p>
+    <w:p>
+      <w:pPr>
+        <w:pStyle w:val="Normal"/>
+        <w:spacing w:lineRule="auto" w:line="360"/>
+        <w:jc w:val="center"/>
+        <w:rPr>
+          <w:rFonts w:ascii="Times New Roman" w:hAnsi="Times New Roman"/>
+          <w:b/>
+          <w:b/>
+          <w:bCs/>
+          <w:sz w:val="40"/>
+          <w:szCs w:val="40"/>
+        </w:rPr>
+      </w:pPr>
+      <w:r>
+        <w:rPr>
+          <w:rFonts w:ascii="Times New Roman" w:hAnsi="Times New Roman"/>
+          <w:b/>
+          <w:bCs/>
+          <w:sz w:val="40"/>
+          <w:szCs w:val="40"/>
+        </w:rPr>
       </w:r>
     </w:p>
     <w:p>
@@ -388,7 +417,7 @@
       </w:pPr>
       <w:r>
         <w:rPr>
-          <w:rFonts w:ascii="FreeSerif" w:hAnsi="FreeSerif"/>
+          <w:rFonts w:ascii="Times New Roman" w:hAnsi="Times New Roman"/>
           <w:b/>
           <w:bCs/>
           <w:sz w:val="36"/>
@@ -403,7 +432,7 @@
         <w:spacing w:lineRule="auto" w:line="360"/>
         <w:jc w:val="center"/>
         <w:rPr>
-          <w:rFonts w:ascii="FreeSerif" w:hAnsi="FreeSerif"/>
+          <w:rFonts w:ascii="Times New Roman" w:hAnsi="Times New Roman"/>
           <w:b/>
           <w:b/>
           <w:bCs/>
@@ -413,7 +442,7 @@
       </w:pPr>
       <w:r>
         <w:rPr>
-          <w:rFonts w:ascii="FreeSerif" w:hAnsi="FreeSerif"/>
+          <w:rFonts w:ascii="Times New Roman" w:hAnsi="Times New Roman"/>
           <w:b/>
           <w:bCs/>
           <w:sz w:val="20"/>
@@ -485,11 +514,13 @@
         <w:pStyle w:val="Normal"/>
         <w:spacing w:lineRule="auto" w:line="360"/>
         <w:jc w:val="center"/>
-        <w:rPr/>
-      </w:pPr>
-      <w:r>
-        <w:rPr>
-          <w:rFonts w:ascii="FreeSerif" w:hAnsi="FreeSerif"/>
+        <w:rPr>
+          <w:rFonts w:ascii="Times New Roman" w:hAnsi="Times New Roman"/>
+        </w:rPr>
+      </w:pPr>
+      <w:r>
+        <w:rPr>
+          <w:rFonts w:ascii="Times New Roman" w:hAnsi="Times New Roman"/>
           <w:b/>
           <w:bCs/>
           <w:sz w:val="36"/>
@@ -669,6 +700,7 @@
       </w:pPr>
       <w:r>
         <w:rPr>
+          <w:rFonts w:ascii="Times New Roman" w:hAnsi="Times New Roman"/>
           <w:b/>
           <w:bCs/>
           <w:sz w:val="36"/>
@@ -688,99 +720,92 @@
         </w:rPr>
       </w:pPr>
       <w:r>
+        <w:rPr/>
+      </w:r>
+    </w:p>
+    <w:p>
+      <w:pPr>
+        <w:pStyle w:val="Normal"/>
+        <w:spacing w:lineRule="auto" w:line="360"/>
+        <w:jc w:val="center"/>
         <w:rPr>
           <w:sz w:val="36"/>
           <w:szCs w:val="36"/>
         </w:rPr>
+      </w:pPr>
+      <w:r>
+        <w:rPr/>
+      </w:r>
+    </w:p>
+    <w:p>
+      <w:pPr>
+        <w:pStyle w:val="Normal"/>
+        <w:spacing w:lineRule="auto" w:line="360"/>
+        <w:jc w:val="center"/>
+        <w:rPr/>
+      </w:pPr>
+      <w:r>
+        <w:rPr>
+          <w:rFonts w:ascii="Times New Roman" w:hAnsi="Times New Roman"/>
+          <w:b/>
+          <w:bCs/>
+          <w:sz w:val="40"/>
+          <w:szCs w:val="40"/>
+        </w:rPr>
+        <w:t>1.4 Achievements</w:t>
+      </w:r>
+    </w:p>
+    <w:p>
+      <w:pPr>
+        <w:pStyle w:val="Normal"/>
+        <w:spacing w:lineRule="auto" w:line="360"/>
+        <w:jc w:val="center"/>
+        <w:rPr>
+          <w:rFonts w:ascii="Times New Roman" w:hAnsi="Times New Roman"/>
+          <w:b/>
+          <w:b/>
+          <w:bCs/>
+          <w:sz w:val="40"/>
+          <w:szCs w:val="40"/>
+        </w:rPr>
+      </w:pPr>
+      <w:r>
+        <w:rPr/>
+      </w:r>
+    </w:p>
+    <w:p>
+      <w:pPr>
+        <w:pStyle w:val="Normal"/>
+        <w:spacing w:lineRule="auto" w:line="360"/>
+        <w:jc w:val="center"/>
+        <w:rPr/>
+      </w:pPr>
+      <w:r>
+        <w:rPr>
+          <w:sz w:val="36"/>
+          <w:szCs w:val="36"/>
+        </w:rPr>
         <w:t xml:space="preserve">      </w:t>
       </w:r>
-    </w:p>
-    <w:p>
-      <w:pPr>
-        <w:pStyle w:val="Normal"/>
-        <w:spacing w:lineRule="auto" w:line="360"/>
-        <w:jc w:val="center"/>
-        <w:rPr/>
-      </w:pPr>
-      <w:r>
-        <w:rPr/>
-      </w:r>
-    </w:p>
-    <w:p>
-      <w:pPr>
-        <w:pStyle w:val="Normal"/>
-        <w:spacing w:lineRule="auto" w:line="360"/>
-        <w:jc w:val="center"/>
-        <w:rPr/>
-      </w:pPr>
-      <w:r>
-        <w:rPr/>
-      </w:r>
-    </w:p>
-    <w:p>
-      <w:pPr>
-        <w:pStyle w:val="Normal"/>
-        <w:spacing w:lineRule="auto" w:line="360"/>
-        <w:jc w:val="center"/>
-        <w:rPr/>
-      </w:pPr>
-      <w:r>
-        <w:rPr/>
-      </w:r>
-    </w:p>
-    <w:p>
-      <w:pPr>
-        <w:pStyle w:val="Normal"/>
-        <w:spacing w:lineRule="auto" w:line="360"/>
-        <w:jc w:val="center"/>
-        <w:rPr/>
-      </w:pPr>
-      <w:r>
-        <w:rPr/>
-      </w:r>
-    </w:p>
-    <w:p>
-      <w:pPr>
-        <w:pStyle w:val="Normal"/>
-        <w:spacing w:lineRule="auto" w:line="360"/>
-        <w:jc w:val="center"/>
-        <w:rPr/>
-      </w:pPr>
-      <w:r>
-        <w:rPr/>
-      </w:r>
-    </w:p>
-    <w:p>
-      <w:pPr>
-        <w:pStyle w:val="Normal"/>
-        <w:spacing w:lineRule="auto" w:line="360"/>
-        <w:jc w:val="center"/>
-        <w:rPr/>
-      </w:pPr>
-      <w:r>
-        <w:rPr/>
-      </w:r>
-    </w:p>
-    <w:p>
-      <w:pPr>
-        <w:pStyle w:val="Normal"/>
-        <w:spacing w:lineRule="auto" w:line="360"/>
-        <w:jc w:val="center"/>
-        <w:rPr/>
-      </w:pPr>
-      <w:r>
-        <w:rPr/>
-      </w:r>
-    </w:p>
-    <w:p>
-      <w:pPr>
-        <w:pStyle w:val="Normal"/>
-        <w:spacing w:lineRule="auto" w:line="360"/>
-        <w:jc w:val="center"/>
-        <w:rPr/>
-      </w:pPr>
-      <w:r>
-        <w:rPr/>
+      <w:r>
+        <w:rPr>
+          <w:rFonts w:ascii="Times New Roman" w:hAnsi="Times New Roman"/>
+          <w:b/>
+          <w:bCs/>
+          <w:sz w:val="40"/>
+          <w:szCs w:val="40"/>
+        </w:rPr>
+        <w:t xml:space="preserve"> </w:t>
+      </w:r>
+      <w:r>
+        <w:rPr>
+          <w:rFonts w:ascii="Times New Roman" w:hAnsi="Times New Roman"/>
+          <w:b/>
+          <w:bCs/>
+          <w:sz w:val="40"/>
+          <w:szCs w:val="40"/>
+        </w:rPr>
+        <w:t>1.5 Organisation of Report</w:t>
       </w:r>
     </w:p>
     <w:p>
@@ -908,6 +933,7 @@
       </w:pPr>
       <w:r>
         <w:rPr>
+          <w:rFonts w:ascii="Times New Roman" w:hAnsi="Times New Roman"/>
           <w:sz w:val="40"/>
           <w:szCs w:val="40"/>
         </w:rPr>
@@ -1224,7 +1250,23 @@
           <w:sz w:val="24"/>
           <w:szCs w:val="24"/>
         </w:rPr>
-        <w:t>C++ is a superset of C and compilea virtually all C programs, so it can reuse C software.</w:t>
+        <w:t>C++ is a superset of C and compile</w:t>
+      </w:r>
+      <w:r>
+        <w:rPr>
+          <w:rFonts w:cs="Times New Roman" w:ascii="Times New Roman" w:hAnsi="Times New Roman"/>
+          <w:sz w:val="24"/>
+          <w:szCs w:val="24"/>
+        </w:rPr>
+        <w:t>s</w:t>
+      </w:r>
+      <w:r>
+        <w:rPr>
+          <w:rFonts w:cs="Times New Roman" w:ascii="Times New Roman" w:hAnsi="Times New Roman"/>
+          <w:sz w:val="24"/>
+          <w:szCs w:val="24"/>
+        </w:rPr>
+        <w:t xml:space="preserve"> virtually all C programs, so it can reuse C software.</w:t>
       </w:r>
     </w:p>
     <w:p>
@@ -1911,13 +1953,7 @@
         </w:numPr>
         <w:spacing w:lineRule="auto" w:line="360"/>
         <w:jc w:val="both"/>
-        <w:rPr>
-          <w:b w:val="false"/>
-          <w:b w:val="false"/>
-          <w:bCs w:val="false"/>
-          <w:sz w:val="24"/>
-          <w:szCs w:val="24"/>
-        </w:rPr>
+        <w:rPr/>
       </w:pPr>
       <w:r>
         <w:rPr>
@@ -1928,6 +1964,755 @@
           <w:szCs w:val="24"/>
         </w:rPr>
         <w:t>Java has many frameworks and classes for features like networking, threading, IO operations and thus, programmers can leverage these qualities in their apps.</w:t>
+      </w:r>
+    </w:p>
+    <w:p>
+      <w:pPr>
+        <w:pStyle w:val="Normal"/>
+        <w:spacing w:lineRule="auto" w:line="360"/>
+        <w:jc w:val="both"/>
+        <w:rPr>
+          <w:b w:val="false"/>
+          <w:b w:val="false"/>
+          <w:bCs w:val="false"/>
+          <w:sz w:val="24"/>
+          <w:szCs w:val="24"/>
+        </w:rPr>
+      </w:pPr>
+      <w:r>
+        <w:rPr>
+          <w:b w:val="false"/>
+          <w:bCs w:val="false"/>
+          <w:sz w:val="24"/>
+          <w:szCs w:val="24"/>
+        </w:rPr>
+      </w:r>
+    </w:p>
+    <w:p>
+      <w:pPr>
+        <w:pStyle w:val="Normal"/>
+        <w:numPr>
+          <w:ilvl w:val="0"/>
+          <w:numId w:val="10"/>
+        </w:numPr>
+        <w:spacing w:lineRule="auto" w:line="360"/>
+        <w:jc w:val="both"/>
+        <w:rPr/>
+      </w:pPr>
+      <w:r>
+        <w:rPr>
+          <w:rFonts w:cs="Times New Roman" w:ascii="Times New Roman" w:hAnsi="Times New Roman"/>
+          <w:b/>
+          <w:bCs/>
+          <w:sz w:val="28"/>
+          <w:szCs w:val="28"/>
+        </w:rPr>
+        <w:t xml:space="preserve"> </w:t>
+      </w:r>
+      <w:r>
+        <w:rPr>
+          <w:rFonts w:cs="Times New Roman" w:ascii="Times New Roman" w:hAnsi="Times New Roman"/>
+          <w:b/>
+          <w:bCs/>
+          <w:sz w:val="28"/>
+          <w:szCs w:val="28"/>
+        </w:rPr>
+        <w:t>Kotlin :</w:t>
+      </w:r>
+    </w:p>
+    <w:p>
+      <w:pPr>
+        <w:pStyle w:val="Normal"/>
+        <w:numPr>
+          <w:ilvl w:val="1"/>
+          <w:numId w:val="10"/>
+        </w:numPr>
+        <w:spacing w:lineRule="auto" w:line="360"/>
+        <w:jc w:val="both"/>
+        <w:rPr>
+          <w:sz w:val="24"/>
+          <w:szCs w:val="24"/>
+        </w:rPr>
+      </w:pPr>
+      <w:r>
+        <w:rPr>
+          <w:rFonts w:cs="Times New Roman" w:ascii="Times New Roman" w:hAnsi="Times New Roman"/>
+          <w:b w:val="false"/>
+          <w:bCs w:val="false"/>
+          <w:sz w:val="24"/>
+          <w:szCs w:val="24"/>
+          <w:u w:val="none"/>
+        </w:rPr>
+        <w:t>Kotlin is a statistically typed programming language that runs on the Java virtual machine.</w:t>
+      </w:r>
+    </w:p>
+    <w:p>
+      <w:pPr>
+        <w:pStyle w:val="Normal"/>
+        <w:numPr>
+          <w:ilvl w:val="1"/>
+          <w:numId w:val="10"/>
+        </w:numPr>
+        <w:spacing w:lineRule="auto" w:line="360"/>
+        <w:jc w:val="both"/>
+        <w:rPr>
+          <w:sz w:val="24"/>
+          <w:szCs w:val="24"/>
+        </w:rPr>
+      </w:pPr>
+      <w:r>
+        <w:rPr>
+          <w:rFonts w:cs="Times New Roman" w:ascii="Times New Roman" w:hAnsi="Times New Roman"/>
+          <w:b w:val="false"/>
+          <w:bCs w:val="false"/>
+          <w:sz w:val="24"/>
+          <w:szCs w:val="24"/>
+          <w:u w:val="none"/>
+        </w:rPr>
+        <w:t>Kotlin is a Java-based programming language and interoperable.</w:t>
+      </w:r>
+    </w:p>
+    <w:p>
+      <w:pPr>
+        <w:pStyle w:val="Normal"/>
+        <w:numPr>
+          <w:ilvl w:val="1"/>
+          <w:numId w:val="10"/>
+        </w:numPr>
+        <w:spacing w:lineRule="auto" w:line="360"/>
+        <w:jc w:val="both"/>
+        <w:rPr>
+          <w:sz w:val="24"/>
+          <w:szCs w:val="24"/>
+        </w:rPr>
+      </w:pPr>
+      <w:r>
+        <w:rPr>
+          <w:rFonts w:cs="Times New Roman" w:ascii="Times New Roman" w:hAnsi="Times New Roman"/>
+          <w:b w:val="false"/>
+          <w:bCs w:val="false"/>
+          <w:sz w:val="24"/>
+          <w:szCs w:val="24"/>
+          <w:u w:val="none"/>
+        </w:rPr>
+        <w:t>As of now, Koltin is an official Android Programming Language.</w:t>
+      </w:r>
+    </w:p>
+    <w:p>
+      <w:pPr>
+        <w:pStyle w:val="Normal"/>
+        <w:numPr>
+          <w:ilvl w:val="1"/>
+          <w:numId w:val="10"/>
+        </w:numPr>
+        <w:spacing w:lineRule="auto" w:line="360"/>
+        <w:jc w:val="both"/>
+        <w:rPr>
+          <w:sz w:val="24"/>
+          <w:szCs w:val="24"/>
+        </w:rPr>
+      </w:pPr>
+      <w:r>
+        <w:rPr>
+          <w:rFonts w:cs="Times New Roman" w:ascii="Times New Roman" w:hAnsi="Times New Roman"/>
+          <w:b w:val="false"/>
+          <w:bCs w:val="false"/>
+          <w:sz w:val="24"/>
+          <w:szCs w:val="24"/>
+          <w:u w:val="none"/>
+        </w:rPr>
+        <w:t>Kotlin is easy &amp; simple to use.</w:t>
+      </w:r>
+    </w:p>
+    <w:p>
+      <w:pPr>
+        <w:pStyle w:val="Normal"/>
+        <w:numPr>
+          <w:ilvl w:val="1"/>
+          <w:numId w:val="10"/>
+        </w:numPr>
+        <w:spacing w:lineRule="auto" w:line="360"/>
+        <w:jc w:val="both"/>
+        <w:rPr>
+          <w:sz w:val="24"/>
+          <w:szCs w:val="24"/>
+        </w:rPr>
+      </w:pPr>
+      <w:r>
+        <w:rPr>
+          <w:rFonts w:cs="Times New Roman" w:ascii="Times New Roman" w:hAnsi="Times New Roman"/>
+          <w:b w:val="false"/>
+          <w:bCs w:val="false"/>
+          <w:sz w:val="24"/>
+          <w:szCs w:val="24"/>
+          <w:u w:val="none"/>
+        </w:rPr>
+        <w:t>Kotlin is crisp, concise, and reduces a lot of much of the boilerplate code.</w:t>
+      </w:r>
+    </w:p>
+    <w:p>
+      <w:pPr>
+        <w:pStyle w:val="Normal"/>
+        <w:spacing w:lineRule="auto" w:line="360"/>
+        <w:jc w:val="both"/>
+        <w:rPr>
+          <w:rFonts w:ascii="Times New Roman" w:hAnsi="Times New Roman" w:cs="Times New Roman"/>
+          <w:b w:val="false"/>
+          <w:b w:val="false"/>
+          <w:bCs w:val="false"/>
+          <w:u w:val="none"/>
+        </w:rPr>
+      </w:pPr>
+      <w:r>
+        <w:rPr>
+          <w:sz w:val="24"/>
+          <w:szCs w:val="24"/>
+        </w:rPr>
+      </w:r>
+    </w:p>
+    <w:p>
+      <w:pPr>
+        <w:pStyle w:val="Normal"/>
+        <w:spacing w:lineRule="auto" w:line="360"/>
+        <w:jc w:val="both"/>
+        <w:rPr>
+          <w:rFonts w:ascii="Times New Roman" w:hAnsi="Times New Roman" w:cs="Times New Roman"/>
+          <w:b w:val="false"/>
+          <w:b w:val="false"/>
+          <w:bCs w:val="false"/>
+          <w:u w:val="none"/>
+        </w:rPr>
+      </w:pPr>
+      <w:r>
+        <w:rPr>
+          <w:sz w:val="24"/>
+          <w:szCs w:val="24"/>
+        </w:rPr>
+      </w:r>
+    </w:p>
+    <w:p>
+      <w:pPr>
+        <w:pStyle w:val="Normal"/>
+        <w:spacing w:lineRule="auto" w:line="360"/>
+        <w:jc w:val="both"/>
+        <w:rPr>
+          <w:b/>
+          <w:b/>
+          <w:bCs/>
+          <w:sz w:val="28"/>
+          <w:szCs w:val="28"/>
+        </w:rPr>
+      </w:pPr>
+      <w:r>
+        <w:rPr>
+          <w:rFonts w:cs="Times New Roman" w:ascii="Times New Roman" w:hAnsi="Times New Roman"/>
+          <w:b/>
+          <w:bCs/>
+          <w:sz w:val="28"/>
+          <w:szCs w:val="28"/>
+          <w:u w:val="none"/>
+        </w:rPr>
+        <w:t>The Proposed Android Application will use Java-Kotlin :</w:t>
+      </w:r>
+    </w:p>
+    <w:p>
+      <w:pPr>
+        <w:pStyle w:val="Normal"/>
+        <w:spacing w:lineRule="auto" w:line="360"/>
+        <w:jc w:val="both"/>
+        <w:rPr>
+          <w:rFonts w:ascii="Times New Roman" w:hAnsi="Times New Roman" w:cs="Times New Roman"/>
+          <w:u w:val="none"/>
+        </w:rPr>
+      </w:pPr>
+      <w:r>
+        <w:rPr>
+          <w:b/>
+          <w:bCs/>
+          <w:sz w:val="28"/>
+          <w:szCs w:val="28"/>
+        </w:rPr>
+      </w:r>
+    </w:p>
+    <w:p>
+      <w:pPr>
+        <w:pStyle w:val="Normal"/>
+        <w:spacing w:lineRule="auto" w:line="360"/>
+        <w:jc w:val="both"/>
+        <w:rPr>
+          <w:b/>
+          <w:b/>
+          <w:bCs/>
+          <w:sz w:val="28"/>
+          <w:szCs w:val="28"/>
+        </w:rPr>
+      </w:pPr>
+      <w:r>
+        <w:rPr>
+          <w:rFonts w:cs="Times New Roman" w:ascii="Times New Roman" w:hAnsi="Times New Roman"/>
+          <w:b/>
+          <w:bCs/>
+          <w:sz w:val="28"/>
+          <w:szCs w:val="28"/>
+          <w:u w:val="none"/>
+        </w:rPr>
+        <w:t xml:space="preserve"> </w:t>
+      </w:r>
+      <w:r>
+        <w:rPr>
+          <w:rFonts w:cs="Times New Roman" w:ascii="Times New Roman" w:hAnsi="Times New Roman"/>
+          <w:b/>
+          <w:bCs/>
+          <w:sz w:val="28"/>
+          <w:szCs w:val="28"/>
+          <w:u w:val="none"/>
+        </w:rPr>
+        <w:t>Why Java-Kotlin ?</w:t>
+      </w:r>
+    </w:p>
+    <w:p>
+      <w:pPr>
+        <w:pStyle w:val="Normal"/>
+        <w:spacing w:lineRule="auto" w:line="360"/>
+        <w:jc w:val="both"/>
+        <w:rPr/>
+      </w:pPr>
+      <w:r>
+        <w:rPr>
+          <w:rFonts w:cs="Times New Roman" w:ascii="Times New Roman" w:hAnsi="Times New Roman"/>
+          <w:b/>
+          <w:bCs/>
+          <w:sz w:val="28"/>
+          <w:szCs w:val="28"/>
+          <w:u w:val="none"/>
+        </w:rPr>
+        <w:tab/>
+      </w:r>
+      <w:r>
+        <w:rPr>
+          <w:rFonts w:cs="Times New Roman" w:ascii="Times New Roman" w:hAnsi="Times New Roman"/>
+          <w:b w:val="false"/>
+          <w:bCs w:val="false"/>
+          <w:sz w:val="24"/>
+          <w:szCs w:val="24"/>
+          <w:u w:val="none"/>
+        </w:rPr>
+        <w:t xml:space="preserve">Both Java &amp; Kotlin are now the official languages for Android Development. While Java is the oldest &amp; most widely used language for Android Development, Kotlin being a newly developed language has taken the world of Android by storm. Kotlin </w:t>
+      </w:r>
+      <w:r>
+        <w:rPr>
+          <w:rFonts w:cs="Times New Roman" w:ascii="Times New Roman" w:hAnsi="Times New Roman"/>
+          <w:b w:val="false"/>
+          <w:bCs w:val="false"/>
+          <w:sz w:val="24"/>
+          <w:szCs w:val="24"/>
+          <w:u w:val="none"/>
+        </w:rPr>
+        <w:t xml:space="preserve">is a Java based programming language which </w:t>
+      </w:r>
+      <w:r>
+        <w:rPr>
+          <w:rFonts w:cs="Times New Roman" w:ascii="Times New Roman" w:hAnsi="Times New Roman"/>
+          <w:b w:val="false"/>
+          <w:bCs w:val="false"/>
+          <w:sz w:val="24"/>
+          <w:szCs w:val="24"/>
+          <w:u w:val="none"/>
+        </w:rPr>
+        <w:t xml:space="preserve">runs on JVM (Java Virtual Machine). </w:t>
+      </w:r>
+      <w:r>
+        <w:rPr>
+          <w:rFonts w:cs="Times New Roman" w:ascii="Times New Roman" w:hAnsi="Times New Roman"/>
+          <w:b w:val="false"/>
+          <w:bCs w:val="false"/>
+          <w:sz w:val="24"/>
+          <w:szCs w:val="24"/>
+          <w:u w:val="none"/>
+        </w:rPr>
+        <w:t xml:space="preserve">Hence it is interoperable with Java. Because Kotlin generates Java bytecode, </w:t>
+      </w:r>
+      <w:r>
+        <w:rPr>
+          <w:rFonts w:cs="Times New Roman" w:ascii="Times New Roman" w:hAnsi="Times New Roman"/>
+          <w:b w:val="false"/>
+          <w:bCs w:val="false"/>
+          <w:sz w:val="24"/>
+          <w:szCs w:val="24"/>
+          <w:u w:val="none"/>
+        </w:rPr>
+        <w:t>we</w:t>
+      </w:r>
+      <w:r>
+        <w:rPr>
+          <w:rFonts w:cs="Times New Roman" w:ascii="Times New Roman" w:hAnsi="Times New Roman"/>
+          <w:b w:val="false"/>
+          <w:bCs w:val="false"/>
+          <w:sz w:val="24"/>
+          <w:szCs w:val="24"/>
+          <w:u w:val="none"/>
+        </w:rPr>
+        <w:t xml:space="preserve"> can use our favorite Java </w:t>
+      </w:r>
+      <w:r>
+        <w:rPr>
+          <w:rFonts w:cs="Times New Roman" w:ascii="Times New Roman" w:hAnsi="Times New Roman"/>
+          <w:b w:val="false"/>
+          <w:bCs w:val="false"/>
+          <w:sz w:val="24"/>
+          <w:szCs w:val="24"/>
+          <w:u w:val="none"/>
+        </w:rPr>
+        <w:t>frameworks</w:t>
+      </w:r>
+      <w:r>
+        <w:rPr>
+          <w:rFonts w:cs="Times New Roman" w:ascii="Times New Roman" w:hAnsi="Times New Roman"/>
+          <w:b w:val="false"/>
+          <w:bCs w:val="false"/>
+          <w:sz w:val="24"/>
+          <w:szCs w:val="24"/>
+          <w:u w:val="none"/>
+        </w:rPr>
+        <w:t xml:space="preserve"> and </w:t>
+      </w:r>
+      <w:r>
+        <w:rPr>
+          <w:rFonts w:cs="Times New Roman" w:ascii="Times New Roman" w:hAnsi="Times New Roman"/>
+          <w:b w:val="false"/>
+          <w:bCs w:val="false"/>
+          <w:sz w:val="24"/>
+          <w:szCs w:val="24"/>
+          <w:u w:val="none"/>
+        </w:rPr>
+        <w:t xml:space="preserve">libraries </w:t>
+      </w:r>
+      <w:r>
+        <w:rPr>
+          <w:rFonts w:cs="Times New Roman" w:ascii="Times New Roman" w:hAnsi="Times New Roman"/>
+          <w:b w:val="false"/>
+          <w:bCs w:val="false"/>
+          <w:sz w:val="24"/>
+          <w:szCs w:val="24"/>
+          <w:u w:val="none"/>
+        </w:rPr>
+        <w:t xml:space="preserve">in Kotlin. Kotlin is much more productive, less boilerplate code, </w:t>
+      </w:r>
+      <w:r>
+        <w:rPr>
+          <w:rFonts w:cs="Times New Roman" w:ascii="Times New Roman" w:hAnsi="Times New Roman"/>
+          <w:b w:val="false"/>
+          <w:bCs w:val="false"/>
+          <w:sz w:val="24"/>
+          <w:szCs w:val="24"/>
+          <w:u w:val="none"/>
+        </w:rPr>
+        <w:t xml:space="preserve">concise &amp; so it can be used in </w:t>
+      </w:r>
+      <w:r>
+        <w:rPr>
+          <w:rFonts w:cs="Times New Roman" w:ascii="Times New Roman" w:hAnsi="Times New Roman"/>
+          <w:b w:val="false"/>
+          <w:bCs w:val="false"/>
+          <w:sz w:val="24"/>
+          <w:szCs w:val="24"/>
+          <w:u w:val="none"/>
+        </w:rPr>
+        <w:t>many areas of the project. And well, what better place to start learning Kotlin than this, eh?</w:t>
+      </w:r>
+    </w:p>
+    <w:p>
+      <w:pPr>
+        <w:pStyle w:val="Normal"/>
+        <w:spacing w:lineRule="auto" w:line="360"/>
+        <w:jc w:val="both"/>
+        <w:rPr>
+          <w:rFonts w:ascii="Times New Roman" w:hAnsi="Times New Roman" w:cs="Times New Roman"/>
+          <w:b w:val="false"/>
+          <w:b w:val="false"/>
+          <w:bCs w:val="false"/>
+          <w:sz w:val="24"/>
+          <w:szCs w:val="24"/>
+          <w:u w:val="none"/>
+        </w:rPr>
+      </w:pPr>
+      <w:r>
+        <w:rPr/>
+      </w:r>
+    </w:p>
+    <w:p>
+      <w:pPr>
+        <w:pStyle w:val="Normal"/>
+        <w:spacing w:lineRule="auto" w:line="360"/>
+        <w:jc w:val="both"/>
+        <w:rPr>
+          <w:b/>
+          <w:b/>
+          <w:bCs/>
+          <w:sz w:val="28"/>
+          <w:szCs w:val="28"/>
+        </w:rPr>
+      </w:pPr>
+      <w:r>
+        <w:rPr>
+          <w:rFonts w:cs="Times New Roman" w:ascii="Times New Roman" w:hAnsi="Times New Roman"/>
+          <w:b/>
+          <w:bCs/>
+          <w:sz w:val="28"/>
+          <w:szCs w:val="28"/>
+          <w:u w:val="none"/>
+        </w:rPr>
+        <w:t xml:space="preserve">Advantages of </w:t>
+      </w:r>
+      <w:r>
+        <w:rPr>
+          <w:rFonts w:cs="Times New Roman" w:ascii="Times New Roman" w:hAnsi="Times New Roman"/>
+          <w:b/>
+          <w:bCs/>
+          <w:sz w:val="28"/>
+          <w:szCs w:val="28"/>
+          <w:u w:val="none"/>
+        </w:rPr>
+        <w:t>Native Development</w:t>
+      </w:r>
+      <w:r>
+        <w:rPr>
+          <w:rFonts w:cs="Times New Roman" w:ascii="Times New Roman" w:hAnsi="Times New Roman"/>
+          <w:b/>
+          <w:bCs/>
+          <w:sz w:val="28"/>
+          <w:szCs w:val="28"/>
+          <w:u w:val="none"/>
+        </w:rPr>
+        <w:t xml:space="preserve"> over </w:t>
+      </w:r>
+      <w:r>
+        <w:rPr>
+          <w:rFonts w:cs="Times New Roman" w:ascii="Times New Roman" w:hAnsi="Times New Roman"/>
+          <w:b/>
+          <w:bCs/>
+          <w:sz w:val="28"/>
+          <w:szCs w:val="28"/>
+          <w:u w:val="none"/>
+        </w:rPr>
+        <w:t xml:space="preserve">Xamarin </w:t>
+      </w:r>
+      <w:r>
+        <w:rPr>
+          <w:rFonts w:cs="Times New Roman" w:ascii="Times New Roman" w:hAnsi="Times New Roman"/>
+          <w:b/>
+          <w:bCs/>
+          <w:sz w:val="28"/>
+          <w:szCs w:val="28"/>
+          <w:u w:val="none"/>
+        </w:rPr>
+        <w:t>:</w:t>
+      </w:r>
+    </w:p>
+    <w:p>
+      <w:pPr>
+        <w:pStyle w:val="Normal"/>
+        <w:numPr>
+          <w:ilvl w:val="0"/>
+          <w:numId w:val="12"/>
+        </w:numPr>
+        <w:spacing w:lineRule="auto" w:line="360"/>
+        <w:jc w:val="both"/>
+        <w:rPr/>
+      </w:pPr>
+      <w:r>
+        <w:rPr>
+          <w:rFonts w:cs="Times New Roman" w:ascii="Times New Roman" w:hAnsi="Times New Roman"/>
+          <w:b w:val="false"/>
+          <w:bCs w:val="false"/>
+          <w:sz w:val="24"/>
+          <w:szCs w:val="24"/>
+          <w:u w:val="none"/>
+        </w:rPr>
+        <w:t xml:space="preserve">Unlike Native Languages, </w:t>
+      </w:r>
+      <w:r>
+        <w:rPr>
+          <w:rFonts w:cs="Times New Roman" w:ascii="Times New Roman" w:hAnsi="Times New Roman"/>
+          <w:b w:val="false"/>
+          <w:bCs w:val="false"/>
+          <w:sz w:val="24"/>
+          <w:szCs w:val="24"/>
+          <w:u w:val="none"/>
+        </w:rPr>
+        <w:t>X</w:t>
+      </w:r>
+      <w:r>
+        <w:rPr>
+          <w:rFonts w:cs="Times New Roman" w:ascii="Times New Roman" w:hAnsi="Times New Roman"/>
+          <w:b w:val="false"/>
+          <w:bCs w:val="false"/>
+          <w:sz w:val="24"/>
+          <w:szCs w:val="24"/>
+          <w:u w:val="none"/>
+        </w:rPr>
+        <w:t xml:space="preserve">amarin has slightly delayed support for the latest platform updates since its impossible for third-party </w:t>
+      </w:r>
+      <w:r>
+        <w:rPr>
+          <w:rFonts w:cs="Times New Roman" w:ascii="Times New Roman" w:hAnsi="Times New Roman"/>
+          <w:b w:val="false"/>
+          <w:bCs w:val="false"/>
+          <w:sz w:val="24"/>
+          <w:szCs w:val="24"/>
+          <w:u w:val="none"/>
+        </w:rPr>
+        <w:t>tools to provide the immediate support for the latest Android releases.</w:t>
+      </w:r>
+    </w:p>
+    <w:p>
+      <w:pPr>
+        <w:pStyle w:val="Normal"/>
+        <w:numPr>
+          <w:ilvl w:val="0"/>
+          <w:numId w:val="12"/>
+        </w:numPr>
+        <w:spacing w:lineRule="auto" w:line="360"/>
+        <w:jc w:val="both"/>
+        <w:rPr/>
+      </w:pPr>
+      <w:r>
+        <w:rPr>
+          <w:rFonts w:cs="Times New Roman" w:ascii="Times New Roman" w:hAnsi="Times New Roman"/>
+          <w:b w:val="false"/>
+          <w:bCs w:val="false"/>
+          <w:sz w:val="24"/>
+          <w:szCs w:val="24"/>
+          <w:u w:val="none"/>
+        </w:rPr>
+        <w:t>Native development makes extensive use of open source technologies. With Xamarin, you have to use only the components provided by the platform and some .Net open source resources.</w:t>
+      </w:r>
+    </w:p>
+    <w:p>
+      <w:pPr>
+        <w:pStyle w:val="Normal"/>
+        <w:numPr>
+          <w:ilvl w:val="0"/>
+          <w:numId w:val="12"/>
+        </w:numPr>
+        <w:spacing w:lineRule="auto" w:line="360"/>
+        <w:jc w:val="both"/>
+        <w:rPr/>
+      </w:pPr>
+      <w:r>
+        <w:rPr>
+          <w:rFonts w:cs="Times New Roman" w:ascii="Times New Roman" w:hAnsi="Times New Roman"/>
+          <w:b w:val="false"/>
+          <w:bCs w:val="false"/>
+          <w:sz w:val="24"/>
+          <w:szCs w:val="24"/>
+          <w:u w:val="none"/>
+        </w:rPr>
+        <w:t>X</w:t>
+      </w:r>
+      <w:r>
+        <w:rPr>
+          <w:rFonts w:cs="Times New Roman" w:ascii="Times New Roman" w:hAnsi="Times New Roman"/>
+          <w:b w:val="false"/>
+          <w:bCs w:val="false"/>
+          <w:sz w:val="24"/>
+          <w:szCs w:val="24"/>
+          <w:u w:val="none"/>
+        </w:rPr>
+        <w:t>amarin community is significantly smaller than those of Android Native Community.</w:t>
+      </w:r>
+    </w:p>
+    <w:p>
+      <w:pPr>
+        <w:pStyle w:val="Normal"/>
+        <w:numPr>
+          <w:ilvl w:val="0"/>
+          <w:numId w:val="12"/>
+        </w:numPr>
+        <w:spacing w:lineRule="auto" w:line="360"/>
+        <w:jc w:val="both"/>
+        <w:rPr/>
+      </w:pPr>
+      <w:r>
+        <w:rPr>
+          <w:rFonts w:cs="Times New Roman" w:ascii="Times New Roman" w:hAnsi="Times New Roman"/>
+          <w:b w:val="false"/>
+          <w:bCs w:val="false"/>
+          <w:sz w:val="24"/>
+          <w:szCs w:val="24"/>
+          <w:u w:val="none"/>
+        </w:rPr>
+        <w:t>When using Xamarin.Android to build mobile apps with truly native look and feel, we still need to write a platform-specific layer of code. Thus, at least a basic knowledge of native technologies (Java/Kotlin for Android) is required.</w:t>
+      </w:r>
+    </w:p>
+    <w:p>
+      <w:pPr>
+        <w:pStyle w:val="Normal"/>
+        <w:numPr>
+          <w:ilvl w:val="0"/>
+          <w:numId w:val="12"/>
+        </w:numPr>
+        <w:spacing w:lineRule="auto" w:line="360"/>
+        <w:jc w:val="both"/>
+        <w:rPr/>
+      </w:pPr>
+      <w:r>
+        <w:rPr>
+          <w:rFonts w:cs="Times New Roman" w:ascii="Times New Roman" w:hAnsi="Times New Roman"/>
+          <w:b w:val="false"/>
+          <w:bCs w:val="false"/>
+          <w:sz w:val="24"/>
+          <w:szCs w:val="24"/>
+          <w:u w:val="none"/>
+        </w:rPr>
+        <w:t>Xamarin’s main benefit is the ability to share our code across the platforms. Yet, we can only share the logic, UI code will be mostly platform-specific. This makes building games, rich custom UI, or complex animations in Xamarin pretty pointless.</w:t>
+      </w:r>
+    </w:p>
+    <w:p>
+      <w:pPr>
+        <w:pStyle w:val="Normal"/>
+        <w:numPr>
+          <w:ilvl w:val="0"/>
+          <w:numId w:val="12"/>
+        </w:numPr>
+        <w:spacing w:lineRule="auto" w:line="360"/>
+        <w:jc w:val="both"/>
+        <w:rPr/>
+      </w:pPr>
+      <w:r>
+        <w:rPr>
+          <w:rFonts w:cs="Times New Roman" w:ascii="Times New Roman" w:hAnsi="Times New Roman"/>
+          <w:b w:val="false"/>
+          <w:bCs w:val="false"/>
+          <w:sz w:val="24"/>
+          <w:szCs w:val="24"/>
+          <w:u w:val="none"/>
+        </w:rPr>
+        <w:t>Depending on their type and complexity, Xamarin apps are typically larger than native ones.</w:t>
+      </w:r>
+    </w:p>
+    <w:p>
+      <w:pPr>
+        <w:pStyle w:val="Normal"/>
+        <w:spacing w:lineRule="auto" w:line="360"/>
+        <w:jc w:val="both"/>
+        <w:rPr>
+          <w:rFonts w:ascii="Times New Roman" w:hAnsi="Times New Roman" w:cs="Times New Roman"/>
+          <w:b w:val="false"/>
+          <w:b w:val="false"/>
+          <w:bCs w:val="false"/>
+          <w:sz w:val="24"/>
+          <w:szCs w:val="24"/>
+          <w:u w:val="none"/>
+        </w:rPr>
+      </w:pPr>
+      <w:r>
+        <w:rPr>
+          <w:b/>
+          <w:bCs/>
+          <w:sz w:val="28"/>
+          <w:szCs w:val="28"/>
+        </w:rPr>
       </w:r>
     </w:p>
     <w:p>
@@ -1938,9 +2723,62 @@
           <w:numId w:val="0"/>
         </w:numPr>
         <w:spacing w:lineRule="auto" w:line="360"/>
+        <w:ind w:left="720" w:hanging="0"/>
+        <w:jc w:val="both"/>
+        <w:rPr>
+          <w:rFonts w:ascii="Times New Roman" w:hAnsi="Times New Roman" w:cs="Times New Roman"/>
+          <w:b/>
+          <w:b/>
+          <w:bCs/>
+          <w:sz w:val="28"/>
+          <w:szCs w:val="28"/>
+        </w:rPr>
+      </w:pPr>
+      <w:r>
+        <w:rPr/>
+      </w:r>
+    </w:p>
+    <w:p>
+      <w:pPr>
+        <w:pStyle w:val="Normal"/>
+        <w:numPr>
+          <w:ilvl w:val="0"/>
+          <w:numId w:val="0"/>
+        </w:numPr>
+        <w:spacing w:lineRule="auto" w:line="360"/>
         <w:ind w:left="1080" w:hanging="0"/>
         <w:jc w:val="both"/>
-        <w:rPr/>
+        <w:rPr>
+          <w:rFonts w:ascii="Times New Roman" w:hAnsi="Times New Roman" w:cs="Times New Roman"/>
+          <w:b/>
+          <w:b/>
+          <w:bCs/>
+          <w:sz w:val="28"/>
+          <w:szCs w:val="28"/>
+        </w:rPr>
+      </w:pPr>
+      <w:r>
+        <w:rPr/>
+      </w:r>
+    </w:p>
+    <w:p>
+      <w:pPr>
+        <w:pStyle w:val="Normal"/>
+        <w:numPr>
+          <w:ilvl w:val="0"/>
+          <w:numId w:val="0"/>
+        </w:numPr>
+        <w:spacing w:lineRule="auto" w:line="360"/>
+        <w:ind w:left="1080" w:hanging="0"/>
+        <w:jc w:val="both"/>
+        <w:rPr>
+          <w:rFonts w:ascii="Times New Roman" w:hAnsi="Times New Roman" w:cs="Times New Roman"/>
+          <w:b/>
+          <w:b/>
+          <w:bCs/>
+          <w:sz w:val="28"/>
+          <w:szCs w:val="28"/>
+        </w:rPr>
       </w:pPr>
       <w:r>
         <w:rPr/>
@@ -3211,8 +4049,6 @@
       </w:pPr>
       <w:rPr>
         <w:rFonts w:ascii="Symbol" w:hAnsi="Symbol" w:cs="Symbol" w:hint="default"/>
-        <w:sz w:val="24"/>
-        <w:b w:val="false"/>
         <w:rFonts w:cs="OpenSymbol"/>
       </w:rPr>
     </w:lvl>
@@ -3325,6 +4161,298 @@
       </w:pPr>
       <w:rPr>
         <w:rFonts w:ascii="Wingdings" w:hAnsi="Wingdings" w:cs="Wingdings" w:hint="default"/>
+        <w:rFonts w:cs="OpenSymbol"/>
+      </w:rPr>
+    </w:lvl>
+  </w:abstractNum>
+  <w:abstractNum w:abstractNumId="11">
+    <w:lvl w:ilvl="0">
+      <w:start w:val="1"/>
+      <w:numFmt w:val="bullet"/>
+      <w:lvlText w:val=""/>
+      <w:lvlJc w:val="left"/>
+      <w:pPr>
+        <w:tabs>
+          <w:tab w:val="num" w:pos="720"/>
+        </w:tabs>
+        <w:ind w:left="720" w:hanging="360"/>
+      </w:pPr>
+      <w:rPr>
+        <w:rFonts w:ascii="Wingdings" w:hAnsi="Wingdings" w:cs="Wingdings" w:hint="default"/>
+        <w:rFonts w:cs="OpenSymbol"/>
+      </w:rPr>
+    </w:lvl>
+    <w:lvl w:ilvl="1">
+      <w:start w:val="1"/>
+      <w:numFmt w:val="bullet"/>
+      <w:lvlText w:val=""/>
+      <w:lvlJc w:val="left"/>
+      <w:pPr>
+        <w:tabs>
+          <w:tab w:val="num" w:pos="1080"/>
+        </w:tabs>
+        <w:ind w:left="1080" w:hanging="360"/>
+      </w:pPr>
+      <w:rPr>
+        <w:rFonts w:ascii="Wingdings" w:hAnsi="Wingdings" w:cs="Wingdings" w:hint="default"/>
+        <w:rFonts w:cs="OpenSymbol"/>
+      </w:rPr>
+    </w:lvl>
+    <w:lvl w:ilvl="2">
+      <w:start w:val="1"/>
+      <w:numFmt w:val="bullet"/>
+      <w:lvlText w:val=""/>
+      <w:lvlJc w:val="left"/>
+      <w:pPr>
+        <w:tabs>
+          <w:tab w:val="num" w:pos="1440"/>
+        </w:tabs>
+        <w:ind w:left="1440" w:hanging="360"/>
+      </w:pPr>
+      <w:rPr>
+        <w:rFonts w:ascii="Wingdings" w:hAnsi="Wingdings" w:cs="Wingdings" w:hint="default"/>
+        <w:rFonts w:cs="OpenSymbol"/>
+      </w:rPr>
+    </w:lvl>
+    <w:lvl w:ilvl="3">
+      <w:start w:val="1"/>
+      <w:numFmt w:val="bullet"/>
+      <w:lvlText w:val=""/>
+      <w:lvlJc w:val="left"/>
+      <w:pPr>
+        <w:tabs>
+          <w:tab w:val="num" w:pos="1800"/>
+        </w:tabs>
+        <w:ind w:left="1800" w:hanging="360"/>
+      </w:pPr>
+      <w:rPr>
+        <w:rFonts w:ascii="Wingdings" w:hAnsi="Wingdings" w:cs="Wingdings" w:hint="default"/>
+        <w:rFonts w:cs="OpenSymbol"/>
+      </w:rPr>
+    </w:lvl>
+    <w:lvl w:ilvl="4">
+      <w:start w:val="1"/>
+      <w:numFmt w:val="bullet"/>
+      <w:lvlText w:val=""/>
+      <w:lvlJc w:val="left"/>
+      <w:pPr>
+        <w:tabs>
+          <w:tab w:val="num" w:pos="2160"/>
+        </w:tabs>
+        <w:ind w:left="2160" w:hanging="360"/>
+      </w:pPr>
+      <w:rPr>
+        <w:rFonts w:ascii="Wingdings" w:hAnsi="Wingdings" w:cs="Wingdings" w:hint="default"/>
+        <w:rFonts w:cs="OpenSymbol"/>
+      </w:rPr>
+    </w:lvl>
+    <w:lvl w:ilvl="5">
+      <w:start w:val="1"/>
+      <w:numFmt w:val="bullet"/>
+      <w:lvlText w:val=""/>
+      <w:lvlJc w:val="left"/>
+      <w:pPr>
+        <w:tabs>
+          <w:tab w:val="num" w:pos="2520"/>
+        </w:tabs>
+        <w:ind w:left="2520" w:hanging="360"/>
+      </w:pPr>
+      <w:rPr>
+        <w:rFonts w:ascii="Wingdings" w:hAnsi="Wingdings" w:cs="Wingdings" w:hint="default"/>
+        <w:rFonts w:cs="OpenSymbol"/>
+      </w:rPr>
+    </w:lvl>
+    <w:lvl w:ilvl="6">
+      <w:start w:val="1"/>
+      <w:numFmt w:val="bullet"/>
+      <w:lvlText w:val=""/>
+      <w:lvlJc w:val="left"/>
+      <w:pPr>
+        <w:tabs>
+          <w:tab w:val="num" w:pos="2880"/>
+        </w:tabs>
+        <w:ind w:left="2880" w:hanging="360"/>
+      </w:pPr>
+      <w:rPr>
+        <w:rFonts w:ascii="Wingdings" w:hAnsi="Wingdings" w:cs="Wingdings" w:hint="default"/>
+        <w:rFonts w:cs="OpenSymbol"/>
+      </w:rPr>
+    </w:lvl>
+    <w:lvl w:ilvl="7">
+      <w:start w:val="1"/>
+      <w:numFmt w:val="bullet"/>
+      <w:lvlText w:val=""/>
+      <w:lvlJc w:val="left"/>
+      <w:pPr>
+        <w:tabs>
+          <w:tab w:val="num" w:pos="3240"/>
+        </w:tabs>
+        <w:ind w:left="3240" w:hanging="360"/>
+      </w:pPr>
+      <w:rPr>
+        <w:rFonts w:ascii="Wingdings" w:hAnsi="Wingdings" w:cs="Wingdings" w:hint="default"/>
+        <w:rFonts w:cs="OpenSymbol"/>
+      </w:rPr>
+    </w:lvl>
+    <w:lvl w:ilvl="8">
+      <w:start w:val="1"/>
+      <w:numFmt w:val="bullet"/>
+      <w:lvlText w:val=""/>
+      <w:lvlJc w:val="left"/>
+      <w:pPr>
+        <w:tabs>
+          <w:tab w:val="num" w:pos="3600"/>
+        </w:tabs>
+        <w:ind w:left="3600" w:hanging="360"/>
+      </w:pPr>
+      <w:rPr>
+        <w:rFonts w:ascii="Wingdings" w:hAnsi="Wingdings" w:cs="Wingdings" w:hint="default"/>
+        <w:rFonts w:cs="OpenSymbol"/>
+      </w:rPr>
+    </w:lvl>
+  </w:abstractNum>
+  <w:abstractNum w:abstractNumId="12">
+    <w:lvl w:ilvl="0">
+      <w:start w:val="1"/>
+      <w:numFmt w:val="bullet"/>
+      <w:lvlText w:val=""/>
+      <w:lvlJc w:val="left"/>
+      <w:pPr>
+        <w:tabs>
+          <w:tab w:val="num" w:pos="720"/>
+        </w:tabs>
+        <w:ind w:left="720" w:hanging="360"/>
+      </w:pPr>
+      <w:rPr>
+        <w:rFonts w:ascii="Symbol" w:hAnsi="Symbol" w:cs="Symbol" w:hint="default"/>
+        <w:rFonts w:cs="OpenSymbol"/>
+      </w:rPr>
+    </w:lvl>
+    <w:lvl w:ilvl="1">
+      <w:start w:val="1"/>
+      <w:numFmt w:val="bullet"/>
+      <w:lvlText w:val=""/>
+      <w:lvlJc w:val="left"/>
+      <w:pPr>
+        <w:tabs>
+          <w:tab w:val="num" w:pos="1080"/>
+        </w:tabs>
+        <w:ind w:left="1080" w:hanging="360"/>
+      </w:pPr>
+      <w:rPr>
+        <w:rFonts w:ascii="Symbol" w:hAnsi="Symbol" w:cs="Symbol" w:hint="default"/>
+        <w:rFonts w:cs="OpenSymbol"/>
+      </w:rPr>
+    </w:lvl>
+    <w:lvl w:ilvl="2">
+      <w:start w:val="1"/>
+      <w:numFmt w:val="bullet"/>
+      <w:lvlText w:val=""/>
+      <w:lvlJc w:val="left"/>
+      <w:pPr>
+        <w:tabs>
+          <w:tab w:val="num" w:pos="1440"/>
+        </w:tabs>
+        <w:ind w:left="1440" w:hanging="360"/>
+      </w:pPr>
+      <w:rPr>
+        <w:rFonts w:ascii="Symbol" w:hAnsi="Symbol" w:cs="Symbol" w:hint="default"/>
+        <w:rFonts w:cs="OpenSymbol"/>
+      </w:rPr>
+    </w:lvl>
+    <w:lvl w:ilvl="3">
+      <w:start w:val="1"/>
+      <w:numFmt w:val="bullet"/>
+      <w:lvlText w:val=""/>
+      <w:lvlJc w:val="left"/>
+      <w:pPr>
+        <w:tabs>
+          <w:tab w:val="num" w:pos="1800"/>
+        </w:tabs>
+        <w:ind w:left="1800" w:hanging="360"/>
+      </w:pPr>
+      <w:rPr>
+        <w:rFonts w:ascii="Symbol" w:hAnsi="Symbol" w:cs="Symbol" w:hint="default"/>
+        <w:rFonts w:cs="OpenSymbol"/>
+      </w:rPr>
+    </w:lvl>
+    <w:lvl w:ilvl="4">
+      <w:start w:val="1"/>
+      <w:numFmt w:val="bullet"/>
+      <w:lvlText w:val=""/>
+      <w:lvlJc w:val="left"/>
+      <w:pPr>
+        <w:tabs>
+          <w:tab w:val="num" w:pos="2160"/>
+        </w:tabs>
+        <w:ind w:left="2160" w:hanging="360"/>
+      </w:pPr>
+      <w:rPr>
+        <w:rFonts w:ascii="Symbol" w:hAnsi="Symbol" w:cs="Symbol" w:hint="default"/>
+        <w:rFonts w:cs="OpenSymbol"/>
+      </w:rPr>
+    </w:lvl>
+    <w:lvl w:ilvl="5">
+      <w:start w:val="1"/>
+      <w:numFmt w:val="bullet"/>
+      <w:lvlText w:val=""/>
+      <w:lvlJc w:val="left"/>
+      <w:pPr>
+        <w:tabs>
+          <w:tab w:val="num" w:pos="2520"/>
+        </w:tabs>
+        <w:ind w:left="2520" w:hanging="360"/>
+      </w:pPr>
+      <w:rPr>
+        <w:rFonts w:ascii="Symbol" w:hAnsi="Symbol" w:cs="Symbol" w:hint="default"/>
+        <w:rFonts w:cs="OpenSymbol"/>
+      </w:rPr>
+    </w:lvl>
+    <w:lvl w:ilvl="6">
+      <w:start w:val="1"/>
+      <w:numFmt w:val="bullet"/>
+      <w:lvlText w:val=""/>
+      <w:lvlJc w:val="left"/>
+      <w:pPr>
+        <w:tabs>
+          <w:tab w:val="num" w:pos="2880"/>
+        </w:tabs>
+        <w:ind w:left="2880" w:hanging="360"/>
+      </w:pPr>
+      <w:rPr>
+        <w:rFonts w:ascii="Symbol" w:hAnsi="Symbol" w:cs="Symbol" w:hint="default"/>
+        <w:rFonts w:cs="OpenSymbol"/>
+      </w:rPr>
+    </w:lvl>
+    <w:lvl w:ilvl="7">
+      <w:start w:val="1"/>
+      <w:numFmt w:val="bullet"/>
+      <w:lvlText w:val=""/>
+      <w:lvlJc w:val="left"/>
+      <w:pPr>
+        <w:tabs>
+          <w:tab w:val="num" w:pos="3240"/>
+        </w:tabs>
+        <w:ind w:left="3240" w:hanging="360"/>
+      </w:pPr>
+      <w:rPr>
+        <w:rFonts w:ascii="Symbol" w:hAnsi="Symbol" w:cs="Symbol" w:hint="default"/>
+        <w:rFonts w:cs="OpenSymbol"/>
+      </w:rPr>
+    </w:lvl>
+    <w:lvl w:ilvl="8">
+      <w:start w:val="1"/>
+      <w:numFmt w:val="bullet"/>
+      <w:lvlText w:val=""/>
+      <w:lvlJc w:val="left"/>
+      <w:pPr>
+        <w:tabs>
+          <w:tab w:val="num" w:pos="3600"/>
+        </w:tabs>
+        <w:ind w:left="3600" w:hanging="360"/>
+      </w:pPr>
+      <w:rPr>
+        <w:rFonts w:ascii="Symbol" w:hAnsi="Symbol" w:cs="Symbol" w:hint="default"/>
         <w:rFonts w:cs="OpenSymbol"/>
       </w:rPr>
     </w:lvl>
@@ -3359,6 +4487,12 @@
   <w:num w:numId="10">
     <w:abstractNumId w:val="10"/>
   </w:num>
+  <w:num w:numId="11">
+    <w:abstractNumId w:val="11"/>
+  </w:num>
+  <w:num w:numId="12">
+    <w:abstractNumId w:val="12"/>
+  </w:num>
 </w:numbering>
 </file>
 
@@ -4014,6 +5148,14 @@
       <w:rFonts w:cs="OpenSymbol"/>
     </w:rPr>
   </w:style>
+  <w:style w:type="character" w:styleId="InternetLink">
+    <w:name w:val="Internet Link"/>
+    <w:rPr>
+      <w:color w:val="000080"/>
+      <w:u w:val="single"/>
+      <w:lang w:val="zxx" w:eastAsia="zxx" w:bidi="zxx"/>
+    </w:rPr>
+  </w:style>
   <w:style w:type="paragraph" w:styleId="Heading">
     <w:name w:val="Heading"/>
     <w:basedOn w:val="Normal"/>

</xml_diff>

<commit_message>
complete 3.1 Problem Definition
</commit_message>
<xml_diff>
--- a/TR_Document.docx
+++ b/TR_Document.docx
@@ -12,12 +12,14 @@
       </w:pPr>
       <w:r>
         <w:rPr>
+          <w:rFonts w:ascii="Times New Roman" w:hAnsi="Times New Roman"/>
           <w:u w:val="none"/>
         </w:rPr>
         <w:t xml:space="preserve"> </w:t>
       </w:r>
       <w:r>
         <w:rPr>
+          <w:rFonts w:ascii="Times New Roman" w:hAnsi="Times New Roman"/>
           <w:u w:val="none"/>
         </w:rPr>
         <w:t>TRACK RIDER</w:t>
@@ -28,11 +30,13 @@
         <w:pStyle w:val="TextBody"/>
         <w:spacing w:lineRule="auto" w:line="360"/>
         <w:rPr>
+          <w:rFonts w:ascii="Times New Roman" w:hAnsi="Times New Roman"/>
           <w:u w:val="none"/>
         </w:rPr>
       </w:pPr>
       <w:r>
         <w:rPr>
+          <w:rFonts w:ascii="Times New Roman" w:hAnsi="Times New Roman"/>
           <w:u w:val="none"/>
         </w:rPr>
       </w:r>
@@ -42,11 +46,13 @@
         <w:pStyle w:val="TextBody"/>
         <w:spacing w:lineRule="auto" w:line="360"/>
         <w:rPr>
+          <w:rFonts w:ascii="Times New Roman" w:hAnsi="Times New Roman"/>
           <w:u w:val="none"/>
         </w:rPr>
       </w:pPr>
       <w:r>
         <w:rPr>
+          <w:rFonts w:ascii="Times New Roman" w:hAnsi="Times New Roman"/>
           <w:u w:val="none"/>
         </w:rPr>
       </w:r>
@@ -144,7 +150,7 @@
         <w:spacing w:lineRule="auto" w:line="360"/>
         <w:jc w:val="center"/>
         <w:rPr>
-          <w:rFonts w:ascii="FreeSerif" w:hAnsi="FreeSerif"/>
+          <w:rFonts w:ascii="Times New Roman" w:hAnsi="Times New Roman"/>
           <w:b/>
           <w:b/>
           <w:bCs/>
@@ -154,7 +160,7 @@
       </w:pPr>
       <w:r>
         <w:rPr>
-          <w:rFonts w:ascii="FreeSerif" w:hAnsi="FreeSerif"/>
+          <w:rFonts w:ascii="Times New Roman" w:hAnsi="Times New Roman"/>
           <w:b/>
           <w:bCs/>
           <w:sz w:val="20"/>
@@ -167,11 +173,13 @@
         <w:pStyle w:val="Normal"/>
         <w:spacing w:lineRule="auto" w:line="360"/>
         <w:jc w:val="left"/>
-        <w:rPr/>
-      </w:pPr>
-      <w:r>
-        <w:rPr>
-          <w:rFonts w:ascii="FreeSerif" w:hAnsi="FreeSerif"/>
+        <w:rPr>
+          <w:rFonts w:ascii="Times New Roman" w:hAnsi="Times New Roman"/>
+        </w:rPr>
+      </w:pPr>
+      <w:r>
+        <w:rPr>
+          <w:rFonts w:ascii="Times New Roman" w:hAnsi="Times New Roman"/>
           <w:b/>
           <w:bCs/>
           <w:sz w:val="40"/>
@@ -240,7 +248,7 @@
         <w:spacing w:lineRule="auto" w:line="360"/>
         <w:jc w:val="center"/>
         <w:rPr>
-          <w:rFonts w:ascii="FreeSerif" w:hAnsi="FreeSerif"/>
+          <w:rFonts w:ascii="Times New Roman" w:hAnsi="Times New Roman"/>
           <w:b/>
           <w:b/>
           <w:bCs/>
@@ -250,7 +258,7 @@
       </w:pPr>
       <w:r>
         <w:rPr>
-          <w:rFonts w:ascii="FreeSerif" w:hAnsi="FreeSerif"/>
+          <w:rFonts w:ascii="Times New Roman" w:hAnsi="Times New Roman"/>
           <w:b/>
           <w:bCs/>
           <w:sz w:val="20"/>
@@ -456,48 +464,62 @@
         <w:spacing w:lineRule="auto" w:line="360"/>
         <w:jc w:val="left"/>
         <w:rPr>
-          <w:rFonts w:ascii="FreeSerif" w:hAnsi="FreeSerif"/>
-          <w:b/>
+          <w:rFonts w:ascii="Times New Roman" w:hAnsi="Times New Roman"/>
+        </w:rPr>
+      </w:pPr>
+      <w:r>
+        <w:rPr>
+          <w:rFonts w:ascii="Times New Roman" w:hAnsi="Times New Roman"/>
           <w:b/>
           <w:bCs/>
           <w:sz w:val="36"/>
           <w:szCs w:val="36"/>
         </w:rPr>
-      </w:pPr>
-      <w:r>
-        <w:rPr>
-          <w:rFonts w:ascii="Times New Roman" w:hAnsi="Times New Roman"/>
+        <w:tab/>
+      </w:r>
+      <w:r>
+        <w:rPr>
+          <w:rFonts w:ascii="Times New Roman" w:hAnsi="Times New Roman"/>
+          <w:b w:val="false"/>
+          <w:bCs w:val="false"/>
+          <w:sz w:val="24"/>
+          <w:szCs w:val="24"/>
+        </w:rPr>
+        <w:t>This Android Application provides facility to track Friends or Family or People travelling in groups towards a common destination. However, it can also be used by a user to track their loved ones to check if they reached their destination. User has the privilege to add, remove users from his/her account. User can also create a room &amp; add other users to it. The people in the room can view each other’s location. Users can leave the room at any time if they wish too.</w:t>
+      </w:r>
+    </w:p>
+    <w:p>
+      <w:pPr>
+        <w:pStyle w:val="Normal"/>
+        <w:spacing w:lineRule="auto" w:line="360"/>
+        <w:jc w:val="left"/>
+        <w:rPr>
+          <w:rFonts w:ascii="Times New Roman" w:hAnsi="Times New Roman"/>
+          <w:b/>
           <w:b/>
           <w:bCs/>
           <w:sz w:val="36"/>
           <w:szCs w:val="36"/>
         </w:rPr>
-        <w:tab/>
-      </w:r>
-      <w:r>
-        <w:rPr>
-          <w:rFonts w:ascii="Times New Roman" w:hAnsi="Times New Roman"/>
-          <w:b w:val="false"/>
-          <w:bCs w:val="false"/>
-          <w:sz w:val="24"/>
-          <w:szCs w:val="24"/>
-        </w:rPr>
-        <w:t>This Android Application provides facility to track Friends or Family  or People travelling in groups towards a common destination. However, it can also be used by a user to track their loved ones to check if they reached their destination. User has the privilege to add, remove users from his/her account. User can also create a room &amp; add other users to it. The people in the room can view each other’s location. Users can leave the room at any time if they wish too.</w:t>
-      </w:r>
-    </w:p>
-    <w:p>
-      <w:pPr>
-        <w:pStyle w:val="Normal"/>
-        <w:spacing w:lineRule="auto" w:line="360"/>
-        <w:jc w:val="left"/>
-        <w:rPr>
-          <w:rFonts w:ascii="Times New Roman" w:hAnsi="Times New Roman"/>
-          <w:b/>
+      </w:pPr>
+      <w:r>
+        <w:rPr>
+          <w:rFonts w:ascii="Times New Roman" w:hAnsi="Times New Roman"/>
           <w:b/>
           <w:bCs/>
           <w:sz w:val="36"/>
           <w:szCs w:val="36"/>
         </w:rPr>
+      </w:r>
+    </w:p>
+    <w:p>
+      <w:pPr>
+        <w:pStyle w:val="Normal"/>
+        <w:spacing w:lineRule="auto" w:line="360"/>
+        <w:jc w:val="center"/>
+        <w:rPr>
+          <w:rFonts w:ascii="Times New Roman" w:hAnsi="Times New Roman"/>
+        </w:rPr>
       </w:pPr>
       <w:r>
         <w:rPr>
@@ -507,6 +529,7 @@
           <w:sz w:val="36"/>
           <w:szCs w:val="36"/>
         </w:rPr>
+        <w:t>1.3.2 Scope</w:t>
       </w:r>
     </w:p>
     <w:p>
@@ -516,211 +539,170 @@
         <w:jc w:val="center"/>
         <w:rPr>
           <w:rFonts w:ascii="Times New Roman" w:hAnsi="Times New Roman"/>
-        </w:rPr>
-      </w:pPr>
-      <w:r>
-        <w:rPr>
-          <w:rFonts w:ascii="Times New Roman" w:hAnsi="Times New Roman"/>
-          <w:b/>
-          <w:bCs/>
+          <w:b/>
+          <w:b/>
+          <w:bCs/>
+          <w:sz w:val="20"/>
+          <w:szCs w:val="20"/>
+        </w:rPr>
+      </w:pPr>
+      <w:r>
+        <w:rPr>
+          <w:rFonts w:ascii="Times New Roman" w:hAnsi="Times New Roman"/>
+          <w:b/>
+          <w:bCs/>
+          <w:sz w:val="20"/>
+          <w:szCs w:val="20"/>
+        </w:rPr>
+      </w:r>
+    </w:p>
+    <w:p>
+      <w:pPr>
+        <w:pStyle w:val="Normal"/>
+        <w:spacing w:lineRule="auto" w:line="360"/>
+        <w:jc w:val="left"/>
+        <w:rPr>
+          <w:rFonts w:ascii="Times New Roman" w:hAnsi="Times New Roman"/>
+        </w:rPr>
+      </w:pPr>
+      <w:r>
+        <w:rPr>
+          <w:rFonts w:ascii="Times New Roman" w:hAnsi="Times New Roman"/>
+          <w:b w:val="false"/>
+          <w:bCs w:val="false"/>
+          <w:sz w:val="32"/>
+          <w:szCs w:val="32"/>
+        </w:rPr>
+        <w:tab/>
+      </w:r>
+      <w:r>
+        <w:rPr>
+          <w:rFonts w:ascii="Times New Roman" w:hAnsi="Times New Roman"/>
+          <w:b w:val="false"/>
+          <w:bCs w:val="false"/>
+          <w:sz w:val="24"/>
+          <w:szCs w:val="24"/>
+        </w:rPr>
+        <w:t>Scope of the project is :</w:t>
+      </w:r>
+    </w:p>
+    <w:p>
+      <w:pPr>
+        <w:pStyle w:val="Normal"/>
+        <w:numPr>
+          <w:ilvl w:val="0"/>
+          <w:numId w:val="3"/>
+        </w:numPr>
+        <w:spacing w:lineRule="auto" w:line="360"/>
+        <w:jc w:val="left"/>
+        <w:rPr>
+          <w:rFonts w:ascii="FreeSerif" w:hAnsi="FreeSerif"/>
+          <w:b w:val="false"/>
+          <w:b w:val="false"/>
+          <w:bCs w:val="false"/>
+          <w:sz w:val="32"/>
+          <w:szCs w:val="32"/>
+        </w:rPr>
+      </w:pPr>
+      <w:r>
+        <w:rPr>
+          <w:rFonts w:ascii="Times New Roman" w:hAnsi="Times New Roman"/>
+          <w:b w:val="false"/>
+          <w:bCs w:val="false"/>
+          <w:sz w:val="24"/>
+          <w:szCs w:val="24"/>
+        </w:rPr>
+        <w:t>This app can be widely used by Bike Riders as they usually travel in groups.</w:t>
+      </w:r>
+    </w:p>
+    <w:p>
+      <w:pPr>
+        <w:pStyle w:val="Normal"/>
+        <w:numPr>
+          <w:ilvl w:val="0"/>
+          <w:numId w:val="3"/>
+        </w:numPr>
+        <w:spacing w:lineRule="auto" w:line="360"/>
+        <w:jc w:val="left"/>
+        <w:rPr>
+          <w:rFonts w:ascii="Times New Roman" w:hAnsi="Times New Roman"/>
+        </w:rPr>
+      </w:pPr>
+      <w:r>
+        <w:rPr>
+          <w:rFonts w:ascii="Times New Roman" w:hAnsi="Times New Roman"/>
+          <w:b w:val="false"/>
+          <w:bCs w:val="false"/>
+          <w:sz w:val="24"/>
+          <w:szCs w:val="24"/>
+        </w:rPr>
+        <w:t>Also it can be used by anyone anywhere anytime.</w:t>
+      </w:r>
+      <w:r>
+        <w:rPr>
+          <w:rFonts w:ascii="Times New Roman" w:hAnsi="Times New Roman"/>
+          <w:b w:val="false"/>
+          <w:bCs w:val="false"/>
+          <w:sz w:val="32"/>
+          <w:szCs w:val="32"/>
+        </w:rPr>
+        <w:t xml:space="preserve"> </w:t>
+      </w:r>
+    </w:p>
+    <w:p>
+      <w:pPr>
+        <w:pStyle w:val="Normal"/>
+        <w:spacing w:lineRule="auto" w:line="360"/>
+        <w:jc w:val="center"/>
+        <w:rPr>
+          <w:rFonts w:ascii="Times New Roman" w:hAnsi="Times New Roman"/>
+        </w:rPr>
+      </w:pPr>
+      <w:r>
+        <w:rPr>
+          <w:rFonts w:ascii="Times New Roman" w:hAnsi="Times New Roman"/>
+        </w:rPr>
+        <w:t xml:space="preserve">     </w:t>
+      </w:r>
+    </w:p>
+    <w:p>
+      <w:pPr>
+        <w:pStyle w:val="Normal"/>
+        <w:spacing w:lineRule="auto" w:line="360"/>
+        <w:jc w:val="center"/>
+        <w:rPr>
           <w:sz w:val="36"/>
           <w:szCs w:val="36"/>
         </w:rPr>
-        <w:t>1.3.2 Scope</w:t>
-      </w:r>
-    </w:p>
-    <w:p>
-      <w:pPr>
-        <w:pStyle w:val="Normal"/>
-        <w:spacing w:lineRule="auto" w:line="360"/>
-        <w:jc w:val="center"/>
-        <w:rPr>
-          <w:rFonts w:ascii="Times New Roman" w:hAnsi="Times New Roman"/>
-          <w:b/>
-          <w:b/>
-          <w:bCs/>
-          <w:sz w:val="20"/>
-          <w:szCs w:val="20"/>
-        </w:rPr>
-      </w:pPr>
-      <w:r>
-        <w:rPr>
-          <w:rFonts w:ascii="Times New Roman" w:hAnsi="Times New Roman"/>
-          <w:b/>
-          <w:bCs/>
-          <w:sz w:val="20"/>
-          <w:szCs w:val="20"/>
-        </w:rPr>
-      </w:r>
-    </w:p>
-    <w:p>
-      <w:pPr>
-        <w:pStyle w:val="Normal"/>
-        <w:spacing w:lineRule="auto" w:line="360"/>
-        <w:jc w:val="left"/>
-        <w:rPr>
-          <w:rFonts w:ascii="FreeSerif" w:hAnsi="FreeSerif"/>
-          <w:b w:val="false"/>
-          <w:b w:val="false"/>
-          <w:bCs w:val="false"/>
-          <w:sz w:val="32"/>
-          <w:szCs w:val="32"/>
-        </w:rPr>
-      </w:pPr>
-      <w:r>
-        <w:rPr>
-          <w:rFonts w:ascii="Times New Roman" w:hAnsi="Times New Roman"/>
-          <w:b w:val="false"/>
-          <w:bCs w:val="false"/>
-          <w:sz w:val="32"/>
-          <w:szCs w:val="32"/>
-        </w:rPr>
-        <w:tab/>
-      </w:r>
-      <w:r>
-        <w:rPr>
-          <w:rFonts w:ascii="Times New Roman" w:hAnsi="Times New Roman"/>
-          <w:b w:val="false"/>
-          <w:bCs w:val="false"/>
-          <w:sz w:val="24"/>
-          <w:szCs w:val="24"/>
-        </w:rPr>
-        <w:t>Scope of the project is very broad.</w:t>
-      </w:r>
-    </w:p>
-    <w:p>
-      <w:pPr>
-        <w:pStyle w:val="Normal"/>
-        <w:spacing w:lineRule="auto" w:line="360"/>
-        <w:jc w:val="left"/>
-        <w:rPr>
-          <w:rFonts w:ascii="FreeSerif" w:hAnsi="FreeSerif"/>
-          <w:b w:val="false"/>
-          <w:b w:val="false"/>
-          <w:bCs w:val="false"/>
-          <w:sz w:val="32"/>
-          <w:szCs w:val="32"/>
-        </w:rPr>
-      </w:pPr>
-      <w:r>
-        <w:rPr>
-          <w:rFonts w:ascii="Times New Roman" w:hAnsi="Times New Roman"/>
-          <w:b w:val="false"/>
-          <w:bCs w:val="false"/>
-          <w:sz w:val="24"/>
-          <w:szCs w:val="24"/>
-        </w:rPr>
-        <w:t>They are :-</w:t>
-      </w:r>
-    </w:p>
-    <w:p>
-      <w:pPr>
-        <w:pStyle w:val="Normal"/>
-        <w:numPr>
-          <w:ilvl w:val="0"/>
-          <w:numId w:val="3"/>
-        </w:numPr>
-        <w:spacing w:lineRule="auto" w:line="360"/>
-        <w:jc w:val="left"/>
-        <w:rPr>
-          <w:rFonts w:ascii="FreeSerif" w:hAnsi="FreeSerif"/>
-          <w:b w:val="false"/>
-          <w:b w:val="false"/>
-          <w:bCs w:val="false"/>
-          <w:sz w:val="32"/>
-          <w:szCs w:val="32"/>
-        </w:rPr>
-      </w:pPr>
-      <w:r>
-        <w:rPr>
-          <w:rFonts w:ascii="Times New Roman" w:hAnsi="Times New Roman"/>
-          <w:b w:val="false"/>
-          <w:bCs w:val="false"/>
-          <w:sz w:val="24"/>
-          <w:szCs w:val="24"/>
-        </w:rPr>
-        <w:t>This app can be widely used by Bike Riders as they usually travel in groups.</w:t>
-      </w:r>
-    </w:p>
-    <w:p>
-      <w:pPr>
-        <w:pStyle w:val="Normal"/>
-        <w:numPr>
-          <w:ilvl w:val="0"/>
-          <w:numId w:val="3"/>
-        </w:numPr>
-        <w:spacing w:lineRule="auto" w:line="360"/>
-        <w:jc w:val="left"/>
-        <w:rPr>
-          <w:rFonts w:ascii="Times New Roman" w:hAnsi="Times New Roman"/>
-        </w:rPr>
-      </w:pPr>
-      <w:r>
-        <w:rPr>
-          <w:rFonts w:ascii="Times New Roman" w:hAnsi="Times New Roman"/>
-          <w:b w:val="false"/>
-          <w:bCs w:val="false"/>
-          <w:sz w:val="24"/>
-          <w:szCs w:val="24"/>
-        </w:rPr>
-        <w:t>Also it can be us8ed by anyone anywhere anytime.</w:t>
-      </w:r>
-      <w:r>
-        <w:rPr>
-          <w:rFonts w:ascii="Times New Roman" w:hAnsi="Times New Roman"/>
-          <w:b w:val="false"/>
-          <w:bCs w:val="false"/>
-          <w:sz w:val="32"/>
-          <w:szCs w:val="32"/>
-        </w:rPr>
-        <w:t xml:space="preserve"> </w:t>
-      </w:r>
-    </w:p>
-    <w:p>
-      <w:pPr>
-        <w:pStyle w:val="Normal"/>
-        <w:spacing w:lineRule="auto" w:line="360"/>
-        <w:jc w:val="center"/>
-        <w:rPr/>
-      </w:pPr>
-      <w:r>
-        <w:rPr/>
-        <w:t xml:space="preserve">     </w:t>
-      </w:r>
-    </w:p>
-    <w:p>
-      <w:pPr>
-        <w:pStyle w:val="Normal"/>
-        <w:spacing w:lineRule="auto" w:line="360"/>
-        <w:jc w:val="center"/>
-        <w:rPr>
+      </w:pPr>
+      <w:r>
+        <w:rPr>
+          <w:rFonts w:ascii="Times New Roman" w:hAnsi="Times New Roman"/>
+          <w:b/>
+          <w:bCs/>
           <w:sz w:val="36"/>
           <w:szCs w:val="36"/>
         </w:rPr>
-      </w:pPr>
-      <w:r>
-        <w:rPr>
-          <w:rFonts w:ascii="Times New Roman" w:hAnsi="Times New Roman"/>
-          <w:b/>
-          <w:bCs/>
+        <w:t>1.3.3 Applicability</w:t>
+      </w:r>
+    </w:p>
+    <w:p>
+      <w:pPr>
+        <w:pStyle w:val="Normal"/>
+        <w:spacing w:lineRule="auto" w:line="360"/>
+        <w:jc w:val="center"/>
+        <w:rPr>
+          <w:rFonts w:ascii="Times New Roman" w:hAnsi="Times New Roman"/>
           <w:sz w:val="36"/>
           <w:szCs w:val="36"/>
         </w:rPr>
-        <w:t>1.3.3 Applicability</w:t>
-      </w:r>
-    </w:p>
-    <w:p>
-      <w:pPr>
-        <w:pStyle w:val="Normal"/>
-        <w:spacing w:lineRule="auto" w:line="360"/>
-        <w:jc w:val="center"/>
-        <w:rPr>
+      </w:pPr>
+      <w:r>
+        <w:rPr>
+          <w:rFonts w:ascii="Times New Roman" w:hAnsi="Times New Roman"/>
           <w:sz w:val="36"/>
           <w:szCs w:val="36"/>
         </w:rPr>
-      </w:pPr>
-      <w:r>
-        <w:rPr/>
       </w:r>
     </w:p>
     <w:p>
@@ -729,12 +711,17 @@
         <w:spacing w:lineRule="auto" w:line="360"/>
         <w:jc w:val="center"/>
         <w:rPr>
+          <w:rFonts w:ascii="Times New Roman" w:hAnsi="Times New Roman"/>
           <w:sz w:val="36"/>
           <w:szCs w:val="36"/>
         </w:rPr>
       </w:pPr>
       <w:r>
-        <w:rPr/>
+        <w:rPr>
+          <w:rFonts w:ascii="Times New Roman" w:hAnsi="Times New Roman"/>
+          <w:sz w:val="36"/>
+          <w:szCs w:val="36"/>
+        </w:rPr>
       </w:r>
     </w:p>
     <w:p>
@@ -742,7 +729,9 @@
         <w:pStyle w:val="Normal"/>
         <w:spacing w:lineRule="auto" w:line="360"/>
         <w:jc w:val="center"/>
-        <w:rPr/>
+        <w:rPr>
+          <w:rFonts w:ascii="Times New Roman" w:hAnsi="Times New Roman"/>
+        </w:rPr>
       </w:pPr>
       <w:r>
         <w:rPr>
@@ -770,7 +759,13 @@
         </w:rPr>
       </w:pPr>
       <w:r>
-        <w:rPr/>
+        <w:rPr>
+          <w:rFonts w:ascii="Times New Roman" w:hAnsi="Times New Roman"/>
+          <w:b/>
+          <w:bCs/>
+          <w:sz w:val="40"/>
+          <w:szCs w:val="40"/>
+        </w:rPr>
       </w:r>
     </w:p>
     <w:p>
@@ -778,10 +773,13 @@
         <w:pStyle w:val="Normal"/>
         <w:spacing w:lineRule="auto" w:line="360"/>
         <w:jc w:val="center"/>
-        <w:rPr/>
-      </w:pPr>
-      <w:r>
-        <w:rPr>
+        <w:rPr>
+          <w:rFonts w:ascii="Times New Roman" w:hAnsi="Times New Roman"/>
+        </w:rPr>
+      </w:pPr>
+      <w:r>
+        <w:rPr>
+          <w:rFonts w:ascii="Times New Roman" w:hAnsi="Times New Roman"/>
           <w:sz w:val="36"/>
           <w:szCs w:val="36"/>
         </w:rPr>
@@ -813,10 +811,14 @@
         <w:pStyle w:val="Normal"/>
         <w:spacing w:lineRule="auto" w:line="360"/>
         <w:jc w:val="center"/>
-        <w:rPr/>
-      </w:pPr>
-      <w:r>
-        <w:rPr/>
+        <w:rPr>
+          <w:rFonts w:ascii="Times New Roman" w:hAnsi="Times New Roman"/>
+        </w:rPr>
+      </w:pPr>
+      <w:r>
+        <w:rPr>
+          <w:rFonts w:ascii="Times New Roman" w:hAnsi="Times New Roman"/>
+        </w:rPr>
       </w:r>
     </w:p>
     <w:p>
@@ -824,10 +826,14 @@
         <w:pStyle w:val="Normal"/>
         <w:spacing w:lineRule="auto" w:line="360"/>
         <w:jc w:val="center"/>
-        <w:rPr/>
-      </w:pPr>
-      <w:r>
-        <w:rPr/>
+        <w:rPr>
+          <w:rFonts w:ascii="Times New Roman" w:hAnsi="Times New Roman"/>
+        </w:rPr>
+      </w:pPr>
+      <w:r>
+        <w:rPr>
+          <w:rFonts w:ascii="Times New Roman" w:hAnsi="Times New Roman"/>
+        </w:rPr>
       </w:r>
     </w:p>
     <w:p>
@@ -835,10 +841,14 @@
         <w:pStyle w:val="Normal"/>
         <w:spacing w:lineRule="auto" w:line="360"/>
         <w:jc w:val="center"/>
-        <w:rPr/>
-      </w:pPr>
-      <w:r>
-        <w:rPr/>
+        <w:rPr>
+          <w:rFonts w:ascii="Times New Roman" w:hAnsi="Times New Roman"/>
+        </w:rPr>
+      </w:pPr>
+      <w:r>
+        <w:rPr>
+          <w:rFonts w:ascii="Times New Roman" w:hAnsi="Times New Roman"/>
+        </w:rPr>
       </w:r>
     </w:p>
     <w:p>
@@ -846,10 +856,14 @@
         <w:pStyle w:val="Normal"/>
         <w:spacing w:lineRule="auto" w:line="360"/>
         <w:jc w:val="center"/>
-        <w:rPr/>
-      </w:pPr>
-      <w:r>
-        <w:rPr/>
+        <w:rPr>
+          <w:rFonts w:ascii="Times New Roman" w:hAnsi="Times New Roman"/>
+        </w:rPr>
+      </w:pPr>
+      <w:r>
+        <w:rPr>
+          <w:rFonts w:ascii="Times New Roman" w:hAnsi="Times New Roman"/>
+        </w:rPr>
       </w:r>
     </w:p>
     <w:p>
@@ -857,10 +871,14 @@
         <w:pStyle w:val="Normal"/>
         <w:spacing w:lineRule="auto" w:line="360"/>
         <w:jc w:val="center"/>
-        <w:rPr/>
-      </w:pPr>
-      <w:r>
-        <w:rPr/>
+        <w:rPr>
+          <w:rFonts w:ascii="Times New Roman" w:hAnsi="Times New Roman"/>
+        </w:rPr>
+      </w:pPr>
+      <w:r>
+        <w:rPr>
+          <w:rFonts w:ascii="Times New Roman" w:hAnsi="Times New Roman"/>
+        </w:rPr>
       </w:r>
     </w:p>
     <w:p>
@@ -868,10 +886,14 @@
         <w:pStyle w:val="Normal"/>
         <w:spacing w:lineRule="auto" w:line="360"/>
         <w:jc w:val="center"/>
-        <w:rPr/>
-      </w:pPr>
-      <w:r>
-        <w:rPr/>
+        <w:rPr>
+          <w:rFonts w:ascii="Times New Roman" w:hAnsi="Times New Roman"/>
+        </w:rPr>
+      </w:pPr>
+      <w:r>
+        <w:rPr>
+          <w:rFonts w:ascii="Times New Roman" w:hAnsi="Times New Roman"/>
+        </w:rPr>
       </w:r>
     </w:p>
     <w:p>
@@ -879,10 +901,14 @@
         <w:pStyle w:val="Normal"/>
         <w:spacing w:lineRule="auto" w:line="360"/>
         <w:jc w:val="center"/>
-        <w:rPr/>
-      </w:pPr>
-      <w:r>
-        <w:rPr/>
+        <w:rPr>
+          <w:rFonts w:ascii="Times New Roman" w:hAnsi="Times New Roman"/>
+        </w:rPr>
+      </w:pPr>
+      <w:r>
+        <w:rPr>
+          <w:rFonts w:ascii="Times New Roman" w:hAnsi="Times New Roman"/>
+        </w:rPr>
       </w:r>
     </w:p>
     <w:p>
@@ -890,10 +916,14 @@
         <w:pStyle w:val="Normal"/>
         <w:spacing w:lineRule="auto" w:line="360"/>
         <w:jc w:val="center"/>
-        <w:rPr/>
-      </w:pPr>
-      <w:r>
-        <w:rPr/>
+        <w:rPr>
+          <w:rFonts w:ascii="Times New Roman" w:hAnsi="Times New Roman"/>
+        </w:rPr>
+      </w:pPr>
+      <w:r>
+        <w:rPr>
+          <w:rFonts w:ascii="Times New Roman" w:hAnsi="Times New Roman"/>
+        </w:rPr>
       </w:r>
     </w:p>
     <w:p>
@@ -901,10 +931,14 @@
         <w:pStyle w:val="Normal"/>
         <w:spacing w:lineRule="auto" w:line="360"/>
         <w:jc w:val="center"/>
-        <w:rPr/>
-      </w:pPr>
-      <w:r>
-        <w:rPr/>
+        <w:rPr>
+          <w:rFonts w:ascii="Times New Roman" w:hAnsi="Times New Roman"/>
+        </w:rPr>
+      </w:pPr>
+      <w:r>
+        <w:rPr>
+          <w:rFonts w:ascii="Times New Roman" w:hAnsi="Times New Roman"/>
+        </w:rPr>
       </w:r>
     </w:p>
     <w:p>
@@ -912,10 +946,14 @@
         <w:pStyle w:val="Normal"/>
         <w:spacing w:lineRule="auto" w:line="360"/>
         <w:jc w:val="center"/>
-        <w:rPr/>
-      </w:pPr>
-      <w:r>
-        <w:rPr/>
+        <w:rPr>
+          <w:rFonts w:ascii="Times New Roman" w:hAnsi="Times New Roman"/>
+        </w:rPr>
+      </w:pPr>
+      <w:r>
+        <w:rPr>
+          <w:rFonts w:ascii="Times New Roman" w:hAnsi="Times New Roman"/>
+        </w:rPr>
       </w:r>
     </w:p>
     <w:p>
@@ -945,12 +983,14 @@
         <w:pStyle w:val="TextBody"/>
         <w:jc w:val="center"/>
         <w:rPr>
+          <w:rFonts w:ascii="Times New Roman" w:hAnsi="Times New Roman"/>
           <w:sz w:val="40"/>
           <w:szCs w:val="40"/>
         </w:rPr>
       </w:pPr>
       <w:r>
         <w:rPr>
+          <w:rFonts w:ascii="Times New Roman" w:hAnsi="Times New Roman"/>
           <w:sz w:val="40"/>
           <w:szCs w:val="40"/>
         </w:rPr>
@@ -961,7 +1001,9 @@
         <w:pStyle w:val="Normal"/>
         <w:spacing w:lineRule="auto" w:line="360"/>
         <w:jc w:val="both"/>
-        <w:rPr/>
+        <w:rPr>
+          <w:rFonts w:ascii="Times New Roman" w:hAnsi="Times New Roman"/>
+        </w:rPr>
       </w:pPr>
       <w:r>
         <w:rPr>
@@ -982,7 +1024,9 @@
         </w:numPr>
         <w:spacing w:lineRule="auto" w:line="360"/>
         <w:jc w:val="both"/>
-        <w:rPr/>
+        <w:rPr>
+          <w:rFonts w:ascii="Times New Roman" w:hAnsi="Times New Roman"/>
+        </w:rPr>
       </w:pPr>
       <w:r>
         <w:rPr>
@@ -1002,7 +1046,9 @@
         </w:numPr>
         <w:spacing w:lineRule="auto" w:line="360"/>
         <w:jc w:val="both"/>
-        <w:rPr/>
+        <w:rPr>
+          <w:rFonts w:ascii="Times New Roman" w:hAnsi="Times New Roman"/>
+        </w:rPr>
       </w:pPr>
       <w:r>
         <w:rPr>
@@ -1022,7 +1068,9 @@
         </w:numPr>
         <w:spacing w:lineRule="auto" w:line="360"/>
         <w:jc w:val="both"/>
-        <w:rPr/>
+        <w:rPr>
+          <w:rFonts w:ascii="Times New Roman" w:hAnsi="Times New Roman"/>
+        </w:rPr>
       </w:pPr>
       <w:r>
         <w:rPr>
@@ -1042,7 +1090,9 @@
         </w:numPr>
         <w:spacing w:lineRule="auto" w:line="360"/>
         <w:jc w:val="both"/>
-        <w:rPr/>
+        <w:rPr>
+          <w:rFonts w:ascii="Times New Roman" w:hAnsi="Times New Roman"/>
+        </w:rPr>
       </w:pPr>
       <w:r>
         <w:rPr>
@@ -1062,7 +1112,9 @@
         </w:numPr>
         <w:spacing w:lineRule="auto" w:line="360"/>
         <w:jc w:val="both"/>
-        <w:rPr/>
+        <w:rPr>
+          <w:rFonts w:ascii="Times New Roman" w:hAnsi="Times New Roman"/>
+        </w:rPr>
       </w:pPr>
       <w:r>
         <w:rPr>
@@ -1082,7 +1134,9 @@
         </w:numPr>
         <w:spacing w:lineRule="auto" w:line="360"/>
         <w:jc w:val="both"/>
-        <w:rPr/>
+        <w:rPr>
+          <w:rFonts w:ascii="Times New Roman" w:hAnsi="Times New Roman"/>
+        </w:rPr>
       </w:pPr>
       <w:r>
         <w:rPr>
@@ -1131,7 +1185,9 @@
         </w:numPr>
         <w:spacing w:lineRule="auto" w:line="360"/>
         <w:jc w:val="both"/>
-        <w:rPr/>
+        <w:rPr>
+          <w:rFonts w:ascii="Times New Roman" w:hAnsi="Times New Roman"/>
+        </w:rPr>
       </w:pPr>
       <w:r>
         <w:rPr>
@@ -1182,7 +1238,9 @@
         </w:numPr>
         <w:spacing w:lineRule="auto" w:line="360"/>
         <w:jc w:val="both"/>
-        <w:rPr/>
+        <w:rPr>
+          <w:rFonts w:ascii="Times New Roman" w:hAnsi="Times New Roman"/>
+        </w:rPr>
       </w:pPr>
       <w:r>
         <w:rPr>
@@ -1202,7 +1260,9 @@
         </w:numPr>
         <w:spacing w:lineRule="auto" w:line="360"/>
         <w:jc w:val="both"/>
-        <w:rPr/>
+        <w:rPr>
+          <w:rFonts w:ascii="Times New Roman" w:hAnsi="Times New Roman"/>
+        </w:rPr>
       </w:pPr>
       <w:r>
         <w:rPr>
@@ -1222,7 +1282,9 @@
         </w:numPr>
         <w:spacing w:lineRule="auto" w:line="360"/>
         <w:jc w:val="both"/>
-        <w:rPr/>
+        <w:rPr>
+          <w:rFonts w:ascii="Times New Roman" w:hAnsi="Times New Roman"/>
+        </w:rPr>
       </w:pPr>
       <w:r>
         <w:rPr>
@@ -1242,31 +1304,17 @@
         </w:numPr>
         <w:spacing w:lineRule="auto" w:line="360"/>
         <w:jc w:val="both"/>
-        <w:rPr/>
-      </w:pPr>
-      <w:r>
-        <w:rPr>
-          <w:rFonts w:cs="Times New Roman" w:ascii="Times New Roman" w:hAnsi="Times New Roman"/>
-          <w:sz w:val="24"/>
-          <w:szCs w:val="24"/>
-        </w:rPr>
-        <w:t>C++ is a superset of C and compile</w:t>
-      </w:r>
-      <w:r>
-        <w:rPr>
-          <w:rFonts w:cs="Times New Roman" w:ascii="Times New Roman" w:hAnsi="Times New Roman"/>
-          <w:sz w:val="24"/>
-          <w:szCs w:val="24"/>
-        </w:rPr>
-        <w:t>s</w:t>
-      </w:r>
-      <w:r>
-        <w:rPr>
-          <w:rFonts w:cs="Times New Roman" w:ascii="Times New Roman" w:hAnsi="Times New Roman"/>
-          <w:sz w:val="24"/>
-          <w:szCs w:val="24"/>
-        </w:rPr>
-        <w:t xml:space="preserve"> virtually all C programs, so it can reuse C software.</w:t>
+        <w:rPr>
+          <w:rFonts w:ascii="Times New Roman" w:hAnsi="Times New Roman"/>
+        </w:rPr>
+      </w:pPr>
+      <w:r>
+        <w:rPr>
+          <w:rFonts w:cs="Times New Roman" w:ascii="Times New Roman" w:hAnsi="Times New Roman"/>
+          <w:sz w:val="24"/>
+          <w:szCs w:val="24"/>
+        </w:rPr>
+        <w:t>C++ is a superset of C and compiles virtually all C programs, so it can reuse C software.</w:t>
       </w:r>
     </w:p>
     <w:p>
@@ -1279,7 +1327,9 @@
         <w:spacing w:lineRule="auto" w:line="360"/>
         <w:ind w:left="1080" w:hanging="0"/>
         <w:jc w:val="both"/>
-        <w:rPr/>
+        <w:rPr>
+          <w:rFonts w:ascii="Times New Roman" w:hAnsi="Times New Roman"/>
+        </w:rPr>
       </w:pPr>
       <w:r>
         <w:rPr>
@@ -1345,7 +1395,9 @@
         </w:numPr>
         <w:spacing w:lineRule="auto" w:line="360"/>
         <w:jc w:val="both"/>
-        <w:rPr/>
+        <w:rPr>
+          <w:rFonts w:ascii="Times New Roman" w:hAnsi="Times New Roman"/>
+        </w:rPr>
       </w:pPr>
       <w:r>
         <w:rPr>
@@ -1371,7 +1423,9 @@
         </w:numPr>
         <w:spacing w:lineRule="auto" w:line="360"/>
         <w:jc w:val="both"/>
-        <w:rPr/>
+        <w:rPr>
+          <w:rFonts w:ascii="Times New Roman" w:hAnsi="Times New Roman"/>
+        </w:rPr>
       </w:pPr>
       <w:r>
         <w:rPr>
@@ -1389,7 +1443,9 @@
         </w:numPr>
         <w:spacing w:lineRule="auto" w:line="360"/>
         <w:jc w:val="both"/>
-        <w:rPr/>
+        <w:rPr>
+          <w:rFonts w:ascii="Times New Roman" w:hAnsi="Times New Roman"/>
+        </w:rPr>
       </w:pPr>
       <w:r>
         <w:rPr>
@@ -1424,7 +1480,9 @@
         <w:pStyle w:val="Normal"/>
         <w:spacing w:lineRule="auto" w:line="360"/>
         <w:jc w:val="both"/>
-        <w:rPr/>
+        <w:rPr>
+          <w:rFonts w:ascii="Times New Roman" w:hAnsi="Times New Roman"/>
+        </w:rPr>
       </w:pPr>
       <w:r>
         <w:rPr>
@@ -1661,10 +1719,13 @@
         </w:numPr>
         <w:spacing w:lineRule="auto" w:line="360"/>
         <w:jc w:val="both"/>
-        <w:rPr/>
-      </w:pPr>
-      <w:r>
-        <w:rPr>
+        <w:rPr>
+          <w:rFonts w:ascii="Times New Roman" w:hAnsi="Times New Roman"/>
+        </w:rPr>
+      </w:pPr>
+      <w:r>
+        <w:rPr>
+          <w:rFonts w:ascii="Times New Roman" w:hAnsi="Times New Roman"/>
           <w:b w:val="false"/>
           <w:bCs w:val="false"/>
           <w:sz w:val="24"/>
@@ -1673,11 +1734,14 @@
         <w:t xml:space="preserve">Hybrid apps are built using on language/framework like </w:t>
       </w:r>
       <w:r>
-        <w:rPr/>
+        <w:rPr>
+          <w:rFonts w:ascii="Times New Roman" w:hAnsi="Times New Roman"/>
+        </w:rPr>
         <w:t xml:space="preserve">HTML5, CSS and Javascript </w:t>
       </w:r>
       <w:r>
         <w:rPr>
+          <w:rFonts w:ascii="Times New Roman" w:hAnsi="Times New Roman"/>
           <w:b w:val="false"/>
           <w:bCs w:val="false"/>
           <w:sz w:val="24"/>
@@ -1695,10 +1759,13 @@
         </w:numPr>
         <w:spacing w:lineRule="auto" w:line="360"/>
         <w:jc w:val="both"/>
-        <w:rPr/>
-      </w:pPr>
-      <w:r>
-        <w:rPr>
+        <w:rPr>
+          <w:rFonts w:ascii="Times New Roman" w:hAnsi="Times New Roman"/>
+        </w:rPr>
+      </w:pPr>
+      <w:r>
+        <w:rPr>
+          <w:rFonts w:ascii="Times New Roman" w:hAnsi="Times New Roman"/>
           <w:b w:val="false"/>
           <w:bCs w:val="false"/>
           <w:sz w:val="24"/>
@@ -1716,10 +1783,13 @@
         </w:numPr>
         <w:spacing w:lineRule="auto" w:line="360"/>
         <w:jc w:val="both"/>
-        <w:rPr/>
-      </w:pPr>
-      <w:r>
-        <w:rPr>
+        <w:rPr>
+          <w:rFonts w:ascii="Times New Roman" w:hAnsi="Times New Roman"/>
+        </w:rPr>
+      </w:pPr>
+      <w:r>
+        <w:rPr>
+          <w:rFonts w:ascii="Times New Roman" w:hAnsi="Times New Roman"/>
           <w:b w:val="false"/>
           <w:bCs w:val="false"/>
           <w:sz w:val="24"/>
@@ -1745,6 +1815,7 @@
       </w:pPr>
       <w:r>
         <w:rPr>
+          <w:rFonts w:ascii="Times New Roman" w:hAnsi="Times New Roman"/>
           <w:b w:val="false"/>
           <w:bCs w:val="false"/>
         </w:rPr>
@@ -1760,10 +1831,13 @@
         </w:numPr>
         <w:spacing w:lineRule="auto" w:line="360"/>
         <w:jc w:val="both"/>
-        <w:rPr/>
-      </w:pPr>
-      <w:r>
-        <w:rPr>
+        <w:rPr>
+          <w:rFonts w:ascii="Times New Roman" w:hAnsi="Times New Roman"/>
+        </w:rPr>
+      </w:pPr>
+      <w:r>
+        <w:rPr>
+          <w:rFonts w:ascii="Times New Roman" w:hAnsi="Times New Roman"/>
           <w:b w:val="false"/>
           <w:bCs w:val="false"/>
           <w:sz w:val="24"/>
@@ -1778,15 +1852,17 @@
         <w:spacing w:lineRule="auto" w:line="360"/>
         <w:jc w:val="both"/>
         <w:rPr>
-          <w:b w:val="false"/>
-          <w:b w:val="false"/>
-          <w:bCs w:val="false"/>
-          <w:sz w:val="24"/>
-          <w:szCs w:val="24"/>
-        </w:rPr>
-      </w:pPr>
-      <w:r>
-        <w:rPr>
+          <w:rFonts w:ascii="Times New Roman" w:hAnsi="Times New Roman"/>
+          <w:b w:val="false"/>
+          <w:b w:val="false"/>
+          <w:bCs w:val="false"/>
+          <w:sz w:val="24"/>
+          <w:szCs w:val="24"/>
+        </w:rPr>
+      </w:pPr>
+      <w:r>
+        <w:rPr>
+          <w:rFonts w:ascii="Times New Roman" w:hAnsi="Times New Roman"/>
           <w:b w:val="false"/>
           <w:bCs w:val="false"/>
           <w:sz w:val="24"/>
@@ -1953,7 +2029,9 @@
         </w:numPr>
         <w:spacing w:lineRule="auto" w:line="360"/>
         <w:jc w:val="both"/>
-        <w:rPr/>
+        <w:rPr>
+          <w:rFonts w:ascii="Times New Roman" w:hAnsi="Times New Roman"/>
+        </w:rPr>
       </w:pPr>
       <w:r>
         <w:rPr>
@@ -1972,15 +2050,17 @@
         <w:spacing w:lineRule="auto" w:line="360"/>
         <w:jc w:val="both"/>
         <w:rPr>
-          <w:b w:val="false"/>
-          <w:b w:val="false"/>
-          <w:bCs w:val="false"/>
-          <w:sz w:val="24"/>
-          <w:szCs w:val="24"/>
-        </w:rPr>
-      </w:pPr>
-      <w:r>
-        <w:rPr>
+          <w:rFonts w:ascii="Times New Roman" w:hAnsi="Times New Roman"/>
+          <w:b w:val="false"/>
+          <w:b w:val="false"/>
+          <w:bCs w:val="false"/>
+          <w:sz w:val="24"/>
+          <w:szCs w:val="24"/>
+        </w:rPr>
+      </w:pPr>
+      <w:r>
+        <w:rPr>
+          <w:rFonts w:ascii="Times New Roman" w:hAnsi="Times New Roman"/>
           <w:b w:val="false"/>
           <w:bCs w:val="false"/>
           <w:sz w:val="24"/>
@@ -1997,7 +2077,9 @@
         </w:numPr>
         <w:spacing w:lineRule="auto" w:line="360"/>
         <w:jc w:val="both"/>
-        <w:rPr/>
+        <w:rPr>
+          <w:rFonts w:ascii="Times New Roman" w:hAnsi="Times New Roman"/>
+        </w:rPr>
       </w:pPr>
       <w:r>
         <w:rPr>
@@ -2165,8 +2247,10 @@
       </w:pPr>
       <w:r>
         <w:rPr>
-          <w:sz w:val="24"/>
-          <w:szCs w:val="24"/>
+          <w:rFonts w:cs="Times New Roman" w:ascii="Times New Roman" w:hAnsi="Times New Roman"/>
+          <w:b w:val="false"/>
+          <w:bCs w:val="false"/>
+          <w:u w:val="none"/>
         </w:rPr>
       </w:r>
     </w:p>
@@ -2185,8 +2269,10 @@
       </w:pPr>
       <w:r>
         <w:rPr>
-          <w:sz w:val="24"/>
-          <w:szCs w:val="24"/>
+          <w:rFonts w:cs="Times New Roman" w:ascii="Times New Roman" w:hAnsi="Times New Roman"/>
+          <w:b w:val="false"/>
+          <w:bCs w:val="false"/>
+          <w:u w:val="none"/>
         </w:rPr>
       </w:r>
     </w:p>
@@ -2227,10 +2313,8 @@
       </w:pPr>
       <w:r>
         <w:rPr>
-          <w:b/>
-          <w:bCs/>
-          <w:sz w:val="28"/>
-          <w:szCs w:val="28"/>
+          <w:rFonts w:cs="Times New Roman" w:ascii="Times New Roman" w:hAnsi="Times New Roman"/>
+          <w:u w:val="none"/>
         </w:rPr>
       </w:r>
     </w:p>
@@ -2275,7 +2359,9 @@
         <w:pStyle w:val="Normal"/>
         <w:spacing w:lineRule="auto" w:line="360"/>
         <w:jc w:val="both"/>
-        <w:rPr/>
+        <w:rPr>
+          <w:rFonts w:ascii="Times New Roman" w:hAnsi="Times New Roman"/>
+        </w:rPr>
       </w:pPr>
       <w:r>
         <w:rPr>
@@ -2297,19 +2383,24 @@
           <w:szCs w:val="24"/>
           <w:u w:val="none"/>
         </w:rPr>
-        <w:t xml:space="preserve">Both Java &amp; Kotlin are now the official languages for Android Development. While Java is the oldest &amp; most widely used language for Android Development, Kotlin being a newly developed language has taken the world of Android by storm. Kotlin </w:t>
-      </w:r>
-      <w:r>
-        <w:rPr>
-          <w:rFonts w:cs="Times New Roman" w:ascii="Times New Roman" w:hAnsi="Times New Roman"/>
+        <w:t>Both Java &amp; Kotlin are now the official languages for Android Development. While Java is the oldest &amp; most widely used language for Android Development, Kotlin being a newly developed language has taken the world of Android by storm. Kotlin is a Java based programming language which runs on JVM (Java Virtual Machine). Hence it is interoperable with Java. Because Kotlin generates Java bytecode, we can use our favorite Java frameworks and libraries in Kotlin. Kotlin is much more productive, less boilerplate code, concise &amp; so it can be used in many areas of the project. And well, what better place to start learning Kotlin than this, eh?</w:t>
+      </w:r>
+    </w:p>
+    <w:p>
+      <w:pPr>
+        <w:pStyle w:val="Normal"/>
+        <w:spacing w:lineRule="auto" w:line="360"/>
+        <w:jc w:val="both"/>
+        <w:rPr>
+          <w:rFonts w:ascii="Times New Roman" w:hAnsi="Times New Roman" w:cs="Times New Roman"/>
+          <w:b w:val="false"/>
           <w:b w:val="false"/>
           <w:bCs w:val="false"/>
           <w:sz w:val="24"/>
           <w:szCs w:val="24"/>
           <w:u w:val="none"/>
         </w:rPr>
-        <w:t xml:space="preserve">is a Java based programming language which </w:t>
-      </w:r>
+      </w:pPr>
       <w:r>
         <w:rPr>
           <w:rFonts w:cs="Times New Roman" w:ascii="Times New Roman" w:hAnsi="Times New Roman"/>
@@ -2319,125 +2410,6 @@
           <w:szCs w:val="24"/>
           <w:u w:val="none"/>
         </w:rPr>
-        <w:t xml:space="preserve">runs on JVM (Java Virtual Machine). </w:t>
-      </w:r>
-      <w:r>
-        <w:rPr>
-          <w:rFonts w:cs="Times New Roman" w:ascii="Times New Roman" w:hAnsi="Times New Roman"/>
-          <w:b w:val="false"/>
-          <w:bCs w:val="false"/>
-          <w:sz w:val="24"/>
-          <w:szCs w:val="24"/>
-          <w:u w:val="none"/>
-        </w:rPr>
-        <w:t xml:space="preserve">Hence it is interoperable with Java. Because Kotlin generates Java bytecode, </w:t>
-      </w:r>
-      <w:r>
-        <w:rPr>
-          <w:rFonts w:cs="Times New Roman" w:ascii="Times New Roman" w:hAnsi="Times New Roman"/>
-          <w:b w:val="false"/>
-          <w:bCs w:val="false"/>
-          <w:sz w:val="24"/>
-          <w:szCs w:val="24"/>
-          <w:u w:val="none"/>
-        </w:rPr>
-        <w:t>we</w:t>
-      </w:r>
-      <w:r>
-        <w:rPr>
-          <w:rFonts w:cs="Times New Roman" w:ascii="Times New Roman" w:hAnsi="Times New Roman"/>
-          <w:b w:val="false"/>
-          <w:bCs w:val="false"/>
-          <w:sz w:val="24"/>
-          <w:szCs w:val="24"/>
-          <w:u w:val="none"/>
-        </w:rPr>
-        <w:t xml:space="preserve"> can use our favorite Java </w:t>
-      </w:r>
-      <w:r>
-        <w:rPr>
-          <w:rFonts w:cs="Times New Roman" w:ascii="Times New Roman" w:hAnsi="Times New Roman"/>
-          <w:b w:val="false"/>
-          <w:bCs w:val="false"/>
-          <w:sz w:val="24"/>
-          <w:szCs w:val="24"/>
-          <w:u w:val="none"/>
-        </w:rPr>
-        <w:t>frameworks</w:t>
-      </w:r>
-      <w:r>
-        <w:rPr>
-          <w:rFonts w:cs="Times New Roman" w:ascii="Times New Roman" w:hAnsi="Times New Roman"/>
-          <w:b w:val="false"/>
-          <w:bCs w:val="false"/>
-          <w:sz w:val="24"/>
-          <w:szCs w:val="24"/>
-          <w:u w:val="none"/>
-        </w:rPr>
-        <w:t xml:space="preserve"> and </w:t>
-      </w:r>
-      <w:r>
-        <w:rPr>
-          <w:rFonts w:cs="Times New Roman" w:ascii="Times New Roman" w:hAnsi="Times New Roman"/>
-          <w:b w:val="false"/>
-          <w:bCs w:val="false"/>
-          <w:sz w:val="24"/>
-          <w:szCs w:val="24"/>
-          <w:u w:val="none"/>
-        </w:rPr>
-        <w:t xml:space="preserve">libraries </w:t>
-      </w:r>
-      <w:r>
-        <w:rPr>
-          <w:rFonts w:cs="Times New Roman" w:ascii="Times New Roman" w:hAnsi="Times New Roman"/>
-          <w:b w:val="false"/>
-          <w:bCs w:val="false"/>
-          <w:sz w:val="24"/>
-          <w:szCs w:val="24"/>
-          <w:u w:val="none"/>
-        </w:rPr>
-        <w:t xml:space="preserve">in Kotlin. Kotlin is much more productive, less boilerplate code, </w:t>
-      </w:r>
-      <w:r>
-        <w:rPr>
-          <w:rFonts w:cs="Times New Roman" w:ascii="Times New Roman" w:hAnsi="Times New Roman"/>
-          <w:b w:val="false"/>
-          <w:bCs w:val="false"/>
-          <w:sz w:val="24"/>
-          <w:szCs w:val="24"/>
-          <w:u w:val="none"/>
-        </w:rPr>
-        <w:t xml:space="preserve">concise &amp; so it can be used in </w:t>
-      </w:r>
-      <w:r>
-        <w:rPr>
-          <w:rFonts w:cs="Times New Roman" w:ascii="Times New Roman" w:hAnsi="Times New Roman"/>
-          <w:b w:val="false"/>
-          <w:bCs w:val="false"/>
-          <w:sz w:val="24"/>
-          <w:szCs w:val="24"/>
-          <w:u w:val="none"/>
-        </w:rPr>
-        <w:t>many areas of the project. And well, what better place to start learning Kotlin than this, eh?</w:t>
-      </w:r>
-    </w:p>
-    <w:p>
-      <w:pPr>
-        <w:pStyle w:val="Normal"/>
-        <w:spacing w:lineRule="auto" w:line="360"/>
-        <w:jc w:val="both"/>
-        <w:rPr>
-          <w:rFonts w:ascii="Times New Roman" w:hAnsi="Times New Roman" w:cs="Times New Roman"/>
-          <w:b w:val="false"/>
-          <w:b w:val="false"/>
-          <w:bCs w:val="false"/>
-          <w:sz w:val="24"/>
-          <w:szCs w:val="24"/>
-          <w:u w:val="none"/>
-        </w:rPr>
-      </w:pPr>
-      <w:r>
-        <w:rPr/>
       </w:r>
     </w:p>
     <w:p>
@@ -2462,19 +2434,204 @@
           <w:szCs w:val="28"/>
           <w:u w:val="none"/>
         </w:rPr>
-        <w:t xml:space="preserve">Advantages of </w:t>
-      </w:r>
-      <w:r>
-        <w:rPr>
-          <w:rFonts w:cs="Times New Roman" w:ascii="Times New Roman" w:hAnsi="Times New Roman"/>
+        <w:t>Advantages of Native Development over Xamarin :</w:t>
+      </w:r>
+    </w:p>
+    <w:p>
+      <w:pPr>
+        <w:pStyle w:val="Normal"/>
+        <w:numPr>
+          <w:ilvl w:val="0"/>
+          <w:numId w:val="11"/>
+        </w:numPr>
+        <w:spacing w:lineRule="auto" w:line="360"/>
+        <w:jc w:val="both"/>
+        <w:rPr>
+          <w:rFonts w:ascii="Times New Roman" w:hAnsi="Times New Roman"/>
+        </w:rPr>
+      </w:pPr>
+      <w:r>
+        <w:rPr>
+          <w:rFonts w:cs="Times New Roman" w:ascii="Times New Roman" w:hAnsi="Times New Roman"/>
+          <w:b w:val="false"/>
+          <w:bCs w:val="false"/>
+          <w:sz w:val="24"/>
+          <w:szCs w:val="24"/>
+          <w:u w:val="none"/>
+        </w:rPr>
+        <w:t>Unlike Native Languages, Xamarin has slightly delayed support for the latest platform updates since its impossible for third-party tools to provide the immediate support for the latest Android releases.</w:t>
+      </w:r>
+    </w:p>
+    <w:p>
+      <w:pPr>
+        <w:pStyle w:val="Normal"/>
+        <w:numPr>
+          <w:ilvl w:val="0"/>
+          <w:numId w:val="11"/>
+        </w:numPr>
+        <w:spacing w:lineRule="auto" w:line="360"/>
+        <w:jc w:val="both"/>
+        <w:rPr>
+          <w:rFonts w:ascii="Times New Roman" w:hAnsi="Times New Roman"/>
+        </w:rPr>
+      </w:pPr>
+      <w:r>
+        <w:rPr>
+          <w:rFonts w:cs="Times New Roman" w:ascii="Times New Roman" w:hAnsi="Times New Roman"/>
+          <w:b w:val="false"/>
+          <w:bCs w:val="false"/>
+          <w:sz w:val="24"/>
+          <w:szCs w:val="24"/>
+          <w:u w:val="none"/>
+        </w:rPr>
+        <w:t>Native development makes extensive use of open source technologies. With Xamarin, you have to use only the components provided by the platform and some .Net open source resources.</w:t>
+      </w:r>
+    </w:p>
+    <w:p>
+      <w:pPr>
+        <w:pStyle w:val="Normal"/>
+        <w:numPr>
+          <w:ilvl w:val="0"/>
+          <w:numId w:val="11"/>
+        </w:numPr>
+        <w:spacing w:lineRule="auto" w:line="360"/>
+        <w:jc w:val="both"/>
+        <w:rPr>
+          <w:rFonts w:ascii="Times New Roman" w:hAnsi="Times New Roman"/>
+        </w:rPr>
+      </w:pPr>
+      <w:r>
+        <w:rPr>
+          <w:rFonts w:cs="Times New Roman" w:ascii="Times New Roman" w:hAnsi="Times New Roman"/>
+          <w:b w:val="false"/>
+          <w:bCs w:val="false"/>
+          <w:sz w:val="24"/>
+          <w:szCs w:val="24"/>
+          <w:u w:val="none"/>
+        </w:rPr>
+        <w:t>Xamarin community is significantly smaller than those of Android Native Community.</w:t>
+      </w:r>
+    </w:p>
+    <w:p>
+      <w:pPr>
+        <w:pStyle w:val="Normal"/>
+        <w:numPr>
+          <w:ilvl w:val="0"/>
+          <w:numId w:val="11"/>
+        </w:numPr>
+        <w:spacing w:lineRule="auto" w:line="360"/>
+        <w:jc w:val="both"/>
+        <w:rPr>
+          <w:rFonts w:ascii="Times New Roman" w:hAnsi="Times New Roman"/>
+        </w:rPr>
+      </w:pPr>
+      <w:r>
+        <w:rPr>
+          <w:rFonts w:cs="Times New Roman" w:ascii="Times New Roman" w:hAnsi="Times New Roman"/>
+          <w:b w:val="false"/>
+          <w:bCs w:val="false"/>
+          <w:sz w:val="24"/>
+          <w:szCs w:val="24"/>
+          <w:u w:val="none"/>
+        </w:rPr>
+        <w:t>When using Xamarin.Android to build mobile apps with truly native look and feel, we still need to write a platform-specific layer of code. Thus, at least a basic knowledge of native technologies (Java/Kotlin for Android) is required.</w:t>
+      </w:r>
+    </w:p>
+    <w:p>
+      <w:pPr>
+        <w:pStyle w:val="Normal"/>
+        <w:numPr>
+          <w:ilvl w:val="0"/>
+          <w:numId w:val="11"/>
+        </w:numPr>
+        <w:spacing w:lineRule="auto" w:line="360"/>
+        <w:jc w:val="both"/>
+        <w:rPr>
+          <w:rFonts w:ascii="Times New Roman" w:hAnsi="Times New Roman"/>
+        </w:rPr>
+      </w:pPr>
+      <w:r>
+        <w:rPr>
+          <w:rFonts w:cs="Times New Roman" w:ascii="Times New Roman" w:hAnsi="Times New Roman"/>
+          <w:b w:val="false"/>
+          <w:bCs w:val="false"/>
+          <w:sz w:val="24"/>
+          <w:szCs w:val="24"/>
+          <w:u w:val="none"/>
+        </w:rPr>
+        <w:t>Xamarin’s main benefit is the ability to share our code across the platforms. Yet, we can only share the logic, UI code will be mostly platform-specific. This makes building games, rich custom UI, or complex animations in Xamarin pretty pointless.</w:t>
+      </w:r>
+    </w:p>
+    <w:p>
+      <w:pPr>
+        <w:pStyle w:val="Normal"/>
+        <w:numPr>
+          <w:ilvl w:val="0"/>
+          <w:numId w:val="11"/>
+        </w:numPr>
+        <w:spacing w:lineRule="auto" w:line="360"/>
+        <w:jc w:val="both"/>
+        <w:rPr>
+          <w:rFonts w:ascii="Times New Roman" w:hAnsi="Times New Roman"/>
+        </w:rPr>
+      </w:pPr>
+      <w:r>
+        <w:rPr>
+          <w:rFonts w:cs="Times New Roman" w:ascii="Times New Roman" w:hAnsi="Times New Roman"/>
+          <w:b w:val="false"/>
+          <w:bCs w:val="false"/>
+          <w:sz w:val="24"/>
+          <w:szCs w:val="24"/>
+          <w:u w:val="none"/>
+        </w:rPr>
+        <w:t>Depending on their type and complexity, Xamarin apps are typically larger than native ones.</w:t>
+      </w:r>
+    </w:p>
+    <w:p>
+      <w:pPr>
+        <w:pStyle w:val="Normal"/>
+        <w:spacing w:lineRule="auto" w:line="360"/>
+        <w:jc w:val="both"/>
+        <w:rPr>
+          <w:rFonts w:ascii="Times New Roman" w:hAnsi="Times New Roman" w:cs="Times New Roman"/>
+          <w:b w:val="false"/>
+          <w:b w:val="false"/>
+          <w:bCs w:val="false"/>
+          <w:sz w:val="24"/>
+          <w:szCs w:val="24"/>
+          <w:u w:val="none"/>
+        </w:rPr>
+      </w:pPr>
+      <w:r>
+        <w:rPr>
+          <w:rFonts w:cs="Times New Roman" w:ascii="Times New Roman" w:hAnsi="Times New Roman"/>
+          <w:b w:val="false"/>
+          <w:bCs w:val="false"/>
+          <w:sz w:val="24"/>
+          <w:szCs w:val="24"/>
+          <w:u w:val="none"/>
+        </w:rPr>
+      </w:r>
+    </w:p>
+    <w:p>
+      <w:pPr>
+        <w:pStyle w:val="Normal"/>
+        <w:numPr>
+          <w:ilvl w:val="0"/>
+          <w:numId w:val="0"/>
+        </w:numPr>
+        <w:spacing w:lineRule="auto" w:line="360"/>
+        <w:ind w:left="720" w:hanging="0"/>
+        <w:jc w:val="both"/>
+        <w:rPr>
+          <w:rFonts w:ascii="Times New Roman" w:hAnsi="Times New Roman" w:cs="Times New Roman"/>
+          <w:b/>
           <w:b/>
           <w:bCs/>
           <w:sz w:val="28"/>
           <w:szCs w:val="28"/>
-          <w:u w:val="none"/>
-        </w:rPr>
-        <w:t>Native Development</w:t>
-      </w:r>
+        </w:rPr>
+      </w:pPr>
       <w:r>
         <w:rPr>
           <w:rFonts w:cs="Times New Roman" w:ascii="Times New Roman" w:hAnsi="Times New Roman"/>
@@ -2482,21 +2639,28 @@
           <w:bCs/>
           <w:sz w:val="28"/>
           <w:szCs w:val="28"/>
-          <w:u w:val="none"/>
-        </w:rPr>
-        <w:t xml:space="preserve"> over </w:t>
-      </w:r>
-      <w:r>
-        <w:rPr>
-          <w:rFonts w:cs="Times New Roman" w:ascii="Times New Roman" w:hAnsi="Times New Roman"/>
+        </w:rPr>
+      </w:r>
+    </w:p>
+    <w:p>
+      <w:pPr>
+        <w:pStyle w:val="Normal"/>
+        <w:numPr>
+          <w:ilvl w:val="0"/>
+          <w:numId w:val="0"/>
+        </w:numPr>
+        <w:spacing w:lineRule="auto" w:line="360"/>
+        <w:ind w:left="1080" w:hanging="0"/>
+        <w:jc w:val="both"/>
+        <w:rPr>
+          <w:rFonts w:ascii="Times New Roman" w:hAnsi="Times New Roman" w:cs="Times New Roman"/>
+          <w:b/>
           <w:b/>
           <w:bCs/>
           <w:sz w:val="28"/>
           <w:szCs w:val="28"/>
-          <w:u w:val="none"/>
-        </w:rPr>
-        <w:t xml:space="preserve">Xamarin </w:t>
-      </w:r>
+        </w:rPr>
+      </w:pPr>
       <w:r>
         <w:rPr>
           <w:rFonts w:cs="Times New Roman" w:ascii="Times New Roman" w:hAnsi="Times New Roman"/>
@@ -2504,9 +2668,7 @@
           <w:bCs/>
           <w:sz w:val="28"/>
           <w:szCs w:val="28"/>
-          <w:u w:val="none"/>
-        </w:rPr>
-        <w:t>:</w:t>
+        </w:rPr>
       </w:r>
     </w:p>
     <w:p>
@@ -2514,55 +2676,19 @@
         <w:pStyle w:val="Normal"/>
         <w:numPr>
           <w:ilvl w:val="0"/>
-          <w:numId w:val="12"/>
-        </w:numPr>
-        <w:spacing w:lineRule="auto" w:line="360"/>
-        <w:jc w:val="both"/>
-        <w:rPr/>
-      </w:pPr>
-      <w:r>
-        <w:rPr>
-          <w:rFonts w:cs="Times New Roman" w:ascii="Times New Roman" w:hAnsi="Times New Roman"/>
-          <w:b w:val="false"/>
-          <w:bCs w:val="false"/>
-          <w:sz w:val="24"/>
-          <w:szCs w:val="24"/>
-          <w:u w:val="none"/>
-        </w:rPr>
-        <w:t xml:space="preserve">Unlike Native Languages, </w:t>
-      </w:r>
-      <w:r>
-        <w:rPr>
-          <w:rFonts w:cs="Times New Roman" w:ascii="Times New Roman" w:hAnsi="Times New Roman"/>
-          <w:b w:val="false"/>
-          <w:bCs w:val="false"/>
-          <w:sz w:val="24"/>
-          <w:szCs w:val="24"/>
-          <w:u w:val="none"/>
-        </w:rPr>
-        <w:t>X</w:t>
-      </w:r>
-      <w:r>
-        <w:rPr>
-          <w:rFonts w:cs="Times New Roman" w:ascii="Times New Roman" w:hAnsi="Times New Roman"/>
-          <w:b w:val="false"/>
-          <w:bCs w:val="false"/>
-          <w:sz w:val="24"/>
-          <w:szCs w:val="24"/>
-          <w:u w:val="none"/>
-        </w:rPr>
-        <w:t xml:space="preserve">amarin has slightly delayed support for the latest platform updates since its impossible for third-party </w:t>
-      </w:r>
-      <w:r>
-        <w:rPr>
-          <w:rFonts w:cs="Times New Roman" w:ascii="Times New Roman" w:hAnsi="Times New Roman"/>
-          <w:b w:val="false"/>
-          <w:bCs w:val="false"/>
-          <w:sz w:val="24"/>
-          <w:szCs w:val="24"/>
-          <w:u w:val="none"/>
-        </w:rPr>
-        <w:t>tools to provide the immediate support for the latest Android releases.</w:t>
+          <w:numId w:val="0"/>
+        </w:numPr>
+        <w:spacing w:lineRule="auto" w:line="360"/>
+        <w:ind w:left="1080" w:hanging="0"/>
+        <w:jc w:val="both"/>
+        <w:rPr>
+          <w:rFonts w:ascii="Times New Roman" w:hAnsi="Times New Roman"/>
+        </w:rPr>
+      </w:pPr>
+      <w:r>
+        <w:rPr>
+          <w:rFonts w:ascii="Times New Roman" w:hAnsi="Times New Roman"/>
+        </w:rPr>
       </w:r>
     </w:p>
     <w:p>
@@ -2570,22 +2696,29 @@
         <w:pStyle w:val="Normal"/>
         <w:numPr>
           <w:ilvl w:val="0"/>
-          <w:numId w:val="12"/>
-        </w:numPr>
-        <w:spacing w:lineRule="auto" w:line="360"/>
-        <w:jc w:val="both"/>
-        <w:rPr/>
-      </w:pPr>
-      <w:r>
-        <w:rPr>
-          <w:rFonts w:cs="Times New Roman" w:ascii="Times New Roman" w:hAnsi="Times New Roman"/>
-          <w:b w:val="false"/>
-          <w:bCs w:val="false"/>
-          <w:sz w:val="24"/>
-          <w:szCs w:val="24"/>
-          <w:u w:val="none"/>
-        </w:rPr>
-        <w:t>Native development makes extensive use of open source technologies. With Xamarin, you have to use only the components provided by the platform and some .Net open source resources.</w:t>
+          <w:numId w:val="0"/>
+        </w:numPr>
+        <w:spacing w:lineRule="auto" w:line="360"/>
+        <w:ind w:left="1080" w:hanging="0"/>
+        <w:jc w:val="center"/>
+        <w:rPr>
+          <w:rFonts w:ascii="Times New Roman" w:hAnsi="Times New Roman"/>
+          <w:b/>
+          <w:b/>
+          <w:bCs/>
+          <w:sz w:val="40"/>
+          <w:szCs w:val="40"/>
+        </w:rPr>
+      </w:pPr>
+      <w:r>
+        <w:rPr>
+          <w:rFonts w:ascii="Times New Roman" w:hAnsi="Times New Roman"/>
+          <w:b/>
+          <w:bCs/>
+          <w:sz w:val="40"/>
+          <w:szCs w:val="40"/>
+        </w:rPr>
+        <w:t>3. REQUIREMENTS &amp; ANALYSIS</w:t>
       </w:r>
     </w:p>
     <w:p>
@@ -2593,33 +2726,28 @@
         <w:pStyle w:val="Normal"/>
         <w:numPr>
           <w:ilvl w:val="0"/>
-          <w:numId w:val="12"/>
-        </w:numPr>
-        <w:spacing w:lineRule="auto" w:line="360"/>
-        <w:jc w:val="both"/>
-        <w:rPr/>
-      </w:pPr>
-      <w:r>
-        <w:rPr>
-          <w:rFonts w:cs="Times New Roman" w:ascii="Times New Roman" w:hAnsi="Times New Roman"/>
-          <w:b w:val="false"/>
-          <w:bCs w:val="false"/>
-          <w:sz w:val="24"/>
-          <w:szCs w:val="24"/>
-          <w:u w:val="none"/>
-        </w:rPr>
-        <w:t>X</w:t>
-      </w:r>
-      <w:r>
-        <w:rPr>
-          <w:rFonts w:cs="Times New Roman" w:ascii="Times New Roman" w:hAnsi="Times New Roman"/>
-          <w:b w:val="false"/>
-          <w:bCs w:val="false"/>
-          <w:sz w:val="24"/>
-          <w:szCs w:val="24"/>
-          <w:u w:val="none"/>
-        </w:rPr>
-        <w:t>amarin community is significantly smaller than those of Android Native Community.</w:t>
+          <w:numId w:val="0"/>
+        </w:numPr>
+        <w:spacing w:lineRule="auto" w:line="360"/>
+        <w:ind w:left="1080" w:hanging="0"/>
+        <w:jc w:val="center"/>
+        <w:rPr>
+          <w:rFonts w:ascii="Times New Roman" w:hAnsi="Times New Roman"/>
+          <w:b/>
+          <w:b/>
+          <w:bCs/>
+          <w:sz w:val="40"/>
+          <w:szCs w:val="40"/>
+        </w:rPr>
+      </w:pPr>
+      <w:r>
+        <w:rPr>
+          <w:rFonts w:ascii="Times New Roman" w:hAnsi="Times New Roman"/>
+          <w:b/>
+          <w:bCs/>
+          <w:sz w:val="40"/>
+          <w:szCs w:val="40"/>
+        </w:rPr>
       </w:r>
     </w:p>
     <w:p>
@@ -2627,22 +2755,29 @@
         <w:pStyle w:val="Normal"/>
         <w:numPr>
           <w:ilvl w:val="0"/>
-          <w:numId w:val="12"/>
-        </w:numPr>
-        <w:spacing w:lineRule="auto" w:line="360"/>
-        <w:jc w:val="both"/>
-        <w:rPr/>
-      </w:pPr>
-      <w:r>
-        <w:rPr>
-          <w:rFonts w:cs="Times New Roman" w:ascii="Times New Roman" w:hAnsi="Times New Roman"/>
-          <w:b w:val="false"/>
-          <w:bCs w:val="false"/>
-          <w:sz w:val="24"/>
-          <w:szCs w:val="24"/>
-          <w:u w:val="none"/>
-        </w:rPr>
-        <w:t>When using Xamarin.Android to build mobile apps with truly native look and feel, we still need to write a platform-specific layer of code. Thus, at least a basic knowledge of native technologies (Java/Kotlin for Android) is required.</w:t>
+          <w:numId w:val="0"/>
+        </w:numPr>
+        <w:spacing w:lineRule="auto" w:line="360"/>
+        <w:ind w:left="1080" w:hanging="0"/>
+        <w:jc w:val="center"/>
+        <w:rPr>
+          <w:rFonts w:ascii="Times New Roman" w:hAnsi="Times New Roman"/>
+          <w:b/>
+          <w:b/>
+          <w:bCs/>
+          <w:sz w:val="32"/>
+          <w:szCs w:val="32"/>
+        </w:rPr>
+      </w:pPr>
+      <w:r>
+        <w:rPr>
+          <w:rFonts w:ascii="Times New Roman" w:hAnsi="Times New Roman"/>
+          <w:b/>
+          <w:bCs/>
+          <w:sz w:val="32"/>
+          <w:szCs w:val="32"/>
+        </w:rPr>
+        <w:t>3.1 Problem Definition</w:t>
       </w:r>
     </w:p>
     <w:p>
@@ -2650,69 +2785,28 @@
         <w:pStyle w:val="Normal"/>
         <w:numPr>
           <w:ilvl w:val="0"/>
-          <w:numId w:val="12"/>
-        </w:numPr>
-        <w:spacing w:lineRule="auto" w:line="360"/>
-        <w:jc w:val="both"/>
-        <w:rPr/>
-      </w:pPr>
-      <w:r>
-        <w:rPr>
-          <w:rFonts w:cs="Times New Roman" w:ascii="Times New Roman" w:hAnsi="Times New Roman"/>
-          <w:b w:val="false"/>
-          <w:bCs w:val="false"/>
-          <w:sz w:val="24"/>
-          <w:szCs w:val="24"/>
-          <w:u w:val="none"/>
-        </w:rPr>
-        <w:t>Xamarin’s main benefit is the ability to share our code across the platforms. Yet, we can only share the logic, UI code will be mostly platform-specific. This makes building games, rich custom UI, or complex animations in Xamarin pretty pointless.</w:t>
-      </w:r>
-    </w:p>
-    <w:p>
-      <w:pPr>
-        <w:pStyle w:val="Normal"/>
-        <w:numPr>
-          <w:ilvl w:val="0"/>
-          <w:numId w:val="12"/>
-        </w:numPr>
-        <w:spacing w:lineRule="auto" w:line="360"/>
-        <w:jc w:val="both"/>
-        <w:rPr/>
-      </w:pPr>
-      <w:r>
-        <w:rPr>
-          <w:rFonts w:cs="Times New Roman" w:ascii="Times New Roman" w:hAnsi="Times New Roman"/>
-          <w:b w:val="false"/>
-          <w:bCs w:val="false"/>
-          <w:sz w:val="24"/>
-          <w:szCs w:val="24"/>
-          <w:u w:val="none"/>
-        </w:rPr>
-        <w:t>Depending on their type and complexity, Xamarin apps are typically larger than native ones.</w:t>
-      </w:r>
-    </w:p>
-    <w:p>
-      <w:pPr>
-        <w:pStyle w:val="Normal"/>
-        <w:spacing w:lineRule="auto" w:line="360"/>
-        <w:jc w:val="both"/>
-        <w:rPr>
-          <w:rFonts w:ascii="Times New Roman" w:hAnsi="Times New Roman" w:cs="Times New Roman"/>
-          <w:b w:val="false"/>
-          <w:b w:val="false"/>
-          <w:bCs w:val="false"/>
-          <w:sz w:val="24"/>
-          <w:szCs w:val="24"/>
-          <w:u w:val="none"/>
-        </w:rPr>
-      </w:pPr>
-      <w:r>
-        <w:rPr>
+          <w:numId w:val="0"/>
+        </w:numPr>
+        <w:spacing w:lineRule="auto" w:line="360"/>
+        <w:ind w:left="1080" w:hanging="0"/>
+        <w:jc w:val="center"/>
+        <w:rPr>
+          <w:rFonts w:ascii="Times New Roman" w:hAnsi="Times New Roman"/>
+          <w:b/>
           <w:b/>
           <w:bCs/>
           <w:sz w:val="28"/>
           <w:szCs w:val="28"/>
         </w:rPr>
+      </w:pPr>
+      <w:r>
+        <w:rPr>
+          <w:rFonts w:ascii="Times New Roman" w:hAnsi="Times New Roman"/>
+          <w:b/>
+          <w:bCs/>
+          <w:sz w:val="28"/>
+          <w:szCs w:val="28"/>
+        </w:rPr>
       </w:r>
     </w:p>
     <w:p>
@@ -2723,65 +2817,36 @@
           <w:numId w:val="0"/>
         </w:numPr>
         <w:spacing w:lineRule="auto" w:line="360"/>
-        <w:ind w:left="720" w:hanging="0"/>
-        <w:jc w:val="both"/>
-        <w:rPr>
-          <w:rFonts w:ascii="Times New Roman" w:hAnsi="Times New Roman" w:cs="Times New Roman"/>
-          <w:b/>
-          <w:b/>
-          <w:bCs/>
-          <w:sz w:val="28"/>
-          <w:szCs w:val="28"/>
-        </w:rPr>
-      </w:pPr>
-      <w:r>
-        <w:rPr/>
-      </w:r>
-    </w:p>
-    <w:p>
-      <w:pPr>
-        <w:pStyle w:val="Normal"/>
-        <w:numPr>
-          <w:ilvl w:val="0"/>
-          <w:numId w:val="0"/>
-        </w:numPr>
-        <w:spacing w:lineRule="auto" w:line="360"/>
-        <w:ind w:left="1080" w:hanging="0"/>
-        <w:jc w:val="both"/>
-        <w:rPr>
-          <w:rFonts w:ascii="Times New Roman" w:hAnsi="Times New Roman" w:cs="Times New Roman"/>
-          <w:b/>
-          <w:b/>
-          <w:bCs/>
-          <w:sz w:val="28"/>
-          <w:szCs w:val="28"/>
-        </w:rPr>
-      </w:pPr>
-      <w:r>
-        <w:rPr/>
-      </w:r>
-    </w:p>
-    <w:p>
-      <w:pPr>
-        <w:pStyle w:val="Normal"/>
-        <w:numPr>
-          <w:ilvl w:val="0"/>
-          <w:numId w:val="0"/>
-        </w:numPr>
-        <w:spacing w:lineRule="auto" w:line="360"/>
-        <w:ind w:left="1080" w:hanging="0"/>
-        <w:jc w:val="both"/>
-        <w:rPr>
-          <w:rFonts w:ascii="Times New Roman" w:hAnsi="Times New Roman" w:cs="Times New Roman"/>
-          <w:b/>
-          <w:b/>
-          <w:bCs/>
-          <w:sz w:val="28"/>
-          <w:szCs w:val="28"/>
-        </w:rPr>
-      </w:pPr>
-      <w:r>
-        <w:rPr/>
+        <w:ind w:hanging="0"/>
+        <w:jc w:val="left"/>
+        <w:rPr>
+          <w:rFonts w:ascii="Times New Roman" w:hAnsi="Times New Roman"/>
+          <w:b/>
+          <w:b/>
+          <w:bCs/>
+          <w:sz w:val="24"/>
+          <w:szCs w:val="24"/>
+        </w:rPr>
+      </w:pPr>
+      <w:r>
+        <w:rPr>
+          <w:rFonts w:ascii="Times New Roman" w:hAnsi="Times New Roman"/>
+          <w:b/>
+          <w:bCs/>
+          <w:sz w:val="24"/>
+          <w:szCs w:val="24"/>
+        </w:rPr>
+        <w:tab/>
+      </w:r>
+      <w:r>
+        <w:rPr>
+          <w:rFonts w:ascii="Times New Roman" w:hAnsi="Times New Roman"/>
+          <w:b w:val="false"/>
+          <w:bCs w:val="false"/>
+          <w:sz w:val="24"/>
+          <w:szCs w:val="24"/>
+        </w:rPr>
+        <w:t>Since very long, it’s been a problem of getting an accurate location of one or many people trying to reach a particular location. Another problem is of when going on a trip on different vehicles, a certain vehicle takes a wrong turn &amp; finds himself stranded away from his buddies. While the destination will still be the same, its just nice to know where you’re buddies are at the moment.</w:t>
       </w:r>
     </w:p>
     <w:sectPr>
@@ -2992,9 +3057,9 @@
       <w:lvlJc w:val="left"/>
       <w:pPr>
         <w:tabs>
-          <w:tab w:val="num" w:pos="720"/>
-        </w:tabs>
-        <w:ind w:left="720" w:hanging="360"/>
+          <w:tab w:val="num" w:pos="1800"/>
+        </w:tabs>
+        <w:ind w:left="1800" w:hanging="360"/>
       </w:pPr>
       <w:rPr>
         <w:rFonts w:ascii="Symbol" w:hAnsi="Symbol" w:cs="Symbol" w:hint="default"/>
@@ -3010,9 +3075,9 @@
       <w:lvlJc w:val="left"/>
       <w:pPr>
         <w:tabs>
-          <w:tab w:val="num" w:pos="1080"/>
-        </w:tabs>
-        <w:ind w:left="1080" w:hanging="360"/>
+          <w:tab w:val="num" w:pos="2160"/>
+        </w:tabs>
+        <w:ind w:left="2160" w:hanging="360"/>
       </w:pPr>
       <w:rPr>
         <w:rFonts w:ascii="Wingdings" w:hAnsi="Wingdings" w:cs="Wingdings" w:hint="default"/>
@@ -3026,9 +3091,9 @@
       <w:lvlJc w:val="left"/>
       <w:pPr>
         <w:tabs>
-          <w:tab w:val="num" w:pos="1440"/>
-        </w:tabs>
-        <w:ind w:left="1440" w:hanging="360"/>
+          <w:tab w:val="num" w:pos="2520"/>
+        </w:tabs>
+        <w:ind w:left="2520" w:hanging="360"/>
       </w:pPr>
       <w:rPr>
         <w:rFonts w:ascii="Wingdings" w:hAnsi="Wingdings" w:cs="Wingdings" w:hint="default"/>
@@ -3042,9 +3107,9 @@
       <w:lvlJc w:val="left"/>
       <w:pPr>
         <w:tabs>
-          <w:tab w:val="num" w:pos="1800"/>
-        </w:tabs>
-        <w:ind w:left="1800" w:hanging="360"/>
+          <w:tab w:val="num" w:pos="2880"/>
+        </w:tabs>
+        <w:ind w:left="2880" w:hanging="360"/>
       </w:pPr>
       <w:rPr>
         <w:rFonts w:ascii="Wingdings" w:hAnsi="Wingdings" w:cs="Wingdings" w:hint="default"/>
@@ -3058,9 +3123,9 @@
       <w:lvlJc w:val="left"/>
       <w:pPr>
         <w:tabs>
-          <w:tab w:val="num" w:pos="2160"/>
-        </w:tabs>
-        <w:ind w:left="2160" w:hanging="360"/>
+          <w:tab w:val="num" w:pos="3240"/>
+        </w:tabs>
+        <w:ind w:left="3240" w:hanging="360"/>
       </w:pPr>
       <w:rPr>
         <w:rFonts w:ascii="Wingdings" w:hAnsi="Wingdings" w:cs="Wingdings" w:hint="default"/>
@@ -3074,9 +3139,9 @@
       <w:lvlJc w:val="left"/>
       <w:pPr>
         <w:tabs>
-          <w:tab w:val="num" w:pos="2520"/>
-        </w:tabs>
-        <w:ind w:left="2520" w:hanging="360"/>
+          <w:tab w:val="num" w:pos="3600"/>
+        </w:tabs>
+        <w:ind w:left="3600" w:hanging="360"/>
       </w:pPr>
       <w:rPr>
         <w:rFonts w:ascii="Wingdings" w:hAnsi="Wingdings" w:cs="Wingdings" w:hint="default"/>
@@ -3090,9 +3155,9 @@
       <w:lvlJc w:val="left"/>
       <w:pPr>
         <w:tabs>
-          <w:tab w:val="num" w:pos="2880"/>
-        </w:tabs>
-        <w:ind w:left="2880" w:hanging="360"/>
+          <w:tab w:val="num" w:pos="3960"/>
+        </w:tabs>
+        <w:ind w:left="3960" w:hanging="360"/>
       </w:pPr>
       <w:rPr>
         <w:rFonts w:ascii="Wingdings" w:hAnsi="Wingdings" w:cs="Wingdings" w:hint="default"/>
@@ -3106,9 +3171,9 @@
       <w:lvlJc w:val="left"/>
       <w:pPr>
         <w:tabs>
-          <w:tab w:val="num" w:pos="3240"/>
-        </w:tabs>
-        <w:ind w:left="3240" w:hanging="360"/>
+          <w:tab w:val="num" w:pos="4320"/>
+        </w:tabs>
+        <w:ind w:left="4320" w:hanging="360"/>
       </w:pPr>
       <w:rPr>
         <w:rFonts w:ascii="Wingdings" w:hAnsi="Wingdings" w:cs="Wingdings" w:hint="default"/>
@@ -3122,9 +3187,9 @@
       <w:lvlJc w:val="left"/>
       <w:pPr>
         <w:tabs>
-          <w:tab w:val="num" w:pos="3600"/>
-        </w:tabs>
-        <w:ind w:left="3600" w:hanging="360"/>
+          <w:tab w:val="num" w:pos="4680"/>
+        </w:tabs>
+        <w:ind w:left="4680" w:hanging="360"/>
       </w:pPr>
       <w:rPr>
         <w:rFonts w:ascii="Wingdings" w:hAnsi="Wingdings" w:cs="Wingdings" w:hint="default"/>
@@ -4049,6 +4114,8 @@
       </w:pPr>
       <w:rPr>
         <w:rFonts w:ascii="Symbol" w:hAnsi="Symbol" w:cs="Symbol" w:hint="default"/>
+        <w:sz w:val="24"/>
+        <w:b w:val="false"/>
         <w:rFonts w:cs="OpenSymbol"/>
       </w:rPr>
     </w:lvl>
@@ -4166,152 +4233,6 @@
     </w:lvl>
   </w:abstractNum>
   <w:abstractNum w:abstractNumId="11">
-    <w:lvl w:ilvl="0">
-      <w:start w:val="1"/>
-      <w:numFmt w:val="bullet"/>
-      <w:lvlText w:val=""/>
-      <w:lvlJc w:val="left"/>
-      <w:pPr>
-        <w:tabs>
-          <w:tab w:val="num" w:pos="720"/>
-        </w:tabs>
-        <w:ind w:left="720" w:hanging="360"/>
-      </w:pPr>
-      <w:rPr>
-        <w:rFonts w:ascii="Wingdings" w:hAnsi="Wingdings" w:cs="Wingdings" w:hint="default"/>
-        <w:rFonts w:cs="OpenSymbol"/>
-      </w:rPr>
-    </w:lvl>
-    <w:lvl w:ilvl="1">
-      <w:start w:val="1"/>
-      <w:numFmt w:val="bullet"/>
-      <w:lvlText w:val=""/>
-      <w:lvlJc w:val="left"/>
-      <w:pPr>
-        <w:tabs>
-          <w:tab w:val="num" w:pos="1080"/>
-        </w:tabs>
-        <w:ind w:left="1080" w:hanging="360"/>
-      </w:pPr>
-      <w:rPr>
-        <w:rFonts w:ascii="Wingdings" w:hAnsi="Wingdings" w:cs="Wingdings" w:hint="default"/>
-        <w:rFonts w:cs="OpenSymbol"/>
-      </w:rPr>
-    </w:lvl>
-    <w:lvl w:ilvl="2">
-      <w:start w:val="1"/>
-      <w:numFmt w:val="bullet"/>
-      <w:lvlText w:val=""/>
-      <w:lvlJc w:val="left"/>
-      <w:pPr>
-        <w:tabs>
-          <w:tab w:val="num" w:pos="1440"/>
-        </w:tabs>
-        <w:ind w:left="1440" w:hanging="360"/>
-      </w:pPr>
-      <w:rPr>
-        <w:rFonts w:ascii="Wingdings" w:hAnsi="Wingdings" w:cs="Wingdings" w:hint="default"/>
-        <w:rFonts w:cs="OpenSymbol"/>
-      </w:rPr>
-    </w:lvl>
-    <w:lvl w:ilvl="3">
-      <w:start w:val="1"/>
-      <w:numFmt w:val="bullet"/>
-      <w:lvlText w:val=""/>
-      <w:lvlJc w:val="left"/>
-      <w:pPr>
-        <w:tabs>
-          <w:tab w:val="num" w:pos="1800"/>
-        </w:tabs>
-        <w:ind w:left="1800" w:hanging="360"/>
-      </w:pPr>
-      <w:rPr>
-        <w:rFonts w:ascii="Wingdings" w:hAnsi="Wingdings" w:cs="Wingdings" w:hint="default"/>
-        <w:rFonts w:cs="OpenSymbol"/>
-      </w:rPr>
-    </w:lvl>
-    <w:lvl w:ilvl="4">
-      <w:start w:val="1"/>
-      <w:numFmt w:val="bullet"/>
-      <w:lvlText w:val=""/>
-      <w:lvlJc w:val="left"/>
-      <w:pPr>
-        <w:tabs>
-          <w:tab w:val="num" w:pos="2160"/>
-        </w:tabs>
-        <w:ind w:left="2160" w:hanging="360"/>
-      </w:pPr>
-      <w:rPr>
-        <w:rFonts w:ascii="Wingdings" w:hAnsi="Wingdings" w:cs="Wingdings" w:hint="default"/>
-        <w:rFonts w:cs="OpenSymbol"/>
-      </w:rPr>
-    </w:lvl>
-    <w:lvl w:ilvl="5">
-      <w:start w:val="1"/>
-      <w:numFmt w:val="bullet"/>
-      <w:lvlText w:val=""/>
-      <w:lvlJc w:val="left"/>
-      <w:pPr>
-        <w:tabs>
-          <w:tab w:val="num" w:pos="2520"/>
-        </w:tabs>
-        <w:ind w:left="2520" w:hanging="360"/>
-      </w:pPr>
-      <w:rPr>
-        <w:rFonts w:ascii="Wingdings" w:hAnsi="Wingdings" w:cs="Wingdings" w:hint="default"/>
-        <w:rFonts w:cs="OpenSymbol"/>
-      </w:rPr>
-    </w:lvl>
-    <w:lvl w:ilvl="6">
-      <w:start w:val="1"/>
-      <w:numFmt w:val="bullet"/>
-      <w:lvlText w:val=""/>
-      <w:lvlJc w:val="left"/>
-      <w:pPr>
-        <w:tabs>
-          <w:tab w:val="num" w:pos="2880"/>
-        </w:tabs>
-        <w:ind w:left="2880" w:hanging="360"/>
-      </w:pPr>
-      <w:rPr>
-        <w:rFonts w:ascii="Wingdings" w:hAnsi="Wingdings" w:cs="Wingdings" w:hint="default"/>
-        <w:rFonts w:cs="OpenSymbol"/>
-      </w:rPr>
-    </w:lvl>
-    <w:lvl w:ilvl="7">
-      <w:start w:val="1"/>
-      <w:numFmt w:val="bullet"/>
-      <w:lvlText w:val=""/>
-      <w:lvlJc w:val="left"/>
-      <w:pPr>
-        <w:tabs>
-          <w:tab w:val="num" w:pos="3240"/>
-        </w:tabs>
-        <w:ind w:left="3240" w:hanging="360"/>
-      </w:pPr>
-      <w:rPr>
-        <w:rFonts w:ascii="Wingdings" w:hAnsi="Wingdings" w:cs="Wingdings" w:hint="default"/>
-        <w:rFonts w:cs="OpenSymbol"/>
-      </w:rPr>
-    </w:lvl>
-    <w:lvl w:ilvl="8">
-      <w:start w:val="1"/>
-      <w:numFmt w:val="bullet"/>
-      <w:lvlText w:val=""/>
-      <w:lvlJc w:val="left"/>
-      <w:pPr>
-        <w:tabs>
-          <w:tab w:val="num" w:pos="3600"/>
-        </w:tabs>
-        <w:ind w:left="3600" w:hanging="360"/>
-      </w:pPr>
-      <w:rPr>
-        <w:rFonts w:ascii="Wingdings" w:hAnsi="Wingdings" w:cs="Wingdings" w:hint="default"/>
-        <w:rFonts w:cs="OpenSymbol"/>
-      </w:rPr>
-    </w:lvl>
-  </w:abstractNum>
-  <w:abstractNum w:abstractNumId="12">
     <w:lvl w:ilvl="0">
       <w:start w:val="1"/>
       <w:numFmt w:val="bullet"/>
@@ -4490,9 +4411,6 @@
   <w:num w:numId="11">
     <w:abstractNumId w:val="11"/>
   </w:num>
-  <w:num w:numId="12">
-    <w:abstractNumId w:val="12"/>
-  </w:num>
 </w:numbering>
 </file>
 
@@ -4517,7 +4435,7 @@
     <w:qFormat/>
     <w:pPr>
       <w:widowControl/>
-      <w:overflowPunct w:val="true"/>
+      <w:overflowPunct w:val="false"/>
       <w:bidi w:val="0"/>
       <w:jc w:val="left"/>
     </w:pPr>
@@ -5156,6 +5074,651 @@
       <w:lang w:val="zxx" w:eastAsia="zxx" w:bidi="zxx"/>
     </w:rPr>
   </w:style>
+  <w:style w:type="character" w:styleId="ListLabel82">
+    <w:name w:val="ListLabel 82"/>
+    <w:qFormat/>
+    <w:rPr>
+      <w:rFonts w:ascii="Times New Roman" w:hAnsi="Times New Roman" w:cs="OpenSymbol"/>
+      <w:b w:val="false"/>
+      <w:sz w:val="32"/>
+    </w:rPr>
+  </w:style>
+  <w:style w:type="character" w:styleId="ListLabel83">
+    <w:name w:val="ListLabel 83"/>
+    <w:qFormat/>
+    <w:rPr>
+      <w:rFonts w:cs="OpenSymbol"/>
+    </w:rPr>
+  </w:style>
+  <w:style w:type="character" w:styleId="ListLabel84">
+    <w:name w:val="ListLabel 84"/>
+    <w:qFormat/>
+    <w:rPr>
+      <w:rFonts w:cs="OpenSymbol"/>
+    </w:rPr>
+  </w:style>
+  <w:style w:type="character" w:styleId="ListLabel85">
+    <w:name w:val="ListLabel 85"/>
+    <w:qFormat/>
+    <w:rPr>
+      <w:rFonts w:cs="OpenSymbol"/>
+    </w:rPr>
+  </w:style>
+  <w:style w:type="character" w:styleId="ListLabel86">
+    <w:name w:val="ListLabel 86"/>
+    <w:qFormat/>
+    <w:rPr>
+      <w:rFonts w:cs="OpenSymbol"/>
+    </w:rPr>
+  </w:style>
+  <w:style w:type="character" w:styleId="ListLabel87">
+    <w:name w:val="ListLabel 87"/>
+    <w:qFormat/>
+    <w:rPr>
+      <w:rFonts w:cs="OpenSymbol"/>
+    </w:rPr>
+  </w:style>
+  <w:style w:type="character" w:styleId="ListLabel88">
+    <w:name w:val="ListLabel 88"/>
+    <w:qFormat/>
+    <w:rPr>
+      <w:rFonts w:cs="OpenSymbol"/>
+    </w:rPr>
+  </w:style>
+  <w:style w:type="character" w:styleId="ListLabel89">
+    <w:name w:val="ListLabel 89"/>
+    <w:qFormat/>
+    <w:rPr>
+      <w:rFonts w:cs="OpenSymbol"/>
+    </w:rPr>
+  </w:style>
+  <w:style w:type="character" w:styleId="ListLabel90">
+    <w:name w:val="ListLabel 90"/>
+    <w:qFormat/>
+    <w:rPr>
+      <w:rFonts w:cs="OpenSymbol"/>
+    </w:rPr>
+  </w:style>
+  <w:style w:type="character" w:styleId="ListLabel91">
+    <w:name w:val="ListLabel 91"/>
+    <w:qFormat/>
+    <w:rPr>
+      <w:rFonts w:cs="OpenSymbol"/>
+    </w:rPr>
+  </w:style>
+  <w:style w:type="character" w:styleId="ListLabel92">
+    <w:name w:val="ListLabel 92"/>
+    <w:qFormat/>
+    <w:rPr>
+      <w:rFonts w:cs="OpenSymbol"/>
+    </w:rPr>
+  </w:style>
+  <w:style w:type="character" w:styleId="ListLabel93">
+    <w:name w:val="ListLabel 93"/>
+    <w:qFormat/>
+    <w:rPr>
+      <w:rFonts w:cs="OpenSymbol"/>
+    </w:rPr>
+  </w:style>
+  <w:style w:type="character" w:styleId="ListLabel94">
+    <w:name w:val="ListLabel 94"/>
+    <w:qFormat/>
+    <w:rPr>
+      <w:rFonts w:cs="OpenSymbol"/>
+    </w:rPr>
+  </w:style>
+  <w:style w:type="character" w:styleId="ListLabel95">
+    <w:name w:val="ListLabel 95"/>
+    <w:qFormat/>
+    <w:rPr>
+      <w:rFonts w:cs="OpenSymbol"/>
+    </w:rPr>
+  </w:style>
+  <w:style w:type="character" w:styleId="ListLabel96">
+    <w:name w:val="ListLabel 96"/>
+    <w:qFormat/>
+    <w:rPr>
+      <w:rFonts w:cs="OpenSymbol"/>
+    </w:rPr>
+  </w:style>
+  <w:style w:type="character" w:styleId="ListLabel97">
+    <w:name w:val="ListLabel 97"/>
+    <w:qFormat/>
+    <w:rPr>
+      <w:rFonts w:cs="OpenSymbol"/>
+    </w:rPr>
+  </w:style>
+  <w:style w:type="character" w:styleId="ListLabel98">
+    <w:name w:val="ListLabel 98"/>
+    <w:qFormat/>
+    <w:rPr>
+      <w:rFonts w:cs="OpenSymbol"/>
+    </w:rPr>
+  </w:style>
+  <w:style w:type="character" w:styleId="ListLabel99">
+    <w:name w:val="ListLabel 99"/>
+    <w:qFormat/>
+    <w:rPr>
+      <w:rFonts w:cs="OpenSymbol"/>
+    </w:rPr>
+  </w:style>
+  <w:style w:type="character" w:styleId="ListLabel100">
+    <w:name w:val="ListLabel 100"/>
+    <w:qFormat/>
+    <w:rPr>
+      <w:rFonts w:cs="OpenSymbol"/>
+    </w:rPr>
+  </w:style>
+  <w:style w:type="character" w:styleId="ListLabel101">
+    <w:name w:val="ListLabel 101"/>
+    <w:qFormat/>
+    <w:rPr>
+      <w:rFonts w:cs="OpenSymbol"/>
+    </w:rPr>
+  </w:style>
+  <w:style w:type="character" w:styleId="ListLabel102">
+    <w:name w:val="ListLabel 102"/>
+    <w:qFormat/>
+    <w:rPr>
+      <w:rFonts w:cs="OpenSymbol"/>
+    </w:rPr>
+  </w:style>
+  <w:style w:type="character" w:styleId="ListLabel103">
+    <w:name w:val="ListLabel 103"/>
+    <w:qFormat/>
+    <w:rPr>
+      <w:rFonts w:cs="OpenSymbol"/>
+    </w:rPr>
+  </w:style>
+  <w:style w:type="character" w:styleId="ListLabel104">
+    <w:name w:val="ListLabel 104"/>
+    <w:qFormat/>
+    <w:rPr>
+      <w:rFonts w:cs="OpenSymbol"/>
+    </w:rPr>
+  </w:style>
+  <w:style w:type="character" w:styleId="ListLabel105">
+    <w:name w:val="ListLabel 105"/>
+    <w:qFormat/>
+    <w:rPr>
+      <w:rFonts w:cs="OpenSymbol"/>
+    </w:rPr>
+  </w:style>
+  <w:style w:type="character" w:styleId="ListLabel106">
+    <w:name w:val="ListLabel 106"/>
+    <w:qFormat/>
+    <w:rPr>
+      <w:rFonts w:cs="OpenSymbol"/>
+    </w:rPr>
+  </w:style>
+  <w:style w:type="character" w:styleId="ListLabel107">
+    <w:name w:val="ListLabel 107"/>
+    <w:qFormat/>
+    <w:rPr>
+      <w:rFonts w:cs="OpenSymbol"/>
+    </w:rPr>
+  </w:style>
+  <w:style w:type="character" w:styleId="ListLabel108">
+    <w:name w:val="ListLabel 108"/>
+    <w:qFormat/>
+    <w:rPr>
+      <w:rFonts w:cs="OpenSymbol"/>
+    </w:rPr>
+  </w:style>
+  <w:style w:type="character" w:styleId="ListLabel109">
+    <w:name w:val="ListLabel 109"/>
+    <w:qFormat/>
+    <w:rPr>
+      <w:rFonts w:cs="OpenSymbol"/>
+    </w:rPr>
+  </w:style>
+  <w:style w:type="character" w:styleId="ListLabel110">
+    <w:name w:val="ListLabel 110"/>
+    <w:qFormat/>
+    <w:rPr>
+      <w:rFonts w:cs="OpenSymbol"/>
+    </w:rPr>
+  </w:style>
+  <w:style w:type="character" w:styleId="ListLabel111">
+    <w:name w:val="ListLabel 111"/>
+    <w:qFormat/>
+    <w:rPr>
+      <w:rFonts w:cs="OpenSymbol"/>
+    </w:rPr>
+  </w:style>
+  <w:style w:type="character" w:styleId="ListLabel112">
+    <w:name w:val="ListLabel 112"/>
+    <w:qFormat/>
+    <w:rPr>
+      <w:rFonts w:cs="OpenSymbol"/>
+    </w:rPr>
+  </w:style>
+  <w:style w:type="character" w:styleId="ListLabel113">
+    <w:name w:val="ListLabel 113"/>
+    <w:qFormat/>
+    <w:rPr>
+      <w:rFonts w:cs="OpenSymbol"/>
+    </w:rPr>
+  </w:style>
+  <w:style w:type="character" w:styleId="ListLabel114">
+    <w:name w:val="ListLabel 114"/>
+    <w:qFormat/>
+    <w:rPr>
+      <w:rFonts w:cs="OpenSymbol"/>
+    </w:rPr>
+  </w:style>
+  <w:style w:type="character" w:styleId="ListLabel115">
+    <w:name w:val="ListLabel 115"/>
+    <w:qFormat/>
+    <w:rPr>
+      <w:rFonts w:cs="OpenSymbol"/>
+    </w:rPr>
+  </w:style>
+  <w:style w:type="character" w:styleId="ListLabel116">
+    <w:name w:val="ListLabel 116"/>
+    <w:qFormat/>
+    <w:rPr>
+      <w:rFonts w:cs="OpenSymbol"/>
+    </w:rPr>
+  </w:style>
+  <w:style w:type="character" w:styleId="ListLabel117">
+    <w:name w:val="ListLabel 117"/>
+    <w:qFormat/>
+    <w:rPr>
+      <w:rFonts w:cs="OpenSymbol"/>
+    </w:rPr>
+  </w:style>
+  <w:style w:type="character" w:styleId="ListLabel118">
+    <w:name w:val="ListLabel 118"/>
+    <w:qFormat/>
+    <w:rPr>
+      <w:rFonts w:cs="OpenSymbol"/>
+      <w:sz w:val="28"/>
+    </w:rPr>
+  </w:style>
+  <w:style w:type="character" w:styleId="ListLabel119">
+    <w:name w:val="ListLabel 119"/>
+    <w:qFormat/>
+    <w:rPr>
+      <w:rFonts w:ascii="Times New Roman" w:hAnsi="Times New Roman" w:cs="OpenSymbol"/>
+      <w:sz w:val="24"/>
+    </w:rPr>
+  </w:style>
+  <w:style w:type="character" w:styleId="ListLabel120">
+    <w:name w:val="ListLabel 120"/>
+    <w:qFormat/>
+    <w:rPr>
+      <w:rFonts w:cs="OpenSymbol"/>
+    </w:rPr>
+  </w:style>
+  <w:style w:type="character" w:styleId="ListLabel121">
+    <w:name w:val="ListLabel 121"/>
+    <w:qFormat/>
+    <w:rPr>
+      <w:rFonts w:cs="OpenSymbol"/>
+    </w:rPr>
+  </w:style>
+  <w:style w:type="character" w:styleId="ListLabel122">
+    <w:name w:val="ListLabel 122"/>
+    <w:qFormat/>
+    <w:rPr>
+      <w:rFonts w:cs="OpenSymbol"/>
+    </w:rPr>
+  </w:style>
+  <w:style w:type="character" w:styleId="ListLabel123">
+    <w:name w:val="ListLabel 123"/>
+    <w:qFormat/>
+    <w:rPr>
+      <w:rFonts w:cs="OpenSymbol"/>
+    </w:rPr>
+  </w:style>
+  <w:style w:type="character" w:styleId="ListLabel124">
+    <w:name w:val="ListLabel 124"/>
+    <w:qFormat/>
+    <w:rPr>
+      <w:rFonts w:cs="OpenSymbol"/>
+    </w:rPr>
+  </w:style>
+  <w:style w:type="character" w:styleId="ListLabel125">
+    <w:name w:val="ListLabel 125"/>
+    <w:qFormat/>
+    <w:rPr>
+      <w:rFonts w:cs="OpenSymbol"/>
+    </w:rPr>
+  </w:style>
+  <w:style w:type="character" w:styleId="ListLabel126">
+    <w:name w:val="ListLabel 126"/>
+    <w:qFormat/>
+    <w:rPr>
+      <w:rFonts w:cs="OpenSymbol"/>
+    </w:rPr>
+  </w:style>
+  <w:style w:type="character" w:styleId="ListLabel127">
+    <w:name w:val="ListLabel 127"/>
+    <w:qFormat/>
+    <w:rPr>
+      <w:rFonts w:cs="OpenSymbol"/>
+      <w:b/>
+      <w:sz w:val="28"/>
+    </w:rPr>
+  </w:style>
+  <w:style w:type="character" w:styleId="ListLabel128">
+    <w:name w:val="ListLabel 128"/>
+    <w:qFormat/>
+    <w:rPr>
+      <w:rFonts w:ascii="Times New Roman" w:hAnsi="Times New Roman" w:cs="OpenSymbol"/>
+      <w:b w:val="false"/>
+      <w:sz w:val="24"/>
+    </w:rPr>
+  </w:style>
+  <w:style w:type="character" w:styleId="ListLabel129">
+    <w:name w:val="ListLabel 129"/>
+    <w:qFormat/>
+    <w:rPr>
+      <w:rFonts w:cs="OpenSymbol"/>
+    </w:rPr>
+  </w:style>
+  <w:style w:type="character" w:styleId="ListLabel130">
+    <w:name w:val="ListLabel 130"/>
+    <w:qFormat/>
+    <w:rPr>
+      <w:rFonts w:cs="OpenSymbol"/>
+    </w:rPr>
+  </w:style>
+  <w:style w:type="character" w:styleId="ListLabel131">
+    <w:name w:val="ListLabel 131"/>
+    <w:qFormat/>
+    <w:rPr>
+      <w:rFonts w:cs="OpenSymbol"/>
+    </w:rPr>
+  </w:style>
+  <w:style w:type="character" w:styleId="ListLabel132">
+    <w:name w:val="ListLabel 132"/>
+    <w:qFormat/>
+    <w:rPr>
+      <w:rFonts w:cs="OpenSymbol"/>
+    </w:rPr>
+  </w:style>
+  <w:style w:type="character" w:styleId="ListLabel133">
+    <w:name w:val="ListLabel 133"/>
+    <w:qFormat/>
+    <w:rPr>
+      <w:rFonts w:cs="OpenSymbol"/>
+    </w:rPr>
+  </w:style>
+  <w:style w:type="character" w:styleId="ListLabel134">
+    <w:name w:val="ListLabel 134"/>
+    <w:qFormat/>
+    <w:rPr>
+      <w:rFonts w:cs="OpenSymbol"/>
+    </w:rPr>
+  </w:style>
+  <w:style w:type="character" w:styleId="ListLabel135">
+    <w:name w:val="ListLabel 135"/>
+    <w:qFormat/>
+    <w:rPr>
+      <w:rFonts w:cs="OpenSymbol"/>
+    </w:rPr>
+  </w:style>
+  <w:style w:type="character" w:styleId="ListLabel136">
+    <w:name w:val="ListLabel 136"/>
+    <w:qFormat/>
+    <w:rPr>
+      <w:rFonts w:cs="OpenSymbol"/>
+      <w:b/>
+      <w:sz w:val="28"/>
+    </w:rPr>
+  </w:style>
+  <w:style w:type="character" w:styleId="ListLabel137">
+    <w:name w:val="ListLabel 137"/>
+    <w:qFormat/>
+    <w:rPr>
+      <w:rFonts w:cs="OpenSymbol"/>
+      <w:b w:val="false"/>
+    </w:rPr>
+  </w:style>
+  <w:style w:type="character" w:styleId="ListLabel138">
+    <w:name w:val="ListLabel 138"/>
+    <w:qFormat/>
+    <w:rPr>
+      <w:rFonts w:cs="OpenSymbol"/>
+    </w:rPr>
+  </w:style>
+  <w:style w:type="character" w:styleId="ListLabel139">
+    <w:name w:val="ListLabel 139"/>
+    <w:qFormat/>
+    <w:rPr>
+      <w:rFonts w:cs="OpenSymbol"/>
+    </w:rPr>
+  </w:style>
+  <w:style w:type="character" w:styleId="ListLabel140">
+    <w:name w:val="ListLabel 140"/>
+    <w:qFormat/>
+    <w:rPr>
+      <w:rFonts w:cs="OpenSymbol"/>
+    </w:rPr>
+  </w:style>
+  <w:style w:type="character" w:styleId="ListLabel141">
+    <w:name w:val="ListLabel 141"/>
+    <w:qFormat/>
+    <w:rPr>
+      <w:rFonts w:cs="OpenSymbol"/>
+    </w:rPr>
+  </w:style>
+  <w:style w:type="character" w:styleId="ListLabel142">
+    <w:name w:val="ListLabel 142"/>
+    <w:qFormat/>
+    <w:rPr>
+      <w:rFonts w:cs="OpenSymbol"/>
+    </w:rPr>
+  </w:style>
+  <w:style w:type="character" w:styleId="ListLabel143">
+    <w:name w:val="ListLabel 143"/>
+    <w:qFormat/>
+    <w:rPr>
+      <w:rFonts w:cs="OpenSymbol"/>
+    </w:rPr>
+  </w:style>
+  <w:style w:type="character" w:styleId="ListLabel144">
+    <w:name w:val="ListLabel 144"/>
+    <w:qFormat/>
+    <w:rPr>
+      <w:rFonts w:cs="OpenSymbol"/>
+    </w:rPr>
+  </w:style>
+  <w:style w:type="character" w:styleId="ListLabel145">
+    <w:name w:val="ListLabel 145"/>
+    <w:qFormat/>
+    <w:rPr>
+      <w:rFonts w:cs="OpenSymbol"/>
+      <w:b/>
+      <w:sz w:val="28"/>
+    </w:rPr>
+  </w:style>
+  <w:style w:type="character" w:styleId="ListLabel146">
+    <w:name w:val="ListLabel 146"/>
+    <w:qFormat/>
+    <w:rPr>
+      <w:rFonts w:cs="OpenSymbol"/>
+      <w:b w:val="false"/>
+      <w:sz w:val="24"/>
+    </w:rPr>
+  </w:style>
+  <w:style w:type="character" w:styleId="ListLabel147">
+    <w:name w:val="ListLabel 147"/>
+    <w:qFormat/>
+    <w:rPr>
+      <w:rFonts w:cs="OpenSymbol"/>
+    </w:rPr>
+  </w:style>
+  <w:style w:type="character" w:styleId="ListLabel148">
+    <w:name w:val="ListLabel 148"/>
+    <w:qFormat/>
+    <w:rPr>
+      <w:rFonts w:cs="OpenSymbol"/>
+    </w:rPr>
+  </w:style>
+  <w:style w:type="character" w:styleId="ListLabel149">
+    <w:name w:val="ListLabel 149"/>
+    <w:qFormat/>
+    <w:rPr>
+      <w:rFonts w:cs="OpenSymbol"/>
+    </w:rPr>
+  </w:style>
+  <w:style w:type="character" w:styleId="ListLabel150">
+    <w:name w:val="ListLabel 150"/>
+    <w:qFormat/>
+    <w:rPr>
+      <w:rFonts w:cs="OpenSymbol"/>
+    </w:rPr>
+  </w:style>
+  <w:style w:type="character" w:styleId="ListLabel151">
+    <w:name w:val="ListLabel 151"/>
+    <w:qFormat/>
+    <w:rPr>
+      <w:rFonts w:cs="OpenSymbol"/>
+    </w:rPr>
+  </w:style>
+  <w:style w:type="character" w:styleId="ListLabel152">
+    <w:name w:val="ListLabel 152"/>
+    <w:qFormat/>
+    <w:rPr>
+      <w:rFonts w:cs="OpenSymbol"/>
+    </w:rPr>
+  </w:style>
+  <w:style w:type="character" w:styleId="ListLabel153">
+    <w:name w:val="ListLabel 153"/>
+    <w:qFormat/>
+    <w:rPr>
+      <w:rFonts w:cs="OpenSymbol"/>
+    </w:rPr>
+  </w:style>
+  <w:style w:type="character" w:styleId="ListLabel154">
+    <w:name w:val="ListLabel 154"/>
+    <w:qFormat/>
+    <w:rPr>
+      <w:rFonts w:cs="OpenSymbol"/>
+    </w:rPr>
+  </w:style>
+  <w:style w:type="character" w:styleId="ListLabel155">
+    <w:name w:val="ListLabel 155"/>
+    <w:qFormat/>
+    <w:rPr>
+      <w:rFonts w:cs="OpenSymbol"/>
+    </w:rPr>
+  </w:style>
+  <w:style w:type="character" w:styleId="ListLabel156">
+    <w:name w:val="ListLabel 156"/>
+    <w:qFormat/>
+    <w:rPr>
+      <w:rFonts w:cs="OpenSymbol"/>
+    </w:rPr>
+  </w:style>
+  <w:style w:type="character" w:styleId="ListLabel157">
+    <w:name w:val="ListLabel 157"/>
+    <w:qFormat/>
+    <w:rPr>
+      <w:rFonts w:cs="OpenSymbol"/>
+    </w:rPr>
+  </w:style>
+  <w:style w:type="character" w:styleId="ListLabel158">
+    <w:name w:val="ListLabel 158"/>
+    <w:qFormat/>
+    <w:rPr>
+      <w:rFonts w:cs="OpenSymbol"/>
+    </w:rPr>
+  </w:style>
+  <w:style w:type="character" w:styleId="ListLabel159">
+    <w:name w:val="ListLabel 159"/>
+    <w:qFormat/>
+    <w:rPr>
+      <w:rFonts w:cs="OpenSymbol"/>
+    </w:rPr>
+  </w:style>
+  <w:style w:type="character" w:styleId="ListLabel160">
+    <w:name w:val="ListLabel 160"/>
+    <w:qFormat/>
+    <w:rPr>
+      <w:rFonts w:cs="OpenSymbol"/>
+    </w:rPr>
+  </w:style>
+  <w:style w:type="character" w:styleId="ListLabel161">
+    <w:name w:val="ListLabel 161"/>
+    <w:qFormat/>
+    <w:rPr>
+      <w:rFonts w:cs="OpenSymbol"/>
+    </w:rPr>
+  </w:style>
+  <w:style w:type="character" w:styleId="ListLabel162">
+    <w:name w:val="ListLabel 162"/>
+    <w:qFormat/>
+    <w:rPr>
+      <w:rFonts w:cs="OpenSymbol"/>
+    </w:rPr>
+  </w:style>
+  <w:style w:type="character" w:styleId="ListLabel163">
+    <w:name w:val="ListLabel 163"/>
+    <w:qFormat/>
+    <w:rPr>
+      <w:rFonts w:cs="OpenSymbol"/>
+    </w:rPr>
+  </w:style>
+  <w:style w:type="character" w:styleId="ListLabel164">
+    <w:name w:val="ListLabel 164"/>
+    <w:qFormat/>
+    <w:rPr>
+      <w:rFonts w:cs="OpenSymbol"/>
+    </w:rPr>
+  </w:style>
+  <w:style w:type="character" w:styleId="ListLabel165">
+    <w:name w:val="ListLabel 165"/>
+    <w:qFormat/>
+    <w:rPr>
+      <w:rFonts w:cs="OpenSymbol"/>
+    </w:rPr>
+  </w:style>
+  <w:style w:type="character" w:styleId="ListLabel166">
+    <w:name w:val="ListLabel 166"/>
+    <w:qFormat/>
+    <w:rPr>
+      <w:rFonts w:cs="OpenSymbol"/>
+    </w:rPr>
+  </w:style>
+  <w:style w:type="character" w:styleId="ListLabel167">
+    <w:name w:val="ListLabel 167"/>
+    <w:qFormat/>
+    <w:rPr>
+      <w:rFonts w:cs="OpenSymbol"/>
+    </w:rPr>
+  </w:style>
+  <w:style w:type="character" w:styleId="ListLabel168">
+    <w:name w:val="ListLabel 168"/>
+    <w:qFormat/>
+    <w:rPr>
+      <w:rFonts w:cs="OpenSymbol"/>
+    </w:rPr>
+  </w:style>
+  <w:style w:type="character" w:styleId="ListLabel169">
+    <w:name w:val="ListLabel 169"/>
+    <w:qFormat/>
+    <w:rPr>
+      <w:rFonts w:cs="OpenSymbol"/>
+    </w:rPr>
+  </w:style>
+  <w:style w:type="character" w:styleId="ListLabel170">
+    <w:name w:val="ListLabel 170"/>
+    <w:qFormat/>
+    <w:rPr>
+      <w:rFonts w:cs="OpenSymbol"/>
+    </w:rPr>
+  </w:style>
+  <w:style w:type="character" w:styleId="ListLabel171">
+    <w:name w:val="ListLabel 171"/>
+    <w:qFormat/>
+    <w:rPr>
+      <w:rFonts w:cs="OpenSymbol"/>
+    </w:rPr>
+  </w:style>
   <w:style w:type="paragraph" w:styleId="Heading">
     <w:name w:val="Heading"/>
     <w:basedOn w:val="Normal"/>

</xml_diff>

<commit_message>
do some formatting (chap 3)
</commit_message>
<xml_diff>
--- a/TR_Document.docx
+++ b/TR_Document.docx
@@ -172,7 +172,7 @@
       <w:pPr>
         <w:pStyle w:val="Normal"/>
         <w:spacing w:lineRule="auto" w:line="360"/>
-        <w:jc w:val="left"/>
+        <w:jc w:val="both"/>
         <w:rPr>
           <w:rFonts w:ascii="Times New Roman" w:hAnsi="Times New Roman"/>
         </w:rPr>
@@ -460,7 +460,7 @@
       <w:pPr>
         <w:pStyle w:val="Normal"/>
         <w:spacing w:lineRule="auto" w:line="360"/>
-        <w:jc w:val="left"/>
+        <w:jc w:val="both"/>
         <w:rPr>
           <w:rFonts w:ascii="Times New Roman" w:hAnsi="Times New Roman"/>
         </w:rPr>
@@ -658,7 +658,7 @@
           <w:rFonts w:ascii="Times New Roman" w:hAnsi="Times New Roman"/>
         </w:rPr>
       </w:pPr>
-      <w:bookmarkStart w:id="2" w:name="__DdeLink__624_905990645"/>
+      <w:bookmarkStart w:id="2" w:name="__DdeLink__624_9059906451"/>
       <w:bookmarkEnd w:id="2"/>
       <w:r>
         <w:rPr>
@@ -2696,10 +2696,36 @@
     <w:p>
       <w:pPr>
         <w:pStyle w:val="Normal"/>
+        <w:widowControl/>
         <w:numPr>
           <w:ilvl w:val="0"/>
           <w:numId w:val="0"/>
         </w:numPr>
+        <w:overflowPunct w:val="false"/>
+        <w:bidi w:val="0"/>
+        <w:spacing w:lineRule="auto" w:line="360"/>
+        <w:ind w:left="57" w:right="0" w:hanging="0"/>
+        <w:jc w:val="center"/>
+        <w:rPr/>
+      </w:pPr>
+      <w:r>
+        <w:rPr>
+          <w:rFonts w:ascii="Times New Roman" w:hAnsi="Times New Roman"/>
+          <w:b/>
+          <w:bCs/>
+          <w:sz w:val="40"/>
+          <w:szCs w:val="40"/>
+        </w:rPr>
+        <w:t>3. REQUIREMENTS &amp; ANALYSIS</w:t>
+      </w:r>
+    </w:p>
+    <w:p>
+      <w:pPr>
+        <w:pStyle w:val="Normal"/>
+        <w:numPr>
+          <w:ilvl w:val="0"/>
+          <w:numId w:val="0"/>
+        </w:numPr>
         <w:spacing w:lineRule="auto" w:line="360"/>
         <w:ind w:left="1080" w:hanging="0"/>
         <w:jc w:val="center"/>
@@ -2720,36 +2746,150 @@
           <w:sz w:val="40"/>
           <w:szCs w:val="40"/>
         </w:rPr>
-        <w:t>3. REQUIREMENTS &amp; ANALYSIS</w:t>
-      </w:r>
-    </w:p>
-    <w:p>
-      <w:pPr>
-        <w:pStyle w:val="Normal"/>
+      </w:r>
+    </w:p>
+    <w:p>
+      <w:pPr>
+        <w:pStyle w:val="Normal"/>
+        <w:widowControl/>
         <w:numPr>
           <w:ilvl w:val="0"/>
           <w:numId w:val="0"/>
         </w:numPr>
+        <w:overflowPunct w:val="false"/>
+        <w:bidi w:val="0"/>
+        <w:spacing w:lineRule="auto" w:line="360"/>
+        <w:ind w:left="0" w:right="0" w:hanging="0"/>
+        <w:jc w:val="center"/>
+        <w:rPr/>
+      </w:pPr>
+      <w:r>
+        <w:rPr>
+          <w:rFonts w:ascii="Times New Roman" w:hAnsi="Times New Roman"/>
+          <w:b/>
+          <w:bCs/>
+          <w:sz w:val="36"/>
+          <w:szCs w:val="36"/>
+        </w:rPr>
+        <w:t>3.1 Problem Definition</w:t>
+      </w:r>
+    </w:p>
+    <w:p>
+      <w:pPr>
+        <w:pStyle w:val="Normal"/>
+        <w:numPr>
+          <w:ilvl w:val="0"/>
+          <w:numId w:val="0"/>
+        </w:numPr>
+        <w:spacing w:lineRule="auto" w:line="360"/>
+        <w:ind w:left="1080" w:hanging="0"/>
+        <w:jc w:val="both"/>
+        <w:rPr>
+          <w:rFonts w:ascii="Times New Roman" w:hAnsi="Times New Roman"/>
+          <w:b/>
+          <w:b/>
+          <w:bCs/>
+          <w:sz w:val="28"/>
+          <w:szCs w:val="28"/>
+        </w:rPr>
+      </w:pPr>
+      <w:r>
+        <w:rPr>
+          <w:rFonts w:ascii="Times New Roman" w:hAnsi="Times New Roman"/>
+          <w:b/>
+          <w:bCs/>
+          <w:sz w:val="28"/>
+          <w:szCs w:val="28"/>
+        </w:rPr>
+      </w:r>
+    </w:p>
+    <w:p>
+      <w:pPr>
+        <w:pStyle w:val="Normal"/>
+        <w:numPr>
+          <w:ilvl w:val="0"/>
+          <w:numId w:val="0"/>
+        </w:numPr>
+        <w:spacing w:lineRule="auto" w:line="360"/>
+        <w:ind w:hanging="0"/>
+        <w:jc w:val="both"/>
+        <w:rPr>
+          <w:rFonts w:ascii="Times New Roman" w:hAnsi="Times New Roman"/>
+        </w:rPr>
+      </w:pPr>
+      <w:r>
+        <w:rPr>
+          <w:rFonts w:ascii="Times New Roman" w:hAnsi="Times New Roman"/>
+          <w:b/>
+          <w:bCs/>
+          <w:sz w:val="24"/>
+          <w:szCs w:val="24"/>
+        </w:rPr>
+        <w:tab/>
+      </w:r>
+      <w:r>
+        <w:rPr>
+          <w:rFonts w:ascii="Times New Roman" w:hAnsi="Times New Roman"/>
+          <w:b w:val="false"/>
+          <w:bCs w:val="false"/>
+          <w:sz w:val="24"/>
+          <w:szCs w:val="24"/>
+        </w:rPr>
+        <w:t>Since very long, it’s been a problem of getting an accurate location of one or many people trying to reach a particular location. Another problem is of when going on a trip on different vehicles, a certain vehicle takes a wrong turn &amp; finds himself stranded away from his buddies. While the destination will still be the same, its just nice to know where you’re buddies are at the moment.</w:t>
+      </w:r>
+    </w:p>
+    <w:p>
+      <w:pPr>
+        <w:pStyle w:val="Normal"/>
+        <w:numPr>
+          <w:ilvl w:val="0"/>
+          <w:numId w:val="0"/>
+        </w:numPr>
+        <w:spacing w:lineRule="auto" w:line="360"/>
+        <w:ind w:hanging="0"/>
+        <w:jc w:val="left"/>
+        <w:rPr>
+          <w:b w:val="false"/>
+          <w:b w:val="false"/>
+          <w:bCs w:val="false"/>
+          <w:sz w:val="24"/>
+          <w:szCs w:val="24"/>
+        </w:rPr>
+      </w:pPr>
+      <w:r>
+        <w:rPr>
+          <w:b w:val="false"/>
+          <w:bCs w:val="false"/>
+          <w:sz w:val="24"/>
+          <w:szCs w:val="24"/>
+        </w:rPr>
+      </w:r>
+    </w:p>
+    <w:p>
+      <w:pPr>
+        <w:pStyle w:val="Normal"/>
+        <w:numPr>
+          <w:ilvl w:val="0"/>
+          <w:numId w:val="0"/>
+        </w:numPr>
         <w:spacing w:lineRule="auto" w:line="360"/>
         <w:ind w:left="1080" w:hanging="0"/>
         <w:jc w:val="center"/>
         <w:rPr>
           <w:rFonts w:ascii="Times New Roman" w:hAnsi="Times New Roman"/>
-          <w:b/>
-          <w:b/>
-          <w:bCs/>
-          <w:sz w:val="40"/>
-          <w:szCs w:val="40"/>
-        </w:rPr>
-      </w:pPr>
-      <w:r>
-        <w:rPr>
-          <w:rFonts w:ascii="Times New Roman" w:hAnsi="Times New Roman"/>
-          <w:b/>
-          <w:bCs/>
-          <w:sz w:val="40"/>
-          <w:szCs w:val="40"/>
-        </w:rPr>
+          <w:sz w:val="36"/>
+          <w:szCs w:val="36"/>
+        </w:rPr>
+      </w:pPr>
+      <w:r>
+        <w:rPr>
+          <w:rFonts w:ascii="Times New Roman" w:hAnsi="Times New Roman"/>
+          <w:b/>
+          <w:bCs/>
+          <w:sz w:val="36"/>
+          <w:szCs w:val="36"/>
+        </w:rPr>
+        <w:t>3.2 Requirements Specification</w:t>
       </w:r>
     </w:p>
     <w:p>
@@ -2763,7 +2903,6 @@
         <w:ind w:left="1080" w:hanging="0"/>
         <w:jc w:val="center"/>
         <w:rPr>
-          <w:rFonts w:ascii="Times New Roman" w:hAnsi="Times New Roman"/>
           <w:b/>
           <w:b/>
           <w:bCs/>
@@ -2773,42 +2912,37 @@
       </w:pPr>
       <w:r>
         <w:rPr>
-          <w:rFonts w:ascii="Times New Roman" w:hAnsi="Times New Roman"/>
-          <w:b/>
-          <w:bCs/>
-          <w:sz w:val="36"/>
-          <w:szCs w:val="36"/>
-        </w:rPr>
-        <w:t>3.1 Problem Definition</w:t>
-      </w:r>
-    </w:p>
-    <w:p>
-      <w:pPr>
-        <w:pStyle w:val="Normal"/>
+          <w:b/>
+          <w:bCs/>
+          <w:sz w:val="32"/>
+          <w:szCs w:val="32"/>
+        </w:rPr>
+      </w:r>
+    </w:p>
+    <w:p>
+      <w:pPr>
+        <w:pStyle w:val="Normal"/>
+        <w:widowControl/>
         <w:numPr>
           <w:ilvl w:val="0"/>
           <w:numId w:val="0"/>
         </w:numPr>
-        <w:spacing w:lineRule="auto" w:line="360"/>
-        <w:ind w:left="1080" w:hanging="0"/>
+        <w:overflowPunct w:val="false"/>
+        <w:bidi w:val="0"/>
+        <w:spacing w:lineRule="auto" w:line="360"/>
+        <w:ind w:left="0" w:right="0" w:hanging="0"/>
         <w:jc w:val="center"/>
-        <w:rPr>
-          <w:rFonts w:ascii="Times New Roman" w:hAnsi="Times New Roman"/>
-          <w:b/>
-          <w:b/>
-          <w:bCs/>
-          <w:sz w:val="28"/>
-          <w:szCs w:val="28"/>
-        </w:rPr>
-      </w:pPr>
-      <w:r>
-        <w:rPr>
-          <w:rFonts w:ascii="Times New Roman" w:hAnsi="Times New Roman"/>
-          <w:b/>
-          <w:bCs/>
-          <w:sz w:val="28"/>
-          <w:szCs w:val="28"/>
-        </w:rPr>
+        <w:rPr/>
+      </w:pPr>
+      <w:r>
+        <w:rPr>
+          <w:rFonts w:ascii="Times New Roman" w:hAnsi="Times New Roman"/>
+          <w:b/>
+          <w:bCs/>
+          <w:sz w:val="32"/>
+          <w:szCs w:val="32"/>
+        </w:rPr>
+        <w:t>3.2.1 Aim</w:t>
       </w:r>
     </w:p>
     <w:p>
@@ -2819,31 +2953,26 @@
           <w:numId w:val="0"/>
         </w:numPr>
         <w:spacing w:lineRule="auto" w:line="360"/>
-        <w:ind w:hanging="0"/>
-        <w:jc w:val="left"/>
-        <w:rPr>
-          <w:rFonts w:ascii="Times New Roman" w:hAnsi="Times New Roman"/>
-        </w:rPr>
-      </w:pPr>
-      <w:r>
-        <w:rPr>
-          <w:rFonts w:ascii="Times New Roman" w:hAnsi="Times New Roman"/>
-          <w:b/>
-          <w:bCs/>
-          <w:sz w:val="24"/>
-          <w:szCs w:val="24"/>
-        </w:rPr>
-        <w:tab/>
-      </w:r>
-      <w:r>
-        <w:rPr>
-          <w:rFonts w:ascii="Times New Roman" w:hAnsi="Times New Roman"/>
-          <w:b w:val="false"/>
-          <w:bCs w:val="false"/>
-          <w:sz w:val="24"/>
-          <w:szCs w:val="24"/>
-        </w:rPr>
-        <w:t>Since very long, it’s been a problem of getting an accurate location of one or many people trying to reach a particular location. Another problem is of when going on a trip on different vehicles, a certain vehicle takes a wrong turn &amp; finds himself stranded away from his buddies. While the destination will still be the same, its just nice to know where you’re buddies are at the moment.</w:t>
+        <w:ind w:left="1080" w:hanging="0"/>
+        <w:jc w:val="both"/>
+        <w:rPr>
+          <w:rFonts w:ascii="Times New Roman" w:hAnsi="Times New Roman"/>
+          <w:b w:val="false"/>
+          <w:b w:val="false"/>
+          <w:bCs w:val="false"/>
+          <w:sz w:val="24"/>
+          <w:szCs w:val="24"/>
+        </w:rPr>
+      </w:pPr>
+      <w:r>
+        <w:rPr>
+          <w:rFonts w:ascii="Times New Roman" w:hAnsi="Times New Roman"/>
+          <w:b w:val="false"/>
+          <w:bCs w:val="false"/>
+          <w:sz w:val="24"/>
+          <w:szCs w:val="24"/>
+        </w:rPr>
+        <w:t>The aim of the project is to build a system that can track many people at a given time.</w:t>
       </w:r>
     </w:p>
     <w:p>
@@ -2854,187 +2983,44 @@
           <w:numId w:val="0"/>
         </w:numPr>
         <w:spacing w:lineRule="auto" w:line="360"/>
-        <w:ind w:hanging="0"/>
+        <w:ind w:left="1080" w:hanging="0"/>
         <w:jc w:val="left"/>
         <w:rPr>
-          <w:b w:val="false"/>
-          <w:b w:val="false"/>
-          <w:bCs w:val="false"/>
-          <w:sz w:val="24"/>
-          <w:szCs w:val="24"/>
-        </w:rPr>
-      </w:pPr>
-      <w:r>
-        <w:rPr>
-          <w:rFonts w:ascii="Times New Roman" w:hAnsi="Times New Roman"/>
-        </w:rPr>
-      </w:r>
-    </w:p>
-    <w:p>
-      <w:pPr>
-        <w:pStyle w:val="Normal"/>
+          <w:rFonts w:ascii="Times New Roman" w:hAnsi="Times New Roman"/>
+          <w:b w:val="false"/>
+          <w:b w:val="false"/>
+          <w:bCs w:val="false"/>
+          <w:sz w:val="24"/>
+          <w:szCs w:val="24"/>
+        </w:rPr>
+      </w:pPr>
+      <w:r>
+        <w:rPr>
+          <w:rFonts w:ascii="Times New Roman" w:hAnsi="Times New Roman"/>
+          <w:b w:val="false"/>
+          <w:bCs w:val="false"/>
+          <w:sz w:val="24"/>
+          <w:szCs w:val="24"/>
+        </w:rPr>
+      </w:r>
+    </w:p>
+    <w:p>
+      <w:pPr>
+        <w:pStyle w:val="Normal"/>
+        <w:widowControl/>
         <w:numPr>
           <w:ilvl w:val="0"/>
           <w:numId w:val="0"/>
         </w:numPr>
-        <w:spacing w:lineRule="auto" w:line="360"/>
-        <w:ind w:left="1080" w:hanging="0"/>
+        <w:tabs>
+          <w:tab w:val="left" w:pos="1132" w:leader="none"/>
+        </w:tabs>
+        <w:overflowPunct w:val="false"/>
+        <w:bidi w:val="0"/>
+        <w:spacing w:lineRule="auto" w:line="360"/>
+        <w:ind w:left="0" w:right="0" w:hanging="0"/>
         <w:jc w:val="center"/>
-        <w:rPr>
-          <w:rFonts w:ascii="Times New Roman" w:hAnsi="Times New Roman"/>
-          <w:sz w:val="36"/>
-          <w:szCs w:val="36"/>
-        </w:rPr>
-      </w:pPr>
-      <w:r>
-        <w:rPr>
-          <w:rFonts w:ascii="Times New Roman" w:hAnsi="Times New Roman"/>
-          <w:b/>
-          <w:bCs/>
-          <w:sz w:val="36"/>
-          <w:szCs w:val="36"/>
-        </w:rPr>
-        <w:t>3.2 Requirements Specification</w:t>
-      </w:r>
-    </w:p>
-    <w:p>
-      <w:pPr>
-        <w:pStyle w:val="Normal"/>
-        <w:numPr>
-          <w:ilvl w:val="0"/>
-          <w:numId w:val="0"/>
-        </w:numPr>
-        <w:spacing w:lineRule="auto" w:line="360"/>
-        <w:ind w:left="1080" w:hanging="0"/>
-        <w:jc w:val="center"/>
-        <w:rPr>
-          <w:b/>
-          <w:b/>
-          <w:bCs/>
-          <w:sz w:val="32"/>
-          <w:szCs w:val="32"/>
-        </w:rPr>
-      </w:pPr>
-      <w:r>
-        <w:rPr>
-          <w:rFonts w:ascii="Times New Roman" w:hAnsi="Times New Roman"/>
-        </w:rPr>
-      </w:r>
-    </w:p>
-    <w:p>
-      <w:pPr>
-        <w:pStyle w:val="Normal"/>
-        <w:numPr>
-          <w:ilvl w:val="0"/>
-          <w:numId w:val="0"/>
-        </w:numPr>
-        <w:spacing w:lineRule="auto" w:line="360"/>
-        <w:ind w:left="1080" w:hanging="0"/>
-        <w:jc w:val="center"/>
-        <w:rPr>
-          <w:rFonts w:ascii="Times New Roman" w:hAnsi="Times New Roman"/>
-          <w:sz w:val="32"/>
-          <w:szCs w:val="32"/>
-        </w:rPr>
-      </w:pPr>
-      <w:r>
-        <w:rPr>
-          <w:rFonts w:ascii="Times New Roman" w:hAnsi="Times New Roman"/>
-          <w:b/>
-          <w:bCs/>
-          <w:sz w:val="32"/>
-          <w:szCs w:val="32"/>
-        </w:rPr>
-        <w:t>3.2.1 Ai</w:t>
-      </w:r>
-      <w:r>
-        <w:rPr>
-          <w:rFonts w:ascii="Times New Roman" w:hAnsi="Times New Roman"/>
-          <w:b/>
-          <w:bCs/>
-          <w:sz w:val="32"/>
-          <w:szCs w:val="32"/>
-        </w:rPr>
-        <w:t>m</w:t>
-      </w:r>
-    </w:p>
-    <w:p>
-      <w:pPr>
-        <w:pStyle w:val="Normal"/>
-        <w:numPr>
-          <w:ilvl w:val="0"/>
-          <w:numId w:val="0"/>
-        </w:numPr>
-        <w:spacing w:lineRule="auto" w:line="360"/>
-        <w:ind w:left="1080" w:hanging="0"/>
-        <w:jc w:val="left"/>
-        <w:rPr>
-          <w:rFonts w:ascii="Times New Roman" w:hAnsi="Times New Roman"/>
-          <w:b w:val="false"/>
-          <w:b w:val="false"/>
-          <w:bCs w:val="false"/>
-          <w:sz w:val="24"/>
-          <w:szCs w:val="24"/>
-        </w:rPr>
-      </w:pPr>
-      <w:r>
-        <w:rPr>
-          <w:rFonts w:ascii="Times New Roman" w:hAnsi="Times New Roman"/>
-          <w:b w:val="false"/>
-          <w:bCs w:val="false"/>
-          <w:sz w:val="24"/>
-          <w:szCs w:val="24"/>
-        </w:rPr>
-        <w:t>The aim of the project is to build a system that can track many people at a given time.</w:t>
-      </w:r>
-    </w:p>
-    <w:p>
-      <w:pPr>
-        <w:pStyle w:val="Normal"/>
-        <w:numPr>
-          <w:ilvl w:val="0"/>
-          <w:numId w:val="0"/>
-        </w:numPr>
-        <w:spacing w:lineRule="auto" w:line="360"/>
-        <w:ind w:left="1080" w:hanging="0"/>
-        <w:jc w:val="left"/>
-        <w:rPr>
-          <w:rFonts w:ascii="Times New Roman" w:hAnsi="Times New Roman"/>
-          <w:b w:val="false"/>
-          <w:b w:val="false"/>
-          <w:bCs w:val="false"/>
-          <w:sz w:val="24"/>
-          <w:szCs w:val="24"/>
-        </w:rPr>
-      </w:pPr>
-      <w:r>
-        <w:rPr>
-          <w:rFonts w:ascii="Times New Roman" w:hAnsi="Times New Roman"/>
-          <w:b w:val="false"/>
-          <w:bCs w:val="false"/>
-          <w:sz w:val="24"/>
-          <w:szCs w:val="24"/>
-        </w:rPr>
-      </w:r>
-    </w:p>
-    <w:p>
-      <w:pPr>
-        <w:pStyle w:val="Normal"/>
-        <w:numPr>
-          <w:ilvl w:val="0"/>
-          <w:numId w:val="0"/>
-        </w:numPr>
-        <w:spacing w:lineRule="auto" w:line="360"/>
-        <w:ind w:left="1080" w:hanging="0"/>
-        <w:jc w:val="center"/>
-        <w:rPr>
-          <w:rFonts w:ascii="Times New Roman" w:hAnsi="Times New Roman"/>
-          <w:b w:val="false"/>
-          <w:b w:val="false"/>
-          <w:bCs w:val="false"/>
-          <w:sz w:val="28"/>
-          <w:szCs w:val="28"/>
-        </w:rPr>
+        <w:rPr/>
       </w:pPr>
       <w:r>
         <w:rPr>
@@ -3087,27 +3073,7 @@
           <w:sz w:val="24"/>
           <w:szCs w:val="24"/>
         </w:rPr>
-        <w:t xml:space="preserve">To develop an application which gets the location of the connected users </w:t>
-      </w:r>
-      <w:r>
-        <w:rPr>
-          <w:rFonts w:ascii="Times New Roman" w:hAnsi="Times New Roman"/>
-          <w:b w:val="false"/>
-          <w:bCs w:val="false"/>
-          <w:sz w:val="24"/>
-          <w:szCs w:val="24"/>
-        </w:rPr>
-        <w:t>ttravelling towards a common destination</w:t>
-      </w:r>
-      <w:r>
-        <w:rPr>
-          <w:rFonts w:ascii="Times New Roman" w:hAnsi="Times New Roman"/>
-          <w:b w:val="false"/>
-          <w:bCs w:val="false"/>
-          <w:sz w:val="24"/>
-          <w:szCs w:val="24"/>
-        </w:rPr>
-        <w:t xml:space="preserve"> &amp; shares it among them.</w:t>
+        <w:t>To develop an application which gets the location of the connected users ttravelling towards a common destination &amp; shares it among them.</w:t>
       </w:r>
     </w:p>
     <w:p>
@@ -3128,21 +3094,167 @@
       </w:pPr>
       <w:r>
         <w:rPr>
-          <w:rFonts w:ascii="Times New Roman" w:hAnsi="Times New Roman"/>
-          <w:b w:val="false"/>
-          <w:bCs w:val="false"/>
+          <w:b/>
+          <w:bCs/>
+        </w:rPr>
+      </w:r>
+    </w:p>
+    <w:p>
+      <w:pPr>
+        <w:pStyle w:val="Normal"/>
+        <w:widowControl/>
+        <w:numPr>
+          <w:ilvl w:val="0"/>
+          <w:numId w:val="0"/>
+        </w:numPr>
+        <w:overflowPunct w:val="false"/>
+        <w:bidi w:val="0"/>
+        <w:spacing w:lineRule="auto" w:line="360"/>
+        <w:ind w:left="0" w:right="0" w:hanging="0"/>
+        <w:jc w:val="center"/>
+        <w:rPr/>
+      </w:pPr>
+      <w:r>
+        <w:rPr>
+          <w:rFonts w:ascii="Times New Roman" w:hAnsi="Times New Roman"/>
+          <w:b/>
+          <w:bCs/>
           <w:sz w:val="32"/>
           <w:szCs w:val="32"/>
         </w:rPr>
-      </w:r>
-    </w:p>
-    <w:p>
-      <w:pPr>
-        <w:pStyle w:val="Normal"/>
+        <w:t>3.2.3  Introduction</w:t>
+      </w:r>
+    </w:p>
+    <w:p>
+      <w:pPr>
+        <w:pStyle w:val="Normal"/>
+        <w:widowControl/>
         <w:numPr>
           <w:ilvl w:val="0"/>
           <w:numId w:val="0"/>
         </w:numPr>
+        <w:overflowPunct w:val="false"/>
+        <w:bidi w:val="0"/>
+        <w:spacing w:lineRule="auto" w:line="360"/>
+        <w:ind w:left="57" w:right="0" w:hanging="0"/>
+        <w:jc w:val="both"/>
+        <w:rPr>
+          <w:rFonts w:ascii="Times New Roman" w:hAnsi="Times New Roman"/>
+          <w:b w:val="false"/>
+          <w:b w:val="false"/>
+          <w:bCs w:val="false"/>
+          <w:sz w:val="24"/>
+          <w:szCs w:val="24"/>
+        </w:rPr>
+      </w:pPr>
+      <w:r>
+        <w:rPr>
+          <w:rFonts w:ascii="Times New Roman" w:hAnsi="Times New Roman"/>
+          <w:b w:val="false"/>
+          <w:bCs w:val="false"/>
+          <w:sz w:val="24"/>
+          <w:szCs w:val="24"/>
+        </w:rPr>
+        <w:tab/>
+        <w:t xml:space="preserve">Travelling has become one of the most important things in a person’s life in today’s world. Each day more &amp; more people are buying a personal vehicle for their daily use &amp; occasional long tours. While going on a Tour it is important for the tourer to know the live location of his friends. </w:t>
+      </w:r>
+    </w:p>
+    <w:p>
+      <w:pPr>
+        <w:pStyle w:val="Normal"/>
+        <w:numPr>
+          <w:ilvl w:val="0"/>
+          <w:numId w:val="0"/>
+        </w:numPr>
+        <w:spacing w:lineRule="auto" w:line="360"/>
+        <w:ind w:left="1080" w:hanging="0"/>
+        <w:jc w:val="both"/>
+        <w:rPr>
+          <w:rFonts w:ascii="Times New Roman" w:hAnsi="Times New Roman"/>
+          <w:b w:val="false"/>
+          <w:b w:val="false"/>
+          <w:bCs w:val="false"/>
+          <w:sz w:val="24"/>
+          <w:szCs w:val="24"/>
+        </w:rPr>
+      </w:pPr>
+      <w:r>
+        <w:rPr>
+          <w:rFonts w:ascii="Times New Roman" w:hAnsi="Times New Roman"/>
+          <w:b w:val="false"/>
+          <w:bCs w:val="false"/>
+          <w:sz w:val="24"/>
+          <w:szCs w:val="24"/>
+        </w:rPr>
+      </w:r>
+    </w:p>
+    <w:p>
+      <w:pPr>
+        <w:pStyle w:val="Normal"/>
+        <w:widowControl/>
+        <w:numPr>
+          <w:ilvl w:val="0"/>
+          <w:numId w:val="0"/>
+        </w:numPr>
+        <w:overflowPunct w:val="false"/>
+        <w:bidi w:val="0"/>
+        <w:spacing w:lineRule="auto" w:line="360"/>
+        <w:ind w:left="0" w:right="0" w:hanging="0"/>
+        <w:jc w:val="center"/>
+        <w:rPr/>
+      </w:pPr>
+      <w:r>
+        <w:rPr>
+          <w:rFonts w:ascii="Times New Roman" w:hAnsi="Times New Roman"/>
+          <w:b/>
+          <w:bCs/>
+          <w:sz w:val="32"/>
+          <w:szCs w:val="32"/>
+        </w:rPr>
+        <w:t>3.2.4 Purpose</w:t>
+      </w:r>
+    </w:p>
+    <w:p>
+      <w:pPr>
+        <w:pStyle w:val="Normal"/>
+        <w:widowControl/>
+        <w:numPr>
+          <w:ilvl w:val="0"/>
+          <w:numId w:val="0"/>
+        </w:numPr>
+        <w:overflowPunct w:val="false"/>
+        <w:bidi w:val="0"/>
+        <w:spacing w:lineRule="auto" w:line="360"/>
+        <w:ind w:left="0" w:right="0" w:hanging="0"/>
+        <w:jc w:val="both"/>
+        <w:rPr>
+          <w:rFonts w:ascii="Times New Roman" w:hAnsi="Times New Roman"/>
+          <w:b w:val="false"/>
+          <w:b w:val="false"/>
+          <w:bCs w:val="false"/>
+          <w:sz w:val="24"/>
+          <w:szCs w:val="24"/>
+        </w:rPr>
+      </w:pPr>
+      <w:r>
+        <w:rPr>
+          <w:rFonts w:ascii="Times New Roman" w:hAnsi="Times New Roman"/>
+          <w:b w:val="false"/>
+          <w:bCs w:val="false"/>
+          <w:sz w:val="24"/>
+          <w:szCs w:val="24"/>
+        </w:rPr>
+        <w:tab/>
+        <w:t>The purpose of this project is to effectively overcome the problem of tracking many people simultaneously at a given time.</w:t>
+      </w:r>
+    </w:p>
+    <w:p>
+      <w:pPr>
+        <w:pStyle w:val="Normal"/>
+        <w:numPr>
+          <w:ilvl w:val="0"/>
+          <w:numId w:val="0"/>
+        </w:numPr>
         <w:spacing w:lineRule="auto" w:line="360"/>
         <w:ind w:left="1080" w:hanging="0"/>
         <w:jc w:val="center"/>
@@ -3151,63 +3263,212 @@
           <w:b w:val="false"/>
           <w:b w:val="false"/>
           <w:bCs w:val="false"/>
+          <w:sz w:val="24"/>
+          <w:szCs w:val="24"/>
+        </w:rPr>
+      </w:pPr>
+      <w:r>
+        <w:rPr>
+          <w:rFonts w:ascii="Times New Roman" w:hAnsi="Times New Roman"/>
+          <w:b w:val="false"/>
+          <w:bCs w:val="false"/>
+          <w:sz w:val="24"/>
+          <w:szCs w:val="24"/>
+        </w:rPr>
+      </w:r>
+    </w:p>
+    <w:p>
+      <w:pPr>
+        <w:pStyle w:val="Normal"/>
+        <w:numPr>
+          <w:ilvl w:val="0"/>
+          <w:numId w:val="0"/>
+        </w:numPr>
+        <w:spacing w:lineRule="auto" w:line="360"/>
+        <w:ind w:left="1080" w:hanging="0"/>
+        <w:jc w:val="center"/>
+        <w:rPr>
+          <w:rFonts w:ascii="Times New Roman" w:hAnsi="Times New Roman"/>
+          <w:b w:val="false"/>
+          <w:b w:val="false"/>
+          <w:bCs w:val="false"/>
+          <w:sz w:val="24"/>
+          <w:szCs w:val="24"/>
+        </w:rPr>
+      </w:pPr>
+      <w:r>
+        <w:rPr>
+          <w:rFonts w:ascii="Times New Roman" w:hAnsi="Times New Roman"/>
+          <w:b w:val="false"/>
+          <w:bCs w:val="false"/>
+          <w:sz w:val="24"/>
+          <w:szCs w:val="24"/>
+        </w:rPr>
+      </w:r>
+    </w:p>
+    <w:p>
+      <w:pPr>
+        <w:pStyle w:val="Normal"/>
+        <w:numPr>
+          <w:ilvl w:val="0"/>
+          <w:numId w:val="0"/>
+        </w:numPr>
+        <w:spacing w:lineRule="auto" w:line="360"/>
+        <w:ind w:left="1080" w:hanging="0"/>
+        <w:jc w:val="center"/>
+        <w:rPr>
+          <w:rFonts w:ascii="Times New Roman" w:hAnsi="Times New Roman"/>
+          <w:b w:val="false"/>
+          <w:b w:val="false"/>
+          <w:bCs w:val="false"/>
+          <w:sz w:val="24"/>
+          <w:szCs w:val="24"/>
+        </w:rPr>
+      </w:pPr>
+      <w:r>
+        <w:rPr>
+          <w:rFonts w:ascii="Times New Roman" w:hAnsi="Times New Roman"/>
+          <w:b w:val="false"/>
+          <w:bCs w:val="false"/>
+          <w:sz w:val="24"/>
+          <w:szCs w:val="24"/>
+        </w:rPr>
+      </w:r>
+    </w:p>
+    <w:p>
+      <w:pPr>
+        <w:pStyle w:val="Normal"/>
+        <w:numPr>
+          <w:ilvl w:val="0"/>
+          <w:numId w:val="0"/>
+        </w:numPr>
+        <w:spacing w:lineRule="auto" w:line="360"/>
+        <w:ind w:left="1080" w:hanging="0"/>
+        <w:jc w:val="center"/>
+        <w:rPr>
+          <w:rFonts w:ascii="Times New Roman" w:hAnsi="Times New Roman"/>
+          <w:b w:val="false"/>
+          <w:b w:val="false"/>
+          <w:bCs w:val="false"/>
+          <w:sz w:val="24"/>
+          <w:szCs w:val="24"/>
+        </w:rPr>
+      </w:pPr>
+      <w:r>
+        <w:rPr>
+          <w:rFonts w:ascii="Times New Roman" w:hAnsi="Times New Roman"/>
+          <w:b w:val="false"/>
+          <w:bCs w:val="false"/>
+          <w:sz w:val="24"/>
+          <w:szCs w:val="24"/>
+        </w:rPr>
+      </w:r>
+    </w:p>
+    <w:p>
+      <w:pPr>
+        <w:pStyle w:val="Normal"/>
+        <w:widowControl/>
+        <w:numPr>
+          <w:ilvl w:val="0"/>
+          <w:numId w:val="0"/>
+        </w:numPr>
+        <w:overflowPunct w:val="false"/>
+        <w:bidi w:val="0"/>
+        <w:spacing w:lineRule="auto" w:line="360"/>
+        <w:ind w:left="0" w:right="0" w:hanging="0"/>
+        <w:jc w:val="center"/>
+        <w:rPr/>
+      </w:pPr>
+      <w:r>
+        <w:rPr>
+          <w:rFonts w:ascii="Times New Roman" w:hAnsi="Times New Roman"/>
+          <w:b/>
+          <w:bCs/>
           <w:sz w:val="32"/>
           <w:szCs w:val="32"/>
         </w:rPr>
-      </w:pPr>
-      <w:r>
-        <w:rPr>
-          <w:rFonts w:ascii="Times New Roman" w:hAnsi="Times New Roman"/>
-          <w:b/>
-          <w:bCs/>
+        <w:t>3.2.5 Scope</w:t>
+      </w:r>
+    </w:p>
+    <w:p>
+      <w:pPr>
+        <w:pStyle w:val="Normal"/>
+        <w:numPr>
+          <w:ilvl w:val="0"/>
+          <w:numId w:val="3"/>
+        </w:numPr>
+        <w:spacing w:lineRule="auto" w:line="360"/>
+        <w:jc w:val="left"/>
+        <w:rPr>
+          <w:rFonts w:ascii="Times New Roman" w:hAnsi="Times New Roman"/>
+        </w:rPr>
+      </w:pPr>
+      <w:r>
+        <w:rPr>
+          <w:rFonts w:ascii="Times New Roman" w:hAnsi="Times New Roman"/>
+          <w:b w:val="false"/>
+          <w:bCs w:val="false"/>
+          <w:sz w:val="24"/>
+          <w:szCs w:val="24"/>
+        </w:rPr>
+        <w:t>This app can be widely used by Bike Riders as they usually travel in groups.</w:t>
+      </w:r>
+    </w:p>
+    <w:p>
+      <w:pPr>
+        <w:pStyle w:val="Normal"/>
+        <w:numPr>
+          <w:ilvl w:val="0"/>
+          <w:numId w:val="3"/>
+        </w:numPr>
+        <w:spacing w:lineRule="auto" w:line="360"/>
+        <w:jc w:val="left"/>
+        <w:rPr>
+          <w:rFonts w:ascii="Times New Roman" w:hAnsi="Times New Roman"/>
+        </w:rPr>
+      </w:pPr>
+      <w:r>
+        <w:rPr>
+          <w:rFonts w:ascii="Times New Roman" w:hAnsi="Times New Roman"/>
+          <w:b w:val="false"/>
+          <w:bCs w:val="false"/>
+          <w:sz w:val="24"/>
+          <w:szCs w:val="24"/>
+        </w:rPr>
+        <w:t>Also it can be used by anyone anywhere anytime.</w:t>
+      </w:r>
+      <w:r>
+        <w:rPr>
+          <w:rFonts w:ascii="Times New Roman" w:hAnsi="Times New Roman"/>
+          <w:b w:val="false"/>
+          <w:bCs w:val="false"/>
           <w:sz w:val="32"/>
           <w:szCs w:val="32"/>
         </w:rPr>
-        <w:t>3.2.3  Introduction</w:t>
-      </w:r>
-    </w:p>
-    <w:p>
-      <w:pPr>
-        <w:pStyle w:val="Normal"/>
-        <w:widowControl/>
+        <w:t xml:space="preserve"> </w:t>
+      </w:r>
+    </w:p>
+    <w:p>
+      <w:pPr>
+        <w:pStyle w:val="Normal"/>
         <w:numPr>
           <w:ilvl w:val="0"/>
           <w:numId w:val="0"/>
         </w:numPr>
-        <w:overflowPunct w:val="true"/>
-        <w:bidi w:val="0"/>
-        <w:spacing w:lineRule="auto" w:line="360"/>
-        <w:ind w:left="57" w:right="0" w:hanging="0"/>
-        <w:jc w:val="both"/>
-        <w:rPr>
-          <w:rFonts w:ascii="Times New Roman" w:hAnsi="Times New Roman"/>
-          <w:b w:val="false"/>
-          <w:b w:val="false"/>
-          <w:bCs w:val="false"/>
-          <w:sz w:val="24"/>
-          <w:szCs w:val="24"/>
-        </w:rPr>
-      </w:pPr>
-      <w:r>
-        <w:rPr>
-          <w:rFonts w:ascii="Times New Roman" w:hAnsi="Times New Roman"/>
-          <w:b w:val="false"/>
-          <w:bCs w:val="false"/>
-          <w:sz w:val="24"/>
-          <w:szCs w:val="24"/>
-        </w:rPr>
-        <w:tab/>
-        <w:t xml:space="preserve">Travelling has become one of the most important things in a person’s life in today’s world. Each day more &amp; more people </w:t>
-      </w:r>
-      <w:r>
-        <w:rPr>
-          <w:rFonts w:ascii="Times New Roman" w:hAnsi="Times New Roman"/>
-          <w:b w:val="false"/>
-          <w:bCs w:val="false"/>
-          <w:sz w:val="24"/>
-          <w:szCs w:val="24"/>
-        </w:rPr>
-        <w:t xml:space="preserve">are buying a personal vehicle for their daily use &amp; occasional long tours. While going on a Tour it is important for the tourer to know the live location of his friends. </w:t>
+        <w:spacing w:lineRule="auto" w:line="360"/>
+        <w:ind w:left="1080" w:hanging="0"/>
+        <w:jc w:val="center"/>
+        <w:rPr>
+          <w:b/>
+          <w:b/>
+          <w:bCs/>
+        </w:rPr>
+      </w:pPr>
+      <w:r>
+        <w:rPr>
+          <w:b/>
+          <w:bCs/>
+        </w:rPr>
       </w:r>
     </w:p>
     <w:p>
@@ -3219,24 +3480,25 @@
         </w:numPr>
         <w:spacing w:lineRule="auto" w:line="360"/>
         <w:ind w:left="1080" w:hanging="0"/>
-        <w:jc w:val="both"/>
-        <w:rPr>
-          <w:rFonts w:ascii="Times New Roman" w:hAnsi="Times New Roman"/>
-          <w:b w:val="false"/>
-          <w:b w:val="false"/>
-          <w:bCs w:val="false"/>
-          <w:sz w:val="24"/>
-          <w:szCs w:val="24"/>
-        </w:rPr>
-      </w:pPr>
-      <w:r>
-        <w:rPr>
-          <w:rFonts w:ascii="Times New Roman" w:hAnsi="Times New Roman"/>
-          <w:b w:val="false"/>
-          <w:bCs w:val="false"/>
-          <w:sz w:val="24"/>
-          <w:szCs w:val="24"/>
-        </w:rPr>
+        <w:jc w:val="center"/>
+        <w:rPr>
+          <w:rFonts w:ascii="Times New Roman" w:hAnsi="Times New Roman"/>
+          <w:b w:val="false"/>
+          <w:b w:val="false"/>
+          <w:bCs w:val="false"/>
+          <w:sz w:val="32"/>
+          <w:szCs w:val="32"/>
+        </w:rPr>
+      </w:pPr>
+      <w:r>
+        <w:rPr>
+          <w:rFonts w:ascii="Times New Roman" w:hAnsi="Times New Roman"/>
+          <w:b/>
+          <w:bCs/>
+          <w:sz w:val="32"/>
+          <w:szCs w:val="32"/>
+        </w:rPr>
+        <w:t>3.2.6 Feasibility Study</w:t>
       </w:r>
     </w:p>
     <w:p>
@@ -3250,33 +3512,16 @@
         <w:ind w:left="1080" w:hanging="0"/>
         <w:jc w:val="center"/>
         <w:rPr>
-          <w:rFonts w:ascii="Times New Roman" w:hAnsi="Times New Roman"/>
-          <w:b w:val="false"/>
-          <w:b w:val="false"/>
-          <w:bCs w:val="false"/>
-          <w:sz w:val="32"/>
-          <w:szCs w:val="32"/>
-        </w:rPr>
-      </w:pPr>
-      <w:r>
-        <w:rPr>
-          <w:rFonts w:ascii="Times New Roman" w:hAnsi="Times New Roman"/>
-          <w:b/>
-          <w:bCs/>
-          <w:sz w:val="32"/>
-          <w:szCs w:val="32"/>
-        </w:rPr>
-        <w:t xml:space="preserve">3.2.4 </w:t>
-      </w:r>
-      <w:r>
-        <w:rPr>
-          <w:rFonts w:ascii="Times New Roman" w:hAnsi="Times New Roman"/>
-          <w:b/>
-          <w:bCs/>
-          <w:sz w:val="32"/>
-          <w:szCs w:val="32"/>
-        </w:rPr>
-        <w:t>Purpose</w:t>
+          <w:b/>
+          <w:b/>
+          <w:bCs/>
+        </w:rPr>
+      </w:pPr>
+      <w:r>
+        <w:rPr>
+          <w:b/>
+          <w:bCs/>
+        </w:rPr>
       </w:r>
     </w:p>
     <w:p>
@@ -3287,40 +3532,22 @@
           <w:ilvl w:val="0"/>
           <w:numId w:val="0"/>
         </w:numPr>
-        <w:overflowPunct w:val="true"/>
+        <w:overflowPunct w:val="false"/>
         <w:bidi w:val="0"/>
         <w:spacing w:lineRule="auto" w:line="360"/>
         <w:ind w:left="0" w:right="0" w:hanging="0"/>
-        <w:jc w:val="both"/>
-        <w:rPr>
-          <w:rFonts w:ascii="Times New Roman" w:hAnsi="Times New Roman"/>
-          <w:b w:val="false"/>
-          <w:b w:val="false"/>
-          <w:bCs w:val="false"/>
-          <w:sz w:val="24"/>
-          <w:szCs w:val="24"/>
-        </w:rPr>
-      </w:pPr>
-      <w:r>
-        <w:rPr>
-          <w:rFonts w:ascii="Times New Roman" w:hAnsi="Times New Roman"/>
-          <w:b w:val="false"/>
-          <w:bCs w:val="false"/>
-          <w:sz w:val="24"/>
-          <w:szCs w:val="24"/>
-        </w:rPr>
-        <w:tab/>
-        <w:t>T</w:t>
-      </w:r>
-      <w:r>
-        <w:rPr>
-          <w:rFonts w:ascii="Times New Roman" w:hAnsi="Times New Roman"/>
-          <w:b w:val="false"/>
-          <w:bCs w:val="false"/>
-          <w:sz w:val="24"/>
-          <w:szCs w:val="24"/>
-        </w:rPr>
-        <w:t>he purpose of this project is to effectively overcome the problem of tracking many people simultaneously at a given time.</w:t>
+        <w:jc w:val="center"/>
+        <w:rPr/>
+      </w:pPr>
+      <w:r>
+        <w:rPr>
+          <w:rFonts w:ascii="Times New Roman" w:hAnsi="Times New Roman"/>
+          <w:b/>
+          <w:bCs/>
+          <w:sz w:val="36"/>
+          <w:szCs w:val="36"/>
+        </w:rPr>
+        <w:t>3.3 Planning &amp; Scheduling</w:t>
       </w:r>
     </w:p>
     <w:p>
@@ -3334,21 +3561,15 @@
         <w:ind w:left="1080" w:hanging="0"/>
         <w:jc w:val="center"/>
         <w:rPr>
-          <w:rFonts w:ascii="Times New Roman" w:hAnsi="Times New Roman"/>
-          <w:b w:val="false"/>
-          <w:b w:val="false"/>
-          <w:bCs w:val="false"/>
-          <w:sz w:val="24"/>
-          <w:szCs w:val="24"/>
-        </w:rPr>
-      </w:pPr>
-      <w:r>
-        <w:rPr>
-          <w:rFonts w:ascii="Times New Roman" w:hAnsi="Times New Roman"/>
-          <w:b w:val="false"/>
-          <w:bCs w:val="false"/>
-          <w:sz w:val="24"/>
-          <w:szCs w:val="24"/>
+          <w:b/>
+          <w:b/>
+          <w:bCs/>
+        </w:rPr>
+      </w:pPr>
+      <w:r>
+        <w:rPr>
+          <w:b/>
+          <w:bCs/>
         </w:rPr>
       </w:r>
     </w:p>
@@ -3363,21 +3584,15 @@
         <w:ind w:left="1080" w:hanging="0"/>
         <w:jc w:val="center"/>
         <w:rPr>
-          <w:rFonts w:ascii="Times New Roman" w:hAnsi="Times New Roman"/>
-          <w:b w:val="false"/>
-          <w:b w:val="false"/>
-          <w:bCs w:val="false"/>
-          <w:sz w:val="24"/>
-          <w:szCs w:val="24"/>
-        </w:rPr>
-      </w:pPr>
-      <w:r>
-        <w:rPr>
-          <w:rFonts w:ascii="Times New Roman" w:hAnsi="Times New Roman"/>
-          <w:b w:val="false"/>
-          <w:bCs w:val="false"/>
-          <w:sz w:val="24"/>
-          <w:szCs w:val="24"/>
+          <w:b/>
+          <w:b/>
+          <w:bCs/>
+        </w:rPr>
+      </w:pPr>
+      <w:r>
+        <w:rPr>
+          <w:b/>
+          <w:bCs/>
         </w:rPr>
       </w:r>
     </w:p>
@@ -3396,18 +3611,19 @@
           <w:b w:val="false"/>
           <w:b w:val="false"/>
           <w:bCs w:val="false"/>
-          <w:sz w:val="24"/>
-          <w:szCs w:val="24"/>
-        </w:rPr>
-      </w:pPr>
-      <w:r>
-        <w:rPr>
-          <w:rFonts w:ascii="Times New Roman" w:hAnsi="Times New Roman"/>
-          <w:b w:val="false"/>
-          <w:bCs w:val="false"/>
-          <w:sz w:val="24"/>
-          <w:szCs w:val="24"/>
-        </w:rPr>
+          <w:sz w:val="36"/>
+          <w:szCs w:val="36"/>
+        </w:rPr>
+      </w:pPr>
+      <w:r>
+        <w:rPr>
+          <w:rFonts w:ascii="Times New Roman" w:hAnsi="Times New Roman"/>
+          <w:b/>
+          <w:bCs/>
+          <w:sz w:val="36"/>
+          <w:szCs w:val="36"/>
+        </w:rPr>
+        <w:t>3.4 Software &amp; Hardware Requirements</w:t>
       </w:r>
     </w:p>
     <w:p>
@@ -3421,370 +3637,32 @@
         <w:ind w:left="1080" w:hanging="0"/>
         <w:jc w:val="center"/>
         <w:rPr>
-          <w:rFonts w:ascii="Times New Roman" w:hAnsi="Times New Roman"/>
-          <w:b w:val="false"/>
-          <w:b w:val="false"/>
-          <w:bCs w:val="false"/>
-          <w:sz w:val="24"/>
-          <w:szCs w:val="24"/>
-        </w:rPr>
-      </w:pPr>
-      <w:r>
-        <w:rPr>
-          <w:rFonts w:ascii="Times New Roman" w:hAnsi="Times New Roman"/>
-          <w:b w:val="false"/>
-          <w:bCs w:val="false"/>
-          <w:sz w:val="24"/>
-          <w:szCs w:val="24"/>
-        </w:rPr>
-      </w:r>
-    </w:p>
-    <w:p>
-      <w:pPr>
-        <w:pStyle w:val="Normal"/>
+          <w:b/>
+          <w:b/>
+          <w:bCs/>
+        </w:rPr>
+      </w:pPr>
+      <w:r>
+        <w:rPr>
+          <w:b/>
+          <w:bCs/>
+        </w:rPr>
+      </w:r>
+    </w:p>
+    <w:p>
+      <w:pPr>
+        <w:pStyle w:val="Normal"/>
+        <w:widowControl/>
         <w:numPr>
           <w:ilvl w:val="0"/>
           <w:numId w:val="0"/>
         </w:numPr>
-        <w:spacing w:lineRule="auto" w:line="360"/>
-        <w:ind w:left="1080" w:hanging="0"/>
+        <w:overflowPunct w:val="false"/>
+        <w:bidi w:val="0"/>
+        <w:spacing w:lineRule="auto" w:line="360"/>
+        <w:ind w:left="0" w:right="0" w:hanging="0"/>
         <w:jc w:val="center"/>
-        <w:rPr>
-          <w:rFonts w:ascii="Times New Roman" w:hAnsi="Times New Roman"/>
-          <w:b w:val="false"/>
-          <w:b w:val="false"/>
-          <w:bCs w:val="false"/>
-          <w:sz w:val="32"/>
-          <w:szCs w:val="32"/>
-        </w:rPr>
-      </w:pPr>
-      <w:r>
-        <w:rPr>
-          <w:rFonts w:ascii="Times New Roman" w:hAnsi="Times New Roman"/>
-          <w:b/>
-          <w:bCs/>
-          <w:sz w:val="32"/>
-          <w:szCs w:val="32"/>
-        </w:rPr>
-        <w:t>3.</w:t>
-      </w:r>
-      <w:r>
-        <w:rPr>
-          <w:rFonts w:ascii="Times New Roman" w:hAnsi="Times New Roman"/>
-          <w:b/>
-          <w:bCs/>
-          <w:sz w:val="32"/>
-          <w:szCs w:val="32"/>
-        </w:rPr>
-        <w:t>2.5 Scope</w:t>
-      </w:r>
-    </w:p>
-    <w:p>
-      <w:pPr>
-        <w:pStyle w:val="Normal"/>
-        <w:numPr>
-          <w:ilvl w:val="0"/>
-          <w:numId w:val="3"/>
-        </w:numPr>
-        <w:spacing w:lineRule="auto" w:line="360"/>
-        <w:jc w:val="left"/>
-        <w:rPr>
-          <w:rFonts w:ascii="Times New Roman" w:hAnsi="Times New Roman"/>
-        </w:rPr>
-      </w:pPr>
-      <w:r>
-        <w:rPr>
-          <w:rFonts w:ascii="Times New Roman" w:hAnsi="Times New Roman"/>
-          <w:b w:val="false"/>
-          <w:bCs w:val="false"/>
-          <w:sz w:val="24"/>
-          <w:szCs w:val="24"/>
-        </w:rPr>
-        <w:t>This app can be widely used by Bike Riders as they usually travel in groups.</w:t>
-      </w:r>
-    </w:p>
-    <w:p>
-      <w:pPr>
-        <w:pStyle w:val="Normal"/>
-        <w:numPr>
-          <w:ilvl w:val="0"/>
-          <w:numId w:val="3"/>
-        </w:numPr>
-        <w:spacing w:lineRule="auto" w:line="360"/>
-        <w:jc w:val="left"/>
-        <w:rPr>
-          <w:rFonts w:ascii="Times New Roman" w:hAnsi="Times New Roman"/>
-        </w:rPr>
-      </w:pPr>
-      <w:r>
-        <w:rPr>
-          <w:rFonts w:ascii="Times New Roman" w:hAnsi="Times New Roman"/>
-          <w:b w:val="false"/>
-          <w:bCs w:val="false"/>
-          <w:sz w:val="24"/>
-          <w:szCs w:val="24"/>
-        </w:rPr>
-        <w:t>Also it can be used by anyone anywhere anytime.</w:t>
-      </w:r>
-      <w:r>
-        <w:rPr>
-          <w:rFonts w:ascii="Times New Roman" w:hAnsi="Times New Roman"/>
-          <w:b w:val="false"/>
-          <w:bCs w:val="false"/>
-          <w:sz w:val="32"/>
-          <w:szCs w:val="32"/>
-        </w:rPr>
-        <w:t xml:space="preserve"> </w:t>
-      </w:r>
-    </w:p>
-    <w:p>
-      <w:pPr>
-        <w:pStyle w:val="Normal"/>
-        <w:numPr>
-          <w:ilvl w:val="0"/>
-          <w:numId w:val="0"/>
-        </w:numPr>
-        <w:spacing w:lineRule="auto" w:line="360"/>
-        <w:ind w:left="1080" w:hanging="0"/>
-        <w:jc w:val="center"/>
-        <w:rPr>
-          <w:b/>
-          <w:b/>
-          <w:bCs/>
-        </w:rPr>
-      </w:pPr>
-      <w:r>
-        <w:rPr>
-          <w:rFonts w:ascii="Times New Roman" w:hAnsi="Times New Roman"/>
-          <w:b w:val="false"/>
-          <w:bCs w:val="false"/>
-          <w:sz w:val="32"/>
-          <w:szCs w:val="32"/>
-        </w:rPr>
-      </w:r>
-    </w:p>
-    <w:p>
-      <w:pPr>
-        <w:pStyle w:val="Normal"/>
-        <w:numPr>
-          <w:ilvl w:val="0"/>
-          <w:numId w:val="0"/>
-        </w:numPr>
-        <w:spacing w:lineRule="auto" w:line="360"/>
-        <w:ind w:left="1080" w:hanging="0"/>
-        <w:jc w:val="center"/>
-        <w:rPr>
-          <w:rFonts w:ascii="Times New Roman" w:hAnsi="Times New Roman"/>
-          <w:b w:val="false"/>
-          <w:b w:val="false"/>
-          <w:bCs w:val="false"/>
-          <w:sz w:val="32"/>
-          <w:szCs w:val="32"/>
-        </w:rPr>
-      </w:pPr>
-      <w:r>
-        <w:rPr>
-          <w:rFonts w:ascii="Times New Roman" w:hAnsi="Times New Roman"/>
-          <w:b/>
-          <w:bCs/>
-          <w:sz w:val="32"/>
-          <w:szCs w:val="32"/>
-        </w:rPr>
-        <w:t>3.2.6 Feasibility Study</w:t>
-      </w:r>
-    </w:p>
-    <w:p>
-      <w:pPr>
-        <w:pStyle w:val="Normal"/>
-        <w:numPr>
-          <w:ilvl w:val="0"/>
-          <w:numId w:val="0"/>
-        </w:numPr>
-        <w:spacing w:lineRule="auto" w:line="360"/>
-        <w:ind w:left="1080" w:hanging="0"/>
-        <w:jc w:val="center"/>
-        <w:rPr>
-          <w:b/>
-          <w:b/>
-          <w:bCs/>
-        </w:rPr>
-      </w:pPr>
-      <w:r>
-        <w:rPr>
-          <w:rFonts w:ascii="Times New Roman" w:hAnsi="Times New Roman"/>
-          <w:b w:val="false"/>
-          <w:bCs w:val="false"/>
-          <w:sz w:val="32"/>
-          <w:szCs w:val="32"/>
-        </w:rPr>
-      </w:r>
-    </w:p>
-    <w:p>
-      <w:pPr>
-        <w:pStyle w:val="Normal"/>
-        <w:numPr>
-          <w:ilvl w:val="0"/>
-          <w:numId w:val="0"/>
-        </w:numPr>
-        <w:spacing w:lineRule="auto" w:line="360"/>
-        <w:ind w:left="1080" w:hanging="0"/>
-        <w:jc w:val="center"/>
-        <w:rPr>
-          <w:rFonts w:ascii="Times New Roman" w:hAnsi="Times New Roman"/>
-          <w:b w:val="false"/>
-          <w:b w:val="false"/>
-          <w:bCs w:val="false"/>
-          <w:sz w:val="36"/>
-          <w:szCs w:val="36"/>
-        </w:rPr>
-      </w:pPr>
-      <w:r>
-        <w:rPr>
-          <w:rFonts w:ascii="Times New Roman" w:hAnsi="Times New Roman"/>
-          <w:b/>
-          <w:bCs/>
-          <w:sz w:val="36"/>
-          <w:szCs w:val="36"/>
-        </w:rPr>
-        <w:t>3.3 Planning &amp; Scheduling</w:t>
-      </w:r>
-    </w:p>
-    <w:p>
-      <w:pPr>
-        <w:pStyle w:val="Normal"/>
-        <w:numPr>
-          <w:ilvl w:val="0"/>
-          <w:numId w:val="0"/>
-        </w:numPr>
-        <w:spacing w:lineRule="auto" w:line="360"/>
-        <w:ind w:left="1080" w:hanging="0"/>
-        <w:jc w:val="center"/>
-        <w:rPr>
-          <w:b/>
-          <w:b/>
-          <w:bCs/>
-        </w:rPr>
-      </w:pPr>
-      <w:r>
-        <w:rPr>
-          <w:rFonts w:ascii="Times New Roman" w:hAnsi="Times New Roman"/>
-          <w:b w:val="false"/>
-          <w:bCs w:val="false"/>
-          <w:sz w:val="36"/>
-          <w:szCs w:val="36"/>
-        </w:rPr>
-      </w:r>
-    </w:p>
-    <w:p>
-      <w:pPr>
-        <w:pStyle w:val="Normal"/>
-        <w:numPr>
-          <w:ilvl w:val="0"/>
-          <w:numId w:val="0"/>
-        </w:numPr>
-        <w:spacing w:lineRule="auto" w:line="360"/>
-        <w:ind w:left="1080" w:hanging="0"/>
-        <w:jc w:val="center"/>
-        <w:rPr>
-          <w:b/>
-          <w:b/>
-          <w:bCs/>
-        </w:rPr>
-      </w:pPr>
-      <w:r>
-        <w:rPr>
-          <w:rFonts w:ascii="Times New Roman" w:hAnsi="Times New Roman"/>
-          <w:b w:val="false"/>
-          <w:bCs w:val="false"/>
-          <w:sz w:val="36"/>
-          <w:szCs w:val="36"/>
-        </w:rPr>
-      </w:r>
-    </w:p>
-    <w:p>
-      <w:pPr>
-        <w:pStyle w:val="Normal"/>
-        <w:numPr>
-          <w:ilvl w:val="0"/>
-          <w:numId w:val="0"/>
-        </w:numPr>
-        <w:spacing w:lineRule="auto" w:line="360"/>
-        <w:ind w:left="1080" w:hanging="0"/>
-        <w:jc w:val="center"/>
-        <w:rPr>
-          <w:rFonts w:ascii="Times New Roman" w:hAnsi="Times New Roman"/>
-          <w:b w:val="false"/>
-          <w:b w:val="false"/>
-          <w:bCs w:val="false"/>
-          <w:sz w:val="36"/>
-          <w:szCs w:val="36"/>
-        </w:rPr>
-      </w:pPr>
-      <w:r>
-        <w:rPr>
-          <w:rFonts w:ascii="Times New Roman" w:hAnsi="Times New Roman"/>
-          <w:b/>
-          <w:bCs/>
-          <w:sz w:val="36"/>
-          <w:szCs w:val="36"/>
-        </w:rPr>
-        <w:t>3.4 Software &amp; Hardware Requirement</w:t>
-      </w:r>
-      <w:r>
-        <w:rPr>
-          <w:rFonts w:ascii="Times New Roman" w:hAnsi="Times New Roman"/>
-          <w:b/>
-          <w:bCs/>
-          <w:sz w:val="36"/>
-          <w:szCs w:val="36"/>
-        </w:rPr>
-        <w:t>s</w:t>
-      </w:r>
-    </w:p>
-    <w:p>
-      <w:pPr>
-        <w:pStyle w:val="Normal"/>
-        <w:numPr>
-          <w:ilvl w:val="0"/>
-          <w:numId w:val="0"/>
-        </w:numPr>
-        <w:spacing w:lineRule="auto" w:line="360"/>
-        <w:ind w:left="1080" w:hanging="0"/>
-        <w:jc w:val="center"/>
-        <w:rPr>
-          <w:b/>
-          <w:b/>
-          <w:bCs/>
-        </w:rPr>
-      </w:pPr>
-      <w:r>
-        <w:rPr>
-          <w:rFonts w:ascii="Times New Roman" w:hAnsi="Times New Roman"/>
-          <w:b w:val="false"/>
-          <w:bCs w:val="false"/>
-          <w:sz w:val="36"/>
-          <w:szCs w:val="36"/>
-        </w:rPr>
-      </w:r>
-    </w:p>
-    <w:p>
-      <w:pPr>
-        <w:pStyle w:val="Normal"/>
-        <w:numPr>
-          <w:ilvl w:val="0"/>
-          <w:numId w:val="0"/>
-        </w:numPr>
-        <w:spacing w:lineRule="auto" w:line="360"/>
-        <w:ind w:left="1080" w:hanging="0"/>
-        <w:jc w:val="center"/>
-        <w:rPr>
-          <w:rFonts w:ascii="Times New Roman" w:hAnsi="Times New Roman"/>
-          <w:b w:val="false"/>
-          <w:b w:val="false"/>
-          <w:bCs w:val="false"/>
-          <w:sz w:val="32"/>
-          <w:szCs w:val="32"/>
-        </w:rPr>
+        <w:rPr/>
       </w:pPr>
       <w:r>
         <w:rPr>
@@ -3810,14 +3688,14 @@
         </w:tblBorders>
         <w:tblCellMar>
           <w:top w:w="170" w:type="dxa"/>
-          <w:left w:w="169" w:type="dxa"/>
+          <w:left w:w="168" w:type="dxa"/>
           <w:bottom w:w="170" w:type="dxa"/>
           <w:right w:w="170" w:type="dxa"/>
         </w:tblCellMar>
       </w:tblPr>
       <w:tblGrid>
         <w:gridCol w:w="4819"/>
-        <w:gridCol w:w="4819"/>
+        <w:gridCol w:w="4818"/>
       </w:tblGrid>
       <w:tr>
         <w:trPr>
@@ -3855,7 +3733,7 @@
         </w:tc>
         <w:tc>
           <w:tcPr>
-            <w:tcW w:w="4819" w:type="dxa"/>
+            <w:tcW w:w="4818" w:type="dxa"/>
             <w:tcBorders>
               <w:top w:val="single" w:sz="2" w:space="0" w:color="000000"/>
               <w:left w:val="single" w:sz="2" w:space="0" w:color="000000"/>
@@ -3892,6 +3770,7 @@
           <w:tcPr>
             <w:tcW w:w="4819" w:type="dxa"/>
             <w:tcBorders>
+              <w:top w:val="single" w:sz="2" w:space="0" w:color="000000"/>
               <w:left w:val="single" w:sz="2" w:space="0" w:color="000000"/>
               <w:bottom w:val="single" w:sz="2" w:space="0" w:color="000000"/>
               <w:insideH w:val="single" w:sz="2" w:space="0" w:color="000000"/>
@@ -3899,7 +3778,7 @@
             <w:shd w:fill="auto" w:val="clear"/>
             <w:tcMar>
               <w:top w:w="55" w:type="dxa"/>
-              <w:left w:w="54" w:type="dxa"/>
+              <w:left w:w="51" w:type="dxa"/>
               <w:bottom w:w="55" w:type="dxa"/>
               <w:right w:w="55" w:type="dxa"/>
             </w:tcMar>
@@ -3930,13 +3809,7 @@
               <w:rPr>
                 <w:rFonts w:ascii="Times New Roman" w:hAnsi="Times New Roman"/>
               </w:rPr>
-              <w:t xml:space="preserve">Android Studio 3.0 or </w:t>
-            </w:r>
-            <w:r>
-              <w:rPr>
-                <w:rFonts w:ascii="Times New Roman" w:hAnsi="Times New Roman"/>
-              </w:rPr>
-              <w:t>higher</w:t>
+              <w:t>Android Studio 3.0 or higher</w:t>
             </w:r>
           </w:p>
           <w:p>
@@ -3951,13 +3824,7 @@
               <w:rPr>
                 <w:rFonts w:ascii="Times New Roman" w:hAnsi="Times New Roman"/>
               </w:rPr>
-              <w:t xml:space="preserve">Java jdk 5.0 or </w:t>
-            </w:r>
-            <w:r>
-              <w:rPr>
-                <w:rFonts w:ascii="Times New Roman" w:hAnsi="Times New Roman"/>
-              </w:rPr>
-              <w:t>higher</w:t>
+              <w:t>Java jdk 5.0 or higher</w:t>
             </w:r>
           </w:p>
           <w:p>
@@ -3991,8 +3858,9 @@
         </w:tc>
         <w:tc>
           <w:tcPr>
-            <w:tcW w:w="4819" w:type="dxa"/>
+            <w:tcW w:w="4818" w:type="dxa"/>
             <w:tcBorders>
+              <w:top w:val="single" w:sz="2" w:space="0" w:color="000000"/>
               <w:left w:val="single" w:sz="2" w:space="0" w:color="000000"/>
               <w:bottom w:val="single" w:sz="2" w:space="0" w:color="000000"/>
               <w:right w:val="single" w:sz="2" w:space="0" w:color="000000"/>
@@ -4002,7 +3870,7 @@
             <w:shd w:fill="auto" w:val="clear"/>
             <w:tcMar>
               <w:top w:w="55" w:type="dxa"/>
-              <w:left w:w="54" w:type="dxa"/>
+              <w:left w:w="51" w:type="dxa"/>
               <w:bottom w:w="55" w:type="dxa"/>
               <w:right w:w="55" w:type="dxa"/>
             </w:tcMar>
@@ -4032,13 +3900,7 @@
               <w:rPr>
                 <w:rFonts w:ascii="Times New Roman" w:hAnsi="Times New Roman"/>
               </w:rPr>
-              <w:t xml:space="preserve">4GB RAM or </w:t>
-            </w:r>
-            <w:r>
-              <w:rPr>
-                <w:rFonts w:ascii="Times New Roman" w:hAnsi="Times New Roman"/>
-              </w:rPr>
-              <w:t>higher</w:t>
+              <w:t>4GB RAM or higher</w:t>
             </w:r>
           </w:p>
           <w:p>
@@ -4053,13 +3915,7 @@
               <w:rPr>
                 <w:rFonts w:ascii="Times New Roman" w:hAnsi="Times New Roman"/>
               </w:rPr>
-              <w:t xml:space="preserve">Intel Core i3 or </w:t>
-            </w:r>
-            <w:r>
-              <w:rPr>
-                <w:rFonts w:ascii="Times New Roman" w:hAnsi="Times New Roman"/>
-              </w:rPr>
-              <w:t>higher</w:t>
+              <w:t>Intel Core i3 or higher</w:t>
             </w:r>
           </w:p>
           <w:p>
@@ -4074,13 +3930,7 @@
               <w:rPr>
                 <w:rFonts w:ascii="Times New Roman" w:hAnsi="Times New Roman"/>
               </w:rPr>
-              <w:t xml:space="preserve">Intel UHD 650 or </w:t>
-            </w:r>
-            <w:r>
-              <w:rPr>
-                <w:rFonts w:ascii="Times New Roman" w:hAnsi="Times New Roman"/>
-              </w:rPr>
-              <w:t>higher</w:t>
+              <w:t>Intel UHD 650 or higher</w:t>
             </w:r>
           </w:p>
         </w:tc>
@@ -4104,51 +3954,35 @@
       </w:pPr>
       <w:r>
         <w:rPr>
-          <w:rFonts w:ascii="Times New Roman" w:hAnsi="Times New Roman"/>
-          <w:b w:val="false"/>
-          <w:bCs w:val="false"/>
+          <w:b/>
+          <w:bCs/>
+        </w:rPr>
+      </w:r>
+    </w:p>
+    <w:p>
+      <w:pPr>
+        <w:pStyle w:val="Normal"/>
+        <w:widowControl/>
+        <w:numPr>
+          <w:ilvl w:val="0"/>
+          <w:numId w:val="0"/>
+        </w:numPr>
+        <w:overflowPunct w:val="false"/>
+        <w:bidi w:val="0"/>
+        <w:spacing w:lineRule="auto" w:line="360"/>
+        <w:ind w:left="0" w:right="0" w:hanging="0"/>
+        <w:jc w:val="center"/>
+        <w:rPr/>
+      </w:pPr>
+      <w:r>
+        <w:rPr>
+          <w:rFonts w:ascii="Times New Roman" w:hAnsi="Times New Roman"/>
+          <w:b/>
+          <w:bCs/>
           <w:sz w:val="32"/>
           <w:szCs w:val="32"/>
         </w:rPr>
-      </w:r>
-    </w:p>
-    <w:p>
-      <w:pPr>
-        <w:pStyle w:val="Normal"/>
-        <w:numPr>
-          <w:ilvl w:val="0"/>
-          <w:numId w:val="0"/>
-        </w:numPr>
-        <w:spacing w:lineRule="auto" w:line="360"/>
-        <w:ind w:left="1080" w:hanging="0"/>
-        <w:jc w:val="center"/>
-        <w:rPr>
-          <w:b w:val="false"/>
-          <w:b w:val="false"/>
-          <w:bCs w:val="false"/>
-          <w:sz w:val="32"/>
-          <w:szCs w:val="32"/>
-        </w:rPr>
-      </w:pPr>
-      <w:r>
-        <w:rPr>
-          <w:rFonts w:ascii="Times New Roman" w:hAnsi="Times New Roman"/>
-          <w:b/>
-          <w:bCs/>
-          <w:sz w:val="32"/>
-          <w:szCs w:val="32"/>
-        </w:rPr>
-        <w:t>Client</w:t>
-      </w:r>
-      <w:r>
-        <w:rPr>
-          <w:rFonts w:ascii="Times New Roman" w:hAnsi="Times New Roman"/>
-          <w:b/>
-          <w:bCs/>
-          <w:sz w:val="32"/>
-          <w:szCs w:val="32"/>
-        </w:rPr>
-        <w:t xml:space="preserve"> Side</w:t>
+        <w:t>Client Side</w:t>
       </w:r>
     </w:p>
     <w:tbl>
@@ -4164,14 +3998,14 @@
         </w:tblBorders>
         <w:tblCellMar>
           <w:top w:w="170" w:type="dxa"/>
-          <w:left w:w="169" w:type="dxa"/>
+          <w:left w:w="168" w:type="dxa"/>
           <w:bottom w:w="170" w:type="dxa"/>
           <w:right w:w="170" w:type="dxa"/>
         </w:tblCellMar>
       </w:tblPr>
       <w:tblGrid>
         <w:gridCol w:w="4819"/>
-        <w:gridCol w:w="4819"/>
+        <w:gridCol w:w="4818"/>
       </w:tblGrid>
       <w:tr>
         <w:trPr>
@@ -4209,7 +4043,7 @@
         </w:tc>
         <w:tc>
           <w:tcPr>
-            <w:tcW w:w="4819" w:type="dxa"/>
+            <w:tcW w:w="4818" w:type="dxa"/>
             <w:tcBorders>
               <w:top w:val="single" w:sz="2" w:space="0" w:color="000000"/>
               <w:left w:val="single" w:sz="2" w:space="0" w:color="000000"/>
@@ -4246,6 +4080,7 @@
           <w:tcPr>
             <w:tcW w:w="4819" w:type="dxa"/>
             <w:tcBorders>
+              <w:top w:val="single" w:sz="2" w:space="0" w:color="000000"/>
               <w:left w:val="single" w:sz="2" w:space="0" w:color="000000"/>
               <w:bottom w:val="single" w:sz="2" w:space="0" w:color="000000"/>
               <w:insideH w:val="single" w:sz="2" w:space="0" w:color="000000"/>
@@ -4253,7 +4088,7 @@
             <w:shd w:fill="auto" w:val="clear"/>
             <w:tcMar>
               <w:top w:w="55" w:type="dxa"/>
-              <w:left w:w="54" w:type="dxa"/>
+              <w:left w:w="51" w:type="dxa"/>
               <w:bottom w:w="55" w:type="dxa"/>
               <w:right w:w="55" w:type="dxa"/>
             </w:tcMar>
@@ -4284,13 +4119,7 @@
               <w:rPr>
                 <w:rFonts w:ascii="Times New Roman" w:hAnsi="Times New Roman"/>
               </w:rPr>
-              <w:t xml:space="preserve">Android </w:t>
-            </w:r>
-            <w:r>
-              <w:rPr>
-                <w:rFonts w:ascii="Times New Roman" w:hAnsi="Times New Roman"/>
-              </w:rPr>
-              <w:t>v5.0 or higher</w:t>
+              <w:t>Android v5.0 or higher</w:t>
             </w:r>
           </w:p>
           <w:p>
@@ -4338,8 +4167,9 @@
         </w:tc>
         <w:tc>
           <w:tcPr>
-            <w:tcW w:w="4819" w:type="dxa"/>
+            <w:tcW w:w="4818" w:type="dxa"/>
             <w:tcBorders>
+              <w:top w:val="single" w:sz="2" w:space="0" w:color="000000"/>
               <w:left w:val="single" w:sz="2" w:space="0" w:color="000000"/>
               <w:bottom w:val="single" w:sz="2" w:space="0" w:color="000000"/>
               <w:right w:val="single" w:sz="2" w:space="0" w:color="000000"/>
@@ -4349,7 +4179,7 @@
             <w:shd w:fill="auto" w:val="clear"/>
             <w:tcMar>
               <w:top w:w="55" w:type="dxa"/>
-              <w:left w:w="54" w:type="dxa"/>
+              <w:left w:w="51" w:type="dxa"/>
               <w:bottom w:w="55" w:type="dxa"/>
               <w:right w:w="55" w:type="dxa"/>
             </w:tcMar>
@@ -4448,11 +4278,8 @@
       </w:pPr>
       <w:r>
         <w:rPr>
-          <w:rFonts w:ascii="Times New Roman" w:hAnsi="Times New Roman"/>
-          <w:b w:val="false"/>
-          <w:bCs w:val="false"/>
-          <w:sz w:val="32"/>
-          <w:szCs w:val="32"/>
+          <w:b/>
+          <w:bCs/>
         </w:rPr>
       </w:r>
     </w:p>
@@ -4474,11 +4301,8 @@
       </w:pPr>
       <w:r>
         <w:rPr>
-          <w:rFonts w:ascii="Times New Roman" w:hAnsi="Times New Roman"/>
-          <w:b w:val="false"/>
-          <w:bCs w:val="false"/>
-          <w:sz w:val="32"/>
-          <w:szCs w:val="32"/>
+          <w:b/>
+          <w:bCs/>
         </w:rPr>
       </w:r>
     </w:p>
@@ -4492,20 +4316,10 @@
         <w:spacing w:lineRule="auto" w:line="360"/>
         <w:ind w:left="1080" w:hanging="0"/>
         <w:jc w:val="center"/>
-        <w:rPr>
-          <w:b/>
-          <w:b/>
-          <w:bCs/>
-        </w:rPr>
-      </w:pPr>
-      <w:r>
-        <w:rPr>
-          <w:rFonts w:ascii="Times New Roman" w:hAnsi="Times New Roman"/>
-          <w:b w:val="false"/>
-          <w:bCs w:val="false"/>
-          <w:sz w:val="32"/>
-          <w:szCs w:val="32"/>
-        </w:rPr>
+        <w:rPr/>
+      </w:pPr>
+      <w:r>
+        <w:rPr/>
       </w:r>
     </w:p>
     <w:sectPr>
@@ -6094,7 +5908,7 @@
     <w:qFormat/>
     <w:pPr>
       <w:widowControl/>
-      <w:overflowPunct w:val="true"/>
+      <w:overflowPunct w:val="false"/>
       <w:bidi w:val="0"/>
       <w:jc w:val="left"/>
     </w:pPr>
@@ -7960,6 +7774,588 @@
       <w:rFonts w:cs="OpenSymbol"/>
     </w:rPr>
   </w:style>
+  <w:style w:type="character" w:styleId="ListLabel253">
+    <w:name w:val="ListLabel 253"/>
+    <w:qFormat/>
+    <w:rPr>
+      <w:rFonts w:ascii="Times New Roman" w:hAnsi="Times New Roman" w:cs="OpenSymbol"/>
+      <w:b w:val="false"/>
+      <w:sz w:val="32"/>
+    </w:rPr>
+  </w:style>
+  <w:style w:type="character" w:styleId="ListLabel254">
+    <w:name w:val="ListLabel 254"/>
+    <w:qFormat/>
+    <w:rPr>
+      <w:rFonts w:cs="OpenSymbol"/>
+    </w:rPr>
+  </w:style>
+  <w:style w:type="character" w:styleId="ListLabel255">
+    <w:name w:val="ListLabel 255"/>
+    <w:qFormat/>
+    <w:rPr>
+      <w:rFonts w:cs="OpenSymbol"/>
+    </w:rPr>
+  </w:style>
+  <w:style w:type="character" w:styleId="ListLabel256">
+    <w:name w:val="ListLabel 256"/>
+    <w:qFormat/>
+    <w:rPr>
+      <w:rFonts w:cs="OpenSymbol"/>
+    </w:rPr>
+  </w:style>
+  <w:style w:type="character" w:styleId="ListLabel257">
+    <w:name w:val="ListLabel 257"/>
+    <w:qFormat/>
+    <w:rPr>
+      <w:rFonts w:cs="OpenSymbol"/>
+    </w:rPr>
+  </w:style>
+  <w:style w:type="character" w:styleId="ListLabel258">
+    <w:name w:val="ListLabel 258"/>
+    <w:qFormat/>
+    <w:rPr>
+      <w:rFonts w:cs="OpenSymbol"/>
+    </w:rPr>
+  </w:style>
+  <w:style w:type="character" w:styleId="ListLabel259">
+    <w:name w:val="ListLabel 259"/>
+    <w:qFormat/>
+    <w:rPr>
+      <w:rFonts w:cs="OpenSymbol"/>
+    </w:rPr>
+  </w:style>
+  <w:style w:type="character" w:styleId="ListLabel260">
+    <w:name w:val="ListLabel 260"/>
+    <w:qFormat/>
+    <w:rPr>
+      <w:rFonts w:cs="OpenSymbol"/>
+    </w:rPr>
+  </w:style>
+  <w:style w:type="character" w:styleId="ListLabel261">
+    <w:name w:val="ListLabel 261"/>
+    <w:qFormat/>
+    <w:rPr>
+      <w:rFonts w:cs="OpenSymbol"/>
+    </w:rPr>
+  </w:style>
+  <w:style w:type="character" w:styleId="ListLabel262">
+    <w:name w:val="ListLabel 262"/>
+    <w:qFormat/>
+    <w:rPr>
+      <w:rFonts w:ascii="Times New Roman" w:hAnsi="Times New Roman" w:cs="OpenSymbol"/>
+    </w:rPr>
+  </w:style>
+  <w:style w:type="character" w:styleId="ListLabel263">
+    <w:name w:val="ListLabel 263"/>
+    <w:qFormat/>
+    <w:rPr>
+      <w:rFonts w:cs="OpenSymbol"/>
+    </w:rPr>
+  </w:style>
+  <w:style w:type="character" w:styleId="ListLabel264">
+    <w:name w:val="ListLabel 264"/>
+    <w:qFormat/>
+    <w:rPr>
+      <w:rFonts w:cs="OpenSymbol"/>
+    </w:rPr>
+  </w:style>
+  <w:style w:type="character" w:styleId="ListLabel265">
+    <w:name w:val="ListLabel 265"/>
+    <w:qFormat/>
+    <w:rPr>
+      <w:rFonts w:cs="OpenSymbol"/>
+    </w:rPr>
+  </w:style>
+  <w:style w:type="character" w:styleId="ListLabel266">
+    <w:name w:val="ListLabel 266"/>
+    <w:qFormat/>
+    <w:rPr>
+      <w:rFonts w:cs="OpenSymbol"/>
+    </w:rPr>
+  </w:style>
+  <w:style w:type="character" w:styleId="ListLabel267">
+    <w:name w:val="ListLabel 267"/>
+    <w:qFormat/>
+    <w:rPr>
+      <w:rFonts w:cs="OpenSymbol"/>
+    </w:rPr>
+  </w:style>
+  <w:style w:type="character" w:styleId="ListLabel268">
+    <w:name w:val="ListLabel 268"/>
+    <w:qFormat/>
+    <w:rPr>
+      <w:rFonts w:cs="OpenSymbol"/>
+    </w:rPr>
+  </w:style>
+  <w:style w:type="character" w:styleId="ListLabel269">
+    <w:name w:val="ListLabel 269"/>
+    <w:qFormat/>
+    <w:rPr>
+      <w:rFonts w:cs="OpenSymbol"/>
+    </w:rPr>
+  </w:style>
+  <w:style w:type="character" w:styleId="ListLabel270">
+    <w:name w:val="ListLabel 270"/>
+    <w:qFormat/>
+    <w:rPr>
+      <w:rFonts w:cs="OpenSymbol"/>
+    </w:rPr>
+  </w:style>
+  <w:style w:type="character" w:styleId="ListLabel271">
+    <w:name w:val="ListLabel 271"/>
+    <w:qFormat/>
+    <w:rPr>
+      <w:rFonts w:cs="OpenSymbol"/>
+    </w:rPr>
+  </w:style>
+  <w:style w:type="character" w:styleId="ListLabel272">
+    <w:name w:val="ListLabel 272"/>
+    <w:qFormat/>
+    <w:rPr>
+      <w:rFonts w:ascii="Times New Roman" w:hAnsi="Times New Roman" w:cs="OpenSymbol"/>
+    </w:rPr>
+  </w:style>
+  <w:style w:type="character" w:styleId="ListLabel273">
+    <w:name w:val="ListLabel 273"/>
+    <w:qFormat/>
+    <w:rPr>
+      <w:rFonts w:cs="OpenSymbol"/>
+    </w:rPr>
+  </w:style>
+  <w:style w:type="character" w:styleId="ListLabel274">
+    <w:name w:val="ListLabel 274"/>
+    <w:qFormat/>
+    <w:rPr>
+      <w:rFonts w:cs="OpenSymbol"/>
+    </w:rPr>
+  </w:style>
+  <w:style w:type="character" w:styleId="ListLabel275">
+    <w:name w:val="ListLabel 275"/>
+    <w:qFormat/>
+    <w:rPr>
+      <w:rFonts w:cs="OpenSymbol"/>
+    </w:rPr>
+  </w:style>
+  <w:style w:type="character" w:styleId="ListLabel276">
+    <w:name w:val="ListLabel 276"/>
+    <w:qFormat/>
+    <w:rPr>
+      <w:rFonts w:cs="OpenSymbol"/>
+    </w:rPr>
+  </w:style>
+  <w:style w:type="character" w:styleId="ListLabel277">
+    <w:name w:val="ListLabel 277"/>
+    <w:qFormat/>
+    <w:rPr>
+      <w:rFonts w:cs="OpenSymbol"/>
+    </w:rPr>
+  </w:style>
+  <w:style w:type="character" w:styleId="ListLabel278">
+    <w:name w:val="ListLabel 278"/>
+    <w:qFormat/>
+    <w:rPr>
+      <w:rFonts w:cs="OpenSymbol"/>
+    </w:rPr>
+  </w:style>
+  <w:style w:type="character" w:styleId="ListLabel279">
+    <w:name w:val="ListLabel 279"/>
+    <w:qFormat/>
+    <w:rPr>
+      <w:rFonts w:cs="OpenSymbol"/>
+    </w:rPr>
+  </w:style>
+  <w:style w:type="character" w:styleId="ListLabel280">
+    <w:name w:val="ListLabel 280"/>
+    <w:qFormat/>
+    <w:rPr>
+      <w:rFonts w:ascii="Times New Roman" w:hAnsi="Times New Roman" w:cs="OpenSymbol"/>
+    </w:rPr>
+  </w:style>
+  <w:style w:type="character" w:styleId="ListLabel281">
+    <w:name w:val="ListLabel 281"/>
+    <w:qFormat/>
+    <w:rPr>
+      <w:rFonts w:cs="OpenSymbol"/>
+    </w:rPr>
+  </w:style>
+  <w:style w:type="character" w:styleId="ListLabel282">
+    <w:name w:val="ListLabel 282"/>
+    <w:qFormat/>
+    <w:rPr>
+      <w:rFonts w:cs="OpenSymbol"/>
+    </w:rPr>
+  </w:style>
+  <w:style w:type="character" w:styleId="ListLabel283">
+    <w:name w:val="ListLabel 283"/>
+    <w:qFormat/>
+    <w:rPr>
+      <w:rFonts w:cs="OpenSymbol"/>
+    </w:rPr>
+  </w:style>
+  <w:style w:type="character" w:styleId="ListLabel284">
+    <w:name w:val="ListLabel 284"/>
+    <w:qFormat/>
+    <w:rPr>
+      <w:rFonts w:cs="OpenSymbol"/>
+    </w:rPr>
+  </w:style>
+  <w:style w:type="character" w:styleId="ListLabel285">
+    <w:name w:val="ListLabel 285"/>
+    <w:qFormat/>
+    <w:rPr>
+      <w:rFonts w:cs="OpenSymbol"/>
+    </w:rPr>
+  </w:style>
+  <w:style w:type="character" w:styleId="ListLabel286">
+    <w:name w:val="ListLabel 286"/>
+    <w:qFormat/>
+    <w:rPr>
+      <w:rFonts w:cs="OpenSymbol"/>
+    </w:rPr>
+  </w:style>
+  <w:style w:type="character" w:styleId="ListLabel287">
+    <w:name w:val="ListLabel 287"/>
+    <w:qFormat/>
+    <w:rPr>
+      <w:rFonts w:cs="OpenSymbol"/>
+    </w:rPr>
+  </w:style>
+  <w:style w:type="character" w:styleId="ListLabel288">
+    <w:name w:val="ListLabel 288"/>
+    <w:qFormat/>
+    <w:rPr>
+      <w:rFonts w:cs="OpenSymbol"/>
+    </w:rPr>
+  </w:style>
+  <w:style w:type="character" w:styleId="ListLabel289">
+    <w:name w:val="ListLabel 289"/>
+    <w:qFormat/>
+    <w:rPr>
+      <w:rFonts w:cs="OpenSymbol"/>
+      <w:sz w:val="28"/>
+    </w:rPr>
+  </w:style>
+  <w:style w:type="character" w:styleId="ListLabel290">
+    <w:name w:val="ListLabel 290"/>
+    <w:qFormat/>
+    <w:rPr>
+      <w:rFonts w:ascii="Times New Roman" w:hAnsi="Times New Roman" w:cs="OpenSymbol"/>
+      <w:sz w:val="24"/>
+    </w:rPr>
+  </w:style>
+  <w:style w:type="character" w:styleId="ListLabel291">
+    <w:name w:val="ListLabel 291"/>
+    <w:qFormat/>
+    <w:rPr>
+      <w:rFonts w:cs="OpenSymbol"/>
+    </w:rPr>
+  </w:style>
+  <w:style w:type="character" w:styleId="ListLabel292">
+    <w:name w:val="ListLabel 292"/>
+    <w:qFormat/>
+    <w:rPr>
+      <w:rFonts w:cs="OpenSymbol"/>
+    </w:rPr>
+  </w:style>
+  <w:style w:type="character" w:styleId="ListLabel293">
+    <w:name w:val="ListLabel 293"/>
+    <w:qFormat/>
+    <w:rPr>
+      <w:rFonts w:cs="OpenSymbol"/>
+    </w:rPr>
+  </w:style>
+  <w:style w:type="character" w:styleId="ListLabel294">
+    <w:name w:val="ListLabel 294"/>
+    <w:qFormat/>
+    <w:rPr>
+      <w:rFonts w:cs="OpenSymbol"/>
+    </w:rPr>
+  </w:style>
+  <w:style w:type="character" w:styleId="ListLabel295">
+    <w:name w:val="ListLabel 295"/>
+    <w:qFormat/>
+    <w:rPr>
+      <w:rFonts w:cs="OpenSymbol"/>
+    </w:rPr>
+  </w:style>
+  <w:style w:type="character" w:styleId="ListLabel296">
+    <w:name w:val="ListLabel 296"/>
+    <w:qFormat/>
+    <w:rPr>
+      <w:rFonts w:cs="OpenSymbol"/>
+    </w:rPr>
+  </w:style>
+  <w:style w:type="character" w:styleId="ListLabel297">
+    <w:name w:val="ListLabel 297"/>
+    <w:qFormat/>
+    <w:rPr>
+      <w:rFonts w:cs="OpenSymbol"/>
+    </w:rPr>
+  </w:style>
+  <w:style w:type="character" w:styleId="ListLabel298">
+    <w:name w:val="ListLabel 298"/>
+    <w:qFormat/>
+    <w:rPr>
+      <w:rFonts w:cs="OpenSymbol"/>
+      <w:b/>
+      <w:sz w:val="28"/>
+    </w:rPr>
+  </w:style>
+  <w:style w:type="character" w:styleId="ListLabel299">
+    <w:name w:val="ListLabel 299"/>
+    <w:qFormat/>
+    <w:rPr>
+      <w:rFonts w:ascii="Times New Roman" w:hAnsi="Times New Roman" w:cs="OpenSymbol"/>
+      <w:b w:val="false"/>
+      <w:sz w:val="24"/>
+    </w:rPr>
+  </w:style>
+  <w:style w:type="character" w:styleId="ListLabel300">
+    <w:name w:val="ListLabel 300"/>
+    <w:qFormat/>
+    <w:rPr>
+      <w:rFonts w:cs="OpenSymbol"/>
+    </w:rPr>
+  </w:style>
+  <w:style w:type="character" w:styleId="ListLabel301">
+    <w:name w:val="ListLabel 301"/>
+    <w:qFormat/>
+    <w:rPr>
+      <w:rFonts w:cs="OpenSymbol"/>
+    </w:rPr>
+  </w:style>
+  <w:style w:type="character" w:styleId="ListLabel302">
+    <w:name w:val="ListLabel 302"/>
+    <w:qFormat/>
+    <w:rPr>
+      <w:rFonts w:cs="OpenSymbol"/>
+    </w:rPr>
+  </w:style>
+  <w:style w:type="character" w:styleId="ListLabel303">
+    <w:name w:val="ListLabel 303"/>
+    <w:qFormat/>
+    <w:rPr>
+      <w:rFonts w:cs="OpenSymbol"/>
+    </w:rPr>
+  </w:style>
+  <w:style w:type="character" w:styleId="ListLabel304">
+    <w:name w:val="ListLabel 304"/>
+    <w:qFormat/>
+    <w:rPr>
+      <w:rFonts w:cs="OpenSymbol"/>
+    </w:rPr>
+  </w:style>
+  <w:style w:type="character" w:styleId="ListLabel305">
+    <w:name w:val="ListLabel 305"/>
+    <w:qFormat/>
+    <w:rPr>
+      <w:rFonts w:cs="OpenSymbol"/>
+    </w:rPr>
+  </w:style>
+  <w:style w:type="character" w:styleId="ListLabel306">
+    <w:name w:val="ListLabel 306"/>
+    <w:qFormat/>
+    <w:rPr>
+      <w:rFonts w:cs="OpenSymbol"/>
+    </w:rPr>
+  </w:style>
+  <w:style w:type="character" w:styleId="ListLabel307">
+    <w:name w:val="ListLabel 307"/>
+    <w:qFormat/>
+    <w:rPr>
+      <w:rFonts w:cs="OpenSymbol"/>
+      <w:b/>
+      <w:sz w:val="28"/>
+    </w:rPr>
+  </w:style>
+  <w:style w:type="character" w:styleId="ListLabel308">
+    <w:name w:val="ListLabel 308"/>
+    <w:qFormat/>
+    <w:rPr>
+      <w:rFonts w:ascii="Times New Roman" w:hAnsi="Times New Roman" w:cs="OpenSymbol"/>
+      <w:b w:val="false"/>
+    </w:rPr>
+  </w:style>
+  <w:style w:type="character" w:styleId="ListLabel309">
+    <w:name w:val="ListLabel 309"/>
+    <w:qFormat/>
+    <w:rPr>
+      <w:rFonts w:cs="OpenSymbol"/>
+    </w:rPr>
+  </w:style>
+  <w:style w:type="character" w:styleId="ListLabel310">
+    <w:name w:val="ListLabel 310"/>
+    <w:qFormat/>
+    <w:rPr>
+      <w:rFonts w:cs="OpenSymbol"/>
+    </w:rPr>
+  </w:style>
+  <w:style w:type="character" w:styleId="ListLabel311">
+    <w:name w:val="ListLabel 311"/>
+    <w:qFormat/>
+    <w:rPr>
+      <w:rFonts w:cs="OpenSymbol"/>
+    </w:rPr>
+  </w:style>
+  <w:style w:type="character" w:styleId="ListLabel312">
+    <w:name w:val="ListLabel 312"/>
+    <w:qFormat/>
+    <w:rPr>
+      <w:rFonts w:cs="OpenSymbol"/>
+    </w:rPr>
+  </w:style>
+  <w:style w:type="character" w:styleId="ListLabel313">
+    <w:name w:val="ListLabel 313"/>
+    <w:qFormat/>
+    <w:rPr>
+      <w:rFonts w:cs="OpenSymbol"/>
+    </w:rPr>
+  </w:style>
+  <w:style w:type="character" w:styleId="ListLabel314">
+    <w:name w:val="ListLabel 314"/>
+    <w:qFormat/>
+    <w:rPr>
+      <w:rFonts w:cs="OpenSymbol"/>
+    </w:rPr>
+  </w:style>
+  <w:style w:type="character" w:styleId="ListLabel315">
+    <w:name w:val="ListLabel 315"/>
+    <w:qFormat/>
+    <w:rPr>
+      <w:rFonts w:cs="OpenSymbol"/>
+    </w:rPr>
+  </w:style>
+  <w:style w:type="character" w:styleId="ListLabel316">
+    <w:name w:val="ListLabel 316"/>
+    <w:qFormat/>
+    <w:rPr>
+      <w:rFonts w:ascii="Times New Roman" w:hAnsi="Times New Roman" w:cs="OpenSymbol"/>
+      <w:b/>
+      <w:sz w:val="28"/>
+    </w:rPr>
+  </w:style>
+  <w:style w:type="character" w:styleId="ListLabel317">
+    <w:name w:val="ListLabel 317"/>
+    <w:qFormat/>
+    <w:rPr>
+      <w:rFonts w:ascii="Times New Roman" w:hAnsi="Times New Roman" w:cs="OpenSymbol"/>
+      <w:b w:val="false"/>
+      <w:sz w:val="24"/>
+    </w:rPr>
+  </w:style>
+  <w:style w:type="character" w:styleId="ListLabel318">
+    <w:name w:val="ListLabel 318"/>
+    <w:qFormat/>
+    <w:rPr>
+      <w:rFonts w:cs="OpenSymbol"/>
+    </w:rPr>
+  </w:style>
+  <w:style w:type="character" w:styleId="ListLabel319">
+    <w:name w:val="ListLabel 319"/>
+    <w:qFormat/>
+    <w:rPr>
+      <w:rFonts w:cs="OpenSymbol"/>
+    </w:rPr>
+  </w:style>
+  <w:style w:type="character" w:styleId="ListLabel320">
+    <w:name w:val="ListLabel 320"/>
+    <w:qFormat/>
+    <w:rPr>
+      <w:rFonts w:cs="OpenSymbol"/>
+    </w:rPr>
+  </w:style>
+  <w:style w:type="character" w:styleId="ListLabel321">
+    <w:name w:val="ListLabel 321"/>
+    <w:qFormat/>
+    <w:rPr>
+      <w:rFonts w:cs="OpenSymbol"/>
+    </w:rPr>
+  </w:style>
+  <w:style w:type="character" w:styleId="ListLabel322">
+    <w:name w:val="ListLabel 322"/>
+    <w:qFormat/>
+    <w:rPr>
+      <w:rFonts w:cs="OpenSymbol"/>
+    </w:rPr>
+  </w:style>
+  <w:style w:type="character" w:styleId="ListLabel323">
+    <w:name w:val="ListLabel 323"/>
+    <w:qFormat/>
+    <w:rPr>
+      <w:rFonts w:cs="OpenSymbol"/>
+    </w:rPr>
+  </w:style>
+  <w:style w:type="character" w:styleId="ListLabel324">
+    <w:name w:val="ListLabel 324"/>
+    <w:qFormat/>
+    <w:rPr>
+      <w:rFonts w:cs="OpenSymbol"/>
+    </w:rPr>
+  </w:style>
+  <w:style w:type="character" w:styleId="ListLabel325">
+    <w:name w:val="ListLabel 325"/>
+    <w:qFormat/>
+    <w:rPr>
+      <w:rFonts w:ascii="Times New Roman" w:hAnsi="Times New Roman" w:cs="OpenSymbol"/>
+    </w:rPr>
+  </w:style>
+  <w:style w:type="character" w:styleId="ListLabel326">
+    <w:name w:val="ListLabel 326"/>
+    <w:qFormat/>
+    <w:rPr>
+      <w:rFonts w:cs="OpenSymbol"/>
+    </w:rPr>
+  </w:style>
+  <w:style w:type="character" w:styleId="ListLabel327">
+    <w:name w:val="ListLabel 327"/>
+    <w:qFormat/>
+    <w:rPr>
+      <w:rFonts w:cs="OpenSymbol"/>
+    </w:rPr>
+  </w:style>
+  <w:style w:type="character" w:styleId="ListLabel328">
+    <w:name w:val="ListLabel 328"/>
+    <w:qFormat/>
+    <w:rPr>
+      <w:rFonts w:cs="OpenSymbol"/>
+    </w:rPr>
+  </w:style>
+  <w:style w:type="character" w:styleId="ListLabel329">
+    <w:name w:val="ListLabel 329"/>
+    <w:qFormat/>
+    <w:rPr>
+      <w:rFonts w:cs="OpenSymbol"/>
+    </w:rPr>
+  </w:style>
+  <w:style w:type="character" w:styleId="ListLabel330">
+    <w:name w:val="ListLabel 330"/>
+    <w:qFormat/>
+    <w:rPr>
+      <w:rFonts w:cs="OpenSymbol"/>
+    </w:rPr>
+  </w:style>
+  <w:style w:type="character" w:styleId="ListLabel331">
+    <w:name w:val="ListLabel 331"/>
+    <w:qFormat/>
+    <w:rPr>
+      <w:rFonts w:cs="OpenSymbol"/>
+    </w:rPr>
+  </w:style>
+  <w:style w:type="character" w:styleId="ListLabel332">
+    <w:name w:val="ListLabel 332"/>
+    <w:qFormat/>
+    <w:rPr>
+      <w:rFonts w:cs="OpenSymbol"/>
+    </w:rPr>
+  </w:style>
+  <w:style w:type="character" w:styleId="ListLabel333">
+    <w:name w:val="ListLabel 333"/>
+    <w:qFormat/>
+    <w:rPr>
+      <w:rFonts w:cs="OpenSymbol"/>
+    </w:rPr>
+  </w:style>
   <w:style w:type="paragraph" w:styleId="Heading">
     <w:name w:val="Heading"/>
     <w:basedOn w:val="Normal"/>

</xml_diff>

<commit_message>
complete 3/4 diagram in docx
</commit_message>
<xml_diff>
--- a/TR_Document.docx
+++ b/TR_Document.docx
@@ -2972,13 +2972,7 @@
         <w:pStyle w:val="Normal"/>
         <w:spacing w:lineRule="auto" w:line="259" w:before="0" w:after="160"/>
         <w:ind w:left="720" w:hanging="0"/>
-        <w:rPr>
-          <w:rFonts w:ascii="Times New Roman" w:hAnsi="Times New Roman" w:eastAsia="Times New Roman" w:cs="Times New Roman"/>
-          <w:b/>
-          <w:b/>
-          <w:sz w:val="24"/>
-          <w:szCs w:val="24"/>
-        </w:rPr>
+        <w:rPr/>
       </w:pPr>
       <w:r>
         <w:rPr>
@@ -3676,17 +3670,17 @@
           <w:b/>
           <w:b/>
           <w:bCs/>
-          <w:sz w:val="40"/>
-          <w:szCs w:val="40"/>
-        </w:rPr>
-      </w:pPr>
-      <w:r>
-        <w:rPr>
-          <w:rFonts w:ascii="Times New Roman" w:hAnsi="Times New Roman"/>
-          <w:b/>
-          <w:bCs/>
-          <w:sz w:val="40"/>
-          <w:szCs w:val="40"/>
+          <w:sz w:val="32"/>
+          <w:szCs w:val="32"/>
+        </w:rPr>
+      </w:pPr>
+      <w:r>
+        <w:rPr>
+          <w:rFonts w:ascii="Times New Roman" w:hAnsi="Times New Roman"/>
+          <w:b/>
+          <w:bCs/>
+          <w:sz w:val="32"/>
+          <w:szCs w:val="32"/>
         </w:rPr>
       </w:r>
     </w:p>
@@ -4107,284 +4101,285 @@
         <w:jc w:val="center"/>
         <w:rPr>
           <w:rFonts w:ascii="Times New Roman" w:hAnsi="Times New Roman"/>
-          <w:sz w:val="36"/>
-          <w:szCs w:val="36"/>
-        </w:rPr>
-      </w:pPr>
-      <w:r>
-        <w:rPr>
-          <w:rFonts w:ascii="Times New Roman" w:hAnsi="Times New Roman"/>
-          <w:sz w:val="36"/>
-          <w:szCs w:val="36"/>
-        </w:rPr>
-      </w:r>
-    </w:p>
-    <w:p>
-      <w:pPr>
-        <w:pStyle w:val="Normal"/>
-        <w:spacing w:lineRule="auto" w:line="360"/>
-        <w:jc w:val="center"/>
-        <w:rPr>
-          <w:rFonts w:ascii="Times New Roman" w:hAnsi="Times New Roman"/>
-        </w:rPr>
-      </w:pPr>
-      <w:r>
-        <w:rPr>
-          <w:rFonts w:ascii="Times New Roman" w:hAnsi="Times New Roman"/>
-        </w:rPr>
-      </w:r>
-    </w:p>
-    <w:p>
-      <w:pPr>
-        <w:pStyle w:val="Normal"/>
-        <w:spacing w:lineRule="auto" w:line="360"/>
-        <w:jc w:val="center"/>
-        <w:rPr>
-          <w:rFonts w:ascii="Times New Roman" w:hAnsi="Times New Roman"/>
-        </w:rPr>
-      </w:pPr>
-      <w:r>
-        <w:rPr>
-          <w:rFonts w:ascii="Times New Roman" w:hAnsi="Times New Roman"/>
-        </w:rPr>
-      </w:r>
-    </w:p>
-    <w:p>
-      <w:pPr>
-        <w:pStyle w:val="Normal"/>
-        <w:spacing w:lineRule="auto" w:line="360"/>
-        <w:jc w:val="center"/>
-        <w:rPr>
-          <w:rFonts w:ascii="Times New Roman" w:hAnsi="Times New Roman"/>
-        </w:rPr>
-      </w:pPr>
-      <w:r>
-        <w:rPr>
-          <w:rFonts w:ascii="Times New Roman" w:hAnsi="Times New Roman"/>
-        </w:rPr>
-      </w:r>
-    </w:p>
-    <w:p>
-      <w:pPr>
-        <w:pStyle w:val="Normal"/>
-        <w:spacing w:lineRule="auto" w:line="360"/>
-        <w:jc w:val="center"/>
-        <w:rPr>
-          <w:rFonts w:ascii="Times New Roman" w:hAnsi="Times New Roman"/>
-        </w:rPr>
-      </w:pPr>
-      <w:r>
-        <w:rPr>
-          <w:rFonts w:ascii="Times New Roman" w:hAnsi="Times New Roman"/>
-        </w:rPr>
-      </w:r>
-    </w:p>
-    <w:p>
-      <w:pPr>
-        <w:pStyle w:val="Normal"/>
-        <w:spacing w:lineRule="auto" w:line="360"/>
-        <w:jc w:val="center"/>
-        <w:rPr>
-          <w:rFonts w:ascii="Times New Roman" w:hAnsi="Times New Roman"/>
-        </w:rPr>
-      </w:pPr>
-      <w:r>
-        <w:rPr>
-          <w:rFonts w:ascii="Times New Roman" w:hAnsi="Times New Roman"/>
-        </w:rPr>
-      </w:r>
-    </w:p>
-    <w:p>
-      <w:pPr>
-        <w:pStyle w:val="Normal"/>
-        <w:spacing w:lineRule="auto" w:line="360"/>
-        <w:jc w:val="center"/>
-        <w:rPr>
-          <w:rFonts w:ascii="Times New Roman" w:hAnsi="Times New Roman"/>
-        </w:rPr>
-      </w:pPr>
-      <w:r>
-        <w:rPr>
-          <w:rFonts w:ascii="Times New Roman" w:hAnsi="Times New Roman"/>
-        </w:rPr>
-      </w:r>
-    </w:p>
-    <w:p>
-      <w:pPr>
-        <w:pStyle w:val="Normal"/>
-        <w:spacing w:lineRule="auto" w:line="360"/>
-        <w:jc w:val="center"/>
-        <w:rPr>
-          <w:rFonts w:ascii="Times New Roman" w:hAnsi="Times New Roman"/>
-        </w:rPr>
-      </w:pPr>
-      <w:r>
-        <w:rPr>
-          <w:rFonts w:ascii="Times New Roman" w:hAnsi="Times New Roman"/>
-        </w:rPr>
-      </w:r>
-    </w:p>
-    <w:p>
-      <w:pPr>
-        <w:pStyle w:val="Normal"/>
-        <w:spacing w:lineRule="auto" w:line="360"/>
-        <w:jc w:val="center"/>
-        <w:rPr>
-          <w:rFonts w:ascii="Times New Roman" w:hAnsi="Times New Roman"/>
-        </w:rPr>
-      </w:pPr>
-      <w:r>
-        <w:rPr>
-          <w:rFonts w:ascii="Times New Roman" w:hAnsi="Times New Roman"/>
-        </w:rPr>
-      </w:r>
-    </w:p>
-    <w:p>
-      <w:pPr>
-        <w:pStyle w:val="Normal"/>
-        <w:spacing w:lineRule="auto" w:line="360"/>
-        <w:jc w:val="center"/>
-        <w:rPr>
-          <w:rFonts w:ascii="Times New Roman" w:hAnsi="Times New Roman"/>
-        </w:rPr>
-      </w:pPr>
-      <w:r>
-        <w:rPr>
-          <w:rFonts w:ascii="Times New Roman" w:hAnsi="Times New Roman"/>
-        </w:rPr>
-      </w:r>
-    </w:p>
-    <w:p>
-      <w:pPr>
-        <w:pStyle w:val="Normal"/>
-        <w:spacing w:lineRule="auto" w:line="360"/>
-        <w:jc w:val="center"/>
-        <w:rPr>
-          <w:rFonts w:ascii="Times New Roman" w:hAnsi="Times New Roman"/>
-        </w:rPr>
-      </w:pPr>
-      <w:r>
-        <w:rPr>
-          <w:rFonts w:ascii="Times New Roman" w:hAnsi="Times New Roman"/>
-        </w:rPr>
-      </w:r>
-    </w:p>
-    <w:p>
-      <w:pPr>
-        <w:pStyle w:val="Normal"/>
-        <w:spacing w:lineRule="auto" w:line="360"/>
-        <w:jc w:val="center"/>
-        <w:rPr>
-          <w:rFonts w:ascii="Times New Roman" w:hAnsi="Times New Roman"/>
-        </w:rPr>
-      </w:pPr>
-      <w:r>
-        <w:rPr>
-          <w:rFonts w:ascii="Times New Roman" w:hAnsi="Times New Roman"/>
-        </w:rPr>
-      </w:r>
-    </w:p>
-    <w:p>
-      <w:pPr>
-        <w:pStyle w:val="Normal"/>
-        <w:spacing w:lineRule="auto" w:line="360"/>
-        <w:jc w:val="center"/>
-        <w:rPr>
-          <w:rFonts w:ascii="Times New Roman" w:hAnsi="Times New Roman"/>
-        </w:rPr>
-      </w:pPr>
-      <w:r>
-        <w:rPr>
-          <w:rFonts w:ascii="Times New Roman" w:hAnsi="Times New Roman"/>
-        </w:rPr>
-      </w:r>
-    </w:p>
-    <w:p>
-      <w:pPr>
-        <w:pStyle w:val="Normal"/>
-        <w:spacing w:lineRule="auto" w:line="360"/>
-        <w:jc w:val="center"/>
-        <w:rPr>
-          <w:rFonts w:ascii="Times New Roman" w:hAnsi="Times New Roman"/>
-        </w:rPr>
-      </w:pPr>
-      <w:r>
-        <w:rPr>
-          <w:rFonts w:ascii="Times New Roman" w:hAnsi="Times New Roman"/>
-        </w:rPr>
-      </w:r>
-    </w:p>
-    <w:p>
-      <w:pPr>
-        <w:pStyle w:val="Normal"/>
-        <w:spacing w:lineRule="auto" w:line="360"/>
-        <w:jc w:val="center"/>
-        <w:rPr>
-          <w:rFonts w:ascii="Times New Roman" w:hAnsi="Times New Roman"/>
-        </w:rPr>
-      </w:pPr>
-      <w:r>
-        <w:rPr>
-          <w:rFonts w:ascii="Times New Roman" w:hAnsi="Times New Roman"/>
-        </w:rPr>
-      </w:r>
-    </w:p>
-    <w:p>
-      <w:pPr>
-        <w:pStyle w:val="Normal"/>
-        <w:spacing w:lineRule="auto" w:line="360"/>
-        <w:jc w:val="center"/>
-        <w:rPr>
-          <w:rFonts w:ascii="Times New Roman" w:hAnsi="Times New Roman"/>
-        </w:rPr>
-      </w:pPr>
-      <w:r>
-        <w:rPr>
-          <w:rFonts w:ascii="Times New Roman" w:hAnsi="Times New Roman"/>
-        </w:rPr>
-      </w:r>
-    </w:p>
-    <w:p>
-      <w:pPr>
-        <w:pStyle w:val="Normal"/>
-        <w:spacing w:lineRule="auto" w:line="360"/>
-        <w:jc w:val="center"/>
-        <w:rPr>
-          <w:rFonts w:ascii="Times New Roman" w:hAnsi="Times New Roman"/>
-        </w:rPr>
-      </w:pPr>
-      <w:r>
-        <w:rPr>
-          <w:rFonts w:ascii="Times New Roman" w:hAnsi="Times New Roman"/>
-        </w:rPr>
-      </w:r>
-    </w:p>
-    <w:p>
-      <w:pPr>
-        <w:pStyle w:val="Normal"/>
-        <w:spacing w:lineRule="auto" w:line="360"/>
-        <w:jc w:val="center"/>
-        <w:rPr>
-          <w:rFonts w:ascii="Times New Roman" w:hAnsi="Times New Roman"/>
-        </w:rPr>
-      </w:pPr>
-      <w:r>
-        <w:rPr>
-          <w:rFonts w:ascii="Times New Roman" w:hAnsi="Times New Roman"/>
-        </w:rPr>
-      </w:r>
-    </w:p>
-    <w:p>
-      <w:pPr>
-        <w:pStyle w:val="Heading1"/>
-        <w:widowControl/>
+          <w:sz w:val="24"/>
+          <w:szCs w:val="24"/>
+        </w:rPr>
+      </w:pPr>
+      <w:r>
+        <w:rPr>
+          <w:rFonts w:ascii="Times New Roman" w:hAnsi="Times New Roman"/>
+          <w:sz w:val="24"/>
+          <w:szCs w:val="24"/>
+        </w:rPr>
+      </w:r>
+    </w:p>
+    <w:p>
+      <w:pPr>
+        <w:pStyle w:val="Normal"/>
+        <w:spacing w:lineRule="auto" w:line="360"/>
+        <w:jc w:val="left"/>
+        <w:rPr>
+          <w:rFonts w:ascii="Times New Roman" w:hAnsi="Times New Roman"/>
+        </w:rPr>
+      </w:pPr>
+      <w:r>
+        <w:rPr>
+          <w:rFonts w:ascii="Times New Roman" w:hAnsi="Times New Roman"/>
+          <w:sz w:val="24"/>
+          <w:szCs w:val="24"/>
+        </w:rPr>
+        <w:tab/>
+      </w:r>
+      <w:r>
+        <w:rPr>
+          <w:rFonts w:cs="Times New Roman" w:ascii="Times New Roman" w:hAnsi="Times New Roman"/>
+          <w:bCs/>
+          <w:sz w:val="24"/>
+          <w:szCs w:val="24"/>
+        </w:rPr>
+        <w:t>The overall project is to develop a</w:t>
+      </w:r>
+      <w:r>
+        <w:rPr>
+          <w:rFonts w:cs="Times New Roman" w:ascii="Times New Roman" w:hAnsi="Times New Roman"/>
+          <w:bCs/>
+          <w:sz w:val="24"/>
+          <w:szCs w:val="24"/>
+        </w:rPr>
+        <w:t>n</w:t>
+      </w:r>
+      <w:r>
+        <w:rPr>
+          <w:rFonts w:cs="Times New Roman" w:ascii="Times New Roman" w:hAnsi="Times New Roman"/>
+          <w:bCs/>
+          <w:sz w:val="24"/>
+          <w:szCs w:val="24"/>
+        </w:rPr>
+        <w:t xml:space="preserve"> application </w:t>
+      </w:r>
+      <w:r>
+        <w:rPr>
+          <w:rFonts w:cs="Times New Roman" w:ascii="Times New Roman" w:hAnsi="Times New Roman"/>
+          <w:bCs/>
+          <w:sz w:val="24"/>
+          <w:szCs w:val="24"/>
+        </w:rPr>
+        <w:t>which eases the user ability to track his family/friends</w:t>
+      </w:r>
+      <w:r>
+        <w:rPr>
+          <w:rFonts w:cs="Times New Roman" w:ascii="Times New Roman" w:hAnsi="Times New Roman"/>
+          <w:bCs/>
+          <w:sz w:val="24"/>
+          <w:szCs w:val="24"/>
+        </w:rPr>
+        <w:t>. The remaining chapters will be discussing which technologies will be used to develop and test the proposed system. It will also discuss about requirements analysis and specifications and then Implementation of the system.</w:t>
+      </w:r>
+    </w:p>
+    <w:p>
+      <w:pPr>
+        <w:pStyle w:val="Normal"/>
+        <w:spacing w:lineRule="auto" w:line="360"/>
+        <w:jc w:val="left"/>
+        <w:rPr>
+          <w:rFonts w:ascii="Times New Roman" w:hAnsi="Times New Roman"/>
+        </w:rPr>
+      </w:pPr>
+      <w:r>
+        <w:rPr>
+          <w:rFonts w:cs="Times New Roman" w:ascii="Times New Roman" w:hAnsi="Times New Roman"/>
+          <w:bCs/>
+          <w:sz w:val="24"/>
+          <w:szCs w:val="24"/>
+        </w:rPr>
+        <w:tab/>
+      </w:r>
+      <w:r>
+        <w:rPr>
+          <w:rFonts w:cs="Times New Roman" w:ascii="Times New Roman" w:hAnsi="Times New Roman"/>
+          <w:sz w:val="24"/>
+          <w:szCs w:val="24"/>
+        </w:rPr>
+        <w:t>The remaining chapters of the project describes</w:t>
+      </w:r>
+    </w:p>
+    <w:p>
+      <w:pPr>
+        <w:pStyle w:val="ListParagraph"/>
         <w:numPr>
           <w:ilvl w:val="0"/>
-          <w:numId w:val="0"/>
+          <w:numId w:val="12"/>
         </w:numPr>
-        <w:overflowPunct w:val="true"/>
-        <w:jc w:val="center"/>
-        <w:outlineLvl w:val="0"/>
+        <w:spacing w:lineRule="auto" w:line="360"/>
+        <w:jc w:val="both"/>
+        <w:rPr>
+          <w:rFonts w:ascii="Times New Roman" w:hAnsi="Times New Roman"/>
+        </w:rPr>
+      </w:pPr>
+      <w:r>
+        <w:rPr>
+          <w:rFonts w:cs="Times New Roman" w:ascii="Times New Roman" w:hAnsi="Times New Roman"/>
+          <w:sz w:val="24"/>
+          <w:szCs w:val="24"/>
+        </w:rPr>
+        <w:t>Technologies available for proposed system for Developing.</w:t>
+      </w:r>
+    </w:p>
+    <w:p>
+      <w:pPr>
+        <w:pStyle w:val="ListParagraph"/>
+        <w:numPr>
+          <w:ilvl w:val="0"/>
+          <w:numId w:val="12"/>
+        </w:numPr>
+        <w:spacing w:lineRule="auto" w:line="360"/>
+        <w:jc w:val="both"/>
+        <w:rPr>
+          <w:rFonts w:ascii="Times New Roman" w:hAnsi="Times New Roman"/>
+        </w:rPr>
+      </w:pPr>
+      <w:r>
+        <w:rPr>
+          <w:rFonts w:cs="Times New Roman" w:ascii="Times New Roman" w:hAnsi="Times New Roman"/>
+          <w:b w:val="false"/>
+          <w:bCs w:val="false"/>
+          <w:sz w:val="24"/>
+          <w:szCs w:val="24"/>
+          <w:u w:val="none"/>
+        </w:rPr>
+        <w:t>Why Java-Kotlin ?</w:t>
+      </w:r>
+    </w:p>
+    <w:p>
+      <w:pPr>
+        <w:pStyle w:val="ListParagraph"/>
+        <w:numPr>
+          <w:ilvl w:val="0"/>
+          <w:numId w:val="12"/>
+        </w:numPr>
+        <w:spacing w:lineRule="auto" w:line="360"/>
+        <w:jc w:val="both"/>
+        <w:rPr>
+          <w:rFonts w:ascii="Times New Roman" w:hAnsi="Times New Roman"/>
+        </w:rPr>
+      </w:pPr>
+      <w:r>
+        <w:rPr>
+          <w:rFonts w:cs="Times New Roman" w:ascii="Times New Roman" w:hAnsi="Times New Roman"/>
+          <w:b w:val="false"/>
+          <w:bCs w:val="false"/>
+          <w:sz w:val="24"/>
+          <w:szCs w:val="24"/>
+          <w:u w:val="none"/>
+        </w:rPr>
+        <w:t>Problems Definition.</w:t>
+      </w:r>
+    </w:p>
+    <w:p>
+      <w:pPr>
+        <w:pStyle w:val="ListParagraph"/>
+        <w:numPr>
+          <w:ilvl w:val="0"/>
+          <w:numId w:val="12"/>
+        </w:numPr>
+        <w:spacing w:lineRule="auto" w:line="360"/>
+        <w:jc w:val="both"/>
+        <w:rPr>
+          <w:rFonts w:ascii="Times New Roman" w:hAnsi="Times New Roman"/>
+        </w:rPr>
+      </w:pPr>
+      <w:r>
+        <w:rPr>
+          <w:rFonts w:cs="Times New Roman" w:ascii="Times New Roman" w:hAnsi="Times New Roman"/>
+          <w:b w:val="false"/>
+          <w:bCs w:val="false"/>
+          <w:sz w:val="24"/>
+          <w:szCs w:val="24"/>
+          <w:u w:val="none"/>
+        </w:rPr>
+        <w:t>Requirements Specification</w:t>
+      </w:r>
+    </w:p>
+    <w:p>
+      <w:pPr>
+        <w:pStyle w:val="ListParagraph"/>
+        <w:numPr>
+          <w:ilvl w:val="0"/>
+          <w:numId w:val="12"/>
+        </w:numPr>
+        <w:spacing w:lineRule="auto" w:line="360"/>
+        <w:jc w:val="both"/>
+        <w:rPr>
+          <w:rFonts w:ascii="Times New Roman" w:hAnsi="Times New Roman"/>
+        </w:rPr>
+      </w:pPr>
+      <w:r>
+        <w:rPr>
+          <w:rFonts w:cs="Times New Roman" w:ascii="Times New Roman" w:hAnsi="Times New Roman"/>
+          <w:b w:val="false"/>
+          <w:bCs w:val="false"/>
+          <w:sz w:val="24"/>
+          <w:szCs w:val="24"/>
+          <w:u w:val="none"/>
+        </w:rPr>
+        <w:t>Planning and Scheduling.</w:t>
+      </w:r>
+    </w:p>
+    <w:p>
+      <w:pPr>
+        <w:pStyle w:val="ListParagraph"/>
+        <w:numPr>
+          <w:ilvl w:val="0"/>
+          <w:numId w:val="12"/>
+        </w:numPr>
+        <w:spacing w:lineRule="auto" w:line="360"/>
+        <w:jc w:val="both"/>
+        <w:rPr>
+          <w:rFonts w:ascii="Times New Roman" w:hAnsi="Times New Roman"/>
+        </w:rPr>
+      </w:pPr>
+      <w:r>
+        <w:rPr>
+          <w:rFonts w:cs="Times New Roman" w:ascii="Times New Roman" w:hAnsi="Times New Roman"/>
+          <w:b w:val="false"/>
+          <w:bCs w:val="false"/>
+          <w:sz w:val="24"/>
+          <w:szCs w:val="24"/>
+          <w:u w:val="none"/>
+        </w:rPr>
+        <w:t>System design</w:t>
+      </w:r>
+    </w:p>
+    <w:p>
+      <w:pPr>
+        <w:pStyle w:val="ListParagraph"/>
+        <w:numPr>
+          <w:ilvl w:val="0"/>
+          <w:numId w:val="12"/>
+        </w:numPr>
+        <w:spacing w:lineRule="auto" w:line="360"/>
+        <w:jc w:val="both"/>
+        <w:rPr>
+          <w:rFonts w:ascii="Times New Roman" w:hAnsi="Times New Roman"/>
+        </w:rPr>
+      </w:pPr>
+      <w:r>
+        <w:rPr>
+          <w:rFonts w:cs="Times New Roman" w:ascii="Times New Roman" w:hAnsi="Times New Roman"/>
+          <w:b w:val="false"/>
+          <w:bCs w:val="false"/>
+          <w:sz w:val="24"/>
+          <w:szCs w:val="24"/>
+          <w:u w:val="none"/>
+        </w:rPr>
+        <w:t>Implementation</w:t>
+      </w:r>
+    </w:p>
+    <w:p>
+      <w:pPr>
+        <w:pStyle w:val="Normal"/>
+        <w:spacing w:lineRule="auto" w:line="360"/>
+        <w:jc w:val="left"/>
         <w:rPr>
           <w:rFonts w:ascii="Times New Roman" w:hAnsi="Times New Roman"/>
           <w:sz w:val="40"/>
@@ -7758,6 +7753,2080 @@
       <w:r>
         <w:rPr/>
       </w:r>
+      <w:r>
+        <w:br w:type="page"/>
+      </w:r>
+    </w:p>
+    <w:p>
+      <w:pPr>
+        <w:pStyle w:val="Normal"/>
+        <w:widowControl/>
+        <w:overflowPunct w:val="true"/>
+        <w:bidi w:val="0"/>
+        <w:spacing w:lineRule="auto" w:line="360"/>
+        <w:ind w:right="0" w:hanging="0"/>
+        <w:jc w:val="center"/>
+        <w:rPr>
+          <w:rFonts w:ascii="Times New Roman" w:hAnsi="Times New Roman"/>
+        </w:rPr>
+      </w:pPr>
+      <w:r>
+        <w:rPr>
+          <w:rFonts w:ascii="Times New Roman" w:hAnsi="Times New Roman"/>
+          <w:b/>
+          <w:bCs/>
+          <w:sz w:val="40"/>
+          <w:szCs w:val="40"/>
+        </w:rPr>
+        <w:t>4</w:t>
+      </w:r>
+      <w:r>
+        <w:rPr>
+          <w:rFonts w:ascii="Times New Roman" w:hAnsi="Times New Roman"/>
+          <w:b/>
+          <w:bCs/>
+          <w:sz w:val="40"/>
+          <w:szCs w:val="40"/>
+        </w:rPr>
+        <w:t xml:space="preserve">.  </w:t>
+      </w:r>
+      <w:r>
+        <w:rPr>
+          <w:rFonts w:ascii="Times New Roman" w:hAnsi="Times New Roman"/>
+          <w:b/>
+          <w:bCs/>
+          <w:sz w:val="40"/>
+          <w:szCs w:val="40"/>
+        </w:rPr>
+        <w:t>System Design</w:t>
+      </w:r>
+    </w:p>
+    <w:p>
+      <w:pPr>
+        <w:pStyle w:val="Normal"/>
+        <w:widowControl/>
+        <w:overflowPunct w:val="true"/>
+        <w:bidi w:val="0"/>
+        <w:spacing w:lineRule="auto" w:line="360"/>
+        <w:ind w:right="0" w:hanging="0"/>
+        <w:jc w:val="center"/>
+        <w:rPr>
+          <w:b/>
+          <w:b/>
+          <w:bCs/>
+          <w:sz w:val="40"/>
+          <w:szCs w:val="40"/>
+        </w:rPr>
+      </w:pPr>
+      <w:r>
+        <w:rPr>
+          <w:rFonts w:ascii="Times New Roman" w:hAnsi="Times New Roman"/>
+        </w:rPr>
+      </w:r>
+    </w:p>
+    <w:p>
+      <w:pPr>
+        <w:pStyle w:val="Normal"/>
+        <w:widowControl/>
+        <w:overflowPunct w:val="true"/>
+        <w:bidi w:val="0"/>
+        <w:spacing w:lineRule="auto" w:line="360"/>
+        <w:ind w:right="0" w:hanging="0"/>
+        <w:jc w:val="center"/>
+        <w:rPr>
+          <w:rFonts w:ascii="Times New Roman" w:hAnsi="Times New Roman"/>
+          <w:sz w:val="32"/>
+          <w:szCs w:val="32"/>
+        </w:rPr>
+      </w:pPr>
+      <w:r>
+        <w:rPr>
+          <w:rFonts w:ascii="Times New Roman" w:hAnsi="Times New Roman"/>
+          <w:b/>
+          <w:bCs/>
+          <w:sz w:val="32"/>
+          <w:szCs w:val="32"/>
+        </w:rPr>
+        <w:t>Use Case Diagram</w:t>
+      </w:r>
+    </w:p>
+    <w:p>
+      <w:pPr>
+        <w:pStyle w:val="Normal"/>
+        <w:widowControl/>
+        <w:overflowPunct w:val="true"/>
+        <w:bidi w:val="0"/>
+        <w:spacing w:lineRule="auto" w:line="360"/>
+        <w:ind w:right="0" w:hanging="0"/>
+        <w:jc w:val="center"/>
+        <w:rPr>
+          <w:b/>
+          <w:b/>
+          <w:bCs/>
+        </w:rPr>
+      </w:pPr>
+      <w:r>
+        <w:rPr>
+          <w:rFonts w:ascii="Times New Roman" w:hAnsi="Times New Roman"/>
+          <w:sz w:val="32"/>
+          <w:szCs w:val="32"/>
+        </w:rPr>
+      </w:r>
+    </w:p>
+    <w:p>
+      <w:pPr>
+        <w:pStyle w:val="TextBody"/>
+        <w:widowControl/>
+        <w:overflowPunct w:val="true"/>
+        <w:bidi w:val="0"/>
+        <w:spacing w:lineRule="auto" w:line="360"/>
+        <w:ind w:right="0" w:hanging="0"/>
+        <w:jc w:val="both"/>
+        <w:rPr>
+          <w:rFonts w:ascii="Times New Roman" w:hAnsi="Times New Roman"/>
+        </w:rPr>
+      </w:pPr>
+      <w:r>
+        <w:rPr>
+          <w:rFonts w:ascii="Times New Roman" w:hAnsi="Times New Roman"/>
+          <w:color w:val="000000"/>
+          <w:sz w:val="24"/>
+          <w:szCs w:val="24"/>
+          <w:u w:val="none"/>
+        </w:rPr>
+        <w:tab/>
+        <w:t xml:space="preserve">A </w:t>
+      </w:r>
+      <w:r>
+        <w:rPr>
+          <w:rFonts w:ascii="Times New Roman" w:hAnsi="Times New Roman"/>
+          <w:b w:val="false"/>
+          <w:bCs w:val="false"/>
+          <w:color w:val="000000"/>
+          <w:sz w:val="24"/>
+          <w:szCs w:val="24"/>
+          <w:u w:val="none"/>
+        </w:rPr>
+        <w:t>use case diagram</w:t>
+      </w:r>
+      <w:r>
+        <w:rPr>
+          <w:rFonts w:ascii="Times New Roman" w:hAnsi="Times New Roman"/>
+          <w:color w:val="000000"/>
+          <w:sz w:val="24"/>
+          <w:szCs w:val="24"/>
+          <w:u w:val="none"/>
+        </w:rPr>
+        <w:t xml:space="preserve"> at its simplest is a representation of a user's interaction with the system that shows the relationship between the user and the different </w:t>
+      </w:r>
+      <w:r>
+        <w:rPr>
+          <w:rFonts w:ascii="Times New Roman" w:hAnsi="Times New Roman"/>
+          <w:color w:val="000000"/>
+          <w:sz w:val="24"/>
+          <w:szCs w:val="24"/>
+          <w:u w:val="none"/>
+        </w:rPr>
+        <w:t>use cases</w:t>
+      </w:r>
+      <w:r>
+        <w:rPr>
+          <w:rFonts w:ascii="Times New Roman" w:hAnsi="Times New Roman"/>
+          <w:color w:val="000000"/>
+          <w:sz w:val="24"/>
+          <w:szCs w:val="24"/>
+          <w:u w:val="none"/>
+        </w:rPr>
+        <w:t xml:space="preserve"> in which the user is involved. A use case diagram can identify the different types of users of a system and the different use cases and will often be accompanied by other types of diagrams as well. </w:t>
+      </w:r>
+    </w:p>
+    <w:p>
+      <w:pPr>
+        <w:pStyle w:val="TextBody"/>
+        <w:widowControl/>
+        <w:overflowPunct w:val="true"/>
+        <w:bidi w:val="0"/>
+        <w:spacing w:lineRule="auto" w:line="360"/>
+        <w:ind w:right="0" w:hanging="0"/>
+        <w:jc w:val="both"/>
+        <w:rPr/>
+      </w:pPr>
+      <w:r>
+        <w:rPr>
+          <w:rFonts w:ascii="Times New Roman" w:hAnsi="Times New Roman"/>
+          <w:color w:val="000000"/>
+          <w:sz w:val="24"/>
+          <w:szCs w:val="24"/>
+          <w:u w:val="none"/>
+        </w:rPr>
+        <w:tab/>
+      </w:r>
+      <w:r>
+        <w:rPr>
+          <w:rFonts w:ascii="Times New Roman" w:hAnsi="Times New Roman"/>
+          <w:color w:val="000000"/>
+          <w:sz w:val="24"/>
+          <w:szCs w:val="24"/>
+          <w:u w:val="none"/>
+        </w:rPr>
+        <w:t xml:space="preserve">Due to their simplistic nature, use case diagrams can be a good communication tool for </w:t>
+      </w:r>
+      <w:r>
+        <w:rPr>
+          <w:rFonts w:ascii="Times New Roman" w:hAnsi="Times New Roman"/>
+          <w:color w:val="000000"/>
+          <w:sz w:val="24"/>
+          <w:szCs w:val="24"/>
+          <w:u w:val="none"/>
+        </w:rPr>
+        <w:t>stakeholders</w:t>
+      </w:r>
+      <w:r>
+        <w:rPr>
+          <w:rFonts w:ascii="Times New Roman" w:hAnsi="Times New Roman"/>
+          <w:color w:val="000000"/>
+          <w:sz w:val="24"/>
+          <w:szCs w:val="24"/>
+          <w:u w:val="none"/>
+        </w:rPr>
+        <w:t xml:space="preserve">. The drawings attempt to mimic the real world and provide a view for the </w:t>
+      </w:r>
+      <w:r>
+        <w:rPr>
+          <w:rFonts w:ascii="Times New Roman" w:hAnsi="Times New Roman"/>
+          <w:color w:val="000000"/>
+          <w:sz w:val="24"/>
+          <w:szCs w:val="24"/>
+          <w:u w:val="none"/>
+        </w:rPr>
+        <w:t>stakeholder</w:t>
+      </w:r>
+      <w:r>
+        <w:rPr>
+          <w:rFonts w:ascii="Times New Roman" w:hAnsi="Times New Roman"/>
+          <w:color w:val="000000"/>
+          <w:sz w:val="24"/>
+          <w:szCs w:val="24"/>
+          <w:u w:val="none"/>
+        </w:rPr>
+        <w:t xml:space="preserve"> to understand how the system is going to be designed. Siau and Lee conducted research to determine if there was a valid situation for use case diagrams at all or if they were unnecessary. What was found was that the use case diagrams conveyed the intent of the system in a more simplified manner to </w:t>
+      </w:r>
+      <w:r>
+        <w:rPr>
+          <w:rFonts w:ascii="Times New Roman" w:hAnsi="Times New Roman"/>
+          <w:color w:val="000000"/>
+          <w:sz w:val="24"/>
+          <w:szCs w:val="24"/>
+          <w:u w:val="none"/>
+        </w:rPr>
+        <w:t>stakeholders</w:t>
+      </w:r>
+      <w:r>
+        <w:rPr>
+          <w:rFonts w:ascii="Times New Roman" w:hAnsi="Times New Roman"/>
+          <w:color w:val="000000"/>
+          <w:sz w:val="24"/>
+          <w:szCs w:val="24"/>
+          <w:u w:val="none"/>
+        </w:rPr>
+        <w:t xml:space="preserve"> and that they were "interpreted more completely than class diagrams"</w:t>
+      </w:r>
+      <w:r>
+        <w:rPr>
+          <w:rFonts w:ascii="Times New Roman" w:hAnsi="Times New Roman"/>
+          <w:color w:val="000000"/>
+          <w:sz w:val="24"/>
+          <w:szCs w:val="24"/>
+          <w:u w:val="none"/>
+        </w:rPr>
+        <w:t>.</w:t>
+      </w:r>
+    </w:p>
+    <w:p>
+      <w:pPr>
+        <w:pStyle w:val="TextBody"/>
+        <w:widowControl/>
+        <w:overflowPunct w:val="true"/>
+        <w:bidi w:val="0"/>
+        <w:spacing w:lineRule="auto" w:line="360"/>
+        <w:ind w:right="0" w:hanging="0"/>
+        <w:jc w:val="both"/>
+        <w:rPr/>
+      </w:pPr>
+      <w:r>
+        <w:rPr>
+          <w:rFonts w:ascii="Times New Roman" w:hAnsi="Times New Roman"/>
+          <w:color w:val="000000"/>
+          <w:sz w:val="24"/>
+          <w:szCs w:val="24"/>
+          <w:u w:val="none"/>
+        </w:rPr>
+        <w:tab/>
+        <w:t xml:space="preserve">The purpose of the use case diagrams is simply to provide the high level view of the system and convey the requirements in laypeople's terms for the </w:t>
+      </w:r>
+      <w:r>
+        <w:rPr>
+          <w:rFonts w:ascii="Times New Roman" w:hAnsi="Times New Roman"/>
+          <w:color w:val="000000"/>
+          <w:sz w:val="24"/>
+          <w:szCs w:val="24"/>
+          <w:u w:val="none"/>
+        </w:rPr>
+        <w:t>stakeholders</w:t>
+      </w:r>
+      <w:r>
+        <w:rPr>
+          <w:rFonts w:ascii="Times New Roman" w:hAnsi="Times New Roman"/>
+          <w:color w:val="000000"/>
+          <w:sz w:val="24"/>
+          <w:szCs w:val="24"/>
+          <w:u w:val="none"/>
+        </w:rPr>
+        <w:t>. Additional diagrams and documentation can be used to provide a complete functional and technical view of the system.</w:t>
+      </w:r>
+    </w:p>
+    <w:p>
+      <w:pPr>
+        <w:pStyle w:val="TextBody"/>
+        <w:widowControl/>
+        <w:overflowPunct w:val="true"/>
+        <w:bidi w:val="0"/>
+        <w:spacing w:lineRule="auto" w:line="360"/>
+        <w:ind w:right="0" w:hanging="0"/>
+        <w:jc w:val="both"/>
+        <w:rPr>
+          <w:rFonts w:ascii="Times New Roman" w:hAnsi="Times New Roman"/>
+          <w:sz w:val="32"/>
+          <w:szCs w:val="32"/>
+        </w:rPr>
+      </w:pPr>
+      <w:r>
+        <w:rPr>
+          <w:rFonts w:ascii="Times New Roman" w:hAnsi="Times New Roman"/>
+          <w:sz w:val="32"/>
+          <w:szCs w:val="32"/>
+        </w:rPr>
+      </w:r>
+    </w:p>
+    <w:p>
+      <w:pPr>
+        <w:pStyle w:val="Normal"/>
+        <w:widowControl/>
+        <w:overflowPunct w:val="true"/>
+        <w:bidi w:val="0"/>
+        <w:spacing w:lineRule="auto" w:line="360"/>
+        <w:ind w:right="0" w:hanging="0"/>
+        <w:jc w:val="center"/>
+        <w:rPr>
+          <w:rFonts w:ascii="Times New Roman" w:hAnsi="Times New Roman"/>
+          <w:sz w:val="32"/>
+          <w:szCs w:val="32"/>
+        </w:rPr>
+      </w:pPr>
+      <w:r>
+        <w:rPr>
+          <w:rFonts w:ascii="Times New Roman" w:hAnsi="Times New Roman"/>
+          <w:sz w:val="32"/>
+          <w:szCs w:val="32"/>
+        </w:rPr>
+      </w:r>
+    </w:p>
+    <w:p>
+      <w:pPr>
+        <w:pStyle w:val="Normal"/>
+        <w:widowControl/>
+        <w:overflowPunct w:val="true"/>
+        <w:bidi w:val="0"/>
+        <w:spacing w:lineRule="auto" w:line="360"/>
+        <w:ind w:right="0" w:hanging="0"/>
+        <w:jc w:val="center"/>
+        <w:rPr>
+          <w:rFonts w:ascii="Times New Roman" w:hAnsi="Times New Roman"/>
+          <w:sz w:val="32"/>
+          <w:szCs w:val="32"/>
+        </w:rPr>
+      </w:pPr>
+      <w:r>
+        <w:rPr>
+          <w:rFonts w:ascii="Times New Roman" w:hAnsi="Times New Roman"/>
+          <w:sz w:val="32"/>
+          <w:szCs w:val="32"/>
+        </w:rPr>
+      </w:r>
+    </w:p>
+    <w:p>
+      <w:pPr>
+        <w:pStyle w:val="Normal"/>
+        <w:widowControl/>
+        <w:overflowPunct w:val="true"/>
+        <w:bidi w:val="0"/>
+        <w:spacing w:lineRule="auto" w:line="360"/>
+        <w:ind w:right="0" w:hanging="0"/>
+        <w:jc w:val="center"/>
+        <w:rPr>
+          <w:rFonts w:ascii="Times New Roman" w:hAnsi="Times New Roman"/>
+          <w:sz w:val="32"/>
+          <w:szCs w:val="32"/>
+        </w:rPr>
+      </w:pPr>
+      <w:r>
+        <w:rPr>
+          <w:rFonts w:ascii="Times New Roman" w:hAnsi="Times New Roman"/>
+          <w:sz w:val="32"/>
+          <w:szCs w:val="32"/>
+        </w:rPr>
+        <w:drawing>
+          <wp:anchor behindDoc="0" distT="0" distB="0" distL="0" distR="0" simplePos="0" locked="0" layoutInCell="1" allowOverlap="1" relativeHeight="6">
+            <wp:simplePos x="0" y="0"/>
+            <wp:positionH relativeFrom="column">
+              <wp:posOffset>-386080</wp:posOffset>
+            </wp:positionH>
+            <wp:positionV relativeFrom="paragraph">
+              <wp:posOffset>82550</wp:posOffset>
+            </wp:positionV>
+            <wp:extent cx="7226300" cy="5161915"/>
+            <wp:effectExtent l="0" t="0" r="0" b="0"/>
+            <wp:wrapSquare wrapText="largest"/>
+            <wp:docPr id="5" name="Image2" descr=""/>
+            <wp:cNvGraphicFramePr>
+              <a:graphicFrameLocks xmlns:a="http://schemas.openxmlformats.org/drawingml/2006/main" noChangeAspect="1"/>
+            </wp:cNvGraphicFramePr>
+            <a:graphic xmlns:a="http://schemas.openxmlformats.org/drawingml/2006/main">
+              <a:graphicData uri="http://schemas.openxmlformats.org/drawingml/2006/picture">
+                <pic:pic xmlns:pic="http://schemas.openxmlformats.org/drawingml/2006/picture">
+                  <pic:nvPicPr>
+                    <pic:cNvPr id="5" name="Image2" descr=""/>
+                    <pic:cNvPicPr>
+                      <a:picLocks noChangeAspect="1" noChangeArrowheads="1"/>
+                    </pic:cNvPicPr>
+                  </pic:nvPicPr>
+                  <pic:blipFill>
+                    <a:blip r:embed="rId4"/>
+                    <a:stretch>
+                      <a:fillRect/>
+                    </a:stretch>
+                  </pic:blipFill>
+                  <pic:spPr bwMode="auto">
+                    <a:xfrm>
+                      <a:off x="0" y="0"/>
+                      <a:ext cx="7226300" cy="5161915"/>
+                    </a:xfrm>
+                    <a:prstGeom prst="rect">
+                      <a:avLst/>
+                    </a:prstGeom>
+                  </pic:spPr>
+                </pic:pic>
+              </a:graphicData>
+            </a:graphic>
+          </wp:anchor>
+        </w:drawing>
+      </w:r>
+    </w:p>
+    <w:p>
+      <w:pPr>
+        <w:pStyle w:val="Normal"/>
+        <w:widowControl/>
+        <w:overflowPunct w:val="true"/>
+        <w:bidi w:val="0"/>
+        <w:spacing w:lineRule="auto" w:line="360"/>
+        <w:ind w:right="0" w:hanging="0"/>
+        <w:jc w:val="center"/>
+        <w:rPr>
+          <w:rFonts w:ascii="Times New Roman" w:hAnsi="Times New Roman"/>
+          <w:sz w:val="32"/>
+          <w:szCs w:val="32"/>
+        </w:rPr>
+      </w:pPr>
+      <w:r>
+        <w:rPr>
+          <w:rFonts w:ascii="Times New Roman" w:hAnsi="Times New Roman"/>
+          <w:sz w:val="32"/>
+          <w:szCs w:val="32"/>
+        </w:rPr>
+      </w:r>
+    </w:p>
+    <w:p>
+      <w:pPr>
+        <w:pStyle w:val="Normal"/>
+        <w:widowControl/>
+        <w:overflowPunct w:val="true"/>
+        <w:bidi w:val="0"/>
+        <w:spacing w:lineRule="auto" w:line="360"/>
+        <w:ind w:right="0" w:hanging="0"/>
+        <w:jc w:val="center"/>
+        <w:rPr>
+          <w:rFonts w:ascii="Times New Roman" w:hAnsi="Times New Roman"/>
+          <w:sz w:val="32"/>
+          <w:szCs w:val="32"/>
+        </w:rPr>
+      </w:pPr>
+      <w:r>
+        <w:rPr>
+          <w:rFonts w:ascii="Times New Roman" w:hAnsi="Times New Roman"/>
+          <w:sz w:val="32"/>
+          <w:szCs w:val="32"/>
+        </w:rPr>
+      </w:r>
+    </w:p>
+    <w:p>
+      <w:pPr>
+        <w:pStyle w:val="Normal"/>
+        <w:widowControl/>
+        <w:overflowPunct w:val="true"/>
+        <w:bidi w:val="0"/>
+        <w:spacing w:lineRule="auto" w:line="360"/>
+        <w:ind w:right="0" w:hanging="0"/>
+        <w:jc w:val="center"/>
+        <w:rPr>
+          <w:rFonts w:ascii="Times New Roman" w:hAnsi="Times New Roman"/>
+          <w:sz w:val="32"/>
+          <w:szCs w:val="32"/>
+        </w:rPr>
+      </w:pPr>
+      <w:r>
+        <w:rPr>
+          <w:rFonts w:ascii="Times New Roman" w:hAnsi="Times New Roman"/>
+          <w:sz w:val="32"/>
+          <w:szCs w:val="32"/>
+        </w:rPr>
+      </w:r>
+    </w:p>
+    <w:p>
+      <w:pPr>
+        <w:pStyle w:val="Normal"/>
+        <w:widowControl/>
+        <w:overflowPunct w:val="true"/>
+        <w:bidi w:val="0"/>
+        <w:spacing w:lineRule="auto" w:line="360"/>
+        <w:ind w:right="0" w:hanging="0"/>
+        <w:jc w:val="center"/>
+        <w:rPr>
+          <w:rFonts w:ascii="Times New Roman" w:hAnsi="Times New Roman"/>
+          <w:sz w:val="32"/>
+          <w:szCs w:val="32"/>
+        </w:rPr>
+      </w:pPr>
+      <w:r>
+        <w:rPr>
+          <w:rFonts w:ascii="Times New Roman" w:hAnsi="Times New Roman"/>
+          <w:sz w:val="32"/>
+          <w:szCs w:val="32"/>
+        </w:rPr>
+      </w:r>
+    </w:p>
+    <w:p>
+      <w:pPr>
+        <w:pStyle w:val="Normal"/>
+        <w:widowControl/>
+        <w:overflowPunct w:val="true"/>
+        <w:bidi w:val="0"/>
+        <w:spacing w:lineRule="auto" w:line="360"/>
+        <w:ind w:right="0" w:hanging="0"/>
+        <w:jc w:val="center"/>
+        <w:rPr>
+          <w:rFonts w:ascii="Times New Roman" w:hAnsi="Times New Roman"/>
+          <w:sz w:val="32"/>
+          <w:szCs w:val="32"/>
+        </w:rPr>
+      </w:pPr>
+      <w:r>
+        <w:rPr>
+          <w:rFonts w:ascii="Times New Roman" w:hAnsi="Times New Roman"/>
+          <w:sz w:val="32"/>
+          <w:szCs w:val="32"/>
+        </w:rPr>
+      </w:r>
+    </w:p>
+    <w:p>
+      <w:pPr>
+        <w:pStyle w:val="Normal"/>
+        <w:widowControl/>
+        <w:overflowPunct w:val="true"/>
+        <w:bidi w:val="0"/>
+        <w:spacing w:lineRule="auto" w:line="360"/>
+        <w:ind w:right="0" w:hanging="0"/>
+        <w:jc w:val="center"/>
+        <w:rPr>
+          <w:rFonts w:ascii="Times New Roman" w:hAnsi="Times New Roman"/>
+          <w:sz w:val="32"/>
+          <w:szCs w:val="32"/>
+        </w:rPr>
+      </w:pPr>
+      <w:r>
+        <w:rPr>
+          <w:rFonts w:ascii="Times New Roman" w:hAnsi="Times New Roman"/>
+          <w:sz w:val="32"/>
+          <w:szCs w:val="32"/>
+        </w:rPr>
+      </w:r>
+    </w:p>
+    <w:p>
+      <w:pPr>
+        <w:pStyle w:val="Normal"/>
+        <w:widowControl/>
+        <w:overflowPunct w:val="true"/>
+        <w:bidi w:val="0"/>
+        <w:spacing w:lineRule="auto" w:line="360"/>
+        <w:ind w:right="0" w:hanging="0"/>
+        <w:jc w:val="center"/>
+        <w:rPr>
+          <w:rFonts w:ascii="Times New Roman" w:hAnsi="Times New Roman"/>
+          <w:sz w:val="32"/>
+          <w:szCs w:val="32"/>
+        </w:rPr>
+      </w:pPr>
+      <w:r>
+        <w:rPr>
+          <w:rFonts w:ascii="Times New Roman" w:hAnsi="Times New Roman"/>
+          <w:sz w:val="32"/>
+          <w:szCs w:val="32"/>
+        </w:rPr>
+      </w:r>
+      <w:r>
+        <w:br w:type="page"/>
+      </w:r>
+    </w:p>
+    <w:p>
+      <w:pPr>
+        <w:pStyle w:val="Normal"/>
+        <w:widowControl/>
+        <w:overflowPunct w:val="true"/>
+        <w:bidi w:val="0"/>
+        <w:spacing w:lineRule="auto" w:line="360"/>
+        <w:ind w:right="0" w:hanging="0"/>
+        <w:jc w:val="center"/>
+        <w:rPr>
+          <w:rFonts w:ascii="Times New Roman" w:hAnsi="Times New Roman"/>
+          <w:b/>
+          <w:b/>
+          <w:bCs/>
+          <w:sz w:val="36"/>
+          <w:szCs w:val="36"/>
+        </w:rPr>
+      </w:pPr>
+      <w:r>
+        <w:rPr>
+          <w:rFonts w:ascii="Times New Roman" w:hAnsi="Times New Roman"/>
+          <w:b/>
+          <w:bCs/>
+          <w:sz w:val="36"/>
+          <w:szCs w:val="36"/>
+        </w:rPr>
+        <w:t>Sequence Diagram</w:t>
+      </w:r>
+    </w:p>
+    <w:p>
+      <w:pPr>
+        <w:pStyle w:val="Normal"/>
+        <w:widowControl/>
+        <w:overflowPunct w:val="true"/>
+        <w:bidi w:val="0"/>
+        <w:spacing w:lineRule="auto" w:line="360"/>
+        <w:ind w:right="0" w:hanging="0"/>
+        <w:jc w:val="both"/>
+        <w:rPr>
+          <w:rFonts w:ascii="Times New Roman" w:hAnsi="Times New Roman"/>
+          <w:b w:val="false"/>
+          <w:b w:val="false"/>
+          <w:bCs w:val="false"/>
+          <w:sz w:val="36"/>
+          <w:szCs w:val="36"/>
+        </w:rPr>
+      </w:pPr>
+      <w:r>
+        <w:rPr>
+          <w:rFonts w:ascii="Times New Roman" w:hAnsi="Times New Roman"/>
+          <w:b w:val="false"/>
+          <w:bCs w:val="false"/>
+          <w:sz w:val="36"/>
+          <w:szCs w:val="36"/>
+        </w:rPr>
+      </w:r>
+    </w:p>
+    <w:p>
+      <w:pPr>
+        <w:pStyle w:val="Normal"/>
+        <w:widowControl/>
+        <w:overflowPunct w:val="true"/>
+        <w:bidi w:val="0"/>
+        <w:spacing w:lineRule="auto" w:line="360"/>
+        <w:ind w:right="0" w:hanging="0"/>
+        <w:jc w:val="both"/>
+        <w:rPr>
+          <w:rFonts w:ascii="Times New Roman" w:hAnsi="Times New Roman"/>
+          <w:b w:val="false"/>
+          <w:b w:val="false"/>
+          <w:bCs w:val="false"/>
+          <w:sz w:val="24"/>
+          <w:szCs w:val="24"/>
+        </w:rPr>
+      </w:pPr>
+      <w:r>
+        <w:rPr>
+          <w:rFonts w:ascii="Times New Roman" w:hAnsi="Times New Roman"/>
+          <w:b w:val="false"/>
+          <w:bCs w:val="false"/>
+          <w:sz w:val="24"/>
+          <w:szCs w:val="24"/>
+        </w:rPr>
+        <w:tab/>
+        <w:t>A sequence diagram shows object interactions arranged in time sequence. It depicts the objects and classes involved in the scenario and the sequence of messages exchanged between the objects needed to carry out the functionality of the scenario. Sequence diagrams are typically associated with use case realizations in the Logical View of the system under development. Sequence diagrams are sometimes called event diagrams or event scenarios.</w:t>
+      </w:r>
+    </w:p>
+    <w:p>
+      <w:pPr>
+        <w:pStyle w:val="TextBody"/>
+        <w:widowControl/>
+        <w:overflowPunct w:val="true"/>
+        <w:bidi w:val="0"/>
+        <w:spacing w:lineRule="auto" w:line="360"/>
+        <w:ind w:right="0" w:hanging="0"/>
+        <w:jc w:val="both"/>
+        <w:rPr>
+          <w:rFonts w:ascii="Times New Roman" w:hAnsi="Times New Roman"/>
+          <w:b w:val="false"/>
+          <w:b w:val="false"/>
+          <w:bCs w:val="false"/>
+          <w:sz w:val="24"/>
+          <w:szCs w:val="24"/>
+        </w:rPr>
+      </w:pPr>
+      <w:r>
+        <w:rPr>
+          <w:rFonts w:ascii="Times New Roman" w:hAnsi="Times New Roman"/>
+          <w:b w:val="false"/>
+          <w:bCs w:val="false"/>
+          <w:sz w:val="24"/>
+          <w:szCs w:val="24"/>
+        </w:rPr>
+        <w:tab/>
+      </w:r>
+      <w:r>
+        <w:rPr>
+          <w:rFonts w:ascii="Times New Roman" w:hAnsi="Times New Roman"/>
+          <w:b w:val="false"/>
+          <w:bCs w:val="false"/>
+          <w:sz w:val="24"/>
+          <w:szCs w:val="24"/>
+        </w:rPr>
+        <w:t>A sequence diagram shows, as parallel vertical lines (</w:t>
+      </w:r>
+      <w:r>
+        <w:rPr>
+          <w:rFonts w:ascii="Times New Roman" w:hAnsi="Times New Roman"/>
+          <w:b w:val="false"/>
+          <w:bCs w:val="false"/>
+          <w:i/>
+          <w:sz w:val="24"/>
+          <w:szCs w:val="24"/>
+        </w:rPr>
+        <w:t>lifelines</w:t>
+      </w:r>
+      <w:r>
+        <w:rPr>
+          <w:rFonts w:ascii="Times New Roman" w:hAnsi="Times New Roman"/>
+          <w:b w:val="false"/>
+          <w:bCs w:val="false"/>
+          <w:sz w:val="24"/>
+          <w:szCs w:val="24"/>
+        </w:rPr>
+        <w:t xml:space="preserve">), different processes or objects that live simultaneously, and, as horizontal arrows, the messages exchanged between them, in the order in which they occur. This allows the specification of simple runtime scenarios in a graphical manner. </w:t>
+      </w:r>
+    </w:p>
+    <w:p>
+      <w:pPr>
+        <w:pStyle w:val="Normal"/>
+        <w:widowControl/>
+        <w:overflowPunct w:val="true"/>
+        <w:bidi w:val="0"/>
+        <w:spacing w:lineRule="auto" w:line="360"/>
+        <w:ind w:right="0" w:hanging="0"/>
+        <w:jc w:val="center"/>
+        <w:rPr>
+          <w:rFonts w:ascii="Times New Roman" w:hAnsi="Times New Roman"/>
+          <w:b/>
+          <w:b/>
+          <w:bCs/>
+          <w:sz w:val="36"/>
+          <w:szCs w:val="36"/>
+        </w:rPr>
+      </w:pPr>
+      <w:r>
+        <w:rPr>
+          <w:rFonts w:ascii="Times New Roman" w:hAnsi="Times New Roman"/>
+          <w:b/>
+          <w:bCs/>
+          <w:sz w:val="36"/>
+          <w:szCs w:val="36"/>
+        </w:rPr>
+        <w:drawing>
+          <wp:anchor behindDoc="0" distT="0" distB="0" distL="0" distR="0" simplePos="0" locked="0" layoutInCell="1" allowOverlap="1" relativeHeight="7">
+            <wp:simplePos x="0" y="0"/>
+            <wp:positionH relativeFrom="column">
+              <wp:posOffset>-720090</wp:posOffset>
+            </wp:positionH>
+            <wp:positionV relativeFrom="paragraph">
+              <wp:posOffset>708660</wp:posOffset>
+            </wp:positionV>
+            <wp:extent cx="7560310" cy="5248910"/>
+            <wp:effectExtent l="0" t="0" r="0" b="0"/>
+            <wp:wrapSquare wrapText="largest"/>
+            <wp:docPr id="6" name="Image3" descr=""/>
+            <wp:cNvGraphicFramePr>
+              <a:graphicFrameLocks xmlns:a="http://schemas.openxmlformats.org/drawingml/2006/main" noChangeAspect="1"/>
+            </wp:cNvGraphicFramePr>
+            <a:graphic xmlns:a="http://schemas.openxmlformats.org/drawingml/2006/main">
+              <a:graphicData uri="http://schemas.openxmlformats.org/drawingml/2006/picture">
+                <pic:pic xmlns:pic="http://schemas.openxmlformats.org/drawingml/2006/picture">
+                  <pic:nvPicPr>
+                    <pic:cNvPr id="6" name="Image3" descr=""/>
+                    <pic:cNvPicPr>
+                      <a:picLocks noChangeAspect="1" noChangeArrowheads="1"/>
+                    </pic:cNvPicPr>
+                  </pic:nvPicPr>
+                  <pic:blipFill>
+                    <a:blip r:embed="rId5"/>
+                    <a:stretch>
+                      <a:fillRect/>
+                    </a:stretch>
+                  </pic:blipFill>
+                  <pic:spPr bwMode="auto">
+                    <a:xfrm>
+                      <a:off x="0" y="0"/>
+                      <a:ext cx="7560310" cy="5248910"/>
+                    </a:xfrm>
+                    <a:prstGeom prst="rect">
+                      <a:avLst/>
+                    </a:prstGeom>
+                  </pic:spPr>
+                </pic:pic>
+              </a:graphicData>
+            </a:graphic>
+          </wp:anchor>
+        </w:drawing>
+      </w:r>
+      <w:r>
+        <w:br w:type="page"/>
+      </w:r>
+    </w:p>
+    <w:p>
+      <w:pPr>
+        <w:pStyle w:val="Normal"/>
+        <w:widowControl/>
+        <w:overflowPunct w:val="true"/>
+        <w:bidi w:val="0"/>
+        <w:spacing w:lineRule="auto" w:line="360"/>
+        <w:ind w:right="0" w:hanging="0"/>
+        <w:jc w:val="center"/>
+        <w:rPr>
+          <w:rFonts w:ascii="Times New Roman" w:hAnsi="Times New Roman"/>
+          <w:b/>
+          <w:b/>
+          <w:bCs/>
+          <w:sz w:val="36"/>
+          <w:szCs w:val="36"/>
+        </w:rPr>
+      </w:pPr>
+      <w:r>
+        <w:rPr>
+          <w:rFonts w:ascii="Times New Roman" w:hAnsi="Times New Roman"/>
+          <w:b/>
+          <w:bCs/>
+          <w:sz w:val="36"/>
+          <w:szCs w:val="36"/>
+        </w:rPr>
+        <w:t>State Transition Diagram</w:t>
+      </w:r>
+    </w:p>
+    <w:p>
+      <w:pPr>
+        <w:pStyle w:val="Normal"/>
+        <w:widowControl/>
+        <w:overflowPunct w:val="true"/>
+        <w:bidi w:val="0"/>
+        <w:spacing w:lineRule="auto" w:line="360"/>
+        <w:ind w:right="0" w:hanging="0"/>
+        <w:jc w:val="both"/>
+        <w:rPr>
+          <w:rFonts w:ascii="Times New Roman" w:hAnsi="Times New Roman"/>
+          <w:b w:val="false"/>
+          <w:b w:val="false"/>
+          <w:bCs w:val="false"/>
+          <w:sz w:val="36"/>
+          <w:szCs w:val="36"/>
+        </w:rPr>
+      </w:pPr>
+      <w:r>
+        <w:rPr>
+          <w:rFonts w:ascii="Times New Roman" w:hAnsi="Times New Roman"/>
+          <w:b w:val="false"/>
+          <w:bCs w:val="false"/>
+          <w:sz w:val="36"/>
+          <w:szCs w:val="36"/>
+        </w:rPr>
+      </w:r>
+    </w:p>
+    <w:p>
+      <w:pPr>
+        <w:pStyle w:val="Normal"/>
+        <w:widowControl/>
+        <w:overflowPunct w:val="true"/>
+        <w:bidi w:val="0"/>
+        <w:spacing w:lineRule="auto" w:line="360"/>
+        <w:ind w:right="0" w:hanging="0"/>
+        <w:jc w:val="both"/>
+        <w:rPr>
+          <w:rFonts w:ascii="Times New Roman" w:hAnsi="Times New Roman"/>
+          <w:b/>
+          <w:b/>
+          <w:bCs/>
+          <w:sz w:val="24"/>
+          <w:szCs w:val="24"/>
+        </w:rPr>
+      </w:pPr>
+      <w:r>
+        <w:rPr>
+          <w:rFonts w:ascii="Times New Roman" w:hAnsi="Times New Roman"/>
+          <w:b w:val="false"/>
+          <w:bCs w:val="false"/>
+          <w:sz w:val="24"/>
+          <w:szCs w:val="24"/>
+        </w:rPr>
+        <w:tab/>
+        <w:t xml:space="preserve">A </w:t>
+      </w:r>
+      <w:r>
+        <w:rPr>
+          <w:rFonts w:ascii="Times New Roman" w:hAnsi="Times New Roman"/>
+          <w:b w:val="false"/>
+          <w:bCs w:val="false"/>
+          <w:sz w:val="24"/>
+          <w:szCs w:val="24"/>
+        </w:rPr>
+        <w:t>State Transition Diagram also known as</w:t>
+      </w:r>
+      <w:r>
+        <w:rPr>
+          <w:rFonts w:ascii="Times New Roman" w:hAnsi="Times New Roman"/>
+          <w:b w:val="false"/>
+          <w:bCs w:val="false"/>
+          <w:sz w:val="24"/>
+          <w:szCs w:val="24"/>
+        </w:rPr>
+        <w:t xml:space="preserve"> </w:t>
+      </w:r>
+      <w:r>
+        <w:rPr>
+          <w:rFonts w:ascii="Times New Roman" w:hAnsi="Times New Roman"/>
+          <w:b w:val="false"/>
+          <w:bCs w:val="false"/>
+          <w:sz w:val="24"/>
+          <w:szCs w:val="24"/>
+        </w:rPr>
+        <w:t>S</w:t>
+      </w:r>
+      <w:r>
+        <w:rPr>
+          <w:rFonts w:ascii="Times New Roman" w:hAnsi="Times New Roman"/>
+          <w:b w:val="false"/>
+          <w:bCs w:val="false"/>
+          <w:sz w:val="24"/>
+          <w:szCs w:val="24"/>
+        </w:rPr>
+        <w:t xml:space="preserve">tate </w:t>
+      </w:r>
+      <w:r>
+        <w:rPr>
+          <w:rFonts w:ascii="Times New Roman" w:hAnsi="Times New Roman"/>
+          <w:b w:val="false"/>
+          <w:bCs w:val="false"/>
+          <w:sz w:val="24"/>
+          <w:szCs w:val="24"/>
+        </w:rPr>
+        <w:t>D</w:t>
+      </w:r>
+      <w:r>
+        <w:rPr>
+          <w:rFonts w:ascii="Times New Roman" w:hAnsi="Times New Roman"/>
+          <w:b w:val="false"/>
+          <w:bCs w:val="false"/>
+          <w:sz w:val="24"/>
+          <w:szCs w:val="24"/>
+        </w:rPr>
+        <w:t xml:space="preserve">iagram is a type of </w:t>
+      </w:r>
+      <w:r>
+        <w:rPr>
+          <w:rFonts w:ascii="Times New Roman" w:hAnsi="Times New Roman"/>
+          <w:b w:val="false"/>
+          <w:bCs w:val="false"/>
+          <w:sz w:val="24"/>
+          <w:szCs w:val="24"/>
+        </w:rPr>
+        <w:t>diagram</w:t>
+      </w:r>
+      <w:r>
+        <w:rPr>
+          <w:rFonts w:ascii="Times New Roman" w:hAnsi="Times New Roman"/>
+          <w:b w:val="false"/>
+          <w:bCs w:val="false"/>
+          <w:sz w:val="24"/>
+          <w:szCs w:val="24"/>
+        </w:rPr>
+        <w:t xml:space="preserve"> used in </w:t>
+      </w:r>
+      <w:r>
+        <w:rPr>
+          <w:rFonts w:ascii="Times New Roman" w:hAnsi="Times New Roman"/>
+          <w:b w:val="false"/>
+          <w:bCs w:val="false"/>
+          <w:sz w:val="24"/>
+          <w:szCs w:val="24"/>
+        </w:rPr>
+        <w:t xml:space="preserve">computer science </w:t>
+      </w:r>
+      <w:r>
+        <w:rPr>
+          <w:rFonts w:ascii="Times New Roman" w:hAnsi="Times New Roman"/>
+          <w:b w:val="false"/>
+          <w:bCs w:val="false"/>
+          <w:sz w:val="24"/>
+          <w:szCs w:val="24"/>
+        </w:rPr>
+        <w:t xml:space="preserve">and related fields to describe the behavior of systems. State diagrams require that the system described is composed of a finite number of </w:t>
+      </w:r>
+      <w:r>
+        <w:rPr>
+          <w:rFonts w:ascii="Times New Roman" w:hAnsi="Times New Roman"/>
+          <w:b w:val="false"/>
+          <w:bCs w:val="false"/>
+          <w:sz w:val="24"/>
+          <w:szCs w:val="24"/>
+        </w:rPr>
+        <w:t>states,</w:t>
+      </w:r>
+      <w:r>
+        <w:rPr>
+          <w:rFonts w:ascii="Times New Roman" w:hAnsi="Times New Roman"/>
+          <w:b w:val="false"/>
+          <w:bCs w:val="false"/>
+          <w:sz w:val="24"/>
+          <w:szCs w:val="24"/>
+        </w:rPr>
+        <w:t xml:space="preserve"> sometimes, this is indeed the case, while at other times this is a reasonable </w:t>
+      </w:r>
+      <w:hyperlink r:id="rId6">
+        <w:r>
+          <w:rPr>
+            <w:rStyle w:val="InternetLink"/>
+            <w:rFonts w:ascii="Times New Roman" w:hAnsi="Times New Roman"/>
+            <w:b w:val="false"/>
+            <w:bCs w:val="false"/>
+            <w:sz w:val="24"/>
+            <w:szCs w:val="24"/>
+          </w:rPr>
+          <w:t>a</w:t>
+        </w:r>
+      </w:hyperlink>
+      <w:r>
+        <w:rPr>
+          <w:rFonts w:ascii="Times New Roman" w:hAnsi="Times New Roman"/>
+          <w:b w:val="false"/>
+          <w:bCs w:val="false"/>
+          <w:sz w:val="24"/>
+          <w:szCs w:val="24"/>
+        </w:rPr>
+        <w:t>bstraction</w:t>
+      </w:r>
+      <w:r>
+        <w:rPr>
+          <w:rFonts w:ascii="Times New Roman" w:hAnsi="Times New Roman"/>
+          <w:b w:val="false"/>
+          <w:bCs w:val="false"/>
+          <w:sz w:val="24"/>
+          <w:szCs w:val="24"/>
+        </w:rPr>
+        <w:t xml:space="preserve">. Many forms of state diagrams exist, which differ slightly and have different </w:t>
+      </w:r>
+      <w:r>
+        <w:fldChar w:fldCharType="begin"/>
+      </w:r>
+      <w:r>
+        <w:rPr>
+          <w:rStyle w:val="InternetLink"/>
+          <w:sz w:val="24"/>
+          <w:b w:val="false"/>
+          <w:szCs w:val="24"/>
+          <w:bCs w:val="false"/>
+          <w:rFonts w:ascii="Times New Roman" w:hAnsi="Times New Roman"/>
+        </w:rPr>
+        <w:instrText> HYPERLINK "https://en.wikipedia.org/wiki/Semantics" \l "Computer_science"</w:instrText>
+      </w:r>
+      <w:r>
+        <w:rPr>
+          <w:rStyle w:val="InternetLink"/>
+          <w:sz w:val="24"/>
+          <w:b w:val="false"/>
+          <w:szCs w:val="24"/>
+          <w:bCs w:val="false"/>
+          <w:rFonts w:ascii="Times New Roman" w:hAnsi="Times New Roman"/>
+        </w:rPr>
+        <w:fldChar w:fldCharType="separate"/>
+      </w:r>
+      <w:r>
+        <w:rPr>
+          <w:rStyle w:val="InternetLink"/>
+          <w:rFonts w:ascii="Times New Roman" w:hAnsi="Times New Roman"/>
+          <w:b w:val="false"/>
+          <w:bCs w:val="false"/>
+          <w:sz w:val="24"/>
+          <w:szCs w:val="24"/>
+        </w:rPr>
+        <w:t>s</w:t>
+      </w:r>
+      <w:r>
+        <w:rPr>
+          <w:rStyle w:val="InternetLink"/>
+          <w:sz w:val="24"/>
+          <w:b w:val="false"/>
+          <w:szCs w:val="24"/>
+          <w:bCs w:val="false"/>
+          <w:rFonts w:ascii="Times New Roman" w:hAnsi="Times New Roman"/>
+        </w:rPr>
+        <w:fldChar w:fldCharType="end"/>
+      </w:r>
+      <w:r>
+        <w:rPr>
+          <w:rFonts w:ascii="Times New Roman" w:hAnsi="Times New Roman"/>
+          <w:b w:val="false"/>
+          <w:bCs w:val="false"/>
+          <w:sz w:val="24"/>
+          <w:szCs w:val="24"/>
+        </w:rPr>
+        <w:t>emantics</w:t>
+      </w:r>
+      <w:r>
+        <w:rPr>
+          <w:rFonts w:ascii="Times New Roman" w:hAnsi="Times New Roman"/>
+          <w:b w:val="false"/>
+          <w:bCs w:val="false"/>
+          <w:sz w:val="24"/>
+          <w:szCs w:val="24"/>
+        </w:rPr>
+        <w:t xml:space="preserve">. </w:t>
+      </w:r>
+    </w:p>
+    <w:p>
+      <w:pPr>
+        <w:pStyle w:val="Normal"/>
+        <w:widowControl/>
+        <w:overflowPunct w:val="true"/>
+        <w:bidi w:val="0"/>
+        <w:spacing w:lineRule="auto" w:line="360"/>
+        <w:ind w:right="0" w:hanging="0"/>
+        <w:jc w:val="both"/>
+        <w:rPr/>
+      </w:pPr>
+      <w:r>
+        <w:rPr>
+          <w:rFonts w:ascii="Times New Roman" w:hAnsi="Times New Roman"/>
+          <w:b w:val="false"/>
+          <w:bCs w:val="false"/>
+          <w:sz w:val="24"/>
+          <w:szCs w:val="24"/>
+        </w:rPr>
+        <w:tab/>
+      </w:r>
+      <w:r>
+        <w:rPr>
+          <w:b w:val="false"/>
+          <w:bCs w:val="false"/>
+        </w:rPr>
+        <w:t xml:space="preserve">State diagrams are used to give an abstract description of the </w:t>
+      </w:r>
+      <w:r>
+        <w:rPr>
+          <w:b w:val="false"/>
+          <w:bCs w:val="false"/>
+        </w:rPr>
+        <w:t>behaviour</w:t>
+      </w:r>
+      <w:r>
+        <w:rPr>
+          <w:b w:val="false"/>
+          <w:bCs w:val="false"/>
+        </w:rPr>
+        <w:t xml:space="preserve"> of a </w:t>
+      </w:r>
+      <w:r>
+        <w:rPr>
+          <w:b w:val="false"/>
+          <w:bCs w:val="false"/>
+        </w:rPr>
+        <w:t>system</w:t>
+      </w:r>
+      <w:r>
+        <w:rPr>
+          <w:b w:val="false"/>
+          <w:bCs w:val="false"/>
+        </w:rPr>
+        <w:t>. This behavior is analyzed and represented as a series of events that can occur in one or more possible states. Hereby "each diagram usually represents objects of a single class and track the different states of its objects through the system".</w:t>
+      </w:r>
+    </w:p>
+    <w:p>
+      <w:pPr>
+        <w:pStyle w:val="Normal"/>
+        <w:widowControl/>
+        <w:overflowPunct w:val="true"/>
+        <w:bidi w:val="0"/>
+        <w:spacing w:lineRule="auto" w:line="360"/>
+        <w:ind w:right="0" w:hanging="0"/>
+        <w:jc w:val="both"/>
+        <w:rPr/>
+      </w:pPr>
+      <w:r>
+        <w:rPr>
+          <w:b w:val="false"/>
+          <w:bCs w:val="false"/>
+        </w:rPr>
+        <w:tab/>
+        <w:t xml:space="preserve">State diagrams can be used to graphically represent </w:t>
+      </w:r>
+      <w:r>
+        <w:rPr>
+          <w:b w:val="false"/>
+          <w:bCs w:val="false"/>
+        </w:rPr>
+        <w:t>finite state machines</w:t>
+      </w:r>
+      <w:r>
+        <w:rPr>
+          <w:b w:val="false"/>
+          <w:bCs w:val="false"/>
+        </w:rPr>
+        <w:t>.</w:t>
+      </w:r>
+    </w:p>
+    <w:p>
+      <w:pPr>
+        <w:pStyle w:val="Normal"/>
+        <w:widowControl/>
+        <w:overflowPunct w:val="true"/>
+        <w:bidi w:val="0"/>
+        <w:spacing w:lineRule="auto" w:line="360"/>
+        <w:ind w:right="0" w:hanging="0"/>
+        <w:jc w:val="both"/>
+        <w:rPr>
+          <w:rFonts w:ascii="Times New Roman" w:hAnsi="Times New Roman"/>
+          <w:b/>
+          <w:b/>
+          <w:bCs/>
+          <w:sz w:val="36"/>
+          <w:szCs w:val="36"/>
+        </w:rPr>
+      </w:pPr>
+      <w:r>
+        <w:rPr>
+          <w:rFonts w:ascii="Times New Roman" w:hAnsi="Times New Roman"/>
+          <w:b/>
+          <w:bCs/>
+          <w:sz w:val="36"/>
+          <w:szCs w:val="36"/>
+        </w:rPr>
+        <w:drawing>
+          <wp:anchor behindDoc="0" distT="0" distB="0" distL="0" distR="0" simplePos="0" locked="0" layoutInCell="1" allowOverlap="1" relativeHeight="8">
+            <wp:simplePos x="0" y="0"/>
+            <wp:positionH relativeFrom="column">
+              <wp:align>center</wp:align>
+            </wp:positionH>
+            <wp:positionV relativeFrom="paragraph">
+              <wp:posOffset>635</wp:posOffset>
+            </wp:positionV>
+            <wp:extent cx="6120130" cy="5199380"/>
+            <wp:effectExtent l="0" t="0" r="0" b="0"/>
+            <wp:wrapSquare wrapText="largest"/>
+            <wp:docPr id="7" name="Image4" descr=""/>
+            <wp:cNvGraphicFramePr>
+              <a:graphicFrameLocks xmlns:a="http://schemas.openxmlformats.org/drawingml/2006/main" noChangeAspect="1"/>
+            </wp:cNvGraphicFramePr>
+            <a:graphic xmlns:a="http://schemas.openxmlformats.org/drawingml/2006/main">
+              <a:graphicData uri="http://schemas.openxmlformats.org/drawingml/2006/picture">
+                <pic:pic xmlns:pic="http://schemas.openxmlformats.org/drawingml/2006/picture">
+                  <pic:nvPicPr>
+                    <pic:cNvPr id="7" name="Image4" descr=""/>
+                    <pic:cNvPicPr>
+                      <a:picLocks noChangeAspect="1" noChangeArrowheads="1"/>
+                    </pic:cNvPicPr>
+                  </pic:nvPicPr>
+                  <pic:blipFill>
+                    <a:blip r:embed="rId7"/>
+                    <a:stretch>
+                      <a:fillRect/>
+                    </a:stretch>
+                  </pic:blipFill>
+                  <pic:spPr bwMode="auto">
+                    <a:xfrm>
+                      <a:off x="0" y="0"/>
+                      <a:ext cx="6120130" cy="5199380"/>
+                    </a:xfrm>
+                    <a:prstGeom prst="rect">
+                      <a:avLst/>
+                    </a:prstGeom>
+                  </pic:spPr>
+                </pic:pic>
+              </a:graphicData>
+            </a:graphic>
+          </wp:anchor>
+        </w:drawing>
+      </w:r>
+    </w:p>
+    <w:p>
+      <w:pPr>
+        <w:pStyle w:val="Normal"/>
+        <w:widowControl/>
+        <w:overflowPunct w:val="true"/>
+        <w:bidi w:val="0"/>
+        <w:spacing w:lineRule="auto" w:line="360"/>
+        <w:ind w:right="0" w:hanging="0"/>
+        <w:jc w:val="center"/>
+        <w:rPr>
+          <w:rFonts w:ascii="Times New Roman" w:hAnsi="Times New Roman"/>
+          <w:b/>
+          <w:b/>
+          <w:bCs/>
+          <w:sz w:val="36"/>
+          <w:szCs w:val="36"/>
+        </w:rPr>
+      </w:pPr>
+      <w:r>
+        <w:rPr>
+          <w:rFonts w:ascii="Times New Roman" w:hAnsi="Times New Roman"/>
+          <w:b/>
+          <w:bCs/>
+          <w:sz w:val="36"/>
+          <w:szCs w:val="36"/>
+        </w:rPr>
+        <w:t>Component Diagram</w:t>
+      </w:r>
+    </w:p>
+    <w:p>
+      <w:pPr>
+        <w:pStyle w:val="Normal"/>
+        <w:widowControl/>
+        <w:overflowPunct w:val="true"/>
+        <w:bidi w:val="0"/>
+        <w:spacing w:lineRule="auto" w:line="360"/>
+        <w:ind w:right="0" w:hanging="0"/>
+        <w:jc w:val="both"/>
+        <w:rPr>
+          <w:rFonts w:ascii="Times New Roman" w:hAnsi="Times New Roman"/>
+          <w:b w:val="false"/>
+          <w:b w:val="false"/>
+          <w:bCs w:val="false"/>
+          <w:sz w:val="24"/>
+          <w:szCs w:val="24"/>
+        </w:rPr>
+      </w:pPr>
+      <w:r>
+        <w:rPr>
+          <w:rFonts w:ascii="Times New Roman" w:hAnsi="Times New Roman"/>
+          <w:b w:val="false"/>
+          <w:bCs w:val="false"/>
+          <w:sz w:val="24"/>
+          <w:szCs w:val="24"/>
+        </w:rPr>
+      </w:r>
+    </w:p>
+    <w:p>
+      <w:pPr>
+        <w:pStyle w:val="Normal"/>
+        <w:widowControl/>
+        <w:overflowPunct w:val="true"/>
+        <w:bidi w:val="0"/>
+        <w:spacing w:lineRule="auto" w:line="360"/>
+        <w:ind w:right="0" w:hanging="0"/>
+        <w:jc w:val="both"/>
+        <w:rPr>
+          <w:rFonts w:ascii="Times New Roman" w:hAnsi="Times New Roman"/>
+          <w:b/>
+          <w:b/>
+          <w:bCs/>
+          <w:sz w:val="36"/>
+          <w:szCs w:val="36"/>
+        </w:rPr>
+      </w:pPr>
+      <w:r>
+        <w:rPr>
+          <w:rFonts w:ascii="Times New Roman" w:hAnsi="Times New Roman"/>
+          <w:b w:val="false"/>
+          <w:bCs w:val="false"/>
+          <w:sz w:val="24"/>
+          <w:szCs w:val="24"/>
+        </w:rPr>
+        <w:tab/>
+        <w:t xml:space="preserve">In </w:t>
+      </w:r>
+      <w:r>
+        <w:rPr>
+          <w:rFonts w:ascii="Times New Roman" w:hAnsi="Times New Roman"/>
+          <w:b w:val="false"/>
+          <w:bCs w:val="false"/>
+          <w:sz w:val="24"/>
+          <w:szCs w:val="24"/>
+        </w:rPr>
+        <w:t>Unified Modeling Language</w:t>
+      </w:r>
+      <w:r>
+        <w:rPr>
+          <w:rFonts w:ascii="Times New Roman" w:hAnsi="Times New Roman"/>
+          <w:b w:val="false"/>
+          <w:bCs w:val="false"/>
+          <w:sz w:val="24"/>
+          <w:szCs w:val="24"/>
+        </w:rPr>
+        <w:t xml:space="preserve"> (UML), a component diagram depicts how </w:t>
+      </w:r>
+      <w:r>
+        <w:rPr>
+          <w:rFonts w:ascii="Times New Roman" w:hAnsi="Times New Roman"/>
+          <w:b w:val="false"/>
+          <w:bCs w:val="false"/>
+          <w:sz w:val="24"/>
+          <w:szCs w:val="24"/>
+        </w:rPr>
+        <w:t>components</w:t>
+      </w:r>
+      <w:r>
+        <w:rPr>
+          <w:rFonts w:ascii="Times New Roman" w:hAnsi="Times New Roman"/>
+          <w:b w:val="false"/>
+          <w:bCs w:val="false"/>
+          <w:sz w:val="24"/>
+          <w:szCs w:val="24"/>
+        </w:rPr>
+        <w:t xml:space="preserve"> are wired together to form larger components or </w:t>
+      </w:r>
+      <w:r>
+        <w:rPr>
+          <w:rFonts w:ascii="Times New Roman" w:hAnsi="Times New Roman"/>
+          <w:b w:val="false"/>
+          <w:bCs w:val="false"/>
+          <w:sz w:val="24"/>
+          <w:szCs w:val="24"/>
+        </w:rPr>
+        <w:t>software systems</w:t>
+      </w:r>
+      <w:r>
+        <w:rPr>
+          <w:rFonts w:ascii="Times New Roman" w:hAnsi="Times New Roman"/>
+          <w:b w:val="false"/>
+          <w:bCs w:val="false"/>
+          <w:sz w:val="24"/>
+          <w:szCs w:val="24"/>
+        </w:rPr>
+        <w:t>. They are used to illustrate the structure of arbitrarily complex systems.</w:t>
+      </w:r>
+      <w:r>
+        <w:rPr>
+          <w:rFonts w:ascii="Times New Roman" w:hAnsi="Times New Roman"/>
+          <w:b/>
+          <w:bCs/>
+          <w:sz w:val="36"/>
+          <w:szCs w:val="36"/>
+        </w:rPr>
+        <w:t xml:space="preserve"> </w:t>
+      </w:r>
+    </w:p>
+    <w:p>
+      <w:pPr>
+        <w:pStyle w:val="Normal"/>
+        <w:widowControl/>
+        <w:overflowPunct w:val="true"/>
+        <w:bidi w:val="0"/>
+        <w:spacing w:lineRule="auto" w:line="360"/>
+        <w:ind w:right="0" w:hanging="0"/>
+        <w:jc w:val="both"/>
+        <w:rPr/>
+      </w:pPr>
+      <w:r>
+        <w:rPr>
+          <w:rFonts w:ascii="Times New Roman" w:hAnsi="Times New Roman"/>
+          <w:b/>
+          <w:bCs/>
+          <w:sz w:val="36"/>
+          <w:szCs w:val="36"/>
+        </w:rPr>
+        <w:tab/>
+      </w:r>
+      <w:r>
+        <w:rPr>
+          <w:sz w:val="24"/>
+          <w:szCs w:val="24"/>
+        </w:rPr>
+        <w:t xml:space="preserve">A component is something required to execute a </w:t>
+      </w:r>
+      <w:r>
+        <w:rPr>
+          <w:sz w:val="24"/>
+          <w:szCs w:val="24"/>
+        </w:rPr>
+        <w:t>stereotype function</w:t>
+      </w:r>
+      <w:r>
+        <w:rPr>
+          <w:sz w:val="24"/>
+          <w:szCs w:val="24"/>
+        </w:rPr>
+        <w:t>. Examples of stereotypes in components include executables, documents, database tables, files, and library files.</w:t>
+      </w:r>
+    </w:p>
+    <w:p>
+      <w:pPr>
+        <w:pStyle w:val="Normal"/>
+        <w:widowControl/>
+        <w:overflowPunct w:val="true"/>
+        <w:bidi w:val="0"/>
+        <w:spacing w:lineRule="auto" w:line="360"/>
+        <w:ind w:right="0" w:hanging="0"/>
+        <w:jc w:val="both"/>
+        <w:rPr/>
+      </w:pPr>
+      <w:r>
+        <w:rPr>
+          <w:sz w:val="24"/>
+          <w:szCs w:val="24"/>
+        </w:rPr>
+        <w:tab/>
+        <w:t xml:space="preserve">Components are wired together by using an </w:t>
+      </w:r>
+      <w:r>
+        <w:rPr>
+          <w:i/>
+          <w:sz w:val="24"/>
+          <w:szCs w:val="24"/>
+        </w:rPr>
+        <w:t>assembly connector</w:t>
+      </w:r>
+      <w:r>
+        <w:rPr>
+          <w:sz w:val="24"/>
+          <w:szCs w:val="24"/>
+        </w:rPr>
+        <w:t xml:space="preserve"> to connect the required </w:t>
+      </w:r>
+      <w:r>
+        <w:rPr>
+          <w:sz w:val="24"/>
+          <w:szCs w:val="24"/>
+        </w:rPr>
+        <w:t>interface</w:t>
+      </w:r>
+      <w:r>
+        <w:rPr>
+          <w:sz w:val="24"/>
+          <w:szCs w:val="24"/>
+        </w:rPr>
+        <w:t xml:space="preserve"> of one component with the provided interface of another component. This illustrates the </w:t>
+      </w:r>
+      <w:r>
+        <w:rPr>
+          <w:i/>
+          <w:sz w:val="24"/>
+          <w:szCs w:val="24"/>
+        </w:rPr>
+        <w:t>service consumer - service provider</w:t>
+      </w:r>
+      <w:r>
+        <w:rPr>
+          <w:sz w:val="24"/>
+          <w:szCs w:val="24"/>
+        </w:rPr>
+        <w:t xml:space="preserve"> relationship between the two components. </w:t>
+      </w:r>
+    </w:p>
+    <w:p>
+      <w:pPr>
+        <w:pStyle w:val="Normal"/>
+        <w:widowControl/>
+        <w:overflowPunct w:val="true"/>
+        <w:bidi w:val="0"/>
+        <w:spacing w:lineRule="auto" w:line="360"/>
+        <w:ind w:right="0" w:hanging="0"/>
+        <w:jc w:val="both"/>
+        <w:rPr/>
+      </w:pPr>
+      <w:r>
+        <w:rPr>
+          <w:sz w:val="24"/>
+          <w:szCs w:val="24"/>
+        </w:rPr>
+        <w:tab/>
+        <w:t xml:space="preserve">An </w:t>
+      </w:r>
+      <w:r>
+        <w:rPr>
+          <w:i/>
+          <w:sz w:val="24"/>
+          <w:szCs w:val="24"/>
+        </w:rPr>
+        <w:t>assembly connector</w:t>
+      </w:r>
+      <w:r>
+        <w:rPr>
+          <w:sz w:val="24"/>
+          <w:szCs w:val="24"/>
+        </w:rPr>
+        <w:t xml:space="preserve"> is a "connector between two components that defines that one component provides the services that another component requires. An assembly connector is a connector that is defined from a required interface or port to a provided interface or port.”</w:t>
+      </w:r>
+    </w:p>
+    <w:p>
+      <w:pPr>
+        <w:pStyle w:val="Normal"/>
+        <w:widowControl/>
+        <w:overflowPunct w:val="true"/>
+        <w:bidi w:val="0"/>
+        <w:spacing w:lineRule="auto" w:line="360"/>
+        <w:ind w:right="0" w:hanging="0"/>
+        <w:jc w:val="both"/>
+        <w:rPr/>
+      </w:pPr>
+      <w:r>
+        <w:rPr>
+          <w:sz w:val="24"/>
+          <w:szCs w:val="24"/>
+        </w:rPr>
+        <w:tab/>
+        <w:t xml:space="preserve">A </w:t>
+      </w:r>
+      <w:r>
+        <w:rPr>
+          <w:i/>
+          <w:sz w:val="24"/>
+          <w:szCs w:val="24"/>
+        </w:rPr>
+        <w:t>delegation connector</w:t>
+      </w:r>
+      <w:r>
+        <w:rPr>
+          <w:sz w:val="24"/>
+          <w:szCs w:val="24"/>
+        </w:rPr>
+        <w:t xml:space="preserve"> is a "connector that links the external contract of a component (as specified by its ports) to the internal realization of that behavior by the component’s parts."</w:t>
+      </w:r>
+    </w:p>
+    <w:p>
+      <w:pPr>
+        <w:pStyle w:val="Normal"/>
+        <w:widowControl/>
+        <w:overflowPunct w:val="true"/>
+        <w:bidi w:val="0"/>
+        <w:spacing w:lineRule="auto" w:line="360"/>
+        <w:ind w:right="0" w:hanging="0"/>
+        <w:jc w:val="both"/>
+        <w:rPr/>
+      </w:pPr>
+      <w:r>
+        <w:rPr>
+          <w:sz w:val="24"/>
+          <w:szCs w:val="24"/>
+        </w:rPr>
+        <w:t xml:space="preserve"> </w:t>
+      </w:r>
+    </w:p>
+    <w:p>
+      <w:pPr>
+        <w:pStyle w:val="Normal"/>
+        <w:widowControl/>
+        <w:overflowPunct w:val="true"/>
+        <w:bidi w:val="0"/>
+        <w:spacing w:lineRule="auto" w:line="360"/>
+        <w:ind w:right="0" w:hanging="0"/>
+        <w:jc w:val="center"/>
+        <w:rPr>
+          <w:rFonts w:ascii="Times New Roman" w:hAnsi="Times New Roman"/>
+          <w:b/>
+          <w:b/>
+          <w:bCs/>
+          <w:sz w:val="36"/>
+          <w:szCs w:val="36"/>
+        </w:rPr>
+      </w:pPr>
+      <w:r>
+        <w:rPr>
+          <w:rFonts w:ascii="Times New Roman" w:hAnsi="Times New Roman"/>
+          <w:b/>
+          <w:bCs/>
+          <w:sz w:val="36"/>
+          <w:szCs w:val="36"/>
+        </w:rPr>
+        <w:drawing>
+          <wp:anchor behindDoc="0" distT="0" distB="0" distL="0" distR="0" simplePos="0" locked="0" layoutInCell="1" allowOverlap="1" relativeHeight="9">
+            <wp:simplePos x="0" y="0"/>
+            <wp:positionH relativeFrom="column">
+              <wp:posOffset>0</wp:posOffset>
+            </wp:positionH>
+            <wp:positionV relativeFrom="paragraph">
+              <wp:posOffset>635</wp:posOffset>
+            </wp:positionV>
+            <wp:extent cx="6120130" cy="3701415"/>
+            <wp:effectExtent l="0" t="0" r="0" b="0"/>
+            <wp:wrapSquare wrapText="largest"/>
+            <wp:docPr id="8" name="Image5" descr=""/>
+            <wp:cNvGraphicFramePr>
+              <a:graphicFrameLocks xmlns:a="http://schemas.openxmlformats.org/drawingml/2006/main" noChangeAspect="1"/>
+            </wp:cNvGraphicFramePr>
+            <a:graphic xmlns:a="http://schemas.openxmlformats.org/drawingml/2006/main">
+              <a:graphicData uri="http://schemas.openxmlformats.org/drawingml/2006/picture">
+                <pic:pic xmlns:pic="http://schemas.openxmlformats.org/drawingml/2006/picture">
+                  <pic:nvPicPr>
+                    <pic:cNvPr id="8" name="Image5" descr=""/>
+                    <pic:cNvPicPr>
+                      <a:picLocks noChangeAspect="1" noChangeArrowheads="1"/>
+                    </pic:cNvPicPr>
+                  </pic:nvPicPr>
+                  <pic:blipFill>
+                    <a:blip r:embed="rId8"/>
+                    <a:stretch>
+                      <a:fillRect/>
+                    </a:stretch>
+                  </pic:blipFill>
+                  <pic:spPr bwMode="auto">
+                    <a:xfrm>
+                      <a:off x="0" y="0"/>
+                      <a:ext cx="6120130" cy="3701415"/>
+                    </a:xfrm>
+                    <a:prstGeom prst="rect">
+                      <a:avLst/>
+                    </a:prstGeom>
+                  </pic:spPr>
+                </pic:pic>
+              </a:graphicData>
+            </a:graphic>
+          </wp:anchor>
+        </w:drawing>
+      </w:r>
+    </w:p>
+    <w:p>
+      <w:pPr>
+        <w:pStyle w:val="Normal"/>
+        <w:widowControl/>
+        <w:overflowPunct w:val="true"/>
+        <w:bidi w:val="0"/>
+        <w:spacing w:lineRule="auto" w:line="360"/>
+        <w:ind w:right="0" w:hanging="0"/>
+        <w:jc w:val="center"/>
+        <w:rPr>
+          <w:rFonts w:ascii="Times New Roman" w:hAnsi="Times New Roman"/>
+          <w:b/>
+          <w:b/>
+          <w:bCs/>
+          <w:sz w:val="36"/>
+          <w:szCs w:val="36"/>
+        </w:rPr>
+      </w:pPr>
+      <w:r>
+        <w:rPr>
+          <w:rFonts w:ascii="Times New Roman" w:hAnsi="Times New Roman"/>
+          <w:b/>
+          <w:bCs/>
+          <w:sz w:val="36"/>
+          <w:szCs w:val="36"/>
+        </w:rPr>
+      </w:r>
+    </w:p>
+    <w:p>
+      <w:pPr>
+        <w:pStyle w:val="Normal"/>
+        <w:widowControl/>
+        <w:overflowPunct w:val="true"/>
+        <w:bidi w:val="0"/>
+        <w:spacing w:lineRule="auto" w:line="360"/>
+        <w:ind w:right="0" w:hanging="0"/>
+        <w:jc w:val="center"/>
+        <w:rPr>
+          <w:rFonts w:ascii="Times New Roman" w:hAnsi="Times New Roman"/>
+          <w:b/>
+          <w:b/>
+          <w:bCs/>
+          <w:sz w:val="36"/>
+          <w:szCs w:val="36"/>
+        </w:rPr>
+      </w:pPr>
+      <w:r>
+        <w:rPr>
+          <w:rFonts w:ascii="Times New Roman" w:hAnsi="Times New Roman"/>
+          <w:b/>
+          <w:bCs/>
+          <w:sz w:val="36"/>
+          <w:szCs w:val="36"/>
+        </w:rPr>
+      </w:r>
+      <w:r>
+        <w:br w:type="page"/>
+      </w:r>
+    </w:p>
+    <w:p>
+      <w:pPr>
+        <w:pStyle w:val="Normal"/>
+        <w:widowControl/>
+        <w:overflowPunct w:val="true"/>
+        <w:bidi w:val="0"/>
+        <w:spacing w:lineRule="auto" w:line="360"/>
+        <w:ind w:right="0" w:hanging="0"/>
+        <w:jc w:val="center"/>
+        <w:rPr>
+          <w:rFonts w:ascii="Times New Roman" w:hAnsi="Times New Roman"/>
+          <w:b/>
+          <w:b/>
+          <w:bCs/>
+          <w:sz w:val="36"/>
+          <w:szCs w:val="36"/>
+        </w:rPr>
+      </w:pPr>
+      <w:r>
+        <w:rPr>
+          <w:rFonts w:ascii="Times New Roman" w:hAnsi="Times New Roman"/>
+          <w:b/>
+          <w:bCs/>
+          <w:sz w:val="36"/>
+          <w:szCs w:val="36"/>
+        </w:rPr>
+        <w:t>Colloboration Diagram</w:t>
+      </w:r>
+    </w:p>
+    <w:p>
+      <w:pPr>
+        <w:pStyle w:val="Normal"/>
+        <w:widowControl/>
+        <w:overflowPunct w:val="true"/>
+        <w:bidi w:val="0"/>
+        <w:spacing w:lineRule="auto" w:line="360"/>
+        <w:ind w:right="0" w:hanging="0"/>
+        <w:jc w:val="center"/>
+        <w:rPr>
+          <w:rFonts w:ascii="Times New Roman" w:hAnsi="Times New Roman"/>
+          <w:b/>
+          <w:b/>
+          <w:bCs/>
+          <w:sz w:val="36"/>
+          <w:szCs w:val="36"/>
+        </w:rPr>
+      </w:pPr>
+      <w:r>
+        <w:rPr>
+          <w:rFonts w:ascii="Times New Roman" w:hAnsi="Times New Roman"/>
+          <w:b/>
+          <w:bCs/>
+          <w:sz w:val="36"/>
+          <w:szCs w:val="36"/>
+        </w:rPr>
+      </w:r>
+    </w:p>
+    <w:p>
+      <w:pPr>
+        <w:pStyle w:val="Normal"/>
+        <w:widowControl/>
+        <w:overflowPunct w:val="true"/>
+        <w:bidi w:val="0"/>
+        <w:spacing w:lineRule="auto" w:line="360"/>
+        <w:ind w:right="0" w:hanging="0"/>
+        <w:jc w:val="center"/>
+        <w:rPr>
+          <w:rFonts w:ascii="Times New Roman" w:hAnsi="Times New Roman"/>
+          <w:b/>
+          <w:b/>
+          <w:bCs/>
+          <w:sz w:val="36"/>
+          <w:szCs w:val="36"/>
+        </w:rPr>
+      </w:pPr>
+      <w:r>
+        <w:rPr>
+          <w:rFonts w:ascii="Times New Roman" w:hAnsi="Times New Roman"/>
+          <w:b/>
+          <w:bCs/>
+          <w:sz w:val="36"/>
+          <w:szCs w:val="36"/>
+        </w:rPr>
+        <w:drawing>
+          <wp:anchor behindDoc="0" distT="0" distB="0" distL="0" distR="0" simplePos="0" locked="0" layoutInCell="1" allowOverlap="1" relativeHeight="10">
+            <wp:simplePos x="0" y="0"/>
+            <wp:positionH relativeFrom="column">
+              <wp:align>center</wp:align>
+            </wp:positionH>
+            <wp:positionV relativeFrom="paragraph">
+              <wp:posOffset>635</wp:posOffset>
+            </wp:positionV>
+            <wp:extent cx="6120130" cy="4676140"/>
+            <wp:effectExtent l="0" t="0" r="0" b="0"/>
+            <wp:wrapSquare wrapText="largest"/>
+            <wp:docPr id="9" name="Image6" descr=""/>
+            <wp:cNvGraphicFramePr>
+              <a:graphicFrameLocks xmlns:a="http://schemas.openxmlformats.org/drawingml/2006/main" noChangeAspect="1"/>
+            </wp:cNvGraphicFramePr>
+            <a:graphic xmlns:a="http://schemas.openxmlformats.org/drawingml/2006/main">
+              <a:graphicData uri="http://schemas.openxmlformats.org/drawingml/2006/picture">
+                <pic:pic xmlns:pic="http://schemas.openxmlformats.org/drawingml/2006/picture">
+                  <pic:nvPicPr>
+                    <pic:cNvPr id="9" name="Image6" descr=""/>
+                    <pic:cNvPicPr>
+                      <a:picLocks noChangeAspect="1" noChangeArrowheads="1"/>
+                    </pic:cNvPicPr>
+                  </pic:nvPicPr>
+                  <pic:blipFill>
+                    <a:blip r:embed="rId9"/>
+                    <a:stretch>
+                      <a:fillRect/>
+                    </a:stretch>
+                  </pic:blipFill>
+                  <pic:spPr bwMode="auto">
+                    <a:xfrm>
+                      <a:off x="0" y="0"/>
+                      <a:ext cx="6120130" cy="4676140"/>
+                    </a:xfrm>
+                    <a:prstGeom prst="rect">
+                      <a:avLst/>
+                    </a:prstGeom>
+                  </pic:spPr>
+                </pic:pic>
+              </a:graphicData>
+            </a:graphic>
+          </wp:anchor>
+        </w:drawing>
+      </w:r>
+      <w:r>
+        <w:br w:type="page"/>
+      </w:r>
+    </w:p>
+    <w:p>
+      <w:pPr>
+        <w:pStyle w:val="Normal"/>
+        <w:widowControl/>
+        <w:overflowPunct w:val="true"/>
+        <w:bidi w:val="0"/>
+        <w:spacing w:lineRule="auto" w:line="360"/>
+        <w:ind w:right="0" w:hanging="0"/>
+        <w:jc w:val="center"/>
+        <w:rPr>
+          <w:rFonts w:ascii="Times New Roman" w:hAnsi="Times New Roman"/>
+          <w:b/>
+          <w:b/>
+          <w:bCs/>
+          <w:sz w:val="36"/>
+          <w:szCs w:val="36"/>
+        </w:rPr>
+      </w:pPr>
+      <w:r>
+        <w:rPr>
+          <w:rFonts w:ascii="Times New Roman" w:hAnsi="Times New Roman"/>
+          <w:b/>
+          <w:bCs/>
+          <w:sz w:val="36"/>
+          <w:szCs w:val="36"/>
+        </w:rPr>
+        <w:t>Activity Diagram</w:t>
+      </w:r>
+    </w:p>
+    <w:p>
+      <w:pPr>
+        <w:pStyle w:val="Normal"/>
+        <w:widowControl/>
+        <w:overflowPunct w:val="true"/>
+        <w:bidi w:val="0"/>
+        <w:spacing w:lineRule="auto" w:line="360"/>
+        <w:ind w:right="0" w:hanging="0"/>
+        <w:jc w:val="center"/>
+        <w:rPr>
+          <w:rFonts w:ascii="Times New Roman" w:hAnsi="Times New Roman"/>
+          <w:b/>
+          <w:b/>
+          <w:bCs/>
+          <w:sz w:val="36"/>
+          <w:szCs w:val="36"/>
+        </w:rPr>
+      </w:pPr>
+      <w:r>
+        <w:rPr>
+          <w:rFonts w:ascii="Times New Roman" w:hAnsi="Times New Roman"/>
+          <w:b/>
+          <w:bCs/>
+          <w:sz w:val="36"/>
+          <w:szCs w:val="36"/>
+        </w:rPr>
+      </w:r>
+    </w:p>
+    <w:p>
+      <w:pPr>
+        <w:pStyle w:val="Normal"/>
+        <w:widowControl/>
+        <w:overflowPunct w:val="true"/>
+        <w:bidi w:val="0"/>
+        <w:spacing w:lineRule="auto" w:line="360"/>
+        <w:ind w:right="0" w:hanging="0"/>
+        <w:jc w:val="center"/>
+        <w:rPr>
+          <w:rFonts w:ascii="Times New Roman" w:hAnsi="Times New Roman"/>
+          <w:b/>
+          <w:b/>
+          <w:bCs/>
+          <w:sz w:val="36"/>
+          <w:szCs w:val="36"/>
+        </w:rPr>
+      </w:pPr>
+      <w:r>
+        <w:rPr>
+          <w:rFonts w:ascii="Times New Roman" w:hAnsi="Times New Roman"/>
+          <w:b/>
+          <w:bCs/>
+          <w:sz w:val="36"/>
+          <w:szCs w:val="36"/>
+        </w:rPr>
+        <w:drawing>
+          <wp:anchor behindDoc="0" distT="0" distB="0" distL="0" distR="0" simplePos="0" locked="0" layoutInCell="1" allowOverlap="1" relativeHeight="11">
+            <wp:simplePos x="0" y="0"/>
+            <wp:positionH relativeFrom="column">
+              <wp:align>center</wp:align>
+            </wp:positionH>
+            <wp:positionV relativeFrom="paragraph">
+              <wp:posOffset>635</wp:posOffset>
+            </wp:positionV>
+            <wp:extent cx="6120130" cy="4781550"/>
+            <wp:effectExtent l="0" t="0" r="0" b="0"/>
+            <wp:wrapSquare wrapText="largest"/>
+            <wp:docPr id="10" name="Image7" descr=""/>
+            <wp:cNvGraphicFramePr>
+              <a:graphicFrameLocks xmlns:a="http://schemas.openxmlformats.org/drawingml/2006/main" noChangeAspect="1"/>
+            </wp:cNvGraphicFramePr>
+            <a:graphic xmlns:a="http://schemas.openxmlformats.org/drawingml/2006/main">
+              <a:graphicData uri="http://schemas.openxmlformats.org/drawingml/2006/picture">
+                <pic:pic xmlns:pic="http://schemas.openxmlformats.org/drawingml/2006/picture">
+                  <pic:nvPicPr>
+                    <pic:cNvPr id="10" name="Image7" descr=""/>
+                    <pic:cNvPicPr>
+                      <a:picLocks noChangeAspect="1" noChangeArrowheads="1"/>
+                    </pic:cNvPicPr>
+                  </pic:nvPicPr>
+                  <pic:blipFill>
+                    <a:blip r:embed="rId10"/>
+                    <a:stretch>
+                      <a:fillRect/>
+                    </a:stretch>
+                  </pic:blipFill>
+                  <pic:spPr bwMode="auto">
+                    <a:xfrm>
+                      <a:off x="0" y="0"/>
+                      <a:ext cx="6120130" cy="4781550"/>
+                    </a:xfrm>
+                    <a:prstGeom prst="rect">
+                      <a:avLst/>
+                    </a:prstGeom>
+                  </pic:spPr>
+                </pic:pic>
+              </a:graphicData>
+            </a:graphic>
+          </wp:anchor>
+        </w:drawing>
+      </w:r>
     </w:p>
     <w:sectPr>
       <w:type w:val="nextPage"/>
@@ -7788,6 +9857,7 @@
     </w:lvl>
     <w:lvl w:ilvl="1">
       <w:start w:val="1"/>
+      <w:pStyle w:val="Heading2"/>
       <w:numFmt w:val="none"/>
       <w:suff w:val="nothing"/>
       <w:lvlText w:val=""/>
@@ -9281,6 +11351,152 @@
           <w:tab w:val="num" w:pos="3600"/>
         </w:tabs>
         <w:ind w:left="3600" w:hanging="360"/>
+      </w:pPr>
+      <w:rPr>
+        <w:rFonts w:ascii="Symbol" w:hAnsi="Symbol" w:cs="Symbol" w:hint="default"/>
+        <w:rFonts w:cs="OpenSymbol"/>
+      </w:rPr>
+    </w:lvl>
+  </w:abstractNum>
+  <w:abstractNum w:abstractNumId="12">
+    <w:lvl w:ilvl="0">
+      <w:start w:val="1"/>
+      <w:numFmt w:val="bullet"/>
+      <w:lvlText w:val=""/>
+      <w:lvlJc w:val="left"/>
+      <w:pPr>
+        <w:tabs>
+          <w:tab w:val="num" w:pos="1440"/>
+        </w:tabs>
+        <w:ind w:left="1440" w:hanging="360"/>
+      </w:pPr>
+      <w:rPr>
+        <w:rFonts w:ascii="Symbol" w:hAnsi="Symbol" w:cs="Symbol" w:hint="default"/>
+        <w:rFonts w:cs="OpenSymbol"/>
+      </w:rPr>
+    </w:lvl>
+    <w:lvl w:ilvl="1">
+      <w:start w:val="1"/>
+      <w:numFmt w:val="bullet"/>
+      <w:lvlText w:val=""/>
+      <w:lvlJc w:val="left"/>
+      <w:pPr>
+        <w:tabs>
+          <w:tab w:val="num" w:pos="1800"/>
+        </w:tabs>
+        <w:ind w:left="1800" w:hanging="360"/>
+      </w:pPr>
+      <w:rPr>
+        <w:rFonts w:ascii="Symbol" w:hAnsi="Symbol" w:cs="Symbol" w:hint="default"/>
+        <w:rFonts w:cs="OpenSymbol"/>
+      </w:rPr>
+    </w:lvl>
+    <w:lvl w:ilvl="2">
+      <w:start w:val="1"/>
+      <w:numFmt w:val="bullet"/>
+      <w:lvlText w:val=""/>
+      <w:lvlJc w:val="left"/>
+      <w:pPr>
+        <w:tabs>
+          <w:tab w:val="num" w:pos="2160"/>
+        </w:tabs>
+        <w:ind w:left="2160" w:hanging="360"/>
+      </w:pPr>
+      <w:rPr>
+        <w:rFonts w:ascii="Symbol" w:hAnsi="Symbol" w:cs="Symbol" w:hint="default"/>
+        <w:rFonts w:cs="OpenSymbol"/>
+      </w:rPr>
+    </w:lvl>
+    <w:lvl w:ilvl="3">
+      <w:start w:val="1"/>
+      <w:numFmt w:val="bullet"/>
+      <w:lvlText w:val=""/>
+      <w:lvlJc w:val="left"/>
+      <w:pPr>
+        <w:tabs>
+          <w:tab w:val="num" w:pos="2520"/>
+        </w:tabs>
+        <w:ind w:left="2520" w:hanging="360"/>
+      </w:pPr>
+      <w:rPr>
+        <w:rFonts w:ascii="Symbol" w:hAnsi="Symbol" w:cs="Symbol" w:hint="default"/>
+        <w:rFonts w:cs="OpenSymbol"/>
+      </w:rPr>
+    </w:lvl>
+    <w:lvl w:ilvl="4">
+      <w:start w:val="1"/>
+      <w:numFmt w:val="bullet"/>
+      <w:lvlText w:val=""/>
+      <w:lvlJc w:val="left"/>
+      <w:pPr>
+        <w:tabs>
+          <w:tab w:val="num" w:pos="2880"/>
+        </w:tabs>
+        <w:ind w:left="2880" w:hanging="360"/>
+      </w:pPr>
+      <w:rPr>
+        <w:rFonts w:ascii="Symbol" w:hAnsi="Symbol" w:cs="Symbol" w:hint="default"/>
+        <w:rFonts w:cs="OpenSymbol"/>
+      </w:rPr>
+    </w:lvl>
+    <w:lvl w:ilvl="5">
+      <w:start w:val="1"/>
+      <w:numFmt w:val="bullet"/>
+      <w:lvlText w:val=""/>
+      <w:lvlJc w:val="left"/>
+      <w:pPr>
+        <w:tabs>
+          <w:tab w:val="num" w:pos="3240"/>
+        </w:tabs>
+        <w:ind w:left="3240" w:hanging="360"/>
+      </w:pPr>
+      <w:rPr>
+        <w:rFonts w:ascii="Symbol" w:hAnsi="Symbol" w:cs="Symbol" w:hint="default"/>
+        <w:rFonts w:cs="OpenSymbol"/>
+      </w:rPr>
+    </w:lvl>
+    <w:lvl w:ilvl="6">
+      <w:start w:val="1"/>
+      <w:numFmt w:val="bullet"/>
+      <w:lvlText w:val=""/>
+      <w:lvlJc w:val="left"/>
+      <w:pPr>
+        <w:tabs>
+          <w:tab w:val="num" w:pos="3600"/>
+        </w:tabs>
+        <w:ind w:left="3600" w:hanging="360"/>
+      </w:pPr>
+      <w:rPr>
+        <w:rFonts w:ascii="Symbol" w:hAnsi="Symbol" w:cs="Symbol" w:hint="default"/>
+        <w:rFonts w:cs="OpenSymbol"/>
+      </w:rPr>
+    </w:lvl>
+    <w:lvl w:ilvl="7">
+      <w:start w:val="1"/>
+      <w:numFmt w:val="bullet"/>
+      <w:lvlText w:val=""/>
+      <w:lvlJc w:val="left"/>
+      <w:pPr>
+        <w:tabs>
+          <w:tab w:val="num" w:pos="3960"/>
+        </w:tabs>
+        <w:ind w:left="3960" w:hanging="360"/>
+      </w:pPr>
+      <w:rPr>
+        <w:rFonts w:ascii="Symbol" w:hAnsi="Symbol" w:cs="Symbol" w:hint="default"/>
+        <w:rFonts w:cs="OpenSymbol"/>
+      </w:rPr>
+    </w:lvl>
+    <w:lvl w:ilvl="8">
+      <w:start w:val="1"/>
+      <w:numFmt w:val="bullet"/>
+      <w:lvlText w:val=""/>
+      <w:lvlJc w:val="left"/>
+      <w:pPr>
+        <w:tabs>
+          <w:tab w:val="num" w:pos="4320"/>
+        </w:tabs>
+        <w:ind w:left="4320" w:hanging="360"/>
       </w:pPr>
       <w:rPr>
         <w:rFonts w:ascii="Symbol" w:hAnsi="Symbol" w:cs="Symbol" w:hint="default"/>
@@ -9321,6 +11537,9 @@
   <w:num w:numId="11">
     <w:abstractNumId w:val="11"/>
   </w:num>
+  <w:num w:numId="12">
+    <w:abstractNumId w:val="12"/>
+  </w:num>
 </w:numbering>
 </file>
 
@@ -9379,6 +11598,23 @@
       <w:szCs w:val="36"/>
     </w:rPr>
   </w:style>
+  <w:style w:type="paragraph" w:styleId="Heading2">
+    <w:name w:val="Heading 2"/>
+    <w:basedOn w:val="Heading"/>
+    <w:next w:val="TextBody"/>
+    <w:qFormat/>
+    <w:pPr>
+      <w:spacing w:before="200" w:after="120"/>
+      <w:outlineLvl w:val="1"/>
+    </w:pPr>
+    <w:rPr>
+      <w:rFonts w:ascii="Liberation Serif" w:hAnsi="Liberation Serif" w:eastAsia="Noto Sans CJK SC Regular" w:cs="Lohit Devanagari"/>
+      <w:b/>
+      <w:bCs/>
+      <w:sz w:val="36"/>
+      <w:szCs w:val="36"/>
+    </w:rPr>
+  </w:style>
   <w:style w:type="character" w:styleId="Bullets">
     <w:name w:val="Bullets"/>
     <w:qFormat/>
@@ -12471,5 +14707,16 @@
       <w:bCs/>
     </w:rPr>
   </w:style>
+  <w:style w:type="paragraph" w:styleId="ListParagraph">
+    <w:name w:val="List Paragraph"/>
+    <w:basedOn w:val="Normal"/>
+    <w:qFormat/>
+    <w:pPr>
+      <w:spacing w:before="0" w:after="200"/>
+      <w:ind w:left="720" w:hanging="0"/>
+      <w:contextualSpacing/>
+    </w:pPr>
+    <w:rPr/>
+  </w:style>
 </w:styles>
 </file>
</xml_diff>

<commit_message>
complete UML diagrams & content to docx file
</commit_message>
<xml_diff>
--- a/TR_Document.docx
+++ b/TR_Document.docx
@@ -266,16 +266,7 @@
           <w:sz w:val="30"/>
           <w:szCs w:val="30"/>
         </w:rPr>
-        <w:t xml:space="preserve">Mr. Haresh </w:t>
-      </w:r>
-      <w:r>
-        <w:rPr>
-          <w:rFonts w:eastAsia="Times New Roman" w:cs="Times New Roman" w:ascii="Times New Roman" w:hAnsi="Times New Roman"/>
-          <w:b/>
-          <w:sz w:val="30"/>
-          <w:szCs w:val="30"/>
-        </w:rPr>
-        <w:t>Pawar</w:t>
+        <w:t>Mr. Haresh Pawar</w:t>
       </w:r>
     </w:p>
     <w:p>
@@ -1540,15 +1531,7 @@
           <w:sz w:val="28"/>
           <w:szCs w:val="28"/>
         </w:rPr>
-        <w:t xml:space="preserve">3. Name of the Guide: Mr. Haresh </w:t>
-      </w:r>
-      <w:r>
-        <w:rPr>
-          <w:rFonts w:eastAsia="Times New Roman" w:cs="Times New Roman" w:ascii="Times New Roman" w:hAnsi="Times New Roman"/>
-          <w:sz w:val="28"/>
-          <w:szCs w:val="28"/>
-        </w:rPr>
-        <w:t>Pawar</w:t>
+        <w:t>3. Name of the Guide: Mr. Haresh Pawar</w:t>
       </w:r>
     </w:p>
     <w:p>
@@ -1603,7 +1586,7 @@
         <mc:AlternateContent>
           <mc:Choice Requires="wps">
             <w:drawing>
-              <wp:anchor behindDoc="0" distT="0" distB="0" distL="114300" distR="114300" simplePos="0" locked="0" layoutInCell="1" allowOverlap="1" relativeHeight="4">
+              <wp:anchor behindDoc="0" distT="0" distB="0" distL="114300" distR="114300" simplePos="0" locked="0" layoutInCell="1" allowOverlap="1" relativeHeight="2">
                 <wp:simplePos x="0" y="0"/>
                 <wp:positionH relativeFrom="margin">
                   <wp:posOffset>3657600</wp:posOffset>
@@ -1611,7 +1594,7 @@
                 <wp:positionV relativeFrom="paragraph">
                   <wp:posOffset>316865</wp:posOffset>
                 </wp:positionV>
-                <wp:extent cx="252095" cy="191135"/>
+                <wp:extent cx="252730" cy="191770"/>
                 <wp:effectExtent l="0" t="0" r="15240" b="19050"/>
                 <wp:wrapNone/>
                 <wp:docPr id="3" name="Image2"/>
@@ -1622,12 +1605,15 @@
                       <wps:spPr>
                         <a:xfrm>
                           <a:off x="0" y="0"/>
-                          <a:ext cx="251640" cy="190440"/>
+                          <a:ext cx="252000" cy="191160"/>
                         </a:xfrm>
                         <a:prstGeom prst="rect">
                           <a:avLst/>
                         </a:prstGeom>
-                        <a:ln/>
+                        <a:noFill/>
+                        <a:ln>
+                          <a:noFill/>
+                        </a:ln>
                       </wps:spPr>
                       <wps:style>
                         <a:lnRef idx="2">
@@ -1650,10 +1636,10 @@
           </mc:Choice>
           <mc:Fallback>
             <w:pict>
-              <v:rect id="shape_0" ID="Image2" fillcolor="white" stroked="t" style="position:absolute;margin-left:288pt;margin-top:24.95pt;width:19.75pt;height:14.95pt;mso-position-horizontal-relative:margin">
+              <v:rect id="shape_0" ID="Image2" stroked="f" style="position:absolute;margin-left:288pt;margin-top:24.95pt;width:19.8pt;height:15pt;mso-position-horizontal-relative:margin">
                 <w10:wrap type="none"/>
-                <v:fill o:detectmouseclick="t" type="solid" color2="black"/>
-                <v:stroke color="black" weight="12600" joinstyle="miter" endcap="flat"/>
+                <v:fill o:detectmouseclick="t" on="false"/>
+                <v:stroke color="#3465a4" joinstyle="round" endcap="flat"/>
               </v:rect>
             </w:pict>
           </mc:Fallback>
@@ -1661,7 +1647,7 @@
         <mc:AlternateContent>
           <mc:Choice Requires="wps">
             <w:drawing>
-              <wp:anchor behindDoc="0" distT="0" distB="0" distL="114300" distR="114300" simplePos="0" locked="0" layoutInCell="1" allowOverlap="1" relativeHeight="5">
+              <wp:anchor behindDoc="0" distT="0" distB="0" distL="114300" distR="114300" simplePos="0" locked="0" layoutInCell="1" allowOverlap="1" relativeHeight="3">
                 <wp:simplePos x="0" y="0"/>
                 <wp:positionH relativeFrom="margin">
                   <wp:posOffset>5151120</wp:posOffset>
@@ -1669,7 +1655,7 @@
                 <wp:positionV relativeFrom="paragraph">
                   <wp:posOffset>316865</wp:posOffset>
                 </wp:positionV>
-                <wp:extent cx="252095" cy="191135"/>
+                <wp:extent cx="252730" cy="191770"/>
                 <wp:effectExtent l="0" t="0" r="15240" b="19050"/>
                 <wp:wrapNone/>
                 <wp:docPr id="4" name="Image1"/>
@@ -1680,12 +1666,15 @@
                       <wps:spPr>
                         <a:xfrm>
                           <a:off x="0" y="0"/>
-                          <a:ext cx="251640" cy="190440"/>
+                          <a:ext cx="252000" cy="191160"/>
                         </a:xfrm>
                         <a:prstGeom prst="rect">
                           <a:avLst/>
                         </a:prstGeom>
-                        <a:ln/>
+                        <a:noFill/>
+                        <a:ln>
+                          <a:noFill/>
+                        </a:ln>
                       </wps:spPr>
                       <wps:style>
                         <a:lnRef idx="2">
@@ -1708,10 +1697,10 @@
           </mc:Choice>
           <mc:Fallback>
             <w:pict>
-              <v:rect id="shape_0" ID="Image1" fillcolor="white" stroked="t" style="position:absolute;margin-left:405.6pt;margin-top:24.95pt;width:19.75pt;height:14.95pt;mso-position-horizontal-relative:margin">
+              <v:rect id="shape_0" ID="Image1" stroked="f" style="position:absolute;margin-left:405.6pt;margin-top:24.95pt;width:19.8pt;height:15pt;mso-position-horizontal-relative:margin">
                 <w10:wrap type="none"/>
-                <v:fill o:detectmouseclick="t" type="solid" color2="black"/>
-                <v:stroke color="black" weight="12600" joinstyle="miter" endcap="flat"/>
+                <v:fill o:detectmouseclick="t" on="false"/>
+                <v:stroke color="#3465a4" joinstyle="round" endcap="flat"/>
               </v:rect>
             </w:pict>
           </mc:Fallback>
@@ -1927,7 +1916,12 @@
         </w:rPr>
       </w:pPr>
       <w:r>
-        <w:rPr/>
+        <w:rPr>
+          <w:rFonts w:eastAsia="Times New Roman" w:cs="Times New Roman" w:ascii="Times New Roman" w:hAnsi="Times New Roman"/>
+          <w:b/>
+          <w:sz w:val="40"/>
+          <w:szCs w:val="40"/>
+        </w:rPr>
       </w:r>
       <w:r>
         <w:br w:type="page"/>
@@ -2213,7 +2207,12 @@
         </w:rPr>
       </w:pPr>
       <w:r>
-        <w:rPr/>
+        <w:rPr>
+          <w:rFonts w:eastAsia="Times New Roman" w:cs="Times New Roman" w:ascii="Times New Roman" w:hAnsi="Times New Roman"/>
+          <w:b/>
+          <w:sz w:val="40"/>
+          <w:szCs w:val="40"/>
+        </w:rPr>
       </w:r>
       <w:r>
         <w:br w:type="page"/>
@@ -2336,15 +2335,7 @@
           <w:sz w:val="24"/>
           <w:szCs w:val="24"/>
         </w:rPr>
-        <w:t xml:space="preserve">Haresh </w:t>
-      </w:r>
-      <w:r>
-        <w:rPr>
-          <w:rFonts w:eastAsia="Times New Roman" w:cs="Times New Roman" w:ascii="Times New Roman" w:hAnsi="Times New Roman"/>
-          <w:sz w:val="24"/>
-          <w:szCs w:val="24"/>
-        </w:rPr>
-        <w:t>Pawar</w:t>
+        <w:t>Haresh Pawar</w:t>
       </w:r>
       <w:r>
         <w:rPr>
@@ -2486,7 +2477,12 @@
         </w:rPr>
       </w:pPr>
       <w:r>
-        <w:rPr/>
+        <w:rPr>
+          <w:rFonts w:eastAsia="Times New Roman" w:cs="Times New Roman" w:ascii="Times New Roman" w:hAnsi="Times New Roman"/>
+          <w:b/>
+          <w:sz w:val="40"/>
+          <w:szCs w:val="40"/>
+        </w:rPr>
       </w:r>
       <w:r>
         <w:br w:type="page"/>
@@ -2799,7 +2795,12 @@
         </w:rPr>
       </w:pPr>
       <w:r>
-        <w:rPr/>
+        <w:rPr>
+          <w:rFonts w:eastAsia="Times New Roman" w:cs="Times New Roman" w:ascii="Times New Roman" w:hAnsi="Times New Roman"/>
+          <w:b/>
+          <w:sz w:val="40"/>
+          <w:szCs w:val="40"/>
+        </w:rPr>
       </w:r>
       <w:r>
         <w:br w:type="page"/>
@@ -4137,43 +4138,7 @@
           <w:sz w:val="24"/>
           <w:szCs w:val="24"/>
         </w:rPr>
-        <w:t>The overall project is to develop a</w:t>
-      </w:r>
-      <w:r>
-        <w:rPr>
-          <w:rFonts w:cs="Times New Roman" w:ascii="Times New Roman" w:hAnsi="Times New Roman"/>
-          <w:bCs/>
-          <w:sz w:val="24"/>
-          <w:szCs w:val="24"/>
-        </w:rPr>
-        <w:t>n</w:t>
-      </w:r>
-      <w:r>
-        <w:rPr>
-          <w:rFonts w:cs="Times New Roman" w:ascii="Times New Roman" w:hAnsi="Times New Roman"/>
-          <w:bCs/>
-          <w:sz w:val="24"/>
-          <w:szCs w:val="24"/>
-        </w:rPr>
-        <w:t xml:space="preserve"> application </w:t>
-      </w:r>
-      <w:r>
-        <w:rPr>
-          <w:rFonts w:cs="Times New Roman" w:ascii="Times New Roman" w:hAnsi="Times New Roman"/>
-          <w:bCs/>
-          <w:sz w:val="24"/>
-          <w:szCs w:val="24"/>
-        </w:rPr>
-        <w:t>which eases the user ability to track his family/friends</w:t>
-      </w:r>
-      <w:r>
-        <w:rPr>
-          <w:rFonts w:cs="Times New Roman" w:ascii="Times New Roman" w:hAnsi="Times New Roman"/>
-          <w:bCs/>
-          <w:sz w:val="24"/>
-          <w:szCs w:val="24"/>
-        </w:rPr>
-        <w:t>. The remaining chapters will be discussing which technologies will be used to develop and test the proposed system. It will also discuss about requirements analysis and specifications and then Implementation of the system.</w:t>
+        <w:t>The overall project is to develop an application which eases the user ability to track his family/friends. The remaining chapters will be discussing which technologies will be used to develop and test the proposed system. It will also discuss about requirements analysis and specifications and then Implementation of the system.</w:t>
       </w:r>
     </w:p>
     <w:p>
@@ -6186,7 +6151,7 @@
       <w:pPr>
         <w:pStyle w:val="Normal"/>
         <w:widowControl/>
-        <w:overflowPunct w:val="true"/>
+        <w:overflowPunct w:val="false"/>
         <w:bidi w:val="0"/>
         <w:spacing w:lineRule="auto" w:line="360"/>
         <w:ind w:right="0" w:hanging="0"/>
@@ -6201,67 +6166,70 @@
       </w:pPr>
       <w:r>
         <w:rPr>
-          <w:rFonts w:ascii="Times New Roman" w:hAnsi="Times New Roman"/>
-        </w:rPr>
-      </w:r>
-      <w:r>
-        <w:br w:type="page"/>
-      </w:r>
-    </w:p>
-    <w:p>
-      <w:pPr>
-        <w:pStyle w:val="Normal"/>
-        <w:widowControl/>
-        <w:overflowPunct w:val="true"/>
-        <w:bidi w:val="0"/>
-        <w:spacing w:lineRule="auto" w:line="360"/>
-        <w:ind w:right="0" w:hanging="0"/>
-        <w:jc w:val="center"/>
-        <w:rPr>
-          <w:rFonts w:ascii="Times New Roman" w:hAnsi="Times New Roman"/>
-        </w:rPr>
-      </w:pPr>
-      <w:r>
-        <w:rPr>
-          <w:rFonts w:ascii="Times New Roman" w:hAnsi="Times New Roman"/>
           <w:b/>
           <w:bCs/>
           <w:sz w:val="40"/>
           <w:szCs w:val="40"/>
         </w:rPr>
-        <w:t>3. REQUIREMENTS &amp; ANALYSIS</w:t>
-      </w:r>
-    </w:p>
-    <w:p>
-      <w:pPr>
-        <w:pStyle w:val="Normal"/>
-        <w:spacing w:lineRule="auto" w:line="360"/>
-        <w:ind w:left="1080" w:right="0" w:hanging="0"/>
+      </w:r>
+      <w:r>
+        <w:br w:type="page"/>
+      </w:r>
+    </w:p>
+    <w:p>
+      <w:pPr>
+        <w:pStyle w:val="Normal"/>
+        <w:widowControl/>
+        <w:overflowPunct w:val="false"/>
+        <w:bidi w:val="0"/>
+        <w:spacing w:lineRule="auto" w:line="360"/>
+        <w:ind w:right="0" w:hanging="0"/>
         <w:jc w:val="center"/>
         <w:rPr>
           <w:rFonts w:ascii="Times New Roman" w:hAnsi="Times New Roman"/>
-          <w:b/>
+        </w:rPr>
+      </w:pPr>
+      <w:r>
+        <w:rPr>
+          <w:rFonts w:ascii="Times New Roman" w:hAnsi="Times New Roman"/>
           <w:b/>
           <w:bCs/>
           <w:sz w:val="40"/>
           <w:szCs w:val="40"/>
         </w:rPr>
-      </w:pPr>
-      <w:r>
-        <w:rPr>
-          <w:rFonts w:ascii="Times New Roman" w:hAnsi="Times New Roman"/>
+        <w:t>3. REQUIREMENTS &amp; ANALYSIS</w:t>
+      </w:r>
+    </w:p>
+    <w:p>
+      <w:pPr>
+        <w:pStyle w:val="Normal"/>
+        <w:spacing w:lineRule="auto" w:line="360"/>
+        <w:ind w:left="1080" w:right="0" w:hanging="0"/>
+        <w:jc w:val="center"/>
+        <w:rPr>
+          <w:rFonts w:ascii="Times New Roman" w:hAnsi="Times New Roman"/>
+          <w:b/>
           <w:b/>
           <w:bCs/>
           <w:sz w:val="40"/>
           <w:szCs w:val="40"/>
         </w:rPr>
+      </w:pPr>
+      <w:r>
+        <w:rPr>
+          <w:rFonts w:ascii="Times New Roman" w:hAnsi="Times New Roman"/>
+          <w:b/>
+          <w:bCs/>
+          <w:sz w:val="40"/>
+          <w:szCs w:val="40"/>
+        </w:rPr>
       </w:r>
     </w:p>
     <w:p>
       <w:pPr>
         <w:pStyle w:val="Normal"/>
         <w:widowControl/>
-        <w:overflowPunct w:val="true"/>
+        <w:overflowPunct w:val="false"/>
         <w:bidi w:val="0"/>
         <w:spacing w:lineRule="auto" w:line="360"/>
         <w:ind w:left="0" w:right="0" w:hanging="0"/>
@@ -6416,7 +6384,7 @@
       <w:pPr>
         <w:pStyle w:val="Normal"/>
         <w:widowControl/>
-        <w:overflowPunct w:val="true"/>
+        <w:overflowPunct w:val="false"/>
         <w:bidi w:val="0"/>
         <w:spacing w:lineRule="auto" w:line="360"/>
         <w:ind w:left="0" w:right="0" w:hanging="0"/>
@@ -6499,7 +6467,7 @@
         <w:tabs>
           <w:tab w:val="left" w:pos="1132" w:leader="none"/>
         </w:tabs>
-        <w:overflowPunct w:val="true"/>
+        <w:overflowPunct w:val="false"/>
         <w:bidi w:val="0"/>
         <w:spacing w:lineRule="auto" w:line="360"/>
         <w:ind w:left="0" w:right="0" w:hanging="0"/>
@@ -6586,7 +6554,7 @@
       <w:pPr>
         <w:pStyle w:val="Normal"/>
         <w:widowControl/>
-        <w:overflowPunct w:val="true"/>
+        <w:overflowPunct w:val="false"/>
         <w:bidi w:val="0"/>
         <w:spacing w:lineRule="auto" w:line="360"/>
         <w:ind w:left="0" w:right="0" w:hanging="0"/>
@@ -6615,7 +6583,7 @@
       <w:pPr>
         <w:pStyle w:val="Normal"/>
         <w:widowControl/>
-        <w:overflowPunct w:val="true"/>
+        <w:overflowPunct w:val="false"/>
         <w:bidi w:val="0"/>
         <w:spacing w:lineRule="auto" w:line="360"/>
         <w:ind w:left="57" w:right="0" w:hanging="0"/>
@@ -6670,7 +6638,7 @@
       <w:pPr>
         <w:pStyle w:val="Normal"/>
         <w:widowControl/>
-        <w:overflowPunct w:val="true"/>
+        <w:overflowPunct w:val="false"/>
         <w:bidi w:val="0"/>
         <w:spacing w:lineRule="auto" w:line="360"/>
         <w:ind w:left="0" w:right="0" w:hanging="0"/>
@@ -6699,7 +6667,7 @@
       <w:pPr>
         <w:pStyle w:val="Normal"/>
         <w:widowControl/>
-        <w:overflowPunct w:val="true"/>
+        <w:overflowPunct w:val="false"/>
         <w:bidi w:val="0"/>
         <w:spacing w:lineRule="auto" w:line="360"/>
         <w:ind w:left="0" w:right="0" w:hanging="0"/>
@@ -6778,6 +6746,34 @@
     <w:p>
       <w:pPr>
         <w:pStyle w:val="Normal"/>
+        <w:widowControl/>
+        <w:overflowPunct w:val="false"/>
+        <w:bidi w:val="0"/>
+        <w:spacing w:lineRule="auto" w:line="360"/>
+        <w:ind w:left="0" w:right="0" w:hanging="0"/>
+        <w:jc w:val="center"/>
+        <w:rPr>
+          <w:rFonts w:ascii="Times New Roman" w:hAnsi="Times New Roman"/>
+          <w:b w:val="false"/>
+          <w:b w:val="false"/>
+          <w:bCs w:val="false"/>
+          <w:sz w:val="24"/>
+          <w:szCs w:val="24"/>
+        </w:rPr>
+      </w:pPr>
+      <w:r>
+        <w:rPr>
+          <w:rFonts w:ascii="Times New Roman" w:hAnsi="Times New Roman"/>
+          <w:b w:val="false"/>
+          <w:bCs w:val="false"/>
+          <w:sz w:val="24"/>
+          <w:szCs w:val="24"/>
+        </w:rPr>
+      </w:r>
+    </w:p>
+    <w:p>
+      <w:pPr>
+        <w:pStyle w:val="Normal"/>
         <w:spacing w:lineRule="auto" w:line="360"/>
         <w:ind w:left="1080" w:right="0" w:hanging="0"/>
         <w:jc w:val="center"/>
@@ -6803,33 +6799,8 @@
     <w:p>
       <w:pPr>
         <w:pStyle w:val="Normal"/>
-        <w:spacing w:lineRule="auto" w:line="360"/>
-        <w:ind w:left="1080" w:right="0" w:hanging="0"/>
-        <w:jc w:val="center"/>
-        <w:rPr>
-          <w:rFonts w:ascii="Times New Roman" w:hAnsi="Times New Roman"/>
-          <w:b w:val="false"/>
-          <w:b w:val="false"/>
-          <w:bCs w:val="false"/>
-          <w:sz w:val="24"/>
-          <w:szCs w:val="24"/>
-        </w:rPr>
-      </w:pPr>
-      <w:r>
-        <w:rPr>
-          <w:rFonts w:ascii="Times New Roman" w:hAnsi="Times New Roman"/>
-          <w:b w:val="false"/>
-          <w:bCs w:val="false"/>
-          <w:sz w:val="24"/>
-          <w:szCs w:val="24"/>
-        </w:rPr>
-      </w:r>
-    </w:p>
-    <w:p>
-      <w:pPr>
-        <w:pStyle w:val="Normal"/>
         <w:widowControl/>
-        <w:overflowPunct w:val="true"/>
+        <w:overflowPunct w:val="false"/>
         <w:bidi w:val="0"/>
         <w:spacing w:lineRule="auto" w:line="360"/>
         <w:ind w:left="0" w:right="0" w:hanging="0"/>
@@ -6937,26 +6908,22 @@
     <w:p>
       <w:pPr>
         <w:pStyle w:val="Normal"/>
-        <w:spacing w:lineRule="auto" w:line="360"/>
-        <w:ind w:left="1080" w:right="0" w:hanging="0"/>
+        <w:widowControl/>
+        <w:overflowPunct w:val="false"/>
+        <w:bidi w:val="0"/>
+        <w:spacing w:lineRule="auto" w:line="360"/>
+        <w:ind w:left="0" w:right="0" w:hanging="0"/>
         <w:jc w:val="center"/>
-        <w:rPr>
-          <w:rFonts w:ascii="Times New Roman" w:hAnsi="Times New Roman"/>
-          <w:b/>
+        <w:rPr/>
+      </w:pPr>
+      <w:r>
+        <w:rPr>
+          <w:rFonts w:ascii="Times New Roman" w:hAnsi="Times New Roman"/>
           <w:b/>
           <w:bCs/>
           <w:sz w:val="32"/>
           <w:szCs w:val="32"/>
         </w:rPr>
-      </w:pPr>
-      <w:r>
-        <w:rPr>
-          <w:rFonts w:ascii="Times New Roman" w:hAnsi="Times New Roman"/>
-          <w:b/>
-          <w:bCs/>
-          <w:sz w:val="32"/>
-          <w:szCs w:val="32"/>
-        </w:rPr>
         <w:t>3.2.6 Feasibility Study</w:t>
       </w:r>
     </w:p>
@@ -6983,7 +6950,7 @@
       <w:pPr>
         <w:pStyle w:val="Normal"/>
         <w:widowControl/>
-        <w:overflowPunct w:val="true"/>
+        <w:overflowPunct w:val="false"/>
         <w:bidi w:val="0"/>
         <w:spacing w:lineRule="auto" w:line="360"/>
         <w:ind w:left="0" w:right="0" w:hanging="0"/>
@@ -7011,6 +6978,9 @@
     <w:p>
       <w:pPr>
         <w:pStyle w:val="Normal"/>
+        <w:tabs>
+          <w:tab w:val="left" w:pos="1074" w:leader="none"/>
+        </w:tabs>
         <w:spacing w:lineRule="auto" w:line="360"/>
         <w:ind w:left="1080" w:right="0" w:hanging="0"/>
         <w:jc w:val="center"/>
@@ -7095,7 +7065,7 @@
       <w:pPr>
         <w:pStyle w:val="Normal"/>
         <w:widowControl/>
-        <w:overflowPunct w:val="true"/>
+        <w:overflowPunct w:val="false"/>
         <w:bidi w:val="0"/>
         <w:spacing w:lineRule="auto" w:line="360"/>
         <w:ind w:left="0" w:right="0" w:hanging="0"/>
@@ -7140,7 +7110,7 @@
       </w:tblPr>
       <w:tblGrid>
         <w:gridCol w:w="4819"/>
-        <w:gridCol w:w="4819"/>
+        <w:gridCol w:w="4818"/>
       </w:tblGrid>
       <w:tr>
         <w:trPr>
@@ -7178,7 +7148,7 @@
         </w:tc>
         <w:tc>
           <w:tcPr>
-            <w:tcW w:w="4819" w:type="dxa"/>
+            <w:tcW w:w="4818" w:type="dxa"/>
             <w:tcBorders>
               <w:top w:val="single" w:sz="2" w:space="0" w:color="000000"/>
               <w:left w:val="single" w:sz="2" w:space="0" w:color="000000"/>
@@ -7223,7 +7193,7 @@
             <w:shd w:fill="auto" w:val="clear"/>
             <w:tcMar>
               <w:top w:w="55" w:type="dxa"/>
-              <w:left w:w="48" w:type="dxa"/>
+              <w:left w:w="45" w:type="dxa"/>
               <w:bottom w:w="55" w:type="dxa"/>
               <w:right w:w="55" w:type="dxa"/>
             </w:tcMar>
@@ -7303,7 +7273,7 @@
         </w:tc>
         <w:tc>
           <w:tcPr>
-            <w:tcW w:w="4819" w:type="dxa"/>
+            <w:tcW w:w="4818" w:type="dxa"/>
             <w:tcBorders>
               <w:top w:val="single" w:sz="2" w:space="0" w:color="000000"/>
               <w:left w:val="single" w:sz="2" w:space="0" w:color="000000"/>
@@ -7315,7 +7285,7 @@
             <w:shd w:fill="auto" w:val="clear"/>
             <w:tcMar>
               <w:top w:w="55" w:type="dxa"/>
-              <w:left w:w="48" w:type="dxa"/>
+              <w:left w:w="45" w:type="dxa"/>
               <w:bottom w:w="55" w:type="dxa"/>
               <w:right w:w="55" w:type="dxa"/>
             </w:tcMar>
@@ -7404,7 +7374,7 @@
       <w:pPr>
         <w:pStyle w:val="Normal"/>
         <w:widowControl/>
-        <w:overflowPunct w:val="true"/>
+        <w:overflowPunct w:val="false"/>
         <w:bidi w:val="0"/>
         <w:spacing w:lineRule="auto" w:line="360"/>
         <w:ind w:left="0" w:right="0" w:hanging="0"/>
@@ -7449,7 +7419,7 @@
       </w:tblPr>
       <w:tblGrid>
         <w:gridCol w:w="4819"/>
-        <w:gridCol w:w="4819"/>
+        <w:gridCol w:w="4818"/>
       </w:tblGrid>
       <w:tr>
         <w:trPr>
@@ -7487,7 +7457,7 @@
         </w:tc>
         <w:tc>
           <w:tcPr>
-            <w:tcW w:w="4819" w:type="dxa"/>
+            <w:tcW w:w="4818" w:type="dxa"/>
             <w:tcBorders>
               <w:top w:val="single" w:sz="2" w:space="0" w:color="000000"/>
               <w:left w:val="single" w:sz="2" w:space="0" w:color="000000"/>
@@ -7532,7 +7502,7 @@
             <w:shd w:fill="auto" w:val="clear"/>
             <w:tcMar>
               <w:top w:w="55" w:type="dxa"/>
-              <w:left w:w="48" w:type="dxa"/>
+              <w:left w:w="45" w:type="dxa"/>
               <w:bottom w:w="55" w:type="dxa"/>
               <w:right w:w="55" w:type="dxa"/>
             </w:tcMar>
@@ -7611,7 +7581,7 @@
         </w:tc>
         <w:tc>
           <w:tcPr>
-            <w:tcW w:w="4819" w:type="dxa"/>
+            <w:tcW w:w="4818" w:type="dxa"/>
             <w:tcBorders>
               <w:top w:val="single" w:sz="2" w:space="0" w:color="000000"/>
               <w:left w:val="single" w:sz="2" w:space="0" w:color="000000"/>
@@ -7623,7 +7593,7 @@
             <w:shd w:fill="auto" w:val="clear"/>
             <w:tcMar>
               <w:top w:w="55" w:type="dxa"/>
-              <w:left w:w="48" w:type="dxa"/>
+              <w:left w:w="45" w:type="dxa"/>
               <w:bottom w:w="55" w:type="dxa"/>
               <w:right w:w="55" w:type="dxa"/>
             </w:tcMar>
@@ -7761,14 +7731,12 @@
       <w:pPr>
         <w:pStyle w:val="Normal"/>
         <w:widowControl/>
-        <w:overflowPunct w:val="true"/>
+        <w:overflowPunct w:val="false"/>
         <w:bidi w:val="0"/>
         <w:spacing w:lineRule="auto" w:line="360"/>
         <w:ind w:right="0" w:hanging="0"/>
         <w:jc w:val="center"/>
-        <w:rPr>
-          <w:rFonts w:ascii="Times New Roman" w:hAnsi="Times New Roman"/>
-        </w:rPr>
+        <w:rPr/>
       </w:pPr>
       <w:r>
         <w:rPr>
@@ -7778,34 +7746,248 @@
           <w:sz w:val="40"/>
           <w:szCs w:val="40"/>
         </w:rPr>
-        <w:t>4</w:t>
-      </w:r>
-      <w:r>
-        <w:rPr>
-          <w:rFonts w:ascii="Times New Roman" w:hAnsi="Times New Roman"/>
+        <w:t>4.  System Design</w:t>
+      </w:r>
+    </w:p>
+    <w:p>
+      <w:pPr>
+        <w:pStyle w:val="Normal"/>
+        <w:widowControl/>
+        <w:overflowPunct w:val="false"/>
+        <w:bidi w:val="0"/>
+        <w:spacing w:lineRule="auto" w:line="360"/>
+        <w:ind w:right="0" w:hanging="0"/>
+        <w:jc w:val="center"/>
+        <w:rPr>
+          <w:rFonts w:ascii="Times New Roman" w:hAnsi="Times New Roman"/>
+          <w:b/>
           <w:b/>
           <w:bCs/>
           <w:sz w:val="40"/>
           <w:szCs w:val="40"/>
         </w:rPr>
-        <w:t xml:space="preserve">.  </w:t>
-      </w:r>
-      <w:r>
-        <w:rPr>
-          <w:rFonts w:ascii="Times New Roman" w:hAnsi="Times New Roman"/>
+      </w:pPr>
+      <w:r>
+        <w:rPr/>
+      </w:r>
+    </w:p>
+    <w:p>
+      <w:pPr>
+        <w:pStyle w:val="Normal"/>
+        <w:widowControl/>
+        <w:overflowPunct w:val="false"/>
+        <w:bidi w:val="0"/>
+        <w:spacing w:lineRule="auto" w:line="360"/>
+        <w:ind w:right="0" w:hanging="0"/>
+        <w:jc w:val="center"/>
+        <w:rPr>
+          <w:rFonts w:ascii="Times New Roman" w:hAnsi="Times New Roman"/>
+          <w:b/>
           <w:b/>
           <w:bCs/>
           <w:sz w:val="40"/>
           <w:szCs w:val="40"/>
         </w:rPr>
-        <w:t>System Design</w:t>
+      </w:pPr>
+      <w:r>
+        <w:rPr/>
       </w:r>
     </w:p>
     <w:p>
       <w:pPr>
         <w:pStyle w:val="Normal"/>
         <w:widowControl/>
-        <w:overflowPunct w:val="true"/>
+        <w:overflowPunct w:val="false"/>
+        <w:bidi w:val="0"/>
+        <w:spacing w:lineRule="auto" w:line="360"/>
+        <w:ind w:right="0" w:hanging="0"/>
+        <w:jc w:val="center"/>
+        <w:rPr/>
+      </w:pPr>
+      <w:r>
+        <w:rPr>
+          <w:rFonts w:ascii="Times New Roman" w:hAnsi="Times New Roman"/>
+          <w:b/>
+          <w:bCs/>
+          <w:sz w:val="36"/>
+          <w:szCs w:val="36"/>
+        </w:rPr>
+        <w:t>Sequence Diagram</w:t>
+      </w:r>
+    </w:p>
+    <w:p>
+      <w:pPr>
+        <w:pStyle w:val="Normal"/>
+        <w:widowControl/>
+        <w:overflowPunct w:val="false"/>
+        <w:bidi w:val="0"/>
+        <w:spacing w:lineRule="auto" w:line="360"/>
+        <w:ind w:right="0" w:hanging="0"/>
+        <w:jc w:val="both"/>
+        <w:rPr>
+          <w:rFonts w:ascii="Times New Roman" w:hAnsi="Times New Roman"/>
+          <w:b w:val="false"/>
+          <w:b w:val="false"/>
+          <w:bCs w:val="false"/>
+          <w:sz w:val="36"/>
+          <w:szCs w:val="36"/>
+        </w:rPr>
+      </w:pPr>
+      <w:r>
+        <w:rPr>
+          <w:rFonts w:ascii="Times New Roman" w:hAnsi="Times New Roman"/>
+          <w:b w:val="false"/>
+          <w:bCs w:val="false"/>
+          <w:sz w:val="36"/>
+          <w:szCs w:val="36"/>
+        </w:rPr>
+      </w:r>
+    </w:p>
+    <w:p>
+      <w:pPr>
+        <w:pStyle w:val="Normal"/>
+        <w:widowControl/>
+        <w:overflowPunct w:val="false"/>
+        <w:bidi w:val="0"/>
+        <w:spacing w:lineRule="auto" w:line="360"/>
+        <w:ind w:right="0" w:hanging="0"/>
+        <w:jc w:val="both"/>
+        <w:rPr/>
+      </w:pPr>
+      <w:r>
+        <w:rPr>
+          <w:rFonts w:ascii="Times New Roman" w:hAnsi="Times New Roman"/>
+          <w:b w:val="false"/>
+          <w:bCs w:val="false"/>
+          <w:sz w:val="24"/>
+          <w:szCs w:val="24"/>
+        </w:rPr>
+        <w:tab/>
+        <w:t>A sequence diagram shows object interactions arranged in time sequence. It depicts the objects and classes involved in the scenario and the sequence of messages exchanged between the objects needed to carry out the functionality of the scenario. Sequence diagrams are typically associated with use case realizations in the Logical View of the system under development. Sequence diagrams are sometimes called event diagrams or event scenarios.</w:t>
+      </w:r>
+    </w:p>
+    <w:p>
+      <w:pPr>
+        <w:pStyle w:val="TextBody"/>
+        <w:widowControl/>
+        <w:overflowPunct w:val="false"/>
+        <w:bidi w:val="0"/>
+        <w:spacing w:lineRule="auto" w:line="360"/>
+        <w:ind w:right="0" w:hanging="0"/>
+        <w:jc w:val="both"/>
+        <w:rPr/>
+      </w:pPr>
+      <w:r>
+        <w:rPr>
+          <w:rFonts w:ascii="Times New Roman" w:hAnsi="Times New Roman"/>
+          <w:b w:val="false"/>
+          <w:bCs w:val="false"/>
+          <w:sz w:val="24"/>
+          <w:szCs w:val="24"/>
+        </w:rPr>
+        <w:tab/>
+        <w:t>A sequence diagram shows, as parallel vertical lines (</w:t>
+      </w:r>
+      <w:r>
+        <w:rPr>
+          <w:rFonts w:ascii="Times New Roman" w:hAnsi="Times New Roman"/>
+          <w:b w:val="false"/>
+          <w:bCs w:val="false"/>
+          <w:i/>
+          <w:sz w:val="24"/>
+          <w:szCs w:val="24"/>
+        </w:rPr>
+        <w:t>lifelines</w:t>
+      </w:r>
+      <w:r>
+        <w:rPr>
+          <w:rFonts w:ascii="Times New Roman" w:hAnsi="Times New Roman"/>
+          <w:b w:val="false"/>
+          <w:bCs w:val="false"/>
+          <w:sz w:val="24"/>
+          <w:szCs w:val="24"/>
+        </w:rPr>
+        <w:t xml:space="preserve">), different processes or objects that live simultaneously, and, as horizontal arrows, the messages exchanged between them, in the order in which they occur. This allows the specification of simple runtime scenarios in a graphical manner. </w:t>
+      </w:r>
+    </w:p>
+    <w:p>
+      <w:pPr>
+        <w:pStyle w:val="Normal"/>
+        <w:widowControl/>
+        <w:overflowPunct w:val="false"/>
+        <w:bidi w:val="0"/>
+        <w:spacing w:lineRule="auto" w:line="360"/>
+        <w:ind w:right="0" w:hanging="0"/>
+        <w:jc w:val="center"/>
+        <w:rPr>
+          <w:rFonts w:ascii="Times New Roman" w:hAnsi="Times New Roman"/>
+          <w:b/>
+          <w:b/>
+          <w:bCs/>
+          <w:sz w:val="36"/>
+          <w:szCs w:val="36"/>
+        </w:rPr>
+      </w:pPr>
+      <w:r>
+        <w:rPr>
+          <w:rFonts w:ascii="Times New Roman" w:hAnsi="Times New Roman"/>
+          <w:b/>
+          <w:bCs/>
+          <w:sz w:val="36"/>
+          <w:szCs w:val="36"/>
+        </w:rPr>
+        <w:drawing>
+          <wp:anchor behindDoc="0" distT="0" distB="0" distL="0" distR="0" simplePos="0" locked="0" layoutInCell="1" allowOverlap="1" relativeHeight="14">
+            <wp:simplePos x="0" y="0"/>
+            <wp:positionH relativeFrom="column">
+              <wp:posOffset>-720090</wp:posOffset>
+            </wp:positionH>
+            <wp:positionV relativeFrom="paragraph">
+              <wp:posOffset>708660</wp:posOffset>
+            </wp:positionV>
+            <wp:extent cx="7560310" cy="5248910"/>
+            <wp:effectExtent l="0" t="0" r="0" b="0"/>
+            <wp:wrapSquare wrapText="largest"/>
+            <wp:docPr id="5" name="Image3" descr=""/>
+            <wp:cNvGraphicFramePr>
+              <a:graphicFrameLocks xmlns:a="http://schemas.openxmlformats.org/drawingml/2006/main" noChangeAspect="1"/>
+            </wp:cNvGraphicFramePr>
+            <a:graphic xmlns:a="http://schemas.openxmlformats.org/drawingml/2006/main">
+              <a:graphicData uri="http://schemas.openxmlformats.org/drawingml/2006/picture">
+                <pic:pic xmlns:pic="http://schemas.openxmlformats.org/drawingml/2006/picture">
+                  <pic:nvPicPr>
+                    <pic:cNvPr id="5" name="Image3" descr=""/>
+                    <pic:cNvPicPr>
+                      <a:picLocks noChangeAspect="1" noChangeArrowheads="1"/>
+                    </pic:cNvPicPr>
+                  </pic:nvPicPr>
+                  <pic:blipFill>
+                    <a:blip r:embed="rId4"/>
+                    <a:stretch>
+                      <a:fillRect/>
+                    </a:stretch>
+                  </pic:blipFill>
+                  <pic:spPr bwMode="auto">
+                    <a:xfrm>
+                      <a:off x="0" y="0"/>
+                      <a:ext cx="7560310" cy="5248910"/>
+                    </a:xfrm>
+                    <a:prstGeom prst="rect">
+                      <a:avLst/>
+                    </a:prstGeom>
+                  </pic:spPr>
+                </pic:pic>
+              </a:graphicData>
+            </a:graphic>
+          </wp:anchor>
+        </w:drawing>
+      </w:r>
+    </w:p>
+    <w:p>
+      <w:pPr>
+        <w:pStyle w:val="Normal"/>
+        <w:widowControl/>
+        <w:overflowPunct w:val="false"/>
         <w:bidi w:val="0"/>
         <w:spacing w:lineRule="auto" w:line="360"/>
         <w:ind w:right="0" w:hanging="0"/>
@@ -7820,7 +8002,10 @@
       </w:pPr>
       <w:r>
         <w:rPr>
-          <w:rFonts w:ascii="Times New Roman" w:hAnsi="Times New Roman"/>
+          <w:b/>
+          <w:bCs/>
+          <w:sz w:val="40"/>
+          <w:szCs w:val="40"/>
         </w:rPr>
       </w:r>
     </w:p>
@@ -7828,7 +8013,7 @@
       <w:pPr>
         <w:pStyle w:val="Normal"/>
         <w:widowControl/>
-        <w:overflowPunct w:val="true"/>
+        <w:overflowPunct w:val="false"/>
         <w:bidi w:val="0"/>
         <w:spacing w:lineRule="auto" w:line="360"/>
         <w:ind w:right="0" w:hanging="0"/>
@@ -7854,7 +8039,7 @@
       <w:pPr>
         <w:pStyle w:val="Normal"/>
         <w:widowControl/>
-        <w:overflowPunct w:val="true"/>
+        <w:overflowPunct w:val="false"/>
         <w:bidi w:val="0"/>
         <w:spacing w:lineRule="auto" w:line="360"/>
         <w:ind w:right="0" w:hanging="0"/>
@@ -7867,252 +8052,155 @@
       </w:pPr>
       <w:r>
         <w:rPr>
+          <w:b/>
+          <w:bCs/>
+        </w:rPr>
+      </w:r>
+    </w:p>
+    <w:p>
+      <w:pPr>
+        <w:pStyle w:val="TextBody"/>
+        <w:widowControl/>
+        <w:overflowPunct w:val="false"/>
+        <w:bidi w:val="0"/>
+        <w:spacing w:lineRule="auto" w:line="360"/>
+        <w:ind w:right="0" w:hanging="0"/>
+        <w:jc w:val="both"/>
+        <w:rPr>
+          <w:rFonts w:ascii="Times New Roman" w:hAnsi="Times New Roman"/>
+        </w:rPr>
+      </w:pPr>
+      <w:r>
+        <w:rPr>
+          <w:rFonts w:ascii="Times New Roman" w:hAnsi="Times New Roman"/>
+          <w:color w:val="000000"/>
+          <w:sz w:val="24"/>
+          <w:szCs w:val="24"/>
+          <w:u w:val="none"/>
+        </w:rPr>
+        <w:tab/>
+        <w:t xml:space="preserve">A </w:t>
+      </w:r>
+      <w:r>
+        <w:rPr>
+          <w:rFonts w:ascii="Times New Roman" w:hAnsi="Times New Roman"/>
+          <w:b w:val="false"/>
+          <w:bCs w:val="false"/>
+          <w:color w:val="000000"/>
+          <w:sz w:val="24"/>
+          <w:szCs w:val="24"/>
+          <w:u w:val="none"/>
+        </w:rPr>
+        <w:t>use case diagram</w:t>
+      </w:r>
+      <w:r>
+        <w:rPr>
+          <w:rFonts w:ascii="Times New Roman" w:hAnsi="Times New Roman"/>
+          <w:color w:val="000000"/>
+          <w:sz w:val="24"/>
+          <w:szCs w:val="24"/>
+          <w:u w:val="none"/>
+        </w:rPr>
+        <w:t xml:space="preserve"> at its simplest is a representation of a user's interaction with the system that shows the relationship between the user and the different use cases in which the user is involved. A use case diagram can identify the different types of users of a system and the different use cases and will often be accompanied by other types of diagrams as well. </w:t>
+      </w:r>
+    </w:p>
+    <w:p>
+      <w:pPr>
+        <w:pStyle w:val="TextBody"/>
+        <w:widowControl/>
+        <w:overflowPunct w:val="false"/>
+        <w:bidi w:val="0"/>
+        <w:spacing w:lineRule="auto" w:line="360"/>
+        <w:ind w:right="0" w:hanging="0"/>
+        <w:jc w:val="both"/>
+        <w:rPr/>
+      </w:pPr>
+      <w:r>
+        <w:rPr>
+          <w:rFonts w:ascii="Times New Roman" w:hAnsi="Times New Roman"/>
+          <w:color w:val="000000"/>
+          <w:sz w:val="24"/>
+          <w:szCs w:val="24"/>
+          <w:u w:val="none"/>
+        </w:rPr>
+        <w:tab/>
+        <w:t>Due to their simplistic nature, use case diagrams can be a good communication tool for stakeholders. The drawings attempt to mimic the real world and provide a view for the stakeholder to understand how the system is going to be designed. Siau and Lee conducted research to determine if there was a valid situation for use case diagrams at all or if they were unnecessary. What was found was that the use case diagrams conveyed the intent of the system in a more simplified manner to stakeholders and that they were "interpreted more completely than class diagrams".</w:t>
+      </w:r>
+    </w:p>
+    <w:p>
+      <w:pPr>
+        <w:pStyle w:val="TextBody"/>
+        <w:widowControl/>
+        <w:overflowPunct w:val="false"/>
+        <w:bidi w:val="0"/>
+        <w:spacing w:lineRule="auto" w:line="360"/>
+        <w:ind w:right="0" w:hanging="0"/>
+        <w:jc w:val="both"/>
+        <w:rPr/>
+      </w:pPr>
+      <w:r>
+        <w:rPr>
+          <w:rFonts w:ascii="Times New Roman" w:hAnsi="Times New Roman"/>
+          <w:color w:val="000000"/>
+          <w:sz w:val="24"/>
+          <w:szCs w:val="24"/>
+          <w:u w:val="none"/>
+        </w:rPr>
+        <w:tab/>
+        <w:t>The purpose of the use case diagrams is simply to provide the high level view of the system and convey the requirements in laypeople's terms for the stakeholders. Additional diagrams and documentation can be used to provide a complete functional and technical view of the system.</w:t>
+      </w:r>
+    </w:p>
+    <w:p>
+      <w:pPr>
+        <w:pStyle w:val="TextBody"/>
+        <w:widowControl/>
+        <w:overflowPunct w:val="false"/>
+        <w:bidi w:val="0"/>
+        <w:spacing w:lineRule="auto" w:line="360"/>
+        <w:ind w:right="0" w:hanging="0"/>
+        <w:jc w:val="both"/>
+        <w:rPr>
           <w:rFonts w:ascii="Times New Roman" w:hAnsi="Times New Roman"/>
           <w:sz w:val="32"/>
           <w:szCs w:val="32"/>
         </w:rPr>
-      </w:r>
-    </w:p>
-    <w:p>
-      <w:pPr>
-        <w:pStyle w:val="TextBody"/>
-        <w:widowControl/>
-        <w:overflowPunct w:val="true"/>
-        <w:bidi w:val="0"/>
-        <w:spacing w:lineRule="auto" w:line="360"/>
-        <w:ind w:right="0" w:hanging="0"/>
-        <w:jc w:val="both"/>
-        <w:rPr>
-          <w:rFonts w:ascii="Times New Roman" w:hAnsi="Times New Roman"/>
-        </w:rPr>
-      </w:pPr>
-      <w:r>
-        <w:rPr>
-          <w:rFonts w:ascii="Times New Roman" w:hAnsi="Times New Roman"/>
-          <w:color w:val="000000"/>
-          <w:sz w:val="24"/>
-          <w:szCs w:val="24"/>
-          <w:u w:val="none"/>
-        </w:rPr>
-        <w:tab/>
-        <w:t xml:space="preserve">A </w:t>
-      </w:r>
-      <w:r>
-        <w:rPr>
-          <w:rFonts w:ascii="Times New Roman" w:hAnsi="Times New Roman"/>
-          <w:b w:val="false"/>
-          <w:bCs w:val="false"/>
-          <w:color w:val="000000"/>
-          <w:sz w:val="24"/>
-          <w:szCs w:val="24"/>
-          <w:u w:val="none"/>
-        </w:rPr>
-        <w:t>use case diagram</w:t>
-      </w:r>
-      <w:r>
-        <w:rPr>
-          <w:rFonts w:ascii="Times New Roman" w:hAnsi="Times New Roman"/>
-          <w:color w:val="000000"/>
-          <w:sz w:val="24"/>
-          <w:szCs w:val="24"/>
-          <w:u w:val="none"/>
-        </w:rPr>
-        <w:t xml:space="preserve"> at its simplest is a representation of a user's interaction with the system that shows the relationship between the user and the different </w:t>
-      </w:r>
-      <w:r>
-        <w:rPr>
-          <w:rFonts w:ascii="Times New Roman" w:hAnsi="Times New Roman"/>
-          <w:color w:val="000000"/>
-          <w:sz w:val="24"/>
-          <w:szCs w:val="24"/>
-          <w:u w:val="none"/>
-        </w:rPr>
-        <w:t>use cases</w:t>
-      </w:r>
-      <w:r>
-        <w:rPr>
-          <w:rFonts w:ascii="Times New Roman" w:hAnsi="Times New Roman"/>
-          <w:color w:val="000000"/>
-          <w:sz w:val="24"/>
-          <w:szCs w:val="24"/>
-          <w:u w:val="none"/>
-        </w:rPr>
-        <w:t xml:space="preserve"> in which the user is involved. A use case diagram can identify the different types of users of a system and the different use cases and will often be accompanied by other types of diagrams as well. </w:t>
-      </w:r>
-    </w:p>
-    <w:p>
-      <w:pPr>
-        <w:pStyle w:val="TextBody"/>
-        <w:widowControl/>
-        <w:overflowPunct w:val="true"/>
-        <w:bidi w:val="0"/>
-        <w:spacing w:lineRule="auto" w:line="360"/>
-        <w:ind w:right="0" w:hanging="0"/>
-        <w:jc w:val="both"/>
-        <w:rPr/>
-      </w:pPr>
-      <w:r>
-        <w:rPr>
-          <w:rFonts w:ascii="Times New Roman" w:hAnsi="Times New Roman"/>
-          <w:color w:val="000000"/>
-          <w:sz w:val="24"/>
-          <w:szCs w:val="24"/>
-          <w:u w:val="none"/>
-        </w:rPr>
-        <w:tab/>
-      </w:r>
-      <w:r>
-        <w:rPr>
-          <w:rFonts w:ascii="Times New Roman" w:hAnsi="Times New Roman"/>
-          <w:color w:val="000000"/>
-          <w:sz w:val="24"/>
-          <w:szCs w:val="24"/>
-          <w:u w:val="none"/>
-        </w:rPr>
-        <w:t xml:space="preserve">Due to their simplistic nature, use case diagrams can be a good communication tool for </w:t>
-      </w:r>
-      <w:r>
-        <w:rPr>
-          <w:rFonts w:ascii="Times New Roman" w:hAnsi="Times New Roman"/>
-          <w:color w:val="000000"/>
-          <w:sz w:val="24"/>
-          <w:szCs w:val="24"/>
-          <w:u w:val="none"/>
-        </w:rPr>
-        <w:t>stakeholders</w:t>
-      </w:r>
-      <w:r>
-        <w:rPr>
-          <w:rFonts w:ascii="Times New Roman" w:hAnsi="Times New Roman"/>
-          <w:color w:val="000000"/>
-          <w:sz w:val="24"/>
-          <w:szCs w:val="24"/>
-          <w:u w:val="none"/>
-        </w:rPr>
-        <w:t xml:space="preserve">. The drawings attempt to mimic the real world and provide a view for the </w:t>
-      </w:r>
-      <w:r>
-        <w:rPr>
-          <w:rFonts w:ascii="Times New Roman" w:hAnsi="Times New Roman"/>
-          <w:color w:val="000000"/>
-          <w:sz w:val="24"/>
-          <w:szCs w:val="24"/>
-          <w:u w:val="none"/>
-        </w:rPr>
-        <w:t>stakeholder</w:t>
-      </w:r>
-      <w:r>
-        <w:rPr>
-          <w:rFonts w:ascii="Times New Roman" w:hAnsi="Times New Roman"/>
-          <w:color w:val="000000"/>
-          <w:sz w:val="24"/>
-          <w:szCs w:val="24"/>
-          <w:u w:val="none"/>
-        </w:rPr>
-        <w:t xml:space="preserve"> to understand how the system is going to be designed. Siau and Lee conducted research to determine if there was a valid situation for use case diagrams at all or if they were unnecessary. What was found was that the use case diagrams conveyed the intent of the system in a more simplified manner to </w:t>
-      </w:r>
-      <w:r>
-        <w:rPr>
-          <w:rFonts w:ascii="Times New Roman" w:hAnsi="Times New Roman"/>
-          <w:color w:val="000000"/>
-          <w:sz w:val="24"/>
-          <w:szCs w:val="24"/>
-          <w:u w:val="none"/>
-        </w:rPr>
-        <w:t>stakeholders</w:t>
-      </w:r>
-      <w:r>
-        <w:rPr>
-          <w:rFonts w:ascii="Times New Roman" w:hAnsi="Times New Roman"/>
-          <w:color w:val="000000"/>
-          <w:sz w:val="24"/>
-          <w:szCs w:val="24"/>
-          <w:u w:val="none"/>
-        </w:rPr>
-        <w:t xml:space="preserve"> and that they were "interpreted more completely than class diagrams"</w:t>
-      </w:r>
-      <w:r>
-        <w:rPr>
-          <w:rFonts w:ascii="Times New Roman" w:hAnsi="Times New Roman"/>
-          <w:color w:val="000000"/>
-          <w:sz w:val="24"/>
-          <w:szCs w:val="24"/>
-          <w:u w:val="none"/>
-        </w:rPr>
-        <w:t>.</w:t>
-      </w:r>
-    </w:p>
-    <w:p>
-      <w:pPr>
-        <w:pStyle w:val="TextBody"/>
-        <w:widowControl/>
-        <w:overflowPunct w:val="true"/>
-        <w:bidi w:val="0"/>
-        <w:spacing w:lineRule="auto" w:line="360"/>
-        <w:ind w:right="0" w:hanging="0"/>
-        <w:jc w:val="both"/>
-        <w:rPr/>
-      </w:pPr>
-      <w:r>
-        <w:rPr>
-          <w:rFonts w:ascii="Times New Roman" w:hAnsi="Times New Roman"/>
-          <w:color w:val="000000"/>
-          <w:sz w:val="24"/>
-          <w:szCs w:val="24"/>
-          <w:u w:val="none"/>
-        </w:rPr>
-        <w:tab/>
-        <w:t xml:space="preserve">The purpose of the use case diagrams is simply to provide the high level view of the system and convey the requirements in laypeople's terms for the </w:t>
-      </w:r>
-      <w:r>
-        <w:rPr>
-          <w:rFonts w:ascii="Times New Roman" w:hAnsi="Times New Roman"/>
-          <w:color w:val="000000"/>
-          <w:sz w:val="24"/>
-          <w:szCs w:val="24"/>
-          <w:u w:val="none"/>
-        </w:rPr>
-        <w:t>stakeholders</w:t>
-      </w:r>
-      <w:r>
-        <w:rPr>
-          <w:rFonts w:ascii="Times New Roman" w:hAnsi="Times New Roman"/>
-          <w:color w:val="000000"/>
-          <w:sz w:val="24"/>
-          <w:szCs w:val="24"/>
-          <w:u w:val="none"/>
-        </w:rPr>
-        <w:t>. Additional diagrams and documentation can be used to provide a complete functional and technical view of the system.</w:t>
-      </w:r>
-    </w:p>
-    <w:p>
-      <w:pPr>
-        <w:pStyle w:val="TextBody"/>
-        <w:widowControl/>
-        <w:overflowPunct w:val="true"/>
-        <w:bidi w:val="0"/>
-        <w:spacing w:lineRule="auto" w:line="360"/>
-        <w:ind w:right="0" w:hanging="0"/>
-        <w:jc w:val="both"/>
+      </w:pPr>
+      <w:r>
         <w:rPr>
           <w:rFonts w:ascii="Times New Roman" w:hAnsi="Times New Roman"/>
           <w:sz w:val="32"/>
           <w:szCs w:val="32"/>
         </w:rPr>
-      </w:pPr>
-      <w:r>
+      </w:r>
+    </w:p>
+    <w:p>
+      <w:pPr>
+        <w:pStyle w:val="Normal"/>
+        <w:widowControl/>
+        <w:overflowPunct w:val="false"/>
+        <w:bidi w:val="0"/>
+        <w:spacing w:lineRule="auto" w:line="360"/>
+        <w:ind w:right="0" w:hanging="0"/>
+        <w:jc w:val="center"/>
         <w:rPr>
           <w:rFonts w:ascii="Times New Roman" w:hAnsi="Times New Roman"/>
           <w:sz w:val="32"/>
           <w:szCs w:val="32"/>
         </w:rPr>
+      </w:pPr>
+      <w:r>
+        <w:rPr>
+          <w:rFonts w:ascii="Times New Roman" w:hAnsi="Times New Roman"/>
+          <w:sz w:val="32"/>
+          <w:szCs w:val="32"/>
+        </w:rPr>
       </w:r>
     </w:p>
     <w:p>
       <w:pPr>
         <w:pStyle w:val="Normal"/>
         <w:widowControl/>
-        <w:overflowPunct w:val="true"/>
+        <w:overflowPunct w:val="false"/>
         <w:bidi w:val="0"/>
         <w:spacing w:lineRule="auto" w:line="360"/>
         <w:ind w:right="0" w:hanging="0"/>
@@ -8135,7 +8223,7 @@
       <w:pPr>
         <w:pStyle w:val="Normal"/>
         <w:widowControl/>
-        <w:overflowPunct w:val="true"/>
+        <w:overflowPunct w:val="false"/>
         <w:bidi w:val="0"/>
         <w:spacing w:lineRule="auto" w:line="360"/>
         <w:ind w:right="0" w:hanging="0"/>
@@ -8152,31 +8240,8 @@
           <w:sz w:val="32"/>
           <w:szCs w:val="32"/>
         </w:rPr>
-      </w:r>
-    </w:p>
-    <w:p>
-      <w:pPr>
-        <w:pStyle w:val="Normal"/>
-        <w:widowControl/>
-        <w:overflowPunct w:val="true"/>
-        <w:bidi w:val="0"/>
-        <w:spacing w:lineRule="auto" w:line="360"/>
-        <w:ind w:right="0" w:hanging="0"/>
-        <w:jc w:val="center"/>
-        <w:rPr>
-          <w:rFonts w:ascii="Times New Roman" w:hAnsi="Times New Roman"/>
-          <w:sz w:val="32"/>
-          <w:szCs w:val="32"/>
-        </w:rPr>
-      </w:pPr>
-      <w:r>
-        <w:rPr>
-          <w:rFonts w:ascii="Times New Roman" w:hAnsi="Times New Roman"/>
-          <w:sz w:val="32"/>
-          <w:szCs w:val="32"/>
-        </w:rPr>
         <w:drawing>
-          <wp:anchor behindDoc="0" distT="0" distB="0" distL="0" distR="0" simplePos="0" locked="0" layoutInCell="1" allowOverlap="1" relativeHeight="6">
+          <wp:anchor behindDoc="0" distT="0" distB="0" distL="0" distR="0" simplePos="0" locked="0" layoutInCell="1" allowOverlap="1" relativeHeight="4">
             <wp:simplePos x="0" y="0"/>
             <wp:positionH relativeFrom="column">
               <wp:posOffset>-386080</wp:posOffset>
@@ -8187,7 +8252,7 @@
             <wp:extent cx="7226300" cy="5161915"/>
             <wp:effectExtent l="0" t="0" r="0" b="0"/>
             <wp:wrapSquare wrapText="largest"/>
-            <wp:docPr id="5" name="Image2" descr=""/>
+            <wp:docPr id="6" name="Image2" descr=""/>
             <wp:cNvGraphicFramePr>
               <a:graphicFrameLocks xmlns:a="http://schemas.openxmlformats.org/drawingml/2006/main" noChangeAspect="1"/>
             </wp:cNvGraphicFramePr>
@@ -8195,13 +8260,13 @@
               <a:graphicData uri="http://schemas.openxmlformats.org/drawingml/2006/picture">
                 <pic:pic xmlns:pic="http://schemas.openxmlformats.org/drawingml/2006/picture">
                   <pic:nvPicPr>
-                    <pic:cNvPr id="5" name="Image2" descr=""/>
+                    <pic:cNvPr id="6" name="Image2" descr=""/>
                     <pic:cNvPicPr>
                       <a:picLocks noChangeAspect="1" noChangeArrowheads="1"/>
                     </pic:cNvPicPr>
                   </pic:nvPicPr>
                   <pic:blipFill>
-                    <a:blip r:embed="rId4"/>
+                    <a:blip r:embed="rId5"/>
                     <a:stretch>
                       <a:fillRect/>
                     </a:stretch>
@@ -8226,7 +8291,7 @@
       <w:pPr>
         <w:pStyle w:val="Normal"/>
         <w:widowControl/>
-        <w:overflowPunct w:val="true"/>
+        <w:overflowPunct w:val="false"/>
         <w:bidi w:val="0"/>
         <w:spacing w:lineRule="auto" w:line="360"/>
         <w:ind w:right="0" w:hanging="0"/>
@@ -8249,7 +8314,7 @@
       <w:pPr>
         <w:pStyle w:val="Normal"/>
         <w:widowControl/>
-        <w:overflowPunct w:val="true"/>
+        <w:overflowPunct w:val="false"/>
         <w:bidi w:val="0"/>
         <w:spacing w:lineRule="auto" w:line="360"/>
         <w:ind w:right="0" w:hanging="0"/>
@@ -8272,7 +8337,7 @@
       <w:pPr>
         <w:pStyle w:val="Normal"/>
         <w:widowControl/>
-        <w:overflowPunct w:val="true"/>
+        <w:overflowPunct w:val="false"/>
         <w:bidi w:val="0"/>
         <w:spacing w:lineRule="auto" w:line="360"/>
         <w:ind w:right="0" w:hanging="0"/>
@@ -8295,7 +8360,7 @@
       <w:pPr>
         <w:pStyle w:val="Normal"/>
         <w:widowControl/>
-        <w:overflowPunct w:val="true"/>
+        <w:overflowPunct w:val="false"/>
         <w:bidi w:val="0"/>
         <w:spacing w:lineRule="auto" w:line="360"/>
         <w:ind w:right="0" w:hanging="0"/>
@@ -8318,7 +8383,7 @@
       <w:pPr>
         <w:pStyle w:val="Normal"/>
         <w:widowControl/>
-        <w:overflowPunct w:val="true"/>
+        <w:overflowPunct w:val="false"/>
         <w:bidi w:val="0"/>
         <w:spacing w:lineRule="auto" w:line="360"/>
         <w:ind w:right="0" w:hanging="0"/>
@@ -8341,7 +8406,7 @@
       <w:pPr>
         <w:pStyle w:val="Normal"/>
         <w:widowControl/>
-        <w:overflowPunct w:val="true"/>
+        <w:overflowPunct w:val="false"/>
         <w:bidi w:val="0"/>
         <w:spacing w:lineRule="auto" w:line="360"/>
         <w:ind w:right="0" w:hanging="0"/>
@@ -8364,7 +8429,7 @@
       <w:pPr>
         <w:pStyle w:val="Normal"/>
         <w:widowControl/>
-        <w:overflowPunct w:val="true"/>
+        <w:overflowPunct w:val="false"/>
         <w:bidi w:val="0"/>
         <w:spacing w:lineRule="auto" w:line="360"/>
         <w:ind w:right="0" w:hanging="0"/>
@@ -8390,76 +8455,62 @@
       <w:pPr>
         <w:pStyle w:val="Normal"/>
         <w:widowControl/>
-        <w:overflowPunct w:val="true"/>
+        <w:overflowPunct w:val="false"/>
         <w:bidi w:val="0"/>
         <w:spacing w:lineRule="auto" w:line="360"/>
         <w:ind w:right="0" w:hanging="0"/>
         <w:jc w:val="center"/>
-        <w:rPr>
-          <w:rFonts w:ascii="Times New Roman" w:hAnsi="Times New Roman"/>
-          <w:b/>
+        <w:rPr/>
+      </w:pPr>
+      <w:r>
+        <w:rPr>
+          <w:rFonts w:ascii="Times New Roman" w:hAnsi="Times New Roman"/>
           <w:b/>
           <w:bCs/>
           <w:sz w:val="36"/>
           <w:szCs w:val="36"/>
         </w:rPr>
-      </w:pPr>
-      <w:r>
-        <w:rPr>
-          <w:rFonts w:ascii="Times New Roman" w:hAnsi="Times New Roman"/>
-          <w:b/>
-          <w:bCs/>
+        <w:t>State Transition Diagram</w:t>
+      </w:r>
+    </w:p>
+    <w:p>
+      <w:pPr>
+        <w:pStyle w:val="Normal"/>
+        <w:widowControl/>
+        <w:overflowPunct w:val="false"/>
+        <w:bidi w:val="0"/>
+        <w:spacing w:lineRule="auto" w:line="360"/>
+        <w:ind w:right="0" w:hanging="0"/>
+        <w:jc w:val="both"/>
+        <w:rPr>
+          <w:rFonts w:ascii="Times New Roman" w:hAnsi="Times New Roman"/>
+          <w:b w:val="false"/>
+          <w:b w:val="false"/>
+          <w:bCs w:val="false"/>
           <w:sz w:val="36"/>
           <w:szCs w:val="36"/>
         </w:rPr>
-        <w:t>Sequence Diagram</w:t>
-      </w:r>
-    </w:p>
-    <w:p>
-      <w:pPr>
-        <w:pStyle w:val="Normal"/>
-        <w:widowControl/>
-        <w:overflowPunct w:val="true"/>
-        <w:bidi w:val="0"/>
-        <w:spacing w:lineRule="auto" w:line="360"/>
-        <w:ind w:right="0" w:hanging="0"/>
-        <w:jc w:val="both"/>
-        <w:rPr>
-          <w:rFonts w:ascii="Times New Roman" w:hAnsi="Times New Roman"/>
-          <w:b w:val="false"/>
+      </w:pPr>
+      <w:r>
+        <w:rPr>
+          <w:rFonts w:ascii="Times New Roman" w:hAnsi="Times New Roman"/>
           <w:b w:val="false"/>
           <w:bCs w:val="false"/>
           <w:sz w:val="36"/>
           <w:szCs w:val="36"/>
         </w:rPr>
-      </w:pPr>
-      <w:r>
-        <w:rPr>
-          <w:rFonts w:ascii="Times New Roman" w:hAnsi="Times New Roman"/>
-          <w:b w:val="false"/>
-          <w:bCs w:val="false"/>
-          <w:sz w:val="36"/>
-          <w:szCs w:val="36"/>
-        </w:rPr>
       </w:r>
     </w:p>
     <w:p>
       <w:pPr>
         <w:pStyle w:val="Normal"/>
         <w:widowControl/>
-        <w:overflowPunct w:val="true"/>
+        <w:overflowPunct w:val="false"/>
         <w:bidi w:val="0"/>
         <w:spacing w:lineRule="auto" w:line="360"/>
         <w:ind w:right="0" w:hanging="0"/>
         <w:jc w:val="both"/>
-        <w:rPr>
-          <w:rFonts w:ascii="Times New Roman" w:hAnsi="Times New Roman"/>
-          <w:b w:val="false"/>
-          <w:b w:val="false"/>
-          <w:bCs w:val="false"/>
-          <w:sz w:val="24"/>
-          <w:szCs w:val="24"/>
-        </w:rPr>
+        <w:rPr/>
       </w:pPr>
       <w:r>
         <w:rPr>
@@ -8470,350 +8521,7 @@
           <w:szCs w:val="24"/>
         </w:rPr>
         <w:tab/>
-        <w:t>A sequence diagram shows object interactions arranged in time sequence. It depicts the objects and classes involved in the scenario and the sequence of messages exchanged between the objects needed to carry out the functionality of the scenario. Sequence diagrams are typically associated with use case realizations in the Logical View of the system under development. Sequence diagrams are sometimes called event diagrams or event scenarios.</w:t>
-      </w:r>
-    </w:p>
-    <w:p>
-      <w:pPr>
-        <w:pStyle w:val="TextBody"/>
-        <w:widowControl/>
-        <w:overflowPunct w:val="true"/>
-        <w:bidi w:val="0"/>
-        <w:spacing w:lineRule="auto" w:line="360"/>
-        <w:ind w:right="0" w:hanging="0"/>
-        <w:jc w:val="both"/>
-        <w:rPr>
-          <w:rFonts w:ascii="Times New Roman" w:hAnsi="Times New Roman"/>
-          <w:b w:val="false"/>
-          <w:b w:val="false"/>
-          <w:bCs w:val="false"/>
-          <w:sz w:val="24"/>
-          <w:szCs w:val="24"/>
-        </w:rPr>
-      </w:pPr>
-      <w:r>
-        <w:rPr>
-          <w:rFonts w:ascii="Times New Roman" w:hAnsi="Times New Roman"/>
-          <w:b w:val="false"/>
-          <w:bCs w:val="false"/>
-          <w:sz w:val="24"/>
-          <w:szCs w:val="24"/>
-        </w:rPr>
-        <w:tab/>
-      </w:r>
-      <w:r>
-        <w:rPr>
-          <w:rFonts w:ascii="Times New Roman" w:hAnsi="Times New Roman"/>
-          <w:b w:val="false"/>
-          <w:bCs w:val="false"/>
-          <w:sz w:val="24"/>
-          <w:szCs w:val="24"/>
-        </w:rPr>
-        <w:t>A sequence diagram shows, as parallel vertical lines (</w:t>
-      </w:r>
-      <w:r>
-        <w:rPr>
-          <w:rFonts w:ascii="Times New Roman" w:hAnsi="Times New Roman"/>
-          <w:b w:val="false"/>
-          <w:bCs w:val="false"/>
-          <w:i/>
-          <w:sz w:val="24"/>
-          <w:szCs w:val="24"/>
-        </w:rPr>
-        <w:t>lifelines</w:t>
-      </w:r>
-      <w:r>
-        <w:rPr>
-          <w:rFonts w:ascii="Times New Roman" w:hAnsi="Times New Roman"/>
-          <w:b w:val="false"/>
-          <w:bCs w:val="false"/>
-          <w:sz w:val="24"/>
-          <w:szCs w:val="24"/>
-        </w:rPr>
-        <w:t xml:space="preserve">), different processes or objects that live simultaneously, and, as horizontal arrows, the messages exchanged between them, in the order in which they occur. This allows the specification of simple runtime scenarios in a graphical manner. </w:t>
-      </w:r>
-    </w:p>
-    <w:p>
-      <w:pPr>
-        <w:pStyle w:val="Normal"/>
-        <w:widowControl/>
-        <w:overflowPunct w:val="true"/>
-        <w:bidi w:val="0"/>
-        <w:spacing w:lineRule="auto" w:line="360"/>
-        <w:ind w:right="0" w:hanging="0"/>
-        <w:jc w:val="center"/>
-        <w:rPr>
-          <w:rFonts w:ascii="Times New Roman" w:hAnsi="Times New Roman"/>
-          <w:b/>
-          <w:b/>
-          <w:bCs/>
-          <w:sz w:val="36"/>
-          <w:szCs w:val="36"/>
-        </w:rPr>
-      </w:pPr>
-      <w:r>
-        <w:rPr>
-          <w:rFonts w:ascii="Times New Roman" w:hAnsi="Times New Roman"/>
-          <w:b/>
-          <w:bCs/>
-          <w:sz w:val="36"/>
-          <w:szCs w:val="36"/>
-        </w:rPr>
-        <w:drawing>
-          <wp:anchor behindDoc="0" distT="0" distB="0" distL="0" distR="0" simplePos="0" locked="0" layoutInCell="1" allowOverlap="1" relativeHeight="7">
-            <wp:simplePos x="0" y="0"/>
-            <wp:positionH relativeFrom="column">
-              <wp:posOffset>-720090</wp:posOffset>
-            </wp:positionH>
-            <wp:positionV relativeFrom="paragraph">
-              <wp:posOffset>708660</wp:posOffset>
-            </wp:positionV>
-            <wp:extent cx="7560310" cy="5248910"/>
-            <wp:effectExtent l="0" t="0" r="0" b="0"/>
-            <wp:wrapSquare wrapText="largest"/>
-            <wp:docPr id="6" name="Image3" descr=""/>
-            <wp:cNvGraphicFramePr>
-              <a:graphicFrameLocks xmlns:a="http://schemas.openxmlformats.org/drawingml/2006/main" noChangeAspect="1"/>
-            </wp:cNvGraphicFramePr>
-            <a:graphic xmlns:a="http://schemas.openxmlformats.org/drawingml/2006/main">
-              <a:graphicData uri="http://schemas.openxmlformats.org/drawingml/2006/picture">
-                <pic:pic xmlns:pic="http://schemas.openxmlformats.org/drawingml/2006/picture">
-                  <pic:nvPicPr>
-                    <pic:cNvPr id="6" name="Image3" descr=""/>
-                    <pic:cNvPicPr>
-                      <a:picLocks noChangeAspect="1" noChangeArrowheads="1"/>
-                    </pic:cNvPicPr>
-                  </pic:nvPicPr>
-                  <pic:blipFill>
-                    <a:blip r:embed="rId5"/>
-                    <a:stretch>
-                      <a:fillRect/>
-                    </a:stretch>
-                  </pic:blipFill>
-                  <pic:spPr bwMode="auto">
-                    <a:xfrm>
-                      <a:off x="0" y="0"/>
-                      <a:ext cx="7560310" cy="5248910"/>
-                    </a:xfrm>
-                    <a:prstGeom prst="rect">
-                      <a:avLst/>
-                    </a:prstGeom>
-                  </pic:spPr>
-                </pic:pic>
-              </a:graphicData>
-            </a:graphic>
-          </wp:anchor>
-        </w:drawing>
-      </w:r>
-      <w:r>
-        <w:br w:type="page"/>
-      </w:r>
-    </w:p>
-    <w:p>
-      <w:pPr>
-        <w:pStyle w:val="Normal"/>
-        <w:widowControl/>
-        <w:overflowPunct w:val="true"/>
-        <w:bidi w:val="0"/>
-        <w:spacing w:lineRule="auto" w:line="360"/>
-        <w:ind w:right="0" w:hanging="0"/>
-        <w:jc w:val="center"/>
-        <w:rPr>
-          <w:rFonts w:ascii="Times New Roman" w:hAnsi="Times New Roman"/>
-          <w:b/>
-          <w:b/>
-          <w:bCs/>
-          <w:sz w:val="36"/>
-          <w:szCs w:val="36"/>
-        </w:rPr>
-      </w:pPr>
-      <w:r>
-        <w:rPr>
-          <w:rFonts w:ascii="Times New Roman" w:hAnsi="Times New Roman"/>
-          <w:b/>
-          <w:bCs/>
-          <w:sz w:val="36"/>
-          <w:szCs w:val="36"/>
-        </w:rPr>
-        <w:t>State Transition Diagram</w:t>
-      </w:r>
-    </w:p>
-    <w:p>
-      <w:pPr>
-        <w:pStyle w:val="Normal"/>
-        <w:widowControl/>
-        <w:overflowPunct w:val="true"/>
-        <w:bidi w:val="0"/>
-        <w:spacing w:lineRule="auto" w:line="360"/>
-        <w:ind w:right="0" w:hanging="0"/>
-        <w:jc w:val="both"/>
-        <w:rPr>
-          <w:rFonts w:ascii="Times New Roman" w:hAnsi="Times New Roman"/>
-          <w:b w:val="false"/>
-          <w:b w:val="false"/>
-          <w:bCs w:val="false"/>
-          <w:sz w:val="36"/>
-          <w:szCs w:val="36"/>
-        </w:rPr>
-      </w:pPr>
-      <w:r>
-        <w:rPr>
-          <w:rFonts w:ascii="Times New Roman" w:hAnsi="Times New Roman"/>
-          <w:b w:val="false"/>
-          <w:bCs w:val="false"/>
-          <w:sz w:val="36"/>
-          <w:szCs w:val="36"/>
-        </w:rPr>
-      </w:r>
-    </w:p>
-    <w:p>
-      <w:pPr>
-        <w:pStyle w:val="Normal"/>
-        <w:widowControl/>
-        <w:overflowPunct w:val="true"/>
-        <w:bidi w:val="0"/>
-        <w:spacing w:lineRule="auto" w:line="360"/>
-        <w:ind w:right="0" w:hanging="0"/>
-        <w:jc w:val="both"/>
-        <w:rPr>
-          <w:rFonts w:ascii="Times New Roman" w:hAnsi="Times New Roman"/>
-          <w:b/>
-          <w:b/>
-          <w:bCs/>
-          <w:sz w:val="24"/>
-          <w:szCs w:val="24"/>
-        </w:rPr>
-      </w:pPr>
-      <w:r>
-        <w:rPr>
-          <w:rFonts w:ascii="Times New Roman" w:hAnsi="Times New Roman"/>
-          <w:b w:val="false"/>
-          <w:bCs w:val="false"/>
-          <w:sz w:val="24"/>
-          <w:szCs w:val="24"/>
-        </w:rPr>
-        <w:tab/>
-        <w:t xml:space="preserve">A </w:t>
-      </w:r>
-      <w:r>
-        <w:rPr>
-          <w:rFonts w:ascii="Times New Roman" w:hAnsi="Times New Roman"/>
-          <w:b w:val="false"/>
-          <w:bCs w:val="false"/>
-          <w:sz w:val="24"/>
-          <w:szCs w:val="24"/>
-        </w:rPr>
-        <w:t>State Transition Diagram also known as</w:t>
-      </w:r>
-      <w:r>
-        <w:rPr>
-          <w:rFonts w:ascii="Times New Roman" w:hAnsi="Times New Roman"/>
-          <w:b w:val="false"/>
-          <w:bCs w:val="false"/>
-          <w:sz w:val="24"/>
-          <w:szCs w:val="24"/>
-        </w:rPr>
-        <w:t xml:space="preserve"> </w:t>
-      </w:r>
-      <w:r>
-        <w:rPr>
-          <w:rFonts w:ascii="Times New Roman" w:hAnsi="Times New Roman"/>
-          <w:b w:val="false"/>
-          <w:bCs w:val="false"/>
-          <w:sz w:val="24"/>
-          <w:szCs w:val="24"/>
-        </w:rPr>
-        <w:t>S</w:t>
-      </w:r>
-      <w:r>
-        <w:rPr>
-          <w:rFonts w:ascii="Times New Roman" w:hAnsi="Times New Roman"/>
-          <w:b w:val="false"/>
-          <w:bCs w:val="false"/>
-          <w:sz w:val="24"/>
-          <w:szCs w:val="24"/>
-        </w:rPr>
-        <w:t xml:space="preserve">tate </w:t>
-      </w:r>
-      <w:r>
-        <w:rPr>
-          <w:rFonts w:ascii="Times New Roman" w:hAnsi="Times New Roman"/>
-          <w:b w:val="false"/>
-          <w:bCs w:val="false"/>
-          <w:sz w:val="24"/>
-          <w:szCs w:val="24"/>
-        </w:rPr>
-        <w:t>D</w:t>
-      </w:r>
-      <w:r>
-        <w:rPr>
-          <w:rFonts w:ascii="Times New Roman" w:hAnsi="Times New Roman"/>
-          <w:b w:val="false"/>
-          <w:bCs w:val="false"/>
-          <w:sz w:val="24"/>
-          <w:szCs w:val="24"/>
-        </w:rPr>
-        <w:t xml:space="preserve">iagram is a type of </w:t>
-      </w:r>
-      <w:r>
-        <w:rPr>
-          <w:rFonts w:ascii="Times New Roman" w:hAnsi="Times New Roman"/>
-          <w:b w:val="false"/>
-          <w:bCs w:val="false"/>
-          <w:sz w:val="24"/>
-          <w:szCs w:val="24"/>
-        </w:rPr>
-        <w:t>diagram</w:t>
-      </w:r>
-      <w:r>
-        <w:rPr>
-          <w:rFonts w:ascii="Times New Roman" w:hAnsi="Times New Roman"/>
-          <w:b w:val="false"/>
-          <w:bCs w:val="false"/>
-          <w:sz w:val="24"/>
-          <w:szCs w:val="24"/>
-        </w:rPr>
-        <w:t xml:space="preserve"> used in </w:t>
-      </w:r>
-      <w:r>
-        <w:rPr>
-          <w:rFonts w:ascii="Times New Roman" w:hAnsi="Times New Roman"/>
-          <w:b w:val="false"/>
-          <w:bCs w:val="false"/>
-          <w:sz w:val="24"/>
-          <w:szCs w:val="24"/>
-        </w:rPr>
-        <w:t xml:space="preserve">computer science </w:t>
-      </w:r>
-      <w:r>
-        <w:rPr>
-          <w:rFonts w:ascii="Times New Roman" w:hAnsi="Times New Roman"/>
-          <w:b w:val="false"/>
-          <w:bCs w:val="false"/>
-          <w:sz w:val="24"/>
-          <w:szCs w:val="24"/>
-        </w:rPr>
-        <w:t xml:space="preserve">and related fields to describe the behavior of systems. State diagrams require that the system described is composed of a finite number of </w:t>
-      </w:r>
-      <w:r>
-        <w:rPr>
-          <w:rFonts w:ascii="Times New Roman" w:hAnsi="Times New Roman"/>
-          <w:b w:val="false"/>
-          <w:bCs w:val="false"/>
-          <w:sz w:val="24"/>
-          <w:szCs w:val="24"/>
-        </w:rPr>
-        <w:t>states,</w:t>
-      </w:r>
-      <w:r>
-        <w:rPr>
-          <w:rFonts w:ascii="Times New Roman" w:hAnsi="Times New Roman"/>
-          <w:b w:val="false"/>
-          <w:bCs w:val="false"/>
-          <w:sz w:val="24"/>
-          <w:szCs w:val="24"/>
-        </w:rPr>
-        <w:t xml:space="preserve"> sometimes, this is indeed the case, while at other times this is a reasonable </w:t>
+        <w:t xml:space="preserve">A State Transition Diagram also known as State Diagram is a type of diagram used in computer science and related fields to describe the behavior of systems. State diagrams require that the system described is composed of a finite number of states, sometimes, this is indeed the case, while at other times this is a reasonable </w:t>
       </w:r>
       <w:hyperlink r:id="rId6">
         <w:r>
@@ -8836,17 +8544,7 @@
           <w:sz w:val="24"/>
           <w:szCs w:val="24"/>
         </w:rPr>
-        <w:t>bstraction</w:t>
-      </w:r>
-      <w:r>
-        <w:rPr>
-          <w:rFonts w:ascii="Times New Roman" w:hAnsi="Times New Roman"/>
-          <w:b w:val="false"/>
-          <w:bCs w:val="false"/>
-          <w:sz w:val="24"/>
-          <w:szCs w:val="24"/>
-        </w:rPr>
-        <w:t xml:space="preserve">. Many forms of state diagrams exist, which differ slightly and have different </w:t>
+        <w:t xml:space="preserve">bstraction. Many forms of state diagrams exist, which differ slightly and have different </w:t>
       </w:r>
       <w:r>
         <w:fldChar w:fldCharType="begin"/>
@@ -8903,24 +8601,14 @@
           <w:sz w:val="24"/>
           <w:szCs w:val="24"/>
         </w:rPr>
-        <w:t>emantics</w:t>
-      </w:r>
-      <w:r>
-        <w:rPr>
-          <w:rFonts w:ascii="Times New Roman" w:hAnsi="Times New Roman"/>
-          <w:b w:val="false"/>
-          <w:bCs w:val="false"/>
-          <w:sz w:val="24"/>
-          <w:szCs w:val="24"/>
-        </w:rPr>
-        <w:t xml:space="preserve">. </w:t>
+        <w:t xml:space="preserve">emantics. </w:t>
       </w:r>
     </w:p>
     <w:p>
       <w:pPr>
         <w:pStyle w:val="Normal"/>
         <w:widowControl/>
-        <w:overflowPunct w:val="true"/>
+        <w:overflowPunct w:val="false"/>
         <w:bidi w:val="0"/>
         <w:spacing w:lineRule="auto" w:line="360"/>
         <w:ind w:right="0" w:hanging="0"/>
@@ -8942,42 +8630,14 @@
           <w:b w:val="false"/>
           <w:bCs w:val="false"/>
         </w:rPr>
-        <w:t xml:space="preserve">State diagrams are used to give an abstract description of the </w:t>
-      </w:r>
-      <w:r>
-        <w:rPr>
-          <w:b w:val="false"/>
-          <w:bCs w:val="false"/>
-        </w:rPr>
-        <w:t>behaviour</w:t>
-      </w:r>
-      <w:r>
-        <w:rPr>
-          <w:b w:val="false"/>
-          <w:bCs w:val="false"/>
-        </w:rPr>
-        <w:t xml:space="preserve"> of a </w:t>
-      </w:r>
-      <w:r>
-        <w:rPr>
-          <w:b w:val="false"/>
-          <w:bCs w:val="false"/>
-        </w:rPr>
-        <w:t>system</w:t>
-      </w:r>
-      <w:r>
-        <w:rPr>
-          <w:b w:val="false"/>
-          <w:bCs w:val="false"/>
-        </w:rPr>
-        <w:t>. This behavior is analyzed and represented as a series of events that can occur in one or more possible states. Hereby "each diagram usually represents objects of a single class and track the different states of its objects through the system".</w:t>
+        <w:t>State diagrams are used to give an abstract description of the behaviour of a system. This behavior is analyzed and represented as a series of events that can occur in one or more possible states. Hereby "each diagram usually represents objects of a single class and track the different states of its objects through the system".</w:t>
       </w:r>
     </w:p>
     <w:p>
       <w:pPr>
         <w:pStyle w:val="Normal"/>
         <w:widowControl/>
-        <w:overflowPunct w:val="true"/>
+        <w:overflowPunct w:val="false"/>
         <w:bidi w:val="0"/>
         <w:spacing w:lineRule="auto" w:line="360"/>
         <w:ind w:right="0" w:hanging="0"/>
@@ -8990,28 +8650,14 @@
           <w:bCs w:val="false"/>
         </w:rPr>
         <w:tab/>
-        <w:t xml:space="preserve">State diagrams can be used to graphically represent </w:t>
-      </w:r>
-      <w:r>
-        <w:rPr>
-          <w:b w:val="false"/>
-          <w:bCs w:val="false"/>
-        </w:rPr>
-        <w:t>finite state machines</w:t>
-      </w:r>
-      <w:r>
-        <w:rPr>
-          <w:b w:val="false"/>
-          <w:bCs w:val="false"/>
-        </w:rPr>
-        <w:t>.</w:t>
+        <w:t>State diagrams can be used to graphically represent finite state machines.</w:t>
       </w:r>
     </w:p>
     <w:p>
       <w:pPr>
         <w:pStyle w:val="Normal"/>
         <w:widowControl/>
-        <w:overflowPunct w:val="true"/>
+        <w:overflowPunct w:val="false"/>
         <w:bidi w:val="0"/>
         <w:spacing w:lineRule="auto" w:line="360"/>
         <w:ind w:right="0" w:hanging="0"/>
@@ -9034,7 +8680,7 @@
           <w:szCs w:val="36"/>
         </w:rPr>
         <w:drawing>
-          <wp:anchor behindDoc="0" distT="0" distB="0" distL="0" distR="0" simplePos="0" locked="0" layoutInCell="1" allowOverlap="1" relativeHeight="8">
+          <wp:anchor behindDoc="0" distT="0" distB="0" distL="0" distR="0" simplePos="0" locked="0" layoutInCell="1" allowOverlap="1" relativeHeight="5">
             <wp:simplePos x="0" y="0"/>
             <wp:positionH relativeFrom="column">
               <wp:align>center</wp:align>
@@ -9084,7 +8730,7 @@
       <w:pPr>
         <w:pStyle w:val="Normal"/>
         <w:widowControl/>
-        <w:overflowPunct w:val="true"/>
+        <w:overflowPunct w:val="false"/>
         <w:bidi w:val="0"/>
         <w:spacing w:lineRule="auto" w:line="360"/>
         <w:ind w:right="0" w:hanging="0"/>
@@ -9113,7 +8759,7 @@
       <w:pPr>
         <w:pStyle w:val="Normal"/>
         <w:widowControl/>
-        <w:overflowPunct w:val="true"/>
+        <w:overflowPunct w:val="false"/>
         <w:bidi w:val="0"/>
         <w:spacing w:lineRule="auto" w:line="360"/>
         <w:ind w:right="0" w:hanging="0"/>
@@ -9141,7 +8787,7 @@
       <w:pPr>
         <w:pStyle w:val="Normal"/>
         <w:widowControl/>
-        <w:overflowPunct w:val="true"/>
+        <w:overflowPunct w:val="false"/>
         <w:bidi w:val="0"/>
         <w:spacing w:lineRule="auto" w:line="360"/>
         <w:ind w:right="0" w:hanging="0"/>
@@ -9164,67 +8810,7 @@
           <w:szCs w:val="24"/>
         </w:rPr>
         <w:tab/>
-        <w:t xml:space="preserve">In </w:t>
-      </w:r>
-      <w:r>
-        <w:rPr>
-          <w:rFonts w:ascii="Times New Roman" w:hAnsi="Times New Roman"/>
-          <w:b w:val="false"/>
-          <w:bCs w:val="false"/>
-          <w:sz w:val="24"/>
-          <w:szCs w:val="24"/>
-        </w:rPr>
-        <w:t>Unified Modeling Language</w:t>
-      </w:r>
-      <w:r>
-        <w:rPr>
-          <w:rFonts w:ascii="Times New Roman" w:hAnsi="Times New Roman"/>
-          <w:b w:val="false"/>
-          <w:bCs w:val="false"/>
-          <w:sz w:val="24"/>
-          <w:szCs w:val="24"/>
-        </w:rPr>
-        <w:t xml:space="preserve"> (UML), a component diagram depicts how </w:t>
-      </w:r>
-      <w:r>
-        <w:rPr>
-          <w:rFonts w:ascii="Times New Roman" w:hAnsi="Times New Roman"/>
-          <w:b w:val="false"/>
-          <w:bCs w:val="false"/>
-          <w:sz w:val="24"/>
-          <w:szCs w:val="24"/>
-        </w:rPr>
-        <w:t>components</w:t>
-      </w:r>
-      <w:r>
-        <w:rPr>
-          <w:rFonts w:ascii="Times New Roman" w:hAnsi="Times New Roman"/>
-          <w:b w:val="false"/>
-          <w:bCs w:val="false"/>
-          <w:sz w:val="24"/>
-          <w:szCs w:val="24"/>
-        </w:rPr>
-        <w:t xml:space="preserve"> are wired together to form larger components or </w:t>
-      </w:r>
-      <w:r>
-        <w:rPr>
-          <w:rFonts w:ascii="Times New Roman" w:hAnsi="Times New Roman"/>
-          <w:b w:val="false"/>
-          <w:bCs w:val="false"/>
-          <w:sz w:val="24"/>
-          <w:szCs w:val="24"/>
-        </w:rPr>
-        <w:t>software systems</w:t>
-      </w:r>
-      <w:r>
-        <w:rPr>
-          <w:rFonts w:ascii="Times New Roman" w:hAnsi="Times New Roman"/>
-          <w:b w:val="false"/>
-          <w:bCs w:val="false"/>
-          <w:sz w:val="24"/>
-          <w:szCs w:val="24"/>
-        </w:rPr>
-        <w:t>. They are used to illustrate the structure of arbitrarily complex systems.</w:t>
+        <w:t>In Unified Modeling Language (UML), a component diagram depicts how components are wired together to form larger components or software systems. They are used to illustrate the structure of arbitrarily complex systems.</w:t>
       </w:r>
       <w:r>
         <w:rPr>
@@ -9241,7 +8827,7 @@
       <w:pPr>
         <w:pStyle w:val="Normal"/>
         <w:widowControl/>
-        <w:overflowPunct w:val="true"/>
+        <w:overflowPunct w:val="false"/>
         <w:bidi w:val="0"/>
         <w:spacing w:lineRule="auto" w:line="360"/>
         <w:ind w:right="0" w:hanging="0"/>
@@ -9263,28 +8849,14 @@
           <w:sz w:val="24"/>
           <w:szCs w:val="24"/>
         </w:rPr>
-        <w:t xml:space="preserve">A component is something required to execute a </w:t>
-      </w:r>
-      <w:r>
-        <w:rPr>
-          <w:sz w:val="24"/>
-          <w:szCs w:val="24"/>
-        </w:rPr>
-        <w:t>stereotype function</w:t>
-      </w:r>
-      <w:r>
-        <w:rPr>
-          <w:sz w:val="24"/>
-          <w:szCs w:val="24"/>
-        </w:rPr>
-        <w:t>. Examples of stereotypes in components include executables, documents, database tables, files, and library files.</w:t>
+        <w:t>A component is something required to execute a stereotype function. Examples of stereotypes in components include executables, documents, database tables, files, and library files.</w:t>
       </w:r>
     </w:p>
     <w:p>
       <w:pPr>
         <w:pStyle w:val="Normal"/>
         <w:widowControl/>
-        <w:overflowPunct w:val="true"/>
+        <w:overflowPunct w:val="false"/>
         <w:bidi w:val="0"/>
         <w:spacing w:lineRule="auto" w:line="360"/>
         <w:ind w:right="0" w:hanging="0"/>
@@ -9312,21 +8884,7 @@
           <w:sz w:val="24"/>
           <w:szCs w:val="24"/>
         </w:rPr>
-        <w:t xml:space="preserve"> to connect the required </w:t>
-      </w:r>
-      <w:r>
-        <w:rPr>
-          <w:sz w:val="24"/>
-          <w:szCs w:val="24"/>
-        </w:rPr>
-        <w:t>interface</w:t>
-      </w:r>
-      <w:r>
-        <w:rPr>
-          <w:sz w:val="24"/>
-          <w:szCs w:val="24"/>
-        </w:rPr>
-        <w:t xml:space="preserve"> of one component with the provided interface of another component. This illustrates the </w:t>
+        <w:t xml:space="preserve"> to connect the required interface of one component with the provided interface of another component. This illustrates the </w:t>
       </w:r>
       <w:r>
         <w:rPr>
@@ -9348,7 +8906,7 @@
       <w:pPr>
         <w:pStyle w:val="Normal"/>
         <w:widowControl/>
-        <w:overflowPunct w:val="true"/>
+        <w:overflowPunct w:val="false"/>
         <w:bidi w:val="0"/>
         <w:spacing w:lineRule="auto" w:line="360"/>
         <w:ind w:right="0" w:hanging="0"/>
@@ -9383,7 +8941,7 @@
       <w:pPr>
         <w:pStyle w:val="Normal"/>
         <w:widowControl/>
-        <w:overflowPunct w:val="true"/>
+        <w:overflowPunct w:val="false"/>
         <w:bidi w:val="0"/>
         <w:spacing w:lineRule="auto" w:line="360"/>
         <w:ind w:right="0" w:hanging="0"/>
@@ -9418,7 +8976,7 @@
       <w:pPr>
         <w:pStyle w:val="Normal"/>
         <w:widowControl/>
-        <w:overflowPunct w:val="true"/>
+        <w:overflowPunct w:val="false"/>
         <w:bidi w:val="0"/>
         <w:spacing w:lineRule="auto" w:line="360"/>
         <w:ind w:right="0" w:hanging="0"/>
@@ -9437,7 +8995,7 @@
       <w:pPr>
         <w:pStyle w:val="Normal"/>
         <w:widowControl/>
-        <w:overflowPunct w:val="true"/>
+        <w:overflowPunct w:val="false"/>
         <w:bidi w:val="0"/>
         <w:spacing w:lineRule="auto" w:line="360"/>
         <w:ind w:right="0" w:hanging="0"/>
@@ -9460,7 +9018,7 @@
           <w:szCs w:val="36"/>
         </w:rPr>
         <w:drawing>
-          <wp:anchor behindDoc="0" distT="0" distB="0" distL="0" distR="0" simplePos="0" locked="0" layoutInCell="1" allowOverlap="1" relativeHeight="9">
+          <wp:anchor behindDoc="0" distT="0" distB="0" distL="0" distR="0" simplePos="0" locked="0" layoutInCell="1" allowOverlap="1" relativeHeight="6">
             <wp:simplePos x="0" y="0"/>
             <wp:positionH relativeFrom="column">
               <wp:posOffset>0</wp:posOffset>
@@ -9510,7 +9068,7 @@
       <w:pPr>
         <w:pStyle w:val="Normal"/>
         <w:widowControl/>
-        <w:overflowPunct w:val="true"/>
+        <w:overflowPunct w:val="false"/>
         <w:bidi w:val="0"/>
         <w:spacing w:lineRule="auto" w:line="360"/>
         <w:ind w:right="0" w:hanging="0"/>
@@ -9533,12 +9091,15 @@
           <w:szCs w:val="36"/>
         </w:rPr>
       </w:r>
+      <w:r>
+        <w:br w:type="page"/>
+      </w:r>
     </w:p>
     <w:p>
       <w:pPr>
         <w:pStyle w:val="Normal"/>
         <w:widowControl/>
-        <w:overflowPunct w:val="true"/>
+        <w:overflowPunct w:val="false"/>
         <w:bidi w:val="0"/>
         <w:spacing w:lineRule="auto" w:line="360"/>
         <w:ind w:right="0" w:hanging="0"/>
@@ -9560,16 +9121,14 @@
           <w:sz w:val="36"/>
           <w:szCs w:val="36"/>
         </w:rPr>
-      </w:r>
-      <w:r>
-        <w:br w:type="page"/>
+        <w:t>Colloboration Diagram</w:t>
       </w:r>
     </w:p>
     <w:p>
       <w:pPr>
         <w:pStyle w:val="Normal"/>
         <w:widowControl/>
-        <w:overflowPunct w:val="true"/>
+        <w:overflowPunct w:val="false"/>
         <w:bidi w:val="0"/>
         <w:spacing w:lineRule="auto" w:line="360"/>
         <w:ind w:right="0" w:hanging="0"/>
@@ -9591,14 +9150,157 @@
           <w:sz w:val="36"/>
           <w:szCs w:val="36"/>
         </w:rPr>
-        <w:t>Colloboration Diagram</w:t>
       </w:r>
     </w:p>
     <w:p>
       <w:pPr>
         <w:pStyle w:val="Normal"/>
         <w:widowControl/>
-        <w:overflowPunct w:val="true"/>
+        <w:overflowPunct w:val="false"/>
+        <w:bidi w:val="0"/>
+        <w:spacing w:lineRule="auto" w:line="360"/>
+        <w:ind w:right="0" w:hanging="0"/>
+        <w:jc w:val="both"/>
+        <w:rPr>
+          <w:rFonts w:ascii="Times New Roman" w:hAnsi="Times New Roman"/>
+          <w:b/>
+          <w:b/>
+          <w:bCs/>
+          <w:sz w:val="24"/>
+          <w:szCs w:val="24"/>
+        </w:rPr>
+      </w:pPr>
+      <w:r>
+        <w:rPr>
+          <w:rFonts w:ascii="Times New Roman" w:hAnsi="Times New Roman"/>
+          <w:b w:val="false"/>
+          <w:bCs w:val="false"/>
+          <w:sz w:val="24"/>
+          <w:szCs w:val="24"/>
+        </w:rPr>
+        <w:tab/>
+        <w:t xml:space="preserve">A collaboration diagram, also called a communication diagram or interaction diagram, is an illustration of the relationships and interactions among </w:t>
+      </w:r>
+      <w:r>
+        <w:rPr>
+          <w:rFonts w:ascii="Times New Roman" w:hAnsi="Times New Roman"/>
+          <w:b w:val="false"/>
+          <w:bCs w:val="false"/>
+          <w:sz w:val="24"/>
+          <w:szCs w:val="24"/>
+        </w:rPr>
+        <w:t>software objects</w:t>
+      </w:r>
+      <w:r>
+        <w:rPr>
+          <w:rFonts w:ascii="Times New Roman" w:hAnsi="Times New Roman"/>
+          <w:b w:val="false"/>
+          <w:bCs w:val="false"/>
+          <w:sz w:val="24"/>
+          <w:szCs w:val="24"/>
+        </w:rPr>
+        <w:t xml:space="preserve"> in the Unified Modeling Language (UML). The concept is more than a decade old although it has been refined as modeling paradigms have evolved.</w:t>
+      </w:r>
+    </w:p>
+    <w:p>
+      <w:pPr>
+        <w:pStyle w:val="Normal"/>
+        <w:widowControl/>
+        <w:overflowPunct w:val="false"/>
+        <w:bidi w:val="0"/>
+        <w:spacing w:lineRule="auto" w:line="360"/>
+        <w:ind w:right="0" w:hanging="0"/>
+        <w:jc w:val="both"/>
+        <w:rPr/>
+      </w:pPr>
+      <w:r>
+        <w:rPr>
+          <w:rFonts w:ascii="Times New Roman" w:hAnsi="Times New Roman"/>
+          <w:b w:val="false"/>
+          <w:bCs w:val="false"/>
+          <w:sz w:val="24"/>
+          <w:szCs w:val="24"/>
+        </w:rPr>
+        <w:tab/>
+      </w:r>
+      <w:r>
+        <w:rPr>
+          <w:b w:val="false"/>
+          <w:bCs w:val="false"/>
+        </w:rPr>
+        <w:t xml:space="preserve">A collaboration diagram resembles a </w:t>
+      </w:r>
+      <w:r>
+        <w:rPr>
+          <w:b w:val="false"/>
+          <w:bCs w:val="false"/>
+        </w:rPr>
+        <w:t>flowchart</w:t>
+      </w:r>
+      <w:r>
+        <w:rPr>
+          <w:b w:val="false"/>
+          <w:bCs w:val="false"/>
+        </w:rPr>
+        <w:t xml:space="preserve"> that portrays the roles, functionality and behavior of individual objects as well as the overall operation of the system in </w:t>
+      </w:r>
+      <w:r>
+        <w:rPr>
+          <w:b w:val="false"/>
+          <w:bCs w:val="false"/>
+        </w:rPr>
+        <w:t>real time</w:t>
+      </w:r>
+      <w:r>
+        <w:rPr>
+          <w:b w:val="false"/>
+          <w:bCs w:val="false"/>
+        </w:rPr>
+        <w:t xml:space="preserve">. Objects are shown as rectangles with naming labels inside. These labels are preceded by colons and may be underlined. The relationships between the objects are shown as lines connecting the rectangles. The </w:t>
+      </w:r>
+      <w:r>
+        <w:rPr>
+          <w:b w:val="false"/>
+          <w:bCs w:val="false"/>
+        </w:rPr>
+        <w:t>messages</w:t>
+      </w:r>
+      <w:r>
+        <w:rPr>
+          <w:b w:val="false"/>
+          <w:bCs w:val="false"/>
+        </w:rPr>
+        <w:t xml:space="preserve"> between objects are shown as arrows connecting the relevant rectangles along with labels that define the message sequencing. </w:t>
+      </w:r>
+    </w:p>
+    <w:p>
+      <w:pPr>
+        <w:pStyle w:val="Normal"/>
+        <w:widowControl/>
+        <w:overflowPunct w:val="false"/>
+        <w:bidi w:val="0"/>
+        <w:spacing w:lineRule="auto" w:line="360"/>
+        <w:ind w:right="0" w:hanging="0"/>
+        <w:jc w:val="both"/>
+        <w:rPr/>
+      </w:pPr>
+      <w:r>
+        <w:rPr>
+          <w:rFonts w:ascii="Times New Roman" w:hAnsi="Times New Roman"/>
+          <w:b w:val="false"/>
+          <w:bCs w:val="false"/>
+          <w:sz w:val="24"/>
+          <w:szCs w:val="24"/>
+        </w:rPr>
+        <w:tab/>
+        <w:t>Collaboration diagrams are best suited to the portrayal of simple interactions among relatively small numbers of objects. As the number of objects and messages grows, a collaboration diagram can become difficult to read. Several vendors offer software for creating and editing collaboration diagrams.</w:t>
+      </w:r>
+    </w:p>
+    <w:p>
+      <w:pPr>
+        <w:pStyle w:val="Normal"/>
+        <w:widowControl/>
+        <w:overflowPunct w:val="false"/>
         <w:bidi w:val="0"/>
         <w:spacing w:lineRule="auto" w:line="360"/>
         <w:ind w:right="0" w:hanging="0"/>
@@ -9620,36 +9322,8 @@
           <w:sz w:val="36"/>
           <w:szCs w:val="36"/>
         </w:rPr>
-      </w:r>
-    </w:p>
-    <w:p>
-      <w:pPr>
-        <w:pStyle w:val="Normal"/>
-        <w:widowControl/>
-        <w:overflowPunct w:val="true"/>
-        <w:bidi w:val="0"/>
-        <w:spacing w:lineRule="auto" w:line="360"/>
-        <w:ind w:right="0" w:hanging="0"/>
-        <w:jc w:val="center"/>
-        <w:rPr>
-          <w:rFonts w:ascii="Times New Roman" w:hAnsi="Times New Roman"/>
-          <w:b/>
-          <w:b/>
-          <w:bCs/>
-          <w:sz w:val="36"/>
-          <w:szCs w:val="36"/>
-        </w:rPr>
-      </w:pPr>
-      <w:r>
-        <w:rPr>
-          <w:rFonts w:ascii="Times New Roman" w:hAnsi="Times New Roman"/>
-          <w:b/>
-          <w:bCs/>
-          <w:sz w:val="36"/>
-          <w:szCs w:val="36"/>
-        </w:rPr>
         <w:drawing>
-          <wp:anchor behindDoc="0" distT="0" distB="0" distL="0" distR="0" simplePos="0" locked="0" layoutInCell="1" allowOverlap="1" relativeHeight="10">
+          <wp:anchor behindDoc="0" distT="0" distB="0" distL="0" distR="0" simplePos="0" locked="0" layoutInCell="1" allowOverlap="1" relativeHeight="7">
             <wp:simplePos x="0" y="0"/>
             <wp:positionH relativeFrom="column">
               <wp:align>center</wp:align>
@@ -9702,87 +9376,248 @@
       <w:pPr>
         <w:pStyle w:val="Normal"/>
         <w:widowControl/>
-        <w:overflowPunct w:val="true"/>
+        <w:overflowPunct w:val="false"/>
         <w:bidi w:val="0"/>
         <w:spacing w:lineRule="auto" w:line="360"/>
         <w:ind w:right="0" w:hanging="0"/>
         <w:jc w:val="center"/>
-        <w:rPr>
-          <w:rFonts w:ascii="Times New Roman" w:hAnsi="Times New Roman"/>
-          <w:b/>
+        <w:rPr/>
+      </w:pPr>
+      <w:r>
+        <w:rPr>
+          <w:rFonts w:ascii="Times New Roman" w:hAnsi="Times New Roman"/>
           <w:b/>
           <w:bCs/>
           <w:sz w:val="36"/>
           <w:szCs w:val="36"/>
         </w:rPr>
-      </w:pPr>
-      <w:r>
-        <w:rPr>
-          <w:rFonts w:ascii="Times New Roman" w:hAnsi="Times New Roman"/>
-          <w:b/>
-          <w:bCs/>
+        <w:t>Activity Diagram</w:t>
+      </w:r>
+    </w:p>
+    <w:p>
+      <w:pPr>
+        <w:pStyle w:val="Normal"/>
+        <w:widowControl/>
+        <w:overflowPunct w:val="false"/>
+        <w:bidi w:val="0"/>
+        <w:spacing w:lineRule="auto" w:line="360"/>
+        <w:ind w:right="0" w:hanging="0"/>
+        <w:jc w:val="both"/>
+        <w:rPr>
+          <w:rFonts w:ascii="Times New Roman" w:hAnsi="Times New Roman"/>
           <w:sz w:val="36"/>
           <w:szCs w:val="36"/>
         </w:rPr>
-        <w:t>Activity Diagram</w:t>
+      </w:pPr>
+      <w:r>
+        <w:rPr>
+          <w:b w:val="false"/>
+          <w:bCs w:val="false"/>
+        </w:rPr>
       </w:r>
     </w:p>
     <w:p>
       <w:pPr>
         <w:pStyle w:val="Normal"/>
         <w:widowControl/>
-        <w:overflowPunct w:val="true"/>
+        <w:overflowPunct w:val="false"/>
         <w:bidi w:val="0"/>
         <w:spacing w:lineRule="auto" w:line="360"/>
         <w:ind w:right="0" w:hanging="0"/>
-        <w:jc w:val="center"/>
-        <w:rPr>
-          <w:rFonts w:ascii="Times New Roman" w:hAnsi="Times New Roman"/>
-          <w:b/>
-          <w:b/>
-          <w:bCs/>
-          <w:sz w:val="36"/>
-          <w:szCs w:val="36"/>
-        </w:rPr>
-      </w:pPr>
-      <w:r>
-        <w:rPr>
-          <w:rFonts w:ascii="Times New Roman" w:hAnsi="Times New Roman"/>
-          <w:b/>
-          <w:bCs/>
-          <w:sz w:val="36"/>
-          <w:szCs w:val="36"/>
-        </w:rPr>
+        <w:jc w:val="both"/>
+        <w:rPr/>
+      </w:pPr>
+      <w:r>
+        <w:rPr>
+          <w:rFonts w:ascii="Times New Roman" w:hAnsi="Times New Roman"/>
+          <w:b w:val="false"/>
+          <w:bCs w:val="false"/>
+          <w:sz w:val="24"/>
+          <w:szCs w:val="24"/>
+        </w:rPr>
+        <w:tab/>
+        <w:t xml:space="preserve">Activity diagram is </w:t>
+      </w:r>
+      <w:r>
+        <w:rPr>
+          <w:rFonts w:ascii="Times New Roman" w:hAnsi="Times New Roman"/>
+          <w:b w:val="false"/>
+          <w:bCs w:val="false"/>
+          <w:sz w:val="24"/>
+          <w:szCs w:val="24"/>
+        </w:rPr>
+        <w:t>used</w:t>
+      </w:r>
+      <w:r>
+        <w:rPr>
+          <w:rFonts w:ascii="Times New Roman" w:hAnsi="Times New Roman"/>
+          <w:b w:val="false"/>
+          <w:bCs w:val="false"/>
+          <w:sz w:val="24"/>
+          <w:szCs w:val="24"/>
+        </w:rPr>
+        <w:t xml:space="preserve"> to describe the dynamic aspects of the system. </w:t>
+      </w:r>
+      <w:r>
+        <w:rPr>
+          <w:rFonts w:ascii="Times New Roman" w:hAnsi="Times New Roman"/>
+        </w:rPr>
+        <w:t>Activity diagram is basically a flowchart to represent the flow from one activity to another activity. The activity can be described as an operation of the system.</w:t>
       </w:r>
     </w:p>
     <w:p>
       <w:pPr>
         <w:pStyle w:val="Normal"/>
         <w:widowControl/>
-        <w:overflowPunct w:val="true"/>
+        <w:overflowPunct w:val="false"/>
         <w:bidi w:val="0"/>
         <w:spacing w:lineRule="auto" w:line="360"/>
         <w:ind w:right="0" w:hanging="0"/>
-        <w:jc w:val="center"/>
-        <w:rPr>
-          <w:rFonts w:ascii="Times New Roman" w:hAnsi="Times New Roman"/>
-          <w:b/>
-          <w:b/>
-          <w:bCs/>
-          <w:sz w:val="36"/>
-          <w:szCs w:val="36"/>
-        </w:rPr>
-      </w:pPr>
-      <w:r>
-        <w:rPr>
-          <w:rFonts w:ascii="Times New Roman" w:hAnsi="Times New Roman"/>
-          <w:b/>
-          <w:bCs/>
-          <w:sz w:val="36"/>
-          <w:szCs w:val="36"/>
-        </w:rPr>
+        <w:jc w:val="both"/>
+        <w:rPr/>
+      </w:pPr>
+      <w:r>
+        <w:rPr>
+          <w:rFonts w:ascii="Times New Roman" w:hAnsi="Times New Roman"/>
+          <w:b w:val="false"/>
+          <w:bCs w:val="false"/>
+          <w:sz w:val="24"/>
+          <w:szCs w:val="24"/>
+        </w:rPr>
+        <w:tab/>
+        <w:t>The control flow is drawn from one operation to another. This flow can be sequential, branched, or concurrent. Activity diagrams deal with all type of flow control by using different elements such as fork, join, etc.</w:t>
+      </w:r>
+    </w:p>
+    <w:p>
+      <w:pPr>
+        <w:pStyle w:val="Normal"/>
+        <w:widowControl/>
+        <w:overflowPunct w:val="false"/>
+        <w:bidi w:val="0"/>
+        <w:spacing w:lineRule="auto" w:line="360"/>
+        <w:ind w:right="0" w:hanging="0"/>
+        <w:jc w:val="both"/>
+        <w:rPr/>
+      </w:pPr>
+      <w:r>
+        <w:rPr>
+          <w:rFonts w:ascii="Times New Roman" w:hAnsi="Times New Roman"/>
+          <w:b w:val="false"/>
+          <w:bCs w:val="false"/>
+          <w:sz w:val="24"/>
+          <w:szCs w:val="24"/>
+        </w:rPr>
+        <w:tab/>
+        <w:t xml:space="preserve">The basic purposes of activity diagrams is </w:t>
+      </w:r>
+      <w:r>
+        <w:rPr>
+          <w:rFonts w:ascii="Times New Roman" w:hAnsi="Times New Roman"/>
+          <w:b w:val="false"/>
+          <w:bCs w:val="false"/>
+          <w:sz w:val="24"/>
+          <w:szCs w:val="24"/>
+        </w:rPr>
+        <w:t>to</w:t>
+      </w:r>
+      <w:r>
+        <w:rPr>
+          <w:rFonts w:ascii="Times New Roman" w:hAnsi="Times New Roman"/>
+          <w:b w:val="false"/>
+          <w:bCs w:val="false"/>
+          <w:sz w:val="24"/>
+          <w:szCs w:val="24"/>
+        </w:rPr>
+        <w:t xml:space="preserve"> capture the dynamic behavior of the system. </w:t>
+      </w:r>
+      <w:r>
+        <w:rPr>
+          <w:rFonts w:ascii="Times New Roman" w:hAnsi="Times New Roman"/>
+          <w:b w:val="false"/>
+          <w:bCs w:val="false"/>
+          <w:sz w:val="24"/>
+          <w:szCs w:val="24"/>
+        </w:rPr>
+        <w:t>A</w:t>
+      </w:r>
+      <w:r>
+        <w:rPr>
+          <w:rFonts w:ascii="Times New Roman" w:hAnsi="Times New Roman"/>
+          <w:b w:val="false"/>
+          <w:bCs w:val="false"/>
+          <w:sz w:val="24"/>
+          <w:szCs w:val="24"/>
+        </w:rPr>
+        <w:t>ctivity diagram is used to show message flow from one activity to another.</w:t>
+      </w:r>
+    </w:p>
+    <w:p>
+      <w:pPr>
+        <w:pStyle w:val="Normal"/>
+        <w:widowControl/>
+        <w:overflowPunct w:val="false"/>
+        <w:bidi w:val="0"/>
+        <w:spacing w:lineRule="auto" w:line="360"/>
+        <w:ind w:right="0" w:hanging="0"/>
+        <w:jc w:val="both"/>
+        <w:rPr/>
+      </w:pPr>
+      <w:r>
+        <w:rPr>
+          <w:rFonts w:ascii="Times New Roman" w:hAnsi="Times New Roman"/>
+          <w:b w:val="false"/>
+          <w:bCs w:val="false"/>
+          <w:sz w:val="24"/>
+          <w:szCs w:val="24"/>
+        </w:rPr>
+        <w:tab/>
+        <w:t>Activity is a particular operation of the system. Activity diagrams are not only used for visualizing the dynamic nature of a system, but they are also used to construct the executable system by using forward and reverse engineering techniques. The only missing thing in the activity diagram is the message part.</w:t>
+      </w:r>
+    </w:p>
+    <w:p>
+      <w:pPr>
+        <w:pStyle w:val="Normal"/>
+        <w:widowControl/>
+        <w:overflowPunct w:val="false"/>
+        <w:bidi w:val="0"/>
+        <w:spacing w:lineRule="auto" w:line="360"/>
+        <w:ind w:right="0" w:hanging="0"/>
+        <w:jc w:val="both"/>
+        <w:rPr>
+          <w:rFonts w:ascii="Times New Roman" w:hAnsi="Times New Roman"/>
+          <w:b w:val="false"/>
+          <w:b w:val="false"/>
+          <w:bCs w:val="false"/>
+          <w:sz w:val="24"/>
+          <w:szCs w:val="24"/>
+        </w:rPr>
+      </w:pPr>
+      <w:r>
+        <w:rPr/>
+      </w:r>
+    </w:p>
+    <w:p>
+      <w:pPr>
+        <w:pStyle w:val="Normal"/>
+        <w:widowControl/>
+        <w:overflowPunct w:val="false"/>
+        <w:bidi w:val="0"/>
+        <w:spacing w:lineRule="auto" w:line="360"/>
+        <w:ind w:right="0" w:hanging="0"/>
+        <w:jc w:val="both"/>
+        <w:rPr>
+          <w:rFonts w:ascii="Times New Roman" w:hAnsi="Times New Roman"/>
+          <w:b w:val="false"/>
+          <w:b w:val="false"/>
+          <w:bCs w:val="false"/>
+          <w:sz w:val="24"/>
+          <w:szCs w:val="24"/>
+        </w:rPr>
+      </w:pPr>
+      <w:r>
+        <w:rPr/>
         <w:drawing>
-          <wp:anchor behindDoc="0" distT="0" distB="0" distL="0" distR="0" simplePos="0" locked="0" layoutInCell="1" allowOverlap="1" relativeHeight="11">
+          <wp:anchor behindDoc="0" distT="0" distB="0" distL="0" distR="0" simplePos="0" locked="0" layoutInCell="1" allowOverlap="1" relativeHeight="10">
             <wp:simplePos x="0" y="0"/>
             <wp:positionH relativeFrom="column">
               <wp:align>center</wp:align>
@@ -9827,6 +9662,688 @@
           </wp:anchor>
         </w:drawing>
       </w:r>
+      <w:r>
+        <w:br w:type="page"/>
+      </w:r>
+    </w:p>
+    <w:p>
+      <w:pPr>
+        <w:pStyle w:val="Normal"/>
+        <w:widowControl/>
+        <w:overflowPunct w:val="false"/>
+        <w:bidi w:val="0"/>
+        <w:spacing w:lineRule="auto" w:line="360"/>
+        <w:ind w:right="0" w:hanging="0"/>
+        <w:jc w:val="center"/>
+        <w:rPr/>
+      </w:pPr>
+      <w:r>
+        <w:rPr>
+          <w:rFonts w:ascii="Times New Roman" w:hAnsi="Times New Roman"/>
+          <w:b/>
+          <w:bCs/>
+          <w:sz w:val="36"/>
+          <w:szCs w:val="36"/>
+        </w:rPr>
+        <w:t>ER</w:t>
+      </w:r>
+      <w:r>
+        <w:rPr>
+          <w:rFonts w:ascii="Times New Roman" w:hAnsi="Times New Roman"/>
+          <w:b/>
+          <w:bCs/>
+          <w:sz w:val="36"/>
+          <w:szCs w:val="36"/>
+        </w:rPr>
+        <w:t xml:space="preserve"> Diagram</w:t>
+      </w:r>
+    </w:p>
+    <w:p>
+      <w:pPr>
+        <w:pStyle w:val="Normal"/>
+        <w:widowControl/>
+        <w:overflowPunct w:val="false"/>
+        <w:bidi w:val="0"/>
+        <w:spacing w:lineRule="auto" w:line="360"/>
+        <w:ind w:right="0" w:hanging="0"/>
+        <w:jc w:val="center"/>
+        <w:rPr>
+          <w:rFonts w:ascii="Times New Roman" w:hAnsi="Times New Roman"/>
+          <w:b/>
+          <w:b/>
+          <w:bCs/>
+          <w:sz w:val="36"/>
+          <w:szCs w:val="36"/>
+        </w:rPr>
+      </w:pPr>
+      <w:r>
+        <w:rPr/>
+      </w:r>
+    </w:p>
+    <w:p>
+      <w:pPr>
+        <w:pStyle w:val="Normal"/>
+        <w:widowControl/>
+        <w:overflowPunct w:val="false"/>
+        <w:bidi w:val="0"/>
+        <w:spacing w:lineRule="auto" w:line="360"/>
+        <w:ind w:right="0" w:hanging="0"/>
+        <w:jc w:val="both"/>
+        <w:rPr>
+          <w:b w:val="false"/>
+          <w:b w:val="false"/>
+          <w:bCs w:val="false"/>
+          <w:sz w:val="24"/>
+          <w:szCs w:val="24"/>
+        </w:rPr>
+      </w:pPr>
+      <w:r>
+        <w:rPr>
+          <w:rFonts w:ascii="Times New Roman" w:hAnsi="Times New Roman"/>
+          <w:b w:val="false"/>
+          <w:bCs w:val="false"/>
+          <w:sz w:val="24"/>
+          <w:szCs w:val="24"/>
+        </w:rPr>
+        <w:tab/>
+        <w:t>ER diagrams are related to data structure diagrams (DSDs), which focus on the relationships of elements within entities instead of relationships between entities themselves. ER diagrams also are often used in conjunction with data flow diagrams (DFDs), which map out the flow of information for processes or systems.</w:t>
+      </w:r>
+    </w:p>
+    <w:p>
+      <w:pPr>
+        <w:pStyle w:val="Normal"/>
+        <w:widowControl/>
+        <w:overflowPunct w:val="false"/>
+        <w:bidi w:val="0"/>
+        <w:spacing w:lineRule="auto" w:line="360"/>
+        <w:ind w:right="0" w:hanging="0"/>
+        <w:jc w:val="both"/>
+        <w:rPr>
+          <w:rFonts w:ascii="Times New Roman" w:hAnsi="Times New Roman"/>
+          <w:b w:val="false"/>
+          <w:b w:val="false"/>
+          <w:bCs w:val="false"/>
+          <w:sz w:val="24"/>
+          <w:szCs w:val="24"/>
+        </w:rPr>
+      </w:pPr>
+      <w:r>
+        <w:rPr>
+          <w:rFonts w:ascii="Times New Roman" w:hAnsi="Times New Roman"/>
+          <w:b w:val="false"/>
+          <w:bCs w:val="false"/>
+          <w:sz w:val="24"/>
+          <w:szCs w:val="24"/>
+        </w:rPr>
+        <w:tab/>
+      </w:r>
+      <w:r>
+        <w:rPr>
+          <w:rFonts w:ascii="Times New Roman" w:hAnsi="Times New Roman"/>
+        </w:rPr>
+        <w:t>An Entity Relationship (ER) Diagram is a type of flowchart that illustrates how “entities” such as people, objects or concepts relate to each other within a system. ER Diagrams are most often used to design or debug relational databases in the fields of software engineering, business information systems, education and research. Also known as ERDs or ER Models, they use a defined set of symbols such as rectangles, diamonds, ovals and connecting lines to depict the interconnectedness of entities, relationships and their attributes. They mirror grammatical structure, with entities as nouns and relationships as verbs.</w:t>
+      </w:r>
+    </w:p>
+    <w:p>
+      <w:pPr>
+        <w:pStyle w:val="Normal"/>
+        <w:widowControl/>
+        <w:overflowPunct w:val="false"/>
+        <w:bidi w:val="0"/>
+        <w:spacing w:lineRule="auto" w:line="360"/>
+        <w:ind w:right="0" w:hanging="0"/>
+        <w:jc w:val="center"/>
+        <w:rPr/>
+      </w:pPr>
+      <w:r>
+        <w:rPr/>
+      </w:r>
+    </w:p>
+    <w:p>
+      <w:pPr>
+        <w:pStyle w:val="Normal"/>
+        <w:widowControl/>
+        <w:overflowPunct w:val="false"/>
+        <w:bidi w:val="0"/>
+        <w:spacing w:lineRule="auto" w:line="360"/>
+        <w:ind w:right="0" w:hanging="0"/>
+        <w:jc w:val="both"/>
+        <w:rPr/>
+      </w:pPr>
+      <w:r>
+        <w:rPr/>
+        <w:drawing>
+          <wp:anchor behindDoc="0" distT="0" distB="0" distL="0" distR="0" simplePos="0" locked="0" layoutInCell="1" allowOverlap="1" relativeHeight="11">
+            <wp:simplePos x="0" y="0"/>
+            <wp:positionH relativeFrom="column">
+              <wp:align>center</wp:align>
+            </wp:positionH>
+            <wp:positionV relativeFrom="paragraph">
+              <wp:posOffset>635</wp:posOffset>
+            </wp:positionV>
+            <wp:extent cx="6509385" cy="3373755"/>
+            <wp:effectExtent l="0" t="0" r="0" b="0"/>
+            <wp:wrapSquare wrapText="largest"/>
+            <wp:docPr id="11" name="Image8" descr=""/>
+            <wp:cNvGraphicFramePr>
+              <a:graphicFrameLocks xmlns:a="http://schemas.openxmlformats.org/drawingml/2006/main" noChangeAspect="1"/>
+            </wp:cNvGraphicFramePr>
+            <a:graphic xmlns:a="http://schemas.openxmlformats.org/drawingml/2006/main">
+              <a:graphicData uri="http://schemas.openxmlformats.org/drawingml/2006/picture">
+                <pic:pic xmlns:pic="http://schemas.openxmlformats.org/drawingml/2006/picture">
+                  <pic:nvPicPr>
+                    <pic:cNvPr id="11" name="Image8" descr=""/>
+                    <pic:cNvPicPr>
+                      <a:picLocks noChangeAspect="1" noChangeArrowheads="1"/>
+                    </pic:cNvPicPr>
+                  </pic:nvPicPr>
+                  <pic:blipFill>
+                    <a:blip r:embed="rId11"/>
+                    <a:stretch>
+                      <a:fillRect/>
+                    </a:stretch>
+                  </pic:blipFill>
+                  <pic:spPr bwMode="auto">
+                    <a:xfrm>
+                      <a:off x="0" y="0"/>
+                      <a:ext cx="6509385" cy="3373755"/>
+                    </a:xfrm>
+                    <a:prstGeom prst="rect">
+                      <a:avLst/>
+                    </a:prstGeom>
+                  </pic:spPr>
+                </pic:pic>
+              </a:graphicData>
+            </a:graphic>
+          </wp:anchor>
+        </w:drawing>
+      </w:r>
+    </w:p>
+    <w:p>
+      <w:pPr>
+        <w:pStyle w:val="Normal"/>
+        <w:widowControl/>
+        <w:overflowPunct w:val="false"/>
+        <w:bidi w:val="0"/>
+        <w:spacing w:lineRule="auto" w:line="360"/>
+        <w:ind w:right="0" w:hanging="0"/>
+        <w:jc w:val="both"/>
+        <w:rPr/>
+      </w:pPr>
+      <w:r>
+        <w:rPr/>
+      </w:r>
+    </w:p>
+    <w:p>
+      <w:pPr>
+        <w:pStyle w:val="Normal"/>
+        <w:widowControl/>
+        <w:overflowPunct w:val="false"/>
+        <w:bidi w:val="0"/>
+        <w:spacing w:lineRule="auto" w:line="360"/>
+        <w:ind w:right="0" w:hanging="0"/>
+        <w:jc w:val="both"/>
+        <w:rPr/>
+      </w:pPr>
+      <w:r>
+        <w:rPr/>
+      </w:r>
+    </w:p>
+    <w:p>
+      <w:pPr>
+        <w:pStyle w:val="Normal"/>
+        <w:widowControl/>
+        <w:overflowPunct w:val="false"/>
+        <w:bidi w:val="0"/>
+        <w:spacing w:lineRule="auto" w:line="360"/>
+        <w:ind w:right="0" w:hanging="0"/>
+        <w:jc w:val="both"/>
+        <w:rPr/>
+      </w:pPr>
+      <w:r>
+        <w:rPr/>
+      </w:r>
+    </w:p>
+    <w:p>
+      <w:pPr>
+        <w:pStyle w:val="Normal"/>
+        <w:widowControl/>
+        <w:overflowPunct w:val="false"/>
+        <w:bidi w:val="0"/>
+        <w:spacing w:lineRule="auto" w:line="360"/>
+        <w:ind w:right="0" w:hanging="0"/>
+        <w:jc w:val="both"/>
+        <w:rPr/>
+      </w:pPr>
+      <w:r>
+        <w:rPr/>
+      </w:r>
+    </w:p>
+    <w:p>
+      <w:pPr>
+        <w:pStyle w:val="Normal"/>
+        <w:widowControl/>
+        <w:overflowPunct w:val="false"/>
+        <w:bidi w:val="0"/>
+        <w:spacing w:lineRule="auto" w:line="360"/>
+        <w:ind w:right="0" w:hanging="0"/>
+        <w:jc w:val="both"/>
+        <w:rPr/>
+      </w:pPr>
+      <w:r>
+        <w:rPr/>
+      </w:r>
+    </w:p>
+    <w:p>
+      <w:pPr>
+        <w:pStyle w:val="Normal"/>
+        <w:widowControl/>
+        <w:overflowPunct w:val="false"/>
+        <w:bidi w:val="0"/>
+        <w:spacing w:lineRule="auto" w:line="360"/>
+        <w:ind w:right="0" w:hanging="0"/>
+        <w:jc w:val="both"/>
+        <w:rPr/>
+      </w:pPr>
+      <w:r>
+        <w:rPr/>
+      </w:r>
+      <w:r>
+        <w:br w:type="page"/>
+      </w:r>
+    </w:p>
+    <w:p>
+      <w:pPr>
+        <w:pStyle w:val="Normal"/>
+        <w:widowControl/>
+        <w:overflowPunct w:val="false"/>
+        <w:bidi w:val="0"/>
+        <w:spacing w:lineRule="auto" w:line="360"/>
+        <w:ind w:right="0" w:hanging="0"/>
+        <w:jc w:val="center"/>
+        <w:rPr/>
+      </w:pPr>
+      <w:r>
+        <w:rPr>
+          <w:rFonts w:ascii="Times New Roman" w:hAnsi="Times New Roman"/>
+          <w:b/>
+          <w:bCs/>
+          <w:sz w:val="36"/>
+          <w:szCs w:val="36"/>
+        </w:rPr>
+        <w:t>DFD</w:t>
+      </w:r>
+      <w:r>
+        <w:rPr>
+          <w:rFonts w:ascii="Times New Roman" w:hAnsi="Times New Roman"/>
+          <w:b/>
+          <w:bCs/>
+          <w:sz w:val="36"/>
+          <w:szCs w:val="36"/>
+        </w:rPr>
+        <w:t xml:space="preserve"> Diagram</w:t>
+      </w:r>
+    </w:p>
+    <w:p>
+      <w:pPr>
+        <w:pStyle w:val="Normal"/>
+        <w:widowControl/>
+        <w:overflowPunct w:val="false"/>
+        <w:bidi w:val="0"/>
+        <w:spacing w:lineRule="auto" w:line="360"/>
+        <w:ind w:right="0" w:hanging="0"/>
+        <w:jc w:val="center"/>
+        <w:rPr>
+          <w:rFonts w:ascii="Times New Roman" w:hAnsi="Times New Roman"/>
+          <w:b/>
+          <w:b/>
+          <w:bCs/>
+        </w:rPr>
+      </w:pPr>
+      <w:r>
+        <w:rPr>
+          <w:sz w:val="24"/>
+          <w:szCs w:val="24"/>
+        </w:rPr>
+      </w:r>
+    </w:p>
+    <w:p>
+      <w:pPr>
+        <w:pStyle w:val="Normal"/>
+        <w:widowControl/>
+        <w:overflowPunct w:val="false"/>
+        <w:bidi w:val="0"/>
+        <w:spacing w:lineRule="auto" w:line="360"/>
+        <w:ind w:right="0" w:hanging="0"/>
+        <w:jc w:val="both"/>
+        <w:rPr>
+          <w:sz w:val="24"/>
+          <w:szCs w:val="24"/>
+        </w:rPr>
+      </w:pPr>
+      <w:r>
+        <w:rPr>
+          <w:sz w:val="24"/>
+          <w:szCs w:val="24"/>
+        </w:rPr>
+        <w:tab/>
+        <w:t>A data flow diagram (DFD) maps out the flow of information for any process or system. It uses defined symbols like rectangles, circles and arrows, plus short text labels, to show data inputs, outputs, storage points and the routes between each destination. Data flowcharts can range from simple, even hand-drawn process overviews, to in-depth, multi-level DFDs that dig progressively deeper into how the data is handled. They can be used to analyze an existing system or model a new one. Like all the best diagrams and charts, a DFD can often visually “say” things that would be hard to explain in words, and they work for both technical and nontechnical audiences, from developer to CEO. That’s why DFDs remain so popular after all these years. While they work well for data flow software and systems, they are less applicable nowadays to visualizing interactive, real-time or database-oriented software or systems.</w:t>
+      </w:r>
+    </w:p>
+    <w:p>
+      <w:pPr>
+        <w:pStyle w:val="Normal"/>
+        <w:widowControl/>
+        <w:overflowPunct w:val="false"/>
+        <w:bidi w:val="0"/>
+        <w:spacing w:lineRule="auto" w:line="360"/>
+        <w:ind w:right="0" w:hanging="0"/>
+        <w:jc w:val="both"/>
+        <w:rPr/>
+      </w:pPr>
+      <w:r>
+        <w:rPr/>
+      </w:r>
+    </w:p>
+    <w:p>
+      <w:pPr>
+        <w:pStyle w:val="Normal"/>
+        <w:widowControl/>
+        <w:overflowPunct w:val="false"/>
+        <w:bidi w:val="0"/>
+        <w:spacing w:lineRule="auto" w:line="360"/>
+        <w:ind w:right="0" w:hanging="0"/>
+        <w:jc w:val="both"/>
+        <w:rPr/>
+      </w:pPr>
+      <w:r>
+        <w:rPr/>
+        <w:drawing>
+          <wp:anchor behindDoc="0" distT="0" distB="0" distL="0" distR="0" simplePos="0" locked="0" layoutInCell="1" allowOverlap="1" relativeHeight="13">
+            <wp:simplePos x="0" y="0"/>
+            <wp:positionH relativeFrom="column">
+              <wp:posOffset>262255</wp:posOffset>
+            </wp:positionH>
+            <wp:positionV relativeFrom="paragraph">
+              <wp:posOffset>110490</wp:posOffset>
+            </wp:positionV>
+            <wp:extent cx="5715000" cy="5029200"/>
+            <wp:effectExtent l="0" t="0" r="0" b="0"/>
+            <wp:wrapSquare wrapText="largest"/>
+            <wp:docPr id="12" name="Image9" descr=""/>
+            <wp:cNvGraphicFramePr>
+              <a:graphicFrameLocks xmlns:a="http://schemas.openxmlformats.org/drawingml/2006/main" noChangeAspect="1"/>
+            </wp:cNvGraphicFramePr>
+            <a:graphic xmlns:a="http://schemas.openxmlformats.org/drawingml/2006/main">
+              <a:graphicData uri="http://schemas.openxmlformats.org/drawingml/2006/picture">
+                <pic:pic xmlns:pic="http://schemas.openxmlformats.org/drawingml/2006/picture">
+                  <pic:nvPicPr>
+                    <pic:cNvPr id="12" name="Image9" descr=""/>
+                    <pic:cNvPicPr>
+                      <a:picLocks noChangeAspect="1" noChangeArrowheads="1"/>
+                    </pic:cNvPicPr>
+                  </pic:nvPicPr>
+                  <pic:blipFill>
+                    <a:blip r:embed="rId12"/>
+                    <a:stretch>
+                      <a:fillRect/>
+                    </a:stretch>
+                  </pic:blipFill>
+                  <pic:spPr bwMode="auto">
+                    <a:xfrm>
+                      <a:off x="0" y="0"/>
+                      <a:ext cx="5715000" cy="5029200"/>
+                    </a:xfrm>
+                    <a:prstGeom prst="rect">
+                      <a:avLst/>
+                    </a:prstGeom>
+                  </pic:spPr>
+                </pic:pic>
+              </a:graphicData>
+            </a:graphic>
+          </wp:anchor>
+        </w:drawing>
+      </w:r>
+    </w:p>
+    <w:p>
+      <w:pPr>
+        <w:pStyle w:val="Normal"/>
+        <w:widowControl/>
+        <w:overflowPunct w:val="false"/>
+        <w:bidi w:val="0"/>
+        <w:spacing w:lineRule="auto" w:line="360"/>
+        <w:ind w:right="0" w:hanging="0"/>
+        <w:jc w:val="both"/>
+        <w:rPr/>
+      </w:pPr>
+      <w:r>
+        <w:rPr/>
+      </w:r>
+    </w:p>
+    <w:p>
+      <w:pPr>
+        <w:pStyle w:val="Normal"/>
+        <w:widowControl/>
+        <w:overflowPunct w:val="false"/>
+        <w:bidi w:val="0"/>
+        <w:spacing w:lineRule="auto" w:line="360"/>
+        <w:ind w:right="0" w:hanging="0"/>
+        <w:jc w:val="both"/>
+        <w:rPr/>
+      </w:pPr>
+      <w:r>
+        <w:rPr/>
+      </w:r>
+    </w:p>
+    <w:p>
+      <w:pPr>
+        <w:pStyle w:val="Normal"/>
+        <w:widowControl/>
+        <w:overflowPunct w:val="false"/>
+        <w:bidi w:val="0"/>
+        <w:spacing w:lineRule="auto" w:line="360"/>
+        <w:ind w:right="0" w:hanging="0"/>
+        <w:jc w:val="both"/>
+        <w:rPr/>
+      </w:pPr>
+      <w:r>
+        <w:rPr/>
+      </w:r>
+    </w:p>
+    <w:p>
+      <w:pPr>
+        <w:pStyle w:val="Normal"/>
+        <w:widowControl/>
+        <w:overflowPunct w:val="false"/>
+        <w:bidi w:val="0"/>
+        <w:spacing w:lineRule="auto" w:line="360"/>
+        <w:ind w:right="0" w:hanging="0"/>
+        <w:jc w:val="both"/>
+        <w:rPr/>
+      </w:pPr>
+      <w:r>
+        <w:rPr/>
+      </w:r>
+    </w:p>
+    <w:p>
+      <w:pPr>
+        <w:pStyle w:val="Normal"/>
+        <w:widowControl/>
+        <w:overflowPunct w:val="false"/>
+        <w:bidi w:val="0"/>
+        <w:spacing w:lineRule="auto" w:line="360"/>
+        <w:ind w:right="0" w:hanging="0"/>
+        <w:jc w:val="both"/>
+        <w:rPr/>
+      </w:pPr>
+      <w:r>
+        <w:rPr/>
+        <w:drawing>
+          <wp:anchor behindDoc="0" distT="0" distB="0" distL="0" distR="0" simplePos="0" locked="0" layoutInCell="1" allowOverlap="1" relativeHeight="12">
+            <wp:simplePos x="0" y="0"/>
+            <wp:positionH relativeFrom="column">
+              <wp:posOffset>-310515</wp:posOffset>
+            </wp:positionH>
+            <wp:positionV relativeFrom="paragraph">
+              <wp:posOffset>422910</wp:posOffset>
+            </wp:positionV>
+            <wp:extent cx="6899275" cy="5064125"/>
+            <wp:effectExtent l="0" t="0" r="0" b="0"/>
+            <wp:wrapSquare wrapText="largest"/>
+            <wp:docPr id="13" name="Image10" descr=""/>
+            <wp:cNvGraphicFramePr>
+              <a:graphicFrameLocks xmlns:a="http://schemas.openxmlformats.org/drawingml/2006/main" noChangeAspect="1"/>
+            </wp:cNvGraphicFramePr>
+            <a:graphic xmlns:a="http://schemas.openxmlformats.org/drawingml/2006/main">
+              <a:graphicData uri="http://schemas.openxmlformats.org/drawingml/2006/picture">
+                <pic:pic xmlns:pic="http://schemas.openxmlformats.org/drawingml/2006/picture">
+                  <pic:nvPicPr>
+                    <pic:cNvPr id="13" name="Image10" descr=""/>
+                    <pic:cNvPicPr>
+                      <a:picLocks noChangeAspect="1" noChangeArrowheads="1"/>
+                    </pic:cNvPicPr>
+                  </pic:nvPicPr>
+                  <pic:blipFill>
+                    <a:blip r:embed="rId13"/>
+                    <a:stretch>
+                      <a:fillRect/>
+                    </a:stretch>
+                  </pic:blipFill>
+                  <pic:spPr bwMode="auto">
+                    <a:xfrm>
+                      <a:off x="0" y="0"/>
+                      <a:ext cx="6899275" cy="5064125"/>
+                    </a:xfrm>
+                    <a:prstGeom prst="rect">
+                      <a:avLst/>
+                    </a:prstGeom>
+                  </pic:spPr>
+                </pic:pic>
+              </a:graphicData>
+            </a:graphic>
+          </wp:anchor>
+        </w:drawing>
+      </w:r>
+    </w:p>
+    <w:p>
+      <w:pPr>
+        <w:pStyle w:val="Normal"/>
+        <w:widowControl/>
+        <w:overflowPunct w:val="false"/>
+        <w:bidi w:val="0"/>
+        <w:spacing w:lineRule="auto" w:line="360"/>
+        <w:ind w:right="0" w:hanging="0"/>
+        <w:jc w:val="both"/>
+        <w:rPr/>
+      </w:pPr>
+      <w:r>
+        <w:rPr/>
+      </w:r>
+    </w:p>
+    <w:p>
+      <w:pPr>
+        <w:pStyle w:val="Normal"/>
+        <w:widowControl/>
+        <w:overflowPunct w:val="false"/>
+        <w:bidi w:val="0"/>
+        <w:spacing w:lineRule="auto" w:line="360"/>
+        <w:ind w:right="0" w:hanging="0"/>
+        <w:jc w:val="both"/>
+        <w:rPr/>
+      </w:pPr>
+      <w:r>
+        <w:rPr/>
+      </w:r>
+    </w:p>
+    <w:p>
+      <w:pPr>
+        <w:pStyle w:val="Normal"/>
+        <w:widowControl/>
+        <w:overflowPunct w:val="false"/>
+        <w:bidi w:val="0"/>
+        <w:spacing w:lineRule="auto" w:line="360"/>
+        <w:ind w:right="0" w:hanging="0"/>
+        <w:jc w:val="both"/>
+        <w:rPr/>
+      </w:pPr>
+      <w:r>
+        <w:rPr/>
+      </w:r>
+    </w:p>
+    <w:p>
+      <w:pPr>
+        <w:pStyle w:val="Normal"/>
+        <w:widowControl/>
+        <w:overflowPunct w:val="false"/>
+        <w:bidi w:val="0"/>
+        <w:spacing w:lineRule="auto" w:line="360"/>
+        <w:ind w:right="0" w:hanging="0"/>
+        <w:jc w:val="both"/>
+        <w:rPr/>
+      </w:pPr>
+      <w:r>
+        <w:rPr/>
+      </w:r>
+    </w:p>
+    <w:p>
+      <w:pPr>
+        <w:pStyle w:val="Normal"/>
+        <w:widowControl/>
+        <w:overflowPunct w:val="false"/>
+        <w:bidi w:val="0"/>
+        <w:spacing w:lineRule="auto" w:line="360"/>
+        <w:ind w:right="0" w:hanging="0"/>
+        <w:jc w:val="both"/>
+        <w:rPr/>
+      </w:pPr>
+      <w:r>
+        <w:rPr/>
+      </w:r>
+    </w:p>
+    <w:p>
+      <w:pPr>
+        <w:pStyle w:val="Normal"/>
+        <w:widowControl/>
+        <w:overflowPunct w:val="false"/>
+        <w:bidi w:val="0"/>
+        <w:spacing w:lineRule="auto" w:line="360"/>
+        <w:ind w:right="0" w:hanging="0"/>
+        <w:jc w:val="both"/>
+        <w:rPr/>
+      </w:pPr>
+      <w:r>
+        <w:rPr/>
+      </w:r>
+    </w:p>
+    <w:p>
+      <w:pPr>
+        <w:pStyle w:val="Normal"/>
+        <w:widowControl/>
+        <w:overflowPunct w:val="false"/>
+        <w:bidi w:val="0"/>
+        <w:spacing w:lineRule="auto" w:line="360"/>
+        <w:ind w:right="0" w:hanging="0"/>
+        <w:jc w:val="both"/>
+        <w:rPr/>
+      </w:pPr>
+      <w:r>
+        <w:rPr/>
+      </w:r>
+    </w:p>
+    <w:p>
+      <w:pPr>
+        <w:pStyle w:val="Normal"/>
+        <w:widowControl/>
+        <w:overflowPunct w:val="false"/>
+        <w:bidi w:val="0"/>
+        <w:spacing w:lineRule="auto" w:line="360"/>
+        <w:ind w:right="0" w:hanging="0"/>
+        <w:jc w:val="both"/>
+        <w:rPr/>
+      </w:pPr>
+      <w:r>
+        <w:rPr/>
+      </w:r>
     </w:p>
     <w:sectPr>
       <w:type w:val="nextPage"/>
@@ -10043,7 +10560,7 @@
       </w:pPr>
       <w:rPr>
         <w:rFonts w:ascii="Symbol" w:hAnsi="Symbol" w:cs="Symbol" w:hint="default"/>
-        <w:sz w:val="32"/>
+        <w:sz w:val="24"/>
         <w:b w:val="false"/>
         <w:rFonts w:cs="OpenSymbol"/>
       </w:rPr>
@@ -10191,6 +10708,7 @@
       </w:pPr>
       <w:rPr>
         <w:rFonts w:ascii="Symbol" w:hAnsi="Symbol" w:cs="Symbol" w:hint="default"/>
+        <w:sz w:val="24"/>
         <w:rFonts w:cs="OpenSymbol"/>
       </w:rPr>
     </w:lvl>
@@ -10353,6 +10871,7 @@
       </w:pPr>
       <w:rPr>
         <w:rFonts w:ascii="Symbol" w:hAnsi="Symbol" w:cs="Symbol" w:hint="default"/>
+        <w:sz w:val="24"/>
         <w:rFonts w:cs="OpenSymbol"/>
       </w:rPr>
     </w:lvl>
@@ -10483,6 +11002,8 @@
       </w:pPr>
       <w:rPr>
         <w:rFonts w:ascii="Wingdings" w:hAnsi="Wingdings" w:cs="Wingdings" w:hint="default"/>
+        <w:sz w:val="28"/>
+        <w:b/>
         <w:rFonts w:cs="OpenSymbol"/>
       </w:rPr>
     </w:lvl>
@@ -10945,6 +11466,7 @@
       </w:pPr>
       <w:rPr>
         <w:rFonts w:ascii="Symbol" w:hAnsi="Symbol" w:cs="Symbol" w:hint="default"/>
+        <w:sz w:val="24"/>
         <w:b w:val="false"/>
         <w:rFonts w:cs="OpenSymbol"/>
       </w:rPr>
@@ -11226,6 +11748,8 @@
       </w:pPr>
       <w:rPr>
         <w:rFonts w:ascii="Symbol" w:hAnsi="Symbol" w:cs="Symbol" w:hint="default"/>
+        <w:sz w:val="24"/>
+        <w:b w:val="false"/>
         <w:rFonts w:cs="OpenSymbol"/>
       </w:rPr>
     </w:lvl>
@@ -11564,9 +12088,7 @@
     <w:qFormat/>
     <w:pPr>
       <w:widowControl/>
-      <w:kinsoku w:val="true"/>
-      <w:overflowPunct w:val="true"/>
-      <w:autoSpaceDE w:val="true"/>
+      <w:overflowPunct w:val="false"/>
       <w:bidi w:val="0"/>
       <w:jc w:val="left"/>
     </w:pPr>
@@ -11601,9 +12123,12 @@
   <w:style w:type="paragraph" w:styleId="Heading2">
     <w:name w:val="Heading 2"/>
     <w:basedOn w:val="Heading"/>
-    <w:next w:val="TextBody"/>
     <w:qFormat/>
     <w:pPr>
+      <w:numPr>
+        <w:ilvl w:val="1"/>
+        <w:numId w:val="1"/>
+      </w:numPr>
       <w:spacing w:before="200" w:after="120"/>
       <w:outlineLvl w:val="1"/>
     </w:pPr>
@@ -14611,6 +15136,669 @@
     <w:qFormat/>
     <w:rPr>
       <w:rFonts w:cs="OpenSymbol"/>
+    </w:rPr>
+  </w:style>
+  <w:style w:type="character" w:styleId="ListLabel415">
+    <w:name w:val="ListLabel 415"/>
+    <w:qFormat/>
+    <w:rPr>
+      <w:rFonts w:ascii="Times New Roman" w:hAnsi="Times New Roman" w:cs="OpenSymbol"/>
+      <w:b w:val="false"/>
+      <w:sz w:val="24"/>
+    </w:rPr>
+  </w:style>
+  <w:style w:type="character" w:styleId="ListLabel416">
+    <w:name w:val="ListLabel 416"/>
+    <w:qFormat/>
+    <w:rPr>
+      <w:rFonts w:cs="OpenSymbol"/>
+    </w:rPr>
+  </w:style>
+  <w:style w:type="character" w:styleId="ListLabel417">
+    <w:name w:val="ListLabel 417"/>
+    <w:qFormat/>
+    <w:rPr>
+      <w:rFonts w:cs="OpenSymbol"/>
+    </w:rPr>
+  </w:style>
+  <w:style w:type="character" w:styleId="ListLabel418">
+    <w:name w:val="ListLabel 418"/>
+    <w:qFormat/>
+    <w:rPr>
+      <w:rFonts w:cs="OpenSymbol"/>
+    </w:rPr>
+  </w:style>
+  <w:style w:type="character" w:styleId="ListLabel419">
+    <w:name w:val="ListLabel 419"/>
+    <w:qFormat/>
+    <w:rPr>
+      <w:rFonts w:cs="OpenSymbol"/>
+    </w:rPr>
+  </w:style>
+  <w:style w:type="character" w:styleId="ListLabel420">
+    <w:name w:val="ListLabel 420"/>
+    <w:qFormat/>
+    <w:rPr>
+      <w:rFonts w:cs="OpenSymbol"/>
+    </w:rPr>
+  </w:style>
+  <w:style w:type="character" w:styleId="ListLabel421">
+    <w:name w:val="ListLabel 421"/>
+    <w:qFormat/>
+    <w:rPr>
+      <w:rFonts w:cs="OpenSymbol"/>
+    </w:rPr>
+  </w:style>
+  <w:style w:type="character" w:styleId="ListLabel422">
+    <w:name w:val="ListLabel 422"/>
+    <w:qFormat/>
+    <w:rPr>
+      <w:rFonts w:cs="OpenSymbol"/>
+    </w:rPr>
+  </w:style>
+  <w:style w:type="character" w:styleId="ListLabel423">
+    <w:name w:val="ListLabel 423"/>
+    <w:qFormat/>
+    <w:rPr>
+      <w:rFonts w:cs="OpenSymbol"/>
+    </w:rPr>
+  </w:style>
+  <w:style w:type="character" w:styleId="ListLabel424">
+    <w:name w:val="ListLabel 424"/>
+    <w:qFormat/>
+    <w:rPr>
+      <w:rFonts w:ascii="Times New Roman" w:hAnsi="Times New Roman" w:cs="OpenSymbol"/>
+      <w:sz w:val="24"/>
+    </w:rPr>
+  </w:style>
+  <w:style w:type="character" w:styleId="ListLabel425">
+    <w:name w:val="ListLabel 425"/>
+    <w:qFormat/>
+    <w:rPr>
+      <w:rFonts w:cs="OpenSymbol"/>
+    </w:rPr>
+  </w:style>
+  <w:style w:type="character" w:styleId="ListLabel426">
+    <w:name w:val="ListLabel 426"/>
+    <w:qFormat/>
+    <w:rPr>
+      <w:rFonts w:cs="OpenSymbol"/>
+    </w:rPr>
+  </w:style>
+  <w:style w:type="character" w:styleId="ListLabel427">
+    <w:name w:val="ListLabel 427"/>
+    <w:qFormat/>
+    <w:rPr>
+      <w:rFonts w:cs="OpenSymbol"/>
+    </w:rPr>
+  </w:style>
+  <w:style w:type="character" w:styleId="ListLabel428">
+    <w:name w:val="ListLabel 428"/>
+    <w:qFormat/>
+    <w:rPr>
+      <w:rFonts w:cs="OpenSymbol"/>
+    </w:rPr>
+  </w:style>
+  <w:style w:type="character" w:styleId="ListLabel429">
+    <w:name w:val="ListLabel 429"/>
+    <w:qFormat/>
+    <w:rPr>
+      <w:rFonts w:cs="OpenSymbol"/>
+    </w:rPr>
+  </w:style>
+  <w:style w:type="character" w:styleId="ListLabel430">
+    <w:name w:val="ListLabel 430"/>
+    <w:qFormat/>
+    <w:rPr>
+      <w:rFonts w:cs="OpenSymbol"/>
+    </w:rPr>
+  </w:style>
+  <w:style w:type="character" w:styleId="ListLabel431">
+    <w:name w:val="ListLabel 431"/>
+    <w:qFormat/>
+    <w:rPr>
+      <w:rFonts w:cs="OpenSymbol"/>
+    </w:rPr>
+  </w:style>
+  <w:style w:type="character" w:styleId="ListLabel432">
+    <w:name w:val="ListLabel 432"/>
+    <w:qFormat/>
+    <w:rPr>
+      <w:rFonts w:cs="OpenSymbol"/>
+    </w:rPr>
+  </w:style>
+  <w:style w:type="character" w:styleId="ListLabel433">
+    <w:name w:val="ListLabel 433"/>
+    <w:qFormat/>
+    <w:rPr>
+      <w:rFonts w:cs="OpenSymbol"/>
+    </w:rPr>
+  </w:style>
+  <w:style w:type="character" w:styleId="ListLabel434">
+    <w:name w:val="ListLabel 434"/>
+    <w:qFormat/>
+    <w:rPr>
+      <w:rFonts w:ascii="Times New Roman" w:hAnsi="Times New Roman" w:cs="OpenSymbol"/>
+      <w:sz w:val="24"/>
+    </w:rPr>
+  </w:style>
+  <w:style w:type="character" w:styleId="ListLabel435">
+    <w:name w:val="ListLabel 435"/>
+    <w:qFormat/>
+    <w:rPr>
+      <w:rFonts w:cs="OpenSymbol"/>
+    </w:rPr>
+  </w:style>
+  <w:style w:type="character" w:styleId="ListLabel436">
+    <w:name w:val="ListLabel 436"/>
+    <w:qFormat/>
+    <w:rPr>
+      <w:rFonts w:cs="OpenSymbol"/>
+    </w:rPr>
+  </w:style>
+  <w:style w:type="character" w:styleId="ListLabel437">
+    <w:name w:val="ListLabel 437"/>
+    <w:qFormat/>
+    <w:rPr>
+      <w:rFonts w:cs="OpenSymbol"/>
+    </w:rPr>
+  </w:style>
+  <w:style w:type="character" w:styleId="ListLabel438">
+    <w:name w:val="ListLabel 438"/>
+    <w:qFormat/>
+    <w:rPr>
+      <w:rFonts w:cs="OpenSymbol"/>
+    </w:rPr>
+  </w:style>
+  <w:style w:type="character" w:styleId="ListLabel439">
+    <w:name w:val="ListLabel 439"/>
+    <w:qFormat/>
+    <w:rPr>
+      <w:rFonts w:cs="OpenSymbol"/>
+    </w:rPr>
+  </w:style>
+  <w:style w:type="character" w:styleId="ListLabel440">
+    <w:name w:val="ListLabel 440"/>
+    <w:qFormat/>
+    <w:rPr>
+      <w:rFonts w:cs="OpenSymbol"/>
+    </w:rPr>
+  </w:style>
+  <w:style w:type="character" w:styleId="ListLabel441">
+    <w:name w:val="ListLabel 441"/>
+    <w:qFormat/>
+    <w:rPr>
+      <w:rFonts w:cs="OpenSymbol"/>
+    </w:rPr>
+  </w:style>
+  <w:style w:type="character" w:styleId="ListLabel442">
+    <w:name w:val="ListLabel 442"/>
+    <w:qFormat/>
+    <w:rPr>
+      <w:rFonts w:ascii="Times New Roman" w:hAnsi="Times New Roman" w:cs="OpenSymbol"/>
+      <w:b/>
+      <w:sz w:val="28"/>
+    </w:rPr>
+  </w:style>
+  <w:style w:type="character" w:styleId="ListLabel443">
+    <w:name w:val="ListLabel 443"/>
+    <w:qFormat/>
+    <w:rPr>
+      <w:rFonts w:cs="OpenSymbol"/>
+    </w:rPr>
+  </w:style>
+  <w:style w:type="character" w:styleId="ListLabel444">
+    <w:name w:val="ListLabel 444"/>
+    <w:qFormat/>
+    <w:rPr>
+      <w:rFonts w:cs="OpenSymbol"/>
+    </w:rPr>
+  </w:style>
+  <w:style w:type="character" w:styleId="ListLabel445">
+    <w:name w:val="ListLabel 445"/>
+    <w:qFormat/>
+    <w:rPr>
+      <w:rFonts w:cs="OpenSymbol"/>
+    </w:rPr>
+  </w:style>
+  <w:style w:type="character" w:styleId="ListLabel446">
+    <w:name w:val="ListLabel 446"/>
+    <w:qFormat/>
+    <w:rPr>
+      <w:rFonts w:cs="OpenSymbol"/>
+    </w:rPr>
+  </w:style>
+  <w:style w:type="character" w:styleId="ListLabel447">
+    <w:name w:val="ListLabel 447"/>
+    <w:qFormat/>
+    <w:rPr>
+      <w:rFonts w:cs="OpenSymbol"/>
+    </w:rPr>
+  </w:style>
+  <w:style w:type="character" w:styleId="ListLabel448">
+    <w:name w:val="ListLabel 448"/>
+    <w:qFormat/>
+    <w:rPr>
+      <w:rFonts w:cs="OpenSymbol"/>
+    </w:rPr>
+  </w:style>
+  <w:style w:type="character" w:styleId="ListLabel449">
+    <w:name w:val="ListLabel 449"/>
+    <w:qFormat/>
+    <w:rPr>
+      <w:rFonts w:cs="OpenSymbol"/>
+    </w:rPr>
+  </w:style>
+  <w:style w:type="character" w:styleId="ListLabel450">
+    <w:name w:val="ListLabel 450"/>
+    <w:qFormat/>
+    <w:rPr>
+      <w:rFonts w:cs="OpenSymbol"/>
+    </w:rPr>
+  </w:style>
+  <w:style w:type="character" w:styleId="ListLabel451">
+    <w:name w:val="ListLabel 451"/>
+    <w:qFormat/>
+    <w:rPr>
+      <w:rFonts w:ascii="Times New Roman" w:hAnsi="Times New Roman" w:cs="OpenSymbol"/>
+      <w:sz w:val="28"/>
+    </w:rPr>
+  </w:style>
+  <w:style w:type="character" w:styleId="ListLabel452">
+    <w:name w:val="ListLabel 452"/>
+    <w:qFormat/>
+    <w:rPr>
+      <w:rFonts w:ascii="Times New Roman" w:hAnsi="Times New Roman" w:cs="OpenSymbol"/>
+      <w:sz w:val="24"/>
+    </w:rPr>
+  </w:style>
+  <w:style w:type="character" w:styleId="ListLabel453">
+    <w:name w:val="ListLabel 453"/>
+    <w:qFormat/>
+    <w:rPr>
+      <w:rFonts w:cs="OpenSymbol"/>
+    </w:rPr>
+  </w:style>
+  <w:style w:type="character" w:styleId="ListLabel454">
+    <w:name w:val="ListLabel 454"/>
+    <w:qFormat/>
+    <w:rPr>
+      <w:rFonts w:cs="OpenSymbol"/>
+    </w:rPr>
+  </w:style>
+  <w:style w:type="character" w:styleId="ListLabel455">
+    <w:name w:val="ListLabel 455"/>
+    <w:qFormat/>
+    <w:rPr>
+      <w:rFonts w:cs="OpenSymbol"/>
+    </w:rPr>
+  </w:style>
+  <w:style w:type="character" w:styleId="ListLabel456">
+    <w:name w:val="ListLabel 456"/>
+    <w:qFormat/>
+    <w:rPr>
+      <w:rFonts w:cs="OpenSymbol"/>
+    </w:rPr>
+  </w:style>
+  <w:style w:type="character" w:styleId="ListLabel457">
+    <w:name w:val="ListLabel 457"/>
+    <w:qFormat/>
+    <w:rPr>
+      <w:rFonts w:cs="OpenSymbol"/>
+    </w:rPr>
+  </w:style>
+  <w:style w:type="character" w:styleId="ListLabel458">
+    <w:name w:val="ListLabel 458"/>
+    <w:qFormat/>
+    <w:rPr>
+      <w:rFonts w:cs="OpenSymbol"/>
+    </w:rPr>
+  </w:style>
+  <w:style w:type="character" w:styleId="ListLabel459">
+    <w:name w:val="ListLabel 459"/>
+    <w:qFormat/>
+    <w:rPr>
+      <w:rFonts w:cs="OpenSymbol"/>
+    </w:rPr>
+  </w:style>
+  <w:style w:type="character" w:styleId="ListLabel460">
+    <w:name w:val="ListLabel 460"/>
+    <w:qFormat/>
+    <w:rPr>
+      <w:rFonts w:ascii="Times New Roman" w:hAnsi="Times New Roman" w:cs="OpenSymbol"/>
+      <w:b/>
+      <w:sz w:val="28"/>
+    </w:rPr>
+  </w:style>
+  <w:style w:type="character" w:styleId="ListLabel461">
+    <w:name w:val="ListLabel 461"/>
+    <w:qFormat/>
+    <w:rPr>
+      <w:rFonts w:ascii="Times New Roman" w:hAnsi="Times New Roman" w:cs="OpenSymbol"/>
+      <w:b w:val="false"/>
+      <w:sz w:val="24"/>
+    </w:rPr>
+  </w:style>
+  <w:style w:type="character" w:styleId="ListLabel462">
+    <w:name w:val="ListLabel 462"/>
+    <w:qFormat/>
+    <w:rPr>
+      <w:rFonts w:cs="OpenSymbol"/>
+    </w:rPr>
+  </w:style>
+  <w:style w:type="character" w:styleId="ListLabel463">
+    <w:name w:val="ListLabel 463"/>
+    <w:qFormat/>
+    <w:rPr>
+      <w:rFonts w:cs="OpenSymbol"/>
+    </w:rPr>
+  </w:style>
+  <w:style w:type="character" w:styleId="ListLabel464">
+    <w:name w:val="ListLabel 464"/>
+    <w:qFormat/>
+    <w:rPr>
+      <w:rFonts w:cs="OpenSymbol"/>
+    </w:rPr>
+  </w:style>
+  <w:style w:type="character" w:styleId="ListLabel465">
+    <w:name w:val="ListLabel 465"/>
+    <w:qFormat/>
+    <w:rPr>
+      <w:rFonts w:cs="OpenSymbol"/>
+    </w:rPr>
+  </w:style>
+  <w:style w:type="character" w:styleId="ListLabel466">
+    <w:name w:val="ListLabel 466"/>
+    <w:qFormat/>
+    <w:rPr>
+      <w:rFonts w:cs="OpenSymbol"/>
+    </w:rPr>
+  </w:style>
+  <w:style w:type="character" w:styleId="ListLabel467">
+    <w:name w:val="ListLabel 467"/>
+    <w:qFormat/>
+    <w:rPr>
+      <w:rFonts w:cs="OpenSymbol"/>
+    </w:rPr>
+  </w:style>
+  <w:style w:type="character" w:styleId="ListLabel468">
+    <w:name w:val="ListLabel 468"/>
+    <w:qFormat/>
+    <w:rPr>
+      <w:rFonts w:cs="OpenSymbol"/>
+    </w:rPr>
+  </w:style>
+  <w:style w:type="character" w:styleId="ListLabel469">
+    <w:name w:val="ListLabel 469"/>
+    <w:qFormat/>
+    <w:rPr>
+      <w:rFonts w:ascii="Times New Roman" w:hAnsi="Times New Roman" w:cs="OpenSymbol"/>
+      <w:b/>
+      <w:sz w:val="28"/>
+    </w:rPr>
+  </w:style>
+  <w:style w:type="character" w:styleId="ListLabel470">
+    <w:name w:val="ListLabel 470"/>
+    <w:qFormat/>
+    <w:rPr>
+      <w:rFonts w:ascii="Times New Roman" w:hAnsi="Times New Roman" w:cs="OpenSymbol"/>
+      <w:b w:val="false"/>
+      <w:sz w:val="24"/>
+    </w:rPr>
+  </w:style>
+  <w:style w:type="character" w:styleId="ListLabel471">
+    <w:name w:val="ListLabel 471"/>
+    <w:qFormat/>
+    <w:rPr>
+      <w:rFonts w:cs="OpenSymbol"/>
+    </w:rPr>
+  </w:style>
+  <w:style w:type="character" w:styleId="ListLabel472">
+    <w:name w:val="ListLabel 472"/>
+    <w:qFormat/>
+    <w:rPr>
+      <w:rFonts w:cs="OpenSymbol"/>
+    </w:rPr>
+  </w:style>
+  <w:style w:type="character" w:styleId="ListLabel473">
+    <w:name w:val="ListLabel 473"/>
+    <w:qFormat/>
+    <w:rPr>
+      <w:rFonts w:cs="OpenSymbol"/>
+    </w:rPr>
+  </w:style>
+  <w:style w:type="character" w:styleId="ListLabel474">
+    <w:name w:val="ListLabel 474"/>
+    <w:qFormat/>
+    <w:rPr>
+      <w:rFonts w:cs="OpenSymbol"/>
+    </w:rPr>
+  </w:style>
+  <w:style w:type="character" w:styleId="ListLabel475">
+    <w:name w:val="ListLabel 475"/>
+    <w:qFormat/>
+    <w:rPr>
+      <w:rFonts w:cs="OpenSymbol"/>
+    </w:rPr>
+  </w:style>
+  <w:style w:type="character" w:styleId="ListLabel476">
+    <w:name w:val="ListLabel 476"/>
+    <w:qFormat/>
+    <w:rPr>
+      <w:rFonts w:cs="OpenSymbol"/>
+    </w:rPr>
+  </w:style>
+  <w:style w:type="character" w:styleId="ListLabel477">
+    <w:name w:val="ListLabel 477"/>
+    <w:qFormat/>
+    <w:rPr>
+      <w:rFonts w:cs="OpenSymbol"/>
+    </w:rPr>
+  </w:style>
+  <w:style w:type="character" w:styleId="ListLabel478">
+    <w:name w:val="ListLabel 478"/>
+    <w:qFormat/>
+    <w:rPr>
+      <w:rFonts w:ascii="Times New Roman" w:hAnsi="Times New Roman" w:cs="OpenSymbol"/>
+      <w:b/>
+      <w:sz w:val="28"/>
+    </w:rPr>
+  </w:style>
+  <w:style w:type="character" w:styleId="ListLabel479">
+    <w:name w:val="ListLabel 479"/>
+    <w:qFormat/>
+    <w:rPr>
+      <w:rFonts w:ascii="Times New Roman" w:hAnsi="Times New Roman" w:cs="OpenSymbol"/>
+      <w:b w:val="false"/>
+      <w:sz w:val="24"/>
+    </w:rPr>
+  </w:style>
+  <w:style w:type="character" w:styleId="ListLabel480">
+    <w:name w:val="ListLabel 480"/>
+    <w:qFormat/>
+    <w:rPr>
+      <w:rFonts w:cs="OpenSymbol"/>
+    </w:rPr>
+  </w:style>
+  <w:style w:type="character" w:styleId="ListLabel481">
+    <w:name w:val="ListLabel 481"/>
+    <w:qFormat/>
+    <w:rPr>
+      <w:rFonts w:cs="OpenSymbol"/>
+    </w:rPr>
+  </w:style>
+  <w:style w:type="character" w:styleId="ListLabel482">
+    <w:name w:val="ListLabel 482"/>
+    <w:qFormat/>
+    <w:rPr>
+      <w:rFonts w:cs="OpenSymbol"/>
+    </w:rPr>
+  </w:style>
+  <w:style w:type="character" w:styleId="ListLabel483">
+    <w:name w:val="ListLabel 483"/>
+    <w:qFormat/>
+    <w:rPr>
+      <w:rFonts w:cs="OpenSymbol"/>
+    </w:rPr>
+  </w:style>
+  <w:style w:type="character" w:styleId="ListLabel484">
+    <w:name w:val="ListLabel 484"/>
+    <w:qFormat/>
+    <w:rPr>
+      <w:rFonts w:cs="OpenSymbol"/>
+    </w:rPr>
+  </w:style>
+  <w:style w:type="character" w:styleId="ListLabel485">
+    <w:name w:val="ListLabel 485"/>
+    <w:qFormat/>
+    <w:rPr>
+      <w:rFonts w:cs="OpenSymbol"/>
+    </w:rPr>
+  </w:style>
+  <w:style w:type="character" w:styleId="ListLabel486">
+    <w:name w:val="ListLabel 486"/>
+    <w:qFormat/>
+    <w:rPr>
+      <w:rFonts w:cs="OpenSymbol"/>
+    </w:rPr>
+  </w:style>
+  <w:style w:type="character" w:styleId="ListLabel487">
+    <w:name w:val="ListLabel 487"/>
+    <w:qFormat/>
+    <w:rPr>
+      <w:rFonts w:ascii="Times New Roman" w:hAnsi="Times New Roman" w:cs="OpenSymbol"/>
+      <w:b w:val="false"/>
+      <w:sz w:val="24"/>
+    </w:rPr>
+  </w:style>
+  <w:style w:type="character" w:styleId="ListLabel488">
+    <w:name w:val="ListLabel 488"/>
+    <w:qFormat/>
+    <w:rPr>
+      <w:rFonts w:cs="OpenSymbol"/>
+    </w:rPr>
+  </w:style>
+  <w:style w:type="character" w:styleId="ListLabel489">
+    <w:name w:val="ListLabel 489"/>
+    <w:qFormat/>
+    <w:rPr>
+      <w:rFonts w:cs="OpenSymbol"/>
+    </w:rPr>
+  </w:style>
+  <w:style w:type="character" w:styleId="ListLabel490">
+    <w:name w:val="ListLabel 490"/>
+    <w:qFormat/>
+    <w:rPr>
+      <w:rFonts w:cs="OpenSymbol"/>
+    </w:rPr>
+  </w:style>
+  <w:style w:type="character" w:styleId="ListLabel491">
+    <w:name w:val="ListLabel 491"/>
+    <w:qFormat/>
+    <w:rPr>
+      <w:rFonts w:cs="OpenSymbol"/>
+    </w:rPr>
+  </w:style>
+  <w:style w:type="character" w:styleId="ListLabel492">
+    <w:name w:val="ListLabel 492"/>
+    <w:qFormat/>
+    <w:rPr>
+      <w:rFonts w:cs="OpenSymbol"/>
+    </w:rPr>
+  </w:style>
+  <w:style w:type="character" w:styleId="ListLabel493">
+    <w:name w:val="ListLabel 493"/>
+    <w:qFormat/>
+    <w:rPr>
+      <w:rFonts w:cs="OpenSymbol"/>
+    </w:rPr>
+  </w:style>
+  <w:style w:type="character" w:styleId="ListLabel494">
+    <w:name w:val="ListLabel 494"/>
+    <w:qFormat/>
+    <w:rPr>
+      <w:rFonts w:cs="OpenSymbol"/>
+    </w:rPr>
+  </w:style>
+  <w:style w:type="character" w:styleId="ListLabel495">
+    <w:name w:val="ListLabel 495"/>
+    <w:qFormat/>
+    <w:rPr>
+      <w:rFonts w:cs="OpenSymbol"/>
+    </w:rPr>
+  </w:style>
+  <w:style w:type="character" w:styleId="ListLabel496">
+    <w:name w:val="ListLabel 496"/>
+    <w:qFormat/>
+    <w:rPr>
+      <w:rFonts w:ascii="Times New Roman" w:hAnsi="Times New Roman" w:cs="OpenSymbol"/>
+    </w:rPr>
+  </w:style>
+  <w:style w:type="character" w:styleId="ListLabel497">
+    <w:name w:val="ListLabel 497"/>
+    <w:qFormat/>
+    <w:rPr>
+      <w:rFonts w:cs="OpenSymbol"/>
+    </w:rPr>
+  </w:style>
+  <w:style w:type="character" w:styleId="ListLabel498">
+    <w:name w:val="ListLabel 498"/>
+    <w:qFormat/>
+    <w:rPr>
+      <w:rFonts w:cs="OpenSymbol"/>
+    </w:rPr>
+  </w:style>
+  <w:style w:type="character" w:styleId="ListLabel499">
+    <w:name w:val="ListLabel 499"/>
+    <w:qFormat/>
+    <w:rPr>
+      <w:rFonts w:cs="OpenSymbol"/>
+    </w:rPr>
+  </w:style>
+  <w:style w:type="character" w:styleId="ListLabel500">
+    <w:name w:val="ListLabel 500"/>
+    <w:qFormat/>
+    <w:rPr>
+      <w:rFonts w:cs="OpenSymbol"/>
+    </w:rPr>
+  </w:style>
+  <w:style w:type="character" w:styleId="ListLabel501">
+    <w:name w:val="ListLabel 501"/>
+    <w:qFormat/>
+    <w:rPr>
+      <w:rFonts w:cs="OpenSymbol"/>
+    </w:rPr>
+  </w:style>
+  <w:style w:type="character" w:styleId="ListLabel502">
+    <w:name w:val="ListLabel 502"/>
+    <w:qFormat/>
+    <w:rPr>
+      <w:rFonts w:cs="OpenSymbol"/>
+    </w:rPr>
+  </w:style>
+  <w:style w:type="character" w:styleId="ListLabel503">
+    <w:name w:val="ListLabel 503"/>
+    <w:qFormat/>
+    <w:rPr>
+      <w:rFonts w:cs="OpenSymbol"/>
+    </w:rPr>
+  </w:style>
+  <w:style w:type="character" w:styleId="ListLabel504">
+    <w:name w:val="ListLabel 504"/>
+    <w:qFormat/>
+    <w:rPr>
+      <w:rFonts w:cs="OpenSymbol"/>
+    </w:rPr>
+  </w:style>
+  <w:style w:type="character" w:styleId="ListLabel505">
+    <w:name w:val="ListLabel 505"/>
+    <w:qFormat/>
+    <w:rPr>
+      <w:rFonts w:ascii="Times New Roman" w:hAnsi="Times New Roman"/>
+      <w:b w:val="false"/>
+      <w:bCs w:val="false"/>
+      <w:sz w:val="24"/>
+      <w:szCs w:val="24"/>
     </w:rPr>
   </w:style>
   <w:style w:type="paragraph" w:styleId="Heading">

</xml_diff>

<commit_message>
complete Applicability & Achievements
</commit_message>
<xml_diff>
--- a/TR_Document.docx
+++ b/TR_Document.docx
@@ -963,7 +963,7 @@
     <w:p>
       <w:pPr>
         <w:pStyle w:val="Normal"/>
-        <w:spacing w:lineRule="auto" w:line="240" w:before="0" w:after="30"/>
+        <w:spacing w:lineRule="auto" w:line="360" w:before="0" w:after="30"/>
         <w:jc w:val="center"/>
         <w:rPr>
           <w:rFonts w:ascii="Times New Roman" w:hAnsi="Times New Roman" w:eastAsia="Times New Roman" w:cs="Times New Roman"/>
@@ -987,23 +987,77 @@
     <w:p>
       <w:pPr>
         <w:pStyle w:val="Normal"/>
-        <w:spacing w:lineRule="auto" w:line="240" w:before="0" w:after="30"/>
-        <w:jc w:val="both"/>
-        <w:rPr/>
-      </w:pPr>
-      <w:r>
-        <w:rPr>
-          <w:rFonts w:eastAsia="Times New Roman" w:cs="Times New Roman" w:ascii="Times New Roman" w:hAnsi="Times New Roman"/>
-          <w:sz w:val="24"/>
-          <w:szCs w:val="24"/>
-        </w:rPr>
-        <w:t>This is to certify that the project entitled, “Track Rider”, is bonafied work of Pankaj Makhija bearing Seat No: 25 submitted in partial fulfillment of the requirements for the award of the degree of BACHELOR OF SCIENCE in INFORMATION TECHNOLOGY from University of Mumbai.</w:t>
-      </w:r>
-    </w:p>
-    <w:p>
-      <w:pPr>
-        <w:pStyle w:val="Normal"/>
-        <w:spacing w:lineRule="auto" w:line="240" w:before="0" w:after="30"/>
+        <w:spacing w:lineRule="auto" w:line="360" w:before="0" w:after="30"/>
+        <w:jc w:val="both"/>
+        <w:rPr/>
+      </w:pPr>
+      <w:r>
+        <w:rPr>
+          <w:rFonts w:eastAsia="Times New Roman" w:cs="Times New Roman" w:ascii="Times New Roman" w:hAnsi="Times New Roman"/>
+          <w:sz w:val="24"/>
+          <w:szCs w:val="24"/>
+        </w:rPr>
+        <w:t xml:space="preserve">This is to certify that the project entitled, </w:t>
+      </w:r>
+      <w:r>
+        <w:rPr>
+          <w:rFonts w:eastAsia="Times New Roman" w:cs="Times New Roman" w:ascii="Times New Roman" w:hAnsi="Times New Roman"/>
+          <w:b/>
+          <w:bCs/>
+          <w:sz w:val="24"/>
+          <w:szCs w:val="24"/>
+        </w:rPr>
+        <w:t>“Track Rider”</w:t>
+      </w:r>
+      <w:r>
+        <w:rPr>
+          <w:rFonts w:eastAsia="Times New Roman" w:cs="Times New Roman" w:ascii="Times New Roman" w:hAnsi="Times New Roman"/>
+          <w:sz w:val="24"/>
+          <w:szCs w:val="24"/>
+        </w:rPr>
+        <w:t xml:space="preserve">, is bonafied work of </w:t>
+      </w:r>
+      <w:r>
+        <w:rPr>
+          <w:rFonts w:eastAsia="Times New Roman" w:cs="Times New Roman" w:ascii="Times New Roman" w:hAnsi="Times New Roman"/>
+          <w:b/>
+          <w:bCs/>
+          <w:sz w:val="24"/>
+          <w:szCs w:val="24"/>
+        </w:rPr>
+        <w:t xml:space="preserve">Pankaj Makhija </w:t>
+      </w:r>
+      <w:r>
+        <w:rPr>
+          <w:rFonts w:eastAsia="Times New Roman" w:cs="Times New Roman" w:ascii="Times New Roman" w:hAnsi="Times New Roman"/>
+          <w:sz w:val="24"/>
+          <w:szCs w:val="24"/>
+        </w:rPr>
+        <w:t xml:space="preserve">bearing Seat No: 25 submitted in partial fulfillment of the requirements for the award of the degree of </w:t>
+      </w:r>
+      <w:r>
+        <w:rPr>
+          <w:rFonts w:eastAsia="Times New Roman" w:cs="Times New Roman" w:ascii="Times New Roman" w:hAnsi="Times New Roman"/>
+          <w:b/>
+          <w:bCs/>
+          <w:sz w:val="24"/>
+          <w:szCs w:val="24"/>
+        </w:rPr>
+        <w:t>BACHELOR OF SCIENCE in INFORMATION TECHNOLOGY</w:t>
+      </w:r>
+      <w:r>
+        <w:rPr>
+          <w:rFonts w:eastAsia="Times New Roman" w:cs="Times New Roman" w:ascii="Times New Roman" w:hAnsi="Times New Roman"/>
+          <w:sz w:val="24"/>
+          <w:szCs w:val="24"/>
+        </w:rPr>
+        <w:t xml:space="preserve"> from University of Mumbai.</w:t>
+      </w:r>
+    </w:p>
+    <w:p>
+      <w:pPr>
+        <w:pStyle w:val="Normal"/>
+        <w:spacing w:lineRule="auto" w:line="360" w:before="0" w:after="30"/>
         <w:jc w:val="both"/>
         <w:rPr>
           <w:rFonts w:ascii="Times New Roman" w:hAnsi="Times New Roman" w:eastAsia="Times New Roman" w:cs="Times New Roman"/>
@@ -1594,7 +1648,7 @@
                 <wp:positionV relativeFrom="paragraph">
                   <wp:posOffset>316865</wp:posOffset>
                 </wp:positionV>
-                <wp:extent cx="252730" cy="191770"/>
+                <wp:extent cx="253365" cy="192405"/>
                 <wp:effectExtent l="0" t="0" r="15240" b="19050"/>
                 <wp:wrapNone/>
                 <wp:docPr id="3" name="Image2"/>
@@ -1605,7 +1659,7 @@
                       <wps:spPr>
                         <a:xfrm>
                           <a:off x="0" y="0"/>
-                          <a:ext cx="252000" cy="191160"/>
+                          <a:ext cx="252720" cy="191880"/>
                         </a:xfrm>
                         <a:prstGeom prst="rect">
                           <a:avLst/>
@@ -1636,7 +1690,7 @@
           </mc:Choice>
           <mc:Fallback>
             <w:pict>
-              <v:rect id="shape_0" ID="Image2" stroked="f" style="position:absolute;margin-left:288pt;margin-top:24.95pt;width:19.8pt;height:15pt;mso-position-horizontal-relative:margin">
+              <v:rect id="shape_0" ID="Image2" stroked="f" style="position:absolute;margin-left:288pt;margin-top:24.95pt;width:19.85pt;height:15.05pt;mso-position-horizontal-relative:margin">
                 <w10:wrap type="none"/>
                 <v:fill o:detectmouseclick="t" on="false"/>
                 <v:stroke color="#3465a4" joinstyle="round" endcap="flat"/>
@@ -1655,7 +1709,7 @@
                 <wp:positionV relativeFrom="paragraph">
                   <wp:posOffset>316865</wp:posOffset>
                 </wp:positionV>
-                <wp:extent cx="252730" cy="191770"/>
+                <wp:extent cx="253365" cy="192405"/>
                 <wp:effectExtent l="0" t="0" r="15240" b="19050"/>
                 <wp:wrapNone/>
                 <wp:docPr id="4" name="Image1"/>
@@ -1666,7 +1720,7 @@
                       <wps:spPr>
                         <a:xfrm>
                           <a:off x="0" y="0"/>
-                          <a:ext cx="252000" cy="191160"/>
+                          <a:ext cx="252720" cy="191880"/>
                         </a:xfrm>
                         <a:prstGeom prst="rect">
                           <a:avLst/>
@@ -1697,7 +1751,7 @@
           </mc:Choice>
           <mc:Fallback>
             <w:pict>
-              <v:rect id="shape_0" ID="Image1" stroked="f" style="position:absolute;margin-left:405.6pt;margin-top:24.95pt;width:19.8pt;height:15pt;mso-position-horizontal-relative:margin">
+              <v:rect id="shape_0" ID="Image1" stroked="f" style="position:absolute;margin-left:405.6pt;margin-top:24.95pt;width:19.85pt;height:15.05pt;mso-position-horizontal-relative:margin">
                 <w10:wrap type="none"/>
                 <v:fill o:detectmouseclick="t" on="false"/>
                 <v:stroke color="#3465a4" joinstyle="round" endcap="flat"/>
@@ -1947,6 +2001,74 @@
     <w:p>
       <w:pPr>
         <w:pStyle w:val="Normal"/>
+        <w:spacing w:before="0" w:after="200"/>
+        <w:jc w:val="center"/>
+        <w:rPr>
+          <w:rFonts w:ascii="Times New Roman" w:hAnsi="Times New Roman" w:eastAsia="Times New Roman" w:cs="Times New Roman"/>
+          <w:b/>
+          <w:b/>
+          <w:sz w:val="40"/>
+          <w:szCs w:val="40"/>
+        </w:rPr>
+      </w:pPr>
+      <w:r>
+        <w:rPr/>
+      </w:r>
+    </w:p>
+    <w:p>
+      <w:pPr>
+        <w:pStyle w:val="Normal"/>
+        <w:spacing w:lineRule="auto" w:line="360" w:before="0" w:after="200"/>
+        <w:ind w:firstLine="720"/>
+        <w:jc w:val="both"/>
+        <w:rPr>
+          <w:b w:val="false"/>
+          <w:b w:val="false"/>
+          <w:bCs w:val="false"/>
+          <w:sz w:val="24"/>
+          <w:szCs w:val="24"/>
+        </w:rPr>
+      </w:pPr>
+      <w:r>
+        <w:rPr>
+          <w:rFonts w:eastAsia="Times New Roman" w:cs="Times New Roman" w:ascii="Times New Roman" w:hAnsi="Times New Roman"/>
+          <w:b w:val="false"/>
+          <w:bCs w:val="false"/>
+          <w:color w:val="333333"/>
+          <w:sz w:val="24"/>
+          <w:szCs w:val="24"/>
+          <w:highlight w:val="white"/>
+        </w:rPr>
+        <w:t xml:space="preserve">Back in the day, Riding &amp; Touring wasn't much popular with owning a vehicle just being a luxury that some can afford. Now a days, vehicles are becoming very common &amp; owning a vehicle which can make our life easier in the city &amp; gives equal the fun while riding </w:t>
+      </w:r>
+      <w:r>
+        <w:rPr>
+          <w:rFonts w:eastAsia="Times New Roman" w:cs="Times New Roman" w:ascii="Times New Roman" w:hAnsi="Times New Roman"/>
+          <w:b w:val="false"/>
+          <w:bCs w:val="false"/>
+          <w:color w:val="333333"/>
+          <w:sz w:val="24"/>
+          <w:szCs w:val="24"/>
+          <w:highlight w:val="white"/>
+        </w:rPr>
+        <w:t>long distances</w:t>
+      </w:r>
+      <w:r>
+        <w:rPr>
+          <w:rFonts w:eastAsia="Times New Roman" w:cs="Times New Roman" w:ascii="Times New Roman" w:hAnsi="Times New Roman"/>
+          <w:b w:val="false"/>
+          <w:bCs w:val="false"/>
+          <w:color w:val="333333"/>
+          <w:sz w:val="24"/>
+          <w:szCs w:val="24"/>
+          <w:highlight w:val="white"/>
+        </w:rPr>
+        <w:t xml:space="preserve"> is not a luxury anymore but a necessity. </w:t>
+      </w:r>
+    </w:p>
+    <w:p>
+      <w:pPr>
+        <w:pStyle w:val="Normal"/>
         <w:spacing w:lineRule="auto" w:line="360" w:before="0" w:after="200"/>
         <w:ind w:firstLine="720"/>
         <w:jc w:val="both"/>
@@ -3973,19 +4095,40 @@
       <w:pPr>
         <w:pStyle w:val="Normal"/>
         <w:spacing w:lineRule="auto" w:line="360"/>
-        <w:jc w:val="center"/>
-        <w:rPr>
-          <w:rFonts w:ascii="Times New Roman" w:hAnsi="Times New Roman"/>
-          <w:sz w:val="36"/>
-          <w:szCs w:val="36"/>
-        </w:rPr>
-      </w:pPr>
-      <w:r>
-        <w:rPr>
-          <w:rFonts w:ascii="Times New Roman" w:hAnsi="Times New Roman"/>
-          <w:sz w:val="36"/>
-          <w:szCs w:val="36"/>
-        </w:rPr>
+        <w:jc w:val="both"/>
+        <w:rPr>
+          <w:rFonts w:ascii="Times New Roman" w:hAnsi="Times New Roman"/>
+          <w:sz w:val="24"/>
+          <w:szCs w:val="24"/>
+        </w:rPr>
+      </w:pPr>
+      <w:r>
+        <w:rPr>
+          <w:rFonts w:ascii="Times New Roman" w:hAnsi="Times New Roman"/>
+          <w:sz w:val="24"/>
+          <w:szCs w:val="24"/>
+        </w:rPr>
+      </w:r>
+    </w:p>
+    <w:p>
+      <w:pPr>
+        <w:pStyle w:val="Normal"/>
+        <w:spacing w:lineRule="auto" w:line="360" w:before="0" w:after="0"/>
+        <w:jc w:val="both"/>
+        <w:rPr>
+          <w:rFonts w:ascii="Times New Roman" w:hAnsi="Times New Roman"/>
+          <w:sz w:val="24"/>
+          <w:szCs w:val="24"/>
+        </w:rPr>
+      </w:pPr>
+      <w:r>
+        <w:rPr>
+          <w:rFonts w:eastAsia="Times New Roman" w:cs="Times New Roman" w:ascii="Times New Roman" w:hAnsi="Times New Roman"/>
+          <w:sz w:val="24"/>
+          <w:szCs w:val="24"/>
+        </w:rPr>
+        <w:tab/>
+        <w:t xml:space="preserve">Ever wondered where the slowest rider of your group is? Or where in the world did the fastest rider of your group is? Or simply just where everyone is! Well, This is all now possible with this Android Application. An extention of Google Maps which allows you to keep track of your riding partners while on the tour. This application can also be used in various other scenarios like if your friends/family are coming at your place &amp; you just like to know how far away they are from your place. </w:t>
       </w:r>
     </w:p>
     <w:p>
@@ -4030,6 +4173,98 @@
           <w:szCs w:val="36"/>
         </w:rPr>
         <w:t>1.4 Achievements</w:t>
+      </w:r>
+    </w:p>
+    <w:p>
+      <w:pPr>
+        <w:pStyle w:val="Normal"/>
+        <w:spacing w:lineRule="auto" w:line="360"/>
+        <w:jc w:val="center"/>
+        <w:rPr>
+          <w:rFonts w:ascii="Times New Roman" w:hAnsi="Times New Roman"/>
+          <w:b/>
+          <w:b/>
+          <w:bCs/>
+          <w:sz w:val="24"/>
+          <w:szCs w:val="24"/>
+        </w:rPr>
+      </w:pPr>
+      <w:r>
+        <w:rPr>
+          <w:rFonts w:ascii="Times New Roman" w:hAnsi="Times New Roman"/>
+          <w:b/>
+          <w:bCs/>
+          <w:sz w:val="24"/>
+          <w:szCs w:val="24"/>
+        </w:rPr>
+      </w:r>
+    </w:p>
+    <w:p>
+      <w:pPr>
+        <w:pStyle w:val="Normal"/>
+        <w:numPr>
+          <w:ilvl w:val="0"/>
+          <w:numId w:val="8"/>
+        </w:numPr>
+        <w:spacing w:lineRule="auto" w:line="360" w:before="0" w:after="0"/>
+        <w:ind w:left="720" w:hanging="360"/>
+        <w:contextualSpacing/>
+        <w:jc w:val="both"/>
+        <w:rPr/>
+      </w:pPr>
+      <w:r>
+        <w:rPr>
+          <w:rFonts w:eastAsia="Times New Roman" w:cs="Times New Roman" w:ascii="Times New Roman" w:hAnsi="Times New Roman"/>
+          <w:b/>
+        </w:rPr>
+        <w:t>Planned approach towards working :</w:t>
+      </w:r>
+      <w:r>
+        <w:rPr>
+          <w:rFonts w:eastAsia="Times New Roman" w:cs="Times New Roman" w:ascii="Times New Roman" w:hAnsi="Times New Roman"/>
+        </w:rPr>
+        <w:t xml:space="preserve"> The project will be working as planned. The data will be monitored, stored and maintained properly and will be user friendly.</w:t>
+      </w:r>
+    </w:p>
+    <w:p>
+      <w:pPr>
+        <w:pStyle w:val="Normal"/>
+        <w:numPr>
+          <w:ilvl w:val="0"/>
+          <w:numId w:val="8"/>
+        </w:numPr>
+        <w:spacing w:lineRule="auto" w:line="360" w:before="0" w:after="0"/>
+        <w:ind w:left="720" w:hanging="360"/>
+        <w:contextualSpacing/>
+        <w:jc w:val="both"/>
+        <w:rPr>
+          <w:rFonts w:ascii="Times New Roman" w:hAnsi="Times New Roman"/>
+          <w:b/>
+          <w:b/>
+          <w:bCs/>
+          <w:sz w:val="24"/>
+          <w:szCs w:val="24"/>
+        </w:rPr>
+      </w:pPr>
+      <w:r>
+        <w:rPr>
+          <w:rFonts w:eastAsia="Times New Roman" w:cs="Times New Roman" w:ascii="Times New Roman" w:hAnsi="Times New Roman"/>
+          <w:b/>
+          <w:bCs/>
+          <w:sz w:val="24"/>
+          <w:szCs w:val="24"/>
+        </w:rPr>
+        <w:t xml:space="preserve">Reliability : </w:t>
+      </w:r>
+      <w:r>
+        <w:rPr>
+          <w:rFonts w:eastAsia="Times New Roman" w:cs="Times New Roman" w:ascii="Times New Roman" w:hAnsi="Times New Roman"/>
+          <w:b w:val="false"/>
+          <w:bCs w:val="false"/>
+          <w:sz w:val="24"/>
+          <w:szCs w:val="24"/>
+        </w:rPr>
+        <w:t>The proposed system will  be reliable, and will show correct data about other users.</w:t>
       </w:r>
     </w:p>
     <w:p>
@@ -6151,7 +6386,7 @@
       <w:pPr>
         <w:pStyle w:val="Normal"/>
         <w:widowControl/>
-        <w:overflowPunct w:val="false"/>
+        <w:overflowPunct w:val="true"/>
         <w:bidi w:val="0"/>
         <w:spacing w:lineRule="auto" w:line="360"/>
         <w:ind w:right="0" w:hanging="0"/>
@@ -6180,7 +6415,7 @@
       <w:pPr>
         <w:pStyle w:val="Normal"/>
         <w:widowControl/>
-        <w:overflowPunct w:val="false"/>
+        <w:overflowPunct w:val="true"/>
         <w:bidi w:val="0"/>
         <w:spacing w:lineRule="auto" w:line="360"/>
         <w:ind w:right="0" w:hanging="0"/>
@@ -6229,7 +6464,7 @@
       <w:pPr>
         <w:pStyle w:val="Normal"/>
         <w:widowControl/>
-        <w:overflowPunct w:val="false"/>
+        <w:overflowPunct w:val="true"/>
         <w:bidi w:val="0"/>
         <w:spacing w:lineRule="auto" w:line="360"/>
         <w:ind w:left="0" w:right="0" w:hanging="0"/>
@@ -6384,7 +6619,7 @@
       <w:pPr>
         <w:pStyle w:val="Normal"/>
         <w:widowControl/>
-        <w:overflowPunct w:val="false"/>
+        <w:overflowPunct w:val="true"/>
         <w:bidi w:val="0"/>
         <w:spacing w:lineRule="auto" w:line="360"/>
         <w:ind w:left="0" w:right="0" w:hanging="0"/>
@@ -6467,7 +6702,7 @@
         <w:tabs>
           <w:tab w:val="left" w:pos="1132" w:leader="none"/>
         </w:tabs>
-        <w:overflowPunct w:val="false"/>
+        <w:overflowPunct w:val="true"/>
         <w:bidi w:val="0"/>
         <w:spacing w:lineRule="auto" w:line="360"/>
         <w:ind w:left="0" w:right="0" w:hanging="0"/>
@@ -6554,7 +6789,7 @@
       <w:pPr>
         <w:pStyle w:val="Normal"/>
         <w:widowControl/>
-        <w:overflowPunct w:val="false"/>
+        <w:overflowPunct w:val="true"/>
         <w:bidi w:val="0"/>
         <w:spacing w:lineRule="auto" w:line="360"/>
         <w:ind w:left="0" w:right="0" w:hanging="0"/>
@@ -6583,7 +6818,7 @@
       <w:pPr>
         <w:pStyle w:val="Normal"/>
         <w:widowControl/>
-        <w:overflowPunct w:val="false"/>
+        <w:overflowPunct w:val="true"/>
         <w:bidi w:val="0"/>
         <w:spacing w:lineRule="auto" w:line="360"/>
         <w:ind w:left="57" w:right="0" w:hanging="0"/>
@@ -6638,7 +6873,7 @@
       <w:pPr>
         <w:pStyle w:val="Normal"/>
         <w:widowControl/>
-        <w:overflowPunct w:val="false"/>
+        <w:overflowPunct w:val="true"/>
         <w:bidi w:val="0"/>
         <w:spacing w:lineRule="auto" w:line="360"/>
         <w:ind w:left="0" w:right="0" w:hanging="0"/>
@@ -6667,7 +6902,7 @@
       <w:pPr>
         <w:pStyle w:val="Normal"/>
         <w:widowControl/>
-        <w:overflowPunct w:val="false"/>
+        <w:overflowPunct w:val="true"/>
         <w:bidi w:val="0"/>
         <w:spacing w:lineRule="auto" w:line="360"/>
         <w:ind w:left="0" w:right="0" w:hanging="0"/>
@@ -6747,7 +6982,7 @@
       <w:pPr>
         <w:pStyle w:val="Normal"/>
         <w:widowControl/>
-        <w:overflowPunct w:val="false"/>
+        <w:overflowPunct w:val="true"/>
         <w:bidi w:val="0"/>
         <w:spacing w:lineRule="auto" w:line="360"/>
         <w:ind w:left="0" w:right="0" w:hanging="0"/>
@@ -6800,7 +7035,7 @@
       <w:pPr>
         <w:pStyle w:val="Normal"/>
         <w:widowControl/>
-        <w:overflowPunct w:val="false"/>
+        <w:overflowPunct w:val="true"/>
         <w:bidi w:val="0"/>
         <w:spacing w:lineRule="auto" w:line="360"/>
         <w:ind w:left="0" w:right="0" w:hanging="0"/>
@@ -6909,7 +7144,7 @@
       <w:pPr>
         <w:pStyle w:val="Normal"/>
         <w:widowControl/>
-        <w:overflowPunct w:val="false"/>
+        <w:overflowPunct w:val="true"/>
         <w:bidi w:val="0"/>
         <w:spacing w:lineRule="auto" w:line="360"/>
         <w:ind w:left="0" w:right="0" w:hanging="0"/>
@@ -6950,7 +7185,7 @@
       <w:pPr>
         <w:pStyle w:val="Normal"/>
         <w:widowControl/>
-        <w:overflowPunct w:val="false"/>
+        <w:overflowPunct w:val="true"/>
         <w:bidi w:val="0"/>
         <w:spacing w:lineRule="auto" w:line="360"/>
         <w:ind w:left="0" w:right="0" w:hanging="0"/>
@@ -7065,7 +7300,7 @@
       <w:pPr>
         <w:pStyle w:val="Normal"/>
         <w:widowControl/>
-        <w:overflowPunct w:val="false"/>
+        <w:overflowPunct w:val="true"/>
         <w:bidi w:val="0"/>
         <w:spacing w:lineRule="auto" w:line="360"/>
         <w:ind w:left="0" w:right="0" w:hanging="0"/>
@@ -7193,7 +7428,7 @@
             <w:shd w:fill="auto" w:val="clear"/>
             <w:tcMar>
               <w:top w:w="55" w:type="dxa"/>
-              <w:left w:w="45" w:type="dxa"/>
+              <w:left w:w="42" w:type="dxa"/>
               <w:bottom w:w="55" w:type="dxa"/>
               <w:right w:w="55" w:type="dxa"/>
             </w:tcMar>
@@ -7285,7 +7520,7 @@
             <w:shd w:fill="auto" w:val="clear"/>
             <w:tcMar>
               <w:top w:w="55" w:type="dxa"/>
-              <w:left w:w="45" w:type="dxa"/>
+              <w:left w:w="42" w:type="dxa"/>
               <w:bottom w:w="55" w:type="dxa"/>
               <w:right w:w="55" w:type="dxa"/>
             </w:tcMar>
@@ -7374,7 +7609,7 @@
       <w:pPr>
         <w:pStyle w:val="Normal"/>
         <w:widowControl/>
-        <w:overflowPunct w:val="false"/>
+        <w:overflowPunct w:val="true"/>
         <w:bidi w:val="0"/>
         <w:spacing w:lineRule="auto" w:line="360"/>
         <w:ind w:left="0" w:right="0" w:hanging="0"/>
@@ -7502,7 +7737,7 @@
             <w:shd w:fill="auto" w:val="clear"/>
             <w:tcMar>
               <w:top w:w="55" w:type="dxa"/>
-              <w:left w:w="45" w:type="dxa"/>
+              <w:left w:w="42" w:type="dxa"/>
               <w:bottom w:w="55" w:type="dxa"/>
               <w:right w:w="55" w:type="dxa"/>
             </w:tcMar>
@@ -7593,7 +7828,7 @@
             <w:shd w:fill="auto" w:val="clear"/>
             <w:tcMar>
               <w:top w:w="55" w:type="dxa"/>
-              <w:left w:w="45" w:type="dxa"/>
+              <w:left w:w="42" w:type="dxa"/>
               <w:bottom w:w="55" w:type="dxa"/>
               <w:right w:w="55" w:type="dxa"/>
             </w:tcMar>
@@ -7731,7 +7966,7 @@
       <w:pPr>
         <w:pStyle w:val="Normal"/>
         <w:widowControl/>
-        <w:overflowPunct w:val="false"/>
+        <w:overflowPunct w:val="true"/>
         <w:bidi w:val="0"/>
         <w:spacing w:lineRule="auto" w:line="360"/>
         <w:ind w:right="0" w:hanging="0"/>
@@ -7753,7 +7988,7 @@
       <w:pPr>
         <w:pStyle w:val="Normal"/>
         <w:widowControl/>
-        <w:overflowPunct w:val="false"/>
+        <w:overflowPunct w:val="true"/>
         <w:bidi w:val="0"/>
         <w:spacing w:lineRule="auto" w:line="360"/>
         <w:ind w:right="0" w:hanging="0"/>
@@ -7768,36 +8003,48 @@
         </w:rPr>
       </w:pPr>
       <w:r>
-        <w:rPr/>
-      </w:r>
-    </w:p>
-    <w:p>
-      <w:pPr>
-        <w:pStyle w:val="Normal"/>
-        <w:widowControl/>
-        <w:overflowPunct w:val="false"/>
-        <w:bidi w:val="0"/>
-        <w:spacing w:lineRule="auto" w:line="360"/>
-        <w:ind w:right="0" w:hanging="0"/>
-        <w:jc w:val="center"/>
-        <w:rPr>
-          <w:rFonts w:ascii="Times New Roman" w:hAnsi="Times New Roman"/>
-          <w:b/>
+        <w:rPr>
+          <w:rFonts w:ascii="Times New Roman" w:hAnsi="Times New Roman"/>
           <w:b/>
           <w:bCs/>
           <w:sz w:val="40"/>
           <w:szCs w:val="40"/>
         </w:rPr>
-      </w:pPr>
-      <w:r>
-        <w:rPr/>
       </w:r>
     </w:p>
     <w:p>
       <w:pPr>
         <w:pStyle w:val="Normal"/>
         <w:widowControl/>
-        <w:overflowPunct w:val="false"/>
+        <w:overflowPunct w:val="true"/>
+        <w:bidi w:val="0"/>
+        <w:spacing w:lineRule="auto" w:line="360"/>
+        <w:ind w:right="0" w:hanging="0"/>
+        <w:jc w:val="center"/>
+        <w:rPr>
+          <w:rFonts w:ascii="Times New Roman" w:hAnsi="Times New Roman"/>
+          <w:b/>
+          <w:b/>
+          <w:bCs/>
+          <w:sz w:val="40"/>
+          <w:szCs w:val="40"/>
+        </w:rPr>
+      </w:pPr>
+      <w:r>
+        <w:rPr>
+          <w:rFonts w:ascii="Times New Roman" w:hAnsi="Times New Roman"/>
+          <w:b/>
+          <w:bCs/>
+          <w:sz w:val="40"/>
+          <w:szCs w:val="40"/>
+        </w:rPr>
+      </w:r>
+    </w:p>
+    <w:p>
+      <w:pPr>
+        <w:pStyle w:val="Normal"/>
+        <w:widowControl/>
+        <w:overflowPunct w:val="true"/>
         <w:bidi w:val="0"/>
         <w:spacing w:lineRule="auto" w:line="360"/>
         <w:ind w:right="0" w:hanging="0"/>
@@ -7819,7 +8066,7 @@
       <w:pPr>
         <w:pStyle w:val="Normal"/>
         <w:widowControl/>
-        <w:overflowPunct w:val="false"/>
+        <w:overflowPunct w:val="true"/>
         <w:bidi w:val="0"/>
         <w:spacing w:lineRule="auto" w:line="360"/>
         <w:ind w:right="0" w:hanging="0"/>
@@ -7847,7 +8094,7 @@
       <w:pPr>
         <w:pStyle w:val="Normal"/>
         <w:widowControl/>
-        <w:overflowPunct w:val="false"/>
+        <w:overflowPunct w:val="true"/>
         <w:bidi w:val="0"/>
         <w:spacing w:lineRule="auto" w:line="360"/>
         <w:ind w:right="0" w:hanging="0"/>
@@ -7870,7 +8117,7 @@
       <w:pPr>
         <w:pStyle w:val="TextBody"/>
         <w:widowControl/>
-        <w:overflowPunct w:val="false"/>
+        <w:overflowPunct w:val="true"/>
         <w:bidi w:val="0"/>
         <w:spacing w:lineRule="auto" w:line="360"/>
         <w:ind w:right="0" w:hanging="0"/>
@@ -7914,7 +8161,7 @@
       <w:pPr>
         <w:pStyle w:val="Normal"/>
         <w:widowControl/>
-        <w:overflowPunct w:val="false"/>
+        <w:overflowPunct w:val="true"/>
         <w:bidi w:val="0"/>
         <w:spacing w:lineRule="auto" w:line="360"/>
         <w:ind w:right="0" w:hanging="0"/>
@@ -7937,7 +8184,7 @@
           <w:szCs w:val="36"/>
         </w:rPr>
         <w:drawing>
-          <wp:anchor behindDoc="0" distT="0" distB="0" distL="0" distR="0" simplePos="0" locked="0" layoutInCell="1" allowOverlap="1" relativeHeight="14">
+          <wp:anchor behindDoc="0" distT="0" distB="0" distL="0" distR="0" simplePos="0" locked="0" layoutInCell="1" allowOverlap="1" relativeHeight="12">
             <wp:simplePos x="0" y="0"/>
             <wp:positionH relativeFrom="column">
               <wp:posOffset>-720090</wp:posOffset>
@@ -7987,7 +8234,7 @@
       <w:pPr>
         <w:pStyle w:val="Normal"/>
         <w:widowControl/>
-        <w:overflowPunct w:val="false"/>
+        <w:overflowPunct w:val="true"/>
         <w:bidi w:val="0"/>
         <w:spacing w:lineRule="auto" w:line="360"/>
         <w:ind w:right="0" w:hanging="0"/>
@@ -8013,7 +8260,7 @@
       <w:pPr>
         <w:pStyle w:val="Normal"/>
         <w:widowControl/>
-        <w:overflowPunct w:val="false"/>
+        <w:overflowPunct w:val="true"/>
         <w:bidi w:val="0"/>
         <w:spacing w:lineRule="auto" w:line="360"/>
         <w:ind w:right="0" w:hanging="0"/>
@@ -8039,7 +8286,7 @@
       <w:pPr>
         <w:pStyle w:val="Normal"/>
         <w:widowControl/>
-        <w:overflowPunct w:val="false"/>
+        <w:overflowPunct w:val="true"/>
         <w:bidi w:val="0"/>
         <w:spacing w:lineRule="auto" w:line="360"/>
         <w:ind w:right="0" w:hanging="0"/>
@@ -8061,7 +8308,7 @@
       <w:pPr>
         <w:pStyle w:val="TextBody"/>
         <w:widowControl/>
-        <w:overflowPunct w:val="false"/>
+        <w:overflowPunct w:val="true"/>
         <w:bidi w:val="0"/>
         <w:spacing w:lineRule="auto" w:line="360"/>
         <w:ind w:right="0" w:hanging="0"/>
@@ -8108,7 +8355,7 @@
       <w:pPr>
         <w:pStyle w:val="TextBody"/>
         <w:widowControl/>
-        <w:overflowPunct w:val="false"/>
+        <w:overflowPunct w:val="true"/>
         <w:bidi w:val="0"/>
         <w:spacing w:lineRule="auto" w:line="360"/>
         <w:ind w:right="0" w:hanging="0"/>
@@ -8131,7 +8378,7 @@
       <w:pPr>
         <w:pStyle w:val="TextBody"/>
         <w:widowControl/>
-        <w:overflowPunct w:val="false"/>
+        <w:overflowPunct w:val="true"/>
         <w:bidi w:val="0"/>
         <w:spacing w:lineRule="auto" w:line="360"/>
         <w:ind w:right="0" w:hanging="0"/>
@@ -8154,7 +8401,7 @@
       <w:pPr>
         <w:pStyle w:val="TextBody"/>
         <w:widowControl/>
-        <w:overflowPunct w:val="false"/>
+        <w:overflowPunct w:val="true"/>
         <w:bidi w:val="0"/>
         <w:spacing w:lineRule="auto" w:line="360"/>
         <w:ind w:right="0" w:hanging="0"/>
@@ -8177,7 +8424,7 @@
       <w:pPr>
         <w:pStyle w:val="Normal"/>
         <w:widowControl/>
-        <w:overflowPunct w:val="false"/>
+        <w:overflowPunct w:val="true"/>
         <w:bidi w:val="0"/>
         <w:spacing w:lineRule="auto" w:line="360"/>
         <w:ind w:right="0" w:hanging="0"/>
@@ -8200,7 +8447,7 @@
       <w:pPr>
         <w:pStyle w:val="Normal"/>
         <w:widowControl/>
-        <w:overflowPunct w:val="false"/>
+        <w:overflowPunct w:val="true"/>
         <w:bidi w:val="0"/>
         <w:spacing w:lineRule="auto" w:line="360"/>
         <w:ind w:right="0" w:hanging="0"/>
@@ -8223,7 +8470,7 @@
       <w:pPr>
         <w:pStyle w:val="Normal"/>
         <w:widowControl/>
-        <w:overflowPunct w:val="false"/>
+        <w:overflowPunct w:val="true"/>
         <w:bidi w:val="0"/>
         <w:spacing w:lineRule="auto" w:line="360"/>
         <w:ind w:right="0" w:hanging="0"/>
@@ -8291,7 +8538,7 @@
       <w:pPr>
         <w:pStyle w:val="Normal"/>
         <w:widowControl/>
-        <w:overflowPunct w:val="false"/>
+        <w:overflowPunct w:val="true"/>
         <w:bidi w:val="0"/>
         <w:spacing w:lineRule="auto" w:line="360"/>
         <w:ind w:right="0" w:hanging="0"/>
@@ -8314,7 +8561,7 @@
       <w:pPr>
         <w:pStyle w:val="Normal"/>
         <w:widowControl/>
-        <w:overflowPunct w:val="false"/>
+        <w:overflowPunct w:val="true"/>
         <w:bidi w:val="0"/>
         <w:spacing w:lineRule="auto" w:line="360"/>
         <w:ind w:right="0" w:hanging="0"/>
@@ -8337,7 +8584,7 @@
       <w:pPr>
         <w:pStyle w:val="Normal"/>
         <w:widowControl/>
-        <w:overflowPunct w:val="false"/>
+        <w:overflowPunct w:val="true"/>
         <w:bidi w:val="0"/>
         <w:spacing w:lineRule="auto" w:line="360"/>
         <w:ind w:right="0" w:hanging="0"/>
@@ -8360,7 +8607,7 @@
       <w:pPr>
         <w:pStyle w:val="Normal"/>
         <w:widowControl/>
-        <w:overflowPunct w:val="false"/>
+        <w:overflowPunct w:val="true"/>
         <w:bidi w:val="0"/>
         <w:spacing w:lineRule="auto" w:line="360"/>
         <w:ind w:right="0" w:hanging="0"/>
@@ -8383,7 +8630,7 @@
       <w:pPr>
         <w:pStyle w:val="Normal"/>
         <w:widowControl/>
-        <w:overflowPunct w:val="false"/>
+        <w:overflowPunct w:val="true"/>
         <w:bidi w:val="0"/>
         <w:spacing w:lineRule="auto" w:line="360"/>
         <w:ind w:right="0" w:hanging="0"/>
@@ -8406,7 +8653,7 @@
       <w:pPr>
         <w:pStyle w:val="Normal"/>
         <w:widowControl/>
-        <w:overflowPunct w:val="false"/>
+        <w:overflowPunct w:val="true"/>
         <w:bidi w:val="0"/>
         <w:spacing w:lineRule="auto" w:line="360"/>
         <w:ind w:right="0" w:hanging="0"/>
@@ -8429,7 +8676,7 @@
       <w:pPr>
         <w:pStyle w:val="Normal"/>
         <w:widowControl/>
-        <w:overflowPunct w:val="false"/>
+        <w:overflowPunct w:val="true"/>
         <w:bidi w:val="0"/>
         <w:spacing w:lineRule="auto" w:line="360"/>
         <w:ind w:right="0" w:hanging="0"/>
@@ -8455,7 +8702,7 @@
       <w:pPr>
         <w:pStyle w:val="Normal"/>
         <w:widowControl/>
-        <w:overflowPunct w:val="false"/>
+        <w:overflowPunct w:val="true"/>
         <w:bidi w:val="0"/>
         <w:spacing w:lineRule="auto" w:line="360"/>
         <w:ind w:right="0" w:hanging="0"/>
@@ -8477,7 +8724,7 @@
       <w:pPr>
         <w:pStyle w:val="Normal"/>
         <w:widowControl/>
-        <w:overflowPunct w:val="false"/>
+        <w:overflowPunct w:val="true"/>
         <w:bidi w:val="0"/>
         <w:spacing w:lineRule="auto" w:line="360"/>
         <w:ind w:right="0" w:hanging="0"/>
@@ -8505,7 +8752,7 @@
       <w:pPr>
         <w:pStyle w:val="Normal"/>
         <w:widowControl/>
-        <w:overflowPunct w:val="false"/>
+        <w:overflowPunct w:val="true"/>
         <w:bidi w:val="0"/>
         <w:spacing w:lineRule="auto" w:line="360"/>
         <w:ind w:right="0" w:hanging="0"/>
@@ -8608,7 +8855,7 @@
       <w:pPr>
         <w:pStyle w:val="Normal"/>
         <w:widowControl/>
-        <w:overflowPunct w:val="false"/>
+        <w:overflowPunct w:val="true"/>
         <w:bidi w:val="0"/>
         <w:spacing w:lineRule="auto" w:line="360"/>
         <w:ind w:right="0" w:hanging="0"/>
@@ -8637,7 +8884,7 @@
       <w:pPr>
         <w:pStyle w:val="Normal"/>
         <w:widowControl/>
-        <w:overflowPunct w:val="false"/>
+        <w:overflowPunct w:val="true"/>
         <w:bidi w:val="0"/>
         <w:spacing w:lineRule="auto" w:line="360"/>
         <w:ind w:right="0" w:hanging="0"/>
@@ -8657,7 +8904,7 @@
       <w:pPr>
         <w:pStyle w:val="Normal"/>
         <w:widowControl/>
-        <w:overflowPunct w:val="false"/>
+        <w:overflowPunct w:val="true"/>
         <w:bidi w:val="0"/>
         <w:spacing w:lineRule="auto" w:line="360"/>
         <w:ind w:right="0" w:hanging="0"/>
@@ -8730,7 +8977,7 @@
       <w:pPr>
         <w:pStyle w:val="Normal"/>
         <w:widowControl/>
-        <w:overflowPunct w:val="false"/>
+        <w:overflowPunct w:val="true"/>
         <w:bidi w:val="0"/>
         <w:spacing w:lineRule="auto" w:line="360"/>
         <w:ind w:right="0" w:hanging="0"/>
@@ -8759,7 +9006,7 @@
       <w:pPr>
         <w:pStyle w:val="Normal"/>
         <w:widowControl/>
-        <w:overflowPunct w:val="false"/>
+        <w:overflowPunct w:val="true"/>
         <w:bidi w:val="0"/>
         <w:spacing w:lineRule="auto" w:line="360"/>
         <w:ind w:right="0" w:hanging="0"/>
@@ -8787,7 +9034,7 @@
       <w:pPr>
         <w:pStyle w:val="Normal"/>
         <w:widowControl/>
-        <w:overflowPunct w:val="false"/>
+        <w:overflowPunct w:val="true"/>
         <w:bidi w:val="0"/>
         <w:spacing w:lineRule="auto" w:line="360"/>
         <w:ind w:right="0" w:hanging="0"/>
@@ -8827,7 +9074,7 @@
       <w:pPr>
         <w:pStyle w:val="Normal"/>
         <w:widowControl/>
-        <w:overflowPunct w:val="false"/>
+        <w:overflowPunct w:val="true"/>
         <w:bidi w:val="0"/>
         <w:spacing w:lineRule="auto" w:line="360"/>
         <w:ind w:right="0" w:hanging="0"/>
@@ -8856,7 +9103,7 @@
       <w:pPr>
         <w:pStyle w:val="Normal"/>
         <w:widowControl/>
-        <w:overflowPunct w:val="false"/>
+        <w:overflowPunct w:val="true"/>
         <w:bidi w:val="0"/>
         <w:spacing w:lineRule="auto" w:line="360"/>
         <w:ind w:right="0" w:hanging="0"/>
@@ -8906,7 +9153,7 @@
       <w:pPr>
         <w:pStyle w:val="Normal"/>
         <w:widowControl/>
-        <w:overflowPunct w:val="false"/>
+        <w:overflowPunct w:val="true"/>
         <w:bidi w:val="0"/>
         <w:spacing w:lineRule="auto" w:line="360"/>
         <w:ind w:right="0" w:hanging="0"/>
@@ -8941,7 +9188,7 @@
       <w:pPr>
         <w:pStyle w:val="Normal"/>
         <w:widowControl/>
-        <w:overflowPunct w:val="false"/>
+        <w:overflowPunct w:val="true"/>
         <w:bidi w:val="0"/>
         <w:spacing w:lineRule="auto" w:line="360"/>
         <w:ind w:right="0" w:hanging="0"/>
@@ -8976,7 +9223,7 @@
       <w:pPr>
         <w:pStyle w:val="Normal"/>
         <w:widowControl/>
-        <w:overflowPunct w:val="false"/>
+        <w:overflowPunct w:val="true"/>
         <w:bidi w:val="0"/>
         <w:spacing w:lineRule="auto" w:line="360"/>
         <w:ind w:right="0" w:hanging="0"/>
@@ -8995,7 +9242,7 @@
       <w:pPr>
         <w:pStyle w:val="Normal"/>
         <w:widowControl/>
-        <w:overflowPunct w:val="false"/>
+        <w:overflowPunct w:val="true"/>
         <w:bidi w:val="0"/>
         <w:spacing w:lineRule="auto" w:line="360"/>
         <w:ind w:right="0" w:hanging="0"/>
@@ -9068,7 +9315,7 @@
       <w:pPr>
         <w:pStyle w:val="Normal"/>
         <w:widowControl/>
-        <w:overflowPunct w:val="false"/>
+        <w:overflowPunct w:val="true"/>
         <w:bidi w:val="0"/>
         <w:spacing w:lineRule="auto" w:line="360"/>
         <w:ind w:right="0" w:hanging="0"/>
@@ -9099,7 +9346,7 @@
       <w:pPr>
         <w:pStyle w:val="Normal"/>
         <w:widowControl/>
-        <w:overflowPunct w:val="false"/>
+        <w:overflowPunct w:val="true"/>
         <w:bidi w:val="0"/>
         <w:spacing w:lineRule="auto" w:line="360"/>
         <w:ind w:right="0" w:hanging="0"/>
@@ -9128,7 +9375,7 @@
       <w:pPr>
         <w:pStyle w:val="Normal"/>
         <w:widowControl/>
-        <w:overflowPunct w:val="false"/>
+        <w:overflowPunct w:val="true"/>
         <w:bidi w:val="0"/>
         <w:spacing w:lineRule="auto" w:line="360"/>
         <w:ind w:right="0" w:hanging="0"/>
@@ -9156,7 +9403,7 @@
       <w:pPr>
         <w:pStyle w:val="Normal"/>
         <w:widowControl/>
-        <w:overflowPunct w:val="false"/>
+        <w:overflowPunct w:val="true"/>
         <w:bidi w:val="0"/>
         <w:spacing w:lineRule="auto" w:line="360"/>
         <w:ind w:right="0" w:hanging="0"/>
@@ -9179,8 +9426,20 @@
           <w:szCs w:val="24"/>
         </w:rPr>
         <w:tab/>
-        <w:t xml:space="preserve">A collaboration diagram, also called a communication diagram or interaction diagram, is an illustration of the relationships and interactions among </w:t>
-      </w:r>
+        <w:t>A collaboration diagram, also called a communication diagram or interaction diagram, is an illustration of the relationships and interactions among software objects in the Unified Modeling Language (UML). The concept is more than a decade old although it has been refined as modeling paradigms have evolved.</w:t>
+      </w:r>
+    </w:p>
+    <w:p>
+      <w:pPr>
+        <w:pStyle w:val="Normal"/>
+        <w:widowControl/>
+        <w:overflowPunct w:val="true"/>
+        <w:bidi w:val="0"/>
+        <w:spacing w:lineRule="auto" w:line="360"/>
+        <w:ind w:right="0" w:hanging="0"/>
+        <w:jc w:val="both"/>
+        <w:rPr/>
+      </w:pPr>
       <w:r>
         <w:rPr>
           <w:rFonts w:ascii="Times New Roman" w:hAnsi="Times New Roman"/>
@@ -9189,95 +9448,21 @@
           <w:sz w:val="24"/>
           <w:szCs w:val="24"/>
         </w:rPr>
-        <w:t>software objects</w:t>
-      </w:r>
-      <w:r>
-        <w:rPr>
-          <w:rFonts w:ascii="Times New Roman" w:hAnsi="Times New Roman"/>
+        <w:tab/>
+      </w:r>
+      <w:r>
+        <w:rPr>
           <w:b w:val="false"/>
           <w:bCs w:val="false"/>
-          <w:sz w:val="24"/>
-          <w:szCs w:val="24"/>
-        </w:rPr>
-        <w:t xml:space="preserve"> in the Unified Modeling Language (UML). The concept is more than a decade old although it has been refined as modeling paradigms have evolved.</w:t>
+        </w:rPr>
+        <w:t xml:space="preserve">A collaboration diagram resembles a flowchart that portrays the roles, functionality and behavior of individual objects as well as the overall operation of the system in real time. Objects are shown as rectangles with naming labels inside. These labels are preceded by colons and may be underlined. The relationships between the objects are shown as lines connecting the rectangles. The messages between objects are shown as arrows connecting the relevant rectangles along with labels that define the message sequencing. </w:t>
       </w:r>
     </w:p>
     <w:p>
       <w:pPr>
         <w:pStyle w:val="Normal"/>
         <w:widowControl/>
-        <w:overflowPunct w:val="false"/>
-        <w:bidi w:val="0"/>
-        <w:spacing w:lineRule="auto" w:line="360"/>
-        <w:ind w:right="0" w:hanging="0"/>
-        <w:jc w:val="both"/>
-        <w:rPr/>
-      </w:pPr>
-      <w:r>
-        <w:rPr>
-          <w:rFonts w:ascii="Times New Roman" w:hAnsi="Times New Roman"/>
-          <w:b w:val="false"/>
-          <w:bCs w:val="false"/>
-          <w:sz w:val="24"/>
-          <w:szCs w:val="24"/>
-        </w:rPr>
-        <w:tab/>
-      </w:r>
-      <w:r>
-        <w:rPr>
-          <w:b w:val="false"/>
-          <w:bCs w:val="false"/>
-        </w:rPr>
-        <w:t xml:space="preserve">A collaboration diagram resembles a </w:t>
-      </w:r>
-      <w:r>
-        <w:rPr>
-          <w:b w:val="false"/>
-          <w:bCs w:val="false"/>
-        </w:rPr>
-        <w:t>flowchart</w:t>
-      </w:r>
-      <w:r>
-        <w:rPr>
-          <w:b w:val="false"/>
-          <w:bCs w:val="false"/>
-        </w:rPr>
-        <w:t xml:space="preserve"> that portrays the roles, functionality and behavior of individual objects as well as the overall operation of the system in </w:t>
-      </w:r>
-      <w:r>
-        <w:rPr>
-          <w:b w:val="false"/>
-          <w:bCs w:val="false"/>
-        </w:rPr>
-        <w:t>real time</w:t>
-      </w:r>
-      <w:r>
-        <w:rPr>
-          <w:b w:val="false"/>
-          <w:bCs w:val="false"/>
-        </w:rPr>
-        <w:t xml:space="preserve">. Objects are shown as rectangles with naming labels inside. These labels are preceded by colons and may be underlined. The relationships between the objects are shown as lines connecting the rectangles. The </w:t>
-      </w:r>
-      <w:r>
-        <w:rPr>
-          <w:b w:val="false"/>
-          <w:bCs w:val="false"/>
-        </w:rPr>
-        <w:t>messages</w:t>
-      </w:r>
-      <w:r>
-        <w:rPr>
-          <w:b w:val="false"/>
-          <w:bCs w:val="false"/>
-        </w:rPr>
-        <w:t xml:space="preserve"> between objects are shown as arrows connecting the relevant rectangles along with labels that define the message sequencing. </w:t>
-      </w:r>
-    </w:p>
-    <w:p>
-      <w:pPr>
-        <w:pStyle w:val="Normal"/>
-        <w:widowControl/>
-        <w:overflowPunct w:val="false"/>
+        <w:overflowPunct w:val="true"/>
         <w:bidi w:val="0"/>
         <w:spacing w:lineRule="auto" w:line="360"/>
         <w:ind w:right="0" w:hanging="0"/>
@@ -9300,7 +9485,7 @@
       <w:pPr>
         <w:pStyle w:val="Normal"/>
         <w:widowControl/>
-        <w:overflowPunct w:val="false"/>
+        <w:overflowPunct w:val="true"/>
         <w:bidi w:val="0"/>
         <w:spacing w:lineRule="auto" w:line="360"/>
         <w:ind w:right="0" w:hanging="0"/>
@@ -9376,7 +9561,7 @@
       <w:pPr>
         <w:pStyle w:val="Normal"/>
         <w:widowControl/>
-        <w:overflowPunct w:val="false"/>
+        <w:overflowPunct w:val="true"/>
         <w:bidi w:val="0"/>
         <w:spacing w:lineRule="auto" w:line="360"/>
         <w:ind w:right="0" w:hanging="0"/>
@@ -9398,7 +9583,7 @@
       <w:pPr>
         <w:pStyle w:val="Normal"/>
         <w:widowControl/>
-        <w:overflowPunct w:val="false"/>
+        <w:overflowPunct w:val="true"/>
         <w:bidi w:val="0"/>
         <w:spacing w:lineRule="auto" w:line="360"/>
         <w:ind w:right="0" w:hanging="0"/>
@@ -9411,65 +9596,46 @@
       </w:pPr>
       <w:r>
         <w:rPr>
+          <w:rFonts w:ascii="Times New Roman" w:hAnsi="Times New Roman"/>
+          <w:sz w:val="36"/>
+          <w:szCs w:val="36"/>
+        </w:rPr>
+      </w:r>
+    </w:p>
+    <w:p>
+      <w:pPr>
+        <w:pStyle w:val="Normal"/>
+        <w:widowControl/>
+        <w:overflowPunct w:val="true"/>
+        <w:bidi w:val="0"/>
+        <w:spacing w:lineRule="auto" w:line="360"/>
+        <w:ind w:right="0" w:hanging="0"/>
+        <w:jc w:val="both"/>
+        <w:rPr/>
+      </w:pPr>
+      <w:r>
+        <w:rPr>
+          <w:rFonts w:ascii="Times New Roman" w:hAnsi="Times New Roman"/>
           <w:b w:val="false"/>
           <w:bCs w:val="false"/>
-        </w:rPr>
+          <w:sz w:val="24"/>
+          <w:szCs w:val="24"/>
+        </w:rPr>
+        <w:tab/>
+        <w:t xml:space="preserve">Activity diagram is used to describe the dynamic aspects of the system. </w:t>
+      </w:r>
+      <w:r>
+        <w:rPr>
+          <w:rFonts w:ascii="Times New Roman" w:hAnsi="Times New Roman"/>
+        </w:rPr>
+        <w:t>Activity diagram is basically a flowchart to represent the flow from one activity to another activity. The activity can be described as an operation of the system.</w:t>
       </w:r>
     </w:p>
     <w:p>
       <w:pPr>
         <w:pStyle w:val="Normal"/>
         <w:widowControl/>
-        <w:overflowPunct w:val="false"/>
-        <w:bidi w:val="0"/>
-        <w:spacing w:lineRule="auto" w:line="360"/>
-        <w:ind w:right="0" w:hanging="0"/>
-        <w:jc w:val="both"/>
-        <w:rPr/>
-      </w:pPr>
-      <w:r>
-        <w:rPr>
-          <w:rFonts w:ascii="Times New Roman" w:hAnsi="Times New Roman"/>
-          <w:b w:val="false"/>
-          <w:bCs w:val="false"/>
-          <w:sz w:val="24"/>
-          <w:szCs w:val="24"/>
-        </w:rPr>
-        <w:tab/>
-        <w:t xml:space="preserve">Activity diagram is </w:t>
-      </w:r>
-      <w:r>
-        <w:rPr>
-          <w:rFonts w:ascii="Times New Roman" w:hAnsi="Times New Roman"/>
-          <w:b w:val="false"/>
-          <w:bCs w:val="false"/>
-          <w:sz w:val="24"/>
-          <w:szCs w:val="24"/>
-        </w:rPr>
-        <w:t>used</w:t>
-      </w:r>
-      <w:r>
-        <w:rPr>
-          <w:rFonts w:ascii="Times New Roman" w:hAnsi="Times New Roman"/>
-          <w:b w:val="false"/>
-          <w:bCs w:val="false"/>
-          <w:sz w:val="24"/>
-          <w:szCs w:val="24"/>
-        </w:rPr>
-        <w:t xml:space="preserve"> to describe the dynamic aspects of the system. </w:t>
-      </w:r>
-      <w:r>
-        <w:rPr>
-          <w:rFonts w:ascii="Times New Roman" w:hAnsi="Times New Roman"/>
-        </w:rPr>
-        <w:t>Activity diagram is basically a flowchart to represent the flow from one activity to another activity. The activity can be described as an operation of the system.</w:t>
-      </w:r>
-    </w:p>
-    <w:p>
-      <w:pPr>
-        <w:pStyle w:val="Normal"/>
-        <w:widowControl/>
-        <w:overflowPunct w:val="false"/>
+        <w:overflowPunct w:val="true"/>
         <w:bidi w:val="0"/>
         <w:spacing w:lineRule="auto" w:line="360"/>
         <w:ind w:right="0" w:hanging="0"/>
@@ -9492,7 +9658,7 @@
       <w:pPr>
         <w:pStyle w:val="Normal"/>
         <w:widowControl/>
-        <w:overflowPunct w:val="false"/>
+        <w:overflowPunct w:val="true"/>
         <w:bidi w:val="0"/>
         <w:spacing w:lineRule="auto" w:line="360"/>
         <w:ind w:right="0" w:hanging="0"/>
@@ -9508,54 +9674,14 @@
           <w:szCs w:val="24"/>
         </w:rPr>
         <w:tab/>
-        <w:t xml:space="preserve">The basic purposes of activity diagrams is </w:t>
-      </w:r>
-      <w:r>
-        <w:rPr>
-          <w:rFonts w:ascii="Times New Roman" w:hAnsi="Times New Roman"/>
-          <w:b w:val="false"/>
-          <w:bCs w:val="false"/>
-          <w:sz w:val="24"/>
-          <w:szCs w:val="24"/>
-        </w:rPr>
-        <w:t>to</w:t>
-      </w:r>
-      <w:r>
-        <w:rPr>
-          <w:rFonts w:ascii="Times New Roman" w:hAnsi="Times New Roman"/>
-          <w:b w:val="false"/>
-          <w:bCs w:val="false"/>
-          <w:sz w:val="24"/>
-          <w:szCs w:val="24"/>
-        </w:rPr>
-        <w:t xml:space="preserve"> capture the dynamic behavior of the system. </w:t>
-      </w:r>
-      <w:r>
-        <w:rPr>
-          <w:rFonts w:ascii="Times New Roman" w:hAnsi="Times New Roman"/>
-          <w:b w:val="false"/>
-          <w:bCs w:val="false"/>
-          <w:sz w:val="24"/>
-          <w:szCs w:val="24"/>
-        </w:rPr>
-        <w:t>A</w:t>
-      </w:r>
-      <w:r>
-        <w:rPr>
-          <w:rFonts w:ascii="Times New Roman" w:hAnsi="Times New Roman"/>
-          <w:b w:val="false"/>
-          <w:bCs w:val="false"/>
-          <w:sz w:val="24"/>
-          <w:szCs w:val="24"/>
-        </w:rPr>
-        <w:t>ctivity diagram is used to show message flow from one activity to another.</w:t>
+        <w:t>The basic purposes of activity diagrams is to capture the dynamic behavior of the system. Activity diagram is used to show message flow from one activity to another.</w:t>
       </w:r>
     </w:p>
     <w:p>
       <w:pPr>
         <w:pStyle w:val="Normal"/>
         <w:widowControl/>
-        <w:overflowPunct w:val="false"/>
+        <w:overflowPunct w:val="true"/>
         <w:bidi w:val="0"/>
         <w:spacing w:lineRule="auto" w:line="360"/>
         <w:ind w:right="0" w:hanging="0"/>
@@ -9578,7 +9704,7 @@
       <w:pPr>
         <w:pStyle w:val="Normal"/>
         <w:widowControl/>
-        <w:overflowPunct w:val="false"/>
+        <w:overflowPunct w:val="true"/>
         <w:bidi w:val="0"/>
         <w:spacing w:lineRule="auto" w:line="360"/>
         <w:ind w:right="0" w:hanging="0"/>
@@ -9593,14 +9719,20 @@
         </w:rPr>
       </w:pPr>
       <w:r>
-        <w:rPr/>
+        <w:rPr>
+          <w:rFonts w:ascii="Times New Roman" w:hAnsi="Times New Roman"/>
+          <w:b w:val="false"/>
+          <w:bCs w:val="false"/>
+          <w:sz w:val="24"/>
+          <w:szCs w:val="24"/>
+        </w:rPr>
       </w:r>
     </w:p>
     <w:p>
       <w:pPr>
         <w:pStyle w:val="Normal"/>
         <w:widowControl/>
-        <w:overflowPunct w:val="false"/>
+        <w:overflowPunct w:val="true"/>
         <w:bidi w:val="0"/>
         <w:spacing w:lineRule="auto" w:line="360"/>
         <w:ind w:right="0" w:hanging="0"/>
@@ -9615,9 +9747,15 @@
         </w:rPr>
       </w:pPr>
       <w:r>
-        <w:rPr/>
+        <w:rPr>
+          <w:rFonts w:ascii="Times New Roman" w:hAnsi="Times New Roman"/>
+          <w:b w:val="false"/>
+          <w:bCs w:val="false"/>
+          <w:sz w:val="24"/>
+          <w:szCs w:val="24"/>
+        </w:rPr>
         <w:drawing>
-          <wp:anchor behindDoc="0" distT="0" distB="0" distL="0" distR="0" simplePos="0" locked="0" layoutInCell="1" allowOverlap="1" relativeHeight="10">
+          <wp:anchor behindDoc="0" distT="0" distB="0" distL="0" distR="0" simplePos="0" locked="0" layoutInCell="1" allowOverlap="1" relativeHeight="8">
             <wp:simplePos x="0" y="0"/>
             <wp:positionH relativeFrom="column">
               <wp:align>center</wp:align>
@@ -9670,7 +9808,7 @@
       <w:pPr>
         <w:pStyle w:val="Normal"/>
         <w:widowControl/>
-        <w:overflowPunct w:val="false"/>
+        <w:overflowPunct w:val="true"/>
         <w:bidi w:val="0"/>
         <w:spacing w:lineRule="auto" w:line="360"/>
         <w:ind w:right="0" w:hanging="0"/>
@@ -9685,46 +9823,42 @@
           <w:sz w:val="36"/>
           <w:szCs w:val="36"/>
         </w:rPr>
-        <w:t>ER</w:t>
-      </w:r>
-      <w:r>
-        <w:rPr>
-          <w:rFonts w:ascii="Times New Roman" w:hAnsi="Times New Roman"/>
+        <w:t>ER Diagram</w:t>
+      </w:r>
+    </w:p>
+    <w:p>
+      <w:pPr>
+        <w:pStyle w:val="Normal"/>
+        <w:widowControl/>
+        <w:overflowPunct w:val="true"/>
+        <w:bidi w:val="0"/>
+        <w:spacing w:lineRule="auto" w:line="360"/>
+        <w:ind w:right="0" w:hanging="0"/>
+        <w:jc w:val="center"/>
+        <w:rPr>
+          <w:rFonts w:ascii="Times New Roman" w:hAnsi="Times New Roman"/>
+          <w:b/>
           <w:b/>
           <w:bCs/>
           <w:sz w:val="36"/>
           <w:szCs w:val="36"/>
         </w:rPr>
-        <w:t xml:space="preserve"> Diagram</w:t>
-      </w:r>
-    </w:p>
-    <w:p>
-      <w:pPr>
-        <w:pStyle w:val="Normal"/>
-        <w:widowControl/>
-        <w:overflowPunct w:val="false"/>
-        <w:bidi w:val="0"/>
-        <w:spacing w:lineRule="auto" w:line="360"/>
-        <w:ind w:right="0" w:hanging="0"/>
-        <w:jc w:val="center"/>
-        <w:rPr>
-          <w:rFonts w:ascii="Times New Roman" w:hAnsi="Times New Roman"/>
-          <w:b/>
+      </w:pPr>
+      <w:r>
+        <w:rPr>
+          <w:rFonts w:ascii="Times New Roman" w:hAnsi="Times New Roman"/>
           <w:b/>
           <w:bCs/>
           <w:sz w:val="36"/>
           <w:szCs w:val="36"/>
         </w:rPr>
-      </w:pPr>
-      <w:r>
-        <w:rPr/>
       </w:r>
     </w:p>
     <w:p>
       <w:pPr>
         <w:pStyle w:val="Normal"/>
         <w:widowControl/>
-        <w:overflowPunct w:val="false"/>
+        <w:overflowPunct w:val="true"/>
         <w:bidi w:val="0"/>
         <w:spacing w:lineRule="auto" w:line="360"/>
         <w:ind w:right="0" w:hanging="0"/>
@@ -9753,7 +9887,7 @@
       <w:pPr>
         <w:pStyle w:val="Normal"/>
         <w:widowControl/>
-        <w:overflowPunct w:val="false"/>
+        <w:overflowPunct w:val="true"/>
         <w:bidi w:val="0"/>
         <w:spacing w:lineRule="auto" w:line="360"/>
         <w:ind w:right="0" w:hanging="0"/>
@@ -9788,7 +9922,7 @@
       <w:pPr>
         <w:pStyle w:val="Normal"/>
         <w:widowControl/>
-        <w:overflowPunct w:val="false"/>
+        <w:overflowPunct w:val="true"/>
         <w:bidi w:val="0"/>
         <w:spacing w:lineRule="auto" w:line="360"/>
         <w:ind w:right="0" w:hanging="0"/>
@@ -9803,7 +9937,7 @@
       <w:pPr>
         <w:pStyle w:val="Normal"/>
         <w:widowControl/>
-        <w:overflowPunct w:val="false"/>
+        <w:overflowPunct w:val="true"/>
         <w:bidi w:val="0"/>
         <w:spacing w:lineRule="auto" w:line="360"/>
         <w:ind w:right="0" w:hanging="0"/>
@@ -9813,7 +9947,7 @@
       <w:r>
         <w:rPr/>
         <w:drawing>
-          <wp:anchor behindDoc="0" distT="0" distB="0" distL="0" distR="0" simplePos="0" locked="0" layoutInCell="1" allowOverlap="1" relativeHeight="11">
+          <wp:anchor behindDoc="0" distT="0" distB="0" distL="0" distR="0" simplePos="0" locked="0" layoutInCell="1" allowOverlap="1" relativeHeight="9">
             <wp:simplePos x="0" y="0"/>
             <wp:positionH relativeFrom="column">
               <wp:align>center</wp:align>
@@ -9863,7 +9997,7 @@
       <w:pPr>
         <w:pStyle w:val="Normal"/>
         <w:widowControl/>
-        <w:overflowPunct w:val="false"/>
+        <w:overflowPunct w:val="true"/>
         <w:bidi w:val="0"/>
         <w:spacing w:lineRule="auto" w:line="360"/>
         <w:ind w:right="0" w:hanging="0"/>
@@ -9878,7 +10012,7 @@
       <w:pPr>
         <w:pStyle w:val="Normal"/>
         <w:widowControl/>
-        <w:overflowPunct w:val="false"/>
+        <w:overflowPunct w:val="true"/>
         <w:bidi w:val="0"/>
         <w:spacing w:lineRule="auto" w:line="360"/>
         <w:ind w:right="0" w:hanging="0"/>
@@ -9893,7 +10027,7 @@
       <w:pPr>
         <w:pStyle w:val="Normal"/>
         <w:widowControl/>
-        <w:overflowPunct w:val="false"/>
+        <w:overflowPunct w:val="true"/>
         <w:bidi w:val="0"/>
         <w:spacing w:lineRule="auto" w:line="360"/>
         <w:ind w:right="0" w:hanging="0"/>
@@ -9908,7 +10042,7 @@
       <w:pPr>
         <w:pStyle w:val="Normal"/>
         <w:widowControl/>
-        <w:overflowPunct w:val="false"/>
+        <w:overflowPunct w:val="true"/>
         <w:bidi w:val="0"/>
         <w:spacing w:lineRule="auto" w:line="360"/>
         <w:ind w:right="0" w:hanging="0"/>
@@ -9923,7 +10057,7 @@
       <w:pPr>
         <w:pStyle w:val="Normal"/>
         <w:widowControl/>
-        <w:overflowPunct w:val="false"/>
+        <w:overflowPunct w:val="true"/>
         <w:bidi w:val="0"/>
         <w:spacing w:lineRule="auto" w:line="360"/>
         <w:ind w:right="0" w:hanging="0"/>
@@ -9938,7 +10072,7 @@
       <w:pPr>
         <w:pStyle w:val="Normal"/>
         <w:widowControl/>
-        <w:overflowPunct w:val="false"/>
+        <w:overflowPunct w:val="true"/>
         <w:bidi w:val="0"/>
         <w:spacing w:lineRule="auto" w:line="360"/>
         <w:ind w:right="0" w:hanging="0"/>
@@ -9956,7 +10090,7 @@
       <w:pPr>
         <w:pStyle w:val="Normal"/>
         <w:widowControl/>
-        <w:overflowPunct w:val="false"/>
+        <w:overflowPunct w:val="true"/>
         <w:bidi w:val="0"/>
         <w:spacing w:lineRule="auto" w:line="360"/>
         <w:ind w:right="0" w:hanging="0"/>
@@ -9971,24 +10105,14 @@
           <w:sz w:val="36"/>
           <w:szCs w:val="36"/>
         </w:rPr>
-        <w:t>DFD</w:t>
-      </w:r>
-      <w:r>
-        <w:rPr>
-          <w:rFonts w:ascii="Times New Roman" w:hAnsi="Times New Roman"/>
-          <w:b/>
-          <w:bCs/>
-          <w:sz w:val="36"/>
-          <w:szCs w:val="36"/>
-        </w:rPr>
-        <w:t xml:space="preserve"> Diagram</w:t>
+        <w:t>DFD Diagram</w:t>
       </w:r>
     </w:p>
     <w:p>
       <w:pPr>
         <w:pStyle w:val="Normal"/>
         <w:widowControl/>
-        <w:overflowPunct w:val="false"/>
+        <w:overflowPunct w:val="true"/>
         <w:bidi w:val="0"/>
         <w:spacing w:lineRule="auto" w:line="360"/>
         <w:ind w:right="0" w:hanging="0"/>
@@ -10002,8 +10126,9 @@
       </w:pPr>
       <w:r>
         <w:rPr>
-          <w:sz w:val="24"/>
-          <w:szCs w:val="24"/>
+          <w:rFonts w:ascii="Times New Roman" w:hAnsi="Times New Roman"/>
+          <w:b/>
+          <w:bCs/>
         </w:rPr>
       </w:r>
     </w:p>
@@ -10011,7 +10136,7 @@
       <w:pPr>
         <w:pStyle w:val="Normal"/>
         <w:widowControl/>
-        <w:overflowPunct w:val="false"/>
+        <w:overflowPunct w:val="true"/>
         <w:bidi w:val="0"/>
         <w:spacing w:lineRule="auto" w:line="360"/>
         <w:ind w:right="0" w:hanging="0"/>
@@ -10034,7 +10159,7 @@
       <w:pPr>
         <w:pStyle w:val="Normal"/>
         <w:widowControl/>
-        <w:overflowPunct w:val="false"/>
+        <w:overflowPunct w:val="true"/>
         <w:bidi w:val="0"/>
         <w:spacing w:lineRule="auto" w:line="360"/>
         <w:ind w:right="0" w:hanging="0"/>
@@ -10049,7 +10174,7 @@
       <w:pPr>
         <w:pStyle w:val="Normal"/>
         <w:widowControl/>
-        <w:overflowPunct w:val="false"/>
+        <w:overflowPunct w:val="true"/>
         <w:bidi w:val="0"/>
         <w:spacing w:lineRule="auto" w:line="360"/>
         <w:ind w:right="0" w:hanging="0"/>
@@ -10059,7 +10184,7 @@
       <w:r>
         <w:rPr/>
         <w:drawing>
-          <wp:anchor behindDoc="0" distT="0" distB="0" distL="0" distR="0" simplePos="0" locked="0" layoutInCell="1" allowOverlap="1" relativeHeight="13">
+          <wp:anchor behindDoc="0" distT="0" distB="0" distL="0" distR="0" simplePos="0" locked="0" layoutInCell="1" allowOverlap="1" relativeHeight="11">
             <wp:simplePos x="0" y="0"/>
             <wp:positionH relativeFrom="column">
               <wp:posOffset>262255</wp:posOffset>
@@ -10109,7 +10234,7 @@
       <w:pPr>
         <w:pStyle w:val="Normal"/>
         <w:widowControl/>
-        <w:overflowPunct w:val="false"/>
+        <w:overflowPunct w:val="true"/>
         <w:bidi w:val="0"/>
         <w:spacing w:lineRule="auto" w:line="360"/>
         <w:ind w:right="0" w:hanging="0"/>
@@ -10124,7 +10249,7 @@
       <w:pPr>
         <w:pStyle w:val="Normal"/>
         <w:widowControl/>
-        <w:overflowPunct w:val="false"/>
+        <w:overflowPunct w:val="true"/>
         <w:bidi w:val="0"/>
         <w:spacing w:lineRule="auto" w:line="360"/>
         <w:ind w:right="0" w:hanging="0"/>
@@ -10139,7 +10264,7 @@
       <w:pPr>
         <w:pStyle w:val="Normal"/>
         <w:widowControl/>
-        <w:overflowPunct w:val="false"/>
+        <w:overflowPunct w:val="true"/>
         <w:bidi w:val="0"/>
         <w:spacing w:lineRule="auto" w:line="360"/>
         <w:ind w:right="0" w:hanging="0"/>
@@ -10154,7 +10279,7 @@
       <w:pPr>
         <w:pStyle w:val="Normal"/>
         <w:widowControl/>
-        <w:overflowPunct w:val="false"/>
+        <w:overflowPunct w:val="true"/>
         <w:bidi w:val="0"/>
         <w:spacing w:lineRule="auto" w:line="360"/>
         <w:ind w:right="0" w:hanging="0"/>
@@ -10169,7 +10294,7 @@
       <w:pPr>
         <w:pStyle w:val="Normal"/>
         <w:widowControl/>
-        <w:overflowPunct w:val="false"/>
+        <w:overflowPunct w:val="true"/>
         <w:bidi w:val="0"/>
         <w:spacing w:lineRule="auto" w:line="360"/>
         <w:ind w:right="0" w:hanging="0"/>
@@ -10179,7 +10304,7 @@
       <w:r>
         <w:rPr/>
         <w:drawing>
-          <wp:anchor behindDoc="0" distT="0" distB="0" distL="0" distR="0" simplePos="0" locked="0" layoutInCell="1" allowOverlap="1" relativeHeight="12">
+          <wp:anchor behindDoc="0" distT="0" distB="0" distL="0" distR="0" simplePos="0" locked="0" layoutInCell="1" allowOverlap="1" relativeHeight="10">
             <wp:simplePos x="0" y="0"/>
             <wp:positionH relativeFrom="column">
               <wp:posOffset>-310515</wp:posOffset>
@@ -10229,7 +10354,7 @@
       <w:pPr>
         <w:pStyle w:val="Normal"/>
         <w:widowControl/>
-        <w:overflowPunct w:val="false"/>
+        <w:overflowPunct w:val="true"/>
         <w:bidi w:val="0"/>
         <w:spacing w:lineRule="auto" w:line="360"/>
         <w:ind w:right="0" w:hanging="0"/>
@@ -10244,7 +10369,7 @@
       <w:pPr>
         <w:pStyle w:val="Normal"/>
         <w:widowControl/>
-        <w:overflowPunct w:val="false"/>
+        <w:overflowPunct w:val="true"/>
         <w:bidi w:val="0"/>
         <w:spacing w:lineRule="auto" w:line="360"/>
         <w:ind w:right="0" w:hanging="0"/>
@@ -10259,7 +10384,7 @@
       <w:pPr>
         <w:pStyle w:val="Normal"/>
         <w:widowControl/>
-        <w:overflowPunct w:val="false"/>
+        <w:overflowPunct w:val="true"/>
         <w:bidi w:val="0"/>
         <w:spacing w:lineRule="auto" w:line="360"/>
         <w:ind w:right="0" w:hanging="0"/>
@@ -10274,7 +10399,7 @@
       <w:pPr>
         <w:pStyle w:val="Normal"/>
         <w:widowControl/>
-        <w:overflowPunct w:val="false"/>
+        <w:overflowPunct w:val="true"/>
         <w:bidi w:val="0"/>
         <w:spacing w:lineRule="auto" w:line="360"/>
         <w:ind w:right="0" w:hanging="0"/>
@@ -10289,7 +10414,7 @@
       <w:pPr>
         <w:pStyle w:val="Normal"/>
         <w:widowControl/>
-        <w:overflowPunct w:val="false"/>
+        <w:overflowPunct w:val="true"/>
         <w:bidi w:val="0"/>
         <w:spacing w:lineRule="auto" w:line="360"/>
         <w:ind w:right="0" w:hanging="0"/>
@@ -10304,7 +10429,7 @@
       <w:pPr>
         <w:pStyle w:val="Normal"/>
         <w:widowControl/>
-        <w:overflowPunct w:val="false"/>
+        <w:overflowPunct w:val="true"/>
         <w:bidi w:val="0"/>
         <w:spacing w:lineRule="auto" w:line="360"/>
         <w:ind w:right="0" w:hanging="0"/>
@@ -10319,7 +10444,7 @@
       <w:pPr>
         <w:pStyle w:val="Normal"/>
         <w:widowControl/>
-        <w:overflowPunct w:val="false"/>
+        <w:overflowPunct w:val="true"/>
         <w:bidi w:val="0"/>
         <w:spacing w:lineRule="auto" w:line="360"/>
         <w:ind w:right="0" w:hanging="0"/>
@@ -10334,7 +10459,7 @@
       <w:pPr>
         <w:pStyle w:val="Normal"/>
         <w:widowControl/>
-        <w:overflowPunct w:val="false"/>
+        <w:overflowPunct w:val="true"/>
         <w:bidi w:val="0"/>
         <w:spacing w:lineRule="auto" w:line="360"/>
         <w:ind w:right="0" w:hanging="0"/>
@@ -11287,8 +11412,8 @@
   <w:abstractNum w:abstractNumId="8">
     <w:lvl w:ilvl="0">
       <w:start w:val="1"/>
-      <w:numFmt w:val="bullet"/>
-      <w:lvlText w:val=""/>
+      <w:numFmt w:val="decimal"/>
+      <w:lvlText w:val="%1."/>
       <w:lvlJc w:val="left"/>
       <w:pPr>
         <w:tabs>
@@ -11296,17 +11421,12 @@
         </w:tabs>
         <w:ind w:left="720" w:hanging="360"/>
       </w:pPr>
-      <w:rPr>
-        <w:rFonts w:ascii="Wingdings" w:hAnsi="Wingdings" w:cs="Wingdings" w:hint="default"/>
-        <w:sz w:val="28"/>
-        <w:b/>
-        <w:rFonts w:cs="OpenSymbol"/>
-      </w:rPr>
+      <w:rPr/>
     </w:lvl>
     <w:lvl w:ilvl="1">
       <w:start w:val="1"/>
-      <w:numFmt w:val="bullet"/>
-      <w:lvlText w:val=""/>
+      <w:numFmt w:val="decimal"/>
+      <w:lvlText w:val="%2."/>
       <w:lvlJc w:val="left"/>
       <w:pPr>
         <w:tabs>
@@ -11314,17 +11434,12 @@
         </w:tabs>
         <w:ind w:left="1080" w:hanging="360"/>
       </w:pPr>
-      <w:rPr>
-        <w:rFonts w:ascii="Symbol" w:hAnsi="Symbol" w:cs="Symbol" w:hint="default"/>
-        <w:sz w:val="24"/>
-        <w:b w:val="false"/>
-        <w:rFonts w:cs="OpenSymbol"/>
-      </w:rPr>
+      <w:rPr/>
     </w:lvl>
     <w:lvl w:ilvl="2">
       <w:start w:val="1"/>
-      <w:numFmt w:val="bullet"/>
-      <w:lvlText w:val=""/>
+      <w:numFmt w:val="decimal"/>
+      <w:lvlText w:val="%3."/>
       <w:lvlJc w:val="left"/>
       <w:pPr>
         <w:tabs>
@@ -11332,15 +11447,12 @@
         </w:tabs>
         <w:ind w:left="1440" w:hanging="360"/>
       </w:pPr>
-      <w:rPr>
-        <w:rFonts w:ascii="Wingdings" w:hAnsi="Wingdings" w:cs="Wingdings" w:hint="default"/>
-        <w:rFonts w:cs="OpenSymbol"/>
-      </w:rPr>
+      <w:rPr/>
     </w:lvl>
     <w:lvl w:ilvl="3">
       <w:start w:val="1"/>
-      <w:numFmt w:val="bullet"/>
-      <w:lvlText w:val=""/>
+      <w:numFmt w:val="decimal"/>
+      <w:lvlText w:val="%4."/>
       <w:lvlJc w:val="left"/>
       <w:pPr>
         <w:tabs>
@@ -11348,15 +11460,12 @@
         </w:tabs>
         <w:ind w:left="1800" w:hanging="360"/>
       </w:pPr>
-      <w:rPr>
-        <w:rFonts w:ascii="Wingdings" w:hAnsi="Wingdings" w:cs="Wingdings" w:hint="default"/>
-        <w:rFonts w:cs="OpenSymbol"/>
-      </w:rPr>
+      <w:rPr/>
     </w:lvl>
     <w:lvl w:ilvl="4">
       <w:start w:val="1"/>
-      <w:numFmt w:val="bullet"/>
-      <w:lvlText w:val=""/>
+      <w:numFmt w:val="decimal"/>
+      <w:lvlText w:val="%5."/>
       <w:lvlJc w:val="left"/>
       <w:pPr>
         <w:tabs>
@@ -11364,15 +11473,12 @@
         </w:tabs>
         <w:ind w:left="2160" w:hanging="360"/>
       </w:pPr>
-      <w:rPr>
-        <w:rFonts w:ascii="Wingdings" w:hAnsi="Wingdings" w:cs="Wingdings" w:hint="default"/>
-        <w:rFonts w:cs="OpenSymbol"/>
-      </w:rPr>
+      <w:rPr/>
     </w:lvl>
     <w:lvl w:ilvl="5">
       <w:start w:val="1"/>
-      <w:numFmt w:val="bullet"/>
-      <w:lvlText w:val=""/>
+      <w:numFmt w:val="decimal"/>
+      <w:lvlText w:val="%6."/>
       <w:lvlJc w:val="left"/>
       <w:pPr>
         <w:tabs>
@@ -11380,15 +11486,12 @@
         </w:tabs>
         <w:ind w:left="2520" w:hanging="360"/>
       </w:pPr>
-      <w:rPr>
-        <w:rFonts w:ascii="Wingdings" w:hAnsi="Wingdings" w:cs="Wingdings" w:hint="default"/>
-        <w:rFonts w:cs="OpenSymbol"/>
-      </w:rPr>
+      <w:rPr/>
     </w:lvl>
     <w:lvl w:ilvl="6">
       <w:start w:val="1"/>
-      <w:numFmt w:val="bullet"/>
-      <w:lvlText w:val=""/>
+      <w:numFmt w:val="decimal"/>
+      <w:lvlText w:val="%7."/>
       <w:lvlJc w:val="left"/>
       <w:pPr>
         <w:tabs>
@@ -11396,15 +11499,12 @@
         </w:tabs>
         <w:ind w:left="2880" w:hanging="360"/>
       </w:pPr>
-      <w:rPr>
-        <w:rFonts w:ascii="Wingdings" w:hAnsi="Wingdings" w:cs="Wingdings" w:hint="default"/>
-        <w:rFonts w:cs="OpenSymbol"/>
-      </w:rPr>
+      <w:rPr/>
     </w:lvl>
     <w:lvl w:ilvl="7">
       <w:start w:val="1"/>
-      <w:numFmt w:val="bullet"/>
-      <w:lvlText w:val=""/>
+      <w:numFmt w:val="decimal"/>
+      <w:lvlText w:val="%8."/>
       <w:lvlJc w:val="left"/>
       <w:pPr>
         <w:tabs>
@@ -11412,15 +11512,12 @@
         </w:tabs>
         <w:ind w:left="3240" w:hanging="360"/>
       </w:pPr>
-      <w:rPr>
-        <w:rFonts w:ascii="Wingdings" w:hAnsi="Wingdings" w:cs="Wingdings" w:hint="default"/>
-        <w:rFonts w:cs="OpenSymbol"/>
-      </w:rPr>
+      <w:rPr/>
     </w:lvl>
     <w:lvl w:ilvl="8">
       <w:start w:val="1"/>
-      <w:numFmt w:val="bullet"/>
-      <w:lvlText w:val=""/>
+      <w:numFmt w:val="decimal"/>
+      <w:lvlText w:val="%9."/>
       <w:lvlJc w:val="left"/>
       <w:pPr>
         <w:tabs>
@@ -11428,10 +11525,7 @@
         </w:tabs>
         <w:ind w:left="3600" w:hanging="360"/>
       </w:pPr>
-      <w:rPr>
-        <w:rFonts w:ascii="Wingdings" w:hAnsi="Wingdings" w:cs="Wingdings" w:hint="default"/>
-        <w:rFonts w:cs="OpenSymbol"/>
-      </w:rPr>
+      <w:rPr/>
     </w:lvl>
   </w:abstractNum>
   <w:abstractNum w:abstractNumId="9">
@@ -12088,7 +12182,7 @@
     <w:qFormat/>
     <w:pPr>
       <w:widowControl/>
-      <w:overflowPunct w:val="false"/>
+      <w:overflowPunct w:val="true"/>
       <w:bidi w:val="0"/>
       <w:jc w:val="left"/>
     </w:pPr>
@@ -15801,6 +15895,674 @@
       <w:szCs w:val="24"/>
     </w:rPr>
   </w:style>
+  <w:style w:type="character" w:styleId="ListLabel506">
+    <w:name w:val="ListLabel 506"/>
+    <w:qFormat/>
+    <w:rPr>
+      <w:rFonts w:ascii="Times New Roman" w:hAnsi="Times New Roman" w:cs="OpenSymbol"/>
+      <w:b w:val="false"/>
+      <w:sz w:val="24"/>
+    </w:rPr>
+  </w:style>
+  <w:style w:type="character" w:styleId="ListLabel507">
+    <w:name w:val="ListLabel 507"/>
+    <w:qFormat/>
+    <w:rPr>
+      <w:rFonts w:cs="OpenSymbol"/>
+    </w:rPr>
+  </w:style>
+  <w:style w:type="character" w:styleId="ListLabel508">
+    <w:name w:val="ListLabel 508"/>
+    <w:qFormat/>
+    <w:rPr>
+      <w:rFonts w:cs="OpenSymbol"/>
+    </w:rPr>
+  </w:style>
+  <w:style w:type="character" w:styleId="ListLabel509">
+    <w:name w:val="ListLabel 509"/>
+    <w:qFormat/>
+    <w:rPr>
+      <w:rFonts w:cs="OpenSymbol"/>
+    </w:rPr>
+  </w:style>
+  <w:style w:type="character" w:styleId="ListLabel510">
+    <w:name w:val="ListLabel 510"/>
+    <w:qFormat/>
+    <w:rPr>
+      <w:rFonts w:cs="OpenSymbol"/>
+    </w:rPr>
+  </w:style>
+  <w:style w:type="character" w:styleId="ListLabel511">
+    <w:name w:val="ListLabel 511"/>
+    <w:qFormat/>
+    <w:rPr>
+      <w:rFonts w:cs="OpenSymbol"/>
+    </w:rPr>
+  </w:style>
+  <w:style w:type="character" w:styleId="ListLabel512">
+    <w:name w:val="ListLabel 512"/>
+    <w:qFormat/>
+    <w:rPr>
+      <w:rFonts w:cs="OpenSymbol"/>
+    </w:rPr>
+  </w:style>
+  <w:style w:type="character" w:styleId="ListLabel513">
+    <w:name w:val="ListLabel 513"/>
+    <w:qFormat/>
+    <w:rPr>
+      <w:rFonts w:cs="OpenSymbol"/>
+    </w:rPr>
+  </w:style>
+  <w:style w:type="character" w:styleId="ListLabel514">
+    <w:name w:val="ListLabel 514"/>
+    <w:qFormat/>
+    <w:rPr>
+      <w:rFonts w:cs="OpenSymbol"/>
+    </w:rPr>
+  </w:style>
+  <w:style w:type="character" w:styleId="ListLabel515">
+    <w:name w:val="ListLabel 515"/>
+    <w:qFormat/>
+    <w:rPr>
+      <w:rFonts w:ascii="Times New Roman" w:hAnsi="Times New Roman" w:cs="OpenSymbol"/>
+      <w:sz w:val="24"/>
+    </w:rPr>
+  </w:style>
+  <w:style w:type="character" w:styleId="ListLabel516">
+    <w:name w:val="ListLabel 516"/>
+    <w:qFormat/>
+    <w:rPr>
+      <w:rFonts w:cs="OpenSymbol"/>
+    </w:rPr>
+  </w:style>
+  <w:style w:type="character" w:styleId="ListLabel517">
+    <w:name w:val="ListLabel 517"/>
+    <w:qFormat/>
+    <w:rPr>
+      <w:rFonts w:cs="OpenSymbol"/>
+    </w:rPr>
+  </w:style>
+  <w:style w:type="character" w:styleId="ListLabel518">
+    <w:name w:val="ListLabel 518"/>
+    <w:qFormat/>
+    <w:rPr>
+      <w:rFonts w:cs="OpenSymbol"/>
+    </w:rPr>
+  </w:style>
+  <w:style w:type="character" w:styleId="ListLabel519">
+    <w:name w:val="ListLabel 519"/>
+    <w:qFormat/>
+    <w:rPr>
+      <w:rFonts w:cs="OpenSymbol"/>
+    </w:rPr>
+  </w:style>
+  <w:style w:type="character" w:styleId="ListLabel520">
+    <w:name w:val="ListLabel 520"/>
+    <w:qFormat/>
+    <w:rPr>
+      <w:rFonts w:cs="OpenSymbol"/>
+    </w:rPr>
+  </w:style>
+  <w:style w:type="character" w:styleId="ListLabel521">
+    <w:name w:val="ListLabel 521"/>
+    <w:qFormat/>
+    <w:rPr>
+      <w:rFonts w:cs="OpenSymbol"/>
+    </w:rPr>
+  </w:style>
+  <w:style w:type="character" w:styleId="ListLabel522">
+    <w:name w:val="ListLabel 522"/>
+    <w:qFormat/>
+    <w:rPr>
+      <w:rFonts w:cs="OpenSymbol"/>
+    </w:rPr>
+  </w:style>
+  <w:style w:type="character" w:styleId="ListLabel523">
+    <w:name w:val="ListLabel 523"/>
+    <w:qFormat/>
+    <w:rPr>
+      <w:rFonts w:cs="OpenSymbol"/>
+    </w:rPr>
+  </w:style>
+  <w:style w:type="character" w:styleId="ListLabel524">
+    <w:name w:val="ListLabel 524"/>
+    <w:qFormat/>
+    <w:rPr>
+      <w:rFonts w:cs="OpenSymbol"/>
+    </w:rPr>
+  </w:style>
+  <w:style w:type="character" w:styleId="ListLabel525">
+    <w:name w:val="ListLabel 525"/>
+    <w:qFormat/>
+    <w:rPr>
+      <w:rFonts w:ascii="Times New Roman" w:hAnsi="Times New Roman" w:cs="OpenSymbol"/>
+      <w:sz w:val="24"/>
+    </w:rPr>
+  </w:style>
+  <w:style w:type="character" w:styleId="ListLabel526">
+    <w:name w:val="ListLabel 526"/>
+    <w:qFormat/>
+    <w:rPr>
+      <w:rFonts w:cs="OpenSymbol"/>
+    </w:rPr>
+  </w:style>
+  <w:style w:type="character" w:styleId="ListLabel527">
+    <w:name w:val="ListLabel 527"/>
+    <w:qFormat/>
+    <w:rPr>
+      <w:rFonts w:cs="OpenSymbol"/>
+    </w:rPr>
+  </w:style>
+  <w:style w:type="character" w:styleId="ListLabel528">
+    <w:name w:val="ListLabel 528"/>
+    <w:qFormat/>
+    <w:rPr>
+      <w:rFonts w:cs="OpenSymbol"/>
+    </w:rPr>
+  </w:style>
+  <w:style w:type="character" w:styleId="ListLabel529">
+    <w:name w:val="ListLabel 529"/>
+    <w:qFormat/>
+    <w:rPr>
+      <w:rFonts w:cs="OpenSymbol"/>
+    </w:rPr>
+  </w:style>
+  <w:style w:type="character" w:styleId="ListLabel530">
+    <w:name w:val="ListLabel 530"/>
+    <w:qFormat/>
+    <w:rPr>
+      <w:rFonts w:cs="OpenSymbol"/>
+    </w:rPr>
+  </w:style>
+  <w:style w:type="character" w:styleId="ListLabel531">
+    <w:name w:val="ListLabel 531"/>
+    <w:qFormat/>
+    <w:rPr>
+      <w:rFonts w:cs="OpenSymbol"/>
+    </w:rPr>
+  </w:style>
+  <w:style w:type="character" w:styleId="ListLabel532">
+    <w:name w:val="ListLabel 532"/>
+    <w:qFormat/>
+    <w:rPr>
+      <w:rFonts w:cs="OpenSymbol"/>
+    </w:rPr>
+  </w:style>
+  <w:style w:type="character" w:styleId="ListLabel533">
+    <w:name w:val="ListLabel 533"/>
+    <w:qFormat/>
+    <w:rPr>
+      <w:rFonts w:ascii="Times New Roman" w:hAnsi="Times New Roman" w:cs="OpenSymbol"/>
+      <w:b/>
+      <w:sz w:val="28"/>
+    </w:rPr>
+  </w:style>
+  <w:style w:type="character" w:styleId="ListLabel534">
+    <w:name w:val="ListLabel 534"/>
+    <w:qFormat/>
+    <w:rPr>
+      <w:rFonts w:cs="OpenSymbol"/>
+    </w:rPr>
+  </w:style>
+  <w:style w:type="character" w:styleId="ListLabel535">
+    <w:name w:val="ListLabel 535"/>
+    <w:qFormat/>
+    <w:rPr>
+      <w:rFonts w:cs="OpenSymbol"/>
+    </w:rPr>
+  </w:style>
+  <w:style w:type="character" w:styleId="ListLabel536">
+    <w:name w:val="ListLabel 536"/>
+    <w:qFormat/>
+    <w:rPr>
+      <w:rFonts w:cs="OpenSymbol"/>
+    </w:rPr>
+  </w:style>
+  <w:style w:type="character" w:styleId="ListLabel537">
+    <w:name w:val="ListLabel 537"/>
+    <w:qFormat/>
+    <w:rPr>
+      <w:rFonts w:cs="OpenSymbol"/>
+    </w:rPr>
+  </w:style>
+  <w:style w:type="character" w:styleId="ListLabel538">
+    <w:name w:val="ListLabel 538"/>
+    <w:qFormat/>
+    <w:rPr>
+      <w:rFonts w:cs="OpenSymbol"/>
+    </w:rPr>
+  </w:style>
+  <w:style w:type="character" w:styleId="ListLabel539">
+    <w:name w:val="ListLabel 539"/>
+    <w:qFormat/>
+    <w:rPr>
+      <w:rFonts w:cs="OpenSymbol"/>
+    </w:rPr>
+  </w:style>
+  <w:style w:type="character" w:styleId="ListLabel540">
+    <w:name w:val="ListLabel 540"/>
+    <w:qFormat/>
+    <w:rPr>
+      <w:rFonts w:cs="OpenSymbol"/>
+    </w:rPr>
+  </w:style>
+  <w:style w:type="character" w:styleId="ListLabel541">
+    <w:name w:val="ListLabel 541"/>
+    <w:qFormat/>
+    <w:rPr>
+      <w:rFonts w:cs="OpenSymbol"/>
+    </w:rPr>
+  </w:style>
+  <w:style w:type="character" w:styleId="ListLabel542">
+    <w:name w:val="ListLabel 542"/>
+    <w:qFormat/>
+    <w:rPr>
+      <w:rFonts w:ascii="Times New Roman" w:hAnsi="Times New Roman" w:cs="OpenSymbol"/>
+      <w:sz w:val="28"/>
+    </w:rPr>
+  </w:style>
+  <w:style w:type="character" w:styleId="ListLabel543">
+    <w:name w:val="ListLabel 543"/>
+    <w:qFormat/>
+    <w:rPr>
+      <w:rFonts w:ascii="Times New Roman" w:hAnsi="Times New Roman" w:cs="OpenSymbol"/>
+      <w:sz w:val="24"/>
+    </w:rPr>
+  </w:style>
+  <w:style w:type="character" w:styleId="ListLabel544">
+    <w:name w:val="ListLabel 544"/>
+    <w:qFormat/>
+    <w:rPr>
+      <w:rFonts w:cs="OpenSymbol"/>
+    </w:rPr>
+  </w:style>
+  <w:style w:type="character" w:styleId="ListLabel545">
+    <w:name w:val="ListLabel 545"/>
+    <w:qFormat/>
+    <w:rPr>
+      <w:rFonts w:cs="OpenSymbol"/>
+    </w:rPr>
+  </w:style>
+  <w:style w:type="character" w:styleId="ListLabel546">
+    <w:name w:val="ListLabel 546"/>
+    <w:qFormat/>
+    <w:rPr>
+      <w:rFonts w:cs="OpenSymbol"/>
+    </w:rPr>
+  </w:style>
+  <w:style w:type="character" w:styleId="ListLabel547">
+    <w:name w:val="ListLabel 547"/>
+    <w:qFormat/>
+    <w:rPr>
+      <w:rFonts w:cs="OpenSymbol"/>
+    </w:rPr>
+  </w:style>
+  <w:style w:type="character" w:styleId="ListLabel548">
+    <w:name w:val="ListLabel 548"/>
+    <w:qFormat/>
+    <w:rPr>
+      <w:rFonts w:cs="OpenSymbol"/>
+    </w:rPr>
+  </w:style>
+  <w:style w:type="character" w:styleId="ListLabel549">
+    <w:name w:val="ListLabel 549"/>
+    <w:qFormat/>
+    <w:rPr>
+      <w:rFonts w:cs="OpenSymbol"/>
+    </w:rPr>
+  </w:style>
+  <w:style w:type="character" w:styleId="ListLabel550">
+    <w:name w:val="ListLabel 550"/>
+    <w:qFormat/>
+    <w:rPr>
+      <w:rFonts w:cs="OpenSymbol"/>
+    </w:rPr>
+  </w:style>
+  <w:style w:type="character" w:styleId="ListLabel551">
+    <w:name w:val="ListLabel 551"/>
+    <w:qFormat/>
+    <w:rPr>
+      <w:rFonts w:ascii="Times New Roman" w:hAnsi="Times New Roman" w:cs="OpenSymbol"/>
+      <w:b/>
+      <w:sz w:val="28"/>
+    </w:rPr>
+  </w:style>
+  <w:style w:type="character" w:styleId="ListLabel552">
+    <w:name w:val="ListLabel 552"/>
+    <w:qFormat/>
+    <w:rPr>
+      <w:rFonts w:ascii="Times New Roman" w:hAnsi="Times New Roman" w:cs="OpenSymbol"/>
+      <w:b w:val="false"/>
+      <w:sz w:val="24"/>
+    </w:rPr>
+  </w:style>
+  <w:style w:type="character" w:styleId="ListLabel553">
+    <w:name w:val="ListLabel 553"/>
+    <w:qFormat/>
+    <w:rPr>
+      <w:rFonts w:cs="OpenSymbol"/>
+    </w:rPr>
+  </w:style>
+  <w:style w:type="character" w:styleId="ListLabel554">
+    <w:name w:val="ListLabel 554"/>
+    <w:qFormat/>
+    <w:rPr>
+      <w:rFonts w:cs="OpenSymbol"/>
+    </w:rPr>
+  </w:style>
+  <w:style w:type="character" w:styleId="ListLabel555">
+    <w:name w:val="ListLabel 555"/>
+    <w:qFormat/>
+    <w:rPr>
+      <w:rFonts w:cs="OpenSymbol"/>
+    </w:rPr>
+  </w:style>
+  <w:style w:type="character" w:styleId="ListLabel556">
+    <w:name w:val="ListLabel 556"/>
+    <w:qFormat/>
+    <w:rPr>
+      <w:rFonts w:cs="OpenSymbol"/>
+    </w:rPr>
+  </w:style>
+  <w:style w:type="character" w:styleId="ListLabel557">
+    <w:name w:val="ListLabel 557"/>
+    <w:qFormat/>
+    <w:rPr>
+      <w:rFonts w:cs="OpenSymbol"/>
+    </w:rPr>
+  </w:style>
+  <w:style w:type="character" w:styleId="ListLabel558">
+    <w:name w:val="ListLabel 558"/>
+    <w:qFormat/>
+    <w:rPr>
+      <w:rFonts w:cs="OpenSymbol"/>
+    </w:rPr>
+  </w:style>
+  <w:style w:type="character" w:styleId="ListLabel559">
+    <w:name w:val="ListLabel 559"/>
+    <w:qFormat/>
+    <w:rPr>
+      <w:rFonts w:cs="OpenSymbol"/>
+    </w:rPr>
+  </w:style>
+  <w:style w:type="character" w:styleId="ListLabel560">
+    <w:name w:val="ListLabel 560"/>
+    <w:qFormat/>
+    <w:rPr>
+      <w:rFonts w:ascii="Times New Roman" w:hAnsi="Times New Roman" w:cs="OpenSymbol"/>
+      <w:b/>
+      <w:sz w:val="28"/>
+    </w:rPr>
+  </w:style>
+  <w:style w:type="character" w:styleId="ListLabel561">
+    <w:name w:val="ListLabel 561"/>
+    <w:qFormat/>
+    <w:rPr>
+      <w:rFonts w:ascii="Times New Roman" w:hAnsi="Times New Roman" w:cs="OpenSymbol"/>
+      <w:b w:val="false"/>
+      <w:sz w:val="24"/>
+    </w:rPr>
+  </w:style>
+  <w:style w:type="character" w:styleId="ListLabel562">
+    <w:name w:val="ListLabel 562"/>
+    <w:qFormat/>
+    <w:rPr>
+      <w:rFonts w:cs="OpenSymbol"/>
+    </w:rPr>
+  </w:style>
+  <w:style w:type="character" w:styleId="ListLabel563">
+    <w:name w:val="ListLabel 563"/>
+    <w:qFormat/>
+    <w:rPr>
+      <w:rFonts w:cs="OpenSymbol"/>
+    </w:rPr>
+  </w:style>
+  <w:style w:type="character" w:styleId="ListLabel564">
+    <w:name w:val="ListLabel 564"/>
+    <w:qFormat/>
+    <w:rPr>
+      <w:rFonts w:cs="OpenSymbol"/>
+    </w:rPr>
+  </w:style>
+  <w:style w:type="character" w:styleId="ListLabel565">
+    <w:name w:val="ListLabel 565"/>
+    <w:qFormat/>
+    <w:rPr>
+      <w:rFonts w:cs="OpenSymbol"/>
+    </w:rPr>
+  </w:style>
+  <w:style w:type="character" w:styleId="ListLabel566">
+    <w:name w:val="ListLabel 566"/>
+    <w:qFormat/>
+    <w:rPr>
+      <w:rFonts w:cs="OpenSymbol"/>
+    </w:rPr>
+  </w:style>
+  <w:style w:type="character" w:styleId="ListLabel567">
+    <w:name w:val="ListLabel 567"/>
+    <w:qFormat/>
+    <w:rPr>
+      <w:rFonts w:cs="OpenSymbol"/>
+    </w:rPr>
+  </w:style>
+  <w:style w:type="character" w:styleId="ListLabel568">
+    <w:name w:val="ListLabel 568"/>
+    <w:qFormat/>
+    <w:rPr>
+      <w:rFonts w:cs="OpenSymbol"/>
+    </w:rPr>
+  </w:style>
+  <w:style w:type="character" w:styleId="ListLabel569">
+    <w:name w:val="ListLabel 569"/>
+    <w:qFormat/>
+    <w:rPr>
+      <w:rFonts w:ascii="Times New Roman" w:hAnsi="Times New Roman" w:cs="OpenSymbol"/>
+      <w:b/>
+      <w:sz w:val="28"/>
+    </w:rPr>
+  </w:style>
+  <w:style w:type="character" w:styleId="ListLabel570">
+    <w:name w:val="ListLabel 570"/>
+    <w:qFormat/>
+    <w:rPr>
+      <w:rFonts w:ascii="Times New Roman" w:hAnsi="Times New Roman" w:cs="OpenSymbol"/>
+      <w:b w:val="false"/>
+      <w:sz w:val="24"/>
+    </w:rPr>
+  </w:style>
+  <w:style w:type="character" w:styleId="ListLabel571">
+    <w:name w:val="ListLabel 571"/>
+    <w:qFormat/>
+    <w:rPr>
+      <w:rFonts w:cs="OpenSymbol"/>
+    </w:rPr>
+  </w:style>
+  <w:style w:type="character" w:styleId="ListLabel572">
+    <w:name w:val="ListLabel 572"/>
+    <w:qFormat/>
+    <w:rPr>
+      <w:rFonts w:cs="OpenSymbol"/>
+    </w:rPr>
+  </w:style>
+  <w:style w:type="character" w:styleId="ListLabel573">
+    <w:name w:val="ListLabel 573"/>
+    <w:qFormat/>
+    <w:rPr>
+      <w:rFonts w:cs="OpenSymbol"/>
+    </w:rPr>
+  </w:style>
+  <w:style w:type="character" w:styleId="ListLabel574">
+    <w:name w:val="ListLabel 574"/>
+    <w:qFormat/>
+    <w:rPr>
+      <w:rFonts w:cs="OpenSymbol"/>
+    </w:rPr>
+  </w:style>
+  <w:style w:type="character" w:styleId="ListLabel575">
+    <w:name w:val="ListLabel 575"/>
+    <w:qFormat/>
+    <w:rPr>
+      <w:rFonts w:cs="OpenSymbol"/>
+    </w:rPr>
+  </w:style>
+  <w:style w:type="character" w:styleId="ListLabel576">
+    <w:name w:val="ListLabel 576"/>
+    <w:qFormat/>
+    <w:rPr>
+      <w:rFonts w:cs="OpenSymbol"/>
+    </w:rPr>
+  </w:style>
+  <w:style w:type="character" w:styleId="ListLabel577">
+    <w:name w:val="ListLabel 577"/>
+    <w:qFormat/>
+    <w:rPr>
+      <w:rFonts w:cs="OpenSymbol"/>
+    </w:rPr>
+  </w:style>
+  <w:style w:type="character" w:styleId="ListLabel578">
+    <w:name w:val="ListLabel 578"/>
+    <w:qFormat/>
+    <w:rPr>
+      <w:rFonts w:ascii="Times New Roman" w:hAnsi="Times New Roman" w:cs="OpenSymbol"/>
+      <w:b w:val="false"/>
+      <w:sz w:val="24"/>
+    </w:rPr>
+  </w:style>
+  <w:style w:type="character" w:styleId="ListLabel579">
+    <w:name w:val="ListLabel 579"/>
+    <w:qFormat/>
+    <w:rPr>
+      <w:rFonts w:cs="OpenSymbol"/>
+    </w:rPr>
+  </w:style>
+  <w:style w:type="character" w:styleId="ListLabel580">
+    <w:name w:val="ListLabel 580"/>
+    <w:qFormat/>
+    <w:rPr>
+      <w:rFonts w:cs="OpenSymbol"/>
+    </w:rPr>
+  </w:style>
+  <w:style w:type="character" w:styleId="ListLabel581">
+    <w:name w:val="ListLabel 581"/>
+    <w:qFormat/>
+    <w:rPr>
+      <w:rFonts w:cs="OpenSymbol"/>
+    </w:rPr>
+  </w:style>
+  <w:style w:type="character" w:styleId="ListLabel582">
+    <w:name w:val="ListLabel 582"/>
+    <w:qFormat/>
+    <w:rPr>
+      <w:rFonts w:cs="OpenSymbol"/>
+    </w:rPr>
+  </w:style>
+  <w:style w:type="character" w:styleId="ListLabel583">
+    <w:name w:val="ListLabel 583"/>
+    <w:qFormat/>
+    <w:rPr>
+      <w:rFonts w:cs="OpenSymbol"/>
+    </w:rPr>
+  </w:style>
+  <w:style w:type="character" w:styleId="ListLabel584">
+    <w:name w:val="ListLabel 584"/>
+    <w:qFormat/>
+    <w:rPr>
+      <w:rFonts w:cs="OpenSymbol"/>
+    </w:rPr>
+  </w:style>
+  <w:style w:type="character" w:styleId="ListLabel585">
+    <w:name w:val="ListLabel 585"/>
+    <w:qFormat/>
+    <w:rPr>
+      <w:rFonts w:cs="OpenSymbol"/>
+    </w:rPr>
+  </w:style>
+  <w:style w:type="character" w:styleId="ListLabel586">
+    <w:name w:val="ListLabel 586"/>
+    <w:qFormat/>
+    <w:rPr>
+      <w:rFonts w:cs="OpenSymbol"/>
+    </w:rPr>
+  </w:style>
+  <w:style w:type="character" w:styleId="ListLabel587">
+    <w:name w:val="ListLabel 587"/>
+    <w:qFormat/>
+    <w:rPr>
+      <w:rFonts w:ascii="Times New Roman" w:hAnsi="Times New Roman" w:cs="OpenSymbol"/>
+    </w:rPr>
+  </w:style>
+  <w:style w:type="character" w:styleId="ListLabel588">
+    <w:name w:val="ListLabel 588"/>
+    <w:qFormat/>
+    <w:rPr>
+      <w:rFonts w:cs="OpenSymbol"/>
+    </w:rPr>
+  </w:style>
+  <w:style w:type="character" w:styleId="ListLabel589">
+    <w:name w:val="ListLabel 589"/>
+    <w:qFormat/>
+    <w:rPr>
+      <w:rFonts w:cs="OpenSymbol"/>
+    </w:rPr>
+  </w:style>
+  <w:style w:type="character" w:styleId="ListLabel590">
+    <w:name w:val="ListLabel 590"/>
+    <w:qFormat/>
+    <w:rPr>
+      <w:rFonts w:cs="OpenSymbol"/>
+    </w:rPr>
+  </w:style>
+  <w:style w:type="character" w:styleId="ListLabel591">
+    <w:name w:val="ListLabel 591"/>
+    <w:qFormat/>
+    <w:rPr>
+      <w:rFonts w:cs="OpenSymbol"/>
+    </w:rPr>
+  </w:style>
+  <w:style w:type="character" w:styleId="ListLabel592">
+    <w:name w:val="ListLabel 592"/>
+    <w:qFormat/>
+    <w:rPr>
+      <w:rFonts w:cs="OpenSymbol"/>
+    </w:rPr>
+  </w:style>
+  <w:style w:type="character" w:styleId="ListLabel593">
+    <w:name w:val="ListLabel 593"/>
+    <w:qFormat/>
+    <w:rPr>
+      <w:rFonts w:cs="OpenSymbol"/>
+    </w:rPr>
+  </w:style>
+  <w:style w:type="character" w:styleId="ListLabel594">
+    <w:name w:val="ListLabel 594"/>
+    <w:qFormat/>
+    <w:rPr>
+      <w:rFonts w:cs="OpenSymbol"/>
+    </w:rPr>
+  </w:style>
+  <w:style w:type="character" w:styleId="ListLabel595">
+    <w:name w:val="ListLabel 595"/>
+    <w:qFormat/>
+    <w:rPr>
+      <w:rFonts w:cs="OpenSymbol"/>
+    </w:rPr>
+  </w:style>
+  <w:style w:type="character" w:styleId="ListLabel596">
+    <w:name w:val="ListLabel 596"/>
+    <w:qFormat/>
+    <w:rPr>
+      <w:rFonts w:ascii="Times New Roman" w:hAnsi="Times New Roman"/>
+      <w:b w:val="false"/>
+      <w:bCs w:val="false"/>
+      <w:sz w:val="24"/>
+      <w:szCs w:val="24"/>
+    </w:rPr>
+  </w:style>
+  <w:style w:type="character" w:styleId="NumberingSymbols">
+    <w:name w:val="Numbering Symbols"/>
+    <w:qFormat/>
+    <w:rPr/>
+  </w:style>
   <w:style w:type="paragraph" w:styleId="Heading">
     <w:name w:val="Heading"/>
     <w:basedOn w:val="Normal"/>

</xml_diff>

<commit_message>
add rollno. 1st page
</commit_message>
<xml_diff>
--- a/TR_Document.docx
+++ b/TR_Document.docx
@@ -197,7 +197,15 @@
           <w:sz w:val="30"/>
           <w:szCs w:val="30"/>
         </w:rPr>
-        <w:t>Pankaj Makhija</w:t>
+        <w:t xml:space="preserve">Pankaj Makhija </w:t>
+      </w:r>
+      <w:r>
+        <w:rPr>
+          <w:rFonts w:eastAsia="Times New Roman" w:cs="Times New Roman" w:ascii="Times New Roman" w:hAnsi="Times New Roman"/>
+          <w:sz w:val="30"/>
+          <w:szCs w:val="30"/>
+        </w:rPr>
+        <w:t>(25) &amp;</w:t>
       </w:r>
     </w:p>
     <w:p>
@@ -213,7 +221,7 @@
           <w:sz w:val="30"/>
           <w:szCs w:val="30"/>
         </w:rPr>
-        <w:t>25</w:t>
+        <w:t>Indra Chawaria (65)</w:t>
       </w:r>
     </w:p>
     <w:p>
@@ -1171,6 +1179,7 @@
         <w:tab/>
         <w:tab/>
         <w:tab/>
+        <w:tab/>
         <w:t>Coordinator</w:t>
       </w:r>
     </w:p>
@@ -1375,6 +1384,7 @@
           <w:szCs w:val="24"/>
         </w:rPr>
         <w:t>Date:</w:t>
+        <w:tab/>
         <w:tab/>
         <w:tab/>
         <w:tab/>

</xml_diff>

<commit_message>
complete gantt & pert theory
</commit_message>
<xml_diff>
--- a/TR_Document.docx
+++ b/TR_Document.docx
@@ -8283,8 +8283,6 @@
         </w:rPr>
         <w:t xml:space="preserve"> are superior to visually communicate the relationships between tasks. However, Gantt charts are often preferred over network diagrams because Gantt charts are easily interpreted without training, whereas critical path diagrams require training to interpret. Gantt chart software typically provides mechanisms to link task dependencies, although this data may or may not be visually represented. Gantt charts and network diagrams are often used for the same project, both being generated from the same data by a software application.</w:t>
       </w:r>
-      <w:bookmarkStart w:id="4" w:name="cite_ref-FOOTNOTEKlein199949_3-5"/>
-      <w:bookmarkEnd w:id="4"/>
     </w:p>
     <w:p>
       <w:pPr>
@@ -8300,22 +8298,259 @@
         <w:jc w:val="both"/>
         <w:rPr>
           <w:rFonts w:ascii="Times New Roman" w:hAnsi="Times New Roman"/>
-        </w:rPr>
-      </w:pPr>
-      <w:r>
-        <w:rPr>
-          <w:b w:val="false"/>
-          <w:bCs w:val="false"/>
-          <w:sz w:val="24"/>
-          <w:szCs w:val="24"/>
-        </w:rPr>
-      </w:r>
-    </w:p>
-    <w:p>
-      <w:pPr>
-        <w:pStyle w:val="Normal"/>
-        <w:spacing w:lineRule="auto" w:line="360"/>
-        <w:ind w:left="1080" w:right="0" w:hanging="0"/>
+          <w:b w:val="false"/>
+          <w:b w:val="false"/>
+          <w:bCs w:val="false"/>
+          <w:sz w:val="24"/>
+          <w:szCs w:val="24"/>
+        </w:rPr>
+      </w:pPr>
+      <w:r>
+        <w:rPr/>
+      </w:r>
+    </w:p>
+    <w:p>
+      <w:pPr>
+        <w:pStyle w:val="Normal"/>
+        <w:widowControl/>
+        <w:tabs>
+          <w:tab w:val="left" w:pos="1074" w:leader="none"/>
+        </w:tabs>
+        <w:overflowPunct w:val="true"/>
+        <w:bidi w:val="0"/>
+        <w:spacing w:lineRule="auto" w:line="360"/>
+        <w:ind w:left="0" w:right="0" w:hanging="0"/>
+        <w:jc w:val="both"/>
+        <w:rPr>
+          <w:rFonts w:ascii="Times New Roman" w:hAnsi="Times New Roman"/>
+          <w:b w:val="false"/>
+          <w:b w:val="false"/>
+          <w:bCs w:val="false"/>
+          <w:sz w:val="24"/>
+          <w:szCs w:val="24"/>
+        </w:rPr>
+      </w:pPr>
+      <w:r>
+        <w:rPr/>
+      </w:r>
+    </w:p>
+    <w:p>
+      <w:pPr>
+        <w:pStyle w:val="Normal"/>
+        <w:widowControl/>
+        <w:tabs>
+          <w:tab w:val="left" w:pos="1074" w:leader="none"/>
+        </w:tabs>
+        <w:overflowPunct w:val="true"/>
+        <w:bidi w:val="0"/>
+        <w:spacing w:lineRule="auto" w:line="360"/>
+        <w:ind w:left="0" w:right="0" w:hanging="0"/>
+        <w:jc w:val="both"/>
+        <w:rPr>
+          <w:rFonts w:ascii="Times New Roman" w:hAnsi="Times New Roman"/>
+          <w:b w:val="false"/>
+          <w:b w:val="false"/>
+          <w:bCs w:val="false"/>
+          <w:sz w:val="24"/>
+          <w:szCs w:val="24"/>
+        </w:rPr>
+      </w:pPr>
+      <w:r>
+        <w:rPr/>
+      </w:r>
+      <w:r>
+        <w:br w:type="page"/>
+      </w:r>
+    </w:p>
+    <w:p>
+      <w:pPr>
+        <w:pStyle w:val="Normal"/>
+        <w:widowControl/>
+        <w:tabs>
+          <w:tab w:val="left" w:pos="1074" w:leader="none"/>
+        </w:tabs>
+        <w:overflowPunct w:val="true"/>
+        <w:bidi w:val="0"/>
+        <w:spacing w:lineRule="auto" w:line="360"/>
+        <w:ind w:left="0" w:right="0" w:hanging="0"/>
+        <w:jc w:val="center"/>
+        <w:rPr>
+          <w:b/>
+          <w:b/>
+          <w:bCs/>
+          <w:sz w:val="32"/>
+          <w:szCs w:val="32"/>
+        </w:rPr>
+      </w:pPr>
+      <w:r>
+        <w:rPr>
+          <w:rFonts w:ascii="Times New Roman" w:hAnsi="Times New Roman"/>
+          <w:b/>
+          <w:bCs/>
+          <w:sz w:val="32"/>
+          <w:szCs w:val="32"/>
+        </w:rPr>
+        <w:t>PERT</w:t>
+      </w:r>
+      <w:r>
+        <w:rPr>
+          <w:rFonts w:ascii="Times New Roman" w:hAnsi="Times New Roman"/>
+          <w:b/>
+          <w:bCs/>
+          <w:sz w:val="32"/>
+          <w:szCs w:val="32"/>
+        </w:rPr>
+        <w:t xml:space="preserve"> Chart</w:t>
+      </w:r>
+    </w:p>
+    <w:p>
+      <w:pPr>
+        <w:pStyle w:val="Normal"/>
+        <w:widowControl/>
+        <w:tabs>
+          <w:tab w:val="left" w:pos="1074" w:leader="none"/>
+        </w:tabs>
+        <w:overflowPunct w:val="true"/>
+        <w:bidi w:val="0"/>
+        <w:spacing w:lineRule="auto" w:line="360"/>
+        <w:ind w:left="0" w:right="0" w:hanging="0"/>
+        <w:jc w:val="center"/>
+        <w:rPr>
+          <w:rFonts w:ascii="Times New Roman" w:hAnsi="Times New Roman"/>
+        </w:rPr>
+      </w:pPr>
+      <w:r>
+        <w:rPr>
+          <w:b/>
+          <w:bCs/>
+          <w:sz w:val="24"/>
+          <w:szCs w:val="24"/>
+        </w:rPr>
+      </w:r>
+    </w:p>
+    <w:p>
+      <w:pPr>
+        <w:pStyle w:val="Normal"/>
+        <w:spacing w:lineRule="auto" w:line="360"/>
+        <w:ind w:firstLine="240"/>
+        <w:jc w:val="both"/>
+        <w:rPr>
+          <w:b w:val="false"/>
+          <w:b w:val="false"/>
+          <w:bCs w:val="false"/>
+        </w:rPr>
+      </w:pPr>
+      <w:r>
+        <w:rPr>
+          <w:rFonts w:ascii="Times New Roman" w:hAnsi="Times New Roman"/>
+          <w:b w:val="false"/>
+          <w:bCs w:val="false"/>
+          <w:sz w:val="24"/>
+          <w:szCs w:val="24"/>
+        </w:rPr>
+        <w:t>A program evaluation review technique chart, known as a PERT chart, is a graphical illustration or representation of a project’s schedule, which shows the sequence of tasks to be performed. PERT charts aid in determining the critical path of tasks and help in completing the project within a given time frame.</w:t>
+      </w:r>
+    </w:p>
+    <w:p>
+      <w:pPr>
+        <w:pStyle w:val="NormalWeb"/>
+        <w:widowControl/>
+        <w:shd w:val="clear" w:color="auto" w:fill="FFFFFF"/>
+        <w:tabs>
+          <w:tab w:val="left" w:pos="1074" w:leader="none"/>
+        </w:tabs>
+        <w:overflowPunct w:val="true"/>
+        <w:bidi w:val="0"/>
+        <w:spacing w:lineRule="auto" w:line="360" w:before="0" w:after="75"/>
+        <w:ind w:left="0" w:right="0" w:hanging="0"/>
+        <w:jc w:val="both"/>
+        <w:rPr>
+          <w:b w:val="false"/>
+          <w:b w:val="false"/>
+          <w:bCs w:val="false"/>
+          <w:sz w:val="24"/>
+          <w:szCs w:val="24"/>
+        </w:rPr>
+      </w:pPr>
+      <w:r>
+        <w:rPr>
+          <w:rFonts w:ascii="Times New Roman" w:hAnsi="Times New Roman"/>
+          <w:b w:val="false"/>
+          <w:bCs w:val="false"/>
+          <w:sz w:val="24"/>
+          <w:szCs w:val="24"/>
+        </w:rPr>
+        <w:t xml:space="preserve">             </w:t>
+      </w:r>
+      <w:r>
+        <w:rPr>
+          <w:rFonts w:ascii="Times New Roman" w:hAnsi="Times New Roman"/>
+          <w:b w:val="false"/>
+          <w:bCs w:val="false"/>
+          <w:sz w:val="24"/>
+          <w:szCs w:val="24"/>
+        </w:rPr>
+        <w:t>PERT charts were first developed by U.S. Navy in 1950 to support very large and complex projects during the cold war era. To complete a given project within a specified time, the factors to be evaluated include the shortest time the project can be completed and deciding on the activities to be completed first, allowing the project to be finished in the shortest time. These activities are represented in the PERT chart as a critical path.</w:t>
+      </w:r>
+    </w:p>
+    <w:p>
+      <w:pPr>
+        <w:pStyle w:val="Normal"/>
+        <w:widowControl/>
+        <w:tabs>
+          <w:tab w:val="left" w:pos="1074" w:leader="none"/>
+        </w:tabs>
+        <w:overflowPunct w:val="true"/>
+        <w:bidi w:val="0"/>
+        <w:spacing w:lineRule="auto" w:line="360"/>
+        <w:ind w:left="0" w:right="0" w:hanging="0"/>
+        <w:jc w:val="both"/>
+        <w:rPr>
+          <w:rFonts w:ascii="Times New Roman" w:hAnsi="Times New Roman"/>
+        </w:rPr>
+      </w:pPr>
+      <w:r>
+        <w:rPr>
+          <w:b w:val="false"/>
+          <w:bCs w:val="false"/>
+          <w:sz w:val="24"/>
+          <w:szCs w:val="24"/>
+        </w:rPr>
+      </w:r>
+    </w:p>
+    <w:p>
+      <w:pPr>
+        <w:pStyle w:val="Normal"/>
+        <w:widowControl/>
+        <w:tabs>
+          <w:tab w:val="left" w:pos="1074" w:leader="none"/>
+        </w:tabs>
+        <w:overflowPunct w:val="true"/>
+        <w:bidi w:val="0"/>
+        <w:spacing w:lineRule="auto" w:line="360"/>
+        <w:ind w:left="0" w:right="0" w:hanging="0"/>
+        <w:jc w:val="both"/>
+        <w:rPr>
+          <w:rFonts w:ascii="Times New Roman" w:hAnsi="Times New Roman"/>
+        </w:rPr>
+      </w:pPr>
+      <w:r>
+        <w:rPr>
+          <w:b w:val="false"/>
+          <w:bCs w:val="false"/>
+          <w:sz w:val="24"/>
+          <w:szCs w:val="24"/>
+        </w:rPr>
+      </w:r>
+    </w:p>
+    <w:p>
+      <w:pPr>
+        <w:pStyle w:val="Normal"/>
+        <w:widowControl/>
+        <w:overflowPunct w:val="true"/>
+        <w:bidi w:val="0"/>
+        <w:spacing w:lineRule="auto" w:line="360"/>
+        <w:ind w:left="0" w:right="0" w:hanging="0"/>
         <w:jc w:val="center"/>
         <w:rPr>
           <w:b/>
@@ -18086,5 +18321,15 @@
       <w:lang w:eastAsia="en-US" w:val="en-IN" w:bidi="hi-IN"/>
     </w:rPr>
   </w:style>
+  <w:style w:type="paragraph" w:styleId="NormalWeb">
+    <w:name w:val="Normal (Web)"/>
+    <w:basedOn w:val="Normal"/>
+    <w:qFormat/>
+    <w:pPr/>
+    <w:rPr>
+      <w:sz w:val="24"/>
+      <w:szCs w:val="24"/>
+    </w:rPr>
+  </w:style>
 </w:styles>
 </file>
</xml_diff>

<commit_message>
bold to normalTable of contents
</commit_message>
<xml_diff>
--- a/TR_Document.docx
+++ b/TR_Document.docx
@@ -2952,6 +2952,201 @@
         <w:pStyle w:val="Normal"/>
         <w:spacing w:lineRule="auto" w:line="259" w:before="0" w:after="160"/>
         <w:ind w:firstLine="720"/>
+        <w:rPr>
+          <w:b w:val="false"/>
+          <w:b w:val="false"/>
+          <w:bCs w:val="false"/>
+        </w:rPr>
+      </w:pPr>
+      <w:r>
+        <w:rPr>
+          <w:rFonts w:eastAsia="Times New Roman" w:cs="Times New Roman" w:ascii="Times New Roman" w:hAnsi="Times New Roman"/>
+          <w:b w:val="false"/>
+          <w:bCs w:val="false"/>
+          <w:sz w:val="24"/>
+          <w:szCs w:val="24"/>
+        </w:rPr>
+        <w:t xml:space="preserve">1.1 Background </w:t>
+      </w:r>
+    </w:p>
+    <w:p>
+      <w:pPr>
+        <w:pStyle w:val="Normal"/>
+        <w:spacing w:lineRule="auto" w:line="259" w:before="0" w:after="160"/>
+        <w:ind w:firstLine="720"/>
+        <w:rPr>
+          <w:b w:val="false"/>
+          <w:b w:val="false"/>
+          <w:bCs w:val="false"/>
+        </w:rPr>
+      </w:pPr>
+      <w:r>
+        <w:rPr>
+          <w:rFonts w:eastAsia="Times New Roman" w:cs="Times New Roman" w:ascii="Times New Roman" w:hAnsi="Times New Roman"/>
+          <w:b w:val="false"/>
+          <w:bCs w:val="false"/>
+          <w:sz w:val="24"/>
+          <w:szCs w:val="24"/>
+        </w:rPr>
+        <w:t xml:space="preserve">1.2 Objectives </w:t>
+      </w:r>
+    </w:p>
+    <w:p>
+      <w:pPr>
+        <w:pStyle w:val="Normal"/>
+        <w:spacing w:lineRule="auto" w:line="259" w:before="0" w:after="160"/>
+        <w:ind w:firstLine="720"/>
+        <w:rPr>
+          <w:b w:val="false"/>
+          <w:b w:val="false"/>
+          <w:bCs w:val="false"/>
+        </w:rPr>
+      </w:pPr>
+      <w:r>
+        <w:rPr>
+          <w:rFonts w:eastAsia="Times New Roman" w:cs="Times New Roman" w:ascii="Times New Roman" w:hAnsi="Times New Roman"/>
+          <w:b w:val="false"/>
+          <w:bCs w:val="false"/>
+          <w:sz w:val="24"/>
+          <w:szCs w:val="24"/>
+        </w:rPr>
+        <w:t xml:space="preserve">1.3 Purpose, Scope, and Applicability </w:t>
+      </w:r>
+    </w:p>
+    <w:p>
+      <w:pPr>
+        <w:pStyle w:val="Normal"/>
+        <w:spacing w:lineRule="auto" w:line="259" w:before="0" w:after="160"/>
+        <w:ind w:left="720" w:firstLine="720"/>
+        <w:rPr>
+          <w:b w:val="false"/>
+          <w:b w:val="false"/>
+          <w:bCs w:val="false"/>
+        </w:rPr>
+      </w:pPr>
+      <w:r>
+        <w:rPr>
+          <w:rFonts w:eastAsia="Times New Roman" w:cs="Times New Roman" w:ascii="Times New Roman" w:hAnsi="Times New Roman"/>
+          <w:b w:val="false"/>
+          <w:bCs w:val="false"/>
+          <w:sz w:val="24"/>
+          <w:szCs w:val="24"/>
+        </w:rPr>
+        <w:t xml:space="preserve">1.3.1 Purpose </w:t>
+      </w:r>
+    </w:p>
+    <w:p>
+      <w:pPr>
+        <w:pStyle w:val="Normal"/>
+        <w:spacing w:lineRule="auto" w:line="259" w:before="0" w:after="160"/>
+        <w:ind w:left="720" w:firstLine="720"/>
+        <w:rPr>
+          <w:b w:val="false"/>
+          <w:b w:val="false"/>
+          <w:bCs w:val="false"/>
+        </w:rPr>
+      </w:pPr>
+      <w:r>
+        <w:rPr>
+          <w:rFonts w:eastAsia="Times New Roman" w:cs="Times New Roman" w:ascii="Times New Roman" w:hAnsi="Times New Roman"/>
+          <w:b w:val="false"/>
+          <w:bCs w:val="false"/>
+          <w:sz w:val="24"/>
+          <w:szCs w:val="24"/>
+        </w:rPr>
+        <w:t xml:space="preserve">1.3.2 Scope </w:t>
+      </w:r>
+    </w:p>
+    <w:p>
+      <w:pPr>
+        <w:pStyle w:val="Normal"/>
+        <w:spacing w:lineRule="auto" w:line="259" w:before="0" w:after="160"/>
+        <w:ind w:left="720" w:firstLine="720"/>
+        <w:rPr>
+          <w:b w:val="false"/>
+          <w:b w:val="false"/>
+          <w:bCs w:val="false"/>
+        </w:rPr>
+      </w:pPr>
+      <w:r>
+        <w:rPr>
+          <w:rFonts w:eastAsia="Times New Roman" w:cs="Times New Roman" w:ascii="Times New Roman" w:hAnsi="Times New Roman"/>
+          <w:b w:val="false"/>
+          <w:bCs w:val="false"/>
+          <w:sz w:val="24"/>
+          <w:szCs w:val="24"/>
+        </w:rPr>
+        <w:t xml:space="preserve">1.3.3 Applicability </w:t>
+      </w:r>
+    </w:p>
+    <w:p>
+      <w:pPr>
+        <w:pStyle w:val="Normal"/>
+        <w:spacing w:lineRule="auto" w:line="259" w:before="0" w:after="160"/>
+        <w:ind w:left="720" w:hanging="0"/>
+        <w:rPr>
+          <w:b w:val="false"/>
+          <w:b w:val="false"/>
+          <w:bCs w:val="false"/>
+        </w:rPr>
+      </w:pPr>
+      <w:r>
+        <w:rPr>
+          <w:rFonts w:eastAsia="Times New Roman" w:cs="Times New Roman" w:ascii="Times New Roman" w:hAnsi="Times New Roman"/>
+          <w:b w:val="false"/>
+          <w:bCs w:val="false"/>
+          <w:sz w:val="24"/>
+          <w:szCs w:val="24"/>
+        </w:rPr>
+        <w:t xml:space="preserve">            </w:t>
+      </w:r>
+      <w:r>
+        <w:rPr>
+          <w:rFonts w:eastAsia="Times New Roman" w:cs="Times New Roman" w:ascii="Times New Roman" w:hAnsi="Times New Roman"/>
+          <w:b w:val="false"/>
+          <w:bCs w:val="false"/>
+          <w:sz w:val="24"/>
+          <w:szCs w:val="24"/>
+        </w:rPr>
+        <w:t xml:space="preserve">1.4 Achievements </w:t>
+      </w:r>
+    </w:p>
+    <w:p>
+      <w:pPr>
+        <w:pStyle w:val="Normal"/>
+        <w:spacing w:lineRule="auto" w:line="259" w:before="0" w:after="160"/>
+        <w:ind w:left="720" w:hanging="0"/>
+        <w:rPr>
+          <w:b w:val="false"/>
+          <w:b w:val="false"/>
+          <w:bCs w:val="false"/>
+        </w:rPr>
+      </w:pPr>
+      <w:r>
+        <w:rPr>
+          <w:rFonts w:eastAsia="Times New Roman" w:cs="Times New Roman" w:ascii="Times New Roman" w:hAnsi="Times New Roman"/>
+          <w:b w:val="false"/>
+          <w:bCs w:val="false"/>
+          <w:sz w:val="24"/>
+          <w:szCs w:val="24"/>
+        </w:rPr>
+        <w:t xml:space="preserve">            </w:t>
+      </w:r>
+      <w:r>
+        <w:rPr>
+          <w:rFonts w:eastAsia="Times New Roman" w:cs="Times New Roman" w:ascii="Times New Roman" w:hAnsi="Times New Roman"/>
+          <w:b w:val="false"/>
+          <w:bCs w:val="false"/>
+          <w:sz w:val="24"/>
+          <w:szCs w:val="24"/>
+        </w:rPr>
+        <w:t xml:space="preserve">1.5 Organization of Report </w:t>
+      </w:r>
+    </w:p>
+    <w:p>
+      <w:pPr>
+        <w:pStyle w:val="Normal"/>
+        <w:spacing w:lineRule="auto" w:line="259" w:before="0" w:after="160"/>
         <w:rPr/>
       </w:pPr>
       <w:r>
@@ -2961,7 +3156,121 @@
           <w:sz w:val="24"/>
           <w:szCs w:val="24"/>
         </w:rPr>
-        <w:t xml:space="preserve">1.1 Background </w:t>
+        <w:t xml:space="preserve">CHAPTER 2: SURVEY OF TECHNOLOGIES </w:t>
+      </w:r>
+    </w:p>
+    <w:p>
+      <w:pPr>
+        <w:pStyle w:val="Normal"/>
+        <w:spacing w:lineRule="auto" w:line="259" w:before="0" w:after="160"/>
+        <w:rPr/>
+      </w:pPr>
+      <w:r>
+        <w:rPr>
+          <w:rFonts w:eastAsia="Times New Roman" w:cs="Times New Roman" w:ascii="Times New Roman" w:hAnsi="Times New Roman"/>
+          <w:b/>
+          <w:sz w:val="24"/>
+          <w:szCs w:val="24"/>
+        </w:rPr>
+        <w:t>CHAPTER 3: REQUIREMENTS AND ANALYSIS</w:t>
+      </w:r>
+      <w:r>
+        <w:rPr>
+          <w:rFonts w:eastAsia="Times New Roman" w:cs="Times New Roman" w:ascii="Times New Roman" w:hAnsi="Times New Roman"/>
+          <w:b w:val="false"/>
+          <w:bCs w:val="false"/>
+          <w:sz w:val="24"/>
+          <w:szCs w:val="24"/>
+        </w:rPr>
+        <w:t xml:space="preserve"> </w:t>
+      </w:r>
+    </w:p>
+    <w:p>
+      <w:pPr>
+        <w:pStyle w:val="Normal"/>
+        <w:spacing w:lineRule="auto" w:line="259" w:before="0" w:after="160"/>
+        <w:ind w:firstLine="720"/>
+        <w:rPr>
+          <w:b w:val="false"/>
+          <w:b w:val="false"/>
+          <w:bCs w:val="false"/>
+        </w:rPr>
+      </w:pPr>
+      <w:r>
+        <w:rPr>
+          <w:rFonts w:eastAsia="Times New Roman" w:cs="Times New Roman" w:ascii="Times New Roman" w:hAnsi="Times New Roman"/>
+          <w:b w:val="false"/>
+          <w:bCs w:val="false"/>
+          <w:sz w:val="24"/>
+          <w:szCs w:val="24"/>
+        </w:rPr>
+        <w:t xml:space="preserve">3.1 Problem Definition </w:t>
+      </w:r>
+    </w:p>
+    <w:p>
+      <w:pPr>
+        <w:pStyle w:val="Normal"/>
+        <w:spacing w:lineRule="auto" w:line="259" w:before="0" w:after="160"/>
+        <w:ind w:firstLine="720"/>
+        <w:rPr>
+          <w:b w:val="false"/>
+          <w:b w:val="false"/>
+          <w:bCs w:val="false"/>
+        </w:rPr>
+      </w:pPr>
+      <w:r>
+        <w:rPr>
+          <w:rFonts w:eastAsia="Times New Roman" w:cs="Times New Roman" w:ascii="Times New Roman" w:hAnsi="Times New Roman"/>
+          <w:b w:val="false"/>
+          <w:bCs w:val="false"/>
+          <w:sz w:val="24"/>
+          <w:szCs w:val="24"/>
+        </w:rPr>
+        <w:t xml:space="preserve">3.2 Requirements Specification </w:t>
+      </w:r>
+    </w:p>
+    <w:p>
+      <w:pPr>
+        <w:pStyle w:val="Normal"/>
+        <w:spacing w:lineRule="auto" w:line="259" w:before="0" w:after="160"/>
+        <w:ind w:firstLine="720"/>
+        <w:rPr>
+          <w:b w:val="false"/>
+          <w:b w:val="false"/>
+          <w:bCs w:val="false"/>
+        </w:rPr>
+      </w:pPr>
+      <w:r>
+        <w:rPr>
+          <w:rFonts w:eastAsia="Times New Roman" w:cs="Times New Roman" w:ascii="Times New Roman" w:hAnsi="Times New Roman"/>
+          <w:b w:val="false"/>
+          <w:bCs w:val="false"/>
+          <w:sz w:val="24"/>
+          <w:szCs w:val="24"/>
+        </w:rPr>
+        <w:t xml:space="preserve">3.3 Planning and Scheduling </w:t>
+      </w:r>
+    </w:p>
+    <w:p>
+      <w:pPr>
+        <w:pStyle w:val="Normal"/>
+        <w:spacing w:lineRule="auto" w:line="259" w:before="0" w:after="160"/>
+        <w:ind w:firstLine="720"/>
+        <w:rPr>
+          <w:b w:val="false"/>
+          <w:b w:val="false"/>
+          <w:bCs w:val="false"/>
+        </w:rPr>
+      </w:pPr>
+      <w:r>
+        <w:rPr>
+          <w:rFonts w:eastAsia="Times New Roman" w:cs="Times New Roman" w:ascii="Times New Roman" w:hAnsi="Times New Roman"/>
+          <w:b w:val="false"/>
+          <w:bCs w:val="false"/>
+          <w:sz w:val="24"/>
+          <w:szCs w:val="24"/>
+        </w:rPr>
+        <w:t xml:space="preserve">3.4 Software and Hardware Requirements </w:t>
       </w:r>
     </w:p>
     <w:p>
@@ -2974,11 +3283,46 @@
       <w:r>
         <w:rPr>
           <w:rFonts w:eastAsia="Times New Roman" w:cs="Times New Roman" w:ascii="Times New Roman" w:hAnsi="Times New Roman"/>
-          <w:b/>
-          <w:sz w:val="24"/>
-          <w:szCs w:val="24"/>
-        </w:rPr>
-        <w:t xml:space="preserve">1.2 Objectives </w:t>
+          <w:b w:val="false"/>
+          <w:bCs w:val="false"/>
+          <w:sz w:val="24"/>
+          <w:szCs w:val="24"/>
+        </w:rPr>
+        <w:t>3.5 Preliminary Product Description</w:t>
+      </w:r>
+      <w:r>
+        <w:rPr>
+          <w:rFonts w:eastAsia="Times New Roman" w:cs="Times New Roman" w:ascii="Times New Roman" w:hAnsi="Times New Roman"/>
+          <w:b/>
+          <w:sz w:val="24"/>
+          <w:szCs w:val="24"/>
+        </w:rPr>
+        <w:t xml:space="preserve"> </w:t>
+      </w:r>
+    </w:p>
+    <w:p>
+      <w:pPr>
+        <w:pStyle w:val="Normal"/>
+        <w:spacing w:lineRule="auto" w:line="259" w:before="0" w:after="160"/>
+        <w:rPr/>
+      </w:pPr>
+      <w:r>
+        <w:rPr>
+          <w:rFonts w:eastAsia="Times New Roman" w:cs="Times New Roman" w:ascii="Times New Roman" w:hAnsi="Times New Roman"/>
+          <w:b/>
+          <w:sz w:val="24"/>
+          <w:szCs w:val="24"/>
+        </w:rPr>
+        <w:t xml:space="preserve"> </w:t>
+      </w:r>
+      <w:r>
+        <w:rPr>
+          <w:rFonts w:eastAsia="Times New Roman" w:cs="Times New Roman" w:ascii="Times New Roman" w:hAnsi="Times New Roman"/>
+          <w:b/>
+          <w:sz w:val="24"/>
+          <w:szCs w:val="24"/>
+        </w:rPr>
+        <w:t xml:space="preserve">CHAPTER 4: SYSTEM DESIGN </w:t>
       </w:r>
     </w:p>
     <w:p>
@@ -2986,16 +3330,43 @@
         <w:pStyle w:val="Normal"/>
         <w:spacing w:lineRule="auto" w:line="259" w:before="0" w:after="160"/>
         <w:ind w:firstLine="720"/>
-        <w:rPr/>
+        <w:rPr>
+          <w:b w:val="false"/>
+          <w:b w:val="false"/>
+          <w:bCs w:val="false"/>
+        </w:rPr>
       </w:pPr>
       <w:r>
         <w:rPr>
           <w:rFonts w:eastAsia="Times New Roman" w:cs="Times New Roman" w:ascii="Times New Roman" w:hAnsi="Times New Roman"/>
-          <w:b/>
-          <w:sz w:val="24"/>
-          <w:szCs w:val="24"/>
-        </w:rPr>
-        <w:t xml:space="preserve">1.3 Purpose, Scope, and Applicability </w:t>
+          <w:b w:val="false"/>
+          <w:bCs w:val="false"/>
+          <w:sz w:val="24"/>
+          <w:szCs w:val="24"/>
+        </w:rPr>
+        <w:t xml:space="preserve">4.1 Basic Modules </w:t>
+      </w:r>
+    </w:p>
+    <w:p>
+      <w:pPr>
+        <w:pStyle w:val="Normal"/>
+        <w:spacing w:lineRule="auto" w:line="259" w:before="0" w:after="160"/>
+        <w:ind w:firstLine="720"/>
+        <w:rPr>
+          <w:b w:val="false"/>
+          <w:b w:val="false"/>
+          <w:bCs w:val="false"/>
+        </w:rPr>
+      </w:pPr>
+      <w:r>
+        <w:rPr>
+          <w:rFonts w:eastAsia="Times New Roman" w:cs="Times New Roman" w:ascii="Times New Roman" w:hAnsi="Times New Roman"/>
+          <w:b w:val="false"/>
+          <w:bCs w:val="false"/>
+          <w:sz w:val="24"/>
+          <w:szCs w:val="24"/>
+        </w:rPr>
+        <w:t xml:space="preserve">4.2 Data Design </w:t>
       </w:r>
     </w:p>
     <w:p>
@@ -3003,16 +3374,21 @@
         <w:pStyle w:val="Normal"/>
         <w:spacing w:lineRule="auto" w:line="259" w:before="0" w:after="160"/>
         <w:ind w:left="720" w:firstLine="720"/>
-        <w:rPr/>
+        <w:rPr>
+          <w:b w:val="false"/>
+          <w:b w:val="false"/>
+          <w:bCs w:val="false"/>
+        </w:rPr>
       </w:pPr>
       <w:r>
         <w:rPr>
           <w:rFonts w:eastAsia="Times New Roman" w:cs="Times New Roman" w:ascii="Times New Roman" w:hAnsi="Times New Roman"/>
-          <w:b/>
-          <w:sz w:val="24"/>
-          <w:szCs w:val="24"/>
-        </w:rPr>
-        <w:t xml:space="preserve">1.3.1 Purpose </w:t>
+          <w:b w:val="false"/>
+          <w:bCs w:val="false"/>
+          <w:sz w:val="24"/>
+          <w:szCs w:val="24"/>
+        </w:rPr>
+        <w:t xml:space="preserve">4.2.1 Schema Design </w:t>
       </w:r>
     </w:p>
     <w:p>
@@ -3020,16 +3396,43 @@
         <w:pStyle w:val="Normal"/>
         <w:spacing w:lineRule="auto" w:line="259" w:before="0" w:after="160"/>
         <w:ind w:left="720" w:firstLine="720"/>
-        <w:rPr/>
+        <w:rPr>
+          <w:b w:val="false"/>
+          <w:b w:val="false"/>
+          <w:bCs w:val="false"/>
+        </w:rPr>
       </w:pPr>
       <w:r>
         <w:rPr>
           <w:rFonts w:eastAsia="Times New Roman" w:cs="Times New Roman" w:ascii="Times New Roman" w:hAnsi="Times New Roman"/>
-          <w:b/>
-          <w:sz w:val="24"/>
-          <w:szCs w:val="24"/>
-        </w:rPr>
-        <w:t xml:space="preserve">1.3.2 Scope </w:t>
+          <w:b w:val="false"/>
+          <w:bCs w:val="false"/>
+          <w:sz w:val="24"/>
+          <w:szCs w:val="24"/>
+        </w:rPr>
+        <w:t xml:space="preserve">4.2.2 Data Integrity and Constraints </w:t>
+      </w:r>
+    </w:p>
+    <w:p>
+      <w:pPr>
+        <w:pStyle w:val="Normal"/>
+        <w:spacing w:lineRule="auto" w:line="259" w:before="0" w:after="160"/>
+        <w:ind w:firstLine="720"/>
+        <w:rPr>
+          <w:b w:val="false"/>
+          <w:b w:val="false"/>
+          <w:bCs w:val="false"/>
+        </w:rPr>
+      </w:pPr>
+      <w:r>
+        <w:rPr>
+          <w:rFonts w:eastAsia="Times New Roman" w:cs="Times New Roman" w:ascii="Times New Roman" w:hAnsi="Times New Roman"/>
+          <w:b w:val="false"/>
+          <w:bCs w:val="false"/>
+          <w:sz w:val="24"/>
+          <w:szCs w:val="24"/>
+        </w:rPr>
+        <w:t xml:space="preserve">4.3 Procedural Design </w:t>
       </w:r>
     </w:p>
     <w:p>
@@ -3037,16 +3440,65 @@
         <w:pStyle w:val="Normal"/>
         <w:spacing w:lineRule="auto" w:line="259" w:before="0" w:after="160"/>
         <w:ind w:left="720" w:firstLine="720"/>
-        <w:rPr/>
+        <w:rPr>
+          <w:b w:val="false"/>
+          <w:b w:val="false"/>
+          <w:bCs w:val="false"/>
+        </w:rPr>
       </w:pPr>
       <w:r>
         <w:rPr>
           <w:rFonts w:eastAsia="Times New Roman" w:cs="Times New Roman" w:ascii="Times New Roman" w:hAnsi="Times New Roman"/>
-          <w:b/>
-          <w:sz w:val="24"/>
-          <w:szCs w:val="24"/>
-        </w:rPr>
-        <w:t xml:space="preserve">1.3.3 Applicability </w:t>
+          <w:b w:val="false"/>
+          <w:bCs w:val="false"/>
+          <w:sz w:val="24"/>
+          <w:szCs w:val="24"/>
+        </w:rPr>
+        <w:t xml:space="preserve">4.3.1 Logic Diagrams </w:t>
+      </w:r>
+    </w:p>
+    <w:p>
+      <w:pPr>
+        <w:pStyle w:val="Normal"/>
+        <w:spacing w:lineRule="auto" w:line="259" w:before="0" w:after="160"/>
+        <w:ind w:left="720" w:firstLine="720"/>
+        <w:rPr>
+          <w:b w:val="false"/>
+          <w:b w:val="false"/>
+          <w:bCs w:val="false"/>
+        </w:rPr>
+      </w:pPr>
+      <w:r>
+        <w:rPr>
+          <w:rFonts w:eastAsia="Times New Roman" w:cs="Times New Roman" w:ascii="Times New Roman" w:hAnsi="Times New Roman"/>
+          <w:b w:val="false"/>
+          <w:bCs w:val="false"/>
+          <w:sz w:val="24"/>
+          <w:szCs w:val="24"/>
+        </w:rPr>
+        <w:t xml:space="preserve">4.3.2 Data Structures </w:t>
+      </w:r>
+    </w:p>
+    <w:p>
+      <w:pPr>
+        <w:pStyle w:val="Normal"/>
+        <w:spacing w:lineRule="auto" w:line="259" w:before="0" w:after="160"/>
+        <w:ind w:left="720" w:firstLine="720"/>
+        <w:rPr>
+          <w:b w:val="false"/>
+          <w:b w:val="false"/>
+          <w:bCs w:val="false"/>
+        </w:rPr>
+      </w:pPr>
+      <w:r>
+        <w:rPr>
+          <w:rFonts w:eastAsia="Times New Roman" w:cs="Times New Roman" w:ascii="Times New Roman" w:hAnsi="Times New Roman"/>
+          <w:b w:val="false"/>
+          <w:bCs w:val="false"/>
+          <w:sz w:val="24"/>
+          <w:szCs w:val="24"/>
+        </w:rPr>
+        <w:t>4.3.3 Algorithms Design</w:t>
       </w:r>
     </w:p>
     <w:p>
@@ -3054,25 +3506,21 @@
         <w:pStyle w:val="Normal"/>
         <w:spacing w:lineRule="auto" w:line="259" w:before="0" w:after="160"/>
         <w:ind w:left="720" w:hanging="0"/>
-        <w:rPr/>
+        <w:rPr>
+          <w:b w:val="false"/>
+          <w:b w:val="false"/>
+          <w:bCs w:val="false"/>
+        </w:rPr>
       </w:pPr>
       <w:r>
         <w:rPr>
           <w:rFonts w:eastAsia="Times New Roman" w:cs="Times New Roman" w:ascii="Times New Roman" w:hAnsi="Times New Roman"/>
-          <w:b/>
-          <w:sz w:val="24"/>
-          <w:szCs w:val="24"/>
-        </w:rPr>
-        <w:t xml:space="preserve">            </w:t>
-      </w:r>
-      <w:r>
-        <w:rPr>
-          <w:rFonts w:eastAsia="Times New Roman" w:cs="Times New Roman" w:ascii="Times New Roman" w:hAnsi="Times New Roman"/>
-          <w:b/>
-          <w:sz w:val="24"/>
-          <w:szCs w:val="24"/>
-        </w:rPr>
-        <w:t xml:space="preserve">1.4 Achievements </w:t>
+          <w:b w:val="false"/>
+          <w:bCs w:val="false"/>
+          <w:sz w:val="24"/>
+          <w:szCs w:val="24"/>
+        </w:rPr>
+        <w:t>4.4 User interface design</w:t>
       </w:r>
     </w:p>
     <w:p>
@@ -3080,303 +3528,33 @@
         <w:pStyle w:val="Normal"/>
         <w:spacing w:lineRule="auto" w:line="259" w:before="0" w:after="160"/>
         <w:ind w:left="720" w:hanging="0"/>
-        <w:rPr/>
+        <w:rPr>
+          <w:b w:val="false"/>
+          <w:b w:val="false"/>
+          <w:bCs w:val="false"/>
+        </w:rPr>
       </w:pPr>
       <w:r>
         <w:rPr>
           <w:rFonts w:eastAsia="Times New Roman" w:cs="Times New Roman" w:ascii="Times New Roman" w:hAnsi="Times New Roman"/>
-          <w:b/>
-          <w:sz w:val="24"/>
-          <w:szCs w:val="24"/>
-        </w:rPr>
-        <w:t xml:space="preserve">            </w:t>
-      </w:r>
+          <w:b w:val="false"/>
+          <w:bCs w:val="false"/>
+          <w:sz w:val="24"/>
+          <w:szCs w:val="24"/>
+        </w:rPr>
+        <w:t>4.5 Secur</w:t>
+      </w:r>
+      <w:bookmarkStart w:id="0" w:name="_gjdgxs"/>
+      <w:bookmarkEnd w:id="0"/>
       <w:r>
         <w:rPr>
           <w:rFonts w:eastAsia="Times New Roman" w:cs="Times New Roman" w:ascii="Times New Roman" w:hAnsi="Times New Roman"/>
-          <w:b/>
-          <w:sz w:val="24"/>
-          <w:szCs w:val="24"/>
-        </w:rPr>
-        <w:t xml:space="preserve">1.5 Organization of Report </w:t>
-      </w:r>
-    </w:p>
-    <w:p>
-      <w:pPr>
-        <w:pStyle w:val="Normal"/>
-        <w:spacing w:lineRule="auto" w:line="259" w:before="0" w:after="160"/>
-        <w:rPr/>
-      </w:pPr>
-      <w:r>
-        <w:rPr>
-          <w:rFonts w:eastAsia="Times New Roman" w:cs="Times New Roman" w:ascii="Times New Roman" w:hAnsi="Times New Roman"/>
-          <w:b/>
-          <w:sz w:val="24"/>
-          <w:szCs w:val="24"/>
-        </w:rPr>
-        <w:t xml:space="preserve">CHAPTER 2: SURVEY OF TECHNOLOGIES </w:t>
-      </w:r>
-    </w:p>
-    <w:p>
-      <w:pPr>
-        <w:pStyle w:val="Normal"/>
-        <w:spacing w:lineRule="auto" w:line="259" w:before="0" w:after="160"/>
-        <w:rPr/>
-      </w:pPr>
-      <w:r>
-        <w:rPr>
-          <w:rFonts w:eastAsia="Times New Roman" w:cs="Times New Roman" w:ascii="Times New Roman" w:hAnsi="Times New Roman"/>
-          <w:b/>
-          <w:sz w:val="24"/>
-          <w:szCs w:val="24"/>
-        </w:rPr>
-        <w:t xml:space="preserve">CHAPTER 3: REQUIREMENTS AND ANALYSIS </w:t>
-      </w:r>
-    </w:p>
-    <w:p>
-      <w:pPr>
-        <w:pStyle w:val="Normal"/>
-        <w:spacing w:lineRule="auto" w:line="259" w:before="0" w:after="160"/>
-        <w:ind w:firstLine="720"/>
-        <w:rPr/>
-      </w:pPr>
-      <w:r>
-        <w:rPr>
-          <w:rFonts w:eastAsia="Times New Roman" w:cs="Times New Roman" w:ascii="Times New Roman" w:hAnsi="Times New Roman"/>
-          <w:b/>
-          <w:sz w:val="24"/>
-          <w:szCs w:val="24"/>
-        </w:rPr>
-        <w:t xml:space="preserve">3.1 Problem Definition </w:t>
-      </w:r>
-    </w:p>
-    <w:p>
-      <w:pPr>
-        <w:pStyle w:val="Normal"/>
-        <w:spacing w:lineRule="auto" w:line="259" w:before="0" w:after="160"/>
-        <w:ind w:firstLine="720"/>
-        <w:rPr/>
-      </w:pPr>
-      <w:r>
-        <w:rPr>
-          <w:rFonts w:eastAsia="Times New Roman" w:cs="Times New Roman" w:ascii="Times New Roman" w:hAnsi="Times New Roman"/>
-          <w:b/>
-          <w:sz w:val="24"/>
-          <w:szCs w:val="24"/>
-        </w:rPr>
-        <w:t xml:space="preserve">3.2 Requirements Specification </w:t>
-      </w:r>
-    </w:p>
-    <w:p>
-      <w:pPr>
-        <w:pStyle w:val="Normal"/>
-        <w:spacing w:lineRule="auto" w:line="259" w:before="0" w:after="160"/>
-        <w:ind w:firstLine="720"/>
-        <w:rPr/>
-      </w:pPr>
-      <w:r>
-        <w:rPr>
-          <w:rFonts w:eastAsia="Times New Roman" w:cs="Times New Roman" w:ascii="Times New Roman" w:hAnsi="Times New Roman"/>
-          <w:b/>
-          <w:sz w:val="24"/>
-          <w:szCs w:val="24"/>
-        </w:rPr>
-        <w:t xml:space="preserve">3.3 Planning and Scheduling </w:t>
-      </w:r>
-    </w:p>
-    <w:p>
-      <w:pPr>
-        <w:pStyle w:val="Normal"/>
-        <w:spacing w:lineRule="auto" w:line="259" w:before="0" w:after="160"/>
-        <w:ind w:firstLine="720"/>
-        <w:rPr/>
-      </w:pPr>
-      <w:r>
-        <w:rPr>
-          <w:rFonts w:eastAsia="Times New Roman" w:cs="Times New Roman" w:ascii="Times New Roman" w:hAnsi="Times New Roman"/>
-          <w:b/>
-          <w:sz w:val="24"/>
-          <w:szCs w:val="24"/>
-        </w:rPr>
-        <w:t xml:space="preserve">3.4 Software and Hardware Requirements </w:t>
-      </w:r>
-    </w:p>
-    <w:p>
-      <w:pPr>
-        <w:pStyle w:val="Normal"/>
-        <w:spacing w:lineRule="auto" w:line="259" w:before="0" w:after="160"/>
-        <w:ind w:firstLine="720"/>
-        <w:rPr/>
-      </w:pPr>
-      <w:r>
-        <w:rPr>
-          <w:rFonts w:eastAsia="Times New Roman" w:cs="Times New Roman" w:ascii="Times New Roman" w:hAnsi="Times New Roman"/>
-          <w:b/>
-          <w:sz w:val="24"/>
-          <w:szCs w:val="24"/>
-        </w:rPr>
-        <w:t xml:space="preserve">3.5 Preliminary Product Description </w:t>
-      </w:r>
-    </w:p>
-    <w:p>
-      <w:pPr>
-        <w:pStyle w:val="Normal"/>
-        <w:spacing w:lineRule="auto" w:line="259" w:before="0" w:after="160"/>
-        <w:rPr/>
-      </w:pPr>
-      <w:r>
-        <w:rPr>
-          <w:rFonts w:eastAsia="Times New Roman" w:cs="Times New Roman" w:ascii="Times New Roman" w:hAnsi="Times New Roman"/>
-          <w:b/>
-          <w:sz w:val="24"/>
-          <w:szCs w:val="24"/>
-        </w:rPr>
-        <w:t xml:space="preserve"> </w:t>
-      </w:r>
-      <w:r>
-        <w:rPr>
-          <w:rFonts w:eastAsia="Times New Roman" w:cs="Times New Roman" w:ascii="Times New Roman" w:hAnsi="Times New Roman"/>
-          <w:b/>
-          <w:sz w:val="24"/>
-          <w:szCs w:val="24"/>
-        </w:rPr>
-        <w:t xml:space="preserve">CHAPTER 4: SYSTEM DESIGN </w:t>
-      </w:r>
-    </w:p>
-    <w:p>
-      <w:pPr>
-        <w:pStyle w:val="Normal"/>
-        <w:spacing w:lineRule="auto" w:line="259" w:before="0" w:after="160"/>
-        <w:ind w:firstLine="720"/>
-        <w:rPr/>
-      </w:pPr>
-      <w:r>
-        <w:rPr>
-          <w:rFonts w:eastAsia="Times New Roman" w:cs="Times New Roman" w:ascii="Times New Roman" w:hAnsi="Times New Roman"/>
-          <w:b/>
-          <w:sz w:val="24"/>
-          <w:szCs w:val="24"/>
-        </w:rPr>
-        <w:t xml:space="preserve">4.1 Basic Modules </w:t>
-      </w:r>
-    </w:p>
-    <w:p>
-      <w:pPr>
-        <w:pStyle w:val="Normal"/>
-        <w:spacing w:lineRule="auto" w:line="259" w:before="0" w:after="160"/>
-        <w:ind w:firstLine="720"/>
-        <w:rPr/>
-      </w:pPr>
-      <w:r>
-        <w:rPr>
-          <w:rFonts w:eastAsia="Times New Roman" w:cs="Times New Roman" w:ascii="Times New Roman" w:hAnsi="Times New Roman"/>
-          <w:b/>
-          <w:sz w:val="24"/>
-          <w:szCs w:val="24"/>
-        </w:rPr>
-        <w:t xml:space="preserve">4.2 Data Design </w:t>
-      </w:r>
-    </w:p>
-    <w:p>
-      <w:pPr>
-        <w:pStyle w:val="Normal"/>
-        <w:spacing w:lineRule="auto" w:line="259" w:before="0" w:after="160"/>
-        <w:ind w:left="720" w:firstLine="720"/>
-        <w:rPr/>
-      </w:pPr>
-      <w:r>
-        <w:rPr>
-          <w:rFonts w:eastAsia="Times New Roman" w:cs="Times New Roman" w:ascii="Times New Roman" w:hAnsi="Times New Roman"/>
-          <w:b/>
-          <w:sz w:val="24"/>
-          <w:szCs w:val="24"/>
-        </w:rPr>
-        <w:t xml:space="preserve">4.2.1 Schema Design </w:t>
-      </w:r>
-    </w:p>
-    <w:p>
-      <w:pPr>
-        <w:pStyle w:val="Normal"/>
-        <w:spacing w:lineRule="auto" w:line="259" w:before="0" w:after="160"/>
-        <w:ind w:left="720" w:firstLine="720"/>
-        <w:rPr/>
-      </w:pPr>
-      <w:r>
-        <w:rPr>
-          <w:rFonts w:eastAsia="Times New Roman" w:cs="Times New Roman" w:ascii="Times New Roman" w:hAnsi="Times New Roman"/>
-          <w:b/>
-          <w:sz w:val="24"/>
-          <w:szCs w:val="24"/>
-        </w:rPr>
-        <w:t xml:space="preserve">4.2.2 Data Integrity and Constraints </w:t>
-      </w:r>
-    </w:p>
-    <w:p>
-      <w:pPr>
-        <w:pStyle w:val="Normal"/>
-        <w:spacing w:lineRule="auto" w:line="259" w:before="0" w:after="160"/>
-        <w:ind w:firstLine="720"/>
-        <w:rPr/>
-      </w:pPr>
-      <w:r>
-        <w:rPr>
-          <w:rFonts w:eastAsia="Times New Roman" w:cs="Times New Roman" w:ascii="Times New Roman" w:hAnsi="Times New Roman"/>
-          <w:b/>
-          <w:sz w:val="24"/>
-          <w:szCs w:val="24"/>
-        </w:rPr>
-        <w:t xml:space="preserve">4.3 Procedural Design </w:t>
-      </w:r>
-    </w:p>
-    <w:p>
-      <w:pPr>
-        <w:pStyle w:val="Normal"/>
-        <w:spacing w:lineRule="auto" w:line="259" w:before="0" w:after="160"/>
-        <w:ind w:left="720" w:firstLine="720"/>
-        <w:rPr/>
-      </w:pPr>
-      <w:r>
-        <w:rPr>
-          <w:rFonts w:eastAsia="Times New Roman" w:cs="Times New Roman" w:ascii="Times New Roman" w:hAnsi="Times New Roman"/>
-          <w:b/>
-          <w:sz w:val="24"/>
-          <w:szCs w:val="24"/>
-        </w:rPr>
-        <w:t xml:space="preserve">4.3.1 Logic Diagrams </w:t>
-      </w:r>
-    </w:p>
-    <w:p>
-      <w:pPr>
-        <w:pStyle w:val="Normal"/>
-        <w:spacing w:lineRule="auto" w:line="259" w:before="0" w:after="160"/>
-        <w:ind w:left="720" w:firstLine="720"/>
-        <w:rPr/>
-      </w:pPr>
-      <w:r>
-        <w:rPr>
-          <w:rFonts w:eastAsia="Times New Roman" w:cs="Times New Roman" w:ascii="Times New Roman" w:hAnsi="Times New Roman"/>
-          <w:b/>
-          <w:sz w:val="24"/>
-          <w:szCs w:val="24"/>
-        </w:rPr>
-        <w:t xml:space="preserve">4.3.2 Data Structures </w:t>
-      </w:r>
-    </w:p>
-    <w:p>
-      <w:pPr>
-        <w:pStyle w:val="Normal"/>
-        <w:spacing w:lineRule="auto" w:line="259" w:before="0" w:after="160"/>
-        <w:ind w:left="720" w:firstLine="720"/>
-        <w:rPr/>
-      </w:pPr>
-      <w:r>
-        <w:rPr>
-          <w:rFonts w:eastAsia="Times New Roman" w:cs="Times New Roman" w:ascii="Times New Roman" w:hAnsi="Times New Roman"/>
-          <w:b/>
-          <w:sz w:val="24"/>
-          <w:szCs w:val="24"/>
-        </w:rPr>
-        <w:t>4.3.3 Algorithms Design</w:t>
+          <w:b w:val="false"/>
+          <w:bCs w:val="false"/>
+          <w:sz w:val="24"/>
+          <w:szCs w:val="24"/>
+        </w:rPr>
+        <w:t>ity Issues</w:t>
       </w:r>
     </w:p>
     <w:p>
@@ -3384,58 +3562,17 @@
         <w:pStyle w:val="Normal"/>
         <w:spacing w:lineRule="auto" w:line="259" w:before="0" w:after="160"/>
         <w:ind w:left="720" w:hanging="0"/>
-        <w:rPr/>
+        <w:rPr>
+          <w:b w:val="false"/>
+          <w:b w:val="false"/>
+          <w:bCs w:val="false"/>
+        </w:rPr>
       </w:pPr>
       <w:r>
         <w:rPr>
           <w:rFonts w:eastAsia="Times New Roman" w:cs="Times New Roman" w:ascii="Times New Roman" w:hAnsi="Times New Roman"/>
-          <w:b/>
-          <w:sz w:val="24"/>
-          <w:szCs w:val="24"/>
-        </w:rPr>
-        <w:t>4.4 User interface design</w:t>
-      </w:r>
-    </w:p>
-    <w:p>
-      <w:pPr>
-        <w:pStyle w:val="Normal"/>
-        <w:spacing w:lineRule="auto" w:line="259" w:before="0" w:after="160"/>
-        <w:ind w:left="720" w:hanging="0"/>
-        <w:rPr/>
-      </w:pPr>
-      <w:r>
-        <w:rPr>
-          <w:rFonts w:eastAsia="Times New Roman" w:cs="Times New Roman" w:ascii="Times New Roman" w:hAnsi="Times New Roman"/>
-          <w:b/>
-          <w:sz w:val="24"/>
-          <w:szCs w:val="24"/>
-        </w:rPr>
-        <w:t>4.5 Secur</w:t>
-      </w:r>
-      <w:bookmarkStart w:id="0" w:name="_gjdgxs"/>
-      <w:bookmarkEnd w:id="0"/>
-      <w:r>
-        <w:rPr>
-          <w:rFonts w:eastAsia="Times New Roman" w:cs="Times New Roman" w:ascii="Times New Roman" w:hAnsi="Times New Roman"/>
-          <w:b/>
-          <w:sz w:val="24"/>
-          <w:szCs w:val="24"/>
-        </w:rPr>
-        <w:t>ity Issues</w:t>
-      </w:r>
-    </w:p>
-    <w:p>
-      <w:pPr>
-        <w:pStyle w:val="Normal"/>
-        <w:spacing w:lineRule="auto" w:line="259" w:before="0" w:after="160"/>
-        <w:ind w:left="720" w:hanging="0"/>
-        <w:rPr/>
-      </w:pPr>
-      <w:r>
-        <w:rPr>
-          <w:rFonts w:eastAsia="Times New Roman" w:cs="Times New Roman" w:ascii="Times New Roman" w:hAnsi="Times New Roman"/>
-          <w:b/>
-          <w:bCs/>
+          <w:b w:val="false"/>
+          <w:bCs w:val="false"/>
           <w:sz w:val="24"/>
           <w:szCs w:val="24"/>
         </w:rPr>
@@ -6485,8 +6622,8 @@
           <w:b/>
           <w:b/>
           <w:bCs/>
-          <w:sz w:val="28"/>
-          <w:szCs w:val="28"/>
+          <w:sz w:val="20"/>
+          <w:szCs w:val="20"/>
         </w:rPr>
       </w:pPr>
       <w:r>
@@ -6494,8 +6631,8 @@
           <w:rFonts w:ascii="Times New Roman" w:hAnsi="Times New Roman"/>
           <w:b/>
           <w:bCs/>
-          <w:sz w:val="28"/>
-          <w:szCs w:val="28"/>
+          <w:sz w:val="20"/>
+          <w:szCs w:val="20"/>
         </w:rPr>
       </w:r>
     </w:p>
@@ -7128,6 +7265,25 @@
     <w:p>
       <w:pPr>
         <w:pStyle w:val="Normal"/>
+        <w:spacing w:lineRule="auto" w:line="360"/>
+        <w:ind w:left="1080" w:right="0" w:hanging="0"/>
+        <w:jc w:val="center"/>
+        <w:rPr>
+          <w:b/>
+          <w:b/>
+          <w:bCs/>
+        </w:rPr>
+      </w:pPr>
+      <w:r>
+        <w:rPr>
+          <w:b/>
+          <w:bCs/>
+        </w:rPr>
+      </w:r>
+    </w:p>
+    <w:p>
+      <w:pPr>
+        <w:pStyle w:val="Normal"/>
         <w:widowControl/>
         <w:overflowPunct w:val="true"/>
         <w:bidi w:val="0"/>
@@ -7204,7 +7360,7 @@
           <w:color w:val="000000"/>
           <w:sz w:val="24"/>
           <w:szCs w:val="24"/>
-          <w:shd w:fill="F6F6F6" w:val="clear"/>
+          <w:shd w:fill="auto" w:val="clear"/>
         </w:rPr>
         <w:t xml:space="preserve">   A feasibility study is carried out to select the best system that meets performance requirements.</w:t>
       </w:r>
@@ -7228,7 +7384,7 @@
           <w:color w:val="000000"/>
           <w:sz w:val="24"/>
           <w:szCs w:val="24"/>
-          <w:shd w:fill="F6F6F6" w:val="clear"/>
+          <w:shd w:fill="auto" w:val="clear"/>
         </w:rPr>
         <w:t>The main aim of the feasibility study activity is to determine whether it would be financially and technically feasible to develop the product. The feasibility study activity involves the analysis of the problem and collection of all relevant information relating to the product such as the different data items which would be input to the system, the processing required to be carried out on these data, the output data required to be produced by the system as well as various constraints on the behaviour of the system.</w:t>
       </w:r>

</xml_diff>

<commit_message>
Update  Gantt & Pert chart
</commit_message>
<xml_diff>
--- a/TR_Document.docx
+++ b/TR_Document.docx
@@ -2708,7 +2708,7 @@
       <w:pPr>
         <w:pStyle w:val="Normal"/>
         <w:widowControl/>
-        <w:overflowPunct w:val="false"/>
+        <w:overflowPunct w:val="true"/>
         <w:bidi w:val="0"/>
         <w:spacing w:lineRule="auto" w:line="360"/>
         <w:ind w:right="0" w:hanging="0"/>
@@ -2737,7 +2737,7 @@
       <w:pPr>
         <w:pStyle w:val="Normal"/>
         <w:widowControl/>
-        <w:overflowPunct w:val="false"/>
+        <w:overflowPunct w:val="true"/>
         <w:bidi w:val="0"/>
         <w:spacing w:lineRule="auto" w:line="360"/>
         <w:ind w:right="0" w:hanging="0"/>
@@ -2786,7 +2786,7 @@
       <w:pPr>
         <w:pStyle w:val="Normal"/>
         <w:widowControl/>
-        <w:overflowPunct w:val="false"/>
+        <w:overflowPunct w:val="true"/>
         <w:bidi w:val="0"/>
         <w:spacing w:lineRule="auto" w:line="360"/>
         <w:ind w:left="0" w:right="0" w:hanging="0"/>
@@ -2904,7 +2904,7 @@
       <w:pPr>
         <w:pStyle w:val="Normal"/>
         <w:widowControl/>
-        <w:overflowPunct w:val="false"/>
+        <w:overflowPunct w:val="true"/>
         <w:bidi w:val="0"/>
         <w:spacing w:lineRule="auto" w:line="360"/>
         <w:ind w:left="0" w:right="0" w:hanging="0"/>
@@ -2977,7 +2977,7 @@
         <w:tabs>
           <w:tab w:val="left" w:pos="1132" w:leader="none"/>
         </w:tabs>
-        <w:overflowPunct w:val="false"/>
+        <w:overflowPunct w:val="true"/>
         <w:bidi w:val="0"/>
         <w:spacing w:lineRule="auto" w:line="360"/>
         <w:ind w:left="0" w:right="0" w:hanging="0"/>
@@ -3060,7 +3060,7 @@
       <w:pPr>
         <w:pStyle w:val="Normal"/>
         <w:widowControl/>
-        <w:overflowPunct w:val="false"/>
+        <w:overflowPunct w:val="true"/>
         <w:bidi w:val="0"/>
         <w:spacing w:lineRule="auto" w:line="360"/>
         <w:ind w:left="0" w:right="0" w:hanging="0"/>
@@ -3085,7 +3085,7 @@
       <w:pPr>
         <w:pStyle w:val="Normal"/>
         <w:widowControl/>
-        <w:overflowPunct w:val="false"/>
+        <w:overflowPunct w:val="true"/>
         <w:bidi w:val="0"/>
         <w:spacing w:lineRule="auto" w:line="360"/>
         <w:ind w:left="57" w:right="0" w:hanging="0"/>
@@ -3140,7 +3140,7 @@
       <w:pPr>
         <w:pStyle w:val="Normal"/>
         <w:widowControl/>
-        <w:overflowPunct w:val="false"/>
+        <w:overflowPunct w:val="true"/>
         <w:bidi w:val="0"/>
         <w:spacing w:lineRule="auto" w:line="360"/>
         <w:ind w:left="0" w:right="0" w:hanging="0"/>
@@ -3165,7 +3165,7 @@
       <w:pPr>
         <w:pStyle w:val="Normal"/>
         <w:widowControl/>
-        <w:overflowPunct w:val="false"/>
+        <w:overflowPunct w:val="true"/>
         <w:bidi w:val="0"/>
         <w:spacing w:lineRule="auto" w:line="360"/>
         <w:ind w:left="0" w:right="0" w:hanging="0"/>
@@ -3220,7 +3220,7 @@
       <w:pPr>
         <w:pStyle w:val="Normal"/>
         <w:widowControl/>
-        <w:overflowPunct w:val="false"/>
+        <w:overflowPunct w:val="true"/>
         <w:bidi w:val="0"/>
         <w:spacing w:lineRule="auto" w:line="360"/>
         <w:ind w:left="0" w:right="0" w:hanging="0"/>
@@ -3306,7 +3306,7 @@
       <w:pPr>
         <w:pStyle w:val="Normal"/>
         <w:widowControl/>
-        <w:overflowPunct w:val="false"/>
+        <w:overflowPunct w:val="true"/>
         <w:bidi w:val="0"/>
         <w:spacing w:lineRule="auto" w:line="360"/>
         <w:ind w:left="0" w:right="0" w:hanging="0"/>
@@ -3328,7 +3328,7 @@
       <w:pPr>
         <w:pStyle w:val="Normal"/>
         <w:widowControl/>
-        <w:overflowPunct w:val="false"/>
+        <w:overflowPunct w:val="true"/>
         <w:bidi w:val="0"/>
         <w:spacing w:lineRule="auto" w:line="360"/>
         <w:ind w:left="0" w:right="0" w:hanging="0"/>
@@ -3599,7 +3599,7 @@
       <w:pPr>
         <w:pStyle w:val="Normal"/>
         <w:widowControl/>
-        <w:overflowPunct w:val="false"/>
+        <w:overflowPunct w:val="true"/>
         <w:bidi w:val="0"/>
         <w:spacing w:lineRule="auto" w:line="360"/>
         <w:ind w:left="0" w:right="0" w:hanging="0"/>
@@ -3621,7 +3621,7 @@
       <w:pPr>
         <w:pStyle w:val="Normal"/>
         <w:widowControl/>
-        <w:overflowPunct w:val="false"/>
+        <w:overflowPunct w:val="true"/>
         <w:bidi w:val="0"/>
         <w:spacing w:lineRule="auto" w:line="360"/>
         <w:ind w:left="0" w:right="0" w:hanging="0"/>
@@ -3649,7 +3649,7 @@
       <w:pPr>
         <w:pStyle w:val="Normal"/>
         <w:widowControl/>
-        <w:overflowPunct w:val="false"/>
+        <w:overflowPunct w:val="true"/>
         <w:bidi w:val="0"/>
         <w:spacing w:lineRule="auto" w:line="360"/>
         <w:ind w:left="0" w:right="0" w:hanging="0"/>
@@ -3678,7 +3678,7 @@
       <w:pPr>
         <w:pStyle w:val="Normal"/>
         <w:widowControl/>
-        <w:overflowPunct w:val="false"/>
+        <w:overflowPunct w:val="true"/>
         <w:bidi w:val="0"/>
         <w:spacing w:lineRule="auto" w:line="360"/>
         <w:ind w:left="0" w:right="0" w:hanging="0"/>
@@ -3707,7 +3707,7 @@
         <w:tabs>
           <w:tab w:val="left" w:pos="1074" w:leader="none"/>
         </w:tabs>
-        <w:overflowPunct w:val="false"/>
+        <w:overflowPunct w:val="true"/>
         <w:bidi w:val="0"/>
         <w:spacing w:lineRule="auto" w:line="360"/>
         <w:ind w:left="0" w:right="0" w:hanging="0"/>
@@ -3738,7 +3738,7 @@
         <w:tabs>
           <w:tab w:val="left" w:pos="1074" w:leader="none"/>
         </w:tabs>
-        <w:overflowPunct w:val="false"/>
+        <w:overflowPunct w:val="true"/>
         <w:bidi w:val="0"/>
         <w:spacing w:lineRule="auto" w:line="360"/>
         <w:ind w:left="0" w:right="0" w:hanging="0"/>
@@ -3770,7 +3770,7 @@
         <w:tabs>
           <w:tab w:val="left" w:pos="1074" w:leader="none"/>
         </w:tabs>
-        <w:overflowPunct w:val="false"/>
+        <w:overflowPunct w:val="true"/>
         <w:bidi w:val="0"/>
         <w:spacing w:lineRule="auto" w:line="360"/>
         <w:ind w:left="0" w:right="0" w:hanging="0"/>
@@ -3817,7 +3817,7 @@
         <w:tabs>
           <w:tab w:val="left" w:pos="1074" w:leader="none"/>
         </w:tabs>
-        <w:overflowPunct w:val="false"/>
+        <w:overflowPunct w:val="true"/>
         <w:bidi w:val="0"/>
         <w:spacing w:lineRule="auto" w:line="360"/>
         <w:ind w:left="0" w:right="0" w:hanging="0"/>
@@ -3843,7 +3843,7 @@
         <w:tabs>
           <w:tab w:val="left" w:pos="1074" w:leader="none"/>
         </w:tabs>
-        <w:overflowPunct w:val="false"/>
+        <w:overflowPunct w:val="true"/>
         <w:bidi w:val="0"/>
         <w:spacing w:lineRule="auto" w:line="360"/>
         <w:ind w:left="0" w:right="0" w:hanging="0"/>
@@ -3889,7 +3889,7 @@
         <w:tabs>
           <w:tab w:val="left" w:pos="1074" w:leader="none"/>
         </w:tabs>
-        <w:overflowPunct w:val="false"/>
+        <w:overflowPunct w:val="true"/>
         <w:bidi w:val="0"/>
         <w:spacing w:lineRule="auto" w:line="360"/>
         <w:ind w:left="0" w:right="0" w:hanging="0"/>
@@ -3920,7 +3920,7 @@
         <w:tabs>
           <w:tab w:val="left" w:pos="1074" w:leader="none"/>
         </w:tabs>
-        <w:overflowPunct w:val="false"/>
+        <w:overflowPunct w:val="true"/>
         <w:bidi w:val="0"/>
         <w:spacing w:lineRule="auto" w:line="360"/>
         <w:ind w:left="0" w:right="0" w:hanging="0"/>
@@ -3996,7 +3996,7 @@
         <w:tabs>
           <w:tab w:val="left" w:pos="1074" w:leader="none"/>
         </w:tabs>
-        <w:overflowPunct w:val="false"/>
+        <w:overflowPunct w:val="true"/>
         <w:bidi w:val="0"/>
         <w:spacing w:lineRule="auto" w:line="360"/>
         <w:ind w:left="0" w:right="0" w:hanging="0"/>
@@ -4027,7 +4027,7 @@
         <w:tabs>
           <w:tab w:val="left" w:pos="1074" w:leader="none"/>
         </w:tabs>
-        <w:overflowPunct w:val="false"/>
+        <w:overflowPunct w:val="true"/>
         <w:bidi w:val="0"/>
         <w:spacing w:lineRule="auto" w:line="360"/>
         <w:ind w:left="0" w:right="0" w:hanging="0"/>
@@ -4058,7 +4058,7 @@
         <w:tabs>
           <w:tab w:val="left" w:pos="1074" w:leader="none"/>
         </w:tabs>
-        <w:overflowPunct w:val="false"/>
+        <w:overflowPunct w:val="true"/>
         <w:bidi w:val="0"/>
         <w:spacing w:lineRule="auto" w:line="360"/>
         <w:ind w:left="0" w:right="0" w:hanging="0"/>
@@ -4073,14 +4073,7 @@
         </w:rPr>
       </w:pPr>
       <w:r>
-        <w:rPr>
-          <w:rFonts w:ascii="Times New Roman" w:hAnsi="Times New Roman"/>
-          <w:b/>
-          <w:bCs/>
-          <w:sz w:val="28"/>
-          <w:szCs w:val="28"/>
-        </w:rPr>
-        <w:t>Fig.3.3.1 Gantt Chart</w:t>
+        <w:rPr/>
       </w:r>
     </w:p>
     <w:p>
@@ -4090,7 +4083,7 @@
         <w:tabs>
           <w:tab w:val="left" w:pos="1074" w:leader="none"/>
         </w:tabs>
-        <w:overflowPunct w:val="false"/>
+        <w:overflowPunct w:val="true"/>
         <w:bidi w:val="0"/>
         <w:spacing w:lineRule="auto" w:line="360"/>
         <w:ind w:left="0" w:right="0" w:hanging="0"/>
@@ -4124,28 +4117,75 @@
         <w:tabs>
           <w:tab w:val="left" w:pos="1074" w:leader="none"/>
         </w:tabs>
-        <w:overflowPunct w:val="false"/>
+        <w:overflowPunct w:val="true"/>
         <w:bidi w:val="0"/>
         <w:spacing w:lineRule="auto" w:line="360"/>
         <w:ind w:left="0" w:right="0" w:hanging="0"/>
         <w:jc w:val="center"/>
         <w:rPr>
-          <w:b/>
+          <w:caps w:val="false"/>
+          <w:smallCaps w:val="false"/>
+          <w:strike w:val="false"/>
+          <w:dstrike w:val="false"/>
+          <w:color w:val="000000"/>
+          <w:u w:val="none"/>
+          <w:effect w:val="none"/>
+        </w:rPr>
+      </w:pPr>
+      <w:bookmarkStart w:id="3" w:name="docs-internal-guid-24fb01d4-7fff-1d34-1e"/>
+      <w:bookmarkEnd w:id="3"/>
+      <w:r>
+        <w:rPr>
+          <w:rFonts w:ascii="Times New Roman" w:hAnsi="Times New Roman"/>
           <w:b/>
           <w:bCs/>
+          <w:caps w:val="false"/>
+          <w:smallCaps w:val="false"/>
+          <w:strike w:val="false"/>
+          <w:dstrike w:val="false"/>
+          <w:color w:val="000000"/>
           <w:sz w:val="32"/>
           <w:szCs w:val="32"/>
-        </w:rPr>
-      </w:pPr>
-      <w:r>
-        <w:rPr>
-          <w:rFonts w:ascii="Times New Roman" w:hAnsi="Times New Roman"/>
-          <w:b/>
-          <w:bCs/>
-          <w:sz w:val="32"/>
-          <w:szCs w:val="32"/>
-        </w:rPr>
-        <w:t>PERT Chart</w:t>
+          <w:u w:val="none"/>
+          <w:effect w:val="none"/>
+        </w:rPr>
+        <w:drawing>
+          <wp:inline distT="0" distB="0" distL="0" distR="0">
+            <wp:extent cx="5867400" cy="3006090"/>
+            <wp:effectExtent l="0" t="0" r="0" b="0"/>
+            <wp:docPr id="2" name="Image15" descr=""/>
+            <wp:cNvGraphicFramePr>
+              <a:graphicFrameLocks xmlns:a="http://schemas.openxmlformats.org/drawingml/2006/main" noChangeAspect="1"/>
+            </wp:cNvGraphicFramePr>
+            <a:graphic xmlns:a="http://schemas.openxmlformats.org/drawingml/2006/main">
+              <a:graphicData uri="http://schemas.openxmlformats.org/drawingml/2006/picture">
+                <pic:pic xmlns:pic="http://schemas.openxmlformats.org/drawingml/2006/picture">
+                  <pic:nvPicPr>
+                    <pic:cNvPr id="2" name="Image15" descr=""/>
+                    <pic:cNvPicPr>
+                      <a:picLocks noChangeAspect="1" noChangeArrowheads="1"/>
+                    </pic:cNvPicPr>
+                  </pic:nvPicPr>
+                  <pic:blipFill>
+                    <a:blip r:embed="rId3"/>
+                    <a:stretch>
+                      <a:fillRect/>
+                    </a:stretch>
+                  </pic:blipFill>
+                  <pic:spPr bwMode="auto">
+                    <a:xfrm>
+                      <a:off x="0" y="0"/>
+                      <a:ext cx="5867400" cy="3006090"/>
+                    </a:xfrm>
+                    <a:prstGeom prst="rect">
+                      <a:avLst/>
+                    </a:prstGeom>
+                  </pic:spPr>
+                </pic:pic>
+              </a:graphicData>
+            </a:graphic>
+          </wp:inline>
+        </w:drawing>
       </w:r>
     </w:p>
     <w:p>
@@ -4155,7 +4195,438 @@
         <w:tabs>
           <w:tab w:val="left" w:pos="1074" w:leader="none"/>
         </w:tabs>
-        <w:overflowPunct w:val="false"/>
+        <w:overflowPunct w:val="true"/>
+        <w:bidi w:val="0"/>
+        <w:spacing w:lineRule="auto" w:line="360"/>
+        <w:ind w:left="0" w:right="0" w:hanging="0"/>
+        <w:jc w:val="center"/>
+        <w:rPr>
+          <w:rFonts w:ascii="Times New Roman" w:hAnsi="Times New Roman"/>
+          <w:b/>
+          <w:b/>
+          <w:bCs/>
+          <w:sz w:val="32"/>
+          <w:szCs w:val="32"/>
+        </w:rPr>
+      </w:pPr>
+      <w:r>
+        <w:rPr>
+          <w:caps w:val="false"/>
+          <w:smallCaps w:val="false"/>
+          <w:strike w:val="false"/>
+          <w:dstrike w:val="false"/>
+          <w:color w:val="000000"/>
+          <w:u w:val="none"/>
+          <w:effect w:val="none"/>
+        </w:rPr>
+      </w:r>
+    </w:p>
+    <w:p>
+      <w:pPr>
+        <w:pStyle w:val="Normal"/>
+        <w:widowControl/>
+        <w:tabs>
+          <w:tab w:val="left" w:pos="1074" w:leader="none"/>
+        </w:tabs>
+        <w:overflowPunct w:val="true"/>
+        <w:bidi w:val="0"/>
+        <w:spacing w:lineRule="auto" w:line="360"/>
+        <w:ind w:left="0" w:right="0" w:hanging="0"/>
+        <w:jc w:val="center"/>
+        <w:rPr>
+          <w:caps w:val="false"/>
+          <w:smallCaps w:val="false"/>
+          <w:strike w:val="false"/>
+          <w:dstrike w:val="false"/>
+          <w:color w:val="000000"/>
+          <w:u w:val="none"/>
+          <w:effect w:val="none"/>
+        </w:rPr>
+      </w:pPr>
+      <w:bookmarkStart w:id="4" w:name="docs-internal-guid-3be9d68a-7fff-f533-6b"/>
+      <w:bookmarkEnd w:id="4"/>
+      <w:r>
+        <w:rPr>
+          <w:rFonts w:ascii="Times New Roman" w:hAnsi="Times New Roman"/>
+          <w:b/>
+          <w:bCs/>
+          <w:caps w:val="false"/>
+          <w:smallCaps w:val="false"/>
+          <w:strike w:val="false"/>
+          <w:dstrike w:val="false"/>
+          <w:color w:val="000000"/>
+          <w:sz w:val="32"/>
+          <w:szCs w:val="32"/>
+          <w:u w:val="none"/>
+          <w:effect w:val="none"/>
+        </w:rPr>
+        <w:drawing>
+          <wp:inline distT="0" distB="0" distL="0" distR="0">
+            <wp:extent cx="5943600" cy="2419350"/>
+            <wp:effectExtent l="0" t="0" r="0" b="0"/>
+            <wp:docPr id="3" name="Image16" descr=""/>
+            <wp:cNvGraphicFramePr>
+              <a:graphicFrameLocks xmlns:a="http://schemas.openxmlformats.org/drawingml/2006/main" noChangeAspect="1"/>
+            </wp:cNvGraphicFramePr>
+            <a:graphic xmlns:a="http://schemas.openxmlformats.org/drawingml/2006/main">
+              <a:graphicData uri="http://schemas.openxmlformats.org/drawingml/2006/picture">
+                <pic:pic xmlns:pic="http://schemas.openxmlformats.org/drawingml/2006/picture">
+                  <pic:nvPicPr>
+                    <pic:cNvPr id="3" name="Image16" descr=""/>
+                    <pic:cNvPicPr>
+                      <a:picLocks noChangeAspect="1" noChangeArrowheads="1"/>
+                    </pic:cNvPicPr>
+                  </pic:nvPicPr>
+                  <pic:blipFill>
+                    <a:blip r:embed="rId4"/>
+                    <a:stretch>
+                      <a:fillRect/>
+                    </a:stretch>
+                  </pic:blipFill>
+                  <pic:spPr bwMode="auto">
+                    <a:xfrm>
+                      <a:off x="0" y="0"/>
+                      <a:ext cx="5943600" cy="2419350"/>
+                    </a:xfrm>
+                    <a:prstGeom prst="rect">
+                      <a:avLst/>
+                    </a:prstGeom>
+                  </pic:spPr>
+                </pic:pic>
+              </a:graphicData>
+            </a:graphic>
+          </wp:inline>
+        </w:drawing>
+      </w:r>
+    </w:p>
+    <w:p>
+      <w:pPr>
+        <w:pStyle w:val="Normal"/>
+        <w:widowControl/>
+        <w:tabs>
+          <w:tab w:val="left" w:pos="1074" w:leader="none"/>
+        </w:tabs>
+        <w:overflowPunct w:val="true"/>
+        <w:bidi w:val="0"/>
+        <w:spacing w:lineRule="auto" w:line="360"/>
+        <w:ind w:left="0" w:right="0" w:hanging="0"/>
+        <w:jc w:val="center"/>
+        <w:rPr>
+          <w:caps w:val="false"/>
+          <w:smallCaps w:val="false"/>
+          <w:strike w:val="false"/>
+          <w:dstrike w:val="false"/>
+          <w:color w:val="000000"/>
+          <w:u w:val="none"/>
+          <w:effect w:val="none"/>
+        </w:rPr>
+      </w:pPr>
+      <w:bookmarkStart w:id="5" w:name="docs-internal-guid-6cd0b1d7-7fff-2994-cb"/>
+      <w:bookmarkEnd w:id="5"/>
+      <w:r>
+        <w:rPr>
+          <w:rFonts w:ascii="Times New Roman" w:hAnsi="Times New Roman"/>
+          <w:b/>
+          <w:bCs/>
+          <w:caps w:val="false"/>
+          <w:smallCaps w:val="false"/>
+          <w:strike w:val="false"/>
+          <w:dstrike w:val="false"/>
+          <w:color w:val="000000"/>
+          <w:sz w:val="32"/>
+          <w:szCs w:val="32"/>
+          <w:u w:val="none"/>
+          <w:effect w:val="none"/>
+        </w:rPr>
+        <w:drawing>
+          <wp:inline distT="0" distB="0" distL="0" distR="0">
+            <wp:extent cx="5943600" cy="2609850"/>
+            <wp:effectExtent l="0" t="0" r="0" b="0"/>
+            <wp:docPr id="4" name="Image17" descr=""/>
+            <wp:cNvGraphicFramePr>
+              <a:graphicFrameLocks xmlns:a="http://schemas.openxmlformats.org/drawingml/2006/main" noChangeAspect="1"/>
+            </wp:cNvGraphicFramePr>
+            <a:graphic xmlns:a="http://schemas.openxmlformats.org/drawingml/2006/main">
+              <a:graphicData uri="http://schemas.openxmlformats.org/drawingml/2006/picture">
+                <pic:pic xmlns:pic="http://schemas.openxmlformats.org/drawingml/2006/picture">
+                  <pic:nvPicPr>
+                    <pic:cNvPr id="4" name="Image17" descr=""/>
+                    <pic:cNvPicPr>
+                      <a:picLocks noChangeAspect="1" noChangeArrowheads="1"/>
+                    </pic:cNvPicPr>
+                  </pic:nvPicPr>
+                  <pic:blipFill>
+                    <a:blip r:embed="rId5"/>
+                    <a:stretch>
+                      <a:fillRect/>
+                    </a:stretch>
+                  </pic:blipFill>
+                  <pic:spPr bwMode="auto">
+                    <a:xfrm>
+                      <a:off x="0" y="0"/>
+                      <a:ext cx="5943600" cy="2609850"/>
+                    </a:xfrm>
+                    <a:prstGeom prst="rect">
+                      <a:avLst/>
+                    </a:prstGeom>
+                  </pic:spPr>
+                </pic:pic>
+              </a:graphicData>
+            </a:graphic>
+          </wp:inline>
+        </w:drawing>
+      </w:r>
+    </w:p>
+    <w:p>
+      <w:pPr>
+        <w:pStyle w:val="Normal"/>
+        <w:widowControl/>
+        <w:tabs>
+          <w:tab w:val="left" w:pos="1074" w:leader="none"/>
+        </w:tabs>
+        <w:overflowPunct w:val="true"/>
+        <w:bidi w:val="0"/>
+        <w:spacing w:lineRule="auto" w:line="360"/>
+        <w:ind w:left="0" w:right="0" w:hanging="0"/>
+        <w:jc w:val="center"/>
+        <w:rPr>
+          <w:caps w:val="false"/>
+          <w:smallCaps w:val="false"/>
+          <w:strike w:val="false"/>
+          <w:dstrike w:val="false"/>
+          <w:color w:val="000000"/>
+          <w:u w:val="none"/>
+          <w:effect w:val="none"/>
+        </w:rPr>
+      </w:pPr>
+      <w:bookmarkStart w:id="6" w:name="docs-internal-guid-dd3690c3-7fff-169a-b1"/>
+      <w:bookmarkEnd w:id="6"/>
+      <w:r>
+        <w:rPr>
+          <w:rFonts w:ascii="Times New Roman" w:hAnsi="Times New Roman"/>
+          <w:b/>
+          <w:bCs/>
+          <w:caps w:val="false"/>
+          <w:smallCaps w:val="false"/>
+          <w:strike w:val="false"/>
+          <w:dstrike w:val="false"/>
+          <w:color w:val="000000"/>
+          <w:sz w:val="32"/>
+          <w:szCs w:val="32"/>
+          <w:u w:val="none"/>
+          <w:effect w:val="none"/>
+        </w:rPr>
+        <w:drawing>
+          <wp:inline distT="0" distB="0" distL="0" distR="0">
+            <wp:extent cx="5908040" cy="3772535"/>
+            <wp:effectExtent l="0" t="0" r="0" b="0"/>
+            <wp:docPr id="5" name="Image18" descr=""/>
+            <wp:cNvGraphicFramePr>
+              <a:graphicFrameLocks xmlns:a="http://schemas.openxmlformats.org/drawingml/2006/main" noChangeAspect="1"/>
+            </wp:cNvGraphicFramePr>
+            <a:graphic xmlns:a="http://schemas.openxmlformats.org/drawingml/2006/main">
+              <a:graphicData uri="http://schemas.openxmlformats.org/drawingml/2006/picture">
+                <pic:pic xmlns:pic="http://schemas.openxmlformats.org/drawingml/2006/picture">
+                  <pic:nvPicPr>
+                    <pic:cNvPr id="5" name="Image18" descr=""/>
+                    <pic:cNvPicPr>
+                      <a:picLocks noChangeAspect="1" noChangeArrowheads="1"/>
+                    </pic:cNvPicPr>
+                  </pic:nvPicPr>
+                  <pic:blipFill>
+                    <a:blip r:embed="rId6"/>
+                    <a:stretch>
+                      <a:fillRect/>
+                    </a:stretch>
+                  </pic:blipFill>
+                  <pic:spPr bwMode="auto">
+                    <a:xfrm>
+                      <a:off x="0" y="0"/>
+                      <a:ext cx="5908040" cy="3772535"/>
+                    </a:xfrm>
+                    <a:prstGeom prst="rect">
+                      <a:avLst/>
+                    </a:prstGeom>
+                  </pic:spPr>
+                </pic:pic>
+              </a:graphicData>
+            </a:graphic>
+          </wp:inline>
+        </w:drawing>
+      </w:r>
+    </w:p>
+    <w:p>
+      <w:pPr>
+        <w:pStyle w:val="Normal"/>
+        <w:widowControl/>
+        <w:tabs>
+          <w:tab w:val="left" w:pos="1074" w:leader="none"/>
+        </w:tabs>
+        <w:overflowPunct w:val="true"/>
+        <w:bidi w:val="0"/>
+        <w:spacing w:lineRule="auto" w:line="360"/>
+        <w:ind w:left="0" w:right="0" w:hanging="0"/>
+        <w:jc w:val="center"/>
+        <w:rPr>
+          <w:caps w:val="false"/>
+          <w:smallCaps w:val="false"/>
+          <w:strike w:val="false"/>
+          <w:dstrike w:val="false"/>
+          <w:color w:val="000000"/>
+          <w:u w:val="none"/>
+          <w:effect w:val="none"/>
+        </w:rPr>
+      </w:pPr>
+      <w:bookmarkStart w:id="7" w:name="docs-internal-guid-cde958b3-7fff-0c3a-18"/>
+      <w:bookmarkEnd w:id="7"/>
+      <w:r>
+        <w:rPr>
+          <w:rFonts w:ascii="Times New Roman" w:hAnsi="Times New Roman"/>
+          <w:b/>
+          <w:bCs/>
+          <w:caps w:val="false"/>
+          <w:smallCaps w:val="false"/>
+          <w:strike w:val="false"/>
+          <w:dstrike w:val="false"/>
+          <w:color w:val="000000"/>
+          <w:sz w:val="32"/>
+          <w:szCs w:val="32"/>
+          <w:u w:val="none"/>
+          <w:effect w:val="none"/>
+        </w:rPr>
+        <w:drawing>
+          <wp:inline distT="0" distB="0" distL="0" distR="0">
+            <wp:extent cx="5934075" cy="4238625"/>
+            <wp:effectExtent l="0" t="0" r="0" b="0"/>
+            <wp:docPr id="6" name="Image19" descr=""/>
+            <wp:cNvGraphicFramePr>
+              <a:graphicFrameLocks xmlns:a="http://schemas.openxmlformats.org/drawingml/2006/main" noChangeAspect="1"/>
+            </wp:cNvGraphicFramePr>
+            <a:graphic xmlns:a="http://schemas.openxmlformats.org/drawingml/2006/main">
+              <a:graphicData uri="http://schemas.openxmlformats.org/drawingml/2006/picture">
+                <pic:pic xmlns:pic="http://schemas.openxmlformats.org/drawingml/2006/picture">
+                  <pic:nvPicPr>
+                    <pic:cNvPr id="6" name="Image19" descr=""/>
+                    <pic:cNvPicPr>
+                      <a:picLocks noChangeAspect="1" noChangeArrowheads="1"/>
+                    </pic:cNvPicPr>
+                  </pic:nvPicPr>
+                  <pic:blipFill>
+                    <a:blip r:embed="rId7"/>
+                    <a:stretch>
+                      <a:fillRect/>
+                    </a:stretch>
+                  </pic:blipFill>
+                  <pic:spPr bwMode="auto">
+                    <a:xfrm>
+                      <a:off x="0" y="0"/>
+                      <a:ext cx="5934075" cy="4238625"/>
+                    </a:xfrm>
+                    <a:prstGeom prst="rect">
+                      <a:avLst/>
+                    </a:prstGeom>
+                  </pic:spPr>
+                </pic:pic>
+              </a:graphicData>
+            </a:graphic>
+          </wp:inline>
+        </w:drawing>
+      </w:r>
+    </w:p>
+    <w:p>
+      <w:pPr>
+        <w:pStyle w:val="Normal"/>
+        <w:widowControl/>
+        <w:tabs>
+          <w:tab w:val="left" w:pos="1074" w:leader="none"/>
+        </w:tabs>
+        <w:overflowPunct w:val="true"/>
+        <w:bidi w:val="0"/>
+        <w:spacing w:lineRule="auto" w:line="360"/>
+        <w:ind w:left="0" w:right="0" w:hanging="0"/>
+        <w:jc w:val="center"/>
+        <w:rPr>
+          <w:rFonts w:ascii="Times New Roman" w:hAnsi="Times New Roman"/>
+          <w:b/>
+          <w:b/>
+          <w:bCs/>
+          <w:sz w:val="32"/>
+          <w:szCs w:val="32"/>
+        </w:rPr>
+      </w:pPr>
+      <w:r>
+        <w:rPr>
+          <w:caps w:val="false"/>
+          <w:smallCaps w:val="false"/>
+          <w:strike w:val="false"/>
+          <w:dstrike w:val="false"/>
+          <w:color w:val="000000"/>
+          <w:u w:val="none"/>
+          <w:effect w:val="none"/>
+        </w:rPr>
+      </w:r>
+    </w:p>
+    <w:p>
+      <w:pPr>
+        <w:pStyle w:val="Normal"/>
+        <w:widowControl/>
+        <w:tabs>
+          <w:tab w:val="left" w:pos="1074" w:leader="none"/>
+        </w:tabs>
+        <w:overflowPunct w:val="true"/>
+        <w:bidi w:val="0"/>
+        <w:spacing w:lineRule="auto" w:line="360"/>
+        <w:ind w:left="0" w:right="0" w:hanging="0"/>
+        <w:jc w:val="center"/>
+        <w:rPr/>
+      </w:pPr>
+      <w:r>
+        <w:rPr>
+          <w:rFonts w:ascii="Times New Roman" w:hAnsi="Times New Roman"/>
+          <w:b/>
+          <w:bCs/>
+          <w:sz w:val="28"/>
+          <w:szCs w:val="28"/>
+        </w:rPr>
+        <w:t>Fig.3.3.1 Gantt Chart</w:t>
+      </w:r>
+      <w:r>
+        <w:br w:type="page"/>
+      </w:r>
+    </w:p>
+    <w:p>
+      <w:pPr>
+        <w:pStyle w:val="Normal"/>
+        <w:widowControl/>
+        <w:tabs>
+          <w:tab w:val="left" w:pos="1074" w:leader="none"/>
+        </w:tabs>
+        <w:overflowPunct w:val="true"/>
+        <w:bidi w:val="0"/>
+        <w:spacing w:lineRule="auto" w:line="360"/>
+        <w:ind w:left="0" w:right="0" w:hanging="0"/>
+        <w:jc w:val="center"/>
+        <w:rPr/>
+      </w:pPr>
+      <w:r>
+        <w:rPr>
+          <w:rFonts w:ascii="Times New Roman" w:hAnsi="Times New Roman"/>
+          <w:b/>
+          <w:bCs/>
+          <w:sz w:val="32"/>
+          <w:szCs w:val="32"/>
+        </w:rPr>
+        <w:t>PERT Chart</w:t>
+      </w:r>
+    </w:p>
+    <w:p>
+      <w:pPr>
+        <w:pStyle w:val="Normal"/>
+        <w:widowControl/>
+        <w:tabs>
+          <w:tab w:val="left" w:pos="1074" w:leader="none"/>
+        </w:tabs>
+        <w:overflowPunct w:val="true"/>
         <w:bidi w:val="0"/>
         <w:spacing w:lineRule="auto" w:line="360"/>
         <w:ind w:left="0" w:right="0" w:hanging="0"/>
@@ -4201,7 +4672,7 @@
         <w:tabs>
           <w:tab w:val="left" w:pos="1074" w:leader="none"/>
         </w:tabs>
-        <w:overflowPunct w:val="false"/>
+        <w:overflowPunct w:val="true"/>
         <w:bidi w:val="0"/>
         <w:spacing w:lineRule="auto" w:line="360" w:before="0" w:after="75"/>
         <w:ind w:left="0" w:right="0" w:hanging="0"/>
@@ -4242,7 +4713,7 @@
         <w:tabs>
           <w:tab w:val="left" w:pos="1074" w:leader="none"/>
         </w:tabs>
-        <w:overflowPunct w:val="false"/>
+        <w:overflowPunct w:val="true"/>
         <w:bidi w:val="0"/>
         <w:spacing w:lineRule="auto" w:line="360"/>
         <w:ind w:left="0" w:right="0" w:hanging="0"/>
@@ -4264,7 +4735,7 @@
         <w:tabs>
           <w:tab w:val="left" w:pos="1074" w:leader="none"/>
         </w:tabs>
-        <w:overflowPunct w:val="false"/>
+        <w:overflowPunct w:val="true"/>
         <w:bidi w:val="0"/>
         <w:spacing w:lineRule="auto" w:line="360"/>
         <w:ind w:left="0" w:right="0" w:hanging="0"/>
@@ -4286,7 +4757,7 @@
         <w:tabs>
           <w:tab w:val="left" w:pos="1074" w:leader="none"/>
         </w:tabs>
-        <w:overflowPunct w:val="false"/>
+        <w:overflowPunct w:val="true"/>
         <w:bidi w:val="0"/>
         <w:spacing w:lineRule="auto" w:line="360"/>
         <w:ind w:left="0" w:right="0" w:hanging="0"/>
@@ -4300,7 +4771,7 @@
           <w:szCs w:val="28"/>
         </w:rPr>
       </w:pPr>
-      <w:bookmarkStart w:id="3" w:name="__DdeLink__6030_4680198"/>
+      <w:bookmarkStart w:id="8" w:name="__DdeLink__6030_4680198"/>
       <w:r>
         <w:drawing>
           <wp:anchor behindDoc="0" distT="0" distB="0" distL="0" distR="0" simplePos="0" locked="0" layoutInCell="1" allowOverlap="1" relativeHeight="12">
@@ -4314,7 +4785,7 @@
             <wp:extent cx="6120130" cy="4597400"/>
             <wp:effectExtent l="0" t="0" r="0" b="0"/>
             <wp:wrapSquare wrapText="largest"/>
-            <wp:docPr id="2" name="Image12" descr=""/>
+            <wp:docPr id="7" name="Image12" descr=""/>
             <wp:cNvGraphicFramePr>
               <a:graphicFrameLocks xmlns:a="http://schemas.openxmlformats.org/drawingml/2006/main" noChangeAspect="1"/>
             </wp:cNvGraphicFramePr>
@@ -4322,13 +4793,13 @@
               <a:graphicData uri="http://schemas.openxmlformats.org/drawingml/2006/picture">
                 <pic:pic xmlns:pic="http://schemas.openxmlformats.org/drawingml/2006/picture">
                   <pic:nvPicPr>
-                    <pic:cNvPr id="2" name="Image12" descr=""/>
+                    <pic:cNvPr id="7" name="Image12" descr=""/>
                     <pic:cNvPicPr>
                       <a:picLocks noChangeAspect="1" noChangeArrowheads="1"/>
                     </pic:cNvPicPr>
                   </pic:nvPicPr>
                   <pic:blipFill>
-                    <a:blip r:embed="rId3"/>
+                    <a:blip r:embed="rId8"/>
                     <a:stretch>
                       <a:fillRect/>
                     </a:stretch>
@@ -4368,13 +4839,13 @@
         </w:rPr>
         <w:t>ig.3.3.2 PERT Chart</w:t>
       </w:r>
-      <w:bookmarkEnd w:id="3"/>
+      <w:bookmarkEnd w:id="8"/>
     </w:p>
     <w:p>
       <w:pPr>
         <w:pStyle w:val="Normal"/>
         <w:widowControl/>
-        <w:overflowPunct w:val="false"/>
+        <w:overflowPunct w:val="true"/>
         <w:bidi w:val="0"/>
         <w:spacing w:lineRule="auto" w:line="360"/>
         <w:ind w:left="0" w:right="0" w:hanging="0"/>
@@ -4402,7 +4873,7 @@
             <wp:extent cx="6120130" cy="3575685"/>
             <wp:effectExtent l="0" t="0" r="0" b="0"/>
             <wp:wrapSquare wrapText="largest"/>
-            <wp:docPr id="3" name="Image13" descr=""/>
+            <wp:docPr id="8" name="Image13" descr=""/>
             <wp:cNvGraphicFramePr>
               <a:graphicFrameLocks xmlns:a="http://schemas.openxmlformats.org/drawingml/2006/main" noChangeAspect="1"/>
             </wp:cNvGraphicFramePr>
@@ -4410,13 +4881,13 @@
               <a:graphicData uri="http://schemas.openxmlformats.org/drawingml/2006/picture">
                 <pic:pic xmlns:pic="http://schemas.openxmlformats.org/drawingml/2006/picture">
                   <pic:nvPicPr>
-                    <pic:cNvPr id="3" name="Image13" descr=""/>
+                    <pic:cNvPr id="8" name="Image13" descr=""/>
                     <pic:cNvPicPr>
                       <a:picLocks noChangeAspect="1" noChangeArrowheads="1"/>
                     </pic:cNvPicPr>
                   </pic:nvPicPr>
                   <pic:blipFill>
-                    <a:blip r:embed="rId4"/>
+                    <a:blip r:embed="rId9"/>
                     <a:stretch>
                       <a:fillRect/>
                     </a:stretch>
@@ -4444,7 +4915,7 @@
         <w:tabs>
           <w:tab w:val="left" w:pos="1074" w:leader="none"/>
         </w:tabs>
-        <w:overflowPunct w:val="false"/>
+        <w:overflowPunct w:val="true"/>
         <w:bidi w:val="0"/>
         <w:spacing w:lineRule="auto" w:line="360"/>
         <w:ind w:left="0" w:right="0" w:hanging="0"/>
@@ -4473,7 +4944,7 @@
       <w:pPr>
         <w:pStyle w:val="Normal"/>
         <w:widowControl/>
-        <w:overflowPunct w:val="false"/>
+        <w:overflowPunct w:val="true"/>
         <w:bidi w:val="0"/>
         <w:spacing w:lineRule="auto" w:line="360"/>
         <w:ind w:left="0" w:right="0" w:hanging="0"/>
@@ -4501,7 +4972,7 @@
             <wp:extent cx="6120130" cy="3310255"/>
             <wp:effectExtent l="0" t="0" r="0" b="0"/>
             <wp:wrapSquare wrapText="largest"/>
-            <wp:docPr id="4" name="Image14" descr=""/>
+            <wp:docPr id="9" name="Image14" descr=""/>
             <wp:cNvGraphicFramePr>
               <a:graphicFrameLocks xmlns:a="http://schemas.openxmlformats.org/drawingml/2006/main" noChangeAspect="1"/>
             </wp:cNvGraphicFramePr>
@@ -4509,13 +4980,13 @@
               <a:graphicData uri="http://schemas.openxmlformats.org/drawingml/2006/picture">
                 <pic:pic xmlns:pic="http://schemas.openxmlformats.org/drawingml/2006/picture">
                   <pic:nvPicPr>
-                    <pic:cNvPr id="4" name="Image14" descr=""/>
+                    <pic:cNvPr id="9" name="Image14" descr=""/>
                     <pic:cNvPicPr>
                       <a:picLocks noChangeAspect="1" noChangeArrowheads="1"/>
                     </pic:cNvPicPr>
                   </pic:nvPicPr>
                   <pic:blipFill>
-                    <a:blip r:embed="rId5"/>
+                    <a:blip r:embed="rId10"/>
                     <a:stretch>
                       <a:fillRect/>
                     </a:stretch>
@@ -4540,7 +5011,7 @@
       <w:pPr>
         <w:pStyle w:val="Normal"/>
         <w:widowControl/>
-        <w:overflowPunct w:val="false"/>
+        <w:overflowPunct w:val="true"/>
         <w:bidi w:val="0"/>
         <w:spacing w:lineRule="auto" w:line="360"/>
         <w:ind w:left="0" w:right="0" w:hanging="0"/>
@@ -4565,7 +5036,7 @@
         <w:tabs>
           <w:tab w:val="left" w:pos="1074" w:leader="none"/>
         </w:tabs>
-        <w:overflowPunct w:val="false"/>
+        <w:overflowPunct w:val="true"/>
         <w:bidi w:val="0"/>
         <w:spacing w:lineRule="auto" w:line="360"/>
         <w:ind w:left="0" w:right="0" w:hanging="0"/>
@@ -4599,6 +5070,1451 @@
         <w:spacing w:lineRule="auto" w:line="360"/>
         <w:ind w:right="0" w:hanging="0"/>
         <w:jc w:val="left"/>
+        <w:rPr>
+          <w:caps w:val="false"/>
+          <w:smallCaps w:val="false"/>
+          <w:strike w:val="false"/>
+          <w:dstrike w:val="false"/>
+          <w:color w:val="000000"/>
+          <w:u w:val="none"/>
+          <w:effect w:val="none"/>
+        </w:rPr>
+      </w:pPr>
+      <w:r>
+        <w:rPr>
+          <w:caps w:val="false"/>
+          <w:smallCaps w:val="false"/>
+          <w:strike w:val="false"/>
+          <w:dstrike w:val="false"/>
+          <w:color w:val="000000"/>
+          <w:u w:val="none"/>
+          <w:effect w:val="none"/>
+        </w:rPr>
+      </w:r>
+    </w:p>
+    <w:p>
+      <w:pPr>
+        <w:pStyle w:val="Normal"/>
+        <w:spacing w:lineRule="auto" w:line="360"/>
+        <w:ind w:right="0" w:hanging="0"/>
+        <w:jc w:val="left"/>
+        <w:rPr>
+          <w:caps w:val="false"/>
+          <w:smallCaps w:val="false"/>
+          <w:strike w:val="false"/>
+          <w:dstrike w:val="false"/>
+          <w:color w:val="000000"/>
+          <w:u w:val="none"/>
+          <w:effect w:val="none"/>
+        </w:rPr>
+      </w:pPr>
+      <w:r>
+        <w:rPr>
+          <w:caps w:val="false"/>
+          <w:smallCaps w:val="false"/>
+          <w:strike w:val="false"/>
+          <w:dstrike w:val="false"/>
+          <w:color w:val="000000"/>
+          <w:u w:val="none"/>
+          <w:effect w:val="none"/>
+        </w:rPr>
+      </w:r>
+    </w:p>
+    <w:p>
+      <w:pPr>
+        <w:pStyle w:val="Normal"/>
+        <w:spacing w:lineRule="auto" w:line="360"/>
+        <w:ind w:right="0" w:hanging="0"/>
+        <w:jc w:val="left"/>
+        <w:rPr>
+          <w:caps w:val="false"/>
+          <w:smallCaps w:val="false"/>
+          <w:strike w:val="false"/>
+          <w:dstrike w:val="false"/>
+          <w:color w:val="000000"/>
+          <w:u w:val="none"/>
+          <w:effect w:val="none"/>
+        </w:rPr>
+      </w:pPr>
+      <w:r>
+        <w:rPr>
+          <w:caps w:val="false"/>
+          <w:smallCaps w:val="false"/>
+          <w:strike w:val="false"/>
+          <w:dstrike w:val="false"/>
+          <w:color w:val="000000"/>
+          <w:u w:val="none"/>
+          <w:effect w:val="none"/>
+        </w:rPr>
+      </w:r>
+    </w:p>
+    <w:p>
+      <w:pPr>
+        <w:pStyle w:val="Normal"/>
+        <w:spacing w:lineRule="auto" w:line="360"/>
+        <w:ind w:right="0" w:hanging="0"/>
+        <w:jc w:val="left"/>
+        <w:rPr>
+          <w:caps w:val="false"/>
+          <w:smallCaps w:val="false"/>
+          <w:strike w:val="false"/>
+          <w:dstrike w:val="false"/>
+          <w:color w:val="000000"/>
+          <w:u w:val="none"/>
+          <w:effect w:val="none"/>
+        </w:rPr>
+      </w:pPr>
+      <w:r>
+        <w:rPr>
+          <w:caps w:val="false"/>
+          <w:smallCaps w:val="false"/>
+          <w:strike w:val="false"/>
+          <w:dstrike w:val="false"/>
+          <w:color w:val="000000"/>
+          <w:u w:val="none"/>
+          <w:effect w:val="none"/>
+        </w:rPr>
+      </w:r>
+    </w:p>
+    <w:p>
+      <w:pPr>
+        <w:pStyle w:val="Normal"/>
+        <w:spacing w:lineRule="auto" w:line="360"/>
+        <w:ind w:right="0" w:hanging="0"/>
+        <w:jc w:val="left"/>
+        <w:rPr>
+          <w:caps w:val="false"/>
+          <w:smallCaps w:val="false"/>
+          <w:strike w:val="false"/>
+          <w:dstrike w:val="false"/>
+          <w:color w:val="000000"/>
+          <w:u w:val="none"/>
+          <w:effect w:val="none"/>
+        </w:rPr>
+      </w:pPr>
+      <w:bookmarkStart w:id="9" w:name="docs-internal-guid-c019ee23-7fff-6fb0-d3"/>
+      <w:bookmarkEnd w:id="9"/>
+      <w:r>
+        <w:rPr>
+          <w:caps w:val="false"/>
+          <w:smallCaps w:val="false"/>
+          <w:strike w:val="false"/>
+          <w:dstrike w:val="false"/>
+          <w:color w:val="000000"/>
+          <w:u w:val="none"/>
+          <w:effect w:val="none"/>
+        </w:rPr>
+        <w:drawing>
+          <wp:inline distT="0" distB="0" distL="0" distR="0">
+            <wp:extent cx="6578600" cy="6226175"/>
+            <wp:effectExtent l="0" t="0" r="0" b="0"/>
+            <wp:docPr id="10" name="Image20" descr=""/>
+            <wp:cNvGraphicFramePr>
+              <a:graphicFrameLocks xmlns:a="http://schemas.openxmlformats.org/drawingml/2006/main" noChangeAspect="1"/>
+            </wp:cNvGraphicFramePr>
+            <a:graphic xmlns:a="http://schemas.openxmlformats.org/drawingml/2006/main">
+              <a:graphicData uri="http://schemas.openxmlformats.org/drawingml/2006/picture">
+                <pic:pic xmlns:pic="http://schemas.openxmlformats.org/drawingml/2006/picture">
+                  <pic:nvPicPr>
+                    <pic:cNvPr id="10" name="Image20" descr=""/>
+                    <pic:cNvPicPr>
+                      <a:picLocks noChangeAspect="1" noChangeArrowheads="1"/>
+                    </pic:cNvPicPr>
+                  </pic:nvPicPr>
+                  <pic:blipFill>
+                    <a:blip r:embed="rId11"/>
+                    <a:stretch>
+                      <a:fillRect/>
+                    </a:stretch>
+                  </pic:blipFill>
+                  <pic:spPr bwMode="auto">
+                    <a:xfrm>
+                      <a:off x="0" y="0"/>
+                      <a:ext cx="6578600" cy="6226175"/>
+                    </a:xfrm>
+                    <a:prstGeom prst="rect">
+                      <a:avLst/>
+                    </a:prstGeom>
+                  </pic:spPr>
+                </pic:pic>
+              </a:graphicData>
+            </a:graphic>
+          </wp:inline>
+        </w:drawing>
+      </w:r>
+    </w:p>
+    <w:p>
+      <w:pPr>
+        <w:pStyle w:val="Normal"/>
+        <w:spacing w:lineRule="auto" w:line="360"/>
+        <w:ind w:right="0" w:hanging="0"/>
+        <w:jc w:val="left"/>
+        <w:rPr>
+          <w:caps w:val="false"/>
+          <w:smallCaps w:val="false"/>
+          <w:strike w:val="false"/>
+          <w:dstrike w:val="false"/>
+          <w:color w:val="000000"/>
+          <w:u w:val="none"/>
+          <w:effect w:val="none"/>
+        </w:rPr>
+      </w:pPr>
+      <w:r>
+        <w:rPr>
+          <w:caps w:val="false"/>
+          <w:smallCaps w:val="false"/>
+          <w:strike w:val="false"/>
+          <w:dstrike w:val="false"/>
+          <w:color w:val="000000"/>
+          <w:u w:val="none"/>
+          <w:effect w:val="none"/>
+        </w:rPr>
+      </w:r>
+    </w:p>
+    <w:p>
+      <w:pPr>
+        <w:pStyle w:val="Normal"/>
+        <w:widowControl/>
+        <w:tabs>
+          <w:tab w:val="left" w:pos="1074" w:leader="none"/>
+        </w:tabs>
+        <w:overflowPunct w:val="true"/>
+        <w:bidi w:val="0"/>
+        <w:spacing w:lineRule="auto" w:line="360"/>
+        <w:ind w:left="0" w:right="0" w:hanging="0"/>
+        <w:jc w:val="center"/>
+        <w:rPr>
+          <w:caps w:val="false"/>
+          <w:smallCaps w:val="false"/>
+          <w:strike w:val="false"/>
+          <w:dstrike w:val="false"/>
+          <w:color w:val="000000"/>
+          <w:u w:val="none"/>
+          <w:effect w:val="none"/>
+        </w:rPr>
+      </w:pPr>
+      <w:r>
+        <w:rPr>
+          <w:rFonts w:ascii="Times New Roman" w:hAnsi="Times New Roman"/>
+          <w:b/>
+          <w:bCs/>
+          <w:caps w:val="false"/>
+          <w:smallCaps w:val="false"/>
+          <w:strike w:val="false"/>
+          <w:dstrike w:val="false"/>
+          <w:color w:val="000000"/>
+          <w:sz w:val="28"/>
+          <w:szCs w:val="28"/>
+          <w:u w:val="none"/>
+          <w:effect w:val="none"/>
+        </w:rPr>
+        <w:t>Fig.3.3.2 PERT Chart</w:t>
+      </w:r>
+    </w:p>
+    <w:p>
+      <w:pPr>
+        <w:pStyle w:val="Normal"/>
+        <w:spacing w:lineRule="auto" w:line="360"/>
+        <w:ind w:right="0" w:hanging="0"/>
+        <w:jc w:val="left"/>
+        <w:rPr>
+          <w:caps w:val="false"/>
+          <w:smallCaps w:val="false"/>
+          <w:strike w:val="false"/>
+          <w:dstrike w:val="false"/>
+          <w:color w:val="000000"/>
+          <w:u w:val="none"/>
+          <w:effect w:val="none"/>
+        </w:rPr>
+      </w:pPr>
+      <w:r>
+        <w:rPr>
+          <w:caps w:val="false"/>
+          <w:smallCaps w:val="false"/>
+          <w:strike w:val="false"/>
+          <w:dstrike w:val="false"/>
+          <w:color w:val="000000"/>
+          <w:u w:val="none"/>
+          <w:effect w:val="none"/>
+        </w:rPr>
+      </w:r>
+    </w:p>
+    <w:p>
+      <w:pPr>
+        <w:pStyle w:val="Normal"/>
+        <w:spacing w:lineRule="auto" w:line="360"/>
+        <w:ind w:right="0" w:hanging="0"/>
+        <w:jc w:val="left"/>
+        <w:rPr>
+          <w:caps w:val="false"/>
+          <w:smallCaps w:val="false"/>
+          <w:strike w:val="false"/>
+          <w:dstrike w:val="false"/>
+          <w:color w:val="000000"/>
+          <w:u w:val="none"/>
+          <w:effect w:val="none"/>
+        </w:rPr>
+      </w:pPr>
+      <w:r>
+        <w:rPr>
+          <w:caps w:val="false"/>
+          <w:smallCaps w:val="false"/>
+          <w:strike w:val="false"/>
+          <w:dstrike w:val="false"/>
+          <w:color w:val="000000"/>
+          <w:u w:val="none"/>
+          <w:effect w:val="none"/>
+        </w:rPr>
+      </w:r>
+    </w:p>
+    <w:p>
+      <w:pPr>
+        <w:pStyle w:val="Normal"/>
+        <w:spacing w:lineRule="auto" w:line="360"/>
+        <w:ind w:right="0" w:hanging="0"/>
+        <w:jc w:val="left"/>
+        <w:rPr>
+          <w:caps w:val="false"/>
+          <w:smallCaps w:val="false"/>
+          <w:strike w:val="false"/>
+          <w:dstrike w:val="false"/>
+          <w:color w:val="000000"/>
+          <w:u w:val="none"/>
+          <w:effect w:val="none"/>
+        </w:rPr>
+      </w:pPr>
+      <w:r>
+        <w:rPr>
+          <w:caps w:val="false"/>
+          <w:smallCaps w:val="false"/>
+          <w:strike w:val="false"/>
+          <w:dstrike w:val="false"/>
+          <w:color w:val="000000"/>
+          <w:u w:val="none"/>
+          <w:effect w:val="none"/>
+        </w:rPr>
+      </w:r>
+    </w:p>
+    <w:p>
+      <w:pPr>
+        <w:pStyle w:val="Normal"/>
+        <w:spacing w:lineRule="auto" w:line="360"/>
+        <w:ind w:right="0" w:hanging="0"/>
+        <w:jc w:val="left"/>
+        <w:rPr>
+          <w:caps w:val="false"/>
+          <w:smallCaps w:val="false"/>
+          <w:strike w:val="false"/>
+          <w:dstrike w:val="false"/>
+          <w:color w:val="000000"/>
+          <w:u w:val="none"/>
+          <w:effect w:val="none"/>
+        </w:rPr>
+      </w:pPr>
+      <w:r>
+        <w:rPr>
+          <w:caps w:val="false"/>
+          <w:smallCaps w:val="false"/>
+          <w:strike w:val="false"/>
+          <w:dstrike w:val="false"/>
+          <w:color w:val="000000"/>
+          <w:u w:val="none"/>
+          <w:effect w:val="none"/>
+        </w:rPr>
+      </w:r>
+    </w:p>
+    <w:p>
+      <w:pPr>
+        <w:pStyle w:val="Normal"/>
+        <w:spacing w:lineRule="auto" w:line="360"/>
+        <w:ind w:right="0" w:hanging="0"/>
+        <w:jc w:val="left"/>
+        <w:rPr>
+          <w:caps w:val="false"/>
+          <w:smallCaps w:val="false"/>
+          <w:strike w:val="false"/>
+          <w:dstrike w:val="false"/>
+          <w:color w:val="000000"/>
+          <w:u w:val="none"/>
+          <w:effect w:val="none"/>
+        </w:rPr>
+      </w:pPr>
+      <w:r>
+        <w:rPr>
+          <w:caps w:val="false"/>
+          <w:smallCaps w:val="false"/>
+          <w:strike w:val="false"/>
+          <w:dstrike w:val="false"/>
+          <w:color w:val="000000"/>
+          <w:u w:val="none"/>
+          <w:effect w:val="none"/>
+        </w:rPr>
+      </w:r>
+    </w:p>
+    <w:p>
+      <w:pPr>
+        <w:pStyle w:val="Normal"/>
+        <w:spacing w:lineRule="auto" w:line="360"/>
+        <w:ind w:right="0" w:hanging="0"/>
+        <w:jc w:val="left"/>
+        <w:rPr>
+          <w:caps w:val="false"/>
+          <w:smallCaps w:val="false"/>
+          <w:strike w:val="false"/>
+          <w:dstrike w:val="false"/>
+          <w:color w:val="000000"/>
+          <w:u w:val="none"/>
+          <w:effect w:val="none"/>
+        </w:rPr>
+      </w:pPr>
+      <w:r>
+        <w:rPr>
+          <w:caps w:val="false"/>
+          <w:smallCaps w:val="false"/>
+          <w:strike w:val="false"/>
+          <w:dstrike w:val="false"/>
+          <w:color w:val="000000"/>
+          <w:u w:val="none"/>
+          <w:effect w:val="none"/>
+        </w:rPr>
+      </w:r>
+    </w:p>
+    <w:p>
+      <w:pPr>
+        <w:pStyle w:val="Normal"/>
+        <w:spacing w:lineRule="auto" w:line="360"/>
+        <w:ind w:right="0" w:hanging="0"/>
+        <w:jc w:val="left"/>
+        <w:rPr>
+          <w:caps w:val="false"/>
+          <w:smallCaps w:val="false"/>
+          <w:strike w:val="false"/>
+          <w:dstrike w:val="false"/>
+          <w:color w:val="000000"/>
+          <w:u w:val="none"/>
+          <w:effect w:val="none"/>
+        </w:rPr>
+      </w:pPr>
+      <w:r>
+        <w:rPr>
+          <w:caps w:val="false"/>
+          <w:smallCaps w:val="false"/>
+          <w:strike w:val="false"/>
+          <w:dstrike w:val="false"/>
+          <w:color w:val="000000"/>
+          <w:u w:val="none"/>
+          <w:effect w:val="none"/>
+        </w:rPr>
+      </w:r>
+    </w:p>
+    <w:p>
+      <w:pPr>
+        <w:pStyle w:val="Normal"/>
+        <w:spacing w:lineRule="auto" w:line="360"/>
+        <w:ind w:right="0" w:hanging="0"/>
+        <w:jc w:val="left"/>
+        <w:rPr>
+          <w:caps w:val="false"/>
+          <w:smallCaps w:val="false"/>
+          <w:strike w:val="false"/>
+          <w:dstrike w:val="false"/>
+          <w:color w:val="000000"/>
+          <w:u w:val="none"/>
+          <w:effect w:val="none"/>
+        </w:rPr>
+      </w:pPr>
+      <w:r>
+        <w:rPr>
+          <w:caps w:val="false"/>
+          <w:smallCaps w:val="false"/>
+          <w:strike w:val="false"/>
+          <w:dstrike w:val="false"/>
+          <w:color w:val="000000"/>
+          <w:u w:val="none"/>
+          <w:effect w:val="none"/>
+        </w:rPr>
+      </w:r>
+    </w:p>
+    <w:p>
+      <w:pPr>
+        <w:pStyle w:val="Normal"/>
+        <w:spacing w:lineRule="auto" w:line="360"/>
+        <w:ind w:right="0" w:hanging="0"/>
+        <w:jc w:val="left"/>
+        <w:rPr>
+          <w:caps w:val="false"/>
+          <w:smallCaps w:val="false"/>
+          <w:strike w:val="false"/>
+          <w:dstrike w:val="false"/>
+          <w:color w:val="000000"/>
+          <w:u w:val="none"/>
+          <w:effect w:val="none"/>
+        </w:rPr>
+      </w:pPr>
+      <w:bookmarkStart w:id="10" w:name="docs-internal-guid-1c8614ed-7fff-22d5-46"/>
+      <w:bookmarkEnd w:id="10"/>
+      <w:r>
+        <w:rPr>
+          <w:caps w:val="false"/>
+          <w:smallCaps w:val="false"/>
+          <w:strike w:val="false"/>
+          <w:dstrike w:val="false"/>
+          <w:color w:val="000000"/>
+          <w:u w:val="none"/>
+          <w:effect w:val="none"/>
+        </w:rPr>
+        <w:drawing>
+          <wp:inline distT="0" distB="0" distL="0" distR="0">
+            <wp:extent cx="6099175" cy="5843905"/>
+            <wp:effectExtent l="0" t="0" r="0" b="0"/>
+            <wp:docPr id="11" name="Image21" descr=""/>
+            <wp:cNvGraphicFramePr>
+              <a:graphicFrameLocks xmlns:a="http://schemas.openxmlformats.org/drawingml/2006/main" noChangeAspect="1"/>
+            </wp:cNvGraphicFramePr>
+            <a:graphic xmlns:a="http://schemas.openxmlformats.org/drawingml/2006/main">
+              <a:graphicData uri="http://schemas.openxmlformats.org/drawingml/2006/picture">
+                <pic:pic xmlns:pic="http://schemas.openxmlformats.org/drawingml/2006/picture">
+                  <pic:nvPicPr>
+                    <pic:cNvPr id="11" name="Image21" descr=""/>
+                    <pic:cNvPicPr>
+                      <a:picLocks noChangeAspect="1" noChangeArrowheads="1"/>
+                    </pic:cNvPicPr>
+                  </pic:nvPicPr>
+                  <pic:blipFill>
+                    <a:blip r:embed="rId12"/>
+                    <a:stretch>
+                      <a:fillRect/>
+                    </a:stretch>
+                  </pic:blipFill>
+                  <pic:spPr bwMode="auto">
+                    <a:xfrm>
+                      <a:off x="0" y="0"/>
+                      <a:ext cx="6099175" cy="5843905"/>
+                    </a:xfrm>
+                    <a:prstGeom prst="rect">
+                      <a:avLst/>
+                    </a:prstGeom>
+                  </pic:spPr>
+                </pic:pic>
+              </a:graphicData>
+            </a:graphic>
+          </wp:inline>
+        </w:drawing>
+      </w:r>
+    </w:p>
+    <w:p>
+      <w:pPr>
+        <w:pStyle w:val="Normal"/>
+        <w:spacing w:lineRule="auto" w:line="360"/>
+        <w:ind w:right="0" w:hanging="0"/>
+        <w:jc w:val="left"/>
+        <w:rPr>
+          <w:caps w:val="false"/>
+          <w:smallCaps w:val="false"/>
+          <w:strike w:val="false"/>
+          <w:dstrike w:val="false"/>
+          <w:color w:val="000000"/>
+          <w:u w:val="none"/>
+          <w:effect w:val="none"/>
+        </w:rPr>
+      </w:pPr>
+      <w:r>
+        <w:rPr>
+          <w:caps w:val="false"/>
+          <w:smallCaps w:val="false"/>
+          <w:strike w:val="false"/>
+          <w:dstrike w:val="false"/>
+          <w:color w:val="000000"/>
+          <w:u w:val="none"/>
+          <w:effect w:val="none"/>
+        </w:rPr>
+      </w:r>
+    </w:p>
+    <w:p>
+      <w:pPr>
+        <w:pStyle w:val="Normal"/>
+        <w:widowControl/>
+        <w:tabs>
+          <w:tab w:val="left" w:pos="1074" w:leader="none"/>
+        </w:tabs>
+        <w:overflowPunct w:val="true"/>
+        <w:bidi w:val="0"/>
+        <w:spacing w:lineRule="auto" w:line="360"/>
+        <w:ind w:left="0" w:right="0" w:hanging="0"/>
+        <w:jc w:val="center"/>
+        <w:rPr>
+          <w:caps w:val="false"/>
+          <w:smallCaps w:val="false"/>
+          <w:strike w:val="false"/>
+          <w:dstrike w:val="false"/>
+          <w:color w:val="000000"/>
+          <w:u w:val="none"/>
+          <w:effect w:val="none"/>
+        </w:rPr>
+      </w:pPr>
+      <w:r>
+        <w:rPr>
+          <w:rFonts w:ascii="Times New Roman" w:hAnsi="Times New Roman"/>
+          <w:b/>
+          <w:bCs/>
+          <w:caps w:val="false"/>
+          <w:smallCaps w:val="false"/>
+          <w:strike w:val="false"/>
+          <w:dstrike w:val="false"/>
+          <w:color w:val="000000"/>
+          <w:sz w:val="28"/>
+          <w:szCs w:val="28"/>
+          <w:u w:val="none"/>
+          <w:effect w:val="none"/>
+        </w:rPr>
+        <w:t>Fig.3.3.2 PERT Chart</w:t>
+      </w:r>
+    </w:p>
+    <w:p>
+      <w:pPr>
+        <w:pStyle w:val="Normal"/>
+        <w:spacing w:lineRule="auto" w:line="360"/>
+        <w:ind w:right="0" w:hanging="0"/>
+        <w:jc w:val="left"/>
+        <w:rPr>
+          <w:caps w:val="false"/>
+          <w:smallCaps w:val="false"/>
+          <w:strike w:val="false"/>
+          <w:dstrike w:val="false"/>
+          <w:color w:val="000000"/>
+          <w:u w:val="none"/>
+          <w:effect w:val="none"/>
+        </w:rPr>
+      </w:pPr>
+      <w:r>
+        <w:rPr>
+          <w:caps w:val="false"/>
+          <w:smallCaps w:val="false"/>
+          <w:strike w:val="false"/>
+          <w:dstrike w:val="false"/>
+          <w:color w:val="000000"/>
+          <w:u w:val="none"/>
+          <w:effect w:val="none"/>
+        </w:rPr>
+      </w:r>
+    </w:p>
+    <w:p>
+      <w:pPr>
+        <w:pStyle w:val="Normal"/>
+        <w:spacing w:lineRule="auto" w:line="360"/>
+        <w:ind w:right="0" w:hanging="0"/>
+        <w:jc w:val="left"/>
+        <w:rPr>
+          <w:caps w:val="false"/>
+          <w:smallCaps w:val="false"/>
+          <w:strike w:val="false"/>
+          <w:dstrike w:val="false"/>
+          <w:color w:val="000000"/>
+          <w:u w:val="none"/>
+          <w:effect w:val="none"/>
+        </w:rPr>
+      </w:pPr>
+      <w:r>
+        <w:rPr>
+          <w:caps w:val="false"/>
+          <w:smallCaps w:val="false"/>
+          <w:strike w:val="false"/>
+          <w:dstrike w:val="false"/>
+          <w:color w:val="000000"/>
+          <w:u w:val="none"/>
+          <w:effect w:val="none"/>
+        </w:rPr>
+      </w:r>
+    </w:p>
+    <w:p>
+      <w:pPr>
+        <w:pStyle w:val="Normal"/>
+        <w:spacing w:lineRule="auto" w:line="360"/>
+        <w:ind w:right="0" w:hanging="0"/>
+        <w:jc w:val="left"/>
+        <w:rPr>
+          <w:caps w:val="false"/>
+          <w:smallCaps w:val="false"/>
+          <w:strike w:val="false"/>
+          <w:dstrike w:val="false"/>
+          <w:color w:val="000000"/>
+          <w:u w:val="none"/>
+          <w:effect w:val="none"/>
+        </w:rPr>
+      </w:pPr>
+      <w:r>
+        <w:rPr>
+          <w:caps w:val="false"/>
+          <w:smallCaps w:val="false"/>
+          <w:strike w:val="false"/>
+          <w:dstrike w:val="false"/>
+          <w:color w:val="000000"/>
+          <w:u w:val="none"/>
+          <w:effect w:val="none"/>
+        </w:rPr>
+      </w:r>
+    </w:p>
+    <w:p>
+      <w:pPr>
+        <w:pStyle w:val="Normal"/>
+        <w:spacing w:lineRule="auto" w:line="360"/>
+        <w:ind w:right="0" w:hanging="0"/>
+        <w:jc w:val="left"/>
+        <w:rPr>
+          <w:caps w:val="false"/>
+          <w:smallCaps w:val="false"/>
+          <w:strike w:val="false"/>
+          <w:dstrike w:val="false"/>
+          <w:color w:val="000000"/>
+          <w:u w:val="none"/>
+          <w:effect w:val="none"/>
+        </w:rPr>
+      </w:pPr>
+      <w:r>
+        <w:rPr>
+          <w:caps w:val="false"/>
+          <w:smallCaps w:val="false"/>
+          <w:strike w:val="false"/>
+          <w:dstrike w:val="false"/>
+          <w:color w:val="000000"/>
+          <w:u w:val="none"/>
+          <w:effect w:val="none"/>
+        </w:rPr>
+      </w:r>
+    </w:p>
+    <w:p>
+      <w:pPr>
+        <w:pStyle w:val="Normal"/>
+        <w:spacing w:lineRule="auto" w:line="360"/>
+        <w:ind w:right="0" w:hanging="0"/>
+        <w:jc w:val="left"/>
+        <w:rPr>
+          <w:caps w:val="false"/>
+          <w:smallCaps w:val="false"/>
+          <w:strike w:val="false"/>
+          <w:dstrike w:val="false"/>
+          <w:color w:val="000000"/>
+          <w:u w:val="none"/>
+          <w:effect w:val="none"/>
+        </w:rPr>
+      </w:pPr>
+      <w:r>
+        <w:rPr>
+          <w:caps w:val="false"/>
+          <w:smallCaps w:val="false"/>
+          <w:strike w:val="false"/>
+          <w:dstrike w:val="false"/>
+          <w:color w:val="000000"/>
+          <w:u w:val="none"/>
+          <w:effect w:val="none"/>
+        </w:rPr>
+      </w:r>
+    </w:p>
+    <w:p>
+      <w:pPr>
+        <w:pStyle w:val="Normal"/>
+        <w:spacing w:lineRule="auto" w:line="360"/>
+        <w:ind w:right="0" w:hanging="0"/>
+        <w:jc w:val="left"/>
+        <w:rPr>
+          <w:caps w:val="false"/>
+          <w:smallCaps w:val="false"/>
+          <w:strike w:val="false"/>
+          <w:dstrike w:val="false"/>
+          <w:color w:val="000000"/>
+          <w:u w:val="none"/>
+          <w:effect w:val="none"/>
+        </w:rPr>
+      </w:pPr>
+      <w:r>
+        <w:rPr>
+          <w:caps w:val="false"/>
+          <w:smallCaps w:val="false"/>
+          <w:strike w:val="false"/>
+          <w:dstrike w:val="false"/>
+          <w:color w:val="000000"/>
+          <w:u w:val="none"/>
+          <w:effect w:val="none"/>
+        </w:rPr>
+      </w:r>
+    </w:p>
+    <w:p>
+      <w:pPr>
+        <w:pStyle w:val="Normal"/>
+        <w:spacing w:lineRule="auto" w:line="360"/>
+        <w:ind w:right="0" w:hanging="0"/>
+        <w:jc w:val="left"/>
+        <w:rPr>
+          <w:caps w:val="false"/>
+          <w:smallCaps w:val="false"/>
+          <w:strike w:val="false"/>
+          <w:dstrike w:val="false"/>
+          <w:color w:val="000000"/>
+          <w:u w:val="none"/>
+          <w:effect w:val="none"/>
+        </w:rPr>
+      </w:pPr>
+      <w:r>
+        <w:rPr>
+          <w:caps w:val="false"/>
+          <w:smallCaps w:val="false"/>
+          <w:strike w:val="false"/>
+          <w:dstrike w:val="false"/>
+          <w:color w:val="000000"/>
+          <w:u w:val="none"/>
+          <w:effect w:val="none"/>
+        </w:rPr>
+      </w:r>
+    </w:p>
+    <w:p>
+      <w:pPr>
+        <w:pStyle w:val="Normal"/>
+        <w:spacing w:lineRule="auto" w:line="360"/>
+        <w:ind w:right="0" w:hanging="0"/>
+        <w:jc w:val="left"/>
+        <w:rPr>
+          <w:caps w:val="false"/>
+          <w:smallCaps w:val="false"/>
+          <w:strike w:val="false"/>
+          <w:dstrike w:val="false"/>
+          <w:color w:val="000000"/>
+          <w:u w:val="none"/>
+          <w:effect w:val="none"/>
+        </w:rPr>
+      </w:pPr>
+      <w:r>
+        <w:rPr>
+          <w:caps w:val="false"/>
+          <w:smallCaps w:val="false"/>
+          <w:strike w:val="false"/>
+          <w:dstrike w:val="false"/>
+          <w:color w:val="000000"/>
+          <w:u w:val="none"/>
+          <w:effect w:val="none"/>
+        </w:rPr>
+      </w:r>
+    </w:p>
+    <w:p>
+      <w:pPr>
+        <w:pStyle w:val="Normal"/>
+        <w:spacing w:lineRule="auto" w:line="360"/>
+        <w:ind w:right="0" w:hanging="0"/>
+        <w:jc w:val="left"/>
+        <w:rPr>
+          <w:caps w:val="false"/>
+          <w:smallCaps w:val="false"/>
+          <w:strike w:val="false"/>
+          <w:dstrike w:val="false"/>
+          <w:color w:val="000000"/>
+          <w:u w:val="none"/>
+          <w:effect w:val="none"/>
+        </w:rPr>
+      </w:pPr>
+      <w:bookmarkStart w:id="11" w:name="docs-internal-guid-fff8fab9-7fff-4fad-ac"/>
+      <w:bookmarkEnd w:id="11"/>
+      <w:r>
+        <w:rPr>
+          <w:caps w:val="false"/>
+          <w:smallCaps w:val="false"/>
+          <w:strike w:val="false"/>
+          <w:dstrike w:val="false"/>
+          <w:color w:val="000000"/>
+          <w:u w:val="none"/>
+          <w:effect w:val="none"/>
+        </w:rPr>
+        <w:drawing>
+          <wp:inline distT="0" distB="0" distL="0" distR="0">
+            <wp:extent cx="5324475" cy="5800725"/>
+            <wp:effectExtent l="0" t="0" r="0" b="0"/>
+            <wp:docPr id="12" name="Image22" descr=""/>
+            <wp:cNvGraphicFramePr>
+              <a:graphicFrameLocks xmlns:a="http://schemas.openxmlformats.org/drawingml/2006/main" noChangeAspect="1"/>
+            </wp:cNvGraphicFramePr>
+            <a:graphic xmlns:a="http://schemas.openxmlformats.org/drawingml/2006/main">
+              <a:graphicData uri="http://schemas.openxmlformats.org/drawingml/2006/picture">
+                <pic:pic xmlns:pic="http://schemas.openxmlformats.org/drawingml/2006/picture">
+                  <pic:nvPicPr>
+                    <pic:cNvPr id="12" name="Image22" descr=""/>
+                    <pic:cNvPicPr>
+                      <a:picLocks noChangeAspect="1" noChangeArrowheads="1"/>
+                    </pic:cNvPicPr>
+                  </pic:nvPicPr>
+                  <pic:blipFill>
+                    <a:blip r:embed="rId13"/>
+                    <a:stretch>
+                      <a:fillRect/>
+                    </a:stretch>
+                  </pic:blipFill>
+                  <pic:spPr bwMode="auto">
+                    <a:xfrm>
+                      <a:off x="0" y="0"/>
+                      <a:ext cx="5324475" cy="5800725"/>
+                    </a:xfrm>
+                    <a:prstGeom prst="rect">
+                      <a:avLst/>
+                    </a:prstGeom>
+                  </pic:spPr>
+                </pic:pic>
+              </a:graphicData>
+            </a:graphic>
+          </wp:inline>
+        </w:drawing>
+      </w:r>
+    </w:p>
+    <w:p>
+      <w:pPr>
+        <w:pStyle w:val="Normal"/>
+        <w:spacing w:lineRule="auto" w:line="360"/>
+        <w:ind w:right="0" w:hanging="0"/>
+        <w:jc w:val="left"/>
+        <w:rPr>
+          <w:caps w:val="false"/>
+          <w:smallCaps w:val="false"/>
+          <w:strike w:val="false"/>
+          <w:dstrike w:val="false"/>
+          <w:color w:val="000000"/>
+          <w:u w:val="none"/>
+          <w:effect w:val="none"/>
+        </w:rPr>
+      </w:pPr>
+      <w:r>
+        <w:rPr>
+          <w:caps w:val="false"/>
+          <w:smallCaps w:val="false"/>
+          <w:strike w:val="false"/>
+          <w:dstrike w:val="false"/>
+          <w:color w:val="000000"/>
+          <w:u w:val="none"/>
+          <w:effect w:val="none"/>
+        </w:rPr>
+      </w:r>
+    </w:p>
+    <w:p>
+      <w:pPr>
+        <w:pStyle w:val="Normal"/>
+        <w:widowControl/>
+        <w:tabs>
+          <w:tab w:val="left" w:pos="1074" w:leader="none"/>
+        </w:tabs>
+        <w:overflowPunct w:val="true"/>
+        <w:bidi w:val="0"/>
+        <w:spacing w:lineRule="auto" w:line="360"/>
+        <w:ind w:left="0" w:right="0" w:hanging="0"/>
+        <w:jc w:val="center"/>
+        <w:rPr>
+          <w:caps w:val="false"/>
+          <w:smallCaps w:val="false"/>
+          <w:strike w:val="false"/>
+          <w:dstrike w:val="false"/>
+          <w:color w:val="000000"/>
+          <w:u w:val="none"/>
+          <w:effect w:val="none"/>
+        </w:rPr>
+      </w:pPr>
+      <w:r>
+        <w:rPr>
+          <w:rFonts w:ascii="Times New Roman" w:hAnsi="Times New Roman"/>
+          <w:b/>
+          <w:bCs/>
+          <w:caps w:val="false"/>
+          <w:smallCaps w:val="false"/>
+          <w:strike w:val="false"/>
+          <w:dstrike w:val="false"/>
+          <w:color w:val="000000"/>
+          <w:sz w:val="28"/>
+          <w:szCs w:val="28"/>
+          <w:u w:val="none"/>
+          <w:effect w:val="none"/>
+        </w:rPr>
+        <w:t>Fig.3.3.2 PERT Chart</w:t>
+      </w:r>
+    </w:p>
+    <w:p>
+      <w:pPr>
+        <w:pStyle w:val="Normal"/>
+        <w:spacing w:lineRule="auto" w:line="360"/>
+        <w:ind w:right="0" w:hanging="0"/>
+        <w:jc w:val="left"/>
+        <w:rPr>
+          <w:caps w:val="false"/>
+          <w:smallCaps w:val="false"/>
+          <w:strike w:val="false"/>
+          <w:dstrike w:val="false"/>
+          <w:color w:val="000000"/>
+          <w:u w:val="none"/>
+          <w:effect w:val="none"/>
+        </w:rPr>
+      </w:pPr>
+      <w:r>
+        <w:rPr>
+          <w:caps w:val="false"/>
+          <w:smallCaps w:val="false"/>
+          <w:strike w:val="false"/>
+          <w:dstrike w:val="false"/>
+          <w:color w:val="000000"/>
+          <w:u w:val="none"/>
+          <w:effect w:val="none"/>
+        </w:rPr>
+      </w:r>
+    </w:p>
+    <w:p>
+      <w:pPr>
+        <w:pStyle w:val="Normal"/>
+        <w:spacing w:lineRule="auto" w:line="360"/>
+        <w:ind w:right="0" w:hanging="0"/>
+        <w:jc w:val="left"/>
+        <w:rPr>
+          <w:caps w:val="false"/>
+          <w:smallCaps w:val="false"/>
+          <w:strike w:val="false"/>
+          <w:dstrike w:val="false"/>
+          <w:color w:val="000000"/>
+          <w:u w:val="none"/>
+          <w:effect w:val="none"/>
+        </w:rPr>
+      </w:pPr>
+      <w:r>
+        <w:rPr>
+          <w:caps w:val="false"/>
+          <w:smallCaps w:val="false"/>
+          <w:strike w:val="false"/>
+          <w:dstrike w:val="false"/>
+          <w:color w:val="000000"/>
+          <w:u w:val="none"/>
+          <w:effect w:val="none"/>
+        </w:rPr>
+      </w:r>
+    </w:p>
+    <w:p>
+      <w:pPr>
+        <w:pStyle w:val="Normal"/>
+        <w:spacing w:lineRule="auto" w:line="360"/>
+        <w:ind w:right="0" w:hanging="0"/>
+        <w:jc w:val="left"/>
+        <w:rPr>
+          <w:caps w:val="false"/>
+          <w:smallCaps w:val="false"/>
+          <w:strike w:val="false"/>
+          <w:dstrike w:val="false"/>
+          <w:color w:val="000000"/>
+          <w:u w:val="none"/>
+          <w:effect w:val="none"/>
+        </w:rPr>
+      </w:pPr>
+      <w:r>
+        <w:rPr>
+          <w:caps w:val="false"/>
+          <w:smallCaps w:val="false"/>
+          <w:strike w:val="false"/>
+          <w:dstrike w:val="false"/>
+          <w:color w:val="000000"/>
+          <w:u w:val="none"/>
+          <w:effect w:val="none"/>
+        </w:rPr>
+      </w:r>
+    </w:p>
+    <w:p>
+      <w:pPr>
+        <w:pStyle w:val="Normal"/>
+        <w:spacing w:lineRule="auto" w:line="360"/>
+        <w:ind w:right="0" w:hanging="0"/>
+        <w:jc w:val="left"/>
+        <w:rPr>
+          <w:caps w:val="false"/>
+          <w:smallCaps w:val="false"/>
+          <w:strike w:val="false"/>
+          <w:dstrike w:val="false"/>
+          <w:color w:val="000000"/>
+          <w:u w:val="none"/>
+          <w:effect w:val="none"/>
+        </w:rPr>
+      </w:pPr>
+      <w:r>
+        <w:rPr>
+          <w:caps w:val="false"/>
+          <w:smallCaps w:val="false"/>
+          <w:strike w:val="false"/>
+          <w:dstrike w:val="false"/>
+          <w:color w:val="000000"/>
+          <w:u w:val="none"/>
+          <w:effect w:val="none"/>
+        </w:rPr>
+      </w:r>
+    </w:p>
+    <w:p>
+      <w:pPr>
+        <w:pStyle w:val="Normal"/>
+        <w:spacing w:lineRule="auto" w:line="360"/>
+        <w:ind w:right="0" w:hanging="0"/>
+        <w:jc w:val="left"/>
+        <w:rPr>
+          <w:caps w:val="false"/>
+          <w:smallCaps w:val="false"/>
+          <w:strike w:val="false"/>
+          <w:dstrike w:val="false"/>
+          <w:color w:val="000000"/>
+          <w:u w:val="none"/>
+          <w:effect w:val="none"/>
+        </w:rPr>
+      </w:pPr>
+      <w:r>
+        <w:rPr>
+          <w:caps w:val="false"/>
+          <w:smallCaps w:val="false"/>
+          <w:strike w:val="false"/>
+          <w:dstrike w:val="false"/>
+          <w:color w:val="000000"/>
+          <w:u w:val="none"/>
+          <w:effect w:val="none"/>
+        </w:rPr>
+      </w:r>
+    </w:p>
+    <w:p>
+      <w:pPr>
+        <w:pStyle w:val="Normal"/>
+        <w:spacing w:lineRule="auto" w:line="360"/>
+        <w:ind w:right="0" w:hanging="0"/>
+        <w:jc w:val="left"/>
+        <w:rPr>
+          <w:caps w:val="false"/>
+          <w:smallCaps w:val="false"/>
+          <w:strike w:val="false"/>
+          <w:dstrike w:val="false"/>
+          <w:color w:val="000000"/>
+          <w:u w:val="none"/>
+          <w:effect w:val="none"/>
+        </w:rPr>
+      </w:pPr>
+      <w:r>
+        <w:rPr>
+          <w:caps w:val="false"/>
+          <w:smallCaps w:val="false"/>
+          <w:strike w:val="false"/>
+          <w:dstrike w:val="false"/>
+          <w:color w:val="000000"/>
+          <w:u w:val="none"/>
+          <w:effect w:val="none"/>
+        </w:rPr>
+      </w:r>
+    </w:p>
+    <w:p>
+      <w:pPr>
+        <w:pStyle w:val="Normal"/>
+        <w:spacing w:lineRule="auto" w:line="360"/>
+        <w:ind w:right="0" w:hanging="0"/>
+        <w:jc w:val="left"/>
+        <w:rPr>
+          <w:caps w:val="false"/>
+          <w:smallCaps w:val="false"/>
+          <w:strike w:val="false"/>
+          <w:dstrike w:val="false"/>
+          <w:color w:val="000000"/>
+          <w:u w:val="none"/>
+          <w:effect w:val="none"/>
+        </w:rPr>
+      </w:pPr>
+      <w:bookmarkStart w:id="12" w:name="docs-internal-guid-0139b4e6-7fff-8337-30"/>
+      <w:bookmarkEnd w:id="12"/>
+      <w:r>
+        <w:rPr>
+          <w:caps w:val="false"/>
+          <w:smallCaps w:val="false"/>
+          <w:strike w:val="false"/>
+          <w:dstrike w:val="false"/>
+          <w:color w:val="000000"/>
+          <w:u w:val="none"/>
+          <w:effect w:val="none"/>
+        </w:rPr>
+        <w:drawing>
+          <wp:inline distT="0" distB="0" distL="0" distR="0">
+            <wp:extent cx="6008370" cy="5880735"/>
+            <wp:effectExtent l="0" t="0" r="0" b="0"/>
+            <wp:docPr id="13" name="Image23" descr=""/>
+            <wp:cNvGraphicFramePr>
+              <a:graphicFrameLocks xmlns:a="http://schemas.openxmlformats.org/drawingml/2006/main" noChangeAspect="1"/>
+            </wp:cNvGraphicFramePr>
+            <a:graphic xmlns:a="http://schemas.openxmlformats.org/drawingml/2006/main">
+              <a:graphicData uri="http://schemas.openxmlformats.org/drawingml/2006/picture">
+                <pic:pic xmlns:pic="http://schemas.openxmlformats.org/drawingml/2006/picture">
+                  <pic:nvPicPr>
+                    <pic:cNvPr id="13" name="Image23" descr=""/>
+                    <pic:cNvPicPr>
+                      <a:picLocks noChangeAspect="1" noChangeArrowheads="1"/>
+                    </pic:cNvPicPr>
+                  </pic:nvPicPr>
+                  <pic:blipFill>
+                    <a:blip r:embed="rId14"/>
+                    <a:stretch>
+                      <a:fillRect/>
+                    </a:stretch>
+                  </pic:blipFill>
+                  <pic:spPr bwMode="auto">
+                    <a:xfrm>
+                      <a:off x="0" y="0"/>
+                      <a:ext cx="6008370" cy="5880735"/>
+                    </a:xfrm>
+                    <a:prstGeom prst="rect">
+                      <a:avLst/>
+                    </a:prstGeom>
+                  </pic:spPr>
+                </pic:pic>
+              </a:graphicData>
+            </a:graphic>
+          </wp:inline>
+        </w:drawing>
+      </w:r>
+    </w:p>
+    <w:p>
+      <w:pPr>
+        <w:pStyle w:val="Normal"/>
+        <w:spacing w:lineRule="auto" w:line="360"/>
+        <w:ind w:right="0" w:hanging="0"/>
+        <w:jc w:val="left"/>
+        <w:rPr>
+          <w:caps w:val="false"/>
+          <w:smallCaps w:val="false"/>
+          <w:strike w:val="false"/>
+          <w:dstrike w:val="false"/>
+          <w:color w:val="000000"/>
+          <w:u w:val="none"/>
+          <w:effect w:val="none"/>
+        </w:rPr>
+      </w:pPr>
+      <w:r>
+        <w:rPr>
+          <w:caps w:val="false"/>
+          <w:smallCaps w:val="false"/>
+          <w:strike w:val="false"/>
+          <w:dstrike w:val="false"/>
+          <w:color w:val="000000"/>
+          <w:u w:val="none"/>
+          <w:effect w:val="none"/>
+        </w:rPr>
+      </w:r>
+    </w:p>
+    <w:p>
+      <w:pPr>
+        <w:pStyle w:val="Normal"/>
+        <w:widowControl/>
+        <w:tabs>
+          <w:tab w:val="left" w:pos="1074" w:leader="none"/>
+        </w:tabs>
+        <w:overflowPunct w:val="true"/>
+        <w:bidi w:val="0"/>
+        <w:spacing w:lineRule="auto" w:line="360"/>
+        <w:ind w:left="0" w:right="0" w:hanging="0"/>
+        <w:jc w:val="center"/>
+        <w:rPr>
+          <w:caps w:val="false"/>
+          <w:smallCaps w:val="false"/>
+          <w:strike w:val="false"/>
+          <w:dstrike w:val="false"/>
+          <w:color w:val="000000"/>
+          <w:u w:val="none"/>
+          <w:effect w:val="none"/>
+        </w:rPr>
+      </w:pPr>
+      <w:r>
+        <w:rPr>
+          <w:rFonts w:ascii="Times New Roman" w:hAnsi="Times New Roman"/>
+          <w:b/>
+          <w:bCs/>
+          <w:caps w:val="false"/>
+          <w:smallCaps w:val="false"/>
+          <w:strike w:val="false"/>
+          <w:dstrike w:val="false"/>
+          <w:color w:val="000000"/>
+          <w:sz w:val="28"/>
+          <w:szCs w:val="28"/>
+          <w:u w:val="none"/>
+          <w:effect w:val="none"/>
+        </w:rPr>
+        <w:t>Fig.3.3.2 PERT Chart</w:t>
+      </w:r>
+    </w:p>
+    <w:p>
+      <w:pPr>
+        <w:pStyle w:val="Normal"/>
+        <w:spacing w:lineRule="auto" w:line="360"/>
+        <w:ind w:right="0" w:hanging="0"/>
+        <w:jc w:val="left"/>
+        <w:rPr>
+          <w:caps w:val="false"/>
+          <w:smallCaps w:val="false"/>
+          <w:strike w:val="false"/>
+          <w:dstrike w:val="false"/>
+          <w:color w:val="000000"/>
+          <w:u w:val="none"/>
+          <w:effect w:val="none"/>
+        </w:rPr>
+      </w:pPr>
+      <w:bookmarkStart w:id="13" w:name="docs-internal-guid-24cec8d3-7fff-bfd1-bb"/>
+      <w:bookmarkEnd w:id="13"/>
+      <w:r>
+        <w:rPr>
+          <w:caps w:val="false"/>
+          <w:smallCaps w:val="false"/>
+          <w:strike w:val="false"/>
+          <w:dstrike w:val="false"/>
+          <w:color w:val="000000"/>
+          <w:u w:val="none"/>
+          <w:effect w:val="none"/>
+        </w:rPr>
+        <w:drawing>
+          <wp:inline distT="0" distB="0" distL="0" distR="0">
+            <wp:extent cx="5554345" cy="4653280"/>
+            <wp:effectExtent l="0" t="0" r="0" b="0"/>
+            <wp:docPr id="14" name="Image24" descr=""/>
+            <wp:cNvGraphicFramePr>
+              <a:graphicFrameLocks xmlns:a="http://schemas.openxmlformats.org/drawingml/2006/main" noChangeAspect="1"/>
+            </wp:cNvGraphicFramePr>
+            <a:graphic xmlns:a="http://schemas.openxmlformats.org/drawingml/2006/main">
+              <a:graphicData uri="http://schemas.openxmlformats.org/drawingml/2006/picture">
+                <pic:pic xmlns:pic="http://schemas.openxmlformats.org/drawingml/2006/picture">
+                  <pic:nvPicPr>
+                    <pic:cNvPr id="14" name="Image24" descr=""/>
+                    <pic:cNvPicPr>
+                      <a:picLocks noChangeAspect="1" noChangeArrowheads="1"/>
+                    </pic:cNvPicPr>
+                  </pic:nvPicPr>
+                  <pic:blipFill>
+                    <a:blip r:embed="rId15"/>
+                    <a:stretch>
+                      <a:fillRect/>
+                    </a:stretch>
+                  </pic:blipFill>
+                  <pic:spPr bwMode="auto">
+                    <a:xfrm>
+                      <a:off x="0" y="0"/>
+                      <a:ext cx="5554345" cy="4653280"/>
+                    </a:xfrm>
+                    <a:prstGeom prst="rect">
+                      <a:avLst/>
+                    </a:prstGeom>
+                  </pic:spPr>
+                </pic:pic>
+              </a:graphicData>
+            </a:graphic>
+          </wp:inline>
+        </w:drawing>
+      </w:r>
+    </w:p>
+    <w:p>
+      <w:pPr>
+        <w:pStyle w:val="Normal"/>
+        <w:spacing w:lineRule="auto" w:line="360"/>
+        <w:ind w:right="0" w:hanging="0"/>
+        <w:jc w:val="left"/>
+        <w:rPr>
+          <w:caps w:val="false"/>
+          <w:smallCaps w:val="false"/>
+          <w:strike w:val="false"/>
+          <w:dstrike w:val="false"/>
+          <w:color w:val="000000"/>
+          <w:u w:val="none"/>
+          <w:effect w:val="none"/>
+        </w:rPr>
+      </w:pPr>
+      <w:bookmarkStart w:id="14" w:name="docs-internal-guid-eb02147d-7fff-dd0a-f4"/>
+      <w:bookmarkEnd w:id="14"/>
+      <w:r>
+        <w:rPr>
+          <w:caps w:val="false"/>
+          <w:smallCaps w:val="false"/>
+          <w:strike w:val="false"/>
+          <w:dstrike w:val="false"/>
+          <w:color w:val="000000"/>
+          <w:u w:val="none"/>
+          <w:effect w:val="none"/>
+        </w:rPr>
+        <w:drawing>
+          <wp:inline distT="0" distB="0" distL="0" distR="0">
+            <wp:extent cx="6840220" cy="1849755"/>
+            <wp:effectExtent l="0" t="0" r="0" b="0"/>
+            <wp:docPr id="15" name="Image25" descr=""/>
+            <wp:cNvGraphicFramePr>
+              <a:graphicFrameLocks xmlns:a="http://schemas.openxmlformats.org/drawingml/2006/main" noChangeAspect="1"/>
+            </wp:cNvGraphicFramePr>
+            <a:graphic xmlns:a="http://schemas.openxmlformats.org/drawingml/2006/main">
+              <a:graphicData uri="http://schemas.openxmlformats.org/drawingml/2006/picture">
+                <pic:pic xmlns:pic="http://schemas.openxmlformats.org/drawingml/2006/picture">
+                  <pic:nvPicPr>
+                    <pic:cNvPr id="15" name="Image25" descr=""/>
+                    <pic:cNvPicPr>
+                      <a:picLocks noChangeAspect="1" noChangeArrowheads="1"/>
+                    </pic:cNvPicPr>
+                  </pic:nvPicPr>
+                  <pic:blipFill>
+                    <a:blip r:embed="rId16"/>
+                    <a:stretch>
+                      <a:fillRect/>
+                    </a:stretch>
+                  </pic:blipFill>
+                  <pic:spPr bwMode="auto">
+                    <a:xfrm>
+                      <a:off x="0" y="0"/>
+                      <a:ext cx="6840220" cy="1849755"/>
+                    </a:xfrm>
+                    <a:prstGeom prst="rect">
+                      <a:avLst/>
+                    </a:prstGeom>
+                  </pic:spPr>
+                </pic:pic>
+              </a:graphicData>
+            </a:graphic>
+          </wp:inline>
+        </w:drawing>
+      </w:r>
+    </w:p>
+    <w:p>
+      <w:pPr>
+        <w:pStyle w:val="Normal"/>
+        <w:spacing w:lineRule="auto" w:line="360"/>
+        <w:ind w:right="0" w:hanging="0"/>
+        <w:jc w:val="left"/>
+        <w:rPr>
+          <w:caps w:val="false"/>
+          <w:smallCaps w:val="false"/>
+          <w:strike w:val="false"/>
+          <w:dstrike w:val="false"/>
+          <w:color w:val="000000"/>
+          <w:u w:val="none"/>
+          <w:effect w:val="none"/>
+        </w:rPr>
+      </w:pPr>
+      <w:r>
+        <w:rPr>
+          <w:caps w:val="false"/>
+          <w:smallCaps w:val="false"/>
+          <w:strike w:val="false"/>
+          <w:dstrike w:val="false"/>
+          <w:color w:val="000000"/>
+          <w:u w:val="none"/>
+          <w:effect w:val="none"/>
+        </w:rPr>
+      </w:r>
+    </w:p>
+    <w:p>
+      <w:pPr>
+        <w:pStyle w:val="Normal"/>
+        <w:spacing w:lineRule="auto" w:line="360"/>
+        <w:ind w:right="0" w:hanging="0"/>
+        <w:jc w:val="left"/>
+        <w:rPr/>
+      </w:pPr>
+      <w:r>
+        <w:rPr/>
+      </w:r>
+      <w:r>
+        <w:br w:type="page"/>
+      </w:r>
+    </w:p>
+    <w:p>
+      <w:pPr>
+        <w:pStyle w:val="Normal"/>
+        <w:spacing w:lineRule="auto" w:line="360"/>
+        <w:ind w:right="0" w:hanging="0"/>
+        <w:jc w:val="left"/>
         <w:rPr/>
       </w:pPr>
       <w:r>
@@ -4635,7 +6551,7 @@
       <w:pPr>
         <w:pStyle w:val="Normal"/>
         <w:widowControl/>
-        <w:overflowPunct w:val="false"/>
+        <w:overflowPunct w:val="true"/>
         <w:bidi w:val="0"/>
         <w:spacing w:lineRule="auto" w:line="360"/>
         <w:ind w:left="0" w:right="0" w:hanging="0"/>
@@ -4763,7 +6679,7 @@
             <w:shd w:fill="auto" w:val="clear"/>
             <w:tcMar>
               <w:top w:w="55" w:type="dxa"/>
-              <w:left w:w="27" w:type="dxa"/>
+              <w:left w:w="24" w:type="dxa"/>
               <w:bottom w:w="55" w:type="dxa"/>
               <w:right w:w="55" w:type="dxa"/>
             </w:tcMar>
@@ -4855,7 +6771,7 @@
             <w:shd w:fill="auto" w:val="clear"/>
             <w:tcMar>
               <w:top w:w="55" w:type="dxa"/>
-              <w:left w:w="27" w:type="dxa"/>
+              <w:left w:w="24" w:type="dxa"/>
               <w:bottom w:w="55" w:type="dxa"/>
               <w:right w:w="55" w:type="dxa"/>
             </w:tcMar>
@@ -4944,7 +6860,7 @@
       <w:pPr>
         <w:pStyle w:val="Normal"/>
         <w:widowControl/>
-        <w:overflowPunct w:val="false"/>
+        <w:overflowPunct w:val="true"/>
         <w:bidi w:val="0"/>
         <w:spacing w:lineRule="auto" w:line="360"/>
         <w:ind w:left="0" w:right="0" w:hanging="0"/>
@@ -5072,7 +6988,7 @@
             <w:shd w:fill="auto" w:val="clear"/>
             <w:tcMar>
               <w:top w:w="55" w:type="dxa"/>
-              <w:left w:w="27" w:type="dxa"/>
+              <w:left w:w="24" w:type="dxa"/>
               <w:bottom w:w="55" w:type="dxa"/>
               <w:right w:w="55" w:type="dxa"/>
             </w:tcMar>
@@ -5163,7 +7079,7 @@
             <w:shd w:fill="auto" w:val="clear"/>
             <w:tcMar>
               <w:top w:w="55" w:type="dxa"/>
-              <w:left w:w="27" w:type="dxa"/>
+              <w:left w:w="24" w:type="dxa"/>
               <w:bottom w:w="55" w:type="dxa"/>
               <w:right w:w="55" w:type="dxa"/>
             </w:tcMar>
@@ -5301,7 +7217,7 @@
       <w:pPr>
         <w:pStyle w:val="Normal"/>
         <w:widowControl/>
-        <w:overflowPunct w:val="false"/>
+        <w:overflowPunct w:val="true"/>
         <w:bidi w:val="0"/>
         <w:spacing w:lineRule="auto" w:line="360"/>
         <w:ind w:right="0" w:hanging="0"/>
@@ -5323,7 +7239,7 @@
       <w:pPr>
         <w:pStyle w:val="Normal"/>
         <w:widowControl/>
-        <w:overflowPunct w:val="false"/>
+        <w:overflowPunct w:val="true"/>
         <w:bidi w:val="0"/>
         <w:spacing w:lineRule="auto" w:line="360"/>
         <w:ind w:right="0" w:hanging="0"/>
@@ -5351,7 +7267,7 @@
       <w:pPr>
         <w:pStyle w:val="Normal"/>
         <w:widowControl/>
-        <w:overflowPunct w:val="false"/>
+        <w:overflowPunct w:val="true"/>
         <w:bidi w:val="0"/>
         <w:spacing w:lineRule="auto" w:line="360"/>
         <w:ind w:right="0" w:hanging="0"/>
@@ -5373,7 +7289,7 @@
       <w:pPr>
         <w:pStyle w:val="Normal"/>
         <w:widowControl/>
-        <w:overflowPunct w:val="false"/>
+        <w:overflowPunct w:val="true"/>
         <w:bidi w:val="0"/>
         <w:spacing w:lineRule="auto" w:line="360"/>
         <w:ind w:right="0" w:hanging="0"/>
@@ -5396,7 +7312,7 @@
       <w:pPr>
         <w:pStyle w:val="TextBody"/>
         <w:widowControl/>
-        <w:overflowPunct w:val="false"/>
+        <w:overflowPunct w:val="true"/>
         <w:bidi w:val="0"/>
         <w:spacing w:lineRule="auto" w:line="360"/>
         <w:ind w:right="0" w:hanging="0"/>
@@ -5440,7 +7356,7 @@
       <w:pPr>
         <w:pStyle w:val="Normal"/>
         <w:widowControl/>
-        <w:overflowPunct w:val="false"/>
+        <w:overflowPunct w:val="true"/>
         <w:bidi w:val="0"/>
         <w:spacing w:lineRule="auto" w:line="360"/>
         <w:ind w:right="0" w:hanging="0"/>
@@ -5468,7 +7384,7 @@
       <w:pPr>
         <w:pStyle w:val="Normal"/>
         <w:widowControl/>
-        <w:overflowPunct w:val="false"/>
+        <w:overflowPunct w:val="true"/>
         <w:bidi w:val="0"/>
         <w:spacing w:lineRule="auto" w:line="360"/>
         <w:ind w:right="0" w:hanging="0"/>
@@ -5496,7 +7412,7 @@
       <w:pPr>
         <w:pStyle w:val="Normal"/>
         <w:widowControl/>
-        <w:overflowPunct w:val="false"/>
+        <w:overflowPunct w:val="true"/>
         <w:bidi w:val="0"/>
         <w:spacing w:lineRule="auto" w:line="360"/>
         <w:ind w:right="0" w:hanging="0"/>
@@ -5530,7 +7446,7 @@
             <wp:extent cx="7560310" cy="5248910"/>
             <wp:effectExtent l="0" t="0" r="0" b="0"/>
             <wp:wrapSquare wrapText="largest"/>
-            <wp:docPr id="5" name="Image3" descr=""/>
+            <wp:docPr id="16" name="Image3" descr=""/>
             <wp:cNvGraphicFramePr>
               <a:graphicFrameLocks xmlns:a="http://schemas.openxmlformats.org/drawingml/2006/main" noChangeAspect="1"/>
             </wp:cNvGraphicFramePr>
@@ -5538,13 +7454,13 @@
               <a:graphicData uri="http://schemas.openxmlformats.org/drawingml/2006/picture">
                 <pic:pic xmlns:pic="http://schemas.openxmlformats.org/drawingml/2006/picture">
                   <pic:nvPicPr>
-                    <pic:cNvPr id="5" name="Image3" descr=""/>
+                    <pic:cNvPr id="16" name="Image3" descr=""/>
                     <pic:cNvPicPr>
                       <a:picLocks noChangeAspect="1" noChangeArrowheads="1"/>
                     </pic:cNvPicPr>
                   </pic:nvPicPr>
                   <pic:blipFill>
-                    <a:blip r:embed="rId6"/>
+                    <a:blip r:embed="rId17"/>
                     <a:stretch>
                       <a:fillRect/>
                     </a:stretch>
@@ -5569,7 +7485,7 @@
       <w:pPr>
         <w:pStyle w:val="Normal"/>
         <w:widowControl/>
-        <w:overflowPunct w:val="false"/>
+        <w:overflowPunct w:val="true"/>
         <w:bidi w:val="0"/>
         <w:spacing w:lineRule="auto" w:line="360"/>
         <w:ind w:right="0" w:hanging="0"/>
@@ -5595,7 +7511,7 @@
       <w:pPr>
         <w:pStyle w:val="Normal"/>
         <w:widowControl/>
-        <w:overflowPunct w:val="false"/>
+        <w:overflowPunct w:val="true"/>
         <w:bidi w:val="0"/>
         <w:spacing w:lineRule="auto" w:line="360"/>
         <w:ind w:right="0" w:hanging="0"/>
@@ -5623,7 +7539,7 @@
       <w:pPr>
         <w:pStyle w:val="Normal"/>
         <w:widowControl/>
-        <w:overflowPunct w:val="false"/>
+        <w:overflowPunct w:val="true"/>
         <w:bidi w:val="0"/>
         <w:spacing w:lineRule="auto" w:line="360"/>
         <w:ind w:right="0" w:hanging="0"/>
@@ -5654,7 +7570,7 @@
       <w:pPr>
         <w:pStyle w:val="Normal"/>
         <w:widowControl/>
-        <w:overflowPunct w:val="false"/>
+        <w:overflowPunct w:val="true"/>
         <w:bidi w:val="0"/>
         <w:spacing w:lineRule="auto" w:line="360"/>
         <w:ind w:right="0" w:hanging="0"/>
@@ -5676,7 +7592,7 @@
       <w:pPr>
         <w:pStyle w:val="TextBody"/>
         <w:widowControl/>
-        <w:overflowPunct w:val="false"/>
+        <w:overflowPunct w:val="true"/>
         <w:bidi w:val="0"/>
         <w:spacing w:lineRule="auto" w:line="360"/>
         <w:ind w:right="0" w:hanging="0"/>
@@ -5723,7 +7639,7 @@
       <w:pPr>
         <w:pStyle w:val="TextBody"/>
         <w:widowControl/>
-        <w:overflowPunct w:val="false"/>
+        <w:overflowPunct w:val="true"/>
         <w:bidi w:val="0"/>
         <w:spacing w:lineRule="auto" w:line="360"/>
         <w:ind w:right="0" w:hanging="0"/>
@@ -5746,7 +7662,7 @@
       <w:pPr>
         <w:pStyle w:val="TextBody"/>
         <w:widowControl/>
-        <w:overflowPunct w:val="false"/>
+        <w:overflowPunct w:val="true"/>
         <w:bidi w:val="0"/>
         <w:spacing w:lineRule="auto" w:line="360"/>
         <w:ind w:right="0" w:hanging="0"/>
@@ -5769,7 +7685,7 @@
       <w:pPr>
         <w:pStyle w:val="TextBody"/>
         <w:widowControl/>
-        <w:overflowPunct w:val="false"/>
+        <w:overflowPunct w:val="true"/>
         <w:bidi w:val="0"/>
         <w:spacing w:lineRule="auto" w:line="360"/>
         <w:ind w:right="0" w:hanging="0"/>
@@ -5792,7 +7708,7 @@
       <w:pPr>
         <w:pStyle w:val="Normal"/>
         <w:widowControl/>
-        <w:overflowPunct w:val="false"/>
+        <w:overflowPunct w:val="true"/>
         <w:bidi w:val="0"/>
         <w:spacing w:lineRule="auto" w:line="360"/>
         <w:ind w:right="0" w:hanging="0"/>
@@ -5815,7 +7731,7 @@
       <w:pPr>
         <w:pStyle w:val="Normal"/>
         <w:widowControl/>
-        <w:overflowPunct w:val="false"/>
+        <w:overflowPunct w:val="true"/>
         <w:bidi w:val="0"/>
         <w:spacing w:lineRule="auto" w:line="360"/>
         <w:ind w:right="0" w:hanging="0"/>
@@ -5841,7 +7757,7 @@
       <w:pPr>
         <w:pStyle w:val="Normal"/>
         <w:widowControl/>
-        <w:overflowPunct w:val="false"/>
+        <w:overflowPunct w:val="true"/>
         <w:bidi w:val="0"/>
         <w:spacing w:lineRule="auto" w:line="360"/>
         <w:ind w:right="0" w:hanging="0"/>
@@ -5865,7 +7781,7 @@
             <wp:extent cx="7226300" cy="5161915"/>
             <wp:effectExtent l="0" t="0" r="0" b="0"/>
             <wp:wrapSquare wrapText="largest"/>
-            <wp:docPr id="6" name="Image2" descr=""/>
+            <wp:docPr id="17" name="Image2" descr=""/>
             <wp:cNvGraphicFramePr>
               <a:graphicFrameLocks xmlns:a="http://schemas.openxmlformats.org/drawingml/2006/main" noChangeAspect="1"/>
             </wp:cNvGraphicFramePr>
@@ -5873,13 +7789,13 @@
               <a:graphicData uri="http://schemas.openxmlformats.org/drawingml/2006/picture">
                 <pic:pic xmlns:pic="http://schemas.openxmlformats.org/drawingml/2006/picture">
                   <pic:nvPicPr>
-                    <pic:cNvPr id="6" name="Image2" descr=""/>
+                    <pic:cNvPr id="17" name="Image2" descr=""/>
                     <pic:cNvPicPr>
                       <a:picLocks noChangeAspect="1" noChangeArrowheads="1"/>
                     </pic:cNvPicPr>
                   </pic:nvPicPr>
                   <pic:blipFill>
-                    <a:blip r:embed="rId7"/>
+                    <a:blip r:embed="rId18"/>
                     <a:stretch>
                       <a:fillRect/>
                     </a:stretch>
@@ -5924,7 +7840,7 @@
       <w:pPr>
         <w:pStyle w:val="Normal"/>
         <w:widowControl/>
-        <w:overflowPunct w:val="false"/>
+        <w:overflowPunct w:val="true"/>
         <w:bidi w:val="0"/>
         <w:spacing w:lineRule="auto" w:line="360"/>
         <w:ind w:right="0" w:hanging="0"/>
@@ -5947,7 +7863,7 @@
       <w:pPr>
         <w:pStyle w:val="Normal"/>
         <w:widowControl/>
-        <w:overflowPunct w:val="false"/>
+        <w:overflowPunct w:val="true"/>
         <w:bidi w:val="0"/>
         <w:spacing w:lineRule="auto" w:line="360"/>
         <w:ind w:right="0" w:hanging="0"/>
@@ -5970,7 +7886,7 @@
       <w:pPr>
         <w:pStyle w:val="Normal"/>
         <w:widowControl/>
-        <w:overflowPunct w:val="false"/>
+        <w:overflowPunct w:val="true"/>
         <w:bidi w:val="0"/>
         <w:spacing w:lineRule="auto" w:line="360"/>
         <w:ind w:right="0" w:hanging="0"/>
@@ -5993,7 +7909,7 @@
       <w:pPr>
         <w:pStyle w:val="Normal"/>
         <w:widowControl/>
-        <w:overflowPunct w:val="false"/>
+        <w:overflowPunct w:val="true"/>
         <w:bidi w:val="0"/>
         <w:spacing w:lineRule="auto" w:line="360"/>
         <w:ind w:right="0" w:hanging="0"/>
@@ -6016,7 +7932,7 @@
       <w:pPr>
         <w:pStyle w:val="Normal"/>
         <w:widowControl/>
-        <w:overflowPunct w:val="false"/>
+        <w:overflowPunct w:val="true"/>
         <w:bidi w:val="0"/>
         <w:spacing w:lineRule="auto" w:line="360"/>
         <w:ind w:right="0" w:hanging="0"/>
@@ -6039,7 +7955,7 @@
       <w:pPr>
         <w:pStyle w:val="Normal"/>
         <w:widowControl/>
-        <w:overflowPunct w:val="false"/>
+        <w:overflowPunct w:val="true"/>
         <w:bidi w:val="0"/>
         <w:spacing w:lineRule="auto" w:line="360"/>
         <w:ind w:right="0" w:hanging="0"/>
@@ -6065,7 +7981,7 @@
       <w:pPr>
         <w:pStyle w:val="Normal"/>
         <w:widowControl/>
-        <w:overflowPunct w:val="false"/>
+        <w:overflowPunct w:val="true"/>
         <w:bidi w:val="0"/>
         <w:spacing w:lineRule="auto" w:line="360"/>
         <w:ind w:right="0" w:hanging="0"/>
@@ -6087,7 +8003,7 @@
       <w:pPr>
         <w:pStyle w:val="Normal"/>
         <w:widowControl/>
-        <w:overflowPunct w:val="false"/>
+        <w:overflowPunct w:val="true"/>
         <w:bidi w:val="0"/>
         <w:spacing w:lineRule="auto" w:line="360"/>
         <w:ind w:right="0" w:hanging="0"/>
@@ -6105,7 +8021,7 @@
         <w:tab/>
         <w:t xml:space="preserve">A State Transition Diagram also known as State Diagram is a type of diagram used in computer science and related fields to describe the behavior of systems. State diagrams require that the system described is composed of a finite number of states, sometimes, this is indeed the case, while at other times this is a reasonable </w:t>
       </w:r>
-      <w:hyperlink r:id="rId8">
+      <w:hyperlink r:id="rId19">
         <w:r>
           <w:rPr>
             <w:rStyle w:val="InternetLink"/>
@@ -6190,7 +8106,7 @@
       <w:pPr>
         <w:pStyle w:val="Normal"/>
         <w:widowControl/>
-        <w:overflowPunct w:val="false"/>
+        <w:overflowPunct w:val="true"/>
         <w:bidi w:val="0"/>
         <w:spacing w:lineRule="auto" w:line="360"/>
         <w:ind w:right="0" w:hanging="0"/>
@@ -6219,7 +8135,7 @@
       <w:pPr>
         <w:pStyle w:val="Normal"/>
         <w:widowControl/>
-        <w:overflowPunct w:val="false"/>
+        <w:overflowPunct w:val="true"/>
         <w:bidi w:val="0"/>
         <w:spacing w:lineRule="auto" w:line="360"/>
         <w:ind w:right="0" w:hanging="0"/>
@@ -6239,7 +8155,7 @@
       <w:pPr>
         <w:pStyle w:val="Normal"/>
         <w:widowControl/>
-        <w:overflowPunct w:val="false"/>
+        <w:overflowPunct w:val="true"/>
         <w:bidi w:val="0"/>
         <w:spacing w:lineRule="auto" w:line="360"/>
         <w:ind w:right="0" w:hanging="0"/>
@@ -6261,7 +8177,7 @@
       <w:pPr>
         <w:pStyle w:val="Normal"/>
         <w:widowControl/>
-        <w:overflowPunct w:val="false"/>
+        <w:overflowPunct w:val="true"/>
         <w:bidi w:val="0"/>
         <w:spacing w:lineRule="auto" w:line="360"/>
         <w:ind w:right="0" w:hanging="0"/>
@@ -6283,7 +8199,7 @@
       <w:pPr>
         <w:pStyle w:val="Normal"/>
         <w:widowControl/>
-        <w:overflowPunct w:val="false"/>
+        <w:overflowPunct w:val="true"/>
         <w:bidi w:val="0"/>
         <w:spacing w:lineRule="auto" w:line="360"/>
         <w:ind w:right="0" w:hanging="0"/>
@@ -6305,7 +8221,7 @@
       <w:pPr>
         <w:pStyle w:val="Normal"/>
         <w:widowControl/>
-        <w:overflowPunct w:val="false"/>
+        <w:overflowPunct w:val="true"/>
         <w:bidi w:val="0"/>
         <w:spacing w:lineRule="auto" w:line="360"/>
         <w:ind w:right="0" w:hanging="0"/>
@@ -6332,7 +8248,7 @@
             <wp:extent cx="6120130" cy="5199380"/>
             <wp:effectExtent l="0" t="0" r="0" b="0"/>
             <wp:wrapSquare wrapText="largest"/>
-            <wp:docPr id="7" name="Image4" descr=""/>
+            <wp:docPr id="18" name="Image4" descr=""/>
             <wp:cNvGraphicFramePr>
               <a:graphicFrameLocks xmlns:a="http://schemas.openxmlformats.org/drawingml/2006/main" noChangeAspect="1"/>
             </wp:cNvGraphicFramePr>
@@ -6340,13 +8256,13 @@
               <a:graphicData uri="http://schemas.openxmlformats.org/drawingml/2006/picture">
                 <pic:pic xmlns:pic="http://schemas.openxmlformats.org/drawingml/2006/picture">
                   <pic:nvPicPr>
-                    <pic:cNvPr id="7" name="Image4" descr=""/>
+                    <pic:cNvPr id="18" name="Image4" descr=""/>
                     <pic:cNvPicPr>
                       <a:picLocks noChangeAspect="1" noChangeArrowheads="1"/>
                     </pic:cNvPicPr>
                   </pic:nvPicPr>
                   <pic:blipFill>
-                    <a:blip r:embed="rId9"/>
+                    <a:blip r:embed="rId20"/>
                     <a:stretch>
                       <a:fillRect/>
                     </a:stretch>
@@ -6394,7 +8310,7 @@
       <w:pPr>
         <w:pStyle w:val="Normal"/>
         <w:widowControl/>
-        <w:overflowPunct w:val="false"/>
+        <w:overflowPunct w:val="true"/>
         <w:bidi w:val="0"/>
         <w:spacing w:lineRule="auto" w:line="360"/>
         <w:ind w:right="0" w:hanging="0"/>
@@ -6416,7 +8332,7 @@
       <w:pPr>
         <w:pStyle w:val="Normal"/>
         <w:widowControl/>
-        <w:overflowPunct w:val="false"/>
+        <w:overflowPunct w:val="true"/>
         <w:bidi w:val="0"/>
         <w:spacing w:lineRule="auto" w:line="360"/>
         <w:ind w:right="0" w:hanging="0"/>
@@ -6449,7 +8365,7 @@
       <w:pPr>
         <w:pStyle w:val="Normal"/>
         <w:widowControl/>
-        <w:overflowPunct w:val="false"/>
+        <w:overflowPunct w:val="true"/>
         <w:bidi w:val="0"/>
         <w:spacing w:lineRule="auto" w:line="360"/>
         <w:ind w:right="0" w:hanging="0"/>
@@ -6478,7 +8394,7 @@
       <w:pPr>
         <w:pStyle w:val="Normal"/>
         <w:widowControl/>
-        <w:overflowPunct w:val="false"/>
+        <w:overflowPunct w:val="true"/>
         <w:bidi w:val="0"/>
         <w:spacing w:lineRule="auto" w:line="360"/>
         <w:ind w:right="0" w:hanging="0"/>
@@ -6528,7 +8444,7 @@
       <w:pPr>
         <w:pStyle w:val="Normal"/>
         <w:widowControl/>
-        <w:overflowPunct w:val="false"/>
+        <w:overflowPunct w:val="true"/>
         <w:bidi w:val="0"/>
         <w:spacing w:lineRule="auto" w:line="360"/>
         <w:ind w:right="0" w:hanging="0"/>
@@ -6563,7 +8479,7 @@
       <w:pPr>
         <w:pStyle w:val="Normal"/>
         <w:widowControl/>
-        <w:overflowPunct w:val="false"/>
+        <w:overflowPunct w:val="true"/>
         <w:bidi w:val="0"/>
         <w:spacing w:lineRule="auto" w:line="360"/>
         <w:ind w:right="0" w:hanging="0"/>
@@ -6598,7 +8514,7 @@
       <w:pPr>
         <w:pStyle w:val="Normal"/>
         <w:widowControl/>
-        <w:overflowPunct w:val="false"/>
+        <w:overflowPunct w:val="true"/>
         <w:bidi w:val="0"/>
         <w:spacing w:lineRule="auto" w:line="360"/>
         <w:ind w:right="0" w:hanging="0"/>
@@ -6617,7 +8533,7 @@
       <w:pPr>
         <w:pStyle w:val="Normal"/>
         <w:widowControl/>
-        <w:overflowPunct w:val="false"/>
+        <w:overflowPunct w:val="true"/>
         <w:bidi w:val="0"/>
         <w:spacing w:lineRule="auto" w:line="360"/>
         <w:ind w:right="0" w:hanging="0"/>
@@ -6644,7 +8560,7 @@
             <wp:extent cx="6120130" cy="3701415"/>
             <wp:effectExtent l="0" t="0" r="0" b="0"/>
             <wp:wrapSquare wrapText="largest"/>
-            <wp:docPr id="8" name="Image5" descr=""/>
+            <wp:docPr id="19" name="Image5" descr=""/>
             <wp:cNvGraphicFramePr>
               <a:graphicFrameLocks xmlns:a="http://schemas.openxmlformats.org/drawingml/2006/main" noChangeAspect="1"/>
             </wp:cNvGraphicFramePr>
@@ -6652,13 +8568,13 @@
               <a:graphicData uri="http://schemas.openxmlformats.org/drawingml/2006/picture">
                 <pic:pic xmlns:pic="http://schemas.openxmlformats.org/drawingml/2006/picture">
                   <pic:nvPicPr>
-                    <pic:cNvPr id="8" name="Image5" descr=""/>
+                    <pic:cNvPr id="19" name="Image5" descr=""/>
                     <pic:cNvPicPr>
                       <a:picLocks noChangeAspect="1" noChangeArrowheads="1"/>
                     </pic:cNvPicPr>
                   </pic:nvPicPr>
                   <pic:blipFill>
-                    <a:blip r:embed="rId10"/>
+                    <a:blip r:embed="rId21"/>
                     <a:stretch>
                       <a:fillRect/>
                     </a:stretch>
@@ -6703,7 +8619,7 @@
       <w:pPr>
         <w:pStyle w:val="Normal"/>
         <w:widowControl/>
-        <w:overflowPunct w:val="false"/>
+        <w:overflowPunct w:val="true"/>
         <w:bidi w:val="0"/>
         <w:spacing w:lineRule="auto" w:line="360"/>
         <w:ind w:right="0" w:hanging="0"/>
@@ -6734,7 +8650,7 @@
       <w:pPr>
         <w:pStyle w:val="Normal"/>
         <w:widowControl/>
-        <w:overflowPunct w:val="false"/>
+        <w:overflowPunct w:val="true"/>
         <w:bidi w:val="0"/>
         <w:spacing w:lineRule="auto" w:line="360"/>
         <w:ind w:right="0" w:hanging="0"/>
@@ -6756,7 +8672,7 @@
       <w:pPr>
         <w:pStyle w:val="Normal"/>
         <w:widowControl/>
-        <w:overflowPunct w:val="false"/>
+        <w:overflowPunct w:val="true"/>
         <w:bidi w:val="0"/>
         <w:spacing w:lineRule="auto" w:line="360"/>
         <w:ind w:right="0" w:hanging="0"/>
@@ -6779,7 +8695,7 @@
       <w:pPr>
         <w:pStyle w:val="Normal"/>
         <w:widowControl/>
-        <w:overflowPunct w:val="false"/>
+        <w:overflowPunct w:val="true"/>
         <w:bidi w:val="0"/>
         <w:spacing w:lineRule="auto" w:line="360"/>
         <w:ind w:right="0" w:hanging="0"/>
@@ -6808,7 +8724,7 @@
       <w:pPr>
         <w:pStyle w:val="Normal"/>
         <w:widowControl/>
-        <w:overflowPunct w:val="false"/>
+        <w:overflowPunct w:val="true"/>
         <w:bidi w:val="0"/>
         <w:spacing w:lineRule="auto" w:line="360"/>
         <w:ind w:right="0" w:hanging="0"/>
@@ -6831,7 +8747,7 @@
       <w:pPr>
         <w:pStyle w:val="Normal"/>
         <w:widowControl/>
-        <w:overflowPunct w:val="false"/>
+        <w:overflowPunct w:val="true"/>
         <w:bidi w:val="0"/>
         <w:spacing w:lineRule="auto" w:line="360"/>
         <w:ind w:right="0" w:hanging="0"/>
@@ -6859,7 +8775,7 @@
       <w:pPr>
         <w:pStyle w:val="Normal"/>
         <w:widowControl/>
-        <w:overflowPunct w:val="false"/>
+        <w:overflowPunct w:val="true"/>
         <w:bidi w:val="0"/>
         <w:spacing w:lineRule="auto" w:line="360"/>
         <w:ind w:right="0" w:hanging="0"/>
@@ -6887,7 +8803,7 @@
       <w:pPr>
         <w:pStyle w:val="Normal"/>
         <w:widowControl/>
-        <w:overflowPunct w:val="false"/>
+        <w:overflowPunct w:val="true"/>
         <w:bidi w:val="0"/>
         <w:spacing w:lineRule="auto" w:line="360"/>
         <w:ind w:right="0" w:hanging="0"/>
@@ -6914,7 +8830,7 @@
             <wp:extent cx="6120130" cy="4676140"/>
             <wp:effectExtent l="0" t="0" r="0" b="0"/>
             <wp:wrapSquare wrapText="largest"/>
-            <wp:docPr id="9" name="Image6" descr=""/>
+            <wp:docPr id="20" name="Image6" descr=""/>
             <wp:cNvGraphicFramePr>
               <a:graphicFrameLocks xmlns:a="http://schemas.openxmlformats.org/drawingml/2006/main" noChangeAspect="1"/>
             </wp:cNvGraphicFramePr>
@@ -6922,13 +8838,13 @@
               <a:graphicData uri="http://schemas.openxmlformats.org/drawingml/2006/picture">
                 <pic:pic xmlns:pic="http://schemas.openxmlformats.org/drawingml/2006/picture">
                   <pic:nvPicPr>
-                    <pic:cNvPr id="9" name="Image6" descr=""/>
+                    <pic:cNvPr id="20" name="Image6" descr=""/>
                     <pic:cNvPicPr>
                       <a:picLocks noChangeAspect="1" noChangeArrowheads="1"/>
                     </pic:cNvPicPr>
                   </pic:nvPicPr>
                   <pic:blipFill>
-                    <a:blip r:embed="rId11"/>
+                    <a:blip r:embed="rId22"/>
                     <a:stretch>
                       <a:fillRect/>
                     </a:stretch>
@@ -6976,7 +8892,7 @@
       <w:pPr>
         <w:pStyle w:val="Normal"/>
         <w:widowControl/>
-        <w:overflowPunct w:val="false"/>
+        <w:overflowPunct w:val="true"/>
         <w:bidi w:val="0"/>
         <w:spacing w:lineRule="auto" w:line="360"/>
         <w:ind w:right="0" w:hanging="0"/>
@@ -6998,7 +8914,7 @@
       <w:pPr>
         <w:pStyle w:val="Normal"/>
         <w:widowControl/>
-        <w:overflowPunct w:val="false"/>
+        <w:overflowPunct w:val="true"/>
         <w:bidi w:val="0"/>
         <w:spacing w:lineRule="auto" w:line="360"/>
         <w:ind w:right="0" w:hanging="0"/>
@@ -7027,7 +8943,7 @@
       <w:pPr>
         <w:pStyle w:val="Normal"/>
         <w:widowControl/>
-        <w:overflowPunct w:val="false"/>
+        <w:overflowPunct w:val="true"/>
         <w:bidi w:val="0"/>
         <w:spacing w:lineRule="auto" w:line="360"/>
         <w:ind w:right="0" w:hanging="0"/>
@@ -7050,7 +8966,7 @@
       <w:pPr>
         <w:pStyle w:val="Normal"/>
         <w:widowControl/>
-        <w:overflowPunct w:val="false"/>
+        <w:overflowPunct w:val="true"/>
         <w:bidi w:val="0"/>
         <w:spacing w:lineRule="auto" w:line="360"/>
         <w:ind w:right="0" w:hanging="0"/>
@@ -7073,7 +8989,7 @@
       <w:pPr>
         <w:pStyle w:val="Normal"/>
         <w:widowControl/>
-        <w:overflowPunct w:val="false"/>
+        <w:overflowPunct w:val="true"/>
         <w:bidi w:val="0"/>
         <w:spacing w:lineRule="auto" w:line="360"/>
         <w:ind w:right="0" w:hanging="0"/>
@@ -7096,7 +9012,7 @@
       <w:pPr>
         <w:pStyle w:val="Normal"/>
         <w:widowControl/>
-        <w:overflowPunct w:val="false"/>
+        <w:overflowPunct w:val="true"/>
         <w:bidi w:val="0"/>
         <w:spacing w:lineRule="auto" w:line="360"/>
         <w:ind w:right="0" w:hanging="0"/>
@@ -7124,7 +9040,7 @@
       <w:pPr>
         <w:pStyle w:val="Normal"/>
         <w:widowControl/>
-        <w:overflowPunct w:val="false"/>
+        <w:overflowPunct w:val="true"/>
         <w:bidi w:val="0"/>
         <w:spacing w:lineRule="auto" w:line="360"/>
         <w:ind w:right="0" w:hanging="0"/>
@@ -7152,7 +9068,7 @@
       <w:pPr>
         <w:pStyle w:val="Normal"/>
         <w:widowControl/>
-        <w:overflowPunct w:val="false"/>
+        <w:overflowPunct w:val="true"/>
         <w:bidi w:val="0"/>
         <w:spacing w:lineRule="auto" w:line="360"/>
         <w:ind w:right="0" w:hanging="0"/>
@@ -7180,7 +9096,7 @@
       <w:pPr>
         <w:pStyle w:val="Normal"/>
         <w:widowControl/>
-        <w:overflowPunct w:val="false"/>
+        <w:overflowPunct w:val="true"/>
         <w:bidi w:val="0"/>
         <w:spacing w:lineRule="auto" w:line="360"/>
         <w:ind w:right="0" w:hanging="0"/>
@@ -7208,7 +9124,7 @@
       <w:pPr>
         <w:pStyle w:val="Normal"/>
         <w:widowControl/>
-        <w:overflowPunct w:val="false"/>
+        <w:overflowPunct w:val="true"/>
         <w:bidi w:val="0"/>
         <w:spacing w:lineRule="auto" w:line="360"/>
         <w:ind w:right="0" w:hanging="0"/>
@@ -7235,7 +9151,7 @@
             <wp:extent cx="6120130" cy="4781550"/>
             <wp:effectExtent l="0" t="0" r="0" b="0"/>
             <wp:wrapSquare wrapText="largest"/>
-            <wp:docPr id="10" name="Image7" descr=""/>
+            <wp:docPr id="21" name="Image7" descr=""/>
             <wp:cNvGraphicFramePr>
               <a:graphicFrameLocks xmlns:a="http://schemas.openxmlformats.org/drawingml/2006/main" noChangeAspect="1"/>
             </wp:cNvGraphicFramePr>
@@ -7243,13 +9159,13 @@
               <a:graphicData uri="http://schemas.openxmlformats.org/drawingml/2006/picture">
                 <pic:pic xmlns:pic="http://schemas.openxmlformats.org/drawingml/2006/picture">
                   <pic:nvPicPr>
-                    <pic:cNvPr id="10" name="Image7" descr=""/>
+                    <pic:cNvPr id="21" name="Image7" descr=""/>
                     <pic:cNvPicPr>
                       <a:picLocks noChangeAspect="1" noChangeArrowheads="1"/>
                     </pic:cNvPicPr>
                   </pic:nvPicPr>
                   <pic:blipFill>
-                    <a:blip r:embed="rId12"/>
+                    <a:blip r:embed="rId23"/>
                     <a:stretch>
                       <a:fillRect/>
                     </a:stretch>
@@ -7297,7 +9213,7 @@
       <w:pPr>
         <w:pStyle w:val="Normal"/>
         <w:widowControl/>
-        <w:overflowPunct w:val="false"/>
+        <w:overflowPunct w:val="true"/>
         <w:bidi w:val="0"/>
         <w:spacing w:lineRule="auto" w:line="360"/>
         <w:ind w:right="0" w:hanging="0"/>
@@ -7319,7 +9235,7 @@
       <w:pPr>
         <w:pStyle w:val="Normal"/>
         <w:widowControl/>
-        <w:overflowPunct w:val="false"/>
+        <w:overflowPunct w:val="true"/>
         <w:bidi w:val="0"/>
         <w:spacing w:lineRule="auto" w:line="360"/>
         <w:ind w:right="0" w:hanging="0"/>
@@ -7342,7 +9258,7 @@
       <w:pPr>
         <w:pStyle w:val="Normal"/>
         <w:widowControl/>
-        <w:overflowPunct w:val="false"/>
+        <w:overflowPunct w:val="true"/>
         <w:bidi w:val="0"/>
         <w:spacing w:lineRule="auto" w:line="360"/>
         <w:ind w:right="0" w:hanging="0"/>
@@ -7377,7 +9293,7 @@
       <w:pPr>
         <w:pStyle w:val="Normal"/>
         <w:widowControl/>
-        <w:overflowPunct w:val="false"/>
+        <w:overflowPunct w:val="true"/>
         <w:bidi w:val="0"/>
         <w:spacing w:lineRule="auto" w:line="360"/>
         <w:ind w:right="0" w:hanging="0"/>
@@ -7392,7 +9308,7 @@
       <w:pPr>
         <w:pStyle w:val="Normal"/>
         <w:widowControl/>
-        <w:overflowPunct w:val="false"/>
+        <w:overflowPunct w:val="true"/>
         <w:bidi w:val="0"/>
         <w:spacing w:lineRule="auto" w:line="360"/>
         <w:ind w:right="0" w:hanging="0"/>
@@ -7418,7 +9334,7 @@
             <wp:extent cx="6509385" cy="3373755"/>
             <wp:effectExtent l="0" t="0" r="0" b="0"/>
             <wp:wrapSquare wrapText="largest"/>
-            <wp:docPr id="11" name="Image8" descr=""/>
+            <wp:docPr id="22" name="Image8" descr=""/>
             <wp:cNvGraphicFramePr>
               <a:graphicFrameLocks xmlns:a="http://schemas.openxmlformats.org/drawingml/2006/main" noChangeAspect="1"/>
             </wp:cNvGraphicFramePr>
@@ -7426,13 +9342,13 @@
               <a:graphicData uri="http://schemas.openxmlformats.org/drawingml/2006/picture">
                 <pic:pic xmlns:pic="http://schemas.openxmlformats.org/drawingml/2006/picture">
                   <pic:nvPicPr>
-                    <pic:cNvPr id="11" name="Image8" descr=""/>
+                    <pic:cNvPr id="22" name="Image8" descr=""/>
                     <pic:cNvPicPr>
                       <a:picLocks noChangeAspect="1" noChangeArrowheads="1"/>
                     </pic:cNvPicPr>
                   </pic:nvPicPr>
                   <pic:blipFill>
-                    <a:blip r:embed="rId13"/>
+                    <a:blip r:embed="rId24"/>
                     <a:stretch>
                       <a:fillRect/>
                     </a:stretch>
@@ -7485,7 +9401,7 @@
       <w:pPr>
         <w:pStyle w:val="Normal"/>
         <w:widowControl/>
-        <w:overflowPunct w:val="false"/>
+        <w:overflowPunct w:val="true"/>
         <w:bidi w:val="0"/>
         <w:spacing w:lineRule="auto" w:line="360"/>
         <w:ind w:right="0" w:hanging="0"/>
@@ -7500,7 +9416,7 @@
       <w:pPr>
         <w:pStyle w:val="Normal"/>
         <w:widowControl/>
-        <w:overflowPunct w:val="false"/>
+        <w:overflowPunct w:val="true"/>
         <w:bidi w:val="0"/>
         <w:spacing w:lineRule="auto" w:line="360"/>
         <w:ind w:right="0" w:hanging="0"/>
@@ -7515,7 +9431,7 @@
       <w:pPr>
         <w:pStyle w:val="Normal"/>
         <w:widowControl/>
-        <w:overflowPunct w:val="false"/>
+        <w:overflowPunct w:val="true"/>
         <w:bidi w:val="0"/>
         <w:spacing w:lineRule="auto" w:line="360"/>
         <w:ind w:right="0" w:hanging="0"/>
@@ -7530,7 +9446,7 @@
       <w:pPr>
         <w:pStyle w:val="Normal"/>
         <w:widowControl/>
-        <w:overflowPunct w:val="false"/>
+        <w:overflowPunct w:val="true"/>
         <w:bidi w:val="0"/>
         <w:spacing w:lineRule="auto" w:line="360"/>
         <w:ind w:right="0" w:hanging="0"/>
@@ -7545,7 +9461,7 @@
       <w:pPr>
         <w:pStyle w:val="Normal"/>
         <w:widowControl/>
-        <w:overflowPunct w:val="false"/>
+        <w:overflowPunct w:val="true"/>
         <w:bidi w:val="0"/>
         <w:spacing w:lineRule="auto" w:line="360"/>
         <w:ind w:right="0" w:hanging="0"/>
@@ -7560,7 +9476,7 @@
       <w:pPr>
         <w:pStyle w:val="Normal"/>
         <w:widowControl/>
-        <w:overflowPunct w:val="false"/>
+        <w:overflowPunct w:val="true"/>
         <w:bidi w:val="0"/>
         <w:spacing w:lineRule="auto" w:line="360"/>
         <w:ind w:right="0" w:hanging="0"/>
@@ -7582,7 +9498,7 @@
       <w:pPr>
         <w:pStyle w:val="Normal"/>
         <w:widowControl/>
-        <w:overflowPunct w:val="false"/>
+        <w:overflowPunct w:val="true"/>
         <w:bidi w:val="0"/>
         <w:spacing w:lineRule="auto" w:line="360"/>
         <w:ind w:right="0" w:hanging="0"/>
@@ -7602,7 +9518,7 @@
       <w:pPr>
         <w:pStyle w:val="Normal"/>
         <w:widowControl/>
-        <w:overflowPunct w:val="false"/>
+        <w:overflowPunct w:val="true"/>
         <w:bidi w:val="0"/>
         <w:spacing w:lineRule="auto" w:line="360"/>
         <w:ind w:right="0" w:hanging="0"/>
@@ -7617,7 +9533,7 @@
       <w:pPr>
         <w:pStyle w:val="Normal"/>
         <w:widowControl/>
-        <w:overflowPunct w:val="false"/>
+        <w:overflowPunct w:val="true"/>
         <w:bidi w:val="0"/>
         <w:spacing w:lineRule="auto" w:line="360"/>
         <w:ind w:right="0" w:hanging="0"/>
@@ -7638,7 +9554,7 @@
             <wp:extent cx="5715000" cy="4689475"/>
             <wp:effectExtent l="0" t="0" r="0" b="0"/>
             <wp:wrapSquare wrapText="largest"/>
-            <wp:docPr id="12" name="Image9" descr=""/>
+            <wp:docPr id="23" name="Image9" descr=""/>
             <wp:cNvGraphicFramePr>
               <a:graphicFrameLocks xmlns:a="http://schemas.openxmlformats.org/drawingml/2006/main" noChangeAspect="1"/>
             </wp:cNvGraphicFramePr>
@@ -7646,13 +9562,13 @@
               <a:graphicData uri="http://schemas.openxmlformats.org/drawingml/2006/picture">
                 <pic:pic xmlns:pic="http://schemas.openxmlformats.org/drawingml/2006/picture">
                   <pic:nvPicPr>
-                    <pic:cNvPr id="12" name="Image9" descr=""/>
+                    <pic:cNvPr id="23" name="Image9" descr=""/>
                     <pic:cNvPicPr>
                       <a:picLocks noChangeAspect="1" noChangeArrowheads="1"/>
                     </pic:cNvPicPr>
                   </pic:nvPicPr>
                   <pic:blipFill>
-                    <a:blip r:embed="rId14"/>
+                    <a:blip r:embed="rId25"/>
                     <a:stretch>
                       <a:fillRect/>
                     </a:stretch>
@@ -7677,7 +9593,7 @@
       <w:pPr>
         <w:pStyle w:val="Normal"/>
         <w:widowControl/>
-        <w:overflowPunct w:val="false"/>
+        <w:overflowPunct w:val="true"/>
         <w:bidi w:val="0"/>
         <w:spacing w:lineRule="auto" w:line="360"/>
         <w:ind w:right="0" w:hanging="0"/>
@@ -7692,7 +9608,7 @@
       <w:pPr>
         <w:pStyle w:val="Normal"/>
         <w:widowControl/>
-        <w:overflowPunct w:val="false"/>
+        <w:overflowPunct w:val="true"/>
         <w:bidi w:val="0"/>
         <w:spacing w:lineRule="auto" w:line="360"/>
         <w:ind w:right="0" w:hanging="0"/>
@@ -7707,7 +9623,7 @@
       <w:pPr>
         <w:pStyle w:val="Normal"/>
         <w:widowControl/>
-        <w:overflowPunct w:val="false"/>
+        <w:overflowPunct w:val="true"/>
         <w:bidi w:val="0"/>
         <w:spacing w:lineRule="auto" w:line="360"/>
         <w:ind w:right="0" w:hanging="0"/>
@@ -7722,7 +9638,7 @@
       <w:pPr>
         <w:pStyle w:val="Normal"/>
         <w:widowControl/>
-        <w:overflowPunct w:val="false"/>
+        <w:overflowPunct w:val="true"/>
         <w:bidi w:val="0"/>
         <w:spacing w:lineRule="auto" w:line="360"/>
         <w:ind w:right="0" w:hanging="0"/>
@@ -7737,7 +9653,7 @@
       <w:pPr>
         <w:pStyle w:val="Normal"/>
         <w:widowControl/>
-        <w:overflowPunct w:val="false"/>
+        <w:overflowPunct w:val="true"/>
         <w:bidi w:val="0"/>
         <w:spacing w:lineRule="auto" w:line="360"/>
         <w:ind w:right="0" w:hanging="0"/>
@@ -7752,7 +9668,7 @@
       <w:pPr>
         <w:pStyle w:val="Normal"/>
         <w:widowControl/>
-        <w:overflowPunct w:val="false"/>
+        <w:overflowPunct w:val="true"/>
         <w:bidi w:val="0"/>
         <w:spacing w:lineRule="auto" w:line="360"/>
         <w:ind w:right="0" w:hanging="0"/>
@@ -7767,7 +9683,7 @@
       <w:pPr>
         <w:pStyle w:val="Normal"/>
         <w:widowControl/>
-        <w:overflowPunct w:val="false"/>
+        <w:overflowPunct w:val="true"/>
         <w:bidi w:val="0"/>
         <w:spacing w:lineRule="auto" w:line="360"/>
         <w:ind w:right="0" w:hanging="0"/>
@@ -7782,7 +9698,7 @@
       <w:pPr>
         <w:pStyle w:val="Normal"/>
         <w:widowControl/>
-        <w:overflowPunct w:val="false"/>
+        <w:overflowPunct w:val="true"/>
         <w:bidi w:val="0"/>
         <w:spacing w:lineRule="auto" w:line="360"/>
         <w:ind w:right="0" w:hanging="0"/>
@@ -7797,7 +9713,7 @@
       <w:pPr>
         <w:pStyle w:val="Normal"/>
         <w:widowControl/>
-        <w:overflowPunct w:val="false"/>
+        <w:overflowPunct w:val="true"/>
         <w:bidi w:val="0"/>
         <w:spacing w:lineRule="auto" w:line="360"/>
         <w:ind w:right="0" w:hanging="0"/>
@@ -7812,7 +9728,7 @@
       <w:pPr>
         <w:pStyle w:val="Normal"/>
         <w:widowControl/>
-        <w:overflowPunct w:val="false"/>
+        <w:overflowPunct w:val="true"/>
         <w:bidi w:val="0"/>
         <w:spacing w:lineRule="auto" w:line="360"/>
         <w:ind w:right="0" w:hanging="0"/>
@@ -7827,7 +9743,7 @@
       <w:pPr>
         <w:pStyle w:val="Normal"/>
         <w:widowControl/>
-        <w:overflowPunct w:val="false"/>
+        <w:overflowPunct w:val="true"/>
         <w:bidi w:val="0"/>
         <w:spacing w:lineRule="auto" w:line="360"/>
         <w:ind w:right="0" w:hanging="0"/>
@@ -7842,7 +9758,7 @@
       <w:pPr>
         <w:pStyle w:val="Normal"/>
         <w:widowControl/>
-        <w:overflowPunct w:val="false"/>
+        <w:overflowPunct w:val="true"/>
         <w:bidi w:val="0"/>
         <w:spacing w:lineRule="auto" w:line="360"/>
         <w:ind w:right="0" w:hanging="0"/>
@@ -7857,7 +9773,7 @@
       <w:pPr>
         <w:pStyle w:val="Normal"/>
         <w:widowControl/>
-        <w:overflowPunct w:val="false"/>
+        <w:overflowPunct w:val="true"/>
         <w:bidi w:val="0"/>
         <w:spacing w:lineRule="auto" w:line="360"/>
         <w:ind w:right="0" w:hanging="0"/>
@@ -7872,7 +9788,7 @@
       <w:pPr>
         <w:pStyle w:val="Normal"/>
         <w:widowControl/>
-        <w:overflowPunct w:val="false"/>
+        <w:overflowPunct w:val="true"/>
         <w:bidi w:val="0"/>
         <w:spacing w:lineRule="auto" w:line="360"/>
         <w:ind w:right="0" w:hanging="0"/>
@@ -7887,7 +9803,7 @@
       <w:pPr>
         <w:pStyle w:val="Normal"/>
         <w:widowControl/>
-        <w:overflowPunct w:val="false"/>
+        <w:overflowPunct w:val="true"/>
         <w:bidi w:val="0"/>
         <w:spacing w:lineRule="auto" w:line="360"/>
         <w:ind w:right="0" w:hanging="0"/>
@@ -7902,7 +9818,7 @@
       <w:pPr>
         <w:pStyle w:val="Normal"/>
         <w:widowControl/>
-        <w:overflowPunct w:val="false"/>
+        <w:overflowPunct w:val="true"/>
         <w:bidi w:val="0"/>
         <w:spacing w:lineRule="auto" w:line="360"/>
         <w:ind w:right="0" w:hanging="0"/>
@@ -7917,7 +9833,7 @@
       <w:pPr>
         <w:pStyle w:val="Normal"/>
         <w:widowControl/>
-        <w:overflowPunct w:val="false"/>
+        <w:overflowPunct w:val="true"/>
         <w:bidi w:val="0"/>
         <w:spacing w:lineRule="auto" w:line="360"/>
         <w:ind w:right="0" w:hanging="0"/>
@@ -7932,7 +9848,7 @@
       <w:pPr>
         <w:pStyle w:val="Normal"/>
         <w:widowControl/>
-        <w:overflowPunct w:val="false"/>
+        <w:overflowPunct w:val="true"/>
         <w:bidi w:val="0"/>
         <w:spacing w:lineRule="auto" w:line="360"/>
         <w:ind w:right="0" w:hanging="0"/>
@@ -7947,7 +9863,7 @@
       <w:pPr>
         <w:pStyle w:val="Normal"/>
         <w:widowControl/>
-        <w:overflowPunct w:val="false"/>
+        <w:overflowPunct w:val="true"/>
         <w:bidi w:val="0"/>
         <w:spacing w:lineRule="auto" w:line="360"/>
         <w:ind w:right="0" w:hanging="0"/>
@@ -7987,7 +9903,7 @@
       <w:pPr>
         <w:pStyle w:val="Normal"/>
         <w:widowControl/>
-        <w:overflowPunct w:val="false"/>
+        <w:overflowPunct w:val="true"/>
         <w:bidi w:val="0"/>
         <w:spacing w:lineRule="auto" w:line="360"/>
         <w:ind w:right="0" w:hanging="0"/>
@@ -8008,7 +9924,7 @@
             <wp:extent cx="6899275" cy="5064125"/>
             <wp:effectExtent l="0" t="0" r="0" b="0"/>
             <wp:wrapSquare wrapText="largest"/>
-            <wp:docPr id="13" name="Image10" descr=""/>
+            <wp:docPr id="24" name="Image10" descr=""/>
             <wp:cNvGraphicFramePr>
               <a:graphicFrameLocks xmlns:a="http://schemas.openxmlformats.org/drawingml/2006/main" noChangeAspect="1"/>
             </wp:cNvGraphicFramePr>
@@ -8016,13 +9932,13 @@
               <a:graphicData uri="http://schemas.openxmlformats.org/drawingml/2006/picture">
                 <pic:pic xmlns:pic="http://schemas.openxmlformats.org/drawingml/2006/picture">
                   <pic:nvPicPr>
-                    <pic:cNvPr id="13" name="Image10" descr=""/>
+                    <pic:cNvPr id="24" name="Image10" descr=""/>
                     <pic:cNvPicPr>
                       <a:picLocks noChangeAspect="1" noChangeArrowheads="1"/>
                     </pic:cNvPicPr>
                   </pic:nvPicPr>
                   <pic:blipFill>
-                    <a:blip r:embed="rId15"/>
+                    <a:blip r:embed="rId26"/>
                     <a:stretch>
                       <a:fillRect/>
                     </a:stretch>
@@ -8047,7 +9963,7 @@
       <w:pPr>
         <w:pStyle w:val="Normal"/>
         <w:widowControl/>
-        <w:overflowPunct w:val="false"/>
+        <w:overflowPunct w:val="true"/>
         <w:bidi w:val="0"/>
         <w:spacing w:lineRule="auto" w:line="360"/>
         <w:ind w:right="0" w:hanging="0"/>
@@ -8084,7 +10000,7 @@
       <w:pPr>
         <w:pStyle w:val="Normal"/>
         <w:widowControl/>
-        <w:overflowPunct w:val="false"/>
+        <w:overflowPunct w:val="true"/>
         <w:bidi w:val="0"/>
         <w:spacing w:lineRule="auto" w:line="360"/>
         <w:ind w:right="0" w:hanging="0"/>
@@ -8096,7 +10012,7 @@
       </w:r>
     </w:p>
     <w:sectPr>
-      <w:headerReference w:type="default" r:id="rId16"/>
+      <w:headerReference w:type="default" r:id="rId27"/>
       <w:type w:val="nextPage"/>
       <w:pgSz w:w="11906" w:h="16838"/>
       <w:pgMar w:left="1134" w:right="1134" w:header="1134" w:top="1693" w:footer="0" w:bottom="1134" w:gutter="0"/>
@@ -8131,7 +10047,7 @@
     </w:r>
     <w:r>
       <w:rPr/>
-      <w:t>7</w:t>
+      <w:t>3</w:t>
     </w:r>
     <w:r>
       <w:rPr/>
@@ -10094,7 +12010,7 @@
     <w:qFormat/>
     <w:pPr>
       <w:widowControl/>
-      <w:overflowPunct w:val="false"/>
+      <w:overflowPunct w:val="true"/>
       <w:bidi w:val="0"/>
       <w:jc w:val="left"/>
     </w:pPr>
@@ -17832,6 +19748,666 @@
   </w:style>
   <w:style w:type="character" w:styleId="ListLabel1060">
     <w:name w:val="ListLabel 1060"/>
+    <w:qFormat/>
+    <w:rPr>
+      <w:rFonts w:ascii="Times New Roman" w:hAnsi="Times New Roman"/>
+      <w:b w:val="false"/>
+      <w:bCs w:val="false"/>
+      <w:sz w:val="24"/>
+      <w:szCs w:val="24"/>
+    </w:rPr>
+  </w:style>
+  <w:style w:type="character" w:styleId="ListLabel1061">
+    <w:name w:val="ListLabel 1061"/>
+    <w:qFormat/>
+    <w:rPr>
+      <w:rFonts w:ascii="Times New Roman" w:hAnsi="Times New Roman" w:cs="OpenSymbol"/>
+      <w:b w:val="false"/>
+      <w:sz w:val="24"/>
+    </w:rPr>
+  </w:style>
+  <w:style w:type="character" w:styleId="ListLabel1062">
+    <w:name w:val="ListLabel 1062"/>
+    <w:qFormat/>
+    <w:rPr>
+      <w:rFonts w:cs="OpenSymbol"/>
+    </w:rPr>
+  </w:style>
+  <w:style w:type="character" w:styleId="ListLabel1063">
+    <w:name w:val="ListLabel 1063"/>
+    <w:qFormat/>
+    <w:rPr>
+      <w:rFonts w:cs="OpenSymbol"/>
+    </w:rPr>
+  </w:style>
+  <w:style w:type="character" w:styleId="ListLabel1064">
+    <w:name w:val="ListLabel 1064"/>
+    <w:qFormat/>
+    <w:rPr>
+      <w:rFonts w:cs="OpenSymbol"/>
+    </w:rPr>
+  </w:style>
+  <w:style w:type="character" w:styleId="ListLabel1065">
+    <w:name w:val="ListLabel 1065"/>
+    <w:qFormat/>
+    <w:rPr>
+      <w:rFonts w:cs="OpenSymbol"/>
+    </w:rPr>
+  </w:style>
+  <w:style w:type="character" w:styleId="ListLabel1066">
+    <w:name w:val="ListLabel 1066"/>
+    <w:qFormat/>
+    <w:rPr>
+      <w:rFonts w:cs="OpenSymbol"/>
+    </w:rPr>
+  </w:style>
+  <w:style w:type="character" w:styleId="ListLabel1067">
+    <w:name w:val="ListLabel 1067"/>
+    <w:qFormat/>
+    <w:rPr>
+      <w:rFonts w:cs="OpenSymbol"/>
+    </w:rPr>
+  </w:style>
+  <w:style w:type="character" w:styleId="ListLabel1068">
+    <w:name w:val="ListLabel 1068"/>
+    <w:qFormat/>
+    <w:rPr>
+      <w:rFonts w:cs="OpenSymbol"/>
+    </w:rPr>
+  </w:style>
+  <w:style w:type="character" w:styleId="ListLabel1069">
+    <w:name w:val="ListLabel 1069"/>
+    <w:qFormat/>
+    <w:rPr>
+      <w:rFonts w:cs="OpenSymbol"/>
+    </w:rPr>
+  </w:style>
+  <w:style w:type="character" w:styleId="ListLabel1070">
+    <w:name w:val="ListLabel 1070"/>
+    <w:qFormat/>
+    <w:rPr>
+      <w:rFonts w:ascii="Times New Roman" w:hAnsi="Times New Roman" w:cs="OpenSymbol"/>
+      <w:sz w:val="24"/>
+    </w:rPr>
+  </w:style>
+  <w:style w:type="character" w:styleId="ListLabel1071">
+    <w:name w:val="ListLabel 1071"/>
+    <w:qFormat/>
+    <w:rPr>
+      <w:rFonts w:cs="OpenSymbol"/>
+    </w:rPr>
+  </w:style>
+  <w:style w:type="character" w:styleId="ListLabel1072">
+    <w:name w:val="ListLabel 1072"/>
+    <w:qFormat/>
+    <w:rPr>
+      <w:rFonts w:cs="OpenSymbol"/>
+    </w:rPr>
+  </w:style>
+  <w:style w:type="character" w:styleId="ListLabel1073">
+    <w:name w:val="ListLabel 1073"/>
+    <w:qFormat/>
+    <w:rPr>
+      <w:rFonts w:cs="OpenSymbol"/>
+    </w:rPr>
+  </w:style>
+  <w:style w:type="character" w:styleId="ListLabel1074">
+    <w:name w:val="ListLabel 1074"/>
+    <w:qFormat/>
+    <w:rPr>
+      <w:rFonts w:cs="OpenSymbol"/>
+    </w:rPr>
+  </w:style>
+  <w:style w:type="character" w:styleId="ListLabel1075">
+    <w:name w:val="ListLabel 1075"/>
+    <w:qFormat/>
+    <w:rPr>
+      <w:rFonts w:cs="OpenSymbol"/>
+    </w:rPr>
+  </w:style>
+  <w:style w:type="character" w:styleId="ListLabel1076">
+    <w:name w:val="ListLabel 1076"/>
+    <w:qFormat/>
+    <w:rPr>
+      <w:rFonts w:cs="OpenSymbol"/>
+    </w:rPr>
+  </w:style>
+  <w:style w:type="character" w:styleId="ListLabel1077">
+    <w:name w:val="ListLabel 1077"/>
+    <w:qFormat/>
+    <w:rPr>
+      <w:rFonts w:cs="OpenSymbol"/>
+    </w:rPr>
+  </w:style>
+  <w:style w:type="character" w:styleId="ListLabel1078">
+    <w:name w:val="ListLabel 1078"/>
+    <w:qFormat/>
+    <w:rPr>
+      <w:rFonts w:cs="OpenSymbol"/>
+    </w:rPr>
+  </w:style>
+  <w:style w:type="character" w:styleId="ListLabel1079">
+    <w:name w:val="ListLabel 1079"/>
+    <w:qFormat/>
+    <w:rPr>
+      <w:rFonts w:cs="OpenSymbol"/>
+    </w:rPr>
+  </w:style>
+  <w:style w:type="character" w:styleId="ListLabel1080">
+    <w:name w:val="ListLabel 1080"/>
+    <w:qFormat/>
+    <w:rPr>
+      <w:rFonts w:ascii="Times New Roman" w:hAnsi="Times New Roman" w:cs="OpenSymbol"/>
+      <w:sz w:val="24"/>
+    </w:rPr>
+  </w:style>
+  <w:style w:type="character" w:styleId="ListLabel1081">
+    <w:name w:val="ListLabel 1081"/>
+    <w:qFormat/>
+    <w:rPr>
+      <w:rFonts w:cs="OpenSymbol"/>
+    </w:rPr>
+  </w:style>
+  <w:style w:type="character" w:styleId="ListLabel1082">
+    <w:name w:val="ListLabel 1082"/>
+    <w:qFormat/>
+    <w:rPr>
+      <w:rFonts w:cs="OpenSymbol"/>
+    </w:rPr>
+  </w:style>
+  <w:style w:type="character" w:styleId="ListLabel1083">
+    <w:name w:val="ListLabel 1083"/>
+    <w:qFormat/>
+    <w:rPr>
+      <w:rFonts w:cs="OpenSymbol"/>
+    </w:rPr>
+  </w:style>
+  <w:style w:type="character" w:styleId="ListLabel1084">
+    <w:name w:val="ListLabel 1084"/>
+    <w:qFormat/>
+    <w:rPr>
+      <w:rFonts w:cs="OpenSymbol"/>
+    </w:rPr>
+  </w:style>
+  <w:style w:type="character" w:styleId="ListLabel1085">
+    <w:name w:val="ListLabel 1085"/>
+    <w:qFormat/>
+    <w:rPr>
+      <w:rFonts w:cs="OpenSymbol"/>
+    </w:rPr>
+  </w:style>
+  <w:style w:type="character" w:styleId="ListLabel1086">
+    <w:name w:val="ListLabel 1086"/>
+    <w:qFormat/>
+    <w:rPr>
+      <w:rFonts w:cs="OpenSymbol"/>
+    </w:rPr>
+  </w:style>
+  <w:style w:type="character" w:styleId="ListLabel1087">
+    <w:name w:val="ListLabel 1087"/>
+    <w:qFormat/>
+    <w:rPr>
+      <w:rFonts w:cs="OpenSymbol"/>
+    </w:rPr>
+  </w:style>
+  <w:style w:type="character" w:styleId="ListLabel1088">
+    <w:name w:val="ListLabel 1088"/>
+    <w:qFormat/>
+    <w:rPr>
+      <w:rFonts w:ascii="Times New Roman" w:hAnsi="Times New Roman" w:cs="OpenSymbol"/>
+      <w:b/>
+      <w:sz w:val="28"/>
+    </w:rPr>
+  </w:style>
+  <w:style w:type="character" w:styleId="ListLabel1089">
+    <w:name w:val="ListLabel 1089"/>
+    <w:qFormat/>
+    <w:rPr>
+      <w:rFonts w:cs="OpenSymbol"/>
+    </w:rPr>
+  </w:style>
+  <w:style w:type="character" w:styleId="ListLabel1090">
+    <w:name w:val="ListLabel 1090"/>
+    <w:qFormat/>
+    <w:rPr>
+      <w:rFonts w:cs="OpenSymbol"/>
+    </w:rPr>
+  </w:style>
+  <w:style w:type="character" w:styleId="ListLabel1091">
+    <w:name w:val="ListLabel 1091"/>
+    <w:qFormat/>
+    <w:rPr>
+      <w:rFonts w:cs="OpenSymbol"/>
+    </w:rPr>
+  </w:style>
+  <w:style w:type="character" w:styleId="ListLabel1092">
+    <w:name w:val="ListLabel 1092"/>
+    <w:qFormat/>
+    <w:rPr>
+      <w:rFonts w:cs="OpenSymbol"/>
+    </w:rPr>
+  </w:style>
+  <w:style w:type="character" w:styleId="ListLabel1093">
+    <w:name w:val="ListLabel 1093"/>
+    <w:qFormat/>
+    <w:rPr>
+      <w:rFonts w:cs="OpenSymbol"/>
+    </w:rPr>
+  </w:style>
+  <w:style w:type="character" w:styleId="ListLabel1094">
+    <w:name w:val="ListLabel 1094"/>
+    <w:qFormat/>
+    <w:rPr>
+      <w:rFonts w:cs="OpenSymbol"/>
+    </w:rPr>
+  </w:style>
+  <w:style w:type="character" w:styleId="ListLabel1095">
+    <w:name w:val="ListLabel 1095"/>
+    <w:qFormat/>
+    <w:rPr>
+      <w:rFonts w:cs="OpenSymbol"/>
+    </w:rPr>
+  </w:style>
+  <w:style w:type="character" w:styleId="ListLabel1096">
+    <w:name w:val="ListLabel 1096"/>
+    <w:qFormat/>
+    <w:rPr>
+      <w:rFonts w:cs="OpenSymbol"/>
+    </w:rPr>
+  </w:style>
+  <w:style w:type="character" w:styleId="ListLabel1097">
+    <w:name w:val="ListLabel 1097"/>
+    <w:qFormat/>
+    <w:rPr>
+      <w:rFonts w:ascii="Times New Roman" w:hAnsi="Times New Roman" w:cs="OpenSymbol"/>
+      <w:sz w:val="28"/>
+    </w:rPr>
+  </w:style>
+  <w:style w:type="character" w:styleId="ListLabel1098">
+    <w:name w:val="ListLabel 1098"/>
+    <w:qFormat/>
+    <w:rPr>
+      <w:rFonts w:ascii="Times New Roman" w:hAnsi="Times New Roman" w:cs="OpenSymbol"/>
+      <w:sz w:val="24"/>
+    </w:rPr>
+  </w:style>
+  <w:style w:type="character" w:styleId="ListLabel1099">
+    <w:name w:val="ListLabel 1099"/>
+    <w:qFormat/>
+    <w:rPr>
+      <w:rFonts w:cs="OpenSymbol"/>
+    </w:rPr>
+  </w:style>
+  <w:style w:type="character" w:styleId="ListLabel1100">
+    <w:name w:val="ListLabel 1100"/>
+    <w:qFormat/>
+    <w:rPr>
+      <w:rFonts w:cs="OpenSymbol"/>
+    </w:rPr>
+  </w:style>
+  <w:style w:type="character" w:styleId="ListLabel1101">
+    <w:name w:val="ListLabel 1101"/>
+    <w:qFormat/>
+    <w:rPr>
+      <w:rFonts w:cs="OpenSymbol"/>
+    </w:rPr>
+  </w:style>
+  <w:style w:type="character" w:styleId="ListLabel1102">
+    <w:name w:val="ListLabel 1102"/>
+    <w:qFormat/>
+    <w:rPr>
+      <w:rFonts w:cs="OpenSymbol"/>
+    </w:rPr>
+  </w:style>
+  <w:style w:type="character" w:styleId="ListLabel1103">
+    <w:name w:val="ListLabel 1103"/>
+    <w:qFormat/>
+    <w:rPr>
+      <w:rFonts w:cs="OpenSymbol"/>
+    </w:rPr>
+  </w:style>
+  <w:style w:type="character" w:styleId="ListLabel1104">
+    <w:name w:val="ListLabel 1104"/>
+    <w:qFormat/>
+    <w:rPr>
+      <w:rFonts w:cs="OpenSymbol"/>
+    </w:rPr>
+  </w:style>
+  <w:style w:type="character" w:styleId="ListLabel1105">
+    <w:name w:val="ListLabel 1105"/>
+    <w:qFormat/>
+    <w:rPr>
+      <w:rFonts w:cs="OpenSymbol"/>
+    </w:rPr>
+  </w:style>
+  <w:style w:type="character" w:styleId="ListLabel1106">
+    <w:name w:val="ListLabel 1106"/>
+    <w:qFormat/>
+    <w:rPr>
+      <w:rFonts w:ascii="Times New Roman" w:hAnsi="Times New Roman" w:cs="OpenSymbol"/>
+      <w:b/>
+      <w:sz w:val="28"/>
+    </w:rPr>
+  </w:style>
+  <w:style w:type="character" w:styleId="ListLabel1107">
+    <w:name w:val="ListLabel 1107"/>
+    <w:qFormat/>
+    <w:rPr>
+      <w:rFonts w:ascii="Times New Roman" w:hAnsi="Times New Roman" w:cs="OpenSymbol"/>
+      <w:b w:val="false"/>
+      <w:sz w:val="24"/>
+    </w:rPr>
+  </w:style>
+  <w:style w:type="character" w:styleId="ListLabel1108">
+    <w:name w:val="ListLabel 1108"/>
+    <w:qFormat/>
+    <w:rPr>
+      <w:rFonts w:cs="OpenSymbol"/>
+    </w:rPr>
+  </w:style>
+  <w:style w:type="character" w:styleId="ListLabel1109">
+    <w:name w:val="ListLabel 1109"/>
+    <w:qFormat/>
+    <w:rPr>
+      <w:rFonts w:cs="OpenSymbol"/>
+    </w:rPr>
+  </w:style>
+  <w:style w:type="character" w:styleId="ListLabel1110">
+    <w:name w:val="ListLabel 1110"/>
+    <w:qFormat/>
+    <w:rPr>
+      <w:rFonts w:cs="OpenSymbol"/>
+    </w:rPr>
+  </w:style>
+  <w:style w:type="character" w:styleId="ListLabel1111">
+    <w:name w:val="ListLabel 1111"/>
+    <w:qFormat/>
+    <w:rPr>
+      <w:rFonts w:cs="OpenSymbol"/>
+    </w:rPr>
+  </w:style>
+  <w:style w:type="character" w:styleId="ListLabel1112">
+    <w:name w:val="ListLabel 1112"/>
+    <w:qFormat/>
+    <w:rPr>
+      <w:rFonts w:cs="OpenSymbol"/>
+    </w:rPr>
+  </w:style>
+  <w:style w:type="character" w:styleId="ListLabel1113">
+    <w:name w:val="ListLabel 1113"/>
+    <w:qFormat/>
+    <w:rPr>
+      <w:rFonts w:cs="OpenSymbol"/>
+    </w:rPr>
+  </w:style>
+  <w:style w:type="character" w:styleId="ListLabel1114">
+    <w:name w:val="ListLabel 1114"/>
+    <w:qFormat/>
+    <w:rPr>
+      <w:rFonts w:cs="OpenSymbol"/>
+    </w:rPr>
+  </w:style>
+  <w:style w:type="character" w:styleId="ListLabel1115">
+    <w:name w:val="ListLabel 1115"/>
+    <w:qFormat/>
+    <w:rPr>
+      <w:rFonts w:ascii="Times New Roman" w:hAnsi="Times New Roman" w:cs="OpenSymbol"/>
+      <w:b/>
+      <w:sz w:val="28"/>
+    </w:rPr>
+  </w:style>
+  <w:style w:type="character" w:styleId="ListLabel1116">
+    <w:name w:val="ListLabel 1116"/>
+    <w:qFormat/>
+    <w:rPr>
+      <w:rFonts w:ascii="Times New Roman" w:hAnsi="Times New Roman" w:cs="OpenSymbol"/>
+      <w:b w:val="false"/>
+      <w:sz w:val="24"/>
+    </w:rPr>
+  </w:style>
+  <w:style w:type="character" w:styleId="ListLabel1117">
+    <w:name w:val="ListLabel 1117"/>
+    <w:qFormat/>
+    <w:rPr>
+      <w:rFonts w:cs="OpenSymbol"/>
+    </w:rPr>
+  </w:style>
+  <w:style w:type="character" w:styleId="ListLabel1118">
+    <w:name w:val="ListLabel 1118"/>
+    <w:qFormat/>
+    <w:rPr>
+      <w:rFonts w:cs="OpenSymbol"/>
+    </w:rPr>
+  </w:style>
+  <w:style w:type="character" w:styleId="ListLabel1119">
+    <w:name w:val="ListLabel 1119"/>
+    <w:qFormat/>
+    <w:rPr>
+      <w:rFonts w:cs="OpenSymbol"/>
+    </w:rPr>
+  </w:style>
+  <w:style w:type="character" w:styleId="ListLabel1120">
+    <w:name w:val="ListLabel 1120"/>
+    <w:qFormat/>
+    <w:rPr>
+      <w:rFonts w:cs="OpenSymbol"/>
+    </w:rPr>
+  </w:style>
+  <w:style w:type="character" w:styleId="ListLabel1121">
+    <w:name w:val="ListLabel 1121"/>
+    <w:qFormat/>
+    <w:rPr>
+      <w:rFonts w:cs="OpenSymbol"/>
+    </w:rPr>
+  </w:style>
+  <w:style w:type="character" w:styleId="ListLabel1122">
+    <w:name w:val="ListLabel 1122"/>
+    <w:qFormat/>
+    <w:rPr>
+      <w:rFonts w:cs="OpenSymbol"/>
+    </w:rPr>
+  </w:style>
+  <w:style w:type="character" w:styleId="ListLabel1123">
+    <w:name w:val="ListLabel 1123"/>
+    <w:qFormat/>
+    <w:rPr>
+      <w:rFonts w:cs="OpenSymbol"/>
+    </w:rPr>
+  </w:style>
+  <w:style w:type="character" w:styleId="ListLabel1124">
+    <w:name w:val="ListLabel 1124"/>
+    <w:qFormat/>
+    <w:rPr>
+      <w:rFonts w:ascii="Times New Roman" w:hAnsi="Times New Roman" w:cs="OpenSymbol"/>
+      <w:b w:val="false"/>
+      <w:sz w:val="24"/>
+    </w:rPr>
+  </w:style>
+  <w:style w:type="character" w:styleId="ListLabel1125">
+    <w:name w:val="ListLabel 1125"/>
+    <w:qFormat/>
+    <w:rPr>
+      <w:rFonts w:cs="OpenSymbol"/>
+    </w:rPr>
+  </w:style>
+  <w:style w:type="character" w:styleId="ListLabel1126">
+    <w:name w:val="ListLabel 1126"/>
+    <w:qFormat/>
+    <w:rPr>
+      <w:rFonts w:cs="OpenSymbol"/>
+    </w:rPr>
+  </w:style>
+  <w:style w:type="character" w:styleId="ListLabel1127">
+    <w:name w:val="ListLabel 1127"/>
+    <w:qFormat/>
+    <w:rPr>
+      <w:rFonts w:cs="OpenSymbol"/>
+    </w:rPr>
+  </w:style>
+  <w:style w:type="character" w:styleId="ListLabel1128">
+    <w:name w:val="ListLabel 1128"/>
+    <w:qFormat/>
+    <w:rPr>
+      <w:rFonts w:cs="OpenSymbol"/>
+    </w:rPr>
+  </w:style>
+  <w:style w:type="character" w:styleId="ListLabel1129">
+    <w:name w:val="ListLabel 1129"/>
+    <w:qFormat/>
+    <w:rPr>
+      <w:rFonts w:cs="OpenSymbol"/>
+    </w:rPr>
+  </w:style>
+  <w:style w:type="character" w:styleId="ListLabel1130">
+    <w:name w:val="ListLabel 1130"/>
+    <w:qFormat/>
+    <w:rPr>
+      <w:rFonts w:cs="OpenSymbol"/>
+    </w:rPr>
+  </w:style>
+  <w:style w:type="character" w:styleId="ListLabel1131">
+    <w:name w:val="ListLabel 1131"/>
+    <w:qFormat/>
+    <w:rPr>
+      <w:rFonts w:cs="OpenSymbol"/>
+    </w:rPr>
+  </w:style>
+  <w:style w:type="character" w:styleId="ListLabel1132">
+    <w:name w:val="ListLabel 1132"/>
+    <w:qFormat/>
+    <w:rPr>
+      <w:rFonts w:cs="OpenSymbol"/>
+    </w:rPr>
+  </w:style>
+  <w:style w:type="character" w:styleId="ListLabel1133">
+    <w:name w:val="ListLabel 1133"/>
+    <w:qFormat/>
+    <w:rPr>
+      <w:rFonts w:ascii="Times New Roman" w:hAnsi="Times New Roman" w:cs="OpenSymbol"/>
+    </w:rPr>
+  </w:style>
+  <w:style w:type="character" w:styleId="ListLabel1134">
+    <w:name w:val="ListLabel 1134"/>
+    <w:qFormat/>
+    <w:rPr>
+      <w:rFonts w:cs="OpenSymbol"/>
+    </w:rPr>
+  </w:style>
+  <w:style w:type="character" w:styleId="ListLabel1135">
+    <w:name w:val="ListLabel 1135"/>
+    <w:qFormat/>
+    <w:rPr>
+      <w:rFonts w:cs="OpenSymbol"/>
+    </w:rPr>
+  </w:style>
+  <w:style w:type="character" w:styleId="ListLabel1136">
+    <w:name w:val="ListLabel 1136"/>
+    <w:qFormat/>
+    <w:rPr>
+      <w:rFonts w:cs="OpenSymbol"/>
+    </w:rPr>
+  </w:style>
+  <w:style w:type="character" w:styleId="ListLabel1137">
+    <w:name w:val="ListLabel 1137"/>
+    <w:qFormat/>
+    <w:rPr>
+      <w:rFonts w:cs="OpenSymbol"/>
+    </w:rPr>
+  </w:style>
+  <w:style w:type="character" w:styleId="ListLabel1138">
+    <w:name w:val="ListLabel 1138"/>
+    <w:qFormat/>
+    <w:rPr>
+      <w:rFonts w:cs="OpenSymbol"/>
+    </w:rPr>
+  </w:style>
+  <w:style w:type="character" w:styleId="ListLabel1139">
+    <w:name w:val="ListLabel 1139"/>
+    <w:qFormat/>
+    <w:rPr>
+      <w:rFonts w:cs="OpenSymbol"/>
+    </w:rPr>
+  </w:style>
+  <w:style w:type="character" w:styleId="ListLabel1140">
+    <w:name w:val="ListLabel 1140"/>
+    <w:qFormat/>
+    <w:rPr>
+      <w:rFonts w:cs="OpenSymbol"/>
+    </w:rPr>
+  </w:style>
+  <w:style w:type="character" w:styleId="ListLabel1141">
+    <w:name w:val="ListLabel 1141"/>
+    <w:qFormat/>
+    <w:rPr>
+      <w:rFonts w:cs="OpenSymbol"/>
+    </w:rPr>
+  </w:style>
+  <w:style w:type="character" w:styleId="ListLabel1142">
+    <w:name w:val="ListLabel 1142"/>
+    <w:qFormat/>
+    <w:rPr>
+      <w:rFonts w:ascii="Calibri;sans-serif" w:hAnsi="Calibri;sans-serif" w:cs="OpenSymbol"/>
+      <w:sz w:val="22"/>
+    </w:rPr>
+  </w:style>
+  <w:style w:type="character" w:styleId="ListLabel1143">
+    <w:name w:val="ListLabel 1143"/>
+    <w:qFormat/>
+    <w:rPr>
+      <w:rFonts w:cs="OpenSymbol"/>
+    </w:rPr>
+  </w:style>
+  <w:style w:type="character" w:styleId="ListLabel1144">
+    <w:name w:val="ListLabel 1144"/>
+    <w:qFormat/>
+    <w:rPr>
+      <w:rFonts w:cs="OpenSymbol"/>
+    </w:rPr>
+  </w:style>
+  <w:style w:type="character" w:styleId="ListLabel1145">
+    <w:name w:val="ListLabel 1145"/>
+    <w:qFormat/>
+    <w:rPr>
+      <w:rFonts w:cs="OpenSymbol"/>
+    </w:rPr>
+  </w:style>
+  <w:style w:type="character" w:styleId="ListLabel1146">
+    <w:name w:val="ListLabel 1146"/>
+    <w:qFormat/>
+    <w:rPr>
+      <w:rFonts w:cs="OpenSymbol"/>
+    </w:rPr>
+  </w:style>
+  <w:style w:type="character" w:styleId="ListLabel1147">
+    <w:name w:val="ListLabel 1147"/>
+    <w:qFormat/>
+    <w:rPr>
+      <w:rFonts w:cs="OpenSymbol"/>
+    </w:rPr>
+  </w:style>
+  <w:style w:type="character" w:styleId="ListLabel1148">
+    <w:name w:val="ListLabel 1148"/>
+    <w:qFormat/>
+    <w:rPr>
+      <w:rFonts w:cs="OpenSymbol"/>
+    </w:rPr>
+  </w:style>
+  <w:style w:type="character" w:styleId="ListLabel1149">
+    <w:name w:val="ListLabel 1149"/>
+    <w:qFormat/>
+    <w:rPr>
+      <w:rFonts w:cs="OpenSymbol"/>
+    </w:rPr>
+  </w:style>
+  <w:style w:type="character" w:styleId="ListLabel1150">
+    <w:name w:val="ListLabel 1150"/>
+    <w:qFormat/>
+    <w:rPr>
+      <w:rFonts w:cs="OpenSymbol"/>
+    </w:rPr>
+  </w:style>
+  <w:style w:type="character" w:styleId="ListLabel1151">
+    <w:name w:val="ListLabel 1151"/>
     <w:qFormat/>
     <w:rPr>
       <w:rFonts w:ascii="Times New Roman" w:hAnsi="Times New Roman"/>

</xml_diff>

<commit_message>
add & complete chapter 7
</commit_message>
<xml_diff>
--- a/TR_Document.docx
+++ b/TR_Document.docx
@@ -6314,7 +6314,6 @@
           <w:effect w:val="none"/>
         </w:rPr>
       </w:pPr>
-      <w:bookmarkStart w:id="13" w:name="__DdeLink__354_4099166336"/>
       <w:r>
         <w:rPr>
           <w:rFonts w:ascii="Times New Roman" w:hAnsi="Times New Roman"/>
@@ -6332,7 +6331,6 @@
         </w:rPr>
         <w:t>Fig.3.3.2 PERT Chart</w:t>
       </w:r>
-      <w:bookmarkEnd w:id="13"/>
     </w:p>
     <w:p>
       <w:pPr>
@@ -6350,8 +6348,8 @@
           <w:effect w:val="none"/>
         </w:rPr>
       </w:pPr>
-      <w:bookmarkStart w:id="14" w:name="docs-internal-guid-24cec8d3-7fff-bfd1-bb"/>
-      <w:bookmarkEnd w:id="14"/>
+      <w:bookmarkStart w:id="13" w:name="docs-internal-guid-24cec8d3-7fff-bfd1-bb"/>
+      <w:bookmarkEnd w:id="13"/>
       <w:r>
         <w:rPr>
           <w:caps w:val="false"/>
@@ -6417,8 +6415,8 @@
           <w:effect w:val="none"/>
         </w:rPr>
       </w:pPr>
-      <w:bookmarkStart w:id="15" w:name="docs-internal-guid-eb02147d-7fff-dd0a-f4"/>
-      <w:bookmarkEnd w:id="15"/>
+      <w:bookmarkStart w:id="14" w:name="docs-internal-guid-eb02147d-7fff-dd0a-f4"/>
+      <w:bookmarkEnd w:id="14"/>
       <w:r>
         <w:rPr>
           <w:caps w:val="false"/>
@@ -11331,9 +11329,569 @@
       <w:r>
         <w:rPr/>
       </w:r>
+      <w:r>
+        <w:br w:type="page"/>
+      </w:r>
+    </w:p>
+    <w:p>
+      <w:pPr>
+        <w:pStyle w:val="TextBody"/>
+        <w:widowControl/>
+        <w:overflowPunct w:val="true"/>
+        <w:bidi w:val="0"/>
+        <w:spacing w:lineRule="auto" w:line="360"/>
+        <w:ind w:right="0" w:hanging="0"/>
+        <w:jc w:val="center"/>
+        <w:rPr/>
+      </w:pPr>
+      <w:r>
+        <w:rPr>
+          <w:rFonts w:ascii="Times New Roman" w:hAnsi="Times New Roman"/>
+          <w:b/>
+          <w:bCs/>
+          <w:sz w:val="40"/>
+          <w:szCs w:val="40"/>
+        </w:rPr>
+        <w:t>7</w:t>
+      </w:r>
+      <w:r>
+        <w:rPr>
+          <w:rFonts w:ascii="Times New Roman" w:hAnsi="Times New Roman"/>
+          <w:b/>
+          <w:bCs/>
+          <w:sz w:val="40"/>
+          <w:szCs w:val="40"/>
+        </w:rPr>
+        <w:t xml:space="preserve">. </w:t>
+      </w:r>
+      <w:r>
+        <w:rPr>
+          <w:rFonts w:ascii="Times New Roman" w:hAnsi="Times New Roman"/>
+          <w:b/>
+          <w:bCs/>
+          <w:sz w:val="40"/>
+          <w:szCs w:val="40"/>
+        </w:rPr>
+        <w:t>REFERENCES</w:t>
+      </w:r>
+    </w:p>
+    <w:p>
+      <w:pPr>
+        <w:pStyle w:val="TextBody"/>
+        <w:widowControl/>
+        <w:overflowPunct w:val="true"/>
+        <w:bidi w:val="0"/>
+        <w:spacing w:lineRule="auto" w:line="360"/>
+        <w:ind w:right="0" w:hanging="0"/>
+        <w:jc w:val="center"/>
+        <w:rPr>
+          <w:rFonts w:ascii="Times New Roman" w:hAnsi="Times New Roman"/>
+          <w:b/>
+          <w:b/>
+          <w:bCs/>
+          <w:sz w:val="40"/>
+          <w:szCs w:val="40"/>
+        </w:rPr>
+      </w:pPr>
+      <w:r>
+        <w:rPr/>
+      </w:r>
+    </w:p>
+    <w:p>
+      <w:pPr>
+        <w:pStyle w:val="TextBody"/>
+        <w:widowControl/>
+        <w:numPr>
+          <w:ilvl w:val="0"/>
+          <w:numId w:val="15"/>
+        </w:numPr>
+        <w:overflowPunct w:val="true"/>
+        <w:bidi w:val="0"/>
+        <w:spacing w:lineRule="auto" w:line="360"/>
+        <w:jc w:val="left"/>
+        <w:rPr>
+          <w:b w:val="false"/>
+          <w:b w:val="false"/>
+          <w:bCs w:val="false"/>
+          <w:sz w:val="24"/>
+          <w:szCs w:val="24"/>
+        </w:rPr>
+      </w:pPr>
+      <w:r>
+        <w:rPr>
+          <w:rFonts w:ascii="Times New Roman" w:hAnsi="Times New Roman"/>
+          <w:b w:val="false"/>
+          <w:bCs w:val="false"/>
+          <w:sz w:val="24"/>
+          <w:szCs w:val="24"/>
+        </w:rPr>
+        <w:t>G</w:t>
+      </w:r>
+      <w:r>
+        <w:rPr>
+          <w:rFonts w:ascii="Times New Roman" w:hAnsi="Times New Roman"/>
+          <w:b w:val="false"/>
+          <w:bCs w:val="false"/>
+          <w:sz w:val="24"/>
+          <w:szCs w:val="24"/>
+        </w:rPr>
+        <w:t>oogle Developers website</w:t>
+      </w:r>
+    </w:p>
+    <w:p>
+      <w:pPr>
+        <w:pStyle w:val="Normal"/>
+        <w:widowControl/>
+        <w:numPr>
+          <w:ilvl w:val="0"/>
+          <w:numId w:val="0"/>
+        </w:numPr>
+        <w:overflowPunct w:val="true"/>
+        <w:bidi w:val="0"/>
+        <w:spacing w:lineRule="auto" w:line="360"/>
+        <w:ind w:left="720" w:hanging="0"/>
+        <w:jc w:val="left"/>
+        <w:rPr>
+          <w:b w:val="false"/>
+          <w:b w:val="false"/>
+          <w:bCs w:val="false"/>
+          <w:sz w:val="24"/>
+          <w:szCs w:val="24"/>
+        </w:rPr>
+      </w:pPr>
+      <w:hyperlink r:id="rId27">
+        <w:r>
+          <w:rPr>
+            <w:rStyle w:val="Quotation"/>
+            <w:rFonts w:ascii="Times New Roman" w:hAnsi="Times New Roman"/>
+            <w:b w:val="false"/>
+            <w:bCs w:val="false"/>
+            <w:sz w:val="24"/>
+            <w:szCs w:val="24"/>
+          </w:rPr>
+          <w:t>https://developers.google.com/</w:t>
+        </w:r>
+      </w:hyperlink>
+    </w:p>
+    <w:p>
+      <w:pPr>
+        <w:pStyle w:val="TextBody"/>
+        <w:widowControl/>
+        <w:numPr>
+          <w:ilvl w:val="0"/>
+          <w:numId w:val="15"/>
+        </w:numPr>
+        <w:overflowPunct w:val="true"/>
+        <w:bidi w:val="0"/>
+        <w:spacing w:lineRule="auto" w:line="360"/>
+        <w:jc w:val="left"/>
+        <w:rPr>
+          <w:b w:val="false"/>
+          <w:b w:val="false"/>
+          <w:bCs w:val="false"/>
+          <w:sz w:val="24"/>
+          <w:szCs w:val="24"/>
+        </w:rPr>
+      </w:pPr>
+      <w:r>
+        <w:rPr>
+          <w:rFonts w:ascii="Times New Roman" w:hAnsi="Times New Roman"/>
+          <w:b w:val="false"/>
+          <w:bCs w:val="false"/>
+          <w:sz w:val="24"/>
+          <w:szCs w:val="24"/>
+        </w:rPr>
+        <w:t>Android Developers Youtube Channel</w:t>
+      </w:r>
+    </w:p>
+    <w:p>
+      <w:pPr>
+        <w:pStyle w:val="TextBody"/>
+        <w:widowControl/>
+        <w:numPr>
+          <w:ilvl w:val="0"/>
+          <w:numId w:val="0"/>
+        </w:numPr>
+        <w:overflowPunct w:val="true"/>
+        <w:bidi w:val="0"/>
+        <w:spacing w:lineRule="auto" w:line="360"/>
+        <w:ind w:left="720" w:hanging="0"/>
+        <w:jc w:val="left"/>
+        <w:rPr>
+          <w:b w:val="false"/>
+          <w:b w:val="false"/>
+          <w:bCs w:val="false"/>
+          <w:sz w:val="24"/>
+          <w:szCs w:val="24"/>
+        </w:rPr>
+      </w:pPr>
+      <w:hyperlink r:id="rId28">
+        <w:r>
+          <w:rPr>
+            <w:rStyle w:val="InternetLink"/>
+            <w:rFonts w:ascii="Times New Roman" w:hAnsi="Times New Roman"/>
+            <w:b w:val="false"/>
+            <w:bCs w:val="false"/>
+            <w:sz w:val="24"/>
+            <w:szCs w:val="24"/>
+          </w:rPr>
+          <w:t>https://www.youtube.com/androiddevelopers</w:t>
+        </w:r>
+      </w:hyperlink>
+    </w:p>
+    <w:p>
+      <w:pPr>
+        <w:pStyle w:val="TextBody"/>
+        <w:widowControl/>
+        <w:numPr>
+          <w:ilvl w:val="0"/>
+          <w:numId w:val="15"/>
+        </w:numPr>
+        <w:overflowPunct w:val="true"/>
+        <w:bidi w:val="0"/>
+        <w:spacing w:lineRule="auto" w:line="360"/>
+        <w:jc w:val="left"/>
+        <w:rPr>
+          <w:b w:val="false"/>
+          <w:b w:val="false"/>
+          <w:bCs w:val="false"/>
+          <w:sz w:val="24"/>
+          <w:szCs w:val="24"/>
+        </w:rPr>
+      </w:pPr>
+      <w:r>
+        <w:rPr>
+          <w:rFonts w:ascii="Times New Roman" w:hAnsi="Times New Roman"/>
+          <w:b w:val="false"/>
+          <w:bCs w:val="false"/>
+          <w:sz w:val="24"/>
+          <w:szCs w:val="24"/>
+        </w:rPr>
+        <w:t>Google Design Youtube Channel</w:t>
+      </w:r>
+    </w:p>
+    <w:p>
+      <w:pPr>
+        <w:pStyle w:val="TextBody"/>
+        <w:widowControl/>
+        <w:numPr>
+          <w:ilvl w:val="0"/>
+          <w:numId w:val="0"/>
+        </w:numPr>
+        <w:overflowPunct w:val="true"/>
+        <w:bidi w:val="0"/>
+        <w:spacing w:lineRule="auto" w:line="360"/>
+        <w:ind w:left="720" w:hanging="0"/>
+        <w:jc w:val="left"/>
+        <w:rPr>
+          <w:b w:val="false"/>
+          <w:b w:val="false"/>
+          <w:bCs w:val="false"/>
+          <w:sz w:val="24"/>
+          <w:szCs w:val="24"/>
+        </w:rPr>
+      </w:pPr>
+      <w:hyperlink r:id="rId29">
+        <w:r>
+          <w:rPr>
+            <w:rStyle w:val="InternetLink"/>
+            <w:b w:val="false"/>
+            <w:bCs w:val="false"/>
+            <w:sz w:val="24"/>
+            <w:szCs w:val="24"/>
+          </w:rPr>
+          <w:t>https://www.youtube.com/googledesign</w:t>
+        </w:r>
+      </w:hyperlink>
+    </w:p>
+    <w:p>
+      <w:pPr>
+        <w:pStyle w:val="TextBody"/>
+        <w:widowControl/>
+        <w:numPr>
+          <w:ilvl w:val="0"/>
+          <w:numId w:val="15"/>
+        </w:numPr>
+        <w:overflowPunct w:val="true"/>
+        <w:bidi w:val="0"/>
+        <w:spacing w:lineRule="auto" w:line="360"/>
+        <w:jc w:val="left"/>
+        <w:rPr>
+          <w:b w:val="false"/>
+          <w:b w:val="false"/>
+          <w:bCs w:val="false"/>
+          <w:sz w:val="24"/>
+          <w:szCs w:val="24"/>
+        </w:rPr>
+      </w:pPr>
+      <w:r>
+        <w:rPr>
+          <w:b w:val="false"/>
+          <w:bCs w:val="false"/>
+          <w:sz w:val="24"/>
+          <w:szCs w:val="24"/>
+        </w:rPr>
+        <w:t>Firebase Youtube Channel</w:t>
+      </w:r>
+    </w:p>
+    <w:p>
+      <w:pPr>
+        <w:pStyle w:val="TextBody"/>
+        <w:widowControl/>
+        <w:numPr>
+          <w:ilvl w:val="0"/>
+          <w:numId w:val="0"/>
+        </w:numPr>
+        <w:overflowPunct w:val="true"/>
+        <w:bidi w:val="0"/>
+        <w:spacing w:lineRule="auto" w:line="360"/>
+        <w:ind w:left="720" w:hanging="0"/>
+        <w:jc w:val="left"/>
+        <w:rPr>
+          <w:b w:val="false"/>
+          <w:b w:val="false"/>
+          <w:bCs w:val="false"/>
+          <w:sz w:val="24"/>
+          <w:szCs w:val="24"/>
+        </w:rPr>
+      </w:pPr>
+      <w:hyperlink r:id="rId30">
+        <w:r>
+          <w:rPr>
+            <w:rStyle w:val="InternetLink"/>
+            <w:b w:val="false"/>
+            <w:bCs w:val="false"/>
+            <w:sz w:val="24"/>
+            <w:szCs w:val="24"/>
+          </w:rPr>
+          <w:t>https://www.youtube.com/firebase</w:t>
+        </w:r>
+      </w:hyperlink>
+    </w:p>
+    <w:p>
+      <w:pPr>
+        <w:pStyle w:val="TextBody"/>
+        <w:widowControl/>
+        <w:numPr>
+          <w:ilvl w:val="0"/>
+          <w:numId w:val="15"/>
+        </w:numPr>
+        <w:overflowPunct w:val="true"/>
+        <w:bidi w:val="0"/>
+        <w:spacing w:lineRule="auto" w:line="360"/>
+        <w:jc w:val="left"/>
+        <w:rPr>
+          <w:b w:val="false"/>
+          <w:b w:val="false"/>
+          <w:bCs w:val="false"/>
+          <w:sz w:val="24"/>
+          <w:szCs w:val="24"/>
+        </w:rPr>
+      </w:pPr>
+      <w:r>
+        <w:rPr>
+          <w:b w:val="false"/>
+          <w:bCs w:val="false"/>
+          <w:sz w:val="24"/>
+          <w:szCs w:val="24"/>
+        </w:rPr>
+        <w:t>EDMT Dev Youtube Channel</w:t>
+      </w:r>
+    </w:p>
+    <w:p>
+      <w:pPr>
+        <w:pStyle w:val="TextBody"/>
+        <w:widowControl/>
+        <w:numPr>
+          <w:ilvl w:val="0"/>
+          <w:numId w:val="0"/>
+        </w:numPr>
+        <w:overflowPunct w:val="true"/>
+        <w:bidi w:val="0"/>
+        <w:spacing w:lineRule="auto" w:line="360"/>
+        <w:ind w:left="720" w:hanging="0"/>
+        <w:jc w:val="left"/>
+        <w:rPr>
+          <w:b w:val="false"/>
+          <w:b w:val="false"/>
+          <w:bCs w:val="false"/>
+          <w:sz w:val="24"/>
+          <w:szCs w:val="24"/>
+        </w:rPr>
+      </w:pPr>
+      <w:hyperlink r:id="rId31">
+        <w:r>
+          <w:rPr>
+            <w:rStyle w:val="InternetLink"/>
+            <w:b w:val="false"/>
+            <w:bCs w:val="false"/>
+            <w:sz w:val="24"/>
+            <w:szCs w:val="24"/>
+          </w:rPr>
+          <w:t>https://www.youtube.com/eddydn71/</w:t>
+        </w:r>
+      </w:hyperlink>
+    </w:p>
+    <w:p>
+      <w:pPr>
+        <w:pStyle w:val="TextBody"/>
+        <w:widowControl/>
+        <w:numPr>
+          <w:ilvl w:val="0"/>
+          <w:numId w:val="15"/>
+        </w:numPr>
+        <w:overflowPunct w:val="true"/>
+        <w:bidi w:val="0"/>
+        <w:spacing w:lineRule="auto" w:line="360"/>
+        <w:jc w:val="left"/>
+        <w:rPr>
+          <w:b w:val="false"/>
+          <w:b w:val="false"/>
+          <w:bCs w:val="false"/>
+          <w:sz w:val="24"/>
+          <w:szCs w:val="24"/>
+        </w:rPr>
+      </w:pPr>
+      <w:r>
+        <w:rPr>
+          <w:b w:val="false"/>
+          <w:bCs w:val="false"/>
+          <w:sz w:val="24"/>
+          <w:szCs w:val="24"/>
+        </w:rPr>
+        <w:t>Stackoverflow Website</w:t>
+      </w:r>
+    </w:p>
+    <w:p>
+      <w:pPr>
+        <w:pStyle w:val="TextBody"/>
+        <w:widowControl/>
+        <w:numPr>
+          <w:ilvl w:val="0"/>
+          <w:numId w:val="0"/>
+        </w:numPr>
+        <w:overflowPunct w:val="true"/>
+        <w:bidi w:val="0"/>
+        <w:spacing w:lineRule="auto" w:line="360"/>
+        <w:ind w:left="720" w:hanging="0"/>
+        <w:jc w:val="left"/>
+        <w:rPr>
+          <w:b w:val="false"/>
+          <w:b w:val="false"/>
+          <w:bCs w:val="false"/>
+          <w:sz w:val="24"/>
+          <w:szCs w:val="24"/>
+        </w:rPr>
+      </w:pPr>
+      <w:hyperlink r:id="rId32">
+        <w:r>
+          <w:rPr>
+            <w:rStyle w:val="InternetLink"/>
+            <w:b w:val="false"/>
+            <w:bCs w:val="false"/>
+            <w:sz w:val="24"/>
+            <w:szCs w:val="24"/>
+          </w:rPr>
+          <w:t>https://www.stackoverflow.com/</w:t>
+        </w:r>
+      </w:hyperlink>
+    </w:p>
+    <w:p>
+      <w:pPr>
+        <w:pStyle w:val="TextBody"/>
+        <w:widowControl/>
+        <w:numPr>
+          <w:ilvl w:val="0"/>
+          <w:numId w:val="15"/>
+        </w:numPr>
+        <w:overflowPunct w:val="true"/>
+        <w:bidi w:val="0"/>
+        <w:spacing w:lineRule="auto" w:line="360"/>
+        <w:jc w:val="left"/>
+        <w:rPr>
+          <w:b w:val="false"/>
+          <w:b w:val="false"/>
+          <w:bCs w:val="false"/>
+          <w:sz w:val="24"/>
+          <w:szCs w:val="24"/>
+        </w:rPr>
+      </w:pPr>
+      <w:r>
+        <w:rPr>
+          <w:b w:val="false"/>
+          <w:bCs w:val="false"/>
+          <w:sz w:val="24"/>
+          <w:szCs w:val="24"/>
+        </w:rPr>
+        <w:t>Hitesh Choudhary Youtube Channel</w:t>
+      </w:r>
+    </w:p>
+    <w:p>
+      <w:pPr>
+        <w:pStyle w:val="TextBody"/>
+        <w:widowControl/>
+        <w:numPr>
+          <w:ilvl w:val="0"/>
+          <w:numId w:val="0"/>
+        </w:numPr>
+        <w:overflowPunct w:val="true"/>
+        <w:bidi w:val="0"/>
+        <w:spacing w:lineRule="auto" w:line="360"/>
+        <w:ind w:left="720" w:hanging="0"/>
+        <w:jc w:val="left"/>
+        <w:rPr>
+          <w:b w:val="false"/>
+          <w:b w:val="false"/>
+          <w:bCs w:val="false"/>
+          <w:sz w:val="24"/>
+          <w:szCs w:val="24"/>
+        </w:rPr>
+      </w:pPr>
+      <w:hyperlink r:id="rId33">
+        <w:r>
+          <w:rPr>
+            <w:rStyle w:val="InternetLink"/>
+            <w:b w:val="false"/>
+            <w:bCs w:val="false"/>
+            <w:sz w:val="24"/>
+            <w:szCs w:val="24"/>
+          </w:rPr>
+          <w:t>https://www.youtube.com/hiteshitube</w:t>
+        </w:r>
+      </w:hyperlink>
+    </w:p>
+    <w:p>
+      <w:pPr>
+        <w:pStyle w:val="TextBody"/>
+        <w:widowControl/>
+        <w:numPr>
+          <w:ilvl w:val="0"/>
+          <w:numId w:val="0"/>
+        </w:numPr>
+        <w:overflowPunct w:val="true"/>
+        <w:bidi w:val="0"/>
+        <w:spacing w:lineRule="auto" w:line="360" w:before="0" w:after="140"/>
+        <w:ind w:left="720" w:hanging="0"/>
+        <w:jc w:val="left"/>
+        <w:rPr>
+          <w:b w:val="false"/>
+          <w:b w:val="false"/>
+          <w:bCs w:val="false"/>
+          <w:sz w:val="24"/>
+          <w:szCs w:val="24"/>
+        </w:rPr>
+      </w:pPr>
+      <w:r>
+        <w:rPr>
+          <w:b w:val="false"/>
+          <w:bCs w:val="false"/>
+          <w:sz w:val="24"/>
+          <w:szCs w:val="24"/>
+        </w:rPr>
+      </w:r>
     </w:p>
     <w:sectPr>
-      <w:headerReference w:type="default" r:id="rId27"/>
+      <w:headerReference w:type="default" r:id="rId34"/>
       <w:type w:val="nextPage"/>
       <w:pgSz w:w="11906" w:h="16838"/>
       <w:pgMar w:left="1134" w:right="1134" w:header="1134" w:top="1693" w:footer="0" w:bottom="1134" w:gutter="0"/>
@@ -11368,7 +11926,7 @@
     </w:r>
     <w:r>
       <w:rPr/>
-      <w:t>1</w:t>
+      <w:t>35</w:t>
     </w:r>
     <w:r>
       <w:rPr/>
@@ -13263,6 +13821,125 @@
         </w:tabs>
         <w:ind w:left="3600" w:hanging="360"/>
       </w:pPr>
+    </w:lvl>
+  </w:abstractNum>
+  <w:abstractNum w:abstractNumId="15">
+    <w:lvl w:ilvl="0">
+      <w:start w:val="1"/>
+      <w:numFmt w:val="decimal"/>
+      <w:lvlText w:val="%1."/>
+      <w:lvlJc w:val="left"/>
+      <w:pPr>
+        <w:tabs>
+          <w:tab w:val="num" w:pos="720"/>
+        </w:tabs>
+        <w:ind w:left="720" w:hanging="360"/>
+      </w:pPr>
+      <w:rPr/>
+    </w:lvl>
+    <w:lvl w:ilvl="1">
+      <w:start w:val="1"/>
+      <w:numFmt w:val="decimal"/>
+      <w:lvlText w:val="%2."/>
+      <w:lvlJc w:val="left"/>
+      <w:pPr>
+        <w:tabs>
+          <w:tab w:val="num" w:pos="1080"/>
+        </w:tabs>
+        <w:ind w:left="1080" w:hanging="360"/>
+      </w:pPr>
+      <w:rPr/>
+    </w:lvl>
+    <w:lvl w:ilvl="2">
+      <w:start w:val="1"/>
+      <w:numFmt w:val="decimal"/>
+      <w:lvlText w:val="%3."/>
+      <w:lvlJc w:val="left"/>
+      <w:pPr>
+        <w:tabs>
+          <w:tab w:val="num" w:pos="1440"/>
+        </w:tabs>
+        <w:ind w:left="1440" w:hanging="360"/>
+      </w:pPr>
+      <w:rPr/>
+    </w:lvl>
+    <w:lvl w:ilvl="3">
+      <w:start w:val="1"/>
+      <w:numFmt w:val="decimal"/>
+      <w:lvlText w:val="%4."/>
+      <w:lvlJc w:val="left"/>
+      <w:pPr>
+        <w:tabs>
+          <w:tab w:val="num" w:pos="1800"/>
+        </w:tabs>
+        <w:ind w:left="1800" w:hanging="360"/>
+      </w:pPr>
+      <w:rPr/>
+    </w:lvl>
+    <w:lvl w:ilvl="4">
+      <w:start w:val="1"/>
+      <w:numFmt w:val="decimal"/>
+      <w:lvlText w:val="%5."/>
+      <w:lvlJc w:val="left"/>
+      <w:pPr>
+        <w:tabs>
+          <w:tab w:val="num" w:pos="2160"/>
+        </w:tabs>
+        <w:ind w:left="2160" w:hanging="360"/>
+      </w:pPr>
+      <w:rPr/>
+    </w:lvl>
+    <w:lvl w:ilvl="5">
+      <w:start w:val="1"/>
+      <w:numFmt w:val="decimal"/>
+      <w:lvlText w:val="%6."/>
+      <w:lvlJc w:val="left"/>
+      <w:pPr>
+        <w:tabs>
+          <w:tab w:val="num" w:pos="2520"/>
+        </w:tabs>
+        <w:ind w:left="2520" w:hanging="360"/>
+      </w:pPr>
+      <w:rPr/>
+    </w:lvl>
+    <w:lvl w:ilvl="6">
+      <w:start w:val="1"/>
+      <w:numFmt w:val="decimal"/>
+      <w:lvlText w:val="%7."/>
+      <w:lvlJc w:val="left"/>
+      <w:pPr>
+        <w:tabs>
+          <w:tab w:val="num" w:pos="2880"/>
+        </w:tabs>
+        <w:ind w:left="2880" w:hanging="360"/>
+      </w:pPr>
+      <w:rPr/>
+    </w:lvl>
+    <w:lvl w:ilvl="7">
+      <w:start w:val="1"/>
+      <w:numFmt w:val="decimal"/>
+      <w:lvlText w:val="%8."/>
+      <w:lvlJc w:val="left"/>
+      <w:pPr>
+        <w:tabs>
+          <w:tab w:val="num" w:pos="3240"/>
+        </w:tabs>
+        <w:ind w:left="3240" w:hanging="360"/>
+      </w:pPr>
+      <w:rPr/>
+    </w:lvl>
+    <w:lvl w:ilvl="8">
+      <w:start w:val="1"/>
+      <w:numFmt w:val="decimal"/>
+      <w:lvlText w:val="%9."/>
+      <w:lvlJc w:val="left"/>
+      <w:pPr>
+        <w:tabs>
+          <w:tab w:val="num" w:pos="3600"/>
+        </w:tabs>
+        <w:ind w:left="3600" w:hanging="360"/>
+      </w:pPr>
+      <w:rPr/>
     </w:lvl>
   </w:abstractNum>
   <w:num w:numId="1">
@@ -13307,6 +13984,9 @@
   <w:num w:numId="14">
     <w:abstractNumId w:val="14"/>
   </w:num>
+  <w:num w:numId="15">
+    <w:abstractNumId w:val="15"/>
+  </w:num>
 </w:numbering>
 </file>
 
@@ -21738,6 +22418,14 @@
       <w:szCs w:val="24"/>
     </w:rPr>
   </w:style>
+  <w:style w:type="character" w:styleId="Quotation">
+    <w:name w:val="Quotation"/>
+    <w:qFormat/>
+    <w:rPr>
+      <w:i/>
+      <w:iCs/>
+    </w:rPr>
+  </w:style>
   <w:style w:type="paragraph" w:styleId="Heading">
     <w:name w:val="Heading"/>
     <w:basedOn w:val="Normal"/>

</xml_diff>

<commit_message>
Write Headings 4, 5, 6
</commit_message>
<xml_diff>
--- a/TR_Document.docx
+++ b/TR_Document.docx
@@ -881,6 +881,7 @@
         <w:jc w:val="center"/>
         <w:rPr/>
       </w:pPr>
+      <w:bookmarkStart w:id="3" w:name="__DdeLink__1306_579845551"/>
       <w:r>
         <w:rPr>
           <w:rFonts w:ascii="Times New Roman" w:hAnsi="Times New Roman"/>
@@ -897,6 +898,7 @@
         </w:rPr>
         <w:t>SYSTEM ANALYSIS</w:t>
       </w:r>
+      <w:bookmarkEnd w:id="3"/>
     </w:p>
     <w:p>
       <w:pPr>
@@ -4951,8 +4953,8 @@
         <w:jc w:val="center"/>
         <w:rPr/>
       </w:pPr>
-      <w:bookmarkStart w:id="3" w:name="docs-internal-guid-24fb01d4-7fff-1d34-1e"/>
-      <w:bookmarkEnd w:id="3"/>
+      <w:bookmarkStart w:id="4" w:name="docs-internal-guid-24fb01d4-7fff-1d34-1e"/>
+      <w:bookmarkEnd w:id="4"/>
       <w:r>
         <w:rPr/>
         <w:drawing>
@@ -5016,8 +5018,8 @@
           <w:effect w:val="none"/>
         </w:rPr>
       </w:pPr>
-      <w:bookmarkStart w:id="4" w:name="docs-internal-guid-3be9d68a-7fff-f533-6b"/>
-      <w:bookmarkEnd w:id="4"/>
+      <w:bookmarkStart w:id="5" w:name="docs-internal-guid-3be9d68a-7fff-f533-6b"/>
+      <w:bookmarkEnd w:id="5"/>
       <w:r>
         <w:rPr/>
         <w:drawing>
@@ -5081,8 +5083,8 @@
           <w:effect w:val="none"/>
         </w:rPr>
       </w:pPr>
-      <w:bookmarkStart w:id="5" w:name="docs-internal-guid-6cd0b1d7-7fff-2994-cb"/>
-      <w:bookmarkEnd w:id="5"/>
+      <w:bookmarkStart w:id="6" w:name="docs-internal-guid-6cd0b1d7-7fff-2994-cb"/>
+      <w:bookmarkEnd w:id="6"/>
       <w:r>
         <w:rPr/>
         <w:drawing>
@@ -5146,8 +5148,8 @@
           <w:effect w:val="none"/>
         </w:rPr>
       </w:pPr>
-      <w:bookmarkStart w:id="6" w:name="docs-internal-guid-dd3690c3-7fff-169a-b1"/>
-      <w:bookmarkEnd w:id="6"/>
+      <w:bookmarkStart w:id="7" w:name="docs-internal-guid-dd3690c3-7fff-169a-b1"/>
+      <w:bookmarkEnd w:id="7"/>
       <w:r>
         <w:rPr/>
         <w:drawing>
@@ -5211,8 +5213,8 @@
           <w:effect w:val="none"/>
         </w:rPr>
       </w:pPr>
-      <w:bookmarkStart w:id="7" w:name="docs-internal-guid-cde958b3-7fff-0c3a-18"/>
-      <w:bookmarkEnd w:id="7"/>
+      <w:bookmarkStart w:id="8" w:name="docs-internal-guid-cde958b3-7fff-0c3a-18"/>
+      <w:bookmarkEnd w:id="8"/>
       <w:r>
         <w:rPr/>
         <w:drawing>
@@ -5500,7 +5502,7 @@
         <w:jc w:val="center"/>
         <w:rPr/>
       </w:pPr>
-      <w:bookmarkStart w:id="8" w:name="__DdeLink__6030_4680198"/>
+      <w:bookmarkStart w:id="9" w:name="__DdeLink__6030_4680198"/>
       <w:r>
         <w:drawing>
           <wp:anchor behindDoc="0" distT="0" distB="0" distL="0" distR="0" simplePos="0" locked="0" layoutInCell="1" allowOverlap="1" relativeHeight="12">
@@ -5588,7 +5590,7 @@
         </w:rPr>
         <w:t>.2 PERT Chart</w:t>
       </w:r>
-      <w:bookmarkEnd w:id="8"/>
+      <w:bookmarkEnd w:id="9"/>
     </w:p>
     <w:p>
       <w:pPr>
@@ -5967,8 +5969,8 @@
           <w:effect w:val="none"/>
         </w:rPr>
       </w:pPr>
-      <w:bookmarkStart w:id="9" w:name="docs-internal-guid-c019ee23-7fff-6fb0-d3"/>
-      <w:bookmarkEnd w:id="9"/>
+      <w:bookmarkStart w:id="10" w:name="docs-internal-guid-c019ee23-7fff-6fb0-d3"/>
+      <w:bookmarkEnd w:id="10"/>
       <w:r>
         <w:rPr/>
         <w:drawing>
@@ -6344,8 +6346,8 @@
           <w:effect w:val="none"/>
         </w:rPr>
       </w:pPr>
-      <w:bookmarkStart w:id="10" w:name="docs-internal-guid-1c8614ed-7fff-22d5-46"/>
-      <w:bookmarkEnd w:id="10"/>
+      <w:bookmarkStart w:id="11" w:name="docs-internal-guid-1c8614ed-7fff-22d5-46"/>
+      <w:bookmarkEnd w:id="11"/>
       <w:r>
         <w:rPr/>
         <w:drawing>
@@ -6721,8 +6723,8 @@
           <w:effect w:val="none"/>
         </w:rPr>
       </w:pPr>
-      <w:bookmarkStart w:id="11" w:name="docs-internal-guid-fff8fab9-7fff-4fad-ac"/>
-      <w:bookmarkEnd w:id="11"/>
+      <w:bookmarkStart w:id="12" w:name="docs-internal-guid-fff8fab9-7fff-4fad-ac"/>
+      <w:bookmarkEnd w:id="12"/>
       <w:r>
         <w:rPr/>
         <w:drawing>
@@ -7042,8 +7044,8 @@
           <w:effect w:val="none"/>
         </w:rPr>
       </w:pPr>
-      <w:bookmarkStart w:id="12" w:name="docs-internal-guid-0139b4e6-7fff-8337-30"/>
-      <w:bookmarkEnd w:id="12"/>
+      <w:bookmarkStart w:id="13" w:name="docs-internal-guid-0139b4e6-7fff-8337-30"/>
+      <w:bookmarkEnd w:id="13"/>
       <w:r>
         <w:rPr/>
         <w:drawing>
@@ -7195,8 +7197,8 @@
           <w:effect w:val="none"/>
         </w:rPr>
       </w:pPr>
-      <w:bookmarkStart w:id="13" w:name="docs-internal-guid-24cec8d3-7fff-bfd1-bb"/>
-      <w:bookmarkEnd w:id="13"/>
+      <w:bookmarkStart w:id="14" w:name="docs-internal-guid-24cec8d3-7fff-bfd1-bb"/>
+      <w:bookmarkEnd w:id="14"/>
       <w:r>
         <w:rPr/>
         <w:drawing>
@@ -7254,8 +7256,8 @@
           <w:effect w:val="none"/>
         </w:rPr>
       </w:pPr>
-      <w:bookmarkStart w:id="14" w:name="docs-internal-guid-eb02147d-7fff-dd0a-f4"/>
-      <w:bookmarkEnd w:id="14"/>
+      <w:bookmarkStart w:id="15" w:name="docs-internal-guid-eb02147d-7fff-dd0a-f4"/>
+      <w:bookmarkEnd w:id="15"/>
       <w:r>
         <w:rPr/>
         <w:drawing>
@@ -7831,7 +7833,6 @@
         </w:rPr>
         <w:t xml:space="preserve">Fig. </w:t>
       </w:r>
-      <w:bookmarkStart w:id="15" w:name="__DdeLink__1305_579845551"/>
       <w:r>
         <w:rPr>
           <w:rFonts w:ascii="Times New Roman" w:hAnsi="Times New Roman"/>
@@ -7842,7 +7843,6 @@
         </w:rPr>
         <w:t>3.3.1</w:t>
       </w:r>
-      <w:bookmarkEnd w:id="15"/>
       <w:r>
         <w:rPr>
           <w:rFonts w:ascii="Times New Roman" w:hAnsi="Times New Roman"/>
@@ -12307,17 +12307,164 @@
         </w:rPr>
         <w:t>DFD Diagram (Level 1)</w:t>
       </w:r>
-    </w:p>
-    <w:p>
-      <w:pPr>
-        <w:pStyle w:val="Normal"/>
+      <w:r>
+        <w:br w:type="page"/>
+      </w:r>
+    </w:p>
+    <w:p>
+      <w:pPr>
+        <w:pStyle w:val="Heading1"/>
         <w:widowControl/>
+        <w:numPr>
+          <w:ilvl w:val="0"/>
+          <w:numId w:val="2"/>
+        </w:numPr>
         <w:overflowPunct w:val="false"/>
         <w:bidi w:val="0"/>
         <w:spacing w:lineRule="auto" w:line="360"/>
         <w:ind w:right="0" w:hanging="0"/>
-        <w:jc w:val="both"/>
+        <w:jc w:val="center"/>
         <w:rPr/>
+      </w:pPr>
+      <w:r>
+        <w:rPr>
+          <w:rFonts w:ascii="Times New Roman" w:hAnsi="Times New Roman"/>
+          <w:sz w:val="40"/>
+          <w:szCs w:val="40"/>
+        </w:rPr>
+        <w:t>4</w:t>
+      </w:r>
+      <w:r>
+        <w:rPr>
+          <w:rFonts w:ascii="Times New Roman" w:hAnsi="Times New Roman"/>
+          <w:sz w:val="40"/>
+          <w:szCs w:val="40"/>
+        </w:rPr>
+        <w:t xml:space="preserve">. </w:t>
+      </w:r>
+      <w:r>
+        <w:rPr>
+          <w:rFonts w:ascii="Times New Roman" w:hAnsi="Times New Roman"/>
+          <w:sz w:val="40"/>
+          <w:szCs w:val="40"/>
+        </w:rPr>
+        <w:t>IMPLEMENTATION &amp; TESTING</w:t>
+      </w:r>
+    </w:p>
+    <w:p>
+      <w:pPr>
+        <w:pStyle w:val="Heading1"/>
+        <w:widowControl/>
+        <w:numPr>
+          <w:ilvl w:val="0"/>
+          <w:numId w:val="2"/>
+        </w:numPr>
+        <w:overflowPunct w:val="false"/>
+        <w:bidi w:val="0"/>
+        <w:spacing w:lineRule="auto" w:line="360"/>
+        <w:ind w:right="0" w:hanging="0"/>
+        <w:jc w:val="center"/>
+        <w:rPr>
+          <w:rFonts w:ascii="Times New Roman" w:hAnsi="Times New Roman"/>
+          <w:sz w:val="40"/>
+          <w:szCs w:val="40"/>
+        </w:rPr>
+      </w:pPr>
+      <w:r>
+        <w:rPr/>
+      </w:r>
+      <w:r>
+        <w:br w:type="page"/>
+      </w:r>
+    </w:p>
+    <w:p>
+      <w:pPr>
+        <w:pStyle w:val="Heading1"/>
+        <w:widowControl/>
+        <w:numPr>
+          <w:ilvl w:val="0"/>
+          <w:numId w:val="2"/>
+        </w:numPr>
+        <w:overflowPunct w:val="false"/>
+        <w:bidi w:val="0"/>
+        <w:spacing w:lineRule="auto" w:line="360"/>
+        <w:jc w:val="center"/>
+        <w:rPr/>
+      </w:pPr>
+      <w:r>
+        <w:rPr>
+          <w:rFonts w:ascii="Times New Roman" w:hAnsi="Times New Roman"/>
+          <w:sz w:val="40"/>
+          <w:szCs w:val="40"/>
+        </w:rPr>
+        <w:t>5. RESULTS &amp; DISCUSSIONS</w:t>
+      </w:r>
+    </w:p>
+    <w:p>
+      <w:pPr>
+        <w:pStyle w:val="Heading1"/>
+        <w:widowControl/>
+        <w:numPr>
+          <w:ilvl w:val="0"/>
+          <w:numId w:val="2"/>
+        </w:numPr>
+        <w:overflowPunct w:val="false"/>
+        <w:bidi w:val="0"/>
+        <w:spacing w:lineRule="auto" w:line="360"/>
+        <w:jc w:val="center"/>
+        <w:rPr>
+          <w:rFonts w:ascii="Times New Roman" w:hAnsi="Times New Roman"/>
+          <w:sz w:val="40"/>
+          <w:szCs w:val="40"/>
+        </w:rPr>
+      </w:pPr>
+      <w:r>
+        <w:rPr/>
+      </w:r>
+      <w:r>
+        <w:br w:type="page"/>
+      </w:r>
+    </w:p>
+    <w:p>
+      <w:pPr>
+        <w:pStyle w:val="Heading1"/>
+        <w:widowControl/>
+        <w:numPr>
+          <w:ilvl w:val="0"/>
+          <w:numId w:val="2"/>
+        </w:numPr>
+        <w:overflowPunct w:val="false"/>
+        <w:bidi w:val="0"/>
+        <w:spacing w:lineRule="auto" w:line="360"/>
+        <w:jc w:val="center"/>
+        <w:rPr/>
+      </w:pPr>
+      <w:r>
+        <w:rPr>
+          <w:rFonts w:ascii="Times New Roman" w:hAnsi="Times New Roman"/>
+          <w:sz w:val="40"/>
+          <w:szCs w:val="40"/>
+        </w:rPr>
+        <w:t xml:space="preserve">6. CONCLUSION &amp; FUTURE WORK </w:t>
+      </w:r>
+    </w:p>
+    <w:p>
+      <w:pPr>
+        <w:pStyle w:val="Heading1"/>
+        <w:widowControl/>
+        <w:numPr>
+          <w:ilvl w:val="0"/>
+          <w:numId w:val="2"/>
+        </w:numPr>
+        <w:overflowPunct w:val="false"/>
+        <w:bidi w:val="0"/>
+        <w:spacing w:lineRule="auto" w:line="360"/>
+        <w:jc w:val="center"/>
+        <w:rPr>
+          <w:rFonts w:ascii="Times New Roman" w:hAnsi="Times New Roman"/>
+          <w:sz w:val="40"/>
+          <w:szCs w:val="40"/>
+        </w:rPr>
       </w:pPr>
       <w:r>
         <w:rPr/>
@@ -12864,7 +13011,7 @@
     </w:r>
     <w:r>
       <w:rPr/>
-      <w:t>34</w:t>
+      <w:t>37</w:t>
     </w:r>
     <w:r>
       <w:rPr/>

</xml_diff>